<commit_message>
Load Balancer concept added
</commit_message>
<xml_diff>
--- a/ACCP.docx
+++ b/ACCP.docx
@@ -3406,6 +3406,119 @@
     </w:p>
     <w:p/>
     <w:p>
+      <w:r>
+        <w:t>Classic Load Balancer</w:t>
+      </w:r>
+    </w:p>
+    <w:p>
+      <w:pPr>
+        <w:pStyle w:val="ListParagraph"/>
+        <w:numPr>
+          <w:ilvl w:val="0"/>
+          <w:numId w:val="47"/>
+        </w:numPr>
+      </w:pPr>
+      <w:r>
+        <w:t>All incoming traffics will be equally distributed among number of servers we have</w:t>
+      </w:r>
+    </w:p>
+    <w:p/>
+    <w:p>
+      <w:r>
+        <w:t>Application load Balancer</w:t>
+      </w:r>
+    </w:p>
+    <w:p>
+      <w:pPr>
+        <w:pStyle w:val="ListParagraph"/>
+        <w:numPr>
+          <w:ilvl w:val="0"/>
+          <w:numId w:val="47"/>
+        </w:numPr>
+      </w:pPr>
+      <w:r>
+        <w:t>Incoming traffics are distributed based on needs of customers</w:t>
+      </w:r>
+    </w:p>
+    <w:p>
+      <w:pPr>
+        <w:pStyle w:val="ListParagraph"/>
+        <w:numPr>
+          <w:ilvl w:val="0"/>
+          <w:numId w:val="47"/>
+        </w:numPr>
+      </w:pPr>
+      <w:r>
+        <w:t>It has some level of intelligence.</w:t>
+      </w:r>
+    </w:p>
+    <w:p>
+      <w:pPr>
+        <w:pStyle w:val="ListParagraph"/>
+        <w:numPr>
+          <w:ilvl w:val="0"/>
+          <w:numId w:val="47"/>
+        </w:numPr>
+      </w:pPr>
+      <w:r>
+        <w:t>It enables content-based routing and allows requests to be routed to different application/server behind single load balance.</w:t>
+      </w:r>
+    </w:p>
+    <w:p>
+      <w:pPr>
+        <w:pStyle w:val="ListParagraph"/>
+      </w:pPr>
+    </w:p>
+    <w:p>
+      <w:r>
+        <w:rPr>
+          <w:noProof/>
+        </w:rPr>
+        <w:drawing>
+          <wp:inline distT="0" distB="0" distL="0" distR="0" wp14:anchorId="0B7DF6FC" wp14:editId="6421459E">
+            <wp:extent cx="5547360" cy="2186267"/>
+            <wp:effectExtent l="0" t="0" r="0" b="5080"/>
+            <wp:docPr id="2" name="Picture 2"/>
+            <wp:cNvGraphicFramePr>
+              <a:graphicFrameLocks xmlns:a="http://schemas.openxmlformats.org/drawingml/2006/main" noChangeAspect="1"/>
+            </wp:cNvGraphicFramePr>
+            <a:graphic xmlns:a="http://schemas.openxmlformats.org/drawingml/2006/main">
+              <a:graphicData uri="http://schemas.openxmlformats.org/drawingml/2006/picture">
+                <pic:pic xmlns:pic="http://schemas.openxmlformats.org/drawingml/2006/picture">
+                  <pic:nvPicPr>
+                    <pic:cNvPr id="1" name=""/>
+                    <pic:cNvPicPr/>
+                  </pic:nvPicPr>
+                  <pic:blipFill rotWithShape="1">
+                    <a:blip r:embed="rId6"/>
+                    <a:srcRect l="2555" t="-1" r="1579" b="2261"/>
+                    <a:stretch/>
+                  </pic:blipFill>
+                  <pic:spPr bwMode="auto">
+                    <a:xfrm>
+                      <a:off x="0" y="0"/>
+                      <a:ext cx="5589568" cy="2202902"/>
+                    </a:xfrm>
+                    <a:prstGeom prst="rect">
+                      <a:avLst/>
+                    </a:prstGeom>
+                    <a:ln>
+                      <a:noFill/>
+                    </a:ln>
+                    <a:extLst>
+                      <a:ext uri="{53640926-AAD7-44D8-BBD7-CCE9431645EC}">
+                        <a14:shadowObscured xmlns:a14="http://schemas.microsoft.com/office/drawing/2010/main"/>
+                      </a:ext>
+                    </a:extLst>
+                  </pic:spPr>
+                </pic:pic>
+              </a:graphicData>
+            </a:graphic>
+          </wp:inline>
+        </w:drawing>
+      </w:r>
+    </w:p>
+    <w:p>
       <w:pPr>
         <w:pBdr>
           <w:top w:val="single" w:sz="4" w:space="1" w:color="auto"/>
@@ -3415,6 +3528,7 @@
         </w:pBdr>
       </w:pPr>
       <w:r>
+        <w:lastRenderedPageBreak/>
         <w:t>Note</w:t>
       </w:r>
     </w:p>
@@ -6098,6 +6212,119 @@
     </w:lvl>
   </w:abstractNum>
   <w:abstractNum w:abstractNumId="26" w15:restartNumberingAfterBreak="0">
+    <w:nsid w:val="3FBD0865"/>
+    <w:multiLevelType w:val="hybridMultilevel"/>
+    <w:tmpl w:val="ED5A4A86"/>
+    <w:lvl w:ilvl="0" w:tplc="0409000B">
+      <w:start w:val="1"/>
+      <w:numFmt w:val="bullet"/>
+      <w:lvlText w:val=""/>
+      <w:lvlJc w:val="left"/>
+      <w:pPr>
+        <w:ind w:left="720" w:hanging="360"/>
+      </w:pPr>
+      <w:rPr>
+        <w:rFonts w:ascii="Wingdings" w:hAnsi="Wingdings" w:hint="default"/>
+      </w:rPr>
+    </w:lvl>
+    <w:lvl w:ilvl="1" w:tplc="04090003" w:tentative="1">
+      <w:start w:val="1"/>
+      <w:numFmt w:val="bullet"/>
+      <w:lvlText w:val="o"/>
+      <w:lvlJc w:val="left"/>
+      <w:pPr>
+        <w:ind w:left="1440" w:hanging="360"/>
+      </w:pPr>
+      <w:rPr>
+        <w:rFonts w:ascii="Courier New" w:hAnsi="Courier New" w:cs="Courier New" w:hint="default"/>
+      </w:rPr>
+    </w:lvl>
+    <w:lvl w:ilvl="2" w:tplc="04090005" w:tentative="1">
+      <w:start w:val="1"/>
+      <w:numFmt w:val="bullet"/>
+      <w:lvlText w:val=""/>
+      <w:lvlJc w:val="left"/>
+      <w:pPr>
+        <w:ind w:left="2160" w:hanging="360"/>
+      </w:pPr>
+      <w:rPr>
+        <w:rFonts w:ascii="Wingdings" w:hAnsi="Wingdings" w:hint="default"/>
+      </w:rPr>
+    </w:lvl>
+    <w:lvl w:ilvl="3" w:tplc="04090001" w:tentative="1">
+      <w:start w:val="1"/>
+      <w:numFmt w:val="bullet"/>
+      <w:lvlText w:val=""/>
+      <w:lvlJc w:val="left"/>
+      <w:pPr>
+        <w:ind w:left="2880" w:hanging="360"/>
+      </w:pPr>
+      <w:rPr>
+        <w:rFonts w:ascii="Symbol" w:hAnsi="Symbol" w:hint="default"/>
+      </w:rPr>
+    </w:lvl>
+    <w:lvl w:ilvl="4" w:tplc="04090003" w:tentative="1">
+      <w:start w:val="1"/>
+      <w:numFmt w:val="bullet"/>
+      <w:lvlText w:val="o"/>
+      <w:lvlJc w:val="left"/>
+      <w:pPr>
+        <w:ind w:left="3600" w:hanging="360"/>
+      </w:pPr>
+      <w:rPr>
+        <w:rFonts w:ascii="Courier New" w:hAnsi="Courier New" w:cs="Courier New" w:hint="default"/>
+      </w:rPr>
+    </w:lvl>
+    <w:lvl w:ilvl="5" w:tplc="04090005" w:tentative="1">
+      <w:start w:val="1"/>
+      <w:numFmt w:val="bullet"/>
+      <w:lvlText w:val=""/>
+      <w:lvlJc w:val="left"/>
+      <w:pPr>
+        <w:ind w:left="4320" w:hanging="360"/>
+      </w:pPr>
+      <w:rPr>
+        <w:rFonts w:ascii="Wingdings" w:hAnsi="Wingdings" w:hint="default"/>
+      </w:rPr>
+    </w:lvl>
+    <w:lvl w:ilvl="6" w:tplc="04090001" w:tentative="1">
+      <w:start w:val="1"/>
+      <w:numFmt w:val="bullet"/>
+      <w:lvlText w:val=""/>
+      <w:lvlJc w:val="left"/>
+      <w:pPr>
+        <w:ind w:left="5040" w:hanging="360"/>
+      </w:pPr>
+      <w:rPr>
+        <w:rFonts w:ascii="Symbol" w:hAnsi="Symbol" w:hint="default"/>
+      </w:rPr>
+    </w:lvl>
+    <w:lvl w:ilvl="7" w:tplc="04090003" w:tentative="1">
+      <w:start w:val="1"/>
+      <w:numFmt w:val="bullet"/>
+      <w:lvlText w:val="o"/>
+      <w:lvlJc w:val="left"/>
+      <w:pPr>
+        <w:ind w:left="5760" w:hanging="360"/>
+      </w:pPr>
+      <w:rPr>
+        <w:rFonts w:ascii="Courier New" w:hAnsi="Courier New" w:cs="Courier New" w:hint="default"/>
+      </w:rPr>
+    </w:lvl>
+    <w:lvl w:ilvl="8" w:tplc="04090005" w:tentative="1">
+      <w:start w:val="1"/>
+      <w:numFmt w:val="bullet"/>
+      <w:lvlText w:val=""/>
+      <w:lvlJc w:val="left"/>
+      <w:pPr>
+        <w:ind w:left="6480" w:hanging="360"/>
+      </w:pPr>
+      <w:rPr>
+        <w:rFonts w:ascii="Wingdings" w:hAnsi="Wingdings" w:hint="default"/>
+      </w:rPr>
+    </w:lvl>
+  </w:abstractNum>
+  <w:abstractNum w:abstractNumId="27" w15:restartNumberingAfterBreak="0">
     <w:nsid w:val="428106DA"/>
     <w:multiLevelType w:val="hybridMultilevel"/>
     <w:tmpl w:val="4F2A79C0"/>
@@ -6186,7 +6413,7 @@
       </w:pPr>
     </w:lvl>
   </w:abstractNum>
-  <w:abstractNum w:abstractNumId="27" w15:restartNumberingAfterBreak="0">
+  <w:abstractNum w:abstractNumId="28" w15:restartNumberingAfterBreak="0">
     <w:nsid w:val="44F65D42"/>
     <w:multiLevelType w:val="hybridMultilevel"/>
     <w:tmpl w:val="FC805E36"/>
@@ -6299,7 +6526,7 @@
       </w:rPr>
     </w:lvl>
   </w:abstractNum>
-  <w:abstractNum w:abstractNumId="28" w15:restartNumberingAfterBreak="0">
+  <w:abstractNum w:abstractNumId="29" w15:restartNumberingAfterBreak="0">
     <w:nsid w:val="46283268"/>
     <w:multiLevelType w:val="hybridMultilevel"/>
     <w:tmpl w:val="BF5E2200"/>
@@ -6413,7 +6640,7 @@
       </w:rPr>
     </w:lvl>
   </w:abstractNum>
-  <w:abstractNum w:abstractNumId="29" w15:restartNumberingAfterBreak="0">
+  <w:abstractNum w:abstractNumId="30" w15:restartNumberingAfterBreak="0">
     <w:nsid w:val="46EA3228"/>
     <w:multiLevelType w:val="hybridMultilevel"/>
     <w:tmpl w:val="DAD4AED0"/>
@@ -6526,7 +6753,7 @@
       </w:rPr>
     </w:lvl>
   </w:abstractNum>
-  <w:abstractNum w:abstractNumId="30" w15:restartNumberingAfterBreak="0">
+  <w:abstractNum w:abstractNumId="31" w15:restartNumberingAfterBreak="0">
     <w:nsid w:val="522636B4"/>
     <w:multiLevelType w:val="hybridMultilevel"/>
     <w:tmpl w:val="AB7A0F58"/>
@@ -6639,7 +6866,7 @@
       </w:rPr>
     </w:lvl>
   </w:abstractNum>
-  <w:abstractNum w:abstractNumId="31" w15:restartNumberingAfterBreak="0">
+  <w:abstractNum w:abstractNumId="32" w15:restartNumberingAfterBreak="0">
     <w:nsid w:val="542B4CA3"/>
     <w:multiLevelType w:val="hybridMultilevel"/>
     <w:tmpl w:val="7A14E6CE"/>
@@ -6752,7 +6979,7 @@
       </w:rPr>
     </w:lvl>
   </w:abstractNum>
-  <w:abstractNum w:abstractNumId="32" w15:restartNumberingAfterBreak="0">
+  <w:abstractNum w:abstractNumId="33" w15:restartNumberingAfterBreak="0">
     <w:nsid w:val="596823D4"/>
     <w:multiLevelType w:val="hybridMultilevel"/>
     <w:tmpl w:val="6A98BF5A"/>
@@ -6865,7 +7092,7 @@
       </w:rPr>
     </w:lvl>
   </w:abstractNum>
-  <w:abstractNum w:abstractNumId="33" w15:restartNumberingAfterBreak="0">
+  <w:abstractNum w:abstractNumId="34" w15:restartNumberingAfterBreak="0">
     <w:nsid w:val="5C17384B"/>
     <w:multiLevelType w:val="hybridMultilevel"/>
     <w:tmpl w:val="A260D46E"/>
@@ -6978,7 +7205,7 @@
       </w:rPr>
     </w:lvl>
   </w:abstractNum>
-  <w:abstractNum w:abstractNumId="34" w15:restartNumberingAfterBreak="0">
+  <w:abstractNum w:abstractNumId="35" w15:restartNumberingAfterBreak="0">
     <w:nsid w:val="60880DA8"/>
     <w:multiLevelType w:val="hybridMultilevel"/>
     <w:tmpl w:val="4B8813FC"/>
@@ -7091,7 +7318,7 @@
       </w:rPr>
     </w:lvl>
   </w:abstractNum>
-  <w:abstractNum w:abstractNumId="35" w15:restartNumberingAfterBreak="0">
+  <w:abstractNum w:abstractNumId="36" w15:restartNumberingAfterBreak="0">
     <w:nsid w:val="60A26247"/>
     <w:multiLevelType w:val="hybridMultilevel"/>
     <w:tmpl w:val="49884A0A"/>
@@ -7180,7 +7407,7 @@
       </w:pPr>
     </w:lvl>
   </w:abstractNum>
-  <w:abstractNum w:abstractNumId="36" w15:restartNumberingAfterBreak="0">
+  <w:abstractNum w:abstractNumId="37" w15:restartNumberingAfterBreak="0">
     <w:nsid w:val="668422C3"/>
     <w:multiLevelType w:val="hybridMultilevel"/>
     <w:tmpl w:val="B5B8058E"/>
@@ -7293,7 +7520,7 @@
       </w:rPr>
     </w:lvl>
   </w:abstractNum>
-  <w:abstractNum w:abstractNumId="37" w15:restartNumberingAfterBreak="0">
+  <w:abstractNum w:abstractNumId="38" w15:restartNumberingAfterBreak="0">
     <w:nsid w:val="6FAE324F"/>
     <w:multiLevelType w:val="hybridMultilevel"/>
     <w:tmpl w:val="7EA648FC"/>
@@ -7406,7 +7633,7 @@
       </w:rPr>
     </w:lvl>
   </w:abstractNum>
-  <w:abstractNum w:abstractNumId="38" w15:restartNumberingAfterBreak="0">
+  <w:abstractNum w:abstractNumId="39" w15:restartNumberingAfterBreak="0">
     <w:nsid w:val="6FC820B1"/>
     <w:multiLevelType w:val="hybridMultilevel"/>
     <w:tmpl w:val="975E60CE"/>
@@ -7495,7 +7722,7 @@
       </w:pPr>
     </w:lvl>
   </w:abstractNum>
-  <w:abstractNum w:abstractNumId="39" w15:restartNumberingAfterBreak="0">
+  <w:abstractNum w:abstractNumId="40" w15:restartNumberingAfterBreak="0">
     <w:nsid w:val="75AB796F"/>
     <w:multiLevelType w:val="hybridMultilevel"/>
     <w:tmpl w:val="C340F700"/>
@@ -7608,7 +7835,7 @@
       </w:rPr>
     </w:lvl>
   </w:abstractNum>
-  <w:abstractNum w:abstractNumId="40" w15:restartNumberingAfterBreak="0">
+  <w:abstractNum w:abstractNumId="41" w15:restartNumberingAfterBreak="0">
     <w:nsid w:val="76457FC3"/>
     <w:multiLevelType w:val="hybridMultilevel"/>
     <w:tmpl w:val="417A5FC2"/>
@@ -7721,7 +7948,7 @@
       </w:rPr>
     </w:lvl>
   </w:abstractNum>
-  <w:abstractNum w:abstractNumId="41" w15:restartNumberingAfterBreak="0">
+  <w:abstractNum w:abstractNumId="42" w15:restartNumberingAfterBreak="0">
     <w:nsid w:val="76C12DBD"/>
     <w:multiLevelType w:val="hybridMultilevel"/>
     <w:tmpl w:val="B5262340"/>
@@ -7834,7 +8061,7 @@
       </w:rPr>
     </w:lvl>
   </w:abstractNum>
-  <w:abstractNum w:abstractNumId="42" w15:restartNumberingAfterBreak="0">
+  <w:abstractNum w:abstractNumId="43" w15:restartNumberingAfterBreak="0">
     <w:nsid w:val="76FE3905"/>
     <w:multiLevelType w:val="hybridMultilevel"/>
     <w:tmpl w:val="ED4AF230"/>
@@ -7947,7 +8174,7 @@
       </w:rPr>
     </w:lvl>
   </w:abstractNum>
-  <w:abstractNum w:abstractNumId="43" w15:restartNumberingAfterBreak="0">
+  <w:abstractNum w:abstractNumId="44" w15:restartNumberingAfterBreak="0">
     <w:nsid w:val="786A425C"/>
     <w:multiLevelType w:val="hybridMultilevel"/>
     <w:tmpl w:val="B6EAE0C8"/>
@@ -8036,7 +8263,7 @@
       </w:pPr>
     </w:lvl>
   </w:abstractNum>
-  <w:abstractNum w:abstractNumId="44" w15:restartNumberingAfterBreak="0">
+  <w:abstractNum w:abstractNumId="45" w15:restartNumberingAfterBreak="0">
     <w:nsid w:val="79226224"/>
     <w:multiLevelType w:val="hybridMultilevel"/>
     <w:tmpl w:val="0DC0E62E"/>
@@ -8125,7 +8352,7 @@
       </w:pPr>
     </w:lvl>
   </w:abstractNum>
-  <w:abstractNum w:abstractNumId="45" w15:restartNumberingAfterBreak="0">
+  <w:abstractNum w:abstractNumId="46" w15:restartNumberingAfterBreak="0">
     <w:nsid w:val="7DEF7FF3"/>
     <w:multiLevelType w:val="hybridMultilevel"/>
     <w:tmpl w:val="B7F600B0"/>
@@ -8239,7 +8466,7 @@
     </w:lvl>
   </w:abstractNum>
   <w:num w:numId="1">
-    <w:abstractNumId w:val="43"/>
+    <w:abstractNumId w:val="44"/>
   </w:num>
   <w:num w:numId="2">
     <w:abstractNumId w:val="12"/>
@@ -8248,13 +8475,13 @@
     <w:abstractNumId w:val="2"/>
   </w:num>
   <w:num w:numId="4">
-    <w:abstractNumId w:val="38"/>
+    <w:abstractNumId w:val="39"/>
   </w:num>
   <w:num w:numId="5">
     <w:abstractNumId w:val="5"/>
   </w:num>
   <w:num w:numId="6">
-    <w:abstractNumId w:val="26"/>
+    <w:abstractNumId w:val="27"/>
   </w:num>
   <w:num w:numId="7">
     <w:abstractNumId w:val="0"/>
@@ -8263,34 +8490,34 @@
     <w:abstractNumId w:val="4"/>
   </w:num>
   <w:num w:numId="9">
-    <w:abstractNumId w:val="31"/>
+    <w:abstractNumId w:val="32"/>
   </w:num>
   <w:num w:numId="10">
     <w:abstractNumId w:val="23"/>
   </w:num>
   <w:num w:numId="11">
-    <w:abstractNumId w:val="40"/>
+    <w:abstractNumId w:val="41"/>
   </w:num>
   <w:num w:numId="12">
     <w:abstractNumId w:val="16"/>
   </w:num>
   <w:num w:numId="13">
-    <w:abstractNumId w:val="37"/>
+    <w:abstractNumId w:val="38"/>
   </w:num>
   <w:num w:numId="14">
-    <w:abstractNumId w:val="42"/>
+    <w:abstractNumId w:val="43"/>
   </w:num>
   <w:num w:numId="15">
-    <w:abstractNumId w:val="28"/>
+    <w:abstractNumId w:val="29"/>
   </w:num>
   <w:num w:numId="16">
     <w:abstractNumId w:val="6"/>
   </w:num>
   <w:num w:numId="17">
-    <w:abstractNumId w:val="44"/>
+    <w:abstractNumId w:val="45"/>
   </w:num>
   <w:num w:numId="18">
-    <w:abstractNumId w:val="41"/>
+    <w:abstractNumId w:val="42"/>
   </w:num>
   <w:num w:numId="19">
     <w:abstractNumId w:val="24"/>
@@ -8299,7 +8526,7 @@
     <w:abstractNumId w:val="7"/>
   </w:num>
   <w:num w:numId="21">
-    <w:abstractNumId w:val="34"/>
+    <w:abstractNumId w:val="35"/>
   </w:num>
   <w:num w:numId="22">
     <w:abstractNumId w:val="15"/>
@@ -8308,16 +8535,16 @@
     <w:abstractNumId w:val="19"/>
   </w:num>
   <w:num w:numId="24">
-    <w:abstractNumId w:val="45"/>
+    <w:abstractNumId w:val="46"/>
   </w:num>
   <w:num w:numId="25">
-    <w:abstractNumId w:val="33"/>
+    <w:abstractNumId w:val="34"/>
   </w:num>
   <w:num w:numId="26">
     <w:abstractNumId w:val="18"/>
   </w:num>
   <w:num w:numId="27">
-    <w:abstractNumId w:val="36"/>
+    <w:abstractNumId w:val="37"/>
   </w:num>
   <w:num w:numId="28">
     <w:abstractNumId w:val="1"/>
@@ -8341,7 +8568,7 @@
     <w:abstractNumId w:val="13"/>
   </w:num>
   <w:num w:numId="35">
-    <w:abstractNumId w:val="39"/>
+    <w:abstractNumId w:val="40"/>
   </w:num>
   <w:num w:numId="36">
     <w:abstractNumId w:val="25"/>
@@ -8350,16 +8577,16 @@
     <w:abstractNumId w:val="8"/>
   </w:num>
   <w:num w:numId="38">
-    <w:abstractNumId w:val="35"/>
+    <w:abstractNumId w:val="36"/>
   </w:num>
   <w:num w:numId="39">
     <w:abstractNumId w:val="3"/>
   </w:num>
   <w:num w:numId="40">
-    <w:abstractNumId w:val="32"/>
+    <w:abstractNumId w:val="33"/>
   </w:num>
   <w:num w:numId="41">
-    <w:abstractNumId w:val="27"/>
+    <w:abstractNumId w:val="28"/>
   </w:num>
   <w:num w:numId="42">
     <w:abstractNumId w:val="22"/>
@@ -8371,10 +8598,13 @@
     <w:abstractNumId w:val="21"/>
   </w:num>
   <w:num w:numId="45">
+    <w:abstractNumId w:val="31"/>
+  </w:num>
+  <w:num w:numId="46">
     <w:abstractNumId w:val="30"/>
   </w:num>
-  <w:num w:numId="46">
-    <w:abstractNumId w:val="29"/>
+  <w:num w:numId="47">
+    <w:abstractNumId w:val="26"/>
   </w:num>
   <w:numIdMacAtCleanup w:val="46"/>
 </w:numbering>

</xml_diff>

<commit_message>
Additional compute services added
</commit_message>
<xml_diff>
--- a/ACCP.docx
+++ b/ACCP.docx
@@ -2053,6 +2053,66 @@
       </w:pPr>
       <w:r>
         <w:t>EC2 (Elastic Cloud Compute)</w:t>
+      </w:r>
+    </w:p>
+    <w:p>
+      <w:pPr>
+        <w:pStyle w:val="ListParagraph"/>
+        <w:numPr>
+          <w:ilvl w:val="0"/>
+          <w:numId w:val="29"/>
+        </w:numPr>
+      </w:pPr>
+      <w:r>
+        <w:t>Lambda</w:t>
+      </w:r>
+    </w:p>
+    <w:p>
+      <w:pPr>
+        <w:pStyle w:val="ListParagraph"/>
+        <w:numPr>
+          <w:ilvl w:val="0"/>
+          <w:numId w:val="29"/>
+        </w:numPr>
+      </w:pPr>
+      <w:r>
+        <w:t>AWS Fargate</w:t>
+      </w:r>
+    </w:p>
+    <w:p>
+      <w:pPr>
+        <w:pStyle w:val="ListParagraph"/>
+        <w:numPr>
+          <w:ilvl w:val="0"/>
+          <w:numId w:val="29"/>
+        </w:numPr>
+      </w:pPr>
+      <w:r>
+        <w:t>Amazon Lightsail</w:t>
+      </w:r>
+    </w:p>
+    <w:p>
+      <w:pPr>
+        <w:pStyle w:val="ListParagraph"/>
+        <w:numPr>
+          <w:ilvl w:val="0"/>
+          <w:numId w:val="29"/>
+        </w:numPr>
+      </w:pPr>
+      <w:r>
+        <w:t>Amazon Outposts</w:t>
+      </w:r>
+    </w:p>
+    <w:p>
+      <w:pPr>
+        <w:pStyle w:val="ListParagraph"/>
+        <w:numPr>
+          <w:ilvl w:val="0"/>
+          <w:numId w:val="29"/>
+        </w:numPr>
+      </w:pPr>
+      <w:r>
+        <w:t>AWS Batch</w:t>
       </w:r>
     </w:p>
     <w:p/>
@@ -3620,7 +3680,1639 @@
     <w:p/>
     <w:p/>
     <w:p/>
+    <w:p>
+      <w:r>
+        <w:br w:type="page"/>
+      </w:r>
+    </w:p>
+    <w:p>
+      <w:r>
+        <w:lastRenderedPageBreak/>
+        <w:t>AWS lambda</w:t>
+      </w:r>
+    </w:p>
+    <w:p>
+      <w:r>
+        <w:t>Introduction</w:t>
+      </w:r>
+    </w:p>
+    <w:p>
+      <w:pPr>
+        <w:pStyle w:val="ListParagraph"/>
+        <w:numPr>
+          <w:ilvl w:val="0"/>
+          <w:numId w:val="48"/>
+        </w:numPr>
+      </w:pPr>
+      <w:r>
+        <w:t>Serverless compute service that allows you to run your code without managing servers</w:t>
+      </w:r>
+    </w:p>
+    <w:p>
+      <w:pPr>
+        <w:pStyle w:val="ListParagraph"/>
+        <w:numPr>
+          <w:ilvl w:val="0"/>
+          <w:numId w:val="48"/>
+        </w:numPr>
+      </w:pPr>
+      <w:r>
+        <w:t>Allows developers to focus on core business logic for the application they are developing instead of worrying about managing servers</w:t>
+      </w:r>
+    </w:p>
+    <w:p>
+      <w:pPr>
+        <w:pStyle w:val="ListParagraph"/>
+        <w:numPr>
+          <w:ilvl w:val="0"/>
+          <w:numId w:val="48"/>
+        </w:numPr>
+      </w:pPr>
+      <w:r>
+        <w:t>Scales automatically</w:t>
+      </w:r>
+    </w:p>
+    <w:p>
+      <w:pPr>
+        <w:pStyle w:val="ListParagraph"/>
+        <w:numPr>
+          <w:ilvl w:val="0"/>
+          <w:numId w:val="48"/>
+        </w:numPr>
+      </w:pPr>
+      <w:r>
+        <w:t>Lambda functions can be written in popular programming languages like Java, Go, Node Js, C#, Python</w:t>
+      </w:r>
+    </w:p>
+    <w:p>
+      <w:pPr>
+        <w:pStyle w:val="ListParagraph"/>
+        <w:numPr>
+          <w:ilvl w:val="0"/>
+          <w:numId w:val="48"/>
+        </w:numPr>
+      </w:pPr>
+      <w:r>
+        <w:t>You can author your code using your favorite development environment locally and upload or you can write code via the console.</w:t>
+      </w:r>
+    </w:p>
+    <w:p>
+      <w:pPr>
+        <w:pStyle w:val="ListParagraph"/>
+        <w:numPr>
+          <w:ilvl w:val="0"/>
+          <w:numId w:val="48"/>
+        </w:numPr>
+      </w:pPr>
+      <w:r>
+        <w:t>Lambda can execute your code in response to some events</w:t>
+      </w:r>
+    </w:p>
+    <w:p>
+      <w:pPr>
+        <w:pStyle w:val="ListParagraph"/>
+        <w:numPr>
+          <w:ilvl w:val="0"/>
+          <w:numId w:val="48"/>
+        </w:numPr>
+      </w:pPr>
+      <w:r>
+        <w:t>Lambda functions have a 15-minute timeout. So, lambda is not for processes that run longer than 15 minutes.</w:t>
+      </w:r>
+    </w:p>
     <w:p/>
+    <w:p>
+      <w:r>
+        <w:t>Pricing Model</w:t>
+      </w:r>
+    </w:p>
+    <w:p>
+      <w:pPr>
+        <w:pStyle w:val="ListParagraph"/>
+        <w:numPr>
+          <w:ilvl w:val="0"/>
+          <w:numId w:val="49"/>
+        </w:numPr>
+      </w:pPr>
+      <w:r>
+        <w:t>Compute time</w:t>
+      </w:r>
+    </w:p>
+    <w:p>
+      <w:pPr>
+        <w:pStyle w:val="ListParagraph"/>
+        <w:numPr>
+          <w:ilvl w:val="0"/>
+          <w:numId w:val="49"/>
+        </w:numPr>
+      </w:pPr>
+      <w:r>
+        <w:t>Request</w:t>
+      </w:r>
+    </w:p>
+    <w:p>
+      <w:pPr>
+        <w:pStyle w:val="ListParagraph"/>
+        <w:numPr>
+          <w:ilvl w:val="0"/>
+          <w:numId w:val="49"/>
+        </w:numPr>
+      </w:pPr>
+      <w:r>
+        <w:t>Always free</w:t>
+      </w:r>
+    </w:p>
+    <w:p/>
+    <w:p>
+      <w:pPr>
+        <w:pStyle w:val="ListParagraph"/>
+        <w:numPr>
+          <w:ilvl w:val="0"/>
+          <w:numId w:val="50"/>
+        </w:numPr>
+      </w:pPr>
+      <w:r>
+        <w:t xml:space="preserve">Compute time </w:t>
+      </w:r>
+    </w:p>
+    <w:p>
+      <w:pPr>
+        <w:pStyle w:val="ListParagraph"/>
+        <w:numPr>
+          <w:ilvl w:val="0"/>
+          <w:numId w:val="51"/>
+        </w:numPr>
+      </w:pPr>
+      <w:r>
+        <w:t>Time between start of execution and end of execution</w:t>
+      </w:r>
+    </w:p>
+    <w:p/>
+    <w:p>
+      <w:pPr>
+        <w:pStyle w:val="ListParagraph"/>
+        <w:numPr>
+          <w:ilvl w:val="0"/>
+          <w:numId w:val="50"/>
+        </w:numPr>
+      </w:pPr>
+      <w:r>
+        <w:t>Request</w:t>
+      </w:r>
+    </w:p>
+    <w:p>
+      <w:pPr>
+        <w:pStyle w:val="ListParagraph"/>
+        <w:numPr>
+          <w:ilvl w:val="0"/>
+          <w:numId w:val="51"/>
+        </w:numPr>
+      </w:pPr>
+      <w:r>
+        <w:t>A request is counted each time it starts execution</w:t>
+      </w:r>
+    </w:p>
+    <w:p>
+      <w:pPr>
+        <w:pStyle w:val="ListParagraph"/>
+        <w:numPr>
+          <w:ilvl w:val="0"/>
+          <w:numId w:val="51"/>
+        </w:numPr>
+      </w:pPr>
+      <w:r>
+        <w:t>Test invokes on the console is also considered as a request</w:t>
+      </w:r>
+    </w:p>
+    <w:p/>
+    <w:p>
+      <w:pPr>
+        <w:pStyle w:val="ListParagraph"/>
+        <w:numPr>
+          <w:ilvl w:val="0"/>
+          <w:numId w:val="50"/>
+        </w:numPr>
+      </w:pPr>
+      <w:r>
+        <w:t>Always free</w:t>
+      </w:r>
+    </w:p>
+    <w:p>
+      <w:pPr>
+        <w:pStyle w:val="ListParagraph"/>
+        <w:numPr>
+          <w:ilvl w:val="0"/>
+          <w:numId w:val="52"/>
+        </w:numPr>
+      </w:pPr>
+      <w:r>
+        <w:t>1 million free requests per month (even after free usage tier expires)</w:t>
+      </w:r>
+    </w:p>
+    <w:p/>
+    <w:p>
+      <w:pPr>
+        <w:pBdr>
+          <w:top w:val="single" w:sz="4" w:space="1" w:color="auto"/>
+          <w:left w:val="single" w:sz="4" w:space="4" w:color="auto"/>
+          <w:bottom w:val="single" w:sz="4" w:space="1" w:color="auto"/>
+          <w:right w:val="single" w:sz="4" w:space="4" w:color="auto"/>
+        </w:pBdr>
+      </w:pPr>
+      <w:r>
+        <w:t>Note</w:t>
+      </w:r>
+    </w:p>
+    <w:p>
+      <w:pPr>
+        <w:pBdr>
+          <w:top w:val="single" w:sz="4" w:space="1" w:color="auto"/>
+          <w:left w:val="single" w:sz="4" w:space="4" w:color="auto"/>
+          <w:bottom w:val="single" w:sz="4" w:space="1" w:color="auto"/>
+          <w:right w:val="single" w:sz="4" w:space="4" w:color="auto"/>
+        </w:pBdr>
+      </w:pPr>
+      <w:r>
+        <w:t>Duration: execution tine</w:t>
+      </w:r>
+    </w:p>
+    <w:p>
+      <w:pPr>
+        <w:pBdr>
+          <w:top w:val="single" w:sz="4" w:space="1" w:color="auto"/>
+          <w:left w:val="single" w:sz="4" w:space="4" w:color="auto"/>
+          <w:bottom w:val="single" w:sz="4" w:space="1" w:color="auto"/>
+          <w:right w:val="single" w:sz="4" w:space="4" w:color="auto"/>
+        </w:pBdr>
+      </w:pPr>
+      <w:r>
+        <w:t xml:space="preserve">Billed Duration: time you are </w:t>
+      </w:r>
+      <w:proofErr w:type="gramStart"/>
+      <w:r>
+        <w:t>actually billed</w:t>
+      </w:r>
+      <w:proofErr w:type="gramEnd"/>
+      <w:r>
+        <w:t xml:space="preserve"> for </w:t>
+      </w:r>
+    </w:p>
+    <w:p>
+      <w:r>
+        <w:br w:type="page"/>
+      </w:r>
+    </w:p>
+    <w:p>
+      <w:r>
+        <w:lastRenderedPageBreak/>
+        <w:t>AWS Fargate</w:t>
+      </w:r>
+    </w:p>
+    <w:p>
+      <w:r>
+        <w:t>Introduction</w:t>
+      </w:r>
+    </w:p>
+    <w:p>
+      <w:pPr>
+        <w:pStyle w:val="ListParagraph"/>
+        <w:numPr>
+          <w:ilvl w:val="0"/>
+          <w:numId w:val="52"/>
+        </w:numPr>
+      </w:pPr>
+      <w:r>
+        <w:t>Serverless compute service for containers</w:t>
+      </w:r>
+    </w:p>
+    <w:p>
+      <w:pPr>
+        <w:pStyle w:val="ListParagraph"/>
+        <w:numPr>
+          <w:ilvl w:val="0"/>
+          <w:numId w:val="52"/>
+        </w:numPr>
+      </w:pPr>
+      <w:r>
+        <w:t>Allows you to manager containers like Docker</w:t>
+      </w:r>
+    </w:p>
+    <w:p>
+      <w:pPr>
+        <w:pStyle w:val="ListParagraph"/>
+        <w:numPr>
+          <w:ilvl w:val="0"/>
+          <w:numId w:val="52"/>
+        </w:numPr>
+      </w:pPr>
+      <w:r>
+        <w:t>Works with Amazon Elastic Container Service (ECS)</w:t>
+      </w:r>
+    </w:p>
+    <w:p>
+      <w:pPr>
+        <w:pStyle w:val="ListParagraph"/>
+        <w:numPr>
+          <w:ilvl w:val="0"/>
+          <w:numId w:val="52"/>
+        </w:numPr>
+      </w:pPr>
+      <w:r>
+        <w:t>Scales automatically</w:t>
+      </w:r>
+    </w:p>
+    <w:p/>
+    <w:p>
+      <w:r>
+        <w:br w:type="page"/>
+      </w:r>
+    </w:p>
+    <w:p>
+      <w:r>
+        <w:lastRenderedPageBreak/>
+        <w:t>AWS Lightsail</w:t>
+      </w:r>
+    </w:p>
+    <w:p>
+      <w:r>
+        <w:t>Introduction</w:t>
+      </w:r>
+    </w:p>
+    <w:p>
+      <w:pPr>
+        <w:pStyle w:val="ListParagraph"/>
+        <w:numPr>
+          <w:ilvl w:val="0"/>
+          <w:numId w:val="53"/>
+        </w:numPr>
+      </w:pPr>
+      <w:r>
+        <w:t>Quickly launch all the resources you need for small projects</w:t>
+      </w:r>
+    </w:p>
+    <w:p>
+      <w:pPr>
+        <w:pStyle w:val="ListParagraph"/>
+        <w:numPr>
+          <w:ilvl w:val="0"/>
+          <w:numId w:val="53"/>
+        </w:numPr>
+      </w:pPr>
+      <w:r>
+        <w:t>Deploy preconfigured applications like WebPress Website with the click of a button</w:t>
+      </w:r>
+    </w:p>
+    <w:p>
+      <w:pPr>
+        <w:pStyle w:val="ListParagraph"/>
+        <w:numPr>
+          <w:ilvl w:val="0"/>
+          <w:numId w:val="53"/>
+        </w:numPr>
+      </w:pPr>
+      <w:r>
+        <w:t>Includes Virtual Server, SSD based storage, static IP address, data transfer and DNS management</w:t>
+      </w:r>
+    </w:p>
+    <w:p>
+      <w:pPr>
+        <w:pStyle w:val="ListParagraph"/>
+        <w:numPr>
+          <w:ilvl w:val="0"/>
+          <w:numId w:val="53"/>
+        </w:numPr>
+      </w:pPr>
+      <w:r>
+        <w:t>Provides a low, predictable monthly fee, as low as $3.50</w:t>
+      </w:r>
+    </w:p>
+    <w:p>
+      <w:pPr>
+        <w:pStyle w:val="ListParagraph"/>
+        <w:numPr>
+          <w:ilvl w:val="0"/>
+          <w:numId w:val="53"/>
+        </w:numPr>
+      </w:pPr>
+      <w:r>
+        <w:t xml:space="preserve">Used to start small and scale as you grow </w:t>
+      </w:r>
+    </w:p>
+    <w:p/>
+    <w:p>
+      <w:r>
+        <w:br w:type="page"/>
+      </w:r>
+    </w:p>
+    <w:p>
+      <w:r>
+        <w:lastRenderedPageBreak/>
+        <w:t>AWS Outspots</w:t>
+      </w:r>
+    </w:p>
+    <w:p>
+      <w:pPr>
+        <w:pStyle w:val="ListParagraph"/>
+        <w:numPr>
+          <w:ilvl w:val="0"/>
+          <w:numId w:val="54"/>
+        </w:numPr>
+      </w:pPr>
+      <w:r>
+        <w:t xml:space="preserve">AWS delivers and installs servers in your internal data center </w:t>
+      </w:r>
+    </w:p>
+    <w:p>
+      <w:pPr>
+        <w:pStyle w:val="ListParagraph"/>
+        <w:numPr>
+          <w:ilvl w:val="0"/>
+          <w:numId w:val="54"/>
+        </w:numPr>
+      </w:pPr>
+      <w:r>
+        <w:t>Allows you to run cloud services in your internal data center</w:t>
+      </w:r>
+    </w:p>
+    <w:p>
+      <w:pPr>
+        <w:pStyle w:val="ListParagraph"/>
+        <w:numPr>
+          <w:ilvl w:val="0"/>
+          <w:numId w:val="54"/>
+        </w:numPr>
+      </w:pPr>
+      <w:r>
+        <w:t>Supports hybrid deployment model</w:t>
+      </w:r>
+    </w:p>
+    <w:p/>
+    <w:p>
+      <w:r>
+        <w:br w:type="page"/>
+      </w:r>
+    </w:p>
+    <w:p>
+      <w:r>
+        <w:lastRenderedPageBreak/>
+        <w:t>AWS Batch</w:t>
+      </w:r>
+    </w:p>
+    <w:p>
+      <w:pPr>
+        <w:pStyle w:val="ListParagraph"/>
+        <w:numPr>
+          <w:ilvl w:val="0"/>
+          <w:numId w:val="55"/>
+        </w:numPr>
+      </w:pPr>
+      <w:r>
+        <w:t>Allows you to process large workloads in smaller chunks (or batches)</w:t>
+      </w:r>
+    </w:p>
+    <w:p/>
+    <w:p>
+      <w:r>
+        <w:br w:type="page"/>
+      </w:r>
+    </w:p>
+    <w:p>
+      <w:r>
+        <w:lastRenderedPageBreak/>
+        <w:t>Storage Services</w:t>
+      </w:r>
+    </w:p>
+    <w:p>
+      <w:pPr>
+        <w:pStyle w:val="ListParagraph"/>
+        <w:numPr>
+          <w:ilvl w:val="0"/>
+          <w:numId w:val="56"/>
+        </w:numPr>
+      </w:pPr>
+      <w:r>
+        <w:t>Amazon S3</w:t>
+      </w:r>
+    </w:p>
+    <w:p>
+      <w:r>
+        <w:br w:type="page"/>
+      </w:r>
+    </w:p>
+    <w:p>
+      <w:r>
+        <w:lastRenderedPageBreak/>
+        <w:t>Amazon S3</w:t>
+      </w:r>
+    </w:p>
+    <w:p>
+      <w:r>
+        <w:t>Introduction</w:t>
+      </w:r>
+    </w:p>
+    <w:p>
+      <w:pPr>
+        <w:pStyle w:val="ListParagraph"/>
+        <w:numPr>
+          <w:ilvl w:val="0"/>
+          <w:numId w:val="55"/>
+        </w:numPr>
+      </w:pPr>
+      <w:r>
+        <w:t>Object Storage Service</w:t>
+      </w:r>
+    </w:p>
+    <w:p>
+      <w:pPr>
+        <w:pStyle w:val="ListParagraph"/>
+        <w:numPr>
+          <w:ilvl w:val="0"/>
+          <w:numId w:val="55"/>
+        </w:numPr>
+      </w:pPr>
+      <w:r>
+        <w:t>Objects are stored in buckets</w:t>
+      </w:r>
+    </w:p>
+    <w:p>
+      <w:pPr>
+        <w:pStyle w:val="ListParagraph"/>
+        <w:numPr>
+          <w:ilvl w:val="0"/>
+          <w:numId w:val="55"/>
+        </w:numPr>
+      </w:pPr>
+      <w:r>
+        <w:t>Unlimited storage- Millions of objects can be stored per bucket</w:t>
+      </w:r>
+    </w:p>
+    <w:p>
+      <w:pPr>
+        <w:pStyle w:val="ListParagraph"/>
+        <w:numPr>
+          <w:ilvl w:val="0"/>
+          <w:numId w:val="55"/>
+        </w:numPr>
+      </w:pPr>
+      <w:r>
+        <w:t>Objects can be private or public</w:t>
+      </w:r>
+    </w:p>
+    <w:p>
+      <w:pPr>
+        <w:pStyle w:val="ListParagraph"/>
+        <w:numPr>
+          <w:ilvl w:val="0"/>
+          <w:numId w:val="55"/>
+        </w:numPr>
+      </w:pPr>
+      <w:r>
+        <w:t>Objects can be uploaded via Management Console, CLI or from code using SDK</w:t>
+      </w:r>
+    </w:p>
+    <w:p>
+      <w:pPr>
+        <w:pStyle w:val="ListParagraph"/>
+        <w:numPr>
+          <w:ilvl w:val="0"/>
+          <w:numId w:val="55"/>
+        </w:numPr>
+      </w:pPr>
+      <w:r>
+        <w:t>Is a regional service, but bucket names must be globally unique</w:t>
+      </w:r>
+    </w:p>
+    <w:p>
+      <w:pPr>
+        <w:pStyle w:val="ListParagraph"/>
+        <w:numPr>
+          <w:ilvl w:val="0"/>
+          <w:numId w:val="55"/>
+        </w:numPr>
+      </w:pPr>
+      <w:r>
+        <w:t xml:space="preserve">You can set security at bucket level or individual object level using </w:t>
+      </w:r>
+      <w:r>
+        <w:t>Access</w:t>
+      </w:r>
+      <w:r>
+        <w:t xml:space="preserve"> Control Lists</w:t>
+      </w:r>
+      <w:r>
+        <w:t xml:space="preserve"> </w:t>
+      </w:r>
+      <w:r>
+        <w:t xml:space="preserve">(ACL), Bucket </w:t>
+      </w:r>
+      <w:r>
+        <w:t>policies or Access Point policies</w:t>
+      </w:r>
+    </w:p>
+    <w:p>
+      <w:pPr>
+        <w:pStyle w:val="ListParagraph"/>
+        <w:numPr>
+          <w:ilvl w:val="0"/>
+          <w:numId w:val="55"/>
+        </w:numPr>
+      </w:pPr>
+      <w:r>
+        <w:t xml:space="preserve">You can enable versioning to create multiple versions of your file </w:t>
+      </w:r>
+      <w:proofErr w:type="gramStart"/>
+      <w:r>
+        <w:t>in order to</w:t>
+      </w:r>
+      <w:proofErr w:type="gramEnd"/>
+      <w:r>
+        <w:t xml:space="preserve"> protect against accidental deletion or roll back to previous version or file</w:t>
+      </w:r>
+    </w:p>
+    <w:p>
+      <w:pPr>
+        <w:pStyle w:val="ListParagraph"/>
+        <w:numPr>
+          <w:ilvl w:val="0"/>
+          <w:numId w:val="55"/>
+        </w:numPr>
+      </w:pPr>
+      <w:r>
+        <w:t>You can use S3 access logs to track access to your buckets and objects</w:t>
+      </w:r>
+    </w:p>
+    <w:p>
+      <w:pPr>
+        <w:pStyle w:val="ListParagraph"/>
+        <w:numPr>
+          <w:ilvl w:val="0"/>
+          <w:numId w:val="55"/>
+        </w:numPr>
+      </w:pPr>
+      <w:r>
+        <w:t>Data stored is replicated across multiple servers and so it gives high availability and durability in regional level.</w:t>
+      </w:r>
+    </w:p>
+    <w:p>
+      <w:pPr>
+        <w:pStyle w:val="ListParagraph"/>
+        <w:numPr>
+          <w:ilvl w:val="0"/>
+          <w:numId w:val="55"/>
+        </w:numPr>
+      </w:pPr>
+      <w:r>
+        <w:t xml:space="preserve">We can also set up Cross-Region Replication where your data is replicated across regions. </w:t>
+      </w:r>
+      <w:proofErr w:type="gramStart"/>
+      <w:r>
+        <w:t>But,</w:t>
+      </w:r>
+      <w:proofErr w:type="gramEnd"/>
+      <w:r>
+        <w:t xml:space="preserve"> S3 doe</w:t>
+      </w:r>
+      <w:r>
+        <w:t>s</w:t>
+      </w:r>
+      <w:r>
+        <w:t xml:space="preserve"> not do that out of box. You </w:t>
+      </w:r>
+      <w:proofErr w:type="gramStart"/>
+      <w:r>
+        <w:t>have to</w:t>
+      </w:r>
+      <w:proofErr w:type="gramEnd"/>
+      <w:r>
+        <w:t xml:space="preserve"> set that up.</w:t>
+      </w:r>
+    </w:p>
+    <w:p/>
+    <w:p/>
+    <w:p>
+      <w:r>
+        <w:t>Two aspects of data accessibility</w:t>
+      </w:r>
+    </w:p>
+    <w:p>
+      <w:pPr>
+        <w:pStyle w:val="ListParagraph"/>
+        <w:numPr>
+          <w:ilvl w:val="0"/>
+          <w:numId w:val="57"/>
+        </w:numPr>
+      </w:pPr>
+      <w:r>
+        <w:t>Durability</w:t>
+      </w:r>
+    </w:p>
+    <w:p>
+      <w:pPr>
+        <w:pStyle w:val="ListParagraph"/>
+        <w:numPr>
+          <w:ilvl w:val="0"/>
+          <w:numId w:val="57"/>
+        </w:numPr>
+      </w:pPr>
+      <w:r>
+        <w:t>Availability</w:t>
+      </w:r>
+    </w:p>
+    <w:p/>
+    <w:p>
+      <w:pPr>
+        <w:pStyle w:val="ListParagraph"/>
+        <w:numPr>
+          <w:ilvl w:val="0"/>
+          <w:numId w:val="58"/>
+        </w:numPr>
+      </w:pPr>
+      <w:r>
+        <w:t>Durability</w:t>
+      </w:r>
+    </w:p>
+    <w:p>
+      <w:pPr>
+        <w:pStyle w:val="ListParagraph"/>
+        <w:numPr>
+          <w:ilvl w:val="0"/>
+          <w:numId w:val="59"/>
+        </w:numPr>
+      </w:pPr>
+      <w:r>
+        <w:t>Objects are never lost or compromised</w:t>
+      </w:r>
+    </w:p>
+    <w:p>
+      <w:pPr>
+        <w:pStyle w:val="ListParagraph"/>
+        <w:numPr>
+          <w:ilvl w:val="0"/>
+          <w:numId w:val="59"/>
+        </w:numPr>
+      </w:pPr>
+      <w:r>
+        <w:t>Amazon S3 Standard gives 99.999999999% (11 9’s) durability</w:t>
+      </w:r>
+    </w:p>
+    <w:p/>
+    <w:p>
+      <w:pPr>
+        <w:pStyle w:val="ListParagraph"/>
+        <w:numPr>
+          <w:ilvl w:val="0"/>
+          <w:numId w:val="58"/>
+        </w:numPr>
+      </w:pPr>
+      <w:r>
+        <w:t>Availability</w:t>
+      </w:r>
+    </w:p>
+    <w:p>
+      <w:pPr>
+        <w:pStyle w:val="ListParagraph"/>
+        <w:numPr>
+          <w:ilvl w:val="0"/>
+          <w:numId w:val="60"/>
+        </w:numPr>
+      </w:pPr>
+      <w:r>
+        <w:t>Access data quickly</w:t>
+      </w:r>
+    </w:p>
+    <w:p>
+      <w:pPr>
+        <w:pStyle w:val="ListParagraph"/>
+        <w:numPr>
+          <w:ilvl w:val="0"/>
+          <w:numId w:val="60"/>
+        </w:numPr>
+      </w:pPr>
+      <w:r>
+        <w:t>Amazon S3 Standard gives 99.99% availability</w:t>
+      </w:r>
+    </w:p>
+    <w:p/>
+    <w:p/>
+    <w:p/>
+    <w:p>
+      <w:r>
+        <w:t>S3 Storage Class</w:t>
+      </w:r>
+    </w:p>
+    <w:p>
+      <w:r>
+        <w:t>There are different ways of storing your data</w:t>
+      </w:r>
+    </w:p>
+    <w:p>
+      <w:pPr>
+        <w:pStyle w:val="ListParagraph"/>
+        <w:numPr>
+          <w:ilvl w:val="0"/>
+          <w:numId w:val="61"/>
+        </w:numPr>
+      </w:pPr>
+      <w:r>
+        <w:lastRenderedPageBreak/>
+        <w:t>S3 Standard</w:t>
+      </w:r>
+    </w:p>
+    <w:p>
+      <w:pPr>
+        <w:pStyle w:val="ListParagraph"/>
+        <w:numPr>
+          <w:ilvl w:val="0"/>
+          <w:numId w:val="61"/>
+        </w:numPr>
+      </w:pPr>
+      <w:r>
+        <w:t>S3 Intelligent Tiering</w:t>
+      </w:r>
+    </w:p>
+    <w:p>
+      <w:pPr>
+        <w:pStyle w:val="ListParagraph"/>
+        <w:numPr>
+          <w:ilvl w:val="0"/>
+          <w:numId w:val="61"/>
+        </w:numPr>
+      </w:pPr>
+      <w:r>
+        <w:t>S3 Standard- Infrequent Access</w:t>
+      </w:r>
+    </w:p>
+    <w:p>
+      <w:pPr>
+        <w:pStyle w:val="ListParagraph"/>
+        <w:numPr>
+          <w:ilvl w:val="0"/>
+          <w:numId w:val="61"/>
+        </w:numPr>
+      </w:pPr>
+      <w:r>
+        <w:t>S3 One Zone- Infrequent Access</w:t>
+      </w:r>
+    </w:p>
+    <w:p>
+      <w:pPr>
+        <w:pStyle w:val="ListParagraph"/>
+        <w:numPr>
+          <w:ilvl w:val="0"/>
+          <w:numId w:val="61"/>
+        </w:numPr>
+      </w:pPr>
+      <w:r>
+        <w:t>S3 Glacier</w:t>
+      </w:r>
+    </w:p>
+    <w:p>
+      <w:pPr>
+        <w:pStyle w:val="ListParagraph"/>
+        <w:numPr>
+          <w:ilvl w:val="0"/>
+          <w:numId w:val="61"/>
+        </w:numPr>
+      </w:pPr>
+      <w:r>
+        <w:t>S3 Glacier Deep Archive</w:t>
+      </w:r>
+    </w:p>
+    <w:p>
+      <w:pPr>
+        <w:pStyle w:val="ListParagraph"/>
+        <w:numPr>
+          <w:ilvl w:val="0"/>
+          <w:numId w:val="61"/>
+        </w:numPr>
+      </w:pPr>
+      <w:r>
+        <w:t>S3 Outposts</w:t>
+      </w:r>
+    </w:p>
+    <w:p/>
+    <w:p/>
+    <w:p>
+      <w:pPr>
+        <w:pStyle w:val="ListParagraph"/>
+        <w:numPr>
+          <w:ilvl w:val="0"/>
+          <w:numId w:val="62"/>
+        </w:numPr>
+      </w:pPr>
+      <w:r>
+        <w:t>S3 Standard</w:t>
+      </w:r>
+    </w:p>
+    <w:p>
+      <w:pPr>
+        <w:pStyle w:val="ListParagraph"/>
+        <w:numPr>
+          <w:ilvl w:val="0"/>
+          <w:numId w:val="63"/>
+        </w:numPr>
+      </w:pPr>
+      <w:r>
+        <w:t>General purpose storage</w:t>
+      </w:r>
+    </w:p>
+    <w:p>
+      <w:pPr>
+        <w:pStyle w:val="ListParagraph"/>
+        <w:numPr>
+          <w:ilvl w:val="0"/>
+          <w:numId w:val="63"/>
+        </w:numPr>
+      </w:pPr>
+      <w:r>
+        <w:t>Data is stored across multiple availability zones</w:t>
+      </w:r>
+    </w:p>
+    <w:p>
+      <w:pPr>
+        <w:pStyle w:val="ListParagraph"/>
+        <w:numPr>
+          <w:ilvl w:val="0"/>
+          <w:numId w:val="63"/>
+        </w:numPr>
+      </w:pPr>
+      <w:r>
+        <w:t>Recommended for</w:t>
+      </w:r>
+    </w:p>
+    <w:p>
+      <w:pPr>
+        <w:pStyle w:val="ListParagraph"/>
+        <w:numPr>
+          <w:ilvl w:val="1"/>
+          <w:numId w:val="63"/>
+        </w:numPr>
+      </w:pPr>
+      <w:r>
+        <w:t>Data that are frequently accessed</w:t>
+      </w:r>
+    </w:p>
+    <w:p>
+      <w:pPr>
+        <w:pStyle w:val="ListParagraph"/>
+        <w:numPr>
+          <w:ilvl w:val="0"/>
+          <w:numId w:val="63"/>
+        </w:numPr>
+      </w:pPr>
+      <w:r>
+        <w:t>Durability of 99.999999999%</w:t>
+      </w:r>
+    </w:p>
+    <w:p>
+      <w:pPr>
+        <w:pStyle w:val="ListParagraph"/>
+        <w:numPr>
+          <w:ilvl w:val="0"/>
+          <w:numId w:val="63"/>
+        </w:numPr>
+      </w:pPr>
+      <w:r>
+        <w:t>Availability of 99.99%</w:t>
+      </w:r>
+    </w:p>
+    <w:p/>
+    <w:p>
+      <w:pPr>
+        <w:pStyle w:val="ListParagraph"/>
+        <w:numPr>
+          <w:ilvl w:val="0"/>
+          <w:numId w:val="62"/>
+        </w:numPr>
+      </w:pPr>
+      <w:r>
+        <w:t xml:space="preserve">S3 Intelligent Tiering </w:t>
+      </w:r>
+    </w:p>
+    <w:p>
+      <w:pPr>
+        <w:pStyle w:val="ListParagraph"/>
+        <w:numPr>
+          <w:ilvl w:val="0"/>
+          <w:numId w:val="64"/>
+        </w:numPr>
+      </w:pPr>
+      <w:r>
+        <w:t>Automatically moves your data to most cost-effective storage class</w:t>
+      </w:r>
+    </w:p>
+    <w:p>
+      <w:pPr>
+        <w:pStyle w:val="ListParagraph"/>
+        <w:numPr>
+          <w:ilvl w:val="0"/>
+          <w:numId w:val="64"/>
+        </w:numPr>
+      </w:pPr>
+      <w:r>
+        <w:t>Automatic cost savings</w:t>
+      </w:r>
+    </w:p>
+    <w:p>
+      <w:pPr>
+        <w:pStyle w:val="ListParagraph"/>
+        <w:numPr>
+          <w:ilvl w:val="0"/>
+          <w:numId w:val="64"/>
+        </w:numPr>
+      </w:pPr>
+      <w:r>
+        <w:t>Data is stored across multiple availability zones</w:t>
+      </w:r>
+    </w:p>
+    <w:p>
+      <w:pPr>
+        <w:pStyle w:val="ListParagraph"/>
+        <w:numPr>
+          <w:ilvl w:val="0"/>
+          <w:numId w:val="64"/>
+        </w:numPr>
+      </w:pPr>
+      <w:r>
+        <w:t>Recommended for</w:t>
+      </w:r>
+    </w:p>
+    <w:p>
+      <w:pPr>
+        <w:pStyle w:val="ListParagraph"/>
+        <w:numPr>
+          <w:ilvl w:val="1"/>
+          <w:numId w:val="64"/>
+        </w:numPr>
+      </w:pPr>
+      <w:r>
+        <w:t>Data with unknown or changing access pattern like new app or data lake</w:t>
+      </w:r>
+    </w:p>
+    <w:p>
+      <w:pPr>
+        <w:pStyle w:val="ListParagraph"/>
+        <w:numPr>
+          <w:ilvl w:val="0"/>
+          <w:numId w:val="64"/>
+        </w:numPr>
+      </w:pPr>
+      <w:r>
+        <w:t>Durability of 99.999999999%</w:t>
+      </w:r>
+    </w:p>
+    <w:p>
+      <w:pPr>
+        <w:pStyle w:val="ListParagraph"/>
+        <w:numPr>
+          <w:ilvl w:val="0"/>
+          <w:numId w:val="64"/>
+        </w:numPr>
+      </w:pPr>
+      <w:r>
+        <w:t>Availability of 99.9%</w:t>
+      </w:r>
+    </w:p>
+    <w:p/>
+    <w:p>
+      <w:pPr>
+        <w:pStyle w:val="ListParagraph"/>
+        <w:numPr>
+          <w:ilvl w:val="0"/>
+          <w:numId w:val="62"/>
+        </w:numPr>
+      </w:pPr>
+      <w:r>
+        <w:t>S3 Standard- Infrequent Access</w:t>
+      </w:r>
+    </w:p>
+    <w:p>
+      <w:pPr>
+        <w:pStyle w:val="ListParagraph"/>
+        <w:numPr>
+          <w:ilvl w:val="0"/>
+          <w:numId w:val="65"/>
+        </w:numPr>
+      </w:pPr>
+      <w:r>
+        <w:t>Data is accessed less frequently but requires rapid access (millisecond access)</w:t>
+      </w:r>
+    </w:p>
+    <w:p>
+      <w:pPr>
+        <w:pStyle w:val="ListParagraph"/>
+        <w:numPr>
+          <w:ilvl w:val="0"/>
+          <w:numId w:val="65"/>
+        </w:numPr>
+      </w:pPr>
+      <w:r>
+        <w:t>Cheaper than S3 Standard</w:t>
+      </w:r>
+    </w:p>
+    <w:p>
+      <w:pPr>
+        <w:pStyle w:val="ListParagraph"/>
+        <w:numPr>
+          <w:ilvl w:val="0"/>
+          <w:numId w:val="65"/>
+        </w:numPr>
+      </w:pPr>
+      <w:r>
+        <w:t>Data is stored across multiple availability zones</w:t>
+      </w:r>
+    </w:p>
+    <w:p>
+      <w:pPr>
+        <w:pStyle w:val="ListParagraph"/>
+        <w:numPr>
+          <w:ilvl w:val="0"/>
+          <w:numId w:val="65"/>
+        </w:numPr>
+      </w:pPr>
+      <w:r>
+        <w:t>Recommended for</w:t>
+      </w:r>
+    </w:p>
+    <w:p>
+      <w:pPr>
+        <w:pStyle w:val="ListParagraph"/>
+        <w:numPr>
+          <w:ilvl w:val="1"/>
+          <w:numId w:val="65"/>
+        </w:numPr>
+      </w:pPr>
+      <w:r>
+        <w:t>Data which is not frequently accessed but requires rapid access (millisecond access)</w:t>
+      </w:r>
+    </w:p>
+    <w:p>
+      <w:pPr>
+        <w:pStyle w:val="ListParagraph"/>
+        <w:numPr>
+          <w:ilvl w:val="0"/>
+          <w:numId w:val="65"/>
+        </w:numPr>
+      </w:pPr>
+      <w:r>
+        <w:t>Durability of 99.999999999%</w:t>
+      </w:r>
+    </w:p>
+    <w:p>
+      <w:pPr>
+        <w:pStyle w:val="ListParagraph"/>
+        <w:numPr>
+          <w:ilvl w:val="0"/>
+          <w:numId w:val="65"/>
+        </w:numPr>
+      </w:pPr>
+      <w:r>
+        <w:t>Availability of 99.9%</w:t>
+      </w:r>
+    </w:p>
+    <w:p/>
+    <w:p>
+      <w:pPr>
+        <w:pStyle w:val="ListParagraph"/>
+        <w:numPr>
+          <w:ilvl w:val="0"/>
+          <w:numId w:val="62"/>
+        </w:numPr>
+      </w:pPr>
+      <w:r>
+        <w:t>S3 One Zone- Infrequent Access</w:t>
+      </w:r>
+    </w:p>
+    <w:p>
+      <w:pPr>
+        <w:pStyle w:val="ListParagraph"/>
+        <w:numPr>
+          <w:ilvl w:val="0"/>
+          <w:numId w:val="66"/>
+        </w:numPr>
+      </w:pPr>
+      <w:r>
+        <w:t>Data is accessed less frequently but requires rapid access (millisecond access)</w:t>
+      </w:r>
+    </w:p>
+    <w:p>
+      <w:pPr>
+        <w:pStyle w:val="ListParagraph"/>
+        <w:numPr>
+          <w:ilvl w:val="0"/>
+          <w:numId w:val="66"/>
+        </w:numPr>
+      </w:pPr>
+      <w:r>
+        <w:t>Costs 20% less than S3 Standard Infrequent Access</w:t>
+      </w:r>
+    </w:p>
+    <w:p>
+      <w:pPr>
+        <w:pStyle w:val="ListParagraph"/>
+        <w:numPr>
+          <w:ilvl w:val="0"/>
+          <w:numId w:val="66"/>
+        </w:numPr>
+      </w:pPr>
+      <w:r>
+        <w:lastRenderedPageBreak/>
+        <w:t xml:space="preserve">Data is stored in single availability zone </w:t>
+      </w:r>
+    </w:p>
+    <w:p>
+      <w:pPr>
+        <w:pStyle w:val="ListParagraph"/>
+        <w:numPr>
+          <w:ilvl w:val="0"/>
+          <w:numId w:val="66"/>
+        </w:numPr>
+      </w:pPr>
+      <w:r>
+        <w:t>Data can be lost</w:t>
+      </w:r>
+    </w:p>
+    <w:p>
+      <w:pPr>
+        <w:pStyle w:val="ListParagraph"/>
+        <w:numPr>
+          <w:ilvl w:val="0"/>
+          <w:numId w:val="66"/>
+        </w:numPr>
+      </w:pPr>
+      <w:r>
+        <w:t>Recommended for</w:t>
+      </w:r>
+    </w:p>
+    <w:p>
+      <w:pPr>
+        <w:pStyle w:val="ListParagraph"/>
+        <w:numPr>
+          <w:ilvl w:val="1"/>
+          <w:numId w:val="66"/>
+        </w:numPr>
+      </w:pPr>
+      <w:r>
+        <w:t>Data which is not frequently accessed but requires rapid access (millisecond access)</w:t>
+      </w:r>
+    </w:p>
+    <w:p>
+      <w:pPr>
+        <w:pStyle w:val="ListParagraph"/>
+        <w:numPr>
+          <w:ilvl w:val="1"/>
+          <w:numId w:val="66"/>
+        </w:numPr>
+      </w:pPr>
+      <w:r>
+        <w:t>Availability and Durability is not so essential</w:t>
+      </w:r>
+    </w:p>
+    <w:p>
+      <w:pPr>
+        <w:pStyle w:val="ListParagraph"/>
+        <w:numPr>
+          <w:ilvl w:val="0"/>
+          <w:numId w:val="66"/>
+        </w:numPr>
+      </w:pPr>
+      <w:r>
+        <w:t>Durability of 99.999999999%</w:t>
+      </w:r>
+    </w:p>
+    <w:p>
+      <w:pPr>
+        <w:pStyle w:val="ListParagraph"/>
+        <w:numPr>
+          <w:ilvl w:val="0"/>
+          <w:numId w:val="66"/>
+        </w:numPr>
+      </w:pPr>
+      <w:r>
+        <w:t>Availability of 99.5%</w:t>
+      </w:r>
+    </w:p>
+    <w:p/>
+    <w:p>
+      <w:pPr>
+        <w:pStyle w:val="ListParagraph"/>
+        <w:numPr>
+          <w:ilvl w:val="0"/>
+          <w:numId w:val="62"/>
+        </w:numPr>
+      </w:pPr>
+      <w:r>
+        <w:t>S3 Glacier</w:t>
+      </w:r>
+    </w:p>
+    <w:p>
+      <w:pPr>
+        <w:pStyle w:val="ListParagraph"/>
+        <w:numPr>
+          <w:ilvl w:val="0"/>
+          <w:numId w:val="67"/>
+        </w:numPr>
+      </w:pPr>
+      <w:r>
+        <w:t>Cold Storage for archival data</w:t>
+      </w:r>
+    </w:p>
+    <w:p>
+      <w:pPr>
+        <w:pStyle w:val="ListParagraph"/>
+        <w:numPr>
+          <w:ilvl w:val="0"/>
+          <w:numId w:val="67"/>
+        </w:numPr>
+      </w:pPr>
+      <w:r>
+        <w:t xml:space="preserve">Data Retrieval takes longer time </w:t>
+      </w:r>
+    </w:p>
+    <w:p>
+      <w:pPr>
+        <w:pStyle w:val="ListParagraph"/>
+        <w:numPr>
+          <w:ilvl w:val="0"/>
+          <w:numId w:val="67"/>
+        </w:numPr>
+      </w:pPr>
+      <w:r>
+        <w:t>3 retrieval options: 1-5 min, 3-5 hours, 5-12 hours</w:t>
+      </w:r>
+    </w:p>
+    <w:p>
+      <w:pPr>
+        <w:pStyle w:val="ListParagraph"/>
+        <w:numPr>
+          <w:ilvl w:val="0"/>
+          <w:numId w:val="67"/>
+        </w:numPr>
+      </w:pPr>
+      <w:r>
+        <w:t>Data is stored in multiple availability zones</w:t>
+      </w:r>
+    </w:p>
+    <w:p>
+      <w:pPr>
+        <w:pStyle w:val="ListParagraph"/>
+        <w:numPr>
+          <w:ilvl w:val="0"/>
+          <w:numId w:val="67"/>
+        </w:numPr>
+      </w:pPr>
+      <w:r>
+        <w:t>Recommended for</w:t>
+      </w:r>
+    </w:p>
+    <w:p>
+      <w:pPr>
+        <w:pStyle w:val="ListParagraph"/>
+        <w:numPr>
+          <w:ilvl w:val="1"/>
+          <w:numId w:val="67"/>
+        </w:numPr>
+      </w:pPr>
+      <w:r>
+        <w:t>Storage of archival data</w:t>
+      </w:r>
+    </w:p>
+    <w:p>
+      <w:pPr>
+        <w:pStyle w:val="ListParagraph"/>
+        <w:numPr>
+          <w:ilvl w:val="0"/>
+          <w:numId w:val="67"/>
+        </w:numPr>
+      </w:pPr>
+      <w:r>
+        <w:t>Durability of 99.999999999%</w:t>
+      </w:r>
+    </w:p>
+    <w:p/>
+    <w:p>
+      <w:pPr>
+        <w:pStyle w:val="ListParagraph"/>
+        <w:numPr>
+          <w:ilvl w:val="0"/>
+          <w:numId w:val="62"/>
+        </w:numPr>
+      </w:pPr>
+      <w:r>
+        <w:t>S3 Glacier Deep Archive</w:t>
+      </w:r>
+    </w:p>
+    <w:p>
+      <w:pPr>
+        <w:pStyle w:val="ListParagraph"/>
+        <w:numPr>
+          <w:ilvl w:val="0"/>
+          <w:numId w:val="68"/>
+        </w:numPr>
+      </w:pPr>
+      <w:r>
+        <w:t>Like S3 Glacier but longer access time</w:t>
+      </w:r>
+    </w:p>
+    <w:p>
+      <w:pPr>
+        <w:pStyle w:val="ListParagraph"/>
+        <w:numPr>
+          <w:ilvl w:val="0"/>
+          <w:numId w:val="68"/>
+        </w:numPr>
+      </w:pPr>
+      <w:r>
+        <w:t>2 retrieval options: 12 hours, 48 hours</w:t>
+      </w:r>
+    </w:p>
+    <w:p>
+      <w:pPr>
+        <w:pStyle w:val="ListParagraph"/>
+        <w:numPr>
+          <w:ilvl w:val="0"/>
+          <w:numId w:val="68"/>
+        </w:numPr>
+      </w:pPr>
+      <w:r>
+        <w:t>Cheapest of all S3 options</w:t>
+      </w:r>
+    </w:p>
+    <w:p>
+      <w:pPr>
+        <w:pStyle w:val="ListParagraph"/>
+        <w:numPr>
+          <w:ilvl w:val="0"/>
+          <w:numId w:val="68"/>
+        </w:numPr>
+      </w:pPr>
+      <w:r>
+        <w:t>Data is stored in multiple availability zones</w:t>
+      </w:r>
+    </w:p>
+    <w:p>
+      <w:pPr>
+        <w:pStyle w:val="ListParagraph"/>
+        <w:numPr>
+          <w:ilvl w:val="0"/>
+          <w:numId w:val="68"/>
+        </w:numPr>
+      </w:pPr>
+      <w:r>
+        <w:t>Recommended for</w:t>
+      </w:r>
+    </w:p>
+    <w:p>
+      <w:pPr>
+        <w:pStyle w:val="ListParagraph"/>
+        <w:numPr>
+          <w:ilvl w:val="1"/>
+          <w:numId w:val="68"/>
+        </w:numPr>
+      </w:pPr>
+      <w:r>
+        <w:t>Long-term archival data which is accessed once or twice a year</w:t>
+      </w:r>
+    </w:p>
+    <w:p>
+      <w:pPr>
+        <w:pStyle w:val="ListParagraph"/>
+        <w:numPr>
+          <w:ilvl w:val="1"/>
+          <w:numId w:val="68"/>
+        </w:numPr>
+      </w:pPr>
+      <w:r>
+        <w:t>Retaining data for regulatory compliance requirement</w:t>
+      </w:r>
+    </w:p>
+    <w:p>
+      <w:pPr>
+        <w:pStyle w:val="ListParagraph"/>
+        <w:numPr>
+          <w:ilvl w:val="0"/>
+          <w:numId w:val="68"/>
+        </w:numPr>
+      </w:pPr>
+      <w:r>
+        <w:t>Durability of 99.999999999%</w:t>
+      </w:r>
+    </w:p>
+    <w:p/>
+    <w:p>
+      <w:pPr>
+        <w:pStyle w:val="ListParagraph"/>
+        <w:numPr>
+          <w:ilvl w:val="0"/>
+          <w:numId w:val="62"/>
+        </w:numPr>
+      </w:pPr>
+      <w:r>
+        <w:t>S3 Outposts</w:t>
+      </w:r>
+    </w:p>
+    <w:p>
+      <w:pPr>
+        <w:pStyle w:val="ListParagraph"/>
+        <w:numPr>
+          <w:ilvl w:val="0"/>
+          <w:numId w:val="69"/>
+        </w:numPr>
+      </w:pPr>
+      <w:r>
+        <w:t>Provides object storage on-premises</w:t>
+      </w:r>
+    </w:p>
+    <w:p>
+      <w:pPr>
+        <w:pStyle w:val="ListParagraph"/>
+        <w:numPr>
+          <w:ilvl w:val="0"/>
+          <w:numId w:val="69"/>
+        </w:numPr>
+      </w:pPr>
+      <w:r>
+        <w:t>Recommended for</w:t>
+      </w:r>
+    </w:p>
+    <w:p>
+      <w:pPr>
+        <w:pStyle w:val="ListParagraph"/>
+        <w:numPr>
+          <w:ilvl w:val="1"/>
+          <w:numId w:val="69"/>
+        </w:numPr>
+      </w:pPr>
+      <w:r>
+        <w:t>Data that needs to be kept local (on-premises)</w:t>
+      </w:r>
+    </w:p>
+    <w:p/>
+    <w:p/>
+    <w:p>
+      <w:r>
+        <w:t>S3 in real world</w:t>
+      </w:r>
+    </w:p>
+    <w:p>
+      <w:pPr>
+        <w:pStyle w:val="ListParagraph"/>
+        <w:numPr>
+          <w:ilvl w:val="0"/>
+          <w:numId w:val="70"/>
+        </w:numPr>
+      </w:pPr>
+      <w:r>
+        <w:t>Static Website</w:t>
+      </w:r>
+    </w:p>
+    <w:p>
+      <w:r>
+        <w:t>Deploy static websites to S3 and use CloudFront for global distribution</w:t>
+      </w:r>
+    </w:p>
+    <w:p/>
+    <w:p>
+      <w:pPr>
+        <w:pStyle w:val="ListParagraph"/>
+        <w:numPr>
+          <w:ilvl w:val="0"/>
+          <w:numId w:val="70"/>
+        </w:numPr>
+      </w:pPr>
+      <w:r>
+        <w:lastRenderedPageBreak/>
+        <w:t>Data Archive</w:t>
+      </w:r>
+    </w:p>
+    <w:p>
+      <w:r>
+        <w:t>Archive data using Amazon Glacier as a storage option for Amazon S3</w:t>
+      </w:r>
+    </w:p>
+    <w:p/>
+    <w:p>
+      <w:pPr>
+        <w:pStyle w:val="ListParagraph"/>
+        <w:numPr>
+          <w:ilvl w:val="0"/>
+          <w:numId w:val="70"/>
+        </w:numPr>
+      </w:pPr>
+      <w:r>
+        <w:t>Analytics Services</w:t>
+      </w:r>
+    </w:p>
+    <w:p>
+      <w:proofErr w:type="gramStart"/>
+      <w:r>
+        <w:t>Stores</w:t>
+      </w:r>
+      <w:proofErr w:type="gramEnd"/>
+      <w:r>
+        <w:t xml:space="preserve"> data in Amazon S3 for use with analytics services like Redshift and Athena</w:t>
+      </w:r>
+    </w:p>
     <w:sectPr>
       <w:pgSz w:w="12240" w:h="15840"/>
       <w:pgMar w:top="1440" w:right="1440" w:bottom="1440" w:left="1440" w:header="720" w:footer="720" w:gutter="0"/>
@@ -3634,6 +5326,119 @@
 <file path=word/numbering.xml><?xml version="1.0" encoding="utf-8"?>
 <w:numbering xmlns:wpc="http://schemas.microsoft.com/office/word/2010/wordprocessingCanvas" xmlns:cx="http://schemas.microsoft.com/office/drawing/2014/chartex" xmlns:cx1="http://schemas.microsoft.com/office/drawing/2015/9/8/chartex" xmlns:cx2="http://schemas.microsoft.com/office/drawing/2015/10/21/chartex" xmlns:cx3="http://schemas.microsoft.com/office/drawing/2016/5/9/chartex" xmlns:cx4="http://schemas.microsoft.com/office/drawing/2016/5/10/chartex" xmlns:cx5="http://schemas.microsoft.com/office/drawing/2016/5/11/chartex" xmlns:cx6="http://schemas.microsoft.com/office/drawing/2016/5/12/chartex" xmlns:cx7="http://schemas.microsoft.com/office/drawing/2016/5/13/chartex" xmlns:cx8="http://schemas.microsoft.com/office/drawing/2016/5/14/chartex" xmlns:mc="http://schemas.openxmlformats.org/markup-compatibility/2006" xmlns:aink="http://schemas.microsoft.com/office/drawing/2016/ink" xmlns:am3d="http://schemas.microsoft.com/office/drawing/2017/model3d" xmlns:o="urn:schemas-microsoft-com:office:office" xmlns:r="http://schemas.openxmlformats.org/officeDocument/2006/relationships" xmlns:m="http://schemas.openxmlformats.org/officeDocument/2006/math" xmlns:v="urn:schemas-microsoft-com:vml" xmlns:wp14="http://schemas.microsoft.com/office/word/2010/wordprocessingDrawing" xmlns:wp="http://schemas.openxmlformats.org/drawingml/2006/wordprocessingDrawing" xmlns:w10="urn:schemas-microsoft-com:office:word" xmlns:w="http://schemas.openxmlformats.org/wordprocessingml/2006/main" xmlns:w14="http://schemas.microsoft.com/office/word/2010/wordml" xmlns:w15="http://schemas.microsoft.com/office/word/2012/wordml" xmlns:w16cex="http://schemas.microsoft.com/office/word/2018/wordml/cex" xmlns:w16cid="http://schemas.microsoft.com/office/word/2016/wordml/cid" xmlns:w16="http://schemas.microsoft.com/office/word/2018/wordml" xmlns:w16se="http://schemas.microsoft.com/office/word/2015/wordml/symex" xmlns:wpg="http://schemas.microsoft.com/office/word/2010/wordprocessingGroup" xmlns:wpi="http://schemas.microsoft.com/office/word/2010/wordprocessingInk" xmlns:wne="http://schemas.microsoft.com/office/word/2006/wordml" xmlns:wps="http://schemas.microsoft.com/office/word/2010/wordprocessingShape" mc:Ignorable="w14 w15 w16se w16cid w16 w16cex wp14">
   <w:abstractNum w:abstractNumId="0" w15:restartNumberingAfterBreak="0">
+    <w:nsid w:val="008E77B1"/>
+    <w:multiLevelType w:val="hybridMultilevel"/>
+    <w:tmpl w:val="79F8A17E"/>
+    <w:lvl w:ilvl="0" w:tplc="0409000B">
+      <w:start w:val="1"/>
+      <w:numFmt w:val="bullet"/>
+      <w:lvlText w:val=""/>
+      <w:lvlJc w:val="left"/>
+      <w:pPr>
+        <w:ind w:left="720" w:hanging="360"/>
+      </w:pPr>
+      <w:rPr>
+        <w:rFonts w:ascii="Wingdings" w:hAnsi="Wingdings" w:hint="default"/>
+      </w:rPr>
+    </w:lvl>
+    <w:lvl w:ilvl="1" w:tplc="04090003" w:tentative="1">
+      <w:start w:val="1"/>
+      <w:numFmt w:val="bullet"/>
+      <w:lvlText w:val="o"/>
+      <w:lvlJc w:val="left"/>
+      <w:pPr>
+        <w:ind w:left="1440" w:hanging="360"/>
+      </w:pPr>
+      <w:rPr>
+        <w:rFonts w:ascii="Courier New" w:hAnsi="Courier New" w:cs="Courier New" w:hint="default"/>
+      </w:rPr>
+    </w:lvl>
+    <w:lvl w:ilvl="2" w:tplc="04090005" w:tentative="1">
+      <w:start w:val="1"/>
+      <w:numFmt w:val="bullet"/>
+      <w:lvlText w:val=""/>
+      <w:lvlJc w:val="left"/>
+      <w:pPr>
+        <w:ind w:left="2160" w:hanging="360"/>
+      </w:pPr>
+      <w:rPr>
+        <w:rFonts w:ascii="Wingdings" w:hAnsi="Wingdings" w:hint="default"/>
+      </w:rPr>
+    </w:lvl>
+    <w:lvl w:ilvl="3" w:tplc="04090001" w:tentative="1">
+      <w:start w:val="1"/>
+      <w:numFmt w:val="bullet"/>
+      <w:lvlText w:val=""/>
+      <w:lvlJc w:val="left"/>
+      <w:pPr>
+        <w:ind w:left="2880" w:hanging="360"/>
+      </w:pPr>
+      <w:rPr>
+        <w:rFonts w:ascii="Symbol" w:hAnsi="Symbol" w:hint="default"/>
+      </w:rPr>
+    </w:lvl>
+    <w:lvl w:ilvl="4" w:tplc="04090003" w:tentative="1">
+      <w:start w:val="1"/>
+      <w:numFmt w:val="bullet"/>
+      <w:lvlText w:val="o"/>
+      <w:lvlJc w:val="left"/>
+      <w:pPr>
+        <w:ind w:left="3600" w:hanging="360"/>
+      </w:pPr>
+      <w:rPr>
+        <w:rFonts w:ascii="Courier New" w:hAnsi="Courier New" w:cs="Courier New" w:hint="default"/>
+      </w:rPr>
+    </w:lvl>
+    <w:lvl w:ilvl="5" w:tplc="04090005" w:tentative="1">
+      <w:start w:val="1"/>
+      <w:numFmt w:val="bullet"/>
+      <w:lvlText w:val=""/>
+      <w:lvlJc w:val="left"/>
+      <w:pPr>
+        <w:ind w:left="4320" w:hanging="360"/>
+      </w:pPr>
+      <w:rPr>
+        <w:rFonts w:ascii="Wingdings" w:hAnsi="Wingdings" w:hint="default"/>
+      </w:rPr>
+    </w:lvl>
+    <w:lvl w:ilvl="6" w:tplc="04090001" w:tentative="1">
+      <w:start w:val="1"/>
+      <w:numFmt w:val="bullet"/>
+      <w:lvlText w:val=""/>
+      <w:lvlJc w:val="left"/>
+      <w:pPr>
+        <w:ind w:left="5040" w:hanging="360"/>
+      </w:pPr>
+      <w:rPr>
+        <w:rFonts w:ascii="Symbol" w:hAnsi="Symbol" w:hint="default"/>
+      </w:rPr>
+    </w:lvl>
+    <w:lvl w:ilvl="7" w:tplc="04090003" w:tentative="1">
+      <w:start w:val="1"/>
+      <w:numFmt w:val="bullet"/>
+      <w:lvlText w:val="o"/>
+      <w:lvlJc w:val="left"/>
+      <w:pPr>
+        <w:ind w:left="5760" w:hanging="360"/>
+      </w:pPr>
+      <w:rPr>
+        <w:rFonts w:ascii="Courier New" w:hAnsi="Courier New" w:cs="Courier New" w:hint="default"/>
+      </w:rPr>
+    </w:lvl>
+    <w:lvl w:ilvl="8" w:tplc="04090005" w:tentative="1">
+      <w:start w:val="1"/>
+      <w:numFmt w:val="bullet"/>
+      <w:lvlText w:val=""/>
+      <w:lvlJc w:val="left"/>
+      <w:pPr>
+        <w:ind w:left="6480" w:hanging="360"/>
+      </w:pPr>
+      <w:rPr>
+        <w:rFonts w:ascii="Wingdings" w:hAnsi="Wingdings" w:hint="default"/>
+      </w:rPr>
+    </w:lvl>
+  </w:abstractNum>
+  <w:abstractNum w:abstractNumId="1" w15:restartNumberingAfterBreak="0">
     <w:nsid w:val="01874A91"/>
     <w:multiLevelType w:val="hybridMultilevel"/>
     <w:tmpl w:val="4164EF62"/>
@@ -3722,7 +5527,120 @@
       </w:pPr>
     </w:lvl>
   </w:abstractNum>
-  <w:abstractNum w:abstractNumId="1" w15:restartNumberingAfterBreak="0">
+  <w:abstractNum w:abstractNumId="2" w15:restartNumberingAfterBreak="0">
+    <w:nsid w:val="037253EE"/>
+    <w:multiLevelType w:val="hybridMultilevel"/>
+    <w:tmpl w:val="0D96B88E"/>
+    <w:lvl w:ilvl="0" w:tplc="0409000B">
+      <w:start w:val="1"/>
+      <w:numFmt w:val="bullet"/>
+      <w:lvlText w:val=""/>
+      <w:lvlJc w:val="left"/>
+      <w:pPr>
+        <w:ind w:left="1440" w:hanging="360"/>
+      </w:pPr>
+      <w:rPr>
+        <w:rFonts w:ascii="Wingdings" w:hAnsi="Wingdings" w:hint="default"/>
+      </w:rPr>
+    </w:lvl>
+    <w:lvl w:ilvl="1" w:tplc="04090003">
+      <w:start w:val="1"/>
+      <w:numFmt w:val="bullet"/>
+      <w:lvlText w:val="o"/>
+      <w:lvlJc w:val="left"/>
+      <w:pPr>
+        <w:ind w:left="2160" w:hanging="360"/>
+      </w:pPr>
+      <w:rPr>
+        <w:rFonts w:ascii="Courier New" w:hAnsi="Courier New" w:cs="Courier New" w:hint="default"/>
+      </w:rPr>
+    </w:lvl>
+    <w:lvl w:ilvl="2" w:tplc="04090005" w:tentative="1">
+      <w:start w:val="1"/>
+      <w:numFmt w:val="bullet"/>
+      <w:lvlText w:val=""/>
+      <w:lvlJc w:val="left"/>
+      <w:pPr>
+        <w:ind w:left="2880" w:hanging="360"/>
+      </w:pPr>
+      <w:rPr>
+        <w:rFonts w:ascii="Wingdings" w:hAnsi="Wingdings" w:hint="default"/>
+      </w:rPr>
+    </w:lvl>
+    <w:lvl w:ilvl="3" w:tplc="04090001" w:tentative="1">
+      <w:start w:val="1"/>
+      <w:numFmt w:val="bullet"/>
+      <w:lvlText w:val=""/>
+      <w:lvlJc w:val="left"/>
+      <w:pPr>
+        <w:ind w:left="3600" w:hanging="360"/>
+      </w:pPr>
+      <w:rPr>
+        <w:rFonts w:ascii="Symbol" w:hAnsi="Symbol" w:hint="default"/>
+      </w:rPr>
+    </w:lvl>
+    <w:lvl w:ilvl="4" w:tplc="04090003" w:tentative="1">
+      <w:start w:val="1"/>
+      <w:numFmt w:val="bullet"/>
+      <w:lvlText w:val="o"/>
+      <w:lvlJc w:val="left"/>
+      <w:pPr>
+        <w:ind w:left="4320" w:hanging="360"/>
+      </w:pPr>
+      <w:rPr>
+        <w:rFonts w:ascii="Courier New" w:hAnsi="Courier New" w:cs="Courier New" w:hint="default"/>
+      </w:rPr>
+    </w:lvl>
+    <w:lvl w:ilvl="5" w:tplc="04090005" w:tentative="1">
+      <w:start w:val="1"/>
+      <w:numFmt w:val="bullet"/>
+      <w:lvlText w:val=""/>
+      <w:lvlJc w:val="left"/>
+      <w:pPr>
+        <w:ind w:left="5040" w:hanging="360"/>
+      </w:pPr>
+      <w:rPr>
+        <w:rFonts w:ascii="Wingdings" w:hAnsi="Wingdings" w:hint="default"/>
+      </w:rPr>
+    </w:lvl>
+    <w:lvl w:ilvl="6" w:tplc="04090001" w:tentative="1">
+      <w:start w:val="1"/>
+      <w:numFmt w:val="bullet"/>
+      <w:lvlText w:val=""/>
+      <w:lvlJc w:val="left"/>
+      <w:pPr>
+        <w:ind w:left="5760" w:hanging="360"/>
+      </w:pPr>
+      <w:rPr>
+        <w:rFonts w:ascii="Symbol" w:hAnsi="Symbol" w:hint="default"/>
+      </w:rPr>
+    </w:lvl>
+    <w:lvl w:ilvl="7" w:tplc="04090003" w:tentative="1">
+      <w:start w:val="1"/>
+      <w:numFmt w:val="bullet"/>
+      <w:lvlText w:val="o"/>
+      <w:lvlJc w:val="left"/>
+      <w:pPr>
+        <w:ind w:left="6480" w:hanging="360"/>
+      </w:pPr>
+      <w:rPr>
+        <w:rFonts w:ascii="Courier New" w:hAnsi="Courier New" w:cs="Courier New" w:hint="default"/>
+      </w:rPr>
+    </w:lvl>
+    <w:lvl w:ilvl="8" w:tplc="04090005" w:tentative="1">
+      <w:start w:val="1"/>
+      <w:numFmt w:val="bullet"/>
+      <w:lvlText w:val=""/>
+      <w:lvlJc w:val="left"/>
+      <w:pPr>
+        <w:ind w:left="7200" w:hanging="360"/>
+      </w:pPr>
+      <w:rPr>
+        <w:rFonts w:ascii="Wingdings" w:hAnsi="Wingdings" w:hint="default"/>
+      </w:rPr>
+    </w:lvl>
+  </w:abstractNum>
+  <w:abstractNum w:abstractNumId="3" w15:restartNumberingAfterBreak="0">
     <w:nsid w:val="039A6CBB"/>
     <w:multiLevelType w:val="hybridMultilevel"/>
     <w:tmpl w:val="01542FFA"/>
@@ -3835,7 +5753,7 @@
       </w:rPr>
     </w:lvl>
   </w:abstractNum>
-  <w:abstractNum w:abstractNumId="2" w15:restartNumberingAfterBreak="0">
+  <w:abstractNum w:abstractNumId="4" w15:restartNumberingAfterBreak="0">
     <w:nsid w:val="04A904E3"/>
     <w:multiLevelType w:val="hybridMultilevel"/>
     <w:tmpl w:val="FC8E5AF6"/>
@@ -3924,7 +5842,96 @@
       </w:pPr>
     </w:lvl>
   </w:abstractNum>
-  <w:abstractNum w:abstractNumId="3" w15:restartNumberingAfterBreak="0">
+  <w:abstractNum w:abstractNumId="5" w15:restartNumberingAfterBreak="0">
+    <w:nsid w:val="062E38B3"/>
+    <w:multiLevelType w:val="hybridMultilevel"/>
+    <w:tmpl w:val="84C62E88"/>
+    <w:lvl w:ilvl="0" w:tplc="04090017">
+      <w:start w:val="1"/>
+      <w:numFmt w:val="lowerLetter"/>
+      <w:lvlText w:val="%1)"/>
+      <w:lvlJc w:val="left"/>
+      <w:pPr>
+        <w:ind w:left="720" w:hanging="360"/>
+      </w:pPr>
+      <w:rPr>
+        <w:rFonts w:hint="default"/>
+      </w:rPr>
+    </w:lvl>
+    <w:lvl w:ilvl="1" w:tplc="04090019" w:tentative="1">
+      <w:start w:val="1"/>
+      <w:numFmt w:val="lowerLetter"/>
+      <w:lvlText w:val="%2."/>
+      <w:lvlJc w:val="left"/>
+      <w:pPr>
+        <w:ind w:left="1440" w:hanging="360"/>
+      </w:pPr>
+    </w:lvl>
+    <w:lvl w:ilvl="2" w:tplc="0409001B" w:tentative="1">
+      <w:start w:val="1"/>
+      <w:numFmt w:val="lowerRoman"/>
+      <w:lvlText w:val="%3."/>
+      <w:lvlJc w:val="right"/>
+      <w:pPr>
+        <w:ind w:left="2160" w:hanging="180"/>
+      </w:pPr>
+    </w:lvl>
+    <w:lvl w:ilvl="3" w:tplc="0409000F" w:tentative="1">
+      <w:start w:val="1"/>
+      <w:numFmt w:val="decimal"/>
+      <w:lvlText w:val="%4."/>
+      <w:lvlJc w:val="left"/>
+      <w:pPr>
+        <w:ind w:left="2880" w:hanging="360"/>
+      </w:pPr>
+    </w:lvl>
+    <w:lvl w:ilvl="4" w:tplc="04090019" w:tentative="1">
+      <w:start w:val="1"/>
+      <w:numFmt w:val="lowerLetter"/>
+      <w:lvlText w:val="%5."/>
+      <w:lvlJc w:val="left"/>
+      <w:pPr>
+        <w:ind w:left="3600" w:hanging="360"/>
+      </w:pPr>
+    </w:lvl>
+    <w:lvl w:ilvl="5" w:tplc="0409001B" w:tentative="1">
+      <w:start w:val="1"/>
+      <w:numFmt w:val="lowerRoman"/>
+      <w:lvlText w:val="%6."/>
+      <w:lvlJc w:val="right"/>
+      <w:pPr>
+        <w:ind w:left="4320" w:hanging="180"/>
+      </w:pPr>
+    </w:lvl>
+    <w:lvl w:ilvl="6" w:tplc="0409000F" w:tentative="1">
+      <w:start w:val="1"/>
+      <w:numFmt w:val="decimal"/>
+      <w:lvlText w:val="%7."/>
+      <w:lvlJc w:val="left"/>
+      <w:pPr>
+        <w:ind w:left="5040" w:hanging="360"/>
+      </w:pPr>
+    </w:lvl>
+    <w:lvl w:ilvl="7" w:tplc="04090019" w:tentative="1">
+      <w:start w:val="1"/>
+      <w:numFmt w:val="lowerLetter"/>
+      <w:lvlText w:val="%8."/>
+      <w:lvlJc w:val="left"/>
+      <w:pPr>
+        <w:ind w:left="5760" w:hanging="360"/>
+      </w:pPr>
+    </w:lvl>
+    <w:lvl w:ilvl="8" w:tplc="0409001B" w:tentative="1">
+      <w:start w:val="1"/>
+      <w:numFmt w:val="lowerRoman"/>
+      <w:lvlText w:val="%9."/>
+      <w:lvlJc w:val="right"/>
+      <w:pPr>
+        <w:ind w:left="6480" w:hanging="180"/>
+      </w:pPr>
+    </w:lvl>
+  </w:abstractNum>
+  <w:abstractNum w:abstractNumId="6" w15:restartNumberingAfterBreak="0">
     <w:nsid w:val="089852FC"/>
     <w:multiLevelType w:val="hybridMultilevel"/>
     <w:tmpl w:val="B4FEFAB6"/>
@@ -4037,7 +6044,209 @@
       </w:rPr>
     </w:lvl>
   </w:abstractNum>
-  <w:abstractNum w:abstractNumId="4" w15:restartNumberingAfterBreak="0">
+  <w:abstractNum w:abstractNumId="7" w15:restartNumberingAfterBreak="0">
+    <w:nsid w:val="0BAE43F9"/>
+    <w:multiLevelType w:val="hybridMultilevel"/>
+    <w:tmpl w:val="26A4B422"/>
+    <w:lvl w:ilvl="0" w:tplc="0409000B">
+      <w:start w:val="1"/>
+      <w:numFmt w:val="bullet"/>
+      <w:lvlText w:val=""/>
+      <w:lvlJc w:val="left"/>
+      <w:pPr>
+        <w:ind w:left="1440" w:hanging="360"/>
+      </w:pPr>
+      <w:rPr>
+        <w:rFonts w:ascii="Wingdings" w:hAnsi="Wingdings" w:hint="default"/>
+      </w:rPr>
+    </w:lvl>
+    <w:lvl w:ilvl="1" w:tplc="04090003" w:tentative="1">
+      <w:start w:val="1"/>
+      <w:numFmt w:val="bullet"/>
+      <w:lvlText w:val="o"/>
+      <w:lvlJc w:val="left"/>
+      <w:pPr>
+        <w:ind w:left="2160" w:hanging="360"/>
+      </w:pPr>
+      <w:rPr>
+        <w:rFonts w:ascii="Courier New" w:hAnsi="Courier New" w:cs="Courier New" w:hint="default"/>
+      </w:rPr>
+    </w:lvl>
+    <w:lvl w:ilvl="2" w:tplc="04090005" w:tentative="1">
+      <w:start w:val="1"/>
+      <w:numFmt w:val="bullet"/>
+      <w:lvlText w:val=""/>
+      <w:lvlJc w:val="left"/>
+      <w:pPr>
+        <w:ind w:left="2880" w:hanging="360"/>
+      </w:pPr>
+      <w:rPr>
+        <w:rFonts w:ascii="Wingdings" w:hAnsi="Wingdings" w:hint="default"/>
+      </w:rPr>
+    </w:lvl>
+    <w:lvl w:ilvl="3" w:tplc="04090001" w:tentative="1">
+      <w:start w:val="1"/>
+      <w:numFmt w:val="bullet"/>
+      <w:lvlText w:val=""/>
+      <w:lvlJc w:val="left"/>
+      <w:pPr>
+        <w:ind w:left="3600" w:hanging="360"/>
+      </w:pPr>
+      <w:rPr>
+        <w:rFonts w:ascii="Symbol" w:hAnsi="Symbol" w:hint="default"/>
+      </w:rPr>
+    </w:lvl>
+    <w:lvl w:ilvl="4" w:tplc="04090003" w:tentative="1">
+      <w:start w:val="1"/>
+      <w:numFmt w:val="bullet"/>
+      <w:lvlText w:val="o"/>
+      <w:lvlJc w:val="left"/>
+      <w:pPr>
+        <w:ind w:left="4320" w:hanging="360"/>
+      </w:pPr>
+      <w:rPr>
+        <w:rFonts w:ascii="Courier New" w:hAnsi="Courier New" w:cs="Courier New" w:hint="default"/>
+      </w:rPr>
+    </w:lvl>
+    <w:lvl w:ilvl="5" w:tplc="04090005" w:tentative="1">
+      <w:start w:val="1"/>
+      <w:numFmt w:val="bullet"/>
+      <w:lvlText w:val=""/>
+      <w:lvlJc w:val="left"/>
+      <w:pPr>
+        <w:ind w:left="5040" w:hanging="360"/>
+      </w:pPr>
+      <w:rPr>
+        <w:rFonts w:ascii="Wingdings" w:hAnsi="Wingdings" w:hint="default"/>
+      </w:rPr>
+    </w:lvl>
+    <w:lvl w:ilvl="6" w:tplc="04090001" w:tentative="1">
+      <w:start w:val="1"/>
+      <w:numFmt w:val="bullet"/>
+      <w:lvlText w:val=""/>
+      <w:lvlJc w:val="left"/>
+      <w:pPr>
+        <w:ind w:left="5760" w:hanging="360"/>
+      </w:pPr>
+      <w:rPr>
+        <w:rFonts w:ascii="Symbol" w:hAnsi="Symbol" w:hint="default"/>
+      </w:rPr>
+    </w:lvl>
+    <w:lvl w:ilvl="7" w:tplc="04090003" w:tentative="1">
+      <w:start w:val="1"/>
+      <w:numFmt w:val="bullet"/>
+      <w:lvlText w:val="o"/>
+      <w:lvlJc w:val="left"/>
+      <w:pPr>
+        <w:ind w:left="6480" w:hanging="360"/>
+      </w:pPr>
+      <w:rPr>
+        <w:rFonts w:ascii="Courier New" w:hAnsi="Courier New" w:cs="Courier New" w:hint="default"/>
+      </w:rPr>
+    </w:lvl>
+    <w:lvl w:ilvl="8" w:tplc="04090005" w:tentative="1">
+      <w:start w:val="1"/>
+      <w:numFmt w:val="bullet"/>
+      <w:lvlText w:val=""/>
+      <w:lvlJc w:val="left"/>
+      <w:pPr>
+        <w:ind w:left="7200" w:hanging="360"/>
+      </w:pPr>
+      <w:rPr>
+        <w:rFonts w:ascii="Wingdings" w:hAnsi="Wingdings" w:hint="default"/>
+      </w:rPr>
+    </w:lvl>
+  </w:abstractNum>
+  <w:abstractNum w:abstractNumId="8" w15:restartNumberingAfterBreak="0">
+    <w:nsid w:val="0CB47D66"/>
+    <w:multiLevelType w:val="hybridMultilevel"/>
+    <w:tmpl w:val="AD40F858"/>
+    <w:lvl w:ilvl="0" w:tplc="04090017">
+      <w:start w:val="1"/>
+      <w:numFmt w:val="lowerLetter"/>
+      <w:lvlText w:val="%1)"/>
+      <w:lvlJc w:val="left"/>
+      <w:pPr>
+        <w:ind w:left="720" w:hanging="360"/>
+      </w:pPr>
+      <w:rPr>
+        <w:rFonts w:hint="default"/>
+      </w:rPr>
+    </w:lvl>
+    <w:lvl w:ilvl="1" w:tplc="04090019" w:tentative="1">
+      <w:start w:val="1"/>
+      <w:numFmt w:val="lowerLetter"/>
+      <w:lvlText w:val="%2."/>
+      <w:lvlJc w:val="left"/>
+      <w:pPr>
+        <w:ind w:left="1440" w:hanging="360"/>
+      </w:pPr>
+    </w:lvl>
+    <w:lvl w:ilvl="2" w:tplc="0409001B" w:tentative="1">
+      <w:start w:val="1"/>
+      <w:numFmt w:val="lowerRoman"/>
+      <w:lvlText w:val="%3."/>
+      <w:lvlJc w:val="right"/>
+      <w:pPr>
+        <w:ind w:left="2160" w:hanging="180"/>
+      </w:pPr>
+    </w:lvl>
+    <w:lvl w:ilvl="3" w:tplc="0409000F" w:tentative="1">
+      <w:start w:val="1"/>
+      <w:numFmt w:val="decimal"/>
+      <w:lvlText w:val="%4."/>
+      <w:lvlJc w:val="left"/>
+      <w:pPr>
+        <w:ind w:left="2880" w:hanging="360"/>
+      </w:pPr>
+    </w:lvl>
+    <w:lvl w:ilvl="4" w:tplc="04090019" w:tentative="1">
+      <w:start w:val="1"/>
+      <w:numFmt w:val="lowerLetter"/>
+      <w:lvlText w:val="%5."/>
+      <w:lvlJc w:val="left"/>
+      <w:pPr>
+        <w:ind w:left="3600" w:hanging="360"/>
+      </w:pPr>
+    </w:lvl>
+    <w:lvl w:ilvl="5" w:tplc="0409001B" w:tentative="1">
+      <w:start w:val="1"/>
+      <w:numFmt w:val="lowerRoman"/>
+      <w:lvlText w:val="%6."/>
+      <w:lvlJc w:val="right"/>
+      <w:pPr>
+        <w:ind w:left="4320" w:hanging="180"/>
+      </w:pPr>
+    </w:lvl>
+    <w:lvl w:ilvl="6" w:tplc="0409000F" w:tentative="1">
+      <w:start w:val="1"/>
+      <w:numFmt w:val="decimal"/>
+      <w:lvlText w:val="%7."/>
+      <w:lvlJc w:val="left"/>
+      <w:pPr>
+        <w:ind w:left="5040" w:hanging="360"/>
+      </w:pPr>
+    </w:lvl>
+    <w:lvl w:ilvl="7" w:tplc="04090019" w:tentative="1">
+      <w:start w:val="1"/>
+      <w:numFmt w:val="lowerLetter"/>
+      <w:lvlText w:val="%8."/>
+      <w:lvlJc w:val="left"/>
+      <w:pPr>
+        <w:ind w:left="5760" w:hanging="360"/>
+      </w:pPr>
+    </w:lvl>
+    <w:lvl w:ilvl="8" w:tplc="0409001B" w:tentative="1">
+      <w:start w:val="1"/>
+      <w:numFmt w:val="lowerRoman"/>
+      <w:lvlText w:val="%9."/>
+      <w:lvlJc w:val="right"/>
+      <w:pPr>
+        <w:ind w:left="6480" w:hanging="180"/>
+      </w:pPr>
+    </w:lvl>
+  </w:abstractNum>
+  <w:abstractNum w:abstractNumId="9" w15:restartNumberingAfterBreak="0">
     <w:nsid w:val="0CC93E85"/>
     <w:multiLevelType w:val="hybridMultilevel"/>
     <w:tmpl w:val="AF4A3944"/>
@@ -4126,7 +6335,7 @@
       </w:pPr>
     </w:lvl>
   </w:abstractNum>
-  <w:abstractNum w:abstractNumId="5" w15:restartNumberingAfterBreak="0">
+  <w:abstractNum w:abstractNumId="10" w15:restartNumberingAfterBreak="0">
     <w:nsid w:val="0F1424B2"/>
     <w:multiLevelType w:val="hybridMultilevel"/>
     <w:tmpl w:val="636A3824"/>
@@ -4215,7 +6424,7 @@
       </w:pPr>
     </w:lvl>
   </w:abstractNum>
-  <w:abstractNum w:abstractNumId="6" w15:restartNumberingAfterBreak="0">
+  <w:abstractNum w:abstractNumId="11" w15:restartNumberingAfterBreak="0">
     <w:nsid w:val="12975785"/>
     <w:multiLevelType w:val="hybridMultilevel"/>
     <w:tmpl w:val="A46AE4D6"/>
@@ -4304,7 +6513,7 @@
       </w:pPr>
     </w:lvl>
   </w:abstractNum>
-  <w:abstractNum w:abstractNumId="7" w15:restartNumberingAfterBreak="0">
+  <w:abstractNum w:abstractNumId="12" w15:restartNumberingAfterBreak="0">
     <w:nsid w:val="12F61EAA"/>
     <w:multiLevelType w:val="hybridMultilevel"/>
     <w:tmpl w:val="53568034"/>
@@ -4417,7 +6626,7 @@
       </w:rPr>
     </w:lvl>
   </w:abstractNum>
-  <w:abstractNum w:abstractNumId="8" w15:restartNumberingAfterBreak="0">
+  <w:abstractNum w:abstractNumId="13" w15:restartNumberingAfterBreak="0">
     <w:nsid w:val="13573115"/>
     <w:multiLevelType w:val="hybridMultilevel"/>
     <w:tmpl w:val="0254AF00"/>
@@ -4506,7 +6715,7 @@
       </w:pPr>
     </w:lvl>
   </w:abstractNum>
-  <w:abstractNum w:abstractNumId="9" w15:restartNumberingAfterBreak="0">
+  <w:abstractNum w:abstractNumId="14" w15:restartNumberingAfterBreak="0">
     <w:nsid w:val="16D87EFA"/>
     <w:multiLevelType w:val="hybridMultilevel"/>
     <w:tmpl w:val="B69CF3A0"/>
@@ -4595,7 +6804,7 @@
       </w:pPr>
     </w:lvl>
   </w:abstractNum>
-  <w:abstractNum w:abstractNumId="10" w15:restartNumberingAfterBreak="0">
+  <w:abstractNum w:abstractNumId="15" w15:restartNumberingAfterBreak="0">
     <w:nsid w:val="19272F85"/>
     <w:multiLevelType w:val="hybridMultilevel"/>
     <w:tmpl w:val="A380EB78"/>
@@ -4684,7 +6893,7 @@
       </w:pPr>
     </w:lvl>
   </w:abstractNum>
-  <w:abstractNum w:abstractNumId="11" w15:restartNumberingAfterBreak="0">
+  <w:abstractNum w:abstractNumId="16" w15:restartNumberingAfterBreak="0">
     <w:nsid w:val="1A6D738A"/>
     <w:multiLevelType w:val="hybridMultilevel"/>
     <w:tmpl w:val="29FE5ED8"/>
@@ -4773,7 +6982,120 @@
       </w:pPr>
     </w:lvl>
   </w:abstractNum>
-  <w:abstractNum w:abstractNumId="12" w15:restartNumberingAfterBreak="0">
+  <w:abstractNum w:abstractNumId="17" w15:restartNumberingAfterBreak="0">
+    <w:nsid w:val="1AFD02F4"/>
+    <w:multiLevelType w:val="hybridMultilevel"/>
+    <w:tmpl w:val="DBEA3AA0"/>
+    <w:lvl w:ilvl="0" w:tplc="0409000B">
+      <w:start w:val="1"/>
+      <w:numFmt w:val="bullet"/>
+      <w:lvlText w:val=""/>
+      <w:lvlJc w:val="left"/>
+      <w:pPr>
+        <w:ind w:left="720" w:hanging="360"/>
+      </w:pPr>
+      <w:rPr>
+        <w:rFonts w:ascii="Wingdings" w:hAnsi="Wingdings" w:hint="default"/>
+      </w:rPr>
+    </w:lvl>
+    <w:lvl w:ilvl="1" w:tplc="04090003" w:tentative="1">
+      <w:start w:val="1"/>
+      <w:numFmt w:val="bullet"/>
+      <w:lvlText w:val="o"/>
+      <w:lvlJc w:val="left"/>
+      <w:pPr>
+        <w:ind w:left="1440" w:hanging="360"/>
+      </w:pPr>
+      <w:rPr>
+        <w:rFonts w:ascii="Courier New" w:hAnsi="Courier New" w:cs="Courier New" w:hint="default"/>
+      </w:rPr>
+    </w:lvl>
+    <w:lvl w:ilvl="2" w:tplc="04090005" w:tentative="1">
+      <w:start w:val="1"/>
+      <w:numFmt w:val="bullet"/>
+      <w:lvlText w:val=""/>
+      <w:lvlJc w:val="left"/>
+      <w:pPr>
+        <w:ind w:left="2160" w:hanging="360"/>
+      </w:pPr>
+      <w:rPr>
+        <w:rFonts w:ascii="Wingdings" w:hAnsi="Wingdings" w:hint="default"/>
+      </w:rPr>
+    </w:lvl>
+    <w:lvl w:ilvl="3" w:tplc="04090001" w:tentative="1">
+      <w:start w:val="1"/>
+      <w:numFmt w:val="bullet"/>
+      <w:lvlText w:val=""/>
+      <w:lvlJc w:val="left"/>
+      <w:pPr>
+        <w:ind w:left="2880" w:hanging="360"/>
+      </w:pPr>
+      <w:rPr>
+        <w:rFonts w:ascii="Symbol" w:hAnsi="Symbol" w:hint="default"/>
+      </w:rPr>
+    </w:lvl>
+    <w:lvl w:ilvl="4" w:tplc="04090003" w:tentative="1">
+      <w:start w:val="1"/>
+      <w:numFmt w:val="bullet"/>
+      <w:lvlText w:val="o"/>
+      <w:lvlJc w:val="left"/>
+      <w:pPr>
+        <w:ind w:left="3600" w:hanging="360"/>
+      </w:pPr>
+      <w:rPr>
+        <w:rFonts w:ascii="Courier New" w:hAnsi="Courier New" w:cs="Courier New" w:hint="default"/>
+      </w:rPr>
+    </w:lvl>
+    <w:lvl w:ilvl="5" w:tplc="04090005" w:tentative="1">
+      <w:start w:val="1"/>
+      <w:numFmt w:val="bullet"/>
+      <w:lvlText w:val=""/>
+      <w:lvlJc w:val="left"/>
+      <w:pPr>
+        <w:ind w:left="4320" w:hanging="360"/>
+      </w:pPr>
+      <w:rPr>
+        <w:rFonts w:ascii="Wingdings" w:hAnsi="Wingdings" w:hint="default"/>
+      </w:rPr>
+    </w:lvl>
+    <w:lvl w:ilvl="6" w:tplc="04090001" w:tentative="1">
+      <w:start w:val="1"/>
+      <w:numFmt w:val="bullet"/>
+      <w:lvlText w:val=""/>
+      <w:lvlJc w:val="left"/>
+      <w:pPr>
+        <w:ind w:left="5040" w:hanging="360"/>
+      </w:pPr>
+      <w:rPr>
+        <w:rFonts w:ascii="Symbol" w:hAnsi="Symbol" w:hint="default"/>
+      </w:rPr>
+    </w:lvl>
+    <w:lvl w:ilvl="7" w:tplc="04090003" w:tentative="1">
+      <w:start w:val="1"/>
+      <w:numFmt w:val="bullet"/>
+      <w:lvlText w:val="o"/>
+      <w:lvlJc w:val="left"/>
+      <w:pPr>
+        <w:ind w:left="5760" w:hanging="360"/>
+      </w:pPr>
+      <w:rPr>
+        <w:rFonts w:ascii="Courier New" w:hAnsi="Courier New" w:cs="Courier New" w:hint="default"/>
+      </w:rPr>
+    </w:lvl>
+    <w:lvl w:ilvl="8" w:tplc="04090005" w:tentative="1">
+      <w:start w:val="1"/>
+      <w:numFmt w:val="bullet"/>
+      <w:lvlText w:val=""/>
+      <w:lvlJc w:val="left"/>
+      <w:pPr>
+        <w:ind w:left="6480" w:hanging="360"/>
+      </w:pPr>
+      <w:rPr>
+        <w:rFonts w:ascii="Wingdings" w:hAnsi="Wingdings" w:hint="default"/>
+      </w:rPr>
+    </w:lvl>
+  </w:abstractNum>
+  <w:abstractNum w:abstractNumId="18" w15:restartNumberingAfterBreak="0">
     <w:nsid w:val="1B623579"/>
     <w:multiLevelType w:val="hybridMultilevel"/>
     <w:tmpl w:val="D570B73C"/>
@@ -4862,7 +7184,7 @@
       </w:pPr>
     </w:lvl>
   </w:abstractNum>
-  <w:abstractNum w:abstractNumId="13" w15:restartNumberingAfterBreak="0">
+  <w:abstractNum w:abstractNumId="19" w15:restartNumberingAfterBreak="0">
     <w:nsid w:val="1C6B7489"/>
     <w:multiLevelType w:val="hybridMultilevel"/>
     <w:tmpl w:val="E8744FB0"/>
@@ -4975,7 +7297,120 @@
       </w:rPr>
     </w:lvl>
   </w:abstractNum>
-  <w:abstractNum w:abstractNumId="14" w15:restartNumberingAfterBreak="0">
+  <w:abstractNum w:abstractNumId="20" w15:restartNumberingAfterBreak="0">
+    <w:nsid w:val="204B17EC"/>
+    <w:multiLevelType w:val="hybridMultilevel"/>
+    <w:tmpl w:val="EED8723E"/>
+    <w:lvl w:ilvl="0" w:tplc="0409000B">
+      <w:start w:val="1"/>
+      <w:numFmt w:val="bullet"/>
+      <w:lvlText w:val=""/>
+      <w:lvlJc w:val="left"/>
+      <w:pPr>
+        <w:ind w:left="1440" w:hanging="360"/>
+      </w:pPr>
+      <w:rPr>
+        <w:rFonts w:ascii="Wingdings" w:hAnsi="Wingdings" w:hint="default"/>
+      </w:rPr>
+    </w:lvl>
+    <w:lvl w:ilvl="1" w:tplc="04090003">
+      <w:start w:val="1"/>
+      <w:numFmt w:val="bullet"/>
+      <w:lvlText w:val="o"/>
+      <w:lvlJc w:val="left"/>
+      <w:pPr>
+        <w:ind w:left="2160" w:hanging="360"/>
+      </w:pPr>
+      <w:rPr>
+        <w:rFonts w:ascii="Courier New" w:hAnsi="Courier New" w:cs="Courier New" w:hint="default"/>
+      </w:rPr>
+    </w:lvl>
+    <w:lvl w:ilvl="2" w:tplc="04090005" w:tentative="1">
+      <w:start w:val="1"/>
+      <w:numFmt w:val="bullet"/>
+      <w:lvlText w:val=""/>
+      <w:lvlJc w:val="left"/>
+      <w:pPr>
+        <w:ind w:left="2880" w:hanging="360"/>
+      </w:pPr>
+      <w:rPr>
+        <w:rFonts w:ascii="Wingdings" w:hAnsi="Wingdings" w:hint="default"/>
+      </w:rPr>
+    </w:lvl>
+    <w:lvl w:ilvl="3" w:tplc="04090001" w:tentative="1">
+      <w:start w:val="1"/>
+      <w:numFmt w:val="bullet"/>
+      <w:lvlText w:val=""/>
+      <w:lvlJc w:val="left"/>
+      <w:pPr>
+        <w:ind w:left="3600" w:hanging="360"/>
+      </w:pPr>
+      <w:rPr>
+        <w:rFonts w:ascii="Symbol" w:hAnsi="Symbol" w:hint="default"/>
+      </w:rPr>
+    </w:lvl>
+    <w:lvl w:ilvl="4" w:tplc="04090003" w:tentative="1">
+      <w:start w:val="1"/>
+      <w:numFmt w:val="bullet"/>
+      <w:lvlText w:val="o"/>
+      <w:lvlJc w:val="left"/>
+      <w:pPr>
+        <w:ind w:left="4320" w:hanging="360"/>
+      </w:pPr>
+      <w:rPr>
+        <w:rFonts w:ascii="Courier New" w:hAnsi="Courier New" w:cs="Courier New" w:hint="default"/>
+      </w:rPr>
+    </w:lvl>
+    <w:lvl w:ilvl="5" w:tplc="04090005" w:tentative="1">
+      <w:start w:val="1"/>
+      <w:numFmt w:val="bullet"/>
+      <w:lvlText w:val=""/>
+      <w:lvlJc w:val="left"/>
+      <w:pPr>
+        <w:ind w:left="5040" w:hanging="360"/>
+      </w:pPr>
+      <w:rPr>
+        <w:rFonts w:ascii="Wingdings" w:hAnsi="Wingdings" w:hint="default"/>
+      </w:rPr>
+    </w:lvl>
+    <w:lvl w:ilvl="6" w:tplc="04090001" w:tentative="1">
+      <w:start w:val="1"/>
+      <w:numFmt w:val="bullet"/>
+      <w:lvlText w:val=""/>
+      <w:lvlJc w:val="left"/>
+      <w:pPr>
+        <w:ind w:left="5760" w:hanging="360"/>
+      </w:pPr>
+      <w:rPr>
+        <w:rFonts w:ascii="Symbol" w:hAnsi="Symbol" w:hint="default"/>
+      </w:rPr>
+    </w:lvl>
+    <w:lvl w:ilvl="7" w:tplc="04090003" w:tentative="1">
+      <w:start w:val="1"/>
+      <w:numFmt w:val="bullet"/>
+      <w:lvlText w:val="o"/>
+      <w:lvlJc w:val="left"/>
+      <w:pPr>
+        <w:ind w:left="6480" w:hanging="360"/>
+      </w:pPr>
+      <w:rPr>
+        <w:rFonts w:ascii="Courier New" w:hAnsi="Courier New" w:cs="Courier New" w:hint="default"/>
+      </w:rPr>
+    </w:lvl>
+    <w:lvl w:ilvl="8" w:tplc="04090005" w:tentative="1">
+      <w:start w:val="1"/>
+      <w:numFmt w:val="bullet"/>
+      <w:lvlText w:val=""/>
+      <w:lvlJc w:val="left"/>
+      <w:pPr>
+        <w:ind w:left="7200" w:hanging="360"/>
+      </w:pPr>
+      <w:rPr>
+        <w:rFonts w:ascii="Wingdings" w:hAnsi="Wingdings" w:hint="default"/>
+      </w:rPr>
+    </w:lvl>
+  </w:abstractNum>
+  <w:abstractNum w:abstractNumId="21" w15:restartNumberingAfterBreak="0">
     <w:nsid w:val="24FE703D"/>
     <w:multiLevelType w:val="hybridMultilevel"/>
     <w:tmpl w:val="702CB1DE"/>
@@ -5064,7 +7499,7 @@
       </w:pPr>
     </w:lvl>
   </w:abstractNum>
-  <w:abstractNum w:abstractNumId="15" w15:restartNumberingAfterBreak="0">
+  <w:abstractNum w:abstractNumId="22" w15:restartNumberingAfterBreak="0">
     <w:nsid w:val="268623C7"/>
     <w:multiLevelType w:val="hybridMultilevel"/>
     <w:tmpl w:val="14F8B19A"/>
@@ -5153,7 +7588,7 @@
       </w:pPr>
     </w:lvl>
   </w:abstractNum>
-  <w:abstractNum w:abstractNumId="16" w15:restartNumberingAfterBreak="0">
+  <w:abstractNum w:abstractNumId="23" w15:restartNumberingAfterBreak="0">
     <w:nsid w:val="26E72B9F"/>
     <w:multiLevelType w:val="hybridMultilevel"/>
     <w:tmpl w:val="1BD03F54"/>
@@ -5266,7 +7701,96 @@
       </w:rPr>
     </w:lvl>
   </w:abstractNum>
-  <w:abstractNum w:abstractNumId="17" w15:restartNumberingAfterBreak="0">
+  <w:abstractNum w:abstractNumId="24" w15:restartNumberingAfterBreak="0">
+    <w:nsid w:val="27367E97"/>
+    <w:multiLevelType w:val="hybridMultilevel"/>
+    <w:tmpl w:val="E6E0A28C"/>
+    <w:lvl w:ilvl="0" w:tplc="04090017">
+      <w:start w:val="1"/>
+      <w:numFmt w:val="lowerLetter"/>
+      <w:lvlText w:val="%1)"/>
+      <w:lvlJc w:val="left"/>
+      <w:pPr>
+        <w:ind w:left="720" w:hanging="360"/>
+      </w:pPr>
+      <w:rPr>
+        <w:rFonts w:hint="default"/>
+      </w:rPr>
+    </w:lvl>
+    <w:lvl w:ilvl="1" w:tplc="04090019" w:tentative="1">
+      <w:start w:val="1"/>
+      <w:numFmt w:val="lowerLetter"/>
+      <w:lvlText w:val="%2."/>
+      <w:lvlJc w:val="left"/>
+      <w:pPr>
+        <w:ind w:left="1440" w:hanging="360"/>
+      </w:pPr>
+    </w:lvl>
+    <w:lvl w:ilvl="2" w:tplc="0409001B" w:tentative="1">
+      <w:start w:val="1"/>
+      <w:numFmt w:val="lowerRoman"/>
+      <w:lvlText w:val="%3."/>
+      <w:lvlJc w:val="right"/>
+      <w:pPr>
+        <w:ind w:left="2160" w:hanging="180"/>
+      </w:pPr>
+    </w:lvl>
+    <w:lvl w:ilvl="3" w:tplc="0409000F" w:tentative="1">
+      <w:start w:val="1"/>
+      <w:numFmt w:val="decimal"/>
+      <w:lvlText w:val="%4."/>
+      <w:lvlJc w:val="left"/>
+      <w:pPr>
+        <w:ind w:left="2880" w:hanging="360"/>
+      </w:pPr>
+    </w:lvl>
+    <w:lvl w:ilvl="4" w:tplc="04090019" w:tentative="1">
+      <w:start w:val="1"/>
+      <w:numFmt w:val="lowerLetter"/>
+      <w:lvlText w:val="%5."/>
+      <w:lvlJc w:val="left"/>
+      <w:pPr>
+        <w:ind w:left="3600" w:hanging="360"/>
+      </w:pPr>
+    </w:lvl>
+    <w:lvl w:ilvl="5" w:tplc="0409001B" w:tentative="1">
+      <w:start w:val="1"/>
+      <w:numFmt w:val="lowerRoman"/>
+      <w:lvlText w:val="%6."/>
+      <w:lvlJc w:val="right"/>
+      <w:pPr>
+        <w:ind w:left="4320" w:hanging="180"/>
+      </w:pPr>
+    </w:lvl>
+    <w:lvl w:ilvl="6" w:tplc="0409000F" w:tentative="1">
+      <w:start w:val="1"/>
+      <w:numFmt w:val="decimal"/>
+      <w:lvlText w:val="%7."/>
+      <w:lvlJc w:val="left"/>
+      <w:pPr>
+        <w:ind w:left="5040" w:hanging="360"/>
+      </w:pPr>
+    </w:lvl>
+    <w:lvl w:ilvl="7" w:tplc="04090019" w:tentative="1">
+      <w:start w:val="1"/>
+      <w:numFmt w:val="lowerLetter"/>
+      <w:lvlText w:val="%8."/>
+      <w:lvlJc w:val="left"/>
+      <w:pPr>
+        <w:ind w:left="5760" w:hanging="360"/>
+      </w:pPr>
+    </w:lvl>
+    <w:lvl w:ilvl="8" w:tplc="0409001B" w:tentative="1">
+      <w:start w:val="1"/>
+      <w:numFmt w:val="lowerRoman"/>
+      <w:lvlText w:val="%9."/>
+      <w:lvlJc w:val="right"/>
+      <w:pPr>
+        <w:ind w:left="6480" w:hanging="180"/>
+      </w:pPr>
+    </w:lvl>
+  </w:abstractNum>
+  <w:abstractNum w:abstractNumId="25" w15:restartNumberingAfterBreak="0">
     <w:nsid w:val="29276BCE"/>
     <w:multiLevelType w:val="hybridMultilevel"/>
     <w:tmpl w:val="F834A648"/>
@@ -5355,7 +7879,7 @@
       </w:pPr>
     </w:lvl>
   </w:abstractNum>
-  <w:abstractNum w:abstractNumId="18" w15:restartNumberingAfterBreak="0">
+  <w:abstractNum w:abstractNumId="26" w15:restartNumberingAfterBreak="0">
     <w:nsid w:val="2D6C3E19"/>
     <w:multiLevelType w:val="hybridMultilevel"/>
     <w:tmpl w:val="167E4AE8"/>
@@ -5468,7 +7992,7 @@
       </w:rPr>
     </w:lvl>
   </w:abstractNum>
-  <w:abstractNum w:abstractNumId="19" w15:restartNumberingAfterBreak="0">
+  <w:abstractNum w:abstractNumId="27" w15:restartNumberingAfterBreak="0">
     <w:nsid w:val="35B771D8"/>
     <w:multiLevelType w:val="hybridMultilevel"/>
     <w:tmpl w:val="57F82EDE"/>
@@ -5557,7 +8081,7 @@
       </w:pPr>
     </w:lvl>
   </w:abstractNum>
-  <w:abstractNum w:abstractNumId="20" w15:restartNumberingAfterBreak="0">
+  <w:abstractNum w:abstractNumId="28" w15:restartNumberingAfterBreak="0">
     <w:nsid w:val="35EA0441"/>
     <w:multiLevelType w:val="hybridMultilevel"/>
     <w:tmpl w:val="6D3C1A92"/>
@@ -5670,7 +8194,7 @@
       </w:rPr>
     </w:lvl>
   </w:abstractNum>
-  <w:abstractNum w:abstractNumId="21" w15:restartNumberingAfterBreak="0">
+  <w:abstractNum w:abstractNumId="29" w15:restartNumberingAfterBreak="0">
     <w:nsid w:val="37BD153E"/>
     <w:multiLevelType w:val="hybridMultilevel"/>
     <w:tmpl w:val="5210B5F2"/>
@@ -5759,7 +8283,209 @@
       </w:pPr>
     </w:lvl>
   </w:abstractNum>
-  <w:abstractNum w:abstractNumId="22" w15:restartNumberingAfterBreak="0">
+  <w:abstractNum w:abstractNumId="30" w15:restartNumberingAfterBreak="0">
+    <w:nsid w:val="384F7658"/>
+    <w:multiLevelType w:val="hybridMultilevel"/>
+    <w:tmpl w:val="4CD4C116"/>
+    <w:lvl w:ilvl="0" w:tplc="04090017">
+      <w:start w:val="1"/>
+      <w:numFmt w:val="lowerLetter"/>
+      <w:lvlText w:val="%1)"/>
+      <w:lvlJc w:val="left"/>
+      <w:pPr>
+        <w:ind w:left="720" w:hanging="360"/>
+      </w:pPr>
+      <w:rPr>
+        <w:rFonts w:hint="default"/>
+      </w:rPr>
+    </w:lvl>
+    <w:lvl w:ilvl="1" w:tplc="04090019" w:tentative="1">
+      <w:start w:val="1"/>
+      <w:numFmt w:val="lowerLetter"/>
+      <w:lvlText w:val="%2."/>
+      <w:lvlJc w:val="left"/>
+      <w:pPr>
+        <w:ind w:left="1440" w:hanging="360"/>
+      </w:pPr>
+    </w:lvl>
+    <w:lvl w:ilvl="2" w:tplc="0409001B" w:tentative="1">
+      <w:start w:val="1"/>
+      <w:numFmt w:val="lowerRoman"/>
+      <w:lvlText w:val="%3."/>
+      <w:lvlJc w:val="right"/>
+      <w:pPr>
+        <w:ind w:left="2160" w:hanging="180"/>
+      </w:pPr>
+    </w:lvl>
+    <w:lvl w:ilvl="3" w:tplc="0409000F" w:tentative="1">
+      <w:start w:val="1"/>
+      <w:numFmt w:val="decimal"/>
+      <w:lvlText w:val="%4."/>
+      <w:lvlJc w:val="left"/>
+      <w:pPr>
+        <w:ind w:left="2880" w:hanging="360"/>
+      </w:pPr>
+    </w:lvl>
+    <w:lvl w:ilvl="4" w:tplc="04090019" w:tentative="1">
+      <w:start w:val="1"/>
+      <w:numFmt w:val="lowerLetter"/>
+      <w:lvlText w:val="%5."/>
+      <w:lvlJc w:val="left"/>
+      <w:pPr>
+        <w:ind w:left="3600" w:hanging="360"/>
+      </w:pPr>
+    </w:lvl>
+    <w:lvl w:ilvl="5" w:tplc="0409001B" w:tentative="1">
+      <w:start w:val="1"/>
+      <w:numFmt w:val="lowerRoman"/>
+      <w:lvlText w:val="%6."/>
+      <w:lvlJc w:val="right"/>
+      <w:pPr>
+        <w:ind w:left="4320" w:hanging="180"/>
+      </w:pPr>
+    </w:lvl>
+    <w:lvl w:ilvl="6" w:tplc="0409000F" w:tentative="1">
+      <w:start w:val="1"/>
+      <w:numFmt w:val="decimal"/>
+      <w:lvlText w:val="%7."/>
+      <w:lvlJc w:val="left"/>
+      <w:pPr>
+        <w:ind w:left="5040" w:hanging="360"/>
+      </w:pPr>
+    </w:lvl>
+    <w:lvl w:ilvl="7" w:tplc="04090019" w:tentative="1">
+      <w:start w:val="1"/>
+      <w:numFmt w:val="lowerLetter"/>
+      <w:lvlText w:val="%8."/>
+      <w:lvlJc w:val="left"/>
+      <w:pPr>
+        <w:ind w:left="5760" w:hanging="360"/>
+      </w:pPr>
+    </w:lvl>
+    <w:lvl w:ilvl="8" w:tplc="0409001B" w:tentative="1">
+      <w:start w:val="1"/>
+      <w:numFmt w:val="lowerRoman"/>
+      <w:lvlText w:val="%9."/>
+      <w:lvlJc w:val="right"/>
+      <w:pPr>
+        <w:ind w:left="6480" w:hanging="180"/>
+      </w:pPr>
+    </w:lvl>
+  </w:abstractNum>
+  <w:abstractNum w:abstractNumId="31" w15:restartNumberingAfterBreak="0">
+    <w:nsid w:val="3ACE3D55"/>
+    <w:multiLevelType w:val="hybridMultilevel"/>
+    <w:tmpl w:val="6E6C93DC"/>
+    <w:lvl w:ilvl="0" w:tplc="0409000B">
+      <w:start w:val="1"/>
+      <w:numFmt w:val="bullet"/>
+      <w:lvlText w:val=""/>
+      <w:lvlJc w:val="left"/>
+      <w:pPr>
+        <w:ind w:left="1440" w:hanging="360"/>
+      </w:pPr>
+      <w:rPr>
+        <w:rFonts w:ascii="Wingdings" w:hAnsi="Wingdings" w:hint="default"/>
+      </w:rPr>
+    </w:lvl>
+    <w:lvl w:ilvl="1" w:tplc="04090003">
+      <w:start w:val="1"/>
+      <w:numFmt w:val="bullet"/>
+      <w:lvlText w:val="o"/>
+      <w:lvlJc w:val="left"/>
+      <w:pPr>
+        <w:ind w:left="2160" w:hanging="360"/>
+      </w:pPr>
+      <w:rPr>
+        <w:rFonts w:ascii="Courier New" w:hAnsi="Courier New" w:cs="Courier New" w:hint="default"/>
+      </w:rPr>
+    </w:lvl>
+    <w:lvl w:ilvl="2" w:tplc="04090005" w:tentative="1">
+      <w:start w:val="1"/>
+      <w:numFmt w:val="bullet"/>
+      <w:lvlText w:val=""/>
+      <w:lvlJc w:val="left"/>
+      <w:pPr>
+        <w:ind w:left="2880" w:hanging="360"/>
+      </w:pPr>
+      <w:rPr>
+        <w:rFonts w:ascii="Wingdings" w:hAnsi="Wingdings" w:hint="default"/>
+      </w:rPr>
+    </w:lvl>
+    <w:lvl w:ilvl="3" w:tplc="04090001" w:tentative="1">
+      <w:start w:val="1"/>
+      <w:numFmt w:val="bullet"/>
+      <w:lvlText w:val=""/>
+      <w:lvlJc w:val="left"/>
+      <w:pPr>
+        <w:ind w:left="3600" w:hanging="360"/>
+      </w:pPr>
+      <w:rPr>
+        <w:rFonts w:ascii="Symbol" w:hAnsi="Symbol" w:hint="default"/>
+      </w:rPr>
+    </w:lvl>
+    <w:lvl w:ilvl="4" w:tplc="04090003" w:tentative="1">
+      <w:start w:val="1"/>
+      <w:numFmt w:val="bullet"/>
+      <w:lvlText w:val="o"/>
+      <w:lvlJc w:val="left"/>
+      <w:pPr>
+        <w:ind w:left="4320" w:hanging="360"/>
+      </w:pPr>
+      <w:rPr>
+        <w:rFonts w:ascii="Courier New" w:hAnsi="Courier New" w:cs="Courier New" w:hint="default"/>
+      </w:rPr>
+    </w:lvl>
+    <w:lvl w:ilvl="5" w:tplc="04090005" w:tentative="1">
+      <w:start w:val="1"/>
+      <w:numFmt w:val="bullet"/>
+      <w:lvlText w:val=""/>
+      <w:lvlJc w:val="left"/>
+      <w:pPr>
+        <w:ind w:left="5040" w:hanging="360"/>
+      </w:pPr>
+      <w:rPr>
+        <w:rFonts w:ascii="Wingdings" w:hAnsi="Wingdings" w:hint="default"/>
+      </w:rPr>
+    </w:lvl>
+    <w:lvl w:ilvl="6" w:tplc="04090001" w:tentative="1">
+      <w:start w:val="1"/>
+      <w:numFmt w:val="bullet"/>
+      <w:lvlText w:val=""/>
+      <w:lvlJc w:val="left"/>
+      <w:pPr>
+        <w:ind w:left="5760" w:hanging="360"/>
+      </w:pPr>
+      <w:rPr>
+        <w:rFonts w:ascii="Symbol" w:hAnsi="Symbol" w:hint="default"/>
+      </w:rPr>
+    </w:lvl>
+    <w:lvl w:ilvl="7" w:tplc="04090003" w:tentative="1">
+      <w:start w:val="1"/>
+      <w:numFmt w:val="bullet"/>
+      <w:lvlText w:val="o"/>
+      <w:lvlJc w:val="left"/>
+      <w:pPr>
+        <w:ind w:left="6480" w:hanging="360"/>
+      </w:pPr>
+      <w:rPr>
+        <w:rFonts w:ascii="Courier New" w:hAnsi="Courier New" w:cs="Courier New" w:hint="default"/>
+      </w:rPr>
+    </w:lvl>
+    <w:lvl w:ilvl="8" w:tplc="04090005" w:tentative="1">
+      <w:start w:val="1"/>
+      <w:numFmt w:val="bullet"/>
+      <w:lvlText w:val=""/>
+      <w:lvlJc w:val="left"/>
+      <w:pPr>
+        <w:ind w:left="7200" w:hanging="360"/>
+      </w:pPr>
+      <w:rPr>
+        <w:rFonts w:ascii="Wingdings" w:hAnsi="Wingdings" w:hint="default"/>
+      </w:rPr>
+    </w:lvl>
+  </w:abstractNum>
+  <w:abstractNum w:abstractNumId="32" w15:restartNumberingAfterBreak="0">
     <w:nsid w:val="3B8935FA"/>
     <w:multiLevelType w:val="hybridMultilevel"/>
     <w:tmpl w:val="12964BFC"/>
@@ -5872,7 +8598,7 @@
       </w:rPr>
     </w:lvl>
   </w:abstractNum>
-  <w:abstractNum w:abstractNumId="23" w15:restartNumberingAfterBreak="0">
+  <w:abstractNum w:abstractNumId="33" w15:restartNumberingAfterBreak="0">
     <w:nsid w:val="3C541345"/>
     <w:multiLevelType w:val="hybridMultilevel"/>
     <w:tmpl w:val="D9B48870"/>
@@ -5985,7 +8711,7 @@
       </w:rPr>
     </w:lvl>
   </w:abstractNum>
-  <w:abstractNum w:abstractNumId="24" w15:restartNumberingAfterBreak="0">
+  <w:abstractNum w:abstractNumId="34" w15:restartNumberingAfterBreak="0">
     <w:nsid w:val="3CCA4DAF"/>
     <w:multiLevelType w:val="hybridMultilevel"/>
     <w:tmpl w:val="EB9A1328"/>
@@ -6098,7 +8824,7 @@
       </w:rPr>
     </w:lvl>
   </w:abstractNum>
-  <w:abstractNum w:abstractNumId="25" w15:restartNumberingAfterBreak="0">
+  <w:abstractNum w:abstractNumId="35" w15:restartNumberingAfterBreak="0">
     <w:nsid w:val="3D6C1E34"/>
     <w:multiLevelType w:val="hybridMultilevel"/>
     <w:tmpl w:val="31588824"/>
@@ -6211,7 +8937,96 @@
       </w:rPr>
     </w:lvl>
   </w:abstractNum>
-  <w:abstractNum w:abstractNumId="26" w15:restartNumberingAfterBreak="0">
+  <w:abstractNum w:abstractNumId="36" w15:restartNumberingAfterBreak="0">
+    <w:nsid w:val="3E4816D4"/>
+    <w:multiLevelType w:val="hybridMultilevel"/>
+    <w:tmpl w:val="AB2430FC"/>
+    <w:lvl w:ilvl="0" w:tplc="04090017">
+      <w:start w:val="1"/>
+      <w:numFmt w:val="lowerLetter"/>
+      <w:lvlText w:val="%1)"/>
+      <w:lvlJc w:val="left"/>
+      <w:pPr>
+        <w:ind w:left="720" w:hanging="360"/>
+      </w:pPr>
+      <w:rPr>
+        <w:rFonts w:hint="default"/>
+      </w:rPr>
+    </w:lvl>
+    <w:lvl w:ilvl="1" w:tplc="04090019" w:tentative="1">
+      <w:start w:val="1"/>
+      <w:numFmt w:val="lowerLetter"/>
+      <w:lvlText w:val="%2."/>
+      <w:lvlJc w:val="left"/>
+      <w:pPr>
+        <w:ind w:left="1440" w:hanging="360"/>
+      </w:pPr>
+    </w:lvl>
+    <w:lvl w:ilvl="2" w:tplc="0409001B" w:tentative="1">
+      <w:start w:val="1"/>
+      <w:numFmt w:val="lowerRoman"/>
+      <w:lvlText w:val="%3."/>
+      <w:lvlJc w:val="right"/>
+      <w:pPr>
+        <w:ind w:left="2160" w:hanging="180"/>
+      </w:pPr>
+    </w:lvl>
+    <w:lvl w:ilvl="3" w:tplc="0409000F" w:tentative="1">
+      <w:start w:val="1"/>
+      <w:numFmt w:val="decimal"/>
+      <w:lvlText w:val="%4."/>
+      <w:lvlJc w:val="left"/>
+      <w:pPr>
+        <w:ind w:left="2880" w:hanging="360"/>
+      </w:pPr>
+    </w:lvl>
+    <w:lvl w:ilvl="4" w:tplc="04090019" w:tentative="1">
+      <w:start w:val="1"/>
+      <w:numFmt w:val="lowerLetter"/>
+      <w:lvlText w:val="%5."/>
+      <w:lvlJc w:val="left"/>
+      <w:pPr>
+        <w:ind w:left="3600" w:hanging="360"/>
+      </w:pPr>
+    </w:lvl>
+    <w:lvl w:ilvl="5" w:tplc="0409001B" w:tentative="1">
+      <w:start w:val="1"/>
+      <w:numFmt w:val="lowerRoman"/>
+      <w:lvlText w:val="%6."/>
+      <w:lvlJc w:val="right"/>
+      <w:pPr>
+        <w:ind w:left="4320" w:hanging="180"/>
+      </w:pPr>
+    </w:lvl>
+    <w:lvl w:ilvl="6" w:tplc="0409000F" w:tentative="1">
+      <w:start w:val="1"/>
+      <w:numFmt w:val="decimal"/>
+      <w:lvlText w:val="%7."/>
+      <w:lvlJc w:val="left"/>
+      <w:pPr>
+        <w:ind w:left="5040" w:hanging="360"/>
+      </w:pPr>
+    </w:lvl>
+    <w:lvl w:ilvl="7" w:tplc="04090019" w:tentative="1">
+      <w:start w:val="1"/>
+      <w:numFmt w:val="lowerLetter"/>
+      <w:lvlText w:val="%8."/>
+      <w:lvlJc w:val="left"/>
+      <w:pPr>
+        <w:ind w:left="5760" w:hanging="360"/>
+      </w:pPr>
+    </w:lvl>
+    <w:lvl w:ilvl="8" w:tplc="0409001B" w:tentative="1">
+      <w:start w:val="1"/>
+      <w:numFmt w:val="lowerRoman"/>
+      <w:lvlText w:val="%9."/>
+      <w:lvlJc w:val="right"/>
+      <w:pPr>
+        <w:ind w:left="6480" w:hanging="180"/>
+      </w:pPr>
+    </w:lvl>
+  </w:abstractNum>
+  <w:abstractNum w:abstractNumId="37" w15:restartNumberingAfterBreak="0">
     <w:nsid w:val="3FBD0865"/>
     <w:multiLevelType w:val="hybridMultilevel"/>
     <w:tmpl w:val="ED5A4A86"/>
@@ -6324,7 +9139,7 @@
       </w:rPr>
     </w:lvl>
   </w:abstractNum>
-  <w:abstractNum w:abstractNumId="27" w15:restartNumberingAfterBreak="0">
+  <w:abstractNum w:abstractNumId="38" w15:restartNumberingAfterBreak="0">
     <w:nsid w:val="428106DA"/>
     <w:multiLevelType w:val="hybridMultilevel"/>
     <w:tmpl w:val="4F2A79C0"/>
@@ -6413,7 +9228,120 @@
       </w:pPr>
     </w:lvl>
   </w:abstractNum>
-  <w:abstractNum w:abstractNumId="28" w15:restartNumberingAfterBreak="0">
+  <w:abstractNum w:abstractNumId="39" w15:restartNumberingAfterBreak="0">
+    <w:nsid w:val="4307165F"/>
+    <w:multiLevelType w:val="hybridMultilevel"/>
+    <w:tmpl w:val="D87CB310"/>
+    <w:lvl w:ilvl="0" w:tplc="0409000B">
+      <w:start w:val="1"/>
+      <w:numFmt w:val="bullet"/>
+      <w:lvlText w:val=""/>
+      <w:lvlJc w:val="left"/>
+      <w:pPr>
+        <w:ind w:left="720" w:hanging="360"/>
+      </w:pPr>
+      <w:rPr>
+        <w:rFonts w:ascii="Wingdings" w:hAnsi="Wingdings" w:hint="default"/>
+      </w:rPr>
+    </w:lvl>
+    <w:lvl w:ilvl="1" w:tplc="04090003" w:tentative="1">
+      <w:start w:val="1"/>
+      <w:numFmt w:val="bullet"/>
+      <w:lvlText w:val="o"/>
+      <w:lvlJc w:val="left"/>
+      <w:pPr>
+        <w:ind w:left="1440" w:hanging="360"/>
+      </w:pPr>
+      <w:rPr>
+        <w:rFonts w:ascii="Courier New" w:hAnsi="Courier New" w:cs="Courier New" w:hint="default"/>
+      </w:rPr>
+    </w:lvl>
+    <w:lvl w:ilvl="2" w:tplc="04090005" w:tentative="1">
+      <w:start w:val="1"/>
+      <w:numFmt w:val="bullet"/>
+      <w:lvlText w:val=""/>
+      <w:lvlJc w:val="left"/>
+      <w:pPr>
+        <w:ind w:left="2160" w:hanging="360"/>
+      </w:pPr>
+      <w:rPr>
+        <w:rFonts w:ascii="Wingdings" w:hAnsi="Wingdings" w:hint="default"/>
+      </w:rPr>
+    </w:lvl>
+    <w:lvl w:ilvl="3" w:tplc="04090001" w:tentative="1">
+      <w:start w:val="1"/>
+      <w:numFmt w:val="bullet"/>
+      <w:lvlText w:val=""/>
+      <w:lvlJc w:val="left"/>
+      <w:pPr>
+        <w:ind w:left="2880" w:hanging="360"/>
+      </w:pPr>
+      <w:rPr>
+        <w:rFonts w:ascii="Symbol" w:hAnsi="Symbol" w:hint="default"/>
+      </w:rPr>
+    </w:lvl>
+    <w:lvl w:ilvl="4" w:tplc="04090003" w:tentative="1">
+      <w:start w:val="1"/>
+      <w:numFmt w:val="bullet"/>
+      <w:lvlText w:val="o"/>
+      <w:lvlJc w:val="left"/>
+      <w:pPr>
+        <w:ind w:left="3600" w:hanging="360"/>
+      </w:pPr>
+      <w:rPr>
+        <w:rFonts w:ascii="Courier New" w:hAnsi="Courier New" w:cs="Courier New" w:hint="default"/>
+      </w:rPr>
+    </w:lvl>
+    <w:lvl w:ilvl="5" w:tplc="04090005" w:tentative="1">
+      <w:start w:val="1"/>
+      <w:numFmt w:val="bullet"/>
+      <w:lvlText w:val=""/>
+      <w:lvlJc w:val="left"/>
+      <w:pPr>
+        <w:ind w:left="4320" w:hanging="360"/>
+      </w:pPr>
+      <w:rPr>
+        <w:rFonts w:ascii="Wingdings" w:hAnsi="Wingdings" w:hint="default"/>
+      </w:rPr>
+    </w:lvl>
+    <w:lvl w:ilvl="6" w:tplc="04090001" w:tentative="1">
+      <w:start w:val="1"/>
+      <w:numFmt w:val="bullet"/>
+      <w:lvlText w:val=""/>
+      <w:lvlJc w:val="left"/>
+      <w:pPr>
+        <w:ind w:left="5040" w:hanging="360"/>
+      </w:pPr>
+      <w:rPr>
+        <w:rFonts w:ascii="Symbol" w:hAnsi="Symbol" w:hint="default"/>
+      </w:rPr>
+    </w:lvl>
+    <w:lvl w:ilvl="7" w:tplc="04090003" w:tentative="1">
+      <w:start w:val="1"/>
+      <w:numFmt w:val="bullet"/>
+      <w:lvlText w:val="o"/>
+      <w:lvlJc w:val="left"/>
+      <w:pPr>
+        <w:ind w:left="5760" w:hanging="360"/>
+      </w:pPr>
+      <w:rPr>
+        <w:rFonts w:ascii="Courier New" w:hAnsi="Courier New" w:cs="Courier New" w:hint="default"/>
+      </w:rPr>
+    </w:lvl>
+    <w:lvl w:ilvl="8" w:tplc="04090005" w:tentative="1">
+      <w:start w:val="1"/>
+      <w:numFmt w:val="bullet"/>
+      <w:lvlText w:val=""/>
+      <w:lvlJc w:val="left"/>
+      <w:pPr>
+        <w:ind w:left="6480" w:hanging="360"/>
+      </w:pPr>
+      <w:rPr>
+        <w:rFonts w:ascii="Wingdings" w:hAnsi="Wingdings" w:hint="default"/>
+      </w:rPr>
+    </w:lvl>
+  </w:abstractNum>
+  <w:abstractNum w:abstractNumId="40" w15:restartNumberingAfterBreak="0">
     <w:nsid w:val="44F65D42"/>
     <w:multiLevelType w:val="hybridMultilevel"/>
     <w:tmpl w:val="FC805E36"/>
@@ -6526,7 +9454,120 @@
       </w:rPr>
     </w:lvl>
   </w:abstractNum>
-  <w:abstractNum w:abstractNumId="29" w15:restartNumberingAfterBreak="0">
+  <w:abstractNum w:abstractNumId="41" w15:restartNumberingAfterBreak="0">
+    <w:nsid w:val="45D004AA"/>
+    <w:multiLevelType w:val="hybridMultilevel"/>
+    <w:tmpl w:val="33C4514A"/>
+    <w:lvl w:ilvl="0" w:tplc="0409000B">
+      <w:start w:val="1"/>
+      <w:numFmt w:val="bullet"/>
+      <w:lvlText w:val=""/>
+      <w:lvlJc w:val="left"/>
+      <w:pPr>
+        <w:ind w:left="1440" w:hanging="360"/>
+      </w:pPr>
+      <w:rPr>
+        <w:rFonts w:ascii="Wingdings" w:hAnsi="Wingdings" w:hint="default"/>
+      </w:rPr>
+    </w:lvl>
+    <w:lvl w:ilvl="1" w:tplc="04090003">
+      <w:start w:val="1"/>
+      <w:numFmt w:val="bullet"/>
+      <w:lvlText w:val="o"/>
+      <w:lvlJc w:val="left"/>
+      <w:pPr>
+        <w:ind w:left="2160" w:hanging="360"/>
+      </w:pPr>
+      <w:rPr>
+        <w:rFonts w:ascii="Courier New" w:hAnsi="Courier New" w:cs="Courier New" w:hint="default"/>
+      </w:rPr>
+    </w:lvl>
+    <w:lvl w:ilvl="2" w:tplc="04090005" w:tentative="1">
+      <w:start w:val="1"/>
+      <w:numFmt w:val="bullet"/>
+      <w:lvlText w:val=""/>
+      <w:lvlJc w:val="left"/>
+      <w:pPr>
+        <w:ind w:left="2880" w:hanging="360"/>
+      </w:pPr>
+      <w:rPr>
+        <w:rFonts w:ascii="Wingdings" w:hAnsi="Wingdings" w:hint="default"/>
+      </w:rPr>
+    </w:lvl>
+    <w:lvl w:ilvl="3" w:tplc="04090001" w:tentative="1">
+      <w:start w:val="1"/>
+      <w:numFmt w:val="bullet"/>
+      <w:lvlText w:val=""/>
+      <w:lvlJc w:val="left"/>
+      <w:pPr>
+        <w:ind w:left="3600" w:hanging="360"/>
+      </w:pPr>
+      <w:rPr>
+        <w:rFonts w:ascii="Symbol" w:hAnsi="Symbol" w:hint="default"/>
+      </w:rPr>
+    </w:lvl>
+    <w:lvl w:ilvl="4" w:tplc="04090003" w:tentative="1">
+      <w:start w:val="1"/>
+      <w:numFmt w:val="bullet"/>
+      <w:lvlText w:val="o"/>
+      <w:lvlJc w:val="left"/>
+      <w:pPr>
+        <w:ind w:left="4320" w:hanging="360"/>
+      </w:pPr>
+      <w:rPr>
+        <w:rFonts w:ascii="Courier New" w:hAnsi="Courier New" w:cs="Courier New" w:hint="default"/>
+      </w:rPr>
+    </w:lvl>
+    <w:lvl w:ilvl="5" w:tplc="04090005" w:tentative="1">
+      <w:start w:val="1"/>
+      <w:numFmt w:val="bullet"/>
+      <w:lvlText w:val=""/>
+      <w:lvlJc w:val="left"/>
+      <w:pPr>
+        <w:ind w:left="5040" w:hanging="360"/>
+      </w:pPr>
+      <w:rPr>
+        <w:rFonts w:ascii="Wingdings" w:hAnsi="Wingdings" w:hint="default"/>
+      </w:rPr>
+    </w:lvl>
+    <w:lvl w:ilvl="6" w:tplc="04090001" w:tentative="1">
+      <w:start w:val="1"/>
+      <w:numFmt w:val="bullet"/>
+      <w:lvlText w:val=""/>
+      <w:lvlJc w:val="left"/>
+      <w:pPr>
+        <w:ind w:left="5760" w:hanging="360"/>
+      </w:pPr>
+      <w:rPr>
+        <w:rFonts w:ascii="Symbol" w:hAnsi="Symbol" w:hint="default"/>
+      </w:rPr>
+    </w:lvl>
+    <w:lvl w:ilvl="7" w:tplc="04090003" w:tentative="1">
+      <w:start w:val="1"/>
+      <w:numFmt w:val="bullet"/>
+      <w:lvlText w:val="o"/>
+      <w:lvlJc w:val="left"/>
+      <w:pPr>
+        <w:ind w:left="6480" w:hanging="360"/>
+      </w:pPr>
+      <w:rPr>
+        <w:rFonts w:ascii="Courier New" w:hAnsi="Courier New" w:cs="Courier New" w:hint="default"/>
+      </w:rPr>
+    </w:lvl>
+    <w:lvl w:ilvl="8" w:tplc="04090005" w:tentative="1">
+      <w:start w:val="1"/>
+      <w:numFmt w:val="bullet"/>
+      <w:lvlText w:val=""/>
+      <w:lvlJc w:val="left"/>
+      <w:pPr>
+        <w:ind w:left="7200" w:hanging="360"/>
+      </w:pPr>
+      <w:rPr>
+        <w:rFonts w:ascii="Wingdings" w:hAnsi="Wingdings" w:hint="default"/>
+      </w:rPr>
+    </w:lvl>
+  </w:abstractNum>
+  <w:abstractNum w:abstractNumId="42" w15:restartNumberingAfterBreak="0">
     <w:nsid w:val="46283268"/>
     <w:multiLevelType w:val="hybridMultilevel"/>
     <w:tmpl w:val="BF5E2200"/>
@@ -6640,7 +9681,7 @@
       </w:rPr>
     </w:lvl>
   </w:abstractNum>
-  <w:abstractNum w:abstractNumId="30" w15:restartNumberingAfterBreak="0">
+  <w:abstractNum w:abstractNumId="43" w15:restartNumberingAfterBreak="0">
     <w:nsid w:val="46EA3228"/>
     <w:multiLevelType w:val="hybridMultilevel"/>
     <w:tmpl w:val="DAD4AED0"/>
@@ -6753,7 +9794,233 @@
       </w:rPr>
     </w:lvl>
   </w:abstractNum>
-  <w:abstractNum w:abstractNumId="31" w15:restartNumberingAfterBreak="0">
+  <w:abstractNum w:abstractNumId="44" w15:restartNumberingAfterBreak="0">
+    <w:nsid w:val="49284054"/>
+    <w:multiLevelType w:val="hybridMultilevel"/>
+    <w:tmpl w:val="328A5AC8"/>
+    <w:lvl w:ilvl="0" w:tplc="0409000B">
+      <w:start w:val="1"/>
+      <w:numFmt w:val="bullet"/>
+      <w:lvlText w:val=""/>
+      <w:lvlJc w:val="left"/>
+      <w:pPr>
+        <w:ind w:left="1440" w:hanging="360"/>
+      </w:pPr>
+      <w:rPr>
+        <w:rFonts w:ascii="Wingdings" w:hAnsi="Wingdings" w:hint="default"/>
+      </w:rPr>
+    </w:lvl>
+    <w:lvl w:ilvl="1" w:tplc="04090003">
+      <w:start w:val="1"/>
+      <w:numFmt w:val="bullet"/>
+      <w:lvlText w:val="o"/>
+      <w:lvlJc w:val="left"/>
+      <w:pPr>
+        <w:ind w:left="2160" w:hanging="360"/>
+      </w:pPr>
+      <w:rPr>
+        <w:rFonts w:ascii="Courier New" w:hAnsi="Courier New" w:cs="Courier New" w:hint="default"/>
+      </w:rPr>
+    </w:lvl>
+    <w:lvl w:ilvl="2" w:tplc="04090005" w:tentative="1">
+      <w:start w:val="1"/>
+      <w:numFmt w:val="bullet"/>
+      <w:lvlText w:val=""/>
+      <w:lvlJc w:val="left"/>
+      <w:pPr>
+        <w:ind w:left="2880" w:hanging="360"/>
+      </w:pPr>
+      <w:rPr>
+        <w:rFonts w:ascii="Wingdings" w:hAnsi="Wingdings" w:hint="default"/>
+      </w:rPr>
+    </w:lvl>
+    <w:lvl w:ilvl="3" w:tplc="04090001" w:tentative="1">
+      <w:start w:val="1"/>
+      <w:numFmt w:val="bullet"/>
+      <w:lvlText w:val=""/>
+      <w:lvlJc w:val="left"/>
+      <w:pPr>
+        <w:ind w:left="3600" w:hanging="360"/>
+      </w:pPr>
+      <w:rPr>
+        <w:rFonts w:ascii="Symbol" w:hAnsi="Symbol" w:hint="default"/>
+      </w:rPr>
+    </w:lvl>
+    <w:lvl w:ilvl="4" w:tplc="04090003" w:tentative="1">
+      <w:start w:val="1"/>
+      <w:numFmt w:val="bullet"/>
+      <w:lvlText w:val="o"/>
+      <w:lvlJc w:val="left"/>
+      <w:pPr>
+        <w:ind w:left="4320" w:hanging="360"/>
+      </w:pPr>
+      <w:rPr>
+        <w:rFonts w:ascii="Courier New" w:hAnsi="Courier New" w:cs="Courier New" w:hint="default"/>
+      </w:rPr>
+    </w:lvl>
+    <w:lvl w:ilvl="5" w:tplc="04090005" w:tentative="1">
+      <w:start w:val="1"/>
+      <w:numFmt w:val="bullet"/>
+      <w:lvlText w:val=""/>
+      <w:lvlJc w:val="left"/>
+      <w:pPr>
+        <w:ind w:left="5040" w:hanging="360"/>
+      </w:pPr>
+      <w:rPr>
+        <w:rFonts w:ascii="Wingdings" w:hAnsi="Wingdings" w:hint="default"/>
+      </w:rPr>
+    </w:lvl>
+    <w:lvl w:ilvl="6" w:tplc="04090001" w:tentative="1">
+      <w:start w:val="1"/>
+      <w:numFmt w:val="bullet"/>
+      <w:lvlText w:val=""/>
+      <w:lvlJc w:val="left"/>
+      <w:pPr>
+        <w:ind w:left="5760" w:hanging="360"/>
+      </w:pPr>
+      <w:rPr>
+        <w:rFonts w:ascii="Symbol" w:hAnsi="Symbol" w:hint="default"/>
+      </w:rPr>
+    </w:lvl>
+    <w:lvl w:ilvl="7" w:tplc="04090003" w:tentative="1">
+      <w:start w:val="1"/>
+      <w:numFmt w:val="bullet"/>
+      <w:lvlText w:val="o"/>
+      <w:lvlJc w:val="left"/>
+      <w:pPr>
+        <w:ind w:left="6480" w:hanging="360"/>
+      </w:pPr>
+      <w:rPr>
+        <w:rFonts w:ascii="Courier New" w:hAnsi="Courier New" w:cs="Courier New" w:hint="default"/>
+      </w:rPr>
+    </w:lvl>
+    <w:lvl w:ilvl="8" w:tplc="04090005" w:tentative="1">
+      <w:start w:val="1"/>
+      <w:numFmt w:val="bullet"/>
+      <w:lvlText w:val=""/>
+      <w:lvlJc w:val="left"/>
+      <w:pPr>
+        <w:ind w:left="7200" w:hanging="360"/>
+      </w:pPr>
+      <w:rPr>
+        <w:rFonts w:ascii="Wingdings" w:hAnsi="Wingdings" w:hint="default"/>
+      </w:rPr>
+    </w:lvl>
+  </w:abstractNum>
+  <w:abstractNum w:abstractNumId="45" w15:restartNumberingAfterBreak="0">
+    <w:nsid w:val="4DC556D7"/>
+    <w:multiLevelType w:val="hybridMultilevel"/>
+    <w:tmpl w:val="95460E3C"/>
+    <w:lvl w:ilvl="0" w:tplc="0409000B">
+      <w:start w:val="1"/>
+      <w:numFmt w:val="bullet"/>
+      <w:lvlText w:val=""/>
+      <w:lvlJc w:val="left"/>
+      <w:pPr>
+        <w:ind w:left="1440" w:hanging="360"/>
+      </w:pPr>
+      <w:rPr>
+        <w:rFonts w:ascii="Wingdings" w:hAnsi="Wingdings" w:hint="default"/>
+      </w:rPr>
+    </w:lvl>
+    <w:lvl w:ilvl="1" w:tplc="04090003">
+      <w:start w:val="1"/>
+      <w:numFmt w:val="bullet"/>
+      <w:lvlText w:val="o"/>
+      <w:lvlJc w:val="left"/>
+      <w:pPr>
+        <w:ind w:left="2160" w:hanging="360"/>
+      </w:pPr>
+      <w:rPr>
+        <w:rFonts w:ascii="Courier New" w:hAnsi="Courier New" w:cs="Courier New" w:hint="default"/>
+      </w:rPr>
+    </w:lvl>
+    <w:lvl w:ilvl="2" w:tplc="04090005" w:tentative="1">
+      <w:start w:val="1"/>
+      <w:numFmt w:val="bullet"/>
+      <w:lvlText w:val=""/>
+      <w:lvlJc w:val="left"/>
+      <w:pPr>
+        <w:ind w:left="2880" w:hanging="360"/>
+      </w:pPr>
+      <w:rPr>
+        <w:rFonts w:ascii="Wingdings" w:hAnsi="Wingdings" w:hint="default"/>
+      </w:rPr>
+    </w:lvl>
+    <w:lvl w:ilvl="3" w:tplc="04090001" w:tentative="1">
+      <w:start w:val="1"/>
+      <w:numFmt w:val="bullet"/>
+      <w:lvlText w:val=""/>
+      <w:lvlJc w:val="left"/>
+      <w:pPr>
+        <w:ind w:left="3600" w:hanging="360"/>
+      </w:pPr>
+      <w:rPr>
+        <w:rFonts w:ascii="Symbol" w:hAnsi="Symbol" w:hint="default"/>
+      </w:rPr>
+    </w:lvl>
+    <w:lvl w:ilvl="4" w:tplc="04090003" w:tentative="1">
+      <w:start w:val="1"/>
+      <w:numFmt w:val="bullet"/>
+      <w:lvlText w:val="o"/>
+      <w:lvlJc w:val="left"/>
+      <w:pPr>
+        <w:ind w:left="4320" w:hanging="360"/>
+      </w:pPr>
+      <w:rPr>
+        <w:rFonts w:ascii="Courier New" w:hAnsi="Courier New" w:cs="Courier New" w:hint="default"/>
+      </w:rPr>
+    </w:lvl>
+    <w:lvl w:ilvl="5" w:tplc="04090005" w:tentative="1">
+      <w:start w:val="1"/>
+      <w:numFmt w:val="bullet"/>
+      <w:lvlText w:val=""/>
+      <w:lvlJc w:val="left"/>
+      <w:pPr>
+        <w:ind w:left="5040" w:hanging="360"/>
+      </w:pPr>
+      <w:rPr>
+        <w:rFonts w:ascii="Wingdings" w:hAnsi="Wingdings" w:hint="default"/>
+      </w:rPr>
+    </w:lvl>
+    <w:lvl w:ilvl="6" w:tplc="04090001" w:tentative="1">
+      <w:start w:val="1"/>
+      <w:numFmt w:val="bullet"/>
+      <w:lvlText w:val=""/>
+      <w:lvlJc w:val="left"/>
+      <w:pPr>
+        <w:ind w:left="5760" w:hanging="360"/>
+      </w:pPr>
+      <w:rPr>
+        <w:rFonts w:ascii="Symbol" w:hAnsi="Symbol" w:hint="default"/>
+      </w:rPr>
+    </w:lvl>
+    <w:lvl w:ilvl="7" w:tplc="04090003" w:tentative="1">
+      <w:start w:val="1"/>
+      <w:numFmt w:val="bullet"/>
+      <w:lvlText w:val="o"/>
+      <w:lvlJc w:val="left"/>
+      <w:pPr>
+        <w:ind w:left="6480" w:hanging="360"/>
+      </w:pPr>
+      <w:rPr>
+        <w:rFonts w:ascii="Courier New" w:hAnsi="Courier New" w:cs="Courier New" w:hint="default"/>
+      </w:rPr>
+    </w:lvl>
+    <w:lvl w:ilvl="8" w:tplc="04090005" w:tentative="1">
+      <w:start w:val="1"/>
+      <w:numFmt w:val="bullet"/>
+      <w:lvlText w:val=""/>
+      <w:lvlJc w:val="left"/>
+      <w:pPr>
+        <w:ind w:left="7200" w:hanging="360"/>
+      </w:pPr>
+      <w:rPr>
+        <w:rFonts w:ascii="Wingdings" w:hAnsi="Wingdings" w:hint="default"/>
+      </w:rPr>
+    </w:lvl>
+  </w:abstractNum>
+  <w:abstractNum w:abstractNumId="46" w15:restartNumberingAfterBreak="0">
     <w:nsid w:val="522636B4"/>
     <w:multiLevelType w:val="hybridMultilevel"/>
     <w:tmpl w:val="AB7A0F58"/>
@@ -6866,7 +10133,7 @@
       </w:rPr>
     </w:lvl>
   </w:abstractNum>
-  <w:abstractNum w:abstractNumId="32" w15:restartNumberingAfterBreak="0">
+  <w:abstractNum w:abstractNumId="47" w15:restartNumberingAfterBreak="0">
     <w:nsid w:val="542B4CA3"/>
     <w:multiLevelType w:val="hybridMultilevel"/>
     <w:tmpl w:val="7A14E6CE"/>
@@ -6979,7 +10246,120 @@
       </w:rPr>
     </w:lvl>
   </w:abstractNum>
-  <w:abstractNum w:abstractNumId="33" w15:restartNumberingAfterBreak="0">
+  <w:abstractNum w:abstractNumId="48" w15:restartNumberingAfterBreak="0">
+    <w:nsid w:val="56DC0C20"/>
+    <w:multiLevelType w:val="hybridMultilevel"/>
+    <w:tmpl w:val="9564AA1C"/>
+    <w:lvl w:ilvl="0" w:tplc="0409000B">
+      <w:start w:val="1"/>
+      <w:numFmt w:val="bullet"/>
+      <w:lvlText w:val=""/>
+      <w:lvlJc w:val="left"/>
+      <w:pPr>
+        <w:ind w:left="1440" w:hanging="360"/>
+      </w:pPr>
+      <w:rPr>
+        <w:rFonts w:ascii="Wingdings" w:hAnsi="Wingdings" w:hint="default"/>
+      </w:rPr>
+    </w:lvl>
+    <w:lvl w:ilvl="1" w:tplc="04090003" w:tentative="1">
+      <w:start w:val="1"/>
+      <w:numFmt w:val="bullet"/>
+      <w:lvlText w:val="o"/>
+      <w:lvlJc w:val="left"/>
+      <w:pPr>
+        <w:ind w:left="2160" w:hanging="360"/>
+      </w:pPr>
+      <w:rPr>
+        <w:rFonts w:ascii="Courier New" w:hAnsi="Courier New" w:cs="Courier New" w:hint="default"/>
+      </w:rPr>
+    </w:lvl>
+    <w:lvl w:ilvl="2" w:tplc="04090005" w:tentative="1">
+      <w:start w:val="1"/>
+      <w:numFmt w:val="bullet"/>
+      <w:lvlText w:val=""/>
+      <w:lvlJc w:val="left"/>
+      <w:pPr>
+        <w:ind w:left="2880" w:hanging="360"/>
+      </w:pPr>
+      <w:rPr>
+        <w:rFonts w:ascii="Wingdings" w:hAnsi="Wingdings" w:hint="default"/>
+      </w:rPr>
+    </w:lvl>
+    <w:lvl w:ilvl="3" w:tplc="04090001" w:tentative="1">
+      <w:start w:val="1"/>
+      <w:numFmt w:val="bullet"/>
+      <w:lvlText w:val=""/>
+      <w:lvlJc w:val="left"/>
+      <w:pPr>
+        <w:ind w:left="3600" w:hanging="360"/>
+      </w:pPr>
+      <w:rPr>
+        <w:rFonts w:ascii="Symbol" w:hAnsi="Symbol" w:hint="default"/>
+      </w:rPr>
+    </w:lvl>
+    <w:lvl w:ilvl="4" w:tplc="04090003" w:tentative="1">
+      <w:start w:val="1"/>
+      <w:numFmt w:val="bullet"/>
+      <w:lvlText w:val="o"/>
+      <w:lvlJc w:val="left"/>
+      <w:pPr>
+        <w:ind w:left="4320" w:hanging="360"/>
+      </w:pPr>
+      <w:rPr>
+        <w:rFonts w:ascii="Courier New" w:hAnsi="Courier New" w:cs="Courier New" w:hint="default"/>
+      </w:rPr>
+    </w:lvl>
+    <w:lvl w:ilvl="5" w:tplc="04090005" w:tentative="1">
+      <w:start w:val="1"/>
+      <w:numFmt w:val="bullet"/>
+      <w:lvlText w:val=""/>
+      <w:lvlJc w:val="left"/>
+      <w:pPr>
+        <w:ind w:left="5040" w:hanging="360"/>
+      </w:pPr>
+      <w:rPr>
+        <w:rFonts w:ascii="Wingdings" w:hAnsi="Wingdings" w:hint="default"/>
+      </w:rPr>
+    </w:lvl>
+    <w:lvl w:ilvl="6" w:tplc="04090001" w:tentative="1">
+      <w:start w:val="1"/>
+      <w:numFmt w:val="bullet"/>
+      <w:lvlText w:val=""/>
+      <w:lvlJc w:val="left"/>
+      <w:pPr>
+        <w:ind w:left="5760" w:hanging="360"/>
+      </w:pPr>
+      <w:rPr>
+        <w:rFonts w:ascii="Symbol" w:hAnsi="Symbol" w:hint="default"/>
+      </w:rPr>
+    </w:lvl>
+    <w:lvl w:ilvl="7" w:tplc="04090003" w:tentative="1">
+      <w:start w:val="1"/>
+      <w:numFmt w:val="bullet"/>
+      <w:lvlText w:val="o"/>
+      <w:lvlJc w:val="left"/>
+      <w:pPr>
+        <w:ind w:left="6480" w:hanging="360"/>
+      </w:pPr>
+      <w:rPr>
+        <w:rFonts w:ascii="Courier New" w:hAnsi="Courier New" w:cs="Courier New" w:hint="default"/>
+      </w:rPr>
+    </w:lvl>
+    <w:lvl w:ilvl="8" w:tplc="04090005" w:tentative="1">
+      <w:start w:val="1"/>
+      <w:numFmt w:val="bullet"/>
+      <w:lvlText w:val=""/>
+      <w:lvlJc w:val="left"/>
+      <w:pPr>
+        <w:ind w:left="7200" w:hanging="360"/>
+      </w:pPr>
+      <w:rPr>
+        <w:rFonts w:ascii="Wingdings" w:hAnsi="Wingdings" w:hint="default"/>
+      </w:rPr>
+    </w:lvl>
+  </w:abstractNum>
+  <w:abstractNum w:abstractNumId="49" w15:restartNumberingAfterBreak="0">
     <w:nsid w:val="596823D4"/>
     <w:multiLevelType w:val="hybridMultilevel"/>
     <w:tmpl w:val="6A98BF5A"/>
@@ -7092,7 +10472,96 @@
       </w:rPr>
     </w:lvl>
   </w:abstractNum>
-  <w:abstractNum w:abstractNumId="34" w15:restartNumberingAfterBreak="0">
+  <w:abstractNum w:abstractNumId="50" w15:restartNumberingAfterBreak="0">
+    <w:nsid w:val="598F0A81"/>
+    <w:multiLevelType w:val="hybridMultilevel"/>
+    <w:tmpl w:val="1586F73C"/>
+    <w:lvl w:ilvl="0" w:tplc="04090017">
+      <w:start w:val="1"/>
+      <w:numFmt w:val="lowerLetter"/>
+      <w:lvlText w:val="%1)"/>
+      <w:lvlJc w:val="left"/>
+      <w:pPr>
+        <w:ind w:left="720" w:hanging="360"/>
+      </w:pPr>
+      <w:rPr>
+        <w:rFonts w:hint="default"/>
+      </w:rPr>
+    </w:lvl>
+    <w:lvl w:ilvl="1" w:tplc="04090019" w:tentative="1">
+      <w:start w:val="1"/>
+      <w:numFmt w:val="lowerLetter"/>
+      <w:lvlText w:val="%2."/>
+      <w:lvlJc w:val="left"/>
+      <w:pPr>
+        <w:ind w:left="1440" w:hanging="360"/>
+      </w:pPr>
+    </w:lvl>
+    <w:lvl w:ilvl="2" w:tplc="0409001B" w:tentative="1">
+      <w:start w:val="1"/>
+      <w:numFmt w:val="lowerRoman"/>
+      <w:lvlText w:val="%3."/>
+      <w:lvlJc w:val="right"/>
+      <w:pPr>
+        <w:ind w:left="2160" w:hanging="180"/>
+      </w:pPr>
+    </w:lvl>
+    <w:lvl w:ilvl="3" w:tplc="0409000F" w:tentative="1">
+      <w:start w:val="1"/>
+      <w:numFmt w:val="decimal"/>
+      <w:lvlText w:val="%4."/>
+      <w:lvlJc w:val="left"/>
+      <w:pPr>
+        <w:ind w:left="2880" w:hanging="360"/>
+      </w:pPr>
+    </w:lvl>
+    <w:lvl w:ilvl="4" w:tplc="04090019" w:tentative="1">
+      <w:start w:val="1"/>
+      <w:numFmt w:val="lowerLetter"/>
+      <w:lvlText w:val="%5."/>
+      <w:lvlJc w:val="left"/>
+      <w:pPr>
+        <w:ind w:left="3600" w:hanging="360"/>
+      </w:pPr>
+    </w:lvl>
+    <w:lvl w:ilvl="5" w:tplc="0409001B" w:tentative="1">
+      <w:start w:val="1"/>
+      <w:numFmt w:val="lowerRoman"/>
+      <w:lvlText w:val="%6."/>
+      <w:lvlJc w:val="right"/>
+      <w:pPr>
+        <w:ind w:left="4320" w:hanging="180"/>
+      </w:pPr>
+    </w:lvl>
+    <w:lvl w:ilvl="6" w:tplc="0409000F" w:tentative="1">
+      <w:start w:val="1"/>
+      <w:numFmt w:val="decimal"/>
+      <w:lvlText w:val="%7."/>
+      <w:lvlJc w:val="left"/>
+      <w:pPr>
+        <w:ind w:left="5040" w:hanging="360"/>
+      </w:pPr>
+    </w:lvl>
+    <w:lvl w:ilvl="7" w:tplc="04090019" w:tentative="1">
+      <w:start w:val="1"/>
+      <w:numFmt w:val="lowerLetter"/>
+      <w:lvlText w:val="%8."/>
+      <w:lvlJc w:val="left"/>
+      <w:pPr>
+        <w:ind w:left="5760" w:hanging="360"/>
+      </w:pPr>
+    </w:lvl>
+    <w:lvl w:ilvl="8" w:tplc="0409001B" w:tentative="1">
+      <w:start w:val="1"/>
+      <w:numFmt w:val="lowerRoman"/>
+      <w:lvlText w:val="%9."/>
+      <w:lvlJc w:val="right"/>
+      <w:pPr>
+        <w:ind w:left="6480" w:hanging="180"/>
+      </w:pPr>
+    </w:lvl>
+  </w:abstractNum>
+  <w:abstractNum w:abstractNumId="51" w15:restartNumberingAfterBreak="0">
     <w:nsid w:val="5C17384B"/>
     <w:multiLevelType w:val="hybridMultilevel"/>
     <w:tmpl w:val="A260D46E"/>
@@ -7205,7 +10674,7 @@
       </w:rPr>
     </w:lvl>
   </w:abstractNum>
-  <w:abstractNum w:abstractNumId="35" w15:restartNumberingAfterBreak="0">
+  <w:abstractNum w:abstractNumId="52" w15:restartNumberingAfterBreak="0">
     <w:nsid w:val="60880DA8"/>
     <w:multiLevelType w:val="hybridMultilevel"/>
     <w:tmpl w:val="4B8813FC"/>
@@ -7318,7 +10787,7 @@
       </w:rPr>
     </w:lvl>
   </w:abstractNum>
-  <w:abstractNum w:abstractNumId="36" w15:restartNumberingAfterBreak="0">
+  <w:abstractNum w:abstractNumId="53" w15:restartNumberingAfterBreak="0">
     <w:nsid w:val="60A26247"/>
     <w:multiLevelType w:val="hybridMultilevel"/>
     <w:tmpl w:val="49884A0A"/>
@@ -7407,7 +10876,7 @@
       </w:pPr>
     </w:lvl>
   </w:abstractNum>
-  <w:abstractNum w:abstractNumId="37" w15:restartNumberingAfterBreak="0">
+  <w:abstractNum w:abstractNumId="54" w15:restartNumberingAfterBreak="0">
     <w:nsid w:val="668422C3"/>
     <w:multiLevelType w:val="hybridMultilevel"/>
     <w:tmpl w:val="B5B8058E"/>
@@ -7520,7 +10989,7 @@
       </w:rPr>
     </w:lvl>
   </w:abstractNum>
-  <w:abstractNum w:abstractNumId="38" w15:restartNumberingAfterBreak="0">
+  <w:abstractNum w:abstractNumId="55" w15:restartNumberingAfterBreak="0">
     <w:nsid w:val="6FAE324F"/>
     <w:multiLevelType w:val="hybridMultilevel"/>
     <w:tmpl w:val="7EA648FC"/>
@@ -7633,7 +11102,7 @@
       </w:rPr>
     </w:lvl>
   </w:abstractNum>
-  <w:abstractNum w:abstractNumId="39" w15:restartNumberingAfterBreak="0">
+  <w:abstractNum w:abstractNumId="56" w15:restartNumberingAfterBreak="0">
     <w:nsid w:val="6FC820B1"/>
     <w:multiLevelType w:val="hybridMultilevel"/>
     <w:tmpl w:val="975E60CE"/>
@@ -7722,7 +11191,7 @@
       </w:pPr>
     </w:lvl>
   </w:abstractNum>
-  <w:abstractNum w:abstractNumId="40" w15:restartNumberingAfterBreak="0">
+  <w:abstractNum w:abstractNumId="57" w15:restartNumberingAfterBreak="0">
     <w:nsid w:val="75AB796F"/>
     <w:multiLevelType w:val="hybridMultilevel"/>
     <w:tmpl w:val="C340F700"/>
@@ -7835,7 +11304,96 @@
       </w:rPr>
     </w:lvl>
   </w:abstractNum>
-  <w:abstractNum w:abstractNumId="41" w15:restartNumberingAfterBreak="0">
+  <w:abstractNum w:abstractNumId="58" w15:restartNumberingAfterBreak="0">
+    <w:nsid w:val="760E3739"/>
+    <w:multiLevelType w:val="hybridMultilevel"/>
+    <w:tmpl w:val="5F0232BA"/>
+    <w:lvl w:ilvl="0" w:tplc="04090017">
+      <w:start w:val="1"/>
+      <w:numFmt w:val="lowerLetter"/>
+      <w:lvlText w:val="%1)"/>
+      <w:lvlJc w:val="left"/>
+      <w:pPr>
+        <w:ind w:left="720" w:hanging="360"/>
+      </w:pPr>
+      <w:rPr>
+        <w:rFonts w:hint="default"/>
+      </w:rPr>
+    </w:lvl>
+    <w:lvl w:ilvl="1" w:tplc="04090019" w:tentative="1">
+      <w:start w:val="1"/>
+      <w:numFmt w:val="lowerLetter"/>
+      <w:lvlText w:val="%2."/>
+      <w:lvlJc w:val="left"/>
+      <w:pPr>
+        <w:ind w:left="1440" w:hanging="360"/>
+      </w:pPr>
+    </w:lvl>
+    <w:lvl w:ilvl="2" w:tplc="0409001B" w:tentative="1">
+      <w:start w:val="1"/>
+      <w:numFmt w:val="lowerRoman"/>
+      <w:lvlText w:val="%3."/>
+      <w:lvlJc w:val="right"/>
+      <w:pPr>
+        <w:ind w:left="2160" w:hanging="180"/>
+      </w:pPr>
+    </w:lvl>
+    <w:lvl w:ilvl="3" w:tplc="0409000F" w:tentative="1">
+      <w:start w:val="1"/>
+      <w:numFmt w:val="decimal"/>
+      <w:lvlText w:val="%4."/>
+      <w:lvlJc w:val="left"/>
+      <w:pPr>
+        <w:ind w:left="2880" w:hanging="360"/>
+      </w:pPr>
+    </w:lvl>
+    <w:lvl w:ilvl="4" w:tplc="04090019" w:tentative="1">
+      <w:start w:val="1"/>
+      <w:numFmt w:val="lowerLetter"/>
+      <w:lvlText w:val="%5."/>
+      <w:lvlJc w:val="left"/>
+      <w:pPr>
+        <w:ind w:left="3600" w:hanging="360"/>
+      </w:pPr>
+    </w:lvl>
+    <w:lvl w:ilvl="5" w:tplc="0409001B" w:tentative="1">
+      <w:start w:val="1"/>
+      <w:numFmt w:val="lowerRoman"/>
+      <w:lvlText w:val="%6."/>
+      <w:lvlJc w:val="right"/>
+      <w:pPr>
+        <w:ind w:left="4320" w:hanging="180"/>
+      </w:pPr>
+    </w:lvl>
+    <w:lvl w:ilvl="6" w:tplc="0409000F" w:tentative="1">
+      <w:start w:val="1"/>
+      <w:numFmt w:val="decimal"/>
+      <w:lvlText w:val="%7."/>
+      <w:lvlJc w:val="left"/>
+      <w:pPr>
+        <w:ind w:left="5040" w:hanging="360"/>
+      </w:pPr>
+    </w:lvl>
+    <w:lvl w:ilvl="7" w:tplc="04090019" w:tentative="1">
+      <w:start w:val="1"/>
+      <w:numFmt w:val="lowerLetter"/>
+      <w:lvlText w:val="%8."/>
+      <w:lvlJc w:val="left"/>
+      <w:pPr>
+        <w:ind w:left="5760" w:hanging="360"/>
+      </w:pPr>
+    </w:lvl>
+    <w:lvl w:ilvl="8" w:tplc="0409001B" w:tentative="1">
+      <w:start w:val="1"/>
+      <w:numFmt w:val="lowerRoman"/>
+      <w:lvlText w:val="%9."/>
+      <w:lvlJc w:val="right"/>
+      <w:pPr>
+        <w:ind w:left="6480" w:hanging="180"/>
+      </w:pPr>
+    </w:lvl>
+  </w:abstractNum>
+  <w:abstractNum w:abstractNumId="59" w15:restartNumberingAfterBreak="0">
     <w:nsid w:val="76457FC3"/>
     <w:multiLevelType w:val="hybridMultilevel"/>
     <w:tmpl w:val="417A5FC2"/>
@@ -7948,7 +11506,7 @@
       </w:rPr>
     </w:lvl>
   </w:abstractNum>
-  <w:abstractNum w:abstractNumId="42" w15:restartNumberingAfterBreak="0">
+  <w:abstractNum w:abstractNumId="60" w15:restartNumberingAfterBreak="0">
     <w:nsid w:val="76C12DBD"/>
     <w:multiLevelType w:val="hybridMultilevel"/>
     <w:tmpl w:val="B5262340"/>
@@ -8061,7 +11619,7 @@
       </w:rPr>
     </w:lvl>
   </w:abstractNum>
-  <w:abstractNum w:abstractNumId="43" w15:restartNumberingAfterBreak="0">
+  <w:abstractNum w:abstractNumId="61" w15:restartNumberingAfterBreak="0">
     <w:nsid w:val="76FE3905"/>
     <w:multiLevelType w:val="hybridMultilevel"/>
     <w:tmpl w:val="ED4AF230"/>
@@ -8174,7 +11732,120 @@
       </w:rPr>
     </w:lvl>
   </w:abstractNum>
-  <w:abstractNum w:abstractNumId="44" w15:restartNumberingAfterBreak="0">
+  <w:abstractNum w:abstractNumId="62" w15:restartNumberingAfterBreak="0">
+    <w:nsid w:val="77DD3A19"/>
+    <w:multiLevelType w:val="hybridMultilevel"/>
+    <w:tmpl w:val="52CA9120"/>
+    <w:lvl w:ilvl="0" w:tplc="0409000B">
+      <w:start w:val="1"/>
+      <w:numFmt w:val="bullet"/>
+      <w:lvlText w:val=""/>
+      <w:lvlJc w:val="left"/>
+      <w:pPr>
+        <w:ind w:left="1440" w:hanging="360"/>
+      </w:pPr>
+      <w:rPr>
+        <w:rFonts w:ascii="Wingdings" w:hAnsi="Wingdings" w:hint="default"/>
+      </w:rPr>
+    </w:lvl>
+    <w:lvl w:ilvl="1" w:tplc="04090003" w:tentative="1">
+      <w:start w:val="1"/>
+      <w:numFmt w:val="bullet"/>
+      <w:lvlText w:val="o"/>
+      <w:lvlJc w:val="left"/>
+      <w:pPr>
+        <w:ind w:left="2160" w:hanging="360"/>
+      </w:pPr>
+      <w:rPr>
+        <w:rFonts w:ascii="Courier New" w:hAnsi="Courier New" w:cs="Courier New" w:hint="default"/>
+      </w:rPr>
+    </w:lvl>
+    <w:lvl w:ilvl="2" w:tplc="04090005" w:tentative="1">
+      <w:start w:val="1"/>
+      <w:numFmt w:val="bullet"/>
+      <w:lvlText w:val=""/>
+      <w:lvlJc w:val="left"/>
+      <w:pPr>
+        <w:ind w:left="2880" w:hanging="360"/>
+      </w:pPr>
+      <w:rPr>
+        <w:rFonts w:ascii="Wingdings" w:hAnsi="Wingdings" w:hint="default"/>
+      </w:rPr>
+    </w:lvl>
+    <w:lvl w:ilvl="3" w:tplc="04090001" w:tentative="1">
+      <w:start w:val="1"/>
+      <w:numFmt w:val="bullet"/>
+      <w:lvlText w:val=""/>
+      <w:lvlJc w:val="left"/>
+      <w:pPr>
+        <w:ind w:left="3600" w:hanging="360"/>
+      </w:pPr>
+      <w:rPr>
+        <w:rFonts w:ascii="Symbol" w:hAnsi="Symbol" w:hint="default"/>
+      </w:rPr>
+    </w:lvl>
+    <w:lvl w:ilvl="4" w:tplc="04090003" w:tentative="1">
+      <w:start w:val="1"/>
+      <w:numFmt w:val="bullet"/>
+      <w:lvlText w:val="o"/>
+      <w:lvlJc w:val="left"/>
+      <w:pPr>
+        <w:ind w:left="4320" w:hanging="360"/>
+      </w:pPr>
+      <w:rPr>
+        <w:rFonts w:ascii="Courier New" w:hAnsi="Courier New" w:cs="Courier New" w:hint="default"/>
+      </w:rPr>
+    </w:lvl>
+    <w:lvl w:ilvl="5" w:tplc="04090005" w:tentative="1">
+      <w:start w:val="1"/>
+      <w:numFmt w:val="bullet"/>
+      <w:lvlText w:val=""/>
+      <w:lvlJc w:val="left"/>
+      <w:pPr>
+        <w:ind w:left="5040" w:hanging="360"/>
+      </w:pPr>
+      <w:rPr>
+        <w:rFonts w:ascii="Wingdings" w:hAnsi="Wingdings" w:hint="default"/>
+      </w:rPr>
+    </w:lvl>
+    <w:lvl w:ilvl="6" w:tplc="04090001" w:tentative="1">
+      <w:start w:val="1"/>
+      <w:numFmt w:val="bullet"/>
+      <w:lvlText w:val=""/>
+      <w:lvlJc w:val="left"/>
+      <w:pPr>
+        <w:ind w:left="5760" w:hanging="360"/>
+      </w:pPr>
+      <w:rPr>
+        <w:rFonts w:ascii="Symbol" w:hAnsi="Symbol" w:hint="default"/>
+      </w:rPr>
+    </w:lvl>
+    <w:lvl w:ilvl="7" w:tplc="04090003" w:tentative="1">
+      <w:start w:val="1"/>
+      <w:numFmt w:val="bullet"/>
+      <w:lvlText w:val="o"/>
+      <w:lvlJc w:val="left"/>
+      <w:pPr>
+        <w:ind w:left="6480" w:hanging="360"/>
+      </w:pPr>
+      <w:rPr>
+        <w:rFonts w:ascii="Courier New" w:hAnsi="Courier New" w:cs="Courier New" w:hint="default"/>
+      </w:rPr>
+    </w:lvl>
+    <w:lvl w:ilvl="8" w:tplc="04090005" w:tentative="1">
+      <w:start w:val="1"/>
+      <w:numFmt w:val="bullet"/>
+      <w:lvlText w:val=""/>
+      <w:lvlJc w:val="left"/>
+      <w:pPr>
+        <w:ind w:left="7200" w:hanging="360"/>
+      </w:pPr>
+      <w:rPr>
+        <w:rFonts w:ascii="Wingdings" w:hAnsi="Wingdings" w:hint="default"/>
+      </w:rPr>
+    </w:lvl>
+  </w:abstractNum>
+  <w:abstractNum w:abstractNumId="63" w15:restartNumberingAfterBreak="0">
     <w:nsid w:val="786A425C"/>
     <w:multiLevelType w:val="hybridMultilevel"/>
     <w:tmpl w:val="B6EAE0C8"/>
@@ -8263,7 +11934,7 @@
       </w:pPr>
     </w:lvl>
   </w:abstractNum>
-  <w:abstractNum w:abstractNumId="45" w15:restartNumberingAfterBreak="0">
+  <w:abstractNum w:abstractNumId="64" w15:restartNumberingAfterBreak="0">
     <w:nsid w:val="79226224"/>
     <w:multiLevelType w:val="hybridMultilevel"/>
     <w:tmpl w:val="0DC0E62E"/>
@@ -8352,7 +12023,209 @@
       </w:pPr>
     </w:lvl>
   </w:abstractNum>
-  <w:abstractNum w:abstractNumId="46" w15:restartNumberingAfterBreak="0">
+  <w:abstractNum w:abstractNumId="65" w15:restartNumberingAfterBreak="0">
+    <w:nsid w:val="799A66C9"/>
+    <w:multiLevelType w:val="hybridMultilevel"/>
+    <w:tmpl w:val="DDF6E622"/>
+    <w:lvl w:ilvl="0" w:tplc="0409000B">
+      <w:start w:val="1"/>
+      <w:numFmt w:val="bullet"/>
+      <w:lvlText w:val=""/>
+      <w:lvlJc w:val="left"/>
+      <w:pPr>
+        <w:ind w:left="720" w:hanging="360"/>
+      </w:pPr>
+      <w:rPr>
+        <w:rFonts w:ascii="Wingdings" w:hAnsi="Wingdings" w:hint="default"/>
+      </w:rPr>
+    </w:lvl>
+    <w:lvl w:ilvl="1" w:tplc="04090003" w:tentative="1">
+      <w:start w:val="1"/>
+      <w:numFmt w:val="bullet"/>
+      <w:lvlText w:val="o"/>
+      <w:lvlJc w:val="left"/>
+      <w:pPr>
+        <w:ind w:left="1440" w:hanging="360"/>
+      </w:pPr>
+      <w:rPr>
+        <w:rFonts w:ascii="Courier New" w:hAnsi="Courier New" w:cs="Courier New" w:hint="default"/>
+      </w:rPr>
+    </w:lvl>
+    <w:lvl w:ilvl="2" w:tplc="04090005" w:tentative="1">
+      <w:start w:val="1"/>
+      <w:numFmt w:val="bullet"/>
+      <w:lvlText w:val=""/>
+      <w:lvlJc w:val="left"/>
+      <w:pPr>
+        <w:ind w:left="2160" w:hanging="360"/>
+      </w:pPr>
+      <w:rPr>
+        <w:rFonts w:ascii="Wingdings" w:hAnsi="Wingdings" w:hint="default"/>
+      </w:rPr>
+    </w:lvl>
+    <w:lvl w:ilvl="3" w:tplc="04090001" w:tentative="1">
+      <w:start w:val="1"/>
+      <w:numFmt w:val="bullet"/>
+      <w:lvlText w:val=""/>
+      <w:lvlJc w:val="left"/>
+      <w:pPr>
+        <w:ind w:left="2880" w:hanging="360"/>
+      </w:pPr>
+      <w:rPr>
+        <w:rFonts w:ascii="Symbol" w:hAnsi="Symbol" w:hint="default"/>
+      </w:rPr>
+    </w:lvl>
+    <w:lvl w:ilvl="4" w:tplc="04090003" w:tentative="1">
+      <w:start w:val="1"/>
+      <w:numFmt w:val="bullet"/>
+      <w:lvlText w:val="o"/>
+      <w:lvlJc w:val="left"/>
+      <w:pPr>
+        <w:ind w:left="3600" w:hanging="360"/>
+      </w:pPr>
+      <w:rPr>
+        <w:rFonts w:ascii="Courier New" w:hAnsi="Courier New" w:cs="Courier New" w:hint="default"/>
+      </w:rPr>
+    </w:lvl>
+    <w:lvl w:ilvl="5" w:tplc="04090005" w:tentative="1">
+      <w:start w:val="1"/>
+      <w:numFmt w:val="bullet"/>
+      <w:lvlText w:val=""/>
+      <w:lvlJc w:val="left"/>
+      <w:pPr>
+        <w:ind w:left="4320" w:hanging="360"/>
+      </w:pPr>
+      <w:rPr>
+        <w:rFonts w:ascii="Wingdings" w:hAnsi="Wingdings" w:hint="default"/>
+      </w:rPr>
+    </w:lvl>
+    <w:lvl w:ilvl="6" w:tplc="04090001" w:tentative="1">
+      <w:start w:val="1"/>
+      <w:numFmt w:val="bullet"/>
+      <w:lvlText w:val=""/>
+      <w:lvlJc w:val="left"/>
+      <w:pPr>
+        <w:ind w:left="5040" w:hanging="360"/>
+      </w:pPr>
+      <w:rPr>
+        <w:rFonts w:ascii="Symbol" w:hAnsi="Symbol" w:hint="default"/>
+      </w:rPr>
+    </w:lvl>
+    <w:lvl w:ilvl="7" w:tplc="04090003" w:tentative="1">
+      <w:start w:val="1"/>
+      <w:numFmt w:val="bullet"/>
+      <w:lvlText w:val="o"/>
+      <w:lvlJc w:val="left"/>
+      <w:pPr>
+        <w:ind w:left="5760" w:hanging="360"/>
+      </w:pPr>
+      <w:rPr>
+        <w:rFonts w:ascii="Courier New" w:hAnsi="Courier New" w:cs="Courier New" w:hint="default"/>
+      </w:rPr>
+    </w:lvl>
+    <w:lvl w:ilvl="8" w:tplc="04090005" w:tentative="1">
+      <w:start w:val="1"/>
+      <w:numFmt w:val="bullet"/>
+      <w:lvlText w:val=""/>
+      <w:lvlJc w:val="left"/>
+      <w:pPr>
+        <w:ind w:left="6480" w:hanging="360"/>
+      </w:pPr>
+      <w:rPr>
+        <w:rFonts w:ascii="Wingdings" w:hAnsi="Wingdings" w:hint="default"/>
+      </w:rPr>
+    </w:lvl>
+  </w:abstractNum>
+  <w:abstractNum w:abstractNumId="66" w15:restartNumberingAfterBreak="0">
+    <w:nsid w:val="7B942231"/>
+    <w:multiLevelType w:val="hybridMultilevel"/>
+    <w:tmpl w:val="4224AC1E"/>
+    <w:lvl w:ilvl="0" w:tplc="04090017">
+      <w:start w:val="1"/>
+      <w:numFmt w:val="lowerLetter"/>
+      <w:lvlText w:val="%1)"/>
+      <w:lvlJc w:val="left"/>
+      <w:pPr>
+        <w:ind w:left="720" w:hanging="360"/>
+      </w:pPr>
+      <w:rPr>
+        <w:rFonts w:hint="default"/>
+      </w:rPr>
+    </w:lvl>
+    <w:lvl w:ilvl="1" w:tplc="04090019" w:tentative="1">
+      <w:start w:val="1"/>
+      <w:numFmt w:val="lowerLetter"/>
+      <w:lvlText w:val="%2."/>
+      <w:lvlJc w:val="left"/>
+      <w:pPr>
+        <w:ind w:left="1440" w:hanging="360"/>
+      </w:pPr>
+    </w:lvl>
+    <w:lvl w:ilvl="2" w:tplc="0409001B" w:tentative="1">
+      <w:start w:val="1"/>
+      <w:numFmt w:val="lowerRoman"/>
+      <w:lvlText w:val="%3."/>
+      <w:lvlJc w:val="right"/>
+      <w:pPr>
+        <w:ind w:left="2160" w:hanging="180"/>
+      </w:pPr>
+    </w:lvl>
+    <w:lvl w:ilvl="3" w:tplc="0409000F" w:tentative="1">
+      <w:start w:val="1"/>
+      <w:numFmt w:val="decimal"/>
+      <w:lvlText w:val="%4."/>
+      <w:lvlJc w:val="left"/>
+      <w:pPr>
+        <w:ind w:left="2880" w:hanging="360"/>
+      </w:pPr>
+    </w:lvl>
+    <w:lvl w:ilvl="4" w:tplc="04090019" w:tentative="1">
+      <w:start w:val="1"/>
+      <w:numFmt w:val="lowerLetter"/>
+      <w:lvlText w:val="%5."/>
+      <w:lvlJc w:val="left"/>
+      <w:pPr>
+        <w:ind w:left="3600" w:hanging="360"/>
+      </w:pPr>
+    </w:lvl>
+    <w:lvl w:ilvl="5" w:tplc="0409001B" w:tentative="1">
+      <w:start w:val="1"/>
+      <w:numFmt w:val="lowerRoman"/>
+      <w:lvlText w:val="%6."/>
+      <w:lvlJc w:val="right"/>
+      <w:pPr>
+        <w:ind w:left="4320" w:hanging="180"/>
+      </w:pPr>
+    </w:lvl>
+    <w:lvl w:ilvl="6" w:tplc="0409000F" w:tentative="1">
+      <w:start w:val="1"/>
+      <w:numFmt w:val="decimal"/>
+      <w:lvlText w:val="%7."/>
+      <w:lvlJc w:val="left"/>
+      <w:pPr>
+        <w:ind w:left="5040" w:hanging="360"/>
+      </w:pPr>
+    </w:lvl>
+    <w:lvl w:ilvl="7" w:tplc="04090019" w:tentative="1">
+      <w:start w:val="1"/>
+      <w:numFmt w:val="lowerLetter"/>
+      <w:lvlText w:val="%8."/>
+      <w:lvlJc w:val="left"/>
+      <w:pPr>
+        <w:ind w:left="5760" w:hanging="360"/>
+      </w:pPr>
+    </w:lvl>
+    <w:lvl w:ilvl="8" w:tplc="0409001B" w:tentative="1">
+      <w:start w:val="1"/>
+      <w:numFmt w:val="lowerRoman"/>
+      <w:lvlText w:val="%9."/>
+      <w:lvlJc w:val="right"/>
+      <w:pPr>
+        <w:ind w:left="6480" w:hanging="180"/>
+      </w:pPr>
+    </w:lvl>
+  </w:abstractNum>
+  <w:abstractNum w:abstractNumId="67" w15:restartNumberingAfterBreak="0">
     <w:nsid w:val="7DEF7FF3"/>
     <w:multiLevelType w:val="hybridMultilevel"/>
     <w:tmpl w:val="B7F600B0"/>
@@ -8465,148 +12338,443 @@
       </w:rPr>
     </w:lvl>
   </w:abstractNum>
+  <w:abstractNum w:abstractNumId="68" w15:restartNumberingAfterBreak="0">
+    <w:nsid w:val="7E416834"/>
+    <w:multiLevelType w:val="hybridMultilevel"/>
+    <w:tmpl w:val="CB7A81AA"/>
+    <w:lvl w:ilvl="0" w:tplc="0409000B">
+      <w:start w:val="1"/>
+      <w:numFmt w:val="bullet"/>
+      <w:lvlText w:val=""/>
+      <w:lvlJc w:val="left"/>
+      <w:pPr>
+        <w:ind w:left="1440" w:hanging="360"/>
+      </w:pPr>
+      <w:rPr>
+        <w:rFonts w:ascii="Wingdings" w:hAnsi="Wingdings" w:hint="default"/>
+      </w:rPr>
+    </w:lvl>
+    <w:lvl w:ilvl="1" w:tplc="04090003">
+      <w:start w:val="1"/>
+      <w:numFmt w:val="bullet"/>
+      <w:lvlText w:val="o"/>
+      <w:lvlJc w:val="left"/>
+      <w:pPr>
+        <w:ind w:left="2160" w:hanging="360"/>
+      </w:pPr>
+      <w:rPr>
+        <w:rFonts w:ascii="Courier New" w:hAnsi="Courier New" w:cs="Courier New" w:hint="default"/>
+      </w:rPr>
+    </w:lvl>
+    <w:lvl w:ilvl="2" w:tplc="04090005" w:tentative="1">
+      <w:start w:val="1"/>
+      <w:numFmt w:val="bullet"/>
+      <w:lvlText w:val=""/>
+      <w:lvlJc w:val="left"/>
+      <w:pPr>
+        <w:ind w:left="2880" w:hanging="360"/>
+      </w:pPr>
+      <w:rPr>
+        <w:rFonts w:ascii="Wingdings" w:hAnsi="Wingdings" w:hint="default"/>
+      </w:rPr>
+    </w:lvl>
+    <w:lvl w:ilvl="3" w:tplc="04090001" w:tentative="1">
+      <w:start w:val="1"/>
+      <w:numFmt w:val="bullet"/>
+      <w:lvlText w:val=""/>
+      <w:lvlJc w:val="left"/>
+      <w:pPr>
+        <w:ind w:left="3600" w:hanging="360"/>
+      </w:pPr>
+      <w:rPr>
+        <w:rFonts w:ascii="Symbol" w:hAnsi="Symbol" w:hint="default"/>
+      </w:rPr>
+    </w:lvl>
+    <w:lvl w:ilvl="4" w:tplc="04090003" w:tentative="1">
+      <w:start w:val="1"/>
+      <w:numFmt w:val="bullet"/>
+      <w:lvlText w:val="o"/>
+      <w:lvlJc w:val="left"/>
+      <w:pPr>
+        <w:ind w:left="4320" w:hanging="360"/>
+      </w:pPr>
+      <w:rPr>
+        <w:rFonts w:ascii="Courier New" w:hAnsi="Courier New" w:cs="Courier New" w:hint="default"/>
+      </w:rPr>
+    </w:lvl>
+    <w:lvl w:ilvl="5" w:tplc="04090005" w:tentative="1">
+      <w:start w:val="1"/>
+      <w:numFmt w:val="bullet"/>
+      <w:lvlText w:val=""/>
+      <w:lvlJc w:val="left"/>
+      <w:pPr>
+        <w:ind w:left="5040" w:hanging="360"/>
+      </w:pPr>
+      <w:rPr>
+        <w:rFonts w:ascii="Wingdings" w:hAnsi="Wingdings" w:hint="default"/>
+      </w:rPr>
+    </w:lvl>
+    <w:lvl w:ilvl="6" w:tplc="04090001" w:tentative="1">
+      <w:start w:val="1"/>
+      <w:numFmt w:val="bullet"/>
+      <w:lvlText w:val=""/>
+      <w:lvlJc w:val="left"/>
+      <w:pPr>
+        <w:ind w:left="5760" w:hanging="360"/>
+      </w:pPr>
+      <w:rPr>
+        <w:rFonts w:ascii="Symbol" w:hAnsi="Symbol" w:hint="default"/>
+      </w:rPr>
+    </w:lvl>
+    <w:lvl w:ilvl="7" w:tplc="04090003" w:tentative="1">
+      <w:start w:val="1"/>
+      <w:numFmt w:val="bullet"/>
+      <w:lvlText w:val="o"/>
+      <w:lvlJc w:val="left"/>
+      <w:pPr>
+        <w:ind w:left="6480" w:hanging="360"/>
+      </w:pPr>
+      <w:rPr>
+        <w:rFonts w:ascii="Courier New" w:hAnsi="Courier New" w:cs="Courier New" w:hint="default"/>
+      </w:rPr>
+    </w:lvl>
+    <w:lvl w:ilvl="8" w:tplc="04090005" w:tentative="1">
+      <w:start w:val="1"/>
+      <w:numFmt w:val="bullet"/>
+      <w:lvlText w:val=""/>
+      <w:lvlJc w:val="left"/>
+      <w:pPr>
+        <w:ind w:left="7200" w:hanging="360"/>
+      </w:pPr>
+      <w:rPr>
+        <w:rFonts w:ascii="Wingdings" w:hAnsi="Wingdings" w:hint="default"/>
+      </w:rPr>
+    </w:lvl>
+  </w:abstractNum>
+  <w:abstractNum w:abstractNumId="69" w15:restartNumberingAfterBreak="0">
+    <w:nsid w:val="7ED91911"/>
+    <w:multiLevelType w:val="hybridMultilevel"/>
+    <w:tmpl w:val="A2227202"/>
+    <w:lvl w:ilvl="0" w:tplc="0409000B">
+      <w:start w:val="1"/>
+      <w:numFmt w:val="bullet"/>
+      <w:lvlText w:val=""/>
+      <w:lvlJc w:val="left"/>
+      <w:pPr>
+        <w:ind w:left="1440" w:hanging="360"/>
+      </w:pPr>
+      <w:rPr>
+        <w:rFonts w:ascii="Wingdings" w:hAnsi="Wingdings" w:hint="default"/>
+      </w:rPr>
+    </w:lvl>
+    <w:lvl w:ilvl="1" w:tplc="04090003" w:tentative="1">
+      <w:start w:val="1"/>
+      <w:numFmt w:val="bullet"/>
+      <w:lvlText w:val="o"/>
+      <w:lvlJc w:val="left"/>
+      <w:pPr>
+        <w:ind w:left="2160" w:hanging="360"/>
+      </w:pPr>
+      <w:rPr>
+        <w:rFonts w:ascii="Courier New" w:hAnsi="Courier New" w:cs="Courier New" w:hint="default"/>
+      </w:rPr>
+    </w:lvl>
+    <w:lvl w:ilvl="2" w:tplc="04090005" w:tentative="1">
+      <w:start w:val="1"/>
+      <w:numFmt w:val="bullet"/>
+      <w:lvlText w:val=""/>
+      <w:lvlJc w:val="left"/>
+      <w:pPr>
+        <w:ind w:left="2880" w:hanging="360"/>
+      </w:pPr>
+      <w:rPr>
+        <w:rFonts w:ascii="Wingdings" w:hAnsi="Wingdings" w:hint="default"/>
+      </w:rPr>
+    </w:lvl>
+    <w:lvl w:ilvl="3" w:tplc="04090001" w:tentative="1">
+      <w:start w:val="1"/>
+      <w:numFmt w:val="bullet"/>
+      <w:lvlText w:val=""/>
+      <w:lvlJc w:val="left"/>
+      <w:pPr>
+        <w:ind w:left="3600" w:hanging="360"/>
+      </w:pPr>
+      <w:rPr>
+        <w:rFonts w:ascii="Symbol" w:hAnsi="Symbol" w:hint="default"/>
+      </w:rPr>
+    </w:lvl>
+    <w:lvl w:ilvl="4" w:tplc="04090003" w:tentative="1">
+      <w:start w:val="1"/>
+      <w:numFmt w:val="bullet"/>
+      <w:lvlText w:val="o"/>
+      <w:lvlJc w:val="left"/>
+      <w:pPr>
+        <w:ind w:left="4320" w:hanging="360"/>
+      </w:pPr>
+      <w:rPr>
+        <w:rFonts w:ascii="Courier New" w:hAnsi="Courier New" w:cs="Courier New" w:hint="default"/>
+      </w:rPr>
+    </w:lvl>
+    <w:lvl w:ilvl="5" w:tplc="04090005" w:tentative="1">
+      <w:start w:val="1"/>
+      <w:numFmt w:val="bullet"/>
+      <w:lvlText w:val=""/>
+      <w:lvlJc w:val="left"/>
+      <w:pPr>
+        <w:ind w:left="5040" w:hanging="360"/>
+      </w:pPr>
+      <w:rPr>
+        <w:rFonts w:ascii="Wingdings" w:hAnsi="Wingdings" w:hint="default"/>
+      </w:rPr>
+    </w:lvl>
+    <w:lvl w:ilvl="6" w:tplc="04090001" w:tentative="1">
+      <w:start w:val="1"/>
+      <w:numFmt w:val="bullet"/>
+      <w:lvlText w:val=""/>
+      <w:lvlJc w:val="left"/>
+      <w:pPr>
+        <w:ind w:left="5760" w:hanging="360"/>
+      </w:pPr>
+      <w:rPr>
+        <w:rFonts w:ascii="Symbol" w:hAnsi="Symbol" w:hint="default"/>
+      </w:rPr>
+    </w:lvl>
+    <w:lvl w:ilvl="7" w:tplc="04090003" w:tentative="1">
+      <w:start w:val="1"/>
+      <w:numFmt w:val="bullet"/>
+      <w:lvlText w:val="o"/>
+      <w:lvlJc w:val="left"/>
+      <w:pPr>
+        <w:ind w:left="6480" w:hanging="360"/>
+      </w:pPr>
+      <w:rPr>
+        <w:rFonts w:ascii="Courier New" w:hAnsi="Courier New" w:cs="Courier New" w:hint="default"/>
+      </w:rPr>
+    </w:lvl>
+    <w:lvl w:ilvl="8" w:tplc="04090005" w:tentative="1">
+      <w:start w:val="1"/>
+      <w:numFmt w:val="bullet"/>
+      <w:lvlText w:val=""/>
+      <w:lvlJc w:val="left"/>
+      <w:pPr>
+        <w:ind w:left="7200" w:hanging="360"/>
+      </w:pPr>
+      <w:rPr>
+        <w:rFonts w:ascii="Wingdings" w:hAnsi="Wingdings" w:hint="default"/>
+      </w:rPr>
+    </w:lvl>
+  </w:abstractNum>
   <w:num w:numId="1">
+    <w:abstractNumId w:val="63"/>
+  </w:num>
+  <w:num w:numId="2">
+    <w:abstractNumId w:val="18"/>
+  </w:num>
+  <w:num w:numId="3">
+    <w:abstractNumId w:val="4"/>
+  </w:num>
+  <w:num w:numId="4">
+    <w:abstractNumId w:val="56"/>
+  </w:num>
+  <w:num w:numId="5">
+    <w:abstractNumId w:val="10"/>
+  </w:num>
+  <w:num w:numId="6">
+    <w:abstractNumId w:val="38"/>
+  </w:num>
+  <w:num w:numId="7">
+    <w:abstractNumId w:val="1"/>
+  </w:num>
+  <w:num w:numId="8">
+    <w:abstractNumId w:val="9"/>
+  </w:num>
+  <w:num w:numId="9">
+    <w:abstractNumId w:val="47"/>
+  </w:num>
+  <w:num w:numId="10">
+    <w:abstractNumId w:val="33"/>
+  </w:num>
+  <w:num w:numId="11">
+    <w:abstractNumId w:val="59"/>
+  </w:num>
+  <w:num w:numId="12">
+    <w:abstractNumId w:val="23"/>
+  </w:num>
+  <w:num w:numId="13">
+    <w:abstractNumId w:val="55"/>
+  </w:num>
+  <w:num w:numId="14">
+    <w:abstractNumId w:val="61"/>
+  </w:num>
+  <w:num w:numId="15">
+    <w:abstractNumId w:val="42"/>
+  </w:num>
+  <w:num w:numId="16">
+    <w:abstractNumId w:val="11"/>
+  </w:num>
+  <w:num w:numId="17">
+    <w:abstractNumId w:val="64"/>
+  </w:num>
+  <w:num w:numId="18">
+    <w:abstractNumId w:val="60"/>
+  </w:num>
+  <w:num w:numId="19">
+    <w:abstractNumId w:val="34"/>
+  </w:num>
+  <w:num w:numId="20">
+    <w:abstractNumId w:val="12"/>
+  </w:num>
+  <w:num w:numId="21">
+    <w:abstractNumId w:val="52"/>
+  </w:num>
+  <w:num w:numId="22">
+    <w:abstractNumId w:val="22"/>
+  </w:num>
+  <w:num w:numId="23">
+    <w:abstractNumId w:val="27"/>
+  </w:num>
+  <w:num w:numId="24">
+    <w:abstractNumId w:val="67"/>
+  </w:num>
+  <w:num w:numId="25">
+    <w:abstractNumId w:val="51"/>
+  </w:num>
+  <w:num w:numId="26">
+    <w:abstractNumId w:val="26"/>
+  </w:num>
+  <w:num w:numId="27">
+    <w:abstractNumId w:val="54"/>
+  </w:num>
+  <w:num w:numId="28">
+    <w:abstractNumId w:val="3"/>
+  </w:num>
+  <w:num w:numId="29">
+    <w:abstractNumId w:val="16"/>
+  </w:num>
+  <w:num w:numId="30">
+    <w:abstractNumId w:val="21"/>
+  </w:num>
+  <w:num w:numId="31">
+    <w:abstractNumId w:val="28"/>
+  </w:num>
+  <w:num w:numId="32">
+    <w:abstractNumId w:val="14"/>
+  </w:num>
+  <w:num w:numId="33">
+    <w:abstractNumId w:val="15"/>
+  </w:num>
+  <w:num w:numId="34">
+    <w:abstractNumId w:val="19"/>
+  </w:num>
+  <w:num w:numId="35">
+    <w:abstractNumId w:val="57"/>
+  </w:num>
+  <w:num w:numId="36">
+    <w:abstractNumId w:val="35"/>
+  </w:num>
+  <w:num w:numId="37">
+    <w:abstractNumId w:val="13"/>
+  </w:num>
+  <w:num w:numId="38">
+    <w:abstractNumId w:val="53"/>
+  </w:num>
+  <w:num w:numId="39">
+    <w:abstractNumId w:val="6"/>
+  </w:num>
+  <w:num w:numId="40">
+    <w:abstractNumId w:val="49"/>
+  </w:num>
+  <w:num w:numId="41">
+    <w:abstractNumId w:val="40"/>
+  </w:num>
+  <w:num w:numId="42">
+    <w:abstractNumId w:val="32"/>
+  </w:num>
+  <w:num w:numId="43">
+    <w:abstractNumId w:val="25"/>
+  </w:num>
+  <w:num w:numId="44">
+    <w:abstractNumId w:val="29"/>
+  </w:num>
+  <w:num w:numId="45">
+    <w:abstractNumId w:val="46"/>
+  </w:num>
+  <w:num w:numId="46">
+    <w:abstractNumId w:val="43"/>
+  </w:num>
+  <w:num w:numId="47">
+    <w:abstractNumId w:val="37"/>
+  </w:num>
+  <w:num w:numId="48">
+    <w:abstractNumId w:val="17"/>
+  </w:num>
+  <w:num w:numId="49">
+    <w:abstractNumId w:val="36"/>
+  </w:num>
+  <w:num w:numId="50">
+    <w:abstractNumId w:val="5"/>
+  </w:num>
+  <w:num w:numId="51">
+    <w:abstractNumId w:val="62"/>
+  </w:num>
+  <w:num w:numId="52">
+    <w:abstractNumId w:val="7"/>
+  </w:num>
+  <w:num w:numId="53">
+    <w:abstractNumId w:val="39"/>
+  </w:num>
+  <w:num w:numId="54">
+    <w:abstractNumId w:val="65"/>
+  </w:num>
+  <w:num w:numId="55">
+    <w:abstractNumId w:val="0"/>
+  </w:num>
+  <w:num w:numId="56">
+    <w:abstractNumId w:val="58"/>
+  </w:num>
+  <w:num w:numId="57">
+    <w:abstractNumId w:val="66"/>
+  </w:num>
+  <w:num w:numId="58">
+    <w:abstractNumId w:val="8"/>
+  </w:num>
+  <w:num w:numId="59">
+    <w:abstractNumId w:val="69"/>
+  </w:num>
+  <w:num w:numId="60">
+    <w:abstractNumId w:val="48"/>
+  </w:num>
+  <w:num w:numId="61">
+    <w:abstractNumId w:val="24"/>
+  </w:num>
+  <w:num w:numId="62">
+    <w:abstractNumId w:val="50"/>
+  </w:num>
+  <w:num w:numId="63">
+    <w:abstractNumId w:val="68"/>
+  </w:num>
+  <w:num w:numId="64">
+    <w:abstractNumId w:val="31"/>
+  </w:num>
+  <w:num w:numId="65">
+    <w:abstractNumId w:val="2"/>
+  </w:num>
+  <w:num w:numId="66">
+    <w:abstractNumId w:val="20"/>
+  </w:num>
+  <w:num w:numId="67">
     <w:abstractNumId w:val="44"/>
   </w:num>
-  <w:num w:numId="2">
-    <w:abstractNumId w:val="12"/>
-  </w:num>
-  <w:num w:numId="3">
-    <w:abstractNumId w:val="2"/>
-  </w:num>
-  <w:num w:numId="4">
-    <w:abstractNumId w:val="39"/>
-  </w:num>
-  <w:num w:numId="5">
-    <w:abstractNumId w:val="5"/>
-  </w:num>
-  <w:num w:numId="6">
-    <w:abstractNumId w:val="27"/>
-  </w:num>
-  <w:num w:numId="7">
-    <w:abstractNumId w:val="0"/>
-  </w:num>
-  <w:num w:numId="8">
-    <w:abstractNumId w:val="4"/>
-  </w:num>
-  <w:num w:numId="9">
-    <w:abstractNumId w:val="32"/>
-  </w:num>
-  <w:num w:numId="10">
-    <w:abstractNumId w:val="23"/>
-  </w:num>
-  <w:num w:numId="11">
+  <w:num w:numId="68">
     <w:abstractNumId w:val="41"/>
   </w:num>
-  <w:num w:numId="12">
-    <w:abstractNumId w:val="16"/>
-  </w:num>
-  <w:num w:numId="13">
-    <w:abstractNumId w:val="38"/>
-  </w:num>
-  <w:num w:numId="14">
-    <w:abstractNumId w:val="43"/>
-  </w:num>
-  <w:num w:numId="15">
-    <w:abstractNumId w:val="29"/>
-  </w:num>
-  <w:num w:numId="16">
-    <w:abstractNumId w:val="6"/>
-  </w:num>
-  <w:num w:numId="17">
+  <w:num w:numId="69">
     <w:abstractNumId w:val="45"/>
   </w:num>
-  <w:num w:numId="18">
-    <w:abstractNumId w:val="42"/>
-  </w:num>
-  <w:num w:numId="19">
-    <w:abstractNumId w:val="24"/>
-  </w:num>
-  <w:num w:numId="20">
-    <w:abstractNumId w:val="7"/>
-  </w:num>
-  <w:num w:numId="21">
-    <w:abstractNumId w:val="35"/>
-  </w:num>
-  <w:num w:numId="22">
-    <w:abstractNumId w:val="15"/>
-  </w:num>
-  <w:num w:numId="23">
-    <w:abstractNumId w:val="19"/>
-  </w:num>
-  <w:num w:numId="24">
-    <w:abstractNumId w:val="46"/>
-  </w:num>
-  <w:num w:numId="25">
-    <w:abstractNumId w:val="34"/>
-  </w:num>
-  <w:num w:numId="26">
-    <w:abstractNumId w:val="18"/>
-  </w:num>
-  <w:num w:numId="27">
-    <w:abstractNumId w:val="37"/>
-  </w:num>
-  <w:num w:numId="28">
-    <w:abstractNumId w:val="1"/>
-  </w:num>
-  <w:num w:numId="29">
-    <w:abstractNumId w:val="11"/>
-  </w:num>
-  <w:num w:numId="30">
-    <w:abstractNumId w:val="14"/>
-  </w:num>
-  <w:num w:numId="31">
-    <w:abstractNumId w:val="20"/>
-  </w:num>
-  <w:num w:numId="32">
-    <w:abstractNumId w:val="9"/>
-  </w:num>
-  <w:num w:numId="33">
-    <w:abstractNumId w:val="10"/>
-  </w:num>
-  <w:num w:numId="34">
-    <w:abstractNumId w:val="13"/>
-  </w:num>
-  <w:num w:numId="35">
-    <w:abstractNumId w:val="40"/>
-  </w:num>
-  <w:num w:numId="36">
-    <w:abstractNumId w:val="25"/>
-  </w:num>
-  <w:num w:numId="37">
-    <w:abstractNumId w:val="8"/>
-  </w:num>
-  <w:num w:numId="38">
-    <w:abstractNumId w:val="36"/>
-  </w:num>
-  <w:num w:numId="39">
-    <w:abstractNumId w:val="3"/>
-  </w:num>
-  <w:num w:numId="40">
-    <w:abstractNumId w:val="33"/>
-  </w:num>
-  <w:num w:numId="41">
-    <w:abstractNumId w:val="28"/>
-  </w:num>
-  <w:num w:numId="42">
-    <w:abstractNumId w:val="22"/>
-  </w:num>
-  <w:num w:numId="43">
-    <w:abstractNumId w:val="17"/>
-  </w:num>
-  <w:num w:numId="44">
-    <w:abstractNumId w:val="21"/>
-  </w:num>
-  <w:num w:numId="45">
-    <w:abstractNumId w:val="31"/>
-  </w:num>
-  <w:num w:numId="46">
+  <w:num w:numId="70">
     <w:abstractNumId w:val="30"/>
   </w:num>
-  <w:num w:numId="47">
-    <w:abstractNumId w:val="26"/>
-  </w:num>
-  <w:numIdMacAtCleanup w:val="46"/>
+  <w:numIdMacAtCleanup w:val="70"/>
 </w:numbering>
 </file>
 

</xml_diff>

<commit_message>
security and compliance added
</commit_message>
<xml_diff>
--- a/ACCP.docx
+++ b/ACCP.docx
@@ -699,8 +699,13 @@
           <w:numId w:val="12"/>
         </w:numPr>
       </w:pPr>
-      <w:r>
-        <w:t>Eg: Web hosting</w:t>
+      <w:proofErr w:type="spellStart"/>
+      <w:r>
+        <w:t>Eg</w:t>
+      </w:r>
+      <w:proofErr w:type="spellEnd"/>
+      <w:r>
+        <w:t>: Web hosting</w:t>
       </w:r>
     </w:p>
     <w:p>
@@ -764,8 +769,13 @@
           <w:numId w:val="13"/>
         </w:numPr>
       </w:pPr>
-      <w:r>
-        <w:t>Eg: Storefront website</w:t>
+      <w:proofErr w:type="spellStart"/>
+      <w:r>
+        <w:t>Eg</w:t>
+      </w:r>
+      <w:proofErr w:type="spellEnd"/>
+      <w:r>
+        <w:t>: Storefront website</w:t>
       </w:r>
     </w:p>
     <w:p>
@@ -826,9 +836,11 @@
           <w:numId w:val="14"/>
         </w:numPr>
       </w:pPr>
+      <w:proofErr w:type="spellStart"/>
       <w:r>
         <w:t>Eg</w:t>
       </w:r>
+      <w:proofErr w:type="spellEnd"/>
       <w:r>
         <w:t>: Email Provider</w:t>
       </w:r>
@@ -2447,9 +2459,27 @@
           <w:numId w:val="34"/>
         </w:numPr>
       </w:pPr>
-      <w:r>
-        <w:t>Puttygen converts .pem(privacy enhanced mail) file to ..ppk</w:t>
-      </w:r>
+      <w:proofErr w:type="spellStart"/>
+      <w:r>
+        <w:t>Puttygen</w:t>
+      </w:r>
+      <w:proofErr w:type="spellEnd"/>
+      <w:r>
+        <w:t xml:space="preserve"> converts .</w:t>
+      </w:r>
+      <w:proofErr w:type="spellStart"/>
+      <w:r>
+        <w:t>pem</w:t>
+      </w:r>
+      <w:proofErr w:type="spellEnd"/>
+      <w:r>
+        <w:t>(privacy enhanced mail) file to ..</w:t>
+      </w:r>
+      <w:proofErr w:type="spellStart"/>
+      <w:r>
+        <w:t>ppk</w:t>
+      </w:r>
+      <w:proofErr w:type="spellEnd"/>
       <w:r>
         <w:t xml:space="preserve"> </w:t>
       </w:r>
@@ -2552,7 +2582,15 @@
         </w:pBdr>
       </w:pPr>
       <w:r>
-        <w:t>The must common way to connect to Linux EC2 instance is via Secure Shell (SSH)</w:t>
+        <w:t xml:space="preserve">The </w:t>
+      </w:r>
+      <w:proofErr w:type="spellStart"/>
+      <w:r>
+        <w:t>must</w:t>
+      </w:r>
+      <w:proofErr w:type="spellEnd"/>
+      <w:r>
+        <w:t xml:space="preserve"> common way to connect to Linux EC2 instance is via Secure Shell (SSH)</w:t>
       </w:r>
     </w:p>
     <w:p>
@@ -3555,8 +3593,13 @@
           <w:right w:val="single" w:sz="4" w:space="4" w:color="auto"/>
         </w:pBdr>
       </w:pPr>
-      <w:r>
-        <w:t>Eg: We can add a tag to specify “This instance is dedicated for Management purpose.”</w:t>
+      <w:proofErr w:type="spellStart"/>
+      <w:r>
+        <w:t>Eg</w:t>
+      </w:r>
+      <w:proofErr w:type="spellEnd"/>
+      <w:r>
+        <w:t>: We can add a tag to specify “This instance is dedicated for Management purpose.”</w:t>
       </w:r>
     </w:p>
     <w:p/>
@@ -6912,9 +6955,11 @@
     </w:p>
     <w:p/>
     <w:p>
+      <w:proofErr w:type="spellStart"/>
       <w:r>
         <w:t>Usecases</w:t>
       </w:r>
+      <w:proofErr w:type="spellEnd"/>
     </w:p>
     <w:p>
       <w:pPr>
@@ -7085,7 +7130,15 @@
         </w:numPr>
       </w:pPr>
       <w:r>
-        <w:t>Supports homogenous (oracle-oracle) and heterogenous (oracle-sql) migrations</w:t>
+        <w:t>Supports homogenous (oracle-oracle) and heterogenous (oracle-</w:t>
+      </w:r>
+      <w:proofErr w:type="spellStart"/>
+      <w:r>
+        <w:t>sql</w:t>
+      </w:r>
+      <w:proofErr w:type="spellEnd"/>
+      <w:r>
+        <w:t>) migrations</w:t>
       </w:r>
     </w:p>
     <w:p>
@@ -7907,8 +7960,13 @@
           <w:numId w:val="111"/>
         </w:numPr>
       </w:pPr>
-      <w:r>
-        <w:t>Eg: Move data from S3 to Redshift</w:t>
+      <w:proofErr w:type="spellStart"/>
+      <w:r>
+        <w:t>Eg</w:t>
+      </w:r>
+      <w:proofErr w:type="spellEnd"/>
+      <w:r>
+        <w:t>: Move data from S3 to Redshift</w:t>
       </w:r>
     </w:p>
     <w:p/>
@@ -7998,9 +8056,11 @@
           <w:numId w:val="114"/>
         </w:numPr>
       </w:pPr>
+      <w:proofErr w:type="spellStart"/>
       <w:r>
         <w:t>Sagemaker</w:t>
       </w:r>
+      <w:proofErr w:type="spellEnd"/>
     </w:p>
     <w:p>
       <w:pPr>
@@ -8222,10 +8282,12 @@
       </w:r>
     </w:p>
     <w:p>
+      <w:proofErr w:type="spellStart"/>
       <w:r>
         <w:lastRenderedPageBreak/>
         <w:t>SageMaker</w:t>
       </w:r>
+      <w:proofErr w:type="spellEnd"/>
     </w:p>
     <w:p>
       <w:r>
@@ -8901,9 +8963,11 @@
           <w:numId w:val="130"/>
         </w:numPr>
       </w:pPr>
+      <w:proofErr w:type="spellStart"/>
       <w:r>
         <w:t>OpsWorks</w:t>
       </w:r>
+      <w:proofErr w:type="spellEnd"/>
     </w:p>
     <w:p/>
     <w:p>
@@ -9064,9 +9128,11 @@
           <w:numId w:val="131"/>
         </w:numPr>
       </w:pPr>
+      <w:proofErr w:type="spellStart"/>
       <w:r>
         <w:t>OpsWorks</w:t>
       </w:r>
+      <w:proofErr w:type="spellEnd"/>
     </w:p>
     <w:p>
       <w:r>
@@ -9603,6 +9669,810 @@
     </w:p>
     <w:p/>
     <w:p/>
+    <w:p>
+      <w:r>
+        <w:br w:type="page"/>
+      </w:r>
+    </w:p>
+    <w:p>
+      <w:r>
+        <w:lastRenderedPageBreak/>
+        <w:t>Security and Compliance</w:t>
+      </w:r>
+    </w:p>
+    <w:p>
+      <w:r>
+        <w:t>Shared Responsibility Model</w:t>
+      </w:r>
+    </w:p>
+    <w:p>
+      <w:r>
+        <w:t>In the public cloud, there is shared responsibility between you and AWS</w:t>
+      </w:r>
+    </w:p>
+    <w:p>
+      <w:r>
+        <w:t>AWS responsibility- Security of the cloud</w:t>
+      </w:r>
+    </w:p>
+    <w:p>
+      <w:r>
+        <w:t>Your responsibility- Security in the cloud</w:t>
+      </w:r>
+    </w:p>
+    <w:p/>
+    <w:p>
+      <w:r>
+        <w:t>Security of the cloud</w:t>
+      </w:r>
+    </w:p>
+    <w:p>
+      <w:pPr>
+        <w:pStyle w:val="ListParagraph"/>
+        <w:numPr>
+          <w:ilvl w:val="0"/>
+          <w:numId w:val="144"/>
+        </w:numPr>
+      </w:pPr>
+      <w:r>
+        <w:t>AWS Global Infrastructure</w:t>
+      </w:r>
+    </w:p>
+    <w:p>
+      <w:r>
+        <w:t>AWS is responsible for global infrastructure elements like Region, Availability Zone and Edge Locations</w:t>
+      </w:r>
+    </w:p>
+    <w:p/>
+    <w:p>
+      <w:pPr>
+        <w:pStyle w:val="ListParagraph"/>
+        <w:numPr>
+          <w:ilvl w:val="0"/>
+          <w:numId w:val="144"/>
+        </w:numPr>
+      </w:pPr>
+      <w:r>
+        <w:t>Building Security</w:t>
+      </w:r>
+    </w:p>
+    <w:p>
+      <w:r>
+        <w:t>AWS controls access to its data centers where your data resides</w:t>
+      </w:r>
+    </w:p>
+    <w:p/>
+    <w:p>
+      <w:pPr>
+        <w:pStyle w:val="ListParagraph"/>
+        <w:numPr>
+          <w:ilvl w:val="0"/>
+          <w:numId w:val="144"/>
+        </w:numPr>
+      </w:pPr>
+      <w:r>
+        <w:t>Networking Components</w:t>
+      </w:r>
+    </w:p>
+    <w:p>
+      <w:r>
+        <w:t>AWS maintains networking components: Generators, Uninterruptable Power Supply, Computer room air conditioning units, fire suppression systems, etc.</w:t>
+      </w:r>
+    </w:p>
+    <w:p>
+      <w:pPr>
+        <w:pStyle w:val="ListParagraph"/>
+        <w:numPr>
+          <w:ilvl w:val="0"/>
+          <w:numId w:val="144"/>
+        </w:numPr>
+      </w:pPr>
+      <w:r>
+        <w:t>Software</w:t>
+      </w:r>
+    </w:p>
+    <w:p>
+      <w:r>
+        <w:t>AWS is responsible for any managed services like RDS, S3, lambda.</w:t>
+      </w:r>
+    </w:p>
+    <w:p/>
+    <w:p/>
+    <w:p>
+      <w:r>
+        <w:t>Security in the cloud</w:t>
+      </w:r>
+    </w:p>
+    <w:p>
+      <w:pPr>
+        <w:pStyle w:val="ListParagraph"/>
+        <w:numPr>
+          <w:ilvl w:val="0"/>
+          <w:numId w:val="145"/>
+        </w:numPr>
+      </w:pPr>
+      <w:r>
+        <w:t>Application Data</w:t>
+      </w:r>
+    </w:p>
+    <w:p>
+      <w:r>
+        <w:t>You are responsible for managing your application data which includes encryption options.</w:t>
+      </w:r>
+    </w:p>
+    <w:p/>
+    <w:p>
+      <w:pPr>
+        <w:pStyle w:val="ListParagraph"/>
+        <w:numPr>
+          <w:ilvl w:val="0"/>
+          <w:numId w:val="145"/>
+        </w:numPr>
+      </w:pPr>
+      <w:r>
+        <w:t>Security Configuration</w:t>
+      </w:r>
+    </w:p>
+    <w:p>
+      <w:r>
+        <w:t>You are responsible for securing your account like rotating credentials, restricting Internet access to VPC.</w:t>
+      </w:r>
+    </w:p>
+    <w:p/>
+    <w:p>
+      <w:pPr>
+        <w:pStyle w:val="ListParagraph"/>
+        <w:numPr>
+          <w:ilvl w:val="0"/>
+          <w:numId w:val="145"/>
+        </w:numPr>
+      </w:pPr>
+      <w:r>
+        <w:t>Patching</w:t>
+      </w:r>
+    </w:p>
+    <w:p>
+      <w:r>
+        <w:lastRenderedPageBreak/>
+        <w:t>You are responsible for guest operating system which includes updates and security patches.</w:t>
+      </w:r>
+    </w:p>
+    <w:p/>
+    <w:p>
+      <w:pPr>
+        <w:pStyle w:val="ListParagraph"/>
+        <w:numPr>
+          <w:ilvl w:val="0"/>
+          <w:numId w:val="145"/>
+        </w:numPr>
+      </w:pPr>
+      <w:r>
+        <w:t>Identity and Access Management</w:t>
+      </w:r>
+    </w:p>
+    <w:p/>
+    <w:p>
+      <w:pPr>
+        <w:pStyle w:val="ListParagraph"/>
+        <w:numPr>
+          <w:ilvl w:val="0"/>
+          <w:numId w:val="145"/>
+        </w:numPr>
+      </w:pPr>
+      <w:r>
+        <w:t>Network Traffi</w:t>
+      </w:r>
+      <w:r>
+        <w:t>c</w:t>
+      </w:r>
+    </w:p>
+    <w:p>
+      <w:r>
+        <w:t>Firewall configurations</w:t>
+      </w:r>
+    </w:p>
+    <w:p/>
+    <w:p>
+      <w:pPr>
+        <w:pStyle w:val="ListParagraph"/>
+        <w:numPr>
+          <w:ilvl w:val="0"/>
+          <w:numId w:val="145"/>
+        </w:numPr>
+      </w:pPr>
+      <w:r>
+        <w:t>Installed Software</w:t>
+      </w:r>
+    </w:p>
+    <w:p/>
+    <w:p>
+      <w:r>
+        <w:t>Who is responsible for what?</w:t>
+      </w:r>
+    </w:p>
+    <w:p>
+      <w:pPr>
+        <w:pStyle w:val="ListParagraph"/>
+        <w:numPr>
+          <w:ilvl w:val="0"/>
+          <w:numId w:val="146"/>
+        </w:numPr>
+      </w:pPr>
+      <w:r>
+        <w:t>Firewall configuration- You</w:t>
+      </w:r>
+    </w:p>
+    <w:p>
+      <w:pPr>
+        <w:pStyle w:val="ListParagraph"/>
+        <w:numPr>
+          <w:ilvl w:val="0"/>
+          <w:numId w:val="146"/>
+        </w:numPr>
+      </w:pPr>
+      <w:r>
+        <w:t>Data center security for physical building- AWS</w:t>
+      </w:r>
+    </w:p>
+    <w:p>
+      <w:pPr>
+        <w:pStyle w:val="ListParagraph"/>
+        <w:numPr>
+          <w:ilvl w:val="0"/>
+          <w:numId w:val="146"/>
+        </w:numPr>
+      </w:pPr>
+      <w:r>
+        <w:t>Encryption of EBS volumes- You</w:t>
+      </w:r>
+    </w:p>
+    <w:p>
+      <w:pPr>
+        <w:pStyle w:val="ListParagraph"/>
+        <w:numPr>
+          <w:ilvl w:val="0"/>
+          <w:numId w:val="146"/>
+        </w:numPr>
+      </w:pPr>
+      <w:r>
+        <w:t>Language versions of lambda- AWS</w:t>
+      </w:r>
+    </w:p>
+    <w:p>
+      <w:pPr>
+        <w:pStyle w:val="ListParagraph"/>
+        <w:numPr>
+          <w:ilvl w:val="0"/>
+          <w:numId w:val="146"/>
+        </w:numPr>
+      </w:pPr>
+      <w:r>
+        <w:t xml:space="preserve">Taking DB backups in RDS- </w:t>
+      </w:r>
+      <w:r>
+        <w:t>You</w:t>
+      </w:r>
+    </w:p>
+    <w:p>
+      <w:pPr>
+        <w:pStyle w:val="ListParagraph"/>
+        <w:numPr>
+          <w:ilvl w:val="0"/>
+          <w:numId w:val="146"/>
+        </w:numPr>
+      </w:pPr>
+      <w:r>
+        <w:t>Updating firmware on underlying EC2 hosts- AWS</w:t>
+      </w:r>
+    </w:p>
+    <w:p>
+      <w:pPr>
+        <w:pStyle w:val="ListParagraph"/>
+        <w:numPr>
+          <w:ilvl w:val="0"/>
+          <w:numId w:val="146"/>
+        </w:numPr>
+      </w:pPr>
+      <w:r>
+        <w:t>Ensuring data is encrypted at rest- You</w:t>
+      </w:r>
+    </w:p>
+    <w:p>
+      <w:pPr>
+        <w:pStyle w:val="ListParagraph"/>
+        <w:numPr>
+          <w:ilvl w:val="0"/>
+          <w:numId w:val="146"/>
+        </w:numPr>
+      </w:pPr>
+      <w:r>
+        <w:t>Ensuring network infrastructure- AWS</w:t>
+      </w:r>
+    </w:p>
+    <w:p>
+      <w:pPr>
+        <w:pStyle w:val="ListParagraph"/>
+        <w:numPr>
+          <w:ilvl w:val="0"/>
+          <w:numId w:val="146"/>
+        </w:numPr>
+      </w:pPr>
+      <w:r>
+        <w:t>Patching guest OS for EC2- You</w:t>
+      </w:r>
+    </w:p>
+    <w:p>
+      <w:pPr>
+        <w:pStyle w:val="ListParagraph"/>
+        <w:numPr>
+          <w:ilvl w:val="0"/>
+          <w:numId w:val="146"/>
+        </w:numPr>
+      </w:pPr>
+      <w:r>
+        <w:t>Physically destroying storage media at the end of file- AWS</w:t>
+      </w:r>
+    </w:p>
+    <w:p/>
+    <w:p>
+      <w:r>
+        <w:t>Which security responsibilities are shared?</w:t>
+      </w:r>
+    </w:p>
+    <w:p>
+      <w:pPr>
+        <w:pStyle w:val="ListParagraph"/>
+        <w:numPr>
+          <w:ilvl w:val="0"/>
+          <w:numId w:val="147"/>
+        </w:numPr>
+      </w:pPr>
+      <w:r>
+        <w:t>Patch Management</w:t>
+      </w:r>
+    </w:p>
+    <w:p>
+      <w:pPr>
+        <w:pStyle w:val="ListParagraph"/>
+        <w:numPr>
+          <w:ilvl w:val="0"/>
+          <w:numId w:val="147"/>
+        </w:numPr>
+      </w:pPr>
+      <w:r>
+        <w:t>Configuration Management</w:t>
+      </w:r>
+    </w:p>
+    <w:p>
+      <w:pPr>
+        <w:pStyle w:val="ListParagraph"/>
+        <w:numPr>
+          <w:ilvl w:val="0"/>
+          <w:numId w:val="147"/>
+        </w:numPr>
+      </w:pPr>
+      <w:r>
+        <w:t xml:space="preserve">Awareness and Training </w:t>
+      </w:r>
+    </w:p>
+    <w:p/>
+    <w:p>
+      <w:pPr>
+        <w:pStyle w:val="ListParagraph"/>
+        <w:numPr>
+          <w:ilvl w:val="0"/>
+          <w:numId w:val="148"/>
+        </w:numPr>
+      </w:pPr>
+      <w:r>
+        <w:t>Patch Management</w:t>
+      </w:r>
+    </w:p>
+    <w:p>
+      <w:pPr>
+        <w:pStyle w:val="ListParagraph"/>
+      </w:pPr>
+      <w:r>
+        <w:t>AWS- Patching infrastructure</w:t>
+      </w:r>
+    </w:p>
+    <w:p>
+      <w:pPr>
+        <w:pStyle w:val="ListParagraph"/>
+      </w:pPr>
+      <w:r>
+        <w:t>You- Patching guest OS and applications</w:t>
+      </w:r>
+    </w:p>
+    <w:p/>
+    <w:p>
+      <w:pPr>
+        <w:pStyle w:val="ListParagraph"/>
+        <w:numPr>
+          <w:ilvl w:val="0"/>
+          <w:numId w:val="148"/>
+        </w:numPr>
+      </w:pPr>
+      <w:r>
+        <w:t>Configuration Management</w:t>
+      </w:r>
+    </w:p>
+    <w:p>
+      <w:pPr>
+        <w:pStyle w:val="ListParagraph"/>
+      </w:pPr>
+      <w:r>
+        <w:t>AWS- Configuring infrastructure devices</w:t>
+      </w:r>
+    </w:p>
+    <w:p>
+      <w:pPr>
+        <w:pStyle w:val="ListParagraph"/>
+      </w:pPr>
+      <w:r>
+        <w:t>You- Configuring applications and databases</w:t>
+      </w:r>
+    </w:p>
+    <w:p/>
+    <w:p>
+      <w:pPr>
+        <w:pStyle w:val="ListParagraph"/>
+        <w:numPr>
+          <w:ilvl w:val="0"/>
+          <w:numId w:val="148"/>
+        </w:numPr>
+      </w:pPr>
+      <w:r>
+        <w:lastRenderedPageBreak/>
+        <w:t>Awareness and Training</w:t>
+      </w:r>
+    </w:p>
+    <w:p>
+      <w:pPr>
+        <w:pStyle w:val="ListParagraph"/>
+      </w:pPr>
+      <w:r>
+        <w:t>AWS- AWS employees</w:t>
+      </w:r>
+    </w:p>
+    <w:p>
+      <w:pPr>
+        <w:pStyle w:val="ListParagraph"/>
+      </w:pPr>
+      <w:r>
+        <w:t>You- Your employees</w:t>
+      </w:r>
+    </w:p>
+    <w:p/>
+    <w:p>
+      <w:r>
+        <w:t>How do I report abuse of AWS resources?</w:t>
+      </w:r>
+    </w:p>
+    <w:p>
+      <w:pPr>
+        <w:pStyle w:val="ListParagraph"/>
+        <w:numPr>
+          <w:ilvl w:val="0"/>
+          <w:numId w:val="149"/>
+        </w:numPr>
+      </w:pPr>
+      <w:r>
+        <w:t xml:space="preserve">Contact </w:t>
+      </w:r>
+      <w:hyperlink r:id="rId7" w:history="1">
+        <w:r>
+          <w:rPr>
+            <w:rStyle w:val="Hyperlink"/>
+          </w:rPr>
+          <w:t>abuse@amazonaws.com</w:t>
+        </w:r>
+      </w:hyperlink>
+    </w:p>
+    <w:p>
+      <w:pPr>
+        <w:pStyle w:val="ListParagraph"/>
+        <w:numPr>
+          <w:ilvl w:val="0"/>
+          <w:numId w:val="149"/>
+        </w:numPr>
+      </w:pPr>
+      <w:r>
+        <w:t>Contact AWS Trust and Safety Team using Report Amazon AWS Abuse Form</w:t>
+      </w:r>
+    </w:p>
+    <w:p/>
+    <w:p>
+      <w:r>
+        <w:t>Well-Architectured Framework</w:t>
+      </w:r>
+    </w:p>
+    <w:p>
+      <w:r>
+        <w:t>5 pillars</w:t>
+      </w:r>
+    </w:p>
+    <w:p>
+      <w:pPr>
+        <w:pStyle w:val="ListParagraph"/>
+        <w:numPr>
+          <w:ilvl w:val="0"/>
+          <w:numId w:val="150"/>
+        </w:numPr>
+      </w:pPr>
+      <w:r>
+        <w:t>Operational Excellence</w:t>
+      </w:r>
+    </w:p>
+    <w:p>
+      <w:pPr>
+        <w:pStyle w:val="ListParagraph"/>
+        <w:numPr>
+          <w:ilvl w:val="0"/>
+          <w:numId w:val="150"/>
+        </w:numPr>
+      </w:pPr>
+      <w:r>
+        <w:t>Reliability</w:t>
+      </w:r>
+    </w:p>
+    <w:p>
+      <w:pPr>
+        <w:pStyle w:val="ListParagraph"/>
+        <w:numPr>
+          <w:ilvl w:val="0"/>
+          <w:numId w:val="150"/>
+        </w:numPr>
+      </w:pPr>
+      <w:r>
+        <w:t>Security</w:t>
+      </w:r>
+    </w:p>
+    <w:p>
+      <w:pPr>
+        <w:pStyle w:val="ListParagraph"/>
+        <w:numPr>
+          <w:ilvl w:val="0"/>
+          <w:numId w:val="150"/>
+        </w:numPr>
+      </w:pPr>
+      <w:r>
+        <w:t>Performance Efficiency</w:t>
+      </w:r>
+    </w:p>
+    <w:p>
+      <w:pPr>
+        <w:pStyle w:val="ListParagraph"/>
+        <w:numPr>
+          <w:ilvl w:val="0"/>
+          <w:numId w:val="150"/>
+        </w:numPr>
+      </w:pPr>
+      <w:r>
+        <w:t>Cost Optimization</w:t>
+      </w:r>
+    </w:p>
+    <w:p/>
+    <w:p>
+      <w:pPr>
+        <w:pStyle w:val="ListParagraph"/>
+        <w:numPr>
+          <w:ilvl w:val="0"/>
+          <w:numId w:val="151"/>
+        </w:numPr>
+      </w:pPr>
+      <w:r>
+        <w:t>Operational Excellence</w:t>
+      </w:r>
+    </w:p>
+    <w:p>
+      <w:pPr>
+        <w:pStyle w:val="ListParagraph"/>
+        <w:numPr>
+          <w:ilvl w:val="1"/>
+          <w:numId w:val="143"/>
+        </w:numPr>
+      </w:pPr>
+      <w:r>
+        <w:t>Build application that effectively supports production workload</w:t>
+      </w:r>
+    </w:p>
+    <w:p/>
+    <w:p>
+      <w:pPr>
+        <w:pStyle w:val="ListParagraph"/>
+        <w:numPr>
+          <w:ilvl w:val="0"/>
+          <w:numId w:val="151"/>
+        </w:numPr>
+      </w:pPr>
+      <w:r>
+        <w:t>Reliability</w:t>
+      </w:r>
+    </w:p>
+    <w:p>
+      <w:pPr>
+        <w:pStyle w:val="ListParagraph"/>
+        <w:numPr>
+          <w:ilvl w:val="1"/>
+          <w:numId w:val="143"/>
+        </w:numPr>
+      </w:pPr>
+      <w:r>
+        <w:t>Build application that works consistently and recovers quickly</w:t>
+      </w:r>
+    </w:p>
+    <w:p/>
+    <w:p>
+      <w:pPr>
+        <w:pStyle w:val="ListParagraph"/>
+        <w:numPr>
+          <w:ilvl w:val="0"/>
+          <w:numId w:val="151"/>
+        </w:numPr>
+      </w:pPr>
+      <w:r>
+        <w:t>Security</w:t>
+      </w:r>
+    </w:p>
+    <w:p>
+      <w:pPr>
+        <w:pStyle w:val="ListParagraph"/>
+        <w:numPr>
+          <w:ilvl w:val="1"/>
+          <w:numId w:val="143"/>
+        </w:numPr>
+      </w:pPr>
+      <w:r>
+        <w:t>Build application that protects system and data</w:t>
+      </w:r>
+    </w:p>
+    <w:p/>
+    <w:p>
+      <w:pPr>
+        <w:pStyle w:val="ListParagraph"/>
+        <w:numPr>
+          <w:ilvl w:val="0"/>
+          <w:numId w:val="151"/>
+        </w:numPr>
+      </w:pPr>
+      <w:r>
+        <w:t>Performance Efficiency</w:t>
+      </w:r>
+    </w:p>
+    <w:p>
+      <w:pPr>
+        <w:pStyle w:val="ListParagraph"/>
+        <w:numPr>
+          <w:ilvl w:val="1"/>
+          <w:numId w:val="143"/>
+        </w:numPr>
+      </w:pPr>
+      <w:r>
+        <w:t>Build application that meets business and system requirements while removing bottlenecks</w:t>
+      </w:r>
+    </w:p>
+    <w:p>
+      <w:pPr>
+        <w:pStyle w:val="ListParagraph"/>
+        <w:numPr>
+          <w:ilvl w:val="1"/>
+          <w:numId w:val="143"/>
+        </w:numPr>
+      </w:pPr>
+      <w:r>
+        <w:t>Use serverless architectures first</w:t>
+      </w:r>
+    </w:p>
+    <w:p>
+      <w:pPr>
+        <w:pStyle w:val="ListParagraph"/>
+        <w:numPr>
+          <w:ilvl w:val="1"/>
+          <w:numId w:val="143"/>
+        </w:numPr>
+      </w:pPr>
+      <w:r>
+        <w:t>Use multi-regions deployments</w:t>
+      </w:r>
+    </w:p>
+    <w:p/>
+    <w:p>
+      <w:pPr>
+        <w:pStyle w:val="ListParagraph"/>
+        <w:numPr>
+          <w:ilvl w:val="0"/>
+          <w:numId w:val="151"/>
+        </w:numPr>
+      </w:pPr>
+      <w:r>
+        <w:t>Cost Optimization</w:t>
+      </w:r>
+    </w:p>
+    <w:p>
+      <w:pPr>
+        <w:pStyle w:val="ListParagraph"/>
+        <w:numPr>
+          <w:ilvl w:val="1"/>
+          <w:numId w:val="143"/>
+        </w:numPr>
+      </w:pPr>
+      <w:r>
+        <w:t>Build application at the least cost to the user</w:t>
+      </w:r>
+    </w:p>
+    <w:p/>
+    <w:p>
+      <w:r>
+        <w:lastRenderedPageBreak/>
+        <w:t>Five pillars in real world</w:t>
+      </w:r>
+    </w:p>
+    <w:p>
+      <w:pPr>
+        <w:pStyle w:val="ListParagraph"/>
+        <w:numPr>
+          <w:ilvl w:val="0"/>
+          <w:numId w:val="152"/>
+        </w:numPr>
+      </w:pPr>
+      <w:r>
+        <w:t>Operational Excellence- You can use AWS Code Commit</w:t>
+      </w:r>
+    </w:p>
+    <w:p>
+      <w:pPr>
+        <w:pStyle w:val="ListParagraph"/>
+        <w:numPr>
+          <w:ilvl w:val="0"/>
+          <w:numId w:val="152"/>
+        </w:numPr>
+      </w:pPr>
+      <w:r>
+        <w:t>Security- CloudTrail</w:t>
+      </w:r>
+    </w:p>
+    <w:p>
+      <w:pPr>
+        <w:pStyle w:val="ListParagraph"/>
+        <w:numPr>
+          <w:ilvl w:val="0"/>
+          <w:numId w:val="152"/>
+        </w:numPr>
+      </w:pPr>
+      <w:r>
+        <w:t>Reliability- Multi AZs deployment</w:t>
+      </w:r>
+    </w:p>
+    <w:p>
+      <w:pPr>
+        <w:pStyle w:val="ListParagraph"/>
+        <w:numPr>
+          <w:ilvl w:val="0"/>
+          <w:numId w:val="152"/>
+        </w:numPr>
+      </w:pPr>
+      <w:r>
+        <w:t>Performance Efficiency- Use AWS lambda</w:t>
+      </w:r>
+    </w:p>
+    <w:p>
+      <w:pPr>
+        <w:pStyle w:val="ListParagraph"/>
+        <w:numPr>
+          <w:ilvl w:val="0"/>
+          <w:numId w:val="152"/>
+        </w:numPr>
+      </w:pPr>
+      <w:r>
+        <w:t>Cost Optimization- S3 Intelligent-Tiering</w:t>
+      </w:r>
+    </w:p>
+    <w:p>
+      <w:r>
+        <w:br w:type="page"/>
+      </w:r>
+    </w:p>
     <w:p/>
     <w:sectPr>
       <w:pgSz w:w="12240" w:h="15840"/>
@@ -12267,6 +13137,95 @@
     </w:lvl>
   </w:abstractNum>
   <w:abstractNum w:abstractNumId="26" w15:restartNumberingAfterBreak="0">
+    <w:nsid w:val="151C7C92"/>
+    <w:multiLevelType w:val="hybridMultilevel"/>
+    <w:tmpl w:val="A7365BF6"/>
+    <w:lvl w:ilvl="0" w:tplc="04090017">
+      <w:start w:val="1"/>
+      <w:numFmt w:val="lowerLetter"/>
+      <w:lvlText w:val="%1)"/>
+      <w:lvlJc w:val="left"/>
+      <w:pPr>
+        <w:ind w:left="720" w:hanging="360"/>
+      </w:pPr>
+      <w:rPr>
+        <w:rFonts w:hint="default"/>
+      </w:rPr>
+    </w:lvl>
+    <w:lvl w:ilvl="1" w:tplc="04090019" w:tentative="1">
+      <w:start w:val="1"/>
+      <w:numFmt w:val="lowerLetter"/>
+      <w:lvlText w:val="%2."/>
+      <w:lvlJc w:val="left"/>
+      <w:pPr>
+        <w:ind w:left="1440" w:hanging="360"/>
+      </w:pPr>
+    </w:lvl>
+    <w:lvl w:ilvl="2" w:tplc="0409001B" w:tentative="1">
+      <w:start w:val="1"/>
+      <w:numFmt w:val="lowerRoman"/>
+      <w:lvlText w:val="%3."/>
+      <w:lvlJc w:val="right"/>
+      <w:pPr>
+        <w:ind w:left="2160" w:hanging="180"/>
+      </w:pPr>
+    </w:lvl>
+    <w:lvl w:ilvl="3" w:tplc="0409000F" w:tentative="1">
+      <w:start w:val="1"/>
+      <w:numFmt w:val="decimal"/>
+      <w:lvlText w:val="%4."/>
+      <w:lvlJc w:val="left"/>
+      <w:pPr>
+        <w:ind w:left="2880" w:hanging="360"/>
+      </w:pPr>
+    </w:lvl>
+    <w:lvl w:ilvl="4" w:tplc="04090019" w:tentative="1">
+      <w:start w:val="1"/>
+      <w:numFmt w:val="lowerLetter"/>
+      <w:lvlText w:val="%5."/>
+      <w:lvlJc w:val="left"/>
+      <w:pPr>
+        <w:ind w:left="3600" w:hanging="360"/>
+      </w:pPr>
+    </w:lvl>
+    <w:lvl w:ilvl="5" w:tplc="0409001B" w:tentative="1">
+      <w:start w:val="1"/>
+      <w:numFmt w:val="lowerRoman"/>
+      <w:lvlText w:val="%6."/>
+      <w:lvlJc w:val="right"/>
+      <w:pPr>
+        <w:ind w:left="4320" w:hanging="180"/>
+      </w:pPr>
+    </w:lvl>
+    <w:lvl w:ilvl="6" w:tplc="0409000F" w:tentative="1">
+      <w:start w:val="1"/>
+      <w:numFmt w:val="decimal"/>
+      <w:lvlText w:val="%7."/>
+      <w:lvlJc w:val="left"/>
+      <w:pPr>
+        <w:ind w:left="5040" w:hanging="360"/>
+      </w:pPr>
+    </w:lvl>
+    <w:lvl w:ilvl="7" w:tplc="04090019" w:tentative="1">
+      <w:start w:val="1"/>
+      <w:numFmt w:val="lowerLetter"/>
+      <w:lvlText w:val="%8."/>
+      <w:lvlJc w:val="left"/>
+      <w:pPr>
+        <w:ind w:left="5760" w:hanging="360"/>
+      </w:pPr>
+    </w:lvl>
+    <w:lvl w:ilvl="8" w:tplc="0409001B" w:tentative="1">
+      <w:start w:val="1"/>
+      <w:numFmt w:val="lowerRoman"/>
+      <w:lvlText w:val="%9."/>
+      <w:lvlJc w:val="right"/>
+      <w:pPr>
+        <w:ind w:left="6480" w:hanging="180"/>
+      </w:pPr>
+    </w:lvl>
+  </w:abstractNum>
+  <w:abstractNum w:abstractNumId="27" w15:restartNumberingAfterBreak="0">
     <w:nsid w:val="15BF004E"/>
     <w:multiLevelType w:val="hybridMultilevel"/>
     <w:tmpl w:val="0762B278"/>
@@ -12355,7 +13314,7 @@
       </w:pPr>
     </w:lvl>
   </w:abstractNum>
-  <w:abstractNum w:abstractNumId="27" w15:restartNumberingAfterBreak="0">
+  <w:abstractNum w:abstractNumId="28" w15:restartNumberingAfterBreak="0">
     <w:nsid w:val="15D41D8F"/>
     <w:multiLevelType w:val="hybridMultilevel"/>
     <w:tmpl w:val="457CF50C"/>
@@ -12444,7 +13403,7 @@
       </w:pPr>
     </w:lvl>
   </w:abstractNum>
-  <w:abstractNum w:abstractNumId="28" w15:restartNumberingAfterBreak="0">
+  <w:abstractNum w:abstractNumId="29" w15:restartNumberingAfterBreak="0">
     <w:nsid w:val="166F4CAC"/>
     <w:multiLevelType w:val="hybridMultilevel"/>
     <w:tmpl w:val="2B1C29CA"/>
@@ -12557,7 +13516,7 @@
       </w:rPr>
     </w:lvl>
   </w:abstractNum>
-  <w:abstractNum w:abstractNumId="29" w15:restartNumberingAfterBreak="0">
+  <w:abstractNum w:abstractNumId="30" w15:restartNumberingAfterBreak="0">
     <w:nsid w:val="16D87EFA"/>
     <w:multiLevelType w:val="hybridMultilevel"/>
     <w:tmpl w:val="B69CF3A0"/>
@@ -12646,7 +13605,7 @@
       </w:pPr>
     </w:lvl>
   </w:abstractNum>
-  <w:abstractNum w:abstractNumId="30" w15:restartNumberingAfterBreak="0">
+  <w:abstractNum w:abstractNumId="31" w15:restartNumberingAfterBreak="0">
     <w:nsid w:val="19272F85"/>
     <w:multiLevelType w:val="hybridMultilevel"/>
     <w:tmpl w:val="A380EB78"/>
@@ -12735,7 +13694,7 @@
       </w:pPr>
     </w:lvl>
   </w:abstractNum>
-  <w:abstractNum w:abstractNumId="31" w15:restartNumberingAfterBreak="0">
+  <w:abstractNum w:abstractNumId="32" w15:restartNumberingAfterBreak="0">
     <w:nsid w:val="1A6D738A"/>
     <w:multiLevelType w:val="hybridMultilevel"/>
     <w:tmpl w:val="29FE5ED8"/>
@@ -12824,7 +13783,7 @@
       </w:pPr>
     </w:lvl>
   </w:abstractNum>
-  <w:abstractNum w:abstractNumId="32" w15:restartNumberingAfterBreak="0">
+  <w:abstractNum w:abstractNumId="33" w15:restartNumberingAfterBreak="0">
     <w:nsid w:val="1A8D5A5B"/>
     <w:multiLevelType w:val="hybridMultilevel"/>
     <w:tmpl w:val="C61CCC66"/>
@@ -12913,7 +13872,7 @@
       </w:pPr>
     </w:lvl>
   </w:abstractNum>
-  <w:abstractNum w:abstractNumId="33" w15:restartNumberingAfterBreak="0">
+  <w:abstractNum w:abstractNumId="34" w15:restartNumberingAfterBreak="0">
     <w:nsid w:val="1AFD02F4"/>
     <w:multiLevelType w:val="hybridMultilevel"/>
     <w:tmpl w:val="DBEA3AA0"/>
@@ -13026,7 +13985,7 @@
       </w:rPr>
     </w:lvl>
   </w:abstractNum>
-  <w:abstractNum w:abstractNumId="34" w15:restartNumberingAfterBreak="0">
+  <w:abstractNum w:abstractNumId="35" w15:restartNumberingAfterBreak="0">
     <w:nsid w:val="1B140B89"/>
     <w:multiLevelType w:val="hybridMultilevel"/>
     <w:tmpl w:val="6054D2DA"/>
@@ -13139,7 +14098,7 @@
       </w:rPr>
     </w:lvl>
   </w:abstractNum>
-  <w:abstractNum w:abstractNumId="35" w15:restartNumberingAfterBreak="0">
+  <w:abstractNum w:abstractNumId="36" w15:restartNumberingAfterBreak="0">
     <w:nsid w:val="1B623579"/>
     <w:multiLevelType w:val="hybridMultilevel"/>
     <w:tmpl w:val="D570B73C"/>
@@ -13228,7 +14187,7 @@
       </w:pPr>
     </w:lvl>
   </w:abstractNum>
-  <w:abstractNum w:abstractNumId="36" w15:restartNumberingAfterBreak="0">
+  <w:abstractNum w:abstractNumId="37" w15:restartNumberingAfterBreak="0">
     <w:nsid w:val="1C6B7489"/>
     <w:multiLevelType w:val="hybridMultilevel"/>
     <w:tmpl w:val="E8744FB0"/>
@@ -13341,7 +14300,7 @@
       </w:rPr>
     </w:lvl>
   </w:abstractNum>
-  <w:abstractNum w:abstractNumId="37" w15:restartNumberingAfterBreak="0">
+  <w:abstractNum w:abstractNumId="38" w15:restartNumberingAfterBreak="0">
     <w:nsid w:val="1DCB263A"/>
     <w:multiLevelType w:val="hybridMultilevel"/>
     <w:tmpl w:val="AC0487C4"/>
@@ -13430,7 +14389,7 @@
       </w:pPr>
     </w:lvl>
   </w:abstractNum>
-  <w:abstractNum w:abstractNumId="38" w15:restartNumberingAfterBreak="0">
+  <w:abstractNum w:abstractNumId="39" w15:restartNumberingAfterBreak="0">
     <w:nsid w:val="1E5C76A8"/>
     <w:multiLevelType w:val="hybridMultilevel"/>
     <w:tmpl w:val="3A485202"/>
@@ -13519,7 +14478,7 @@
       </w:pPr>
     </w:lvl>
   </w:abstractNum>
-  <w:abstractNum w:abstractNumId="39" w15:restartNumberingAfterBreak="0">
+  <w:abstractNum w:abstractNumId="40" w15:restartNumberingAfterBreak="0">
     <w:nsid w:val="1F7F76FF"/>
     <w:multiLevelType w:val="hybridMultilevel"/>
     <w:tmpl w:val="AD0E74B4"/>
@@ -13632,7 +14591,7 @@
       </w:rPr>
     </w:lvl>
   </w:abstractNum>
-  <w:abstractNum w:abstractNumId="40" w15:restartNumberingAfterBreak="0">
+  <w:abstractNum w:abstractNumId="41" w15:restartNumberingAfterBreak="0">
     <w:nsid w:val="204B17EC"/>
     <w:multiLevelType w:val="hybridMultilevel"/>
     <w:tmpl w:val="EED8723E"/>
@@ -13745,7 +14704,7 @@
       </w:rPr>
     </w:lvl>
   </w:abstractNum>
-  <w:abstractNum w:abstractNumId="41" w15:restartNumberingAfterBreak="0">
+  <w:abstractNum w:abstractNumId="42" w15:restartNumberingAfterBreak="0">
     <w:nsid w:val="20A9304F"/>
     <w:multiLevelType w:val="hybridMultilevel"/>
     <w:tmpl w:val="D2FEF3B0"/>
@@ -13858,7 +14817,7 @@
       </w:rPr>
     </w:lvl>
   </w:abstractNum>
-  <w:abstractNum w:abstractNumId="42" w15:restartNumberingAfterBreak="0">
+  <w:abstractNum w:abstractNumId="43" w15:restartNumberingAfterBreak="0">
     <w:nsid w:val="23A76B8B"/>
     <w:multiLevelType w:val="hybridMultilevel"/>
     <w:tmpl w:val="3648CD0E"/>
@@ -13947,7 +14906,7 @@
       </w:pPr>
     </w:lvl>
   </w:abstractNum>
-  <w:abstractNum w:abstractNumId="43" w15:restartNumberingAfterBreak="0">
+  <w:abstractNum w:abstractNumId="44" w15:restartNumberingAfterBreak="0">
     <w:nsid w:val="24FE703D"/>
     <w:multiLevelType w:val="hybridMultilevel"/>
     <w:tmpl w:val="702CB1DE"/>
@@ -14036,7 +14995,7 @@
       </w:pPr>
     </w:lvl>
   </w:abstractNum>
-  <w:abstractNum w:abstractNumId="44" w15:restartNumberingAfterBreak="0">
+  <w:abstractNum w:abstractNumId="45" w15:restartNumberingAfterBreak="0">
     <w:nsid w:val="257A65A5"/>
     <w:multiLevelType w:val="hybridMultilevel"/>
     <w:tmpl w:val="7DE6690C"/>
@@ -14149,7 +15108,96 @@
       </w:rPr>
     </w:lvl>
   </w:abstractNum>
-  <w:abstractNum w:abstractNumId="45" w15:restartNumberingAfterBreak="0">
+  <w:abstractNum w:abstractNumId="46" w15:restartNumberingAfterBreak="0">
+    <w:nsid w:val="26012AFE"/>
+    <w:multiLevelType w:val="hybridMultilevel"/>
+    <w:tmpl w:val="A5D8B8B4"/>
+    <w:lvl w:ilvl="0" w:tplc="04090017">
+      <w:start w:val="1"/>
+      <w:numFmt w:val="lowerLetter"/>
+      <w:lvlText w:val="%1)"/>
+      <w:lvlJc w:val="left"/>
+      <w:pPr>
+        <w:ind w:left="720" w:hanging="360"/>
+      </w:pPr>
+      <w:rPr>
+        <w:rFonts w:hint="default"/>
+      </w:rPr>
+    </w:lvl>
+    <w:lvl w:ilvl="1" w:tplc="04090019" w:tentative="1">
+      <w:start w:val="1"/>
+      <w:numFmt w:val="lowerLetter"/>
+      <w:lvlText w:val="%2."/>
+      <w:lvlJc w:val="left"/>
+      <w:pPr>
+        <w:ind w:left="1440" w:hanging="360"/>
+      </w:pPr>
+    </w:lvl>
+    <w:lvl w:ilvl="2" w:tplc="0409001B" w:tentative="1">
+      <w:start w:val="1"/>
+      <w:numFmt w:val="lowerRoman"/>
+      <w:lvlText w:val="%3."/>
+      <w:lvlJc w:val="right"/>
+      <w:pPr>
+        <w:ind w:left="2160" w:hanging="180"/>
+      </w:pPr>
+    </w:lvl>
+    <w:lvl w:ilvl="3" w:tplc="0409000F" w:tentative="1">
+      <w:start w:val="1"/>
+      <w:numFmt w:val="decimal"/>
+      <w:lvlText w:val="%4."/>
+      <w:lvlJc w:val="left"/>
+      <w:pPr>
+        <w:ind w:left="2880" w:hanging="360"/>
+      </w:pPr>
+    </w:lvl>
+    <w:lvl w:ilvl="4" w:tplc="04090019" w:tentative="1">
+      <w:start w:val="1"/>
+      <w:numFmt w:val="lowerLetter"/>
+      <w:lvlText w:val="%5."/>
+      <w:lvlJc w:val="left"/>
+      <w:pPr>
+        <w:ind w:left="3600" w:hanging="360"/>
+      </w:pPr>
+    </w:lvl>
+    <w:lvl w:ilvl="5" w:tplc="0409001B" w:tentative="1">
+      <w:start w:val="1"/>
+      <w:numFmt w:val="lowerRoman"/>
+      <w:lvlText w:val="%6."/>
+      <w:lvlJc w:val="right"/>
+      <w:pPr>
+        <w:ind w:left="4320" w:hanging="180"/>
+      </w:pPr>
+    </w:lvl>
+    <w:lvl w:ilvl="6" w:tplc="0409000F" w:tentative="1">
+      <w:start w:val="1"/>
+      <w:numFmt w:val="decimal"/>
+      <w:lvlText w:val="%7."/>
+      <w:lvlJc w:val="left"/>
+      <w:pPr>
+        <w:ind w:left="5040" w:hanging="360"/>
+      </w:pPr>
+    </w:lvl>
+    <w:lvl w:ilvl="7" w:tplc="04090019" w:tentative="1">
+      <w:start w:val="1"/>
+      <w:numFmt w:val="lowerLetter"/>
+      <w:lvlText w:val="%8."/>
+      <w:lvlJc w:val="left"/>
+      <w:pPr>
+        <w:ind w:left="5760" w:hanging="360"/>
+      </w:pPr>
+    </w:lvl>
+    <w:lvl w:ilvl="8" w:tplc="0409001B" w:tentative="1">
+      <w:start w:val="1"/>
+      <w:numFmt w:val="lowerRoman"/>
+      <w:lvlText w:val="%9."/>
+      <w:lvlJc w:val="right"/>
+      <w:pPr>
+        <w:ind w:left="6480" w:hanging="180"/>
+      </w:pPr>
+    </w:lvl>
+  </w:abstractNum>
+  <w:abstractNum w:abstractNumId="47" w15:restartNumberingAfterBreak="0">
     <w:nsid w:val="268623C7"/>
     <w:multiLevelType w:val="hybridMultilevel"/>
     <w:tmpl w:val="14F8B19A"/>
@@ -14238,7 +15286,7 @@
       </w:pPr>
     </w:lvl>
   </w:abstractNum>
-  <w:abstractNum w:abstractNumId="46" w15:restartNumberingAfterBreak="0">
+  <w:abstractNum w:abstractNumId="48" w15:restartNumberingAfterBreak="0">
     <w:nsid w:val="26E72B9F"/>
     <w:multiLevelType w:val="hybridMultilevel"/>
     <w:tmpl w:val="1BD03F54"/>
@@ -14351,7 +15399,7 @@
       </w:rPr>
     </w:lvl>
   </w:abstractNum>
-  <w:abstractNum w:abstractNumId="47" w15:restartNumberingAfterBreak="0">
+  <w:abstractNum w:abstractNumId="49" w15:restartNumberingAfterBreak="0">
     <w:nsid w:val="27367E97"/>
     <w:multiLevelType w:val="hybridMultilevel"/>
     <w:tmpl w:val="E6E0A28C"/>
@@ -14440,7 +15488,7 @@
       </w:pPr>
     </w:lvl>
   </w:abstractNum>
-  <w:abstractNum w:abstractNumId="48" w15:restartNumberingAfterBreak="0">
+  <w:abstractNum w:abstractNumId="50" w15:restartNumberingAfterBreak="0">
     <w:nsid w:val="29276BCE"/>
     <w:multiLevelType w:val="hybridMultilevel"/>
     <w:tmpl w:val="F834A648"/>
@@ -14529,7 +15577,7 @@
       </w:pPr>
     </w:lvl>
   </w:abstractNum>
-  <w:abstractNum w:abstractNumId="49" w15:restartNumberingAfterBreak="0">
+  <w:abstractNum w:abstractNumId="51" w15:restartNumberingAfterBreak="0">
     <w:nsid w:val="2D6C3E19"/>
     <w:multiLevelType w:val="hybridMultilevel"/>
     <w:tmpl w:val="167E4AE8"/>
@@ -14642,7 +15690,7 @@
       </w:rPr>
     </w:lvl>
   </w:abstractNum>
-  <w:abstractNum w:abstractNumId="50" w15:restartNumberingAfterBreak="0">
+  <w:abstractNum w:abstractNumId="52" w15:restartNumberingAfterBreak="0">
     <w:nsid w:val="2DA835A5"/>
     <w:multiLevelType w:val="hybridMultilevel"/>
     <w:tmpl w:val="2C3ECF2A"/>
@@ -14731,7 +15779,7 @@
       </w:pPr>
     </w:lvl>
   </w:abstractNum>
-  <w:abstractNum w:abstractNumId="51" w15:restartNumberingAfterBreak="0">
+  <w:abstractNum w:abstractNumId="53" w15:restartNumberingAfterBreak="0">
     <w:nsid w:val="2EDE2F57"/>
     <w:multiLevelType w:val="hybridMultilevel"/>
     <w:tmpl w:val="62EA34CE"/>
@@ -14844,7 +15892,7 @@
       </w:rPr>
     </w:lvl>
   </w:abstractNum>
-  <w:abstractNum w:abstractNumId="52" w15:restartNumberingAfterBreak="0">
+  <w:abstractNum w:abstractNumId="54" w15:restartNumberingAfterBreak="0">
     <w:nsid w:val="302F42C6"/>
     <w:multiLevelType w:val="hybridMultilevel"/>
     <w:tmpl w:val="AB382766"/>
@@ -14957,7 +16005,7 @@
       </w:rPr>
     </w:lvl>
   </w:abstractNum>
-  <w:abstractNum w:abstractNumId="53" w15:restartNumberingAfterBreak="0">
+  <w:abstractNum w:abstractNumId="55" w15:restartNumberingAfterBreak="0">
     <w:nsid w:val="33DB14CA"/>
     <w:multiLevelType w:val="hybridMultilevel"/>
     <w:tmpl w:val="7696F68C"/>
@@ -15070,7 +16118,7 @@
       </w:rPr>
     </w:lvl>
   </w:abstractNum>
-  <w:abstractNum w:abstractNumId="54" w15:restartNumberingAfterBreak="0">
+  <w:abstractNum w:abstractNumId="56" w15:restartNumberingAfterBreak="0">
     <w:nsid w:val="341E1307"/>
     <w:multiLevelType w:val="hybridMultilevel"/>
     <w:tmpl w:val="244CD330"/>
@@ -15159,7 +16207,7 @@
       </w:pPr>
     </w:lvl>
   </w:abstractNum>
-  <w:abstractNum w:abstractNumId="55" w15:restartNumberingAfterBreak="0">
+  <w:abstractNum w:abstractNumId="57" w15:restartNumberingAfterBreak="0">
     <w:nsid w:val="34705E2A"/>
     <w:multiLevelType w:val="hybridMultilevel"/>
     <w:tmpl w:val="7122C958"/>
@@ -15272,7 +16320,7 @@
       </w:rPr>
     </w:lvl>
   </w:abstractNum>
-  <w:abstractNum w:abstractNumId="56" w15:restartNumberingAfterBreak="0">
+  <w:abstractNum w:abstractNumId="58" w15:restartNumberingAfterBreak="0">
     <w:nsid w:val="35B771D8"/>
     <w:multiLevelType w:val="hybridMultilevel"/>
     <w:tmpl w:val="57F82EDE"/>
@@ -15361,7 +16409,7 @@
       </w:pPr>
     </w:lvl>
   </w:abstractNum>
-  <w:abstractNum w:abstractNumId="57" w15:restartNumberingAfterBreak="0">
+  <w:abstractNum w:abstractNumId="59" w15:restartNumberingAfterBreak="0">
     <w:nsid w:val="35EA0441"/>
     <w:multiLevelType w:val="hybridMultilevel"/>
     <w:tmpl w:val="6D3C1A92"/>
@@ -15474,7 +16522,7 @@
       </w:rPr>
     </w:lvl>
   </w:abstractNum>
-  <w:abstractNum w:abstractNumId="58" w15:restartNumberingAfterBreak="0">
+  <w:abstractNum w:abstractNumId="60" w15:restartNumberingAfterBreak="0">
     <w:nsid w:val="36133D9B"/>
     <w:multiLevelType w:val="hybridMultilevel"/>
     <w:tmpl w:val="944EE644"/>
@@ -15587,7 +16635,7 @@
       </w:rPr>
     </w:lvl>
   </w:abstractNum>
-  <w:abstractNum w:abstractNumId="59" w15:restartNumberingAfterBreak="0">
+  <w:abstractNum w:abstractNumId="61" w15:restartNumberingAfterBreak="0">
     <w:nsid w:val="37BD153E"/>
     <w:multiLevelType w:val="hybridMultilevel"/>
     <w:tmpl w:val="5210B5F2"/>
@@ -15676,7 +16724,7 @@
       </w:pPr>
     </w:lvl>
   </w:abstractNum>
-  <w:abstractNum w:abstractNumId="60" w15:restartNumberingAfterBreak="0">
+  <w:abstractNum w:abstractNumId="62" w15:restartNumberingAfterBreak="0">
     <w:nsid w:val="384F7658"/>
     <w:multiLevelType w:val="hybridMultilevel"/>
     <w:tmpl w:val="4CD4C116"/>
@@ -15765,7 +16813,7 @@
       </w:pPr>
     </w:lvl>
   </w:abstractNum>
-  <w:abstractNum w:abstractNumId="61" w15:restartNumberingAfterBreak="0">
+  <w:abstractNum w:abstractNumId="63" w15:restartNumberingAfterBreak="0">
     <w:nsid w:val="3ACE3D55"/>
     <w:multiLevelType w:val="hybridMultilevel"/>
     <w:tmpl w:val="6E6C93DC"/>
@@ -15878,7 +16926,7 @@
       </w:rPr>
     </w:lvl>
   </w:abstractNum>
-  <w:abstractNum w:abstractNumId="62" w15:restartNumberingAfterBreak="0">
+  <w:abstractNum w:abstractNumId="64" w15:restartNumberingAfterBreak="0">
     <w:nsid w:val="3B8935FA"/>
     <w:multiLevelType w:val="hybridMultilevel"/>
     <w:tmpl w:val="12964BFC"/>
@@ -15991,7 +17039,7 @@
       </w:rPr>
     </w:lvl>
   </w:abstractNum>
-  <w:abstractNum w:abstractNumId="63" w15:restartNumberingAfterBreak="0">
+  <w:abstractNum w:abstractNumId="65" w15:restartNumberingAfterBreak="0">
     <w:nsid w:val="3C0D09D0"/>
     <w:multiLevelType w:val="hybridMultilevel"/>
     <w:tmpl w:val="08BED8D4"/>
@@ -16080,7 +17128,7 @@
       </w:pPr>
     </w:lvl>
   </w:abstractNum>
-  <w:abstractNum w:abstractNumId="64" w15:restartNumberingAfterBreak="0">
+  <w:abstractNum w:abstractNumId="66" w15:restartNumberingAfterBreak="0">
     <w:nsid w:val="3C541345"/>
     <w:multiLevelType w:val="hybridMultilevel"/>
     <w:tmpl w:val="D9B48870"/>
@@ -16193,7 +17241,7 @@
       </w:rPr>
     </w:lvl>
   </w:abstractNum>
-  <w:abstractNum w:abstractNumId="65" w15:restartNumberingAfterBreak="0">
+  <w:abstractNum w:abstractNumId="67" w15:restartNumberingAfterBreak="0">
     <w:nsid w:val="3CCA4446"/>
     <w:multiLevelType w:val="hybridMultilevel"/>
     <w:tmpl w:val="A5564B1E"/>
@@ -16282,7 +17330,7 @@
       </w:pPr>
     </w:lvl>
   </w:abstractNum>
-  <w:abstractNum w:abstractNumId="66" w15:restartNumberingAfterBreak="0">
+  <w:abstractNum w:abstractNumId="68" w15:restartNumberingAfterBreak="0">
     <w:nsid w:val="3CCA4DAF"/>
     <w:multiLevelType w:val="hybridMultilevel"/>
     <w:tmpl w:val="EB9A1328"/>
@@ -16395,7 +17443,7 @@
       </w:rPr>
     </w:lvl>
   </w:abstractNum>
-  <w:abstractNum w:abstractNumId="67" w15:restartNumberingAfterBreak="0">
+  <w:abstractNum w:abstractNumId="69" w15:restartNumberingAfterBreak="0">
     <w:nsid w:val="3D6C1E34"/>
     <w:multiLevelType w:val="hybridMultilevel"/>
     <w:tmpl w:val="31588824"/>
@@ -16508,7 +17556,7 @@
       </w:rPr>
     </w:lvl>
   </w:abstractNum>
-  <w:abstractNum w:abstractNumId="68" w15:restartNumberingAfterBreak="0">
+  <w:abstractNum w:abstractNumId="70" w15:restartNumberingAfterBreak="0">
     <w:nsid w:val="3E4816D4"/>
     <w:multiLevelType w:val="hybridMultilevel"/>
     <w:tmpl w:val="AB2430FC"/>
@@ -16597,7 +17645,7 @@
       </w:pPr>
     </w:lvl>
   </w:abstractNum>
-  <w:abstractNum w:abstractNumId="69" w15:restartNumberingAfterBreak="0">
+  <w:abstractNum w:abstractNumId="71" w15:restartNumberingAfterBreak="0">
     <w:nsid w:val="3FBD0865"/>
     <w:multiLevelType w:val="hybridMultilevel"/>
     <w:tmpl w:val="ED5A4A86"/>
@@ -16710,7 +17758,7 @@
       </w:rPr>
     </w:lvl>
   </w:abstractNum>
-  <w:abstractNum w:abstractNumId="70" w15:restartNumberingAfterBreak="0">
+  <w:abstractNum w:abstractNumId="72" w15:restartNumberingAfterBreak="0">
     <w:nsid w:val="40066C6C"/>
     <w:multiLevelType w:val="hybridMultilevel"/>
     <w:tmpl w:val="4F4C9242"/>
@@ -16823,7 +17871,7 @@
       </w:rPr>
     </w:lvl>
   </w:abstractNum>
-  <w:abstractNum w:abstractNumId="71" w15:restartNumberingAfterBreak="0">
+  <w:abstractNum w:abstractNumId="73" w15:restartNumberingAfterBreak="0">
     <w:nsid w:val="40757ED7"/>
     <w:multiLevelType w:val="hybridMultilevel"/>
     <w:tmpl w:val="B1DCE9F6"/>
@@ -16912,7 +17960,7 @@
       </w:pPr>
     </w:lvl>
   </w:abstractNum>
-  <w:abstractNum w:abstractNumId="72" w15:restartNumberingAfterBreak="0">
+  <w:abstractNum w:abstractNumId="74" w15:restartNumberingAfterBreak="0">
     <w:nsid w:val="411B663B"/>
     <w:multiLevelType w:val="hybridMultilevel"/>
     <w:tmpl w:val="A96E76A6"/>
@@ -17001,7 +18049,7 @@
       </w:pPr>
     </w:lvl>
   </w:abstractNum>
-  <w:abstractNum w:abstractNumId="73" w15:restartNumberingAfterBreak="0">
+  <w:abstractNum w:abstractNumId="75" w15:restartNumberingAfterBreak="0">
     <w:nsid w:val="415402C0"/>
     <w:multiLevelType w:val="hybridMultilevel"/>
     <w:tmpl w:val="41220A52"/>
@@ -17114,7 +18162,7 @@
       </w:rPr>
     </w:lvl>
   </w:abstractNum>
-  <w:abstractNum w:abstractNumId="74" w15:restartNumberingAfterBreak="0">
+  <w:abstractNum w:abstractNumId="76" w15:restartNumberingAfterBreak="0">
     <w:nsid w:val="41C561FA"/>
     <w:multiLevelType w:val="hybridMultilevel"/>
     <w:tmpl w:val="D81AE540"/>
@@ -17227,7 +18275,7 @@
       </w:rPr>
     </w:lvl>
   </w:abstractNum>
-  <w:abstractNum w:abstractNumId="75" w15:restartNumberingAfterBreak="0">
+  <w:abstractNum w:abstractNumId="77" w15:restartNumberingAfterBreak="0">
     <w:nsid w:val="4237059A"/>
     <w:multiLevelType w:val="hybridMultilevel"/>
     <w:tmpl w:val="28DA9C60"/>
@@ -17316,7 +18364,7 @@
       </w:pPr>
     </w:lvl>
   </w:abstractNum>
-  <w:abstractNum w:abstractNumId="76" w15:restartNumberingAfterBreak="0">
+  <w:abstractNum w:abstractNumId="78" w15:restartNumberingAfterBreak="0">
     <w:nsid w:val="428106DA"/>
     <w:multiLevelType w:val="hybridMultilevel"/>
     <w:tmpl w:val="4F2A79C0"/>
@@ -17405,7 +18453,7 @@
       </w:pPr>
     </w:lvl>
   </w:abstractNum>
-  <w:abstractNum w:abstractNumId="77" w15:restartNumberingAfterBreak="0">
+  <w:abstractNum w:abstractNumId="79" w15:restartNumberingAfterBreak="0">
     <w:nsid w:val="4307165F"/>
     <w:multiLevelType w:val="hybridMultilevel"/>
     <w:tmpl w:val="D87CB310"/>
@@ -17518,7 +18566,7 @@
       </w:rPr>
     </w:lvl>
   </w:abstractNum>
-  <w:abstractNum w:abstractNumId="78" w15:restartNumberingAfterBreak="0">
+  <w:abstractNum w:abstractNumId="80" w15:restartNumberingAfterBreak="0">
     <w:nsid w:val="44F65D42"/>
     <w:multiLevelType w:val="hybridMultilevel"/>
     <w:tmpl w:val="FC805E36"/>
@@ -17631,7 +18679,7 @@
       </w:rPr>
     </w:lvl>
   </w:abstractNum>
-  <w:abstractNum w:abstractNumId="79" w15:restartNumberingAfterBreak="0">
+  <w:abstractNum w:abstractNumId="81" w15:restartNumberingAfterBreak="0">
     <w:nsid w:val="45D004AA"/>
     <w:multiLevelType w:val="hybridMultilevel"/>
     <w:tmpl w:val="33C4514A"/>
@@ -17744,7 +18792,7 @@
       </w:rPr>
     </w:lvl>
   </w:abstractNum>
-  <w:abstractNum w:abstractNumId="80" w15:restartNumberingAfterBreak="0">
+  <w:abstractNum w:abstractNumId="82" w15:restartNumberingAfterBreak="0">
     <w:nsid w:val="46283268"/>
     <w:multiLevelType w:val="hybridMultilevel"/>
     <w:tmpl w:val="BF5E2200"/>
@@ -17858,7 +18906,7 @@
       </w:rPr>
     </w:lvl>
   </w:abstractNum>
-  <w:abstractNum w:abstractNumId="81" w15:restartNumberingAfterBreak="0">
+  <w:abstractNum w:abstractNumId="83" w15:restartNumberingAfterBreak="0">
     <w:nsid w:val="46EA3228"/>
     <w:multiLevelType w:val="hybridMultilevel"/>
     <w:tmpl w:val="DAD4AED0"/>
@@ -17971,7 +19019,7 @@
       </w:rPr>
     </w:lvl>
   </w:abstractNum>
-  <w:abstractNum w:abstractNumId="82" w15:restartNumberingAfterBreak="0">
+  <w:abstractNum w:abstractNumId="84" w15:restartNumberingAfterBreak="0">
     <w:nsid w:val="49284054"/>
     <w:multiLevelType w:val="hybridMultilevel"/>
     <w:tmpl w:val="328A5AC8"/>
@@ -18084,7 +19132,96 @@
       </w:rPr>
     </w:lvl>
   </w:abstractNum>
-  <w:abstractNum w:abstractNumId="83" w15:restartNumberingAfterBreak="0">
+  <w:abstractNum w:abstractNumId="85" w15:restartNumberingAfterBreak="0">
+    <w:nsid w:val="49A62C47"/>
+    <w:multiLevelType w:val="hybridMultilevel"/>
+    <w:tmpl w:val="638EAD68"/>
+    <w:lvl w:ilvl="0" w:tplc="04090017">
+      <w:start w:val="1"/>
+      <w:numFmt w:val="lowerLetter"/>
+      <w:lvlText w:val="%1)"/>
+      <w:lvlJc w:val="left"/>
+      <w:pPr>
+        <w:ind w:left="720" w:hanging="360"/>
+      </w:pPr>
+      <w:rPr>
+        <w:rFonts w:hint="default"/>
+      </w:rPr>
+    </w:lvl>
+    <w:lvl w:ilvl="1" w:tplc="04090019" w:tentative="1">
+      <w:start w:val="1"/>
+      <w:numFmt w:val="lowerLetter"/>
+      <w:lvlText w:val="%2."/>
+      <w:lvlJc w:val="left"/>
+      <w:pPr>
+        <w:ind w:left="1440" w:hanging="360"/>
+      </w:pPr>
+    </w:lvl>
+    <w:lvl w:ilvl="2" w:tplc="0409001B" w:tentative="1">
+      <w:start w:val="1"/>
+      <w:numFmt w:val="lowerRoman"/>
+      <w:lvlText w:val="%3."/>
+      <w:lvlJc w:val="right"/>
+      <w:pPr>
+        <w:ind w:left="2160" w:hanging="180"/>
+      </w:pPr>
+    </w:lvl>
+    <w:lvl w:ilvl="3" w:tplc="0409000F" w:tentative="1">
+      <w:start w:val="1"/>
+      <w:numFmt w:val="decimal"/>
+      <w:lvlText w:val="%4."/>
+      <w:lvlJc w:val="left"/>
+      <w:pPr>
+        <w:ind w:left="2880" w:hanging="360"/>
+      </w:pPr>
+    </w:lvl>
+    <w:lvl w:ilvl="4" w:tplc="04090019" w:tentative="1">
+      <w:start w:val="1"/>
+      <w:numFmt w:val="lowerLetter"/>
+      <w:lvlText w:val="%5."/>
+      <w:lvlJc w:val="left"/>
+      <w:pPr>
+        <w:ind w:left="3600" w:hanging="360"/>
+      </w:pPr>
+    </w:lvl>
+    <w:lvl w:ilvl="5" w:tplc="0409001B" w:tentative="1">
+      <w:start w:val="1"/>
+      <w:numFmt w:val="lowerRoman"/>
+      <w:lvlText w:val="%6."/>
+      <w:lvlJc w:val="right"/>
+      <w:pPr>
+        <w:ind w:left="4320" w:hanging="180"/>
+      </w:pPr>
+    </w:lvl>
+    <w:lvl w:ilvl="6" w:tplc="0409000F" w:tentative="1">
+      <w:start w:val="1"/>
+      <w:numFmt w:val="decimal"/>
+      <w:lvlText w:val="%7."/>
+      <w:lvlJc w:val="left"/>
+      <w:pPr>
+        <w:ind w:left="5040" w:hanging="360"/>
+      </w:pPr>
+    </w:lvl>
+    <w:lvl w:ilvl="7" w:tplc="04090019" w:tentative="1">
+      <w:start w:val="1"/>
+      <w:numFmt w:val="lowerLetter"/>
+      <w:lvlText w:val="%8."/>
+      <w:lvlJc w:val="left"/>
+      <w:pPr>
+        <w:ind w:left="5760" w:hanging="360"/>
+      </w:pPr>
+    </w:lvl>
+    <w:lvl w:ilvl="8" w:tplc="0409001B" w:tentative="1">
+      <w:start w:val="1"/>
+      <w:numFmt w:val="lowerRoman"/>
+      <w:lvlText w:val="%9."/>
+      <w:lvlJc w:val="right"/>
+      <w:pPr>
+        <w:ind w:left="6480" w:hanging="180"/>
+      </w:pPr>
+    </w:lvl>
+  </w:abstractNum>
+  <w:abstractNum w:abstractNumId="86" w15:restartNumberingAfterBreak="0">
     <w:nsid w:val="49F75FB3"/>
     <w:multiLevelType w:val="hybridMultilevel"/>
     <w:tmpl w:val="A5D0BA00"/>
@@ -18197,7 +19334,7 @@
       </w:rPr>
     </w:lvl>
   </w:abstractNum>
-  <w:abstractNum w:abstractNumId="84" w15:restartNumberingAfterBreak="0">
+  <w:abstractNum w:abstractNumId="87" w15:restartNumberingAfterBreak="0">
     <w:nsid w:val="4A5A15A3"/>
     <w:multiLevelType w:val="hybridMultilevel"/>
     <w:tmpl w:val="62B8B0F8"/>
@@ -18310,7 +19447,7 @@
       </w:rPr>
     </w:lvl>
   </w:abstractNum>
-  <w:abstractNum w:abstractNumId="85" w15:restartNumberingAfterBreak="0">
+  <w:abstractNum w:abstractNumId="88" w15:restartNumberingAfterBreak="0">
     <w:nsid w:val="4AB42F31"/>
     <w:multiLevelType w:val="hybridMultilevel"/>
     <w:tmpl w:val="5E3EFCA0"/>
@@ -18423,7 +19560,7 @@
       </w:rPr>
     </w:lvl>
   </w:abstractNum>
-  <w:abstractNum w:abstractNumId="86" w15:restartNumberingAfterBreak="0">
+  <w:abstractNum w:abstractNumId="89" w15:restartNumberingAfterBreak="0">
     <w:nsid w:val="4DBF6BE3"/>
     <w:multiLevelType w:val="hybridMultilevel"/>
     <w:tmpl w:val="65A25656"/>
@@ -18536,7 +19673,7 @@
       </w:rPr>
     </w:lvl>
   </w:abstractNum>
-  <w:abstractNum w:abstractNumId="87" w15:restartNumberingAfterBreak="0">
+  <w:abstractNum w:abstractNumId="90" w15:restartNumberingAfterBreak="0">
     <w:nsid w:val="4DC556D7"/>
     <w:multiLevelType w:val="hybridMultilevel"/>
     <w:tmpl w:val="95460E3C"/>
@@ -18649,7 +19786,7 @@
       </w:rPr>
     </w:lvl>
   </w:abstractNum>
-  <w:abstractNum w:abstractNumId="88" w15:restartNumberingAfterBreak="0">
+  <w:abstractNum w:abstractNumId="91" w15:restartNumberingAfterBreak="0">
     <w:nsid w:val="4DD77871"/>
     <w:multiLevelType w:val="hybridMultilevel"/>
     <w:tmpl w:val="94B2DBF0"/>
@@ -18762,7 +19899,7 @@
       </w:rPr>
     </w:lvl>
   </w:abstractNum>
-  <w:abstractNum w:abstractNumId="89" w15:restartNumberingAfterBreak="0">
+  <w:abstractNum w:abstractNumId="92" w15:restartNumberingAfterBreak="0">
     <w:nsid w:val="4E3A5D77"/>
     <w:multiLevelType w:val="hybridMultilevel"/>
     <w:tmpl w:val="E5ACB18C"/>
@@ -18851,7 +19988,7 @@
       </w:pPr>
     </w:lvl>
   </w:abstractNum>
-  <w:abstractNum w:abstractNumId="90" w15:restartNumberingAfterBreak="0">
+  <w:abstractNum w:abstractNumId="93" w15:restartNumberingAfterBreak="0">
     <w:nsid w:val="4EF56253"/>
     <w:multiLevelType w:val="hybridMultilevel"/>
     <w:tmpl w:val="25CA0C44"/>
@@ -18940,7 +20077,7 @@
       </w:pPr>
     </w:lvl>
   </w:abstractNum>
-  <w:abstractNum w:abstractNumId="91" w15:restartNumberingAfterBreak="0">
+  <w:abstractNum w:abstractNumId="94" w15:restartNumberingAfterBreak="0">
     <w:nsid w:val="4F5C2FA6"/>
     <w:multiLevelType w:val="hybridMultilevel"/>
     <w:tmpl w:val="6DE42816"/>
@@ -19053,7 +20190,7 @@
       </w:rPr>
     </w:lvl>
   </w:abstractNum>
-  <w:abstractNum w:abstractNumId="92" w15:restartNumberingAfterBreak="0">
+  <w:abstractNum w:abstractNumId="95" w15:restartNumberingAfterBreak="0">
     <w:nsid w:val="4F617656"/>
     <w:multiLevelType w:val="hybridMultilevel"/>
     <w:tmpl w:val="5950C336"/>
@@ -19166,7 +20303,7 @@
       </w:rPr>
     </w:lvl>
   </w:abstractNum>
-  <w:abstractNum w:abstractNumId="93" w15:restartNumberingAfterBreak="0">
+  <w:abstractNum w:abstractNumId="96" w15:restartNumberingAfterBreak="0">
     <w:nsid w:val="50330AAD"/>
     <w:multiLevelType w:val="hybridMultilevel"/>
     <w:tmpl w:val="7F0A3CFE"/>
@@ -19279,7 +20416,7 @@
       </w:rPr>
     </w:lvl>
   </w:abstractNum>
-  <w:abstractNum w:abstractNumId="94" w15:restartNumberingAfterBreak="0">
+  <w:abstractNum w:abstractNumId="97" w15:restartNumberingAfterBreak="0">
     <w:nsid w:val="522636B4"/>
     <w:multiLevelType w:val="hybridMultilevel"/>
     <w:tmpl w:val="AB7A0F58"/>
@@ -19392,7 +20529,7 @@
       </w:rPr>
     </w:lvl>
   </w:abstractNum>
-  <w:abstractNum w:abstractNumId="95" w15:restartNumberingAfterBreak="0">
+  <w:abstractNum w:abstractNumId="98" w15:restartNumberingAfterBreak="0">
     <w:nsid w:val="534E2A77"/>
     <w:multiLevelType w:val="hybridMultilevel"/>
     <w:tmpl w:val="D8C81B4E"/>
@@ -19505,7 +20642,7 @@
       </w:rPr>
     </w:lvl>
   </w:abstractNum>
-  <w:abstractNum w:abstractNumId="96" w15:restartNumberingAfterBreak="0">
+  <w:abstractNum w:abstractNumId="99" w15:restartNumberingAfterBreak="0">
     <w:nsid w:val="542B4CA3"/>
     <w:multiLevelType w:val="hybridMultilevel"/>
     <w:tmpl w:val="7A14E6CE"/>
@@ -19618,7 +20755,7 @@
       </w:rPr>
     </w:lvl>
   </w:abstractNum>
-  <w:abstractNum w:abstractNumId="97" w15:restartNumberingAfterBreak="0">
+  <w:abstractNum w:abstractNumId="100" w15:restartNumberingAfterBreak="0">
     <w:nsid w:val="557E0066"/>
     <w:multiLevelType w:val="hybridMultilevel"/>
     <w:tmpl w:val="EA2E6E72"/>
@@ -19731,7 +20868,7 @@
       </w:rPr>
     </w:lvl>
   </w:abstractNum>
-  <w:abstractNum w:abstractNumId="98" w15:restartNumberingAfterBreak="0">
+  <w:abstractNum w:abstractNumId="101" w15:restartNumberingAfterBreak="0">
     <w:nsid w:val="56DC0C20"/>
     <w:multiLevelType w:val="hybridMultilevel"/>
     <w:tmpl w:val="9564AA1C"/>
@@ -19844,7 +20981,7 @@
       </w:rPr>
     </w:lvl>
   </w:abstractNum>
-  <w:abstractNum w:abstractNumId="99" w15:restartNumberingAfterBreak="0">
+  <w:abstractNum w:abstractNumId="102" w15:restartNumberingAfterBreak="0">
     <w:nsid w:val="574C5675"/>
     <w:multiLevelType w:val="hybridMultilevel"/>
     <w:tmpl w:val="2CB8DF7C"/>
@@ -19957,7 +21094,7 @@
       </w:rPr>
     </w:lvl>
   </w:abstractNum>
-  <w:abstractNum w:abstractNumId="100" w15:restartNumberingAfterBreak="0">
+  <w:abstractNum w:abstractNumId="103" w15:restartNumberingAfterBreak="0">
     <w:nsid w:val="585D3CF3"/>
     <w:multiLevelType w:val="hybridMultilevel"/>
     <w:tmpl w:val="776E2F16"/>
@@ -20046,7 +21183,7 @@
       </w:pPr>
     </w:lvl>
   </w:abstractNum>
-  <w:abstractNum w:abstractNumId="101" w15:restartNumberingAfterBreak="0">
+  <w:abstractNum w:abstractNumId="104" w15:restartNumberingAfterBreak="0">
     <w:nsid w:val="596823D4"/>
     <w:multiLevelType w:val="hybridMultilevel"/>
     <w:tmpl w:val="6A98BF5A"/>
@@ -20159,7 +21296,7 @@
       </w:rPr>
     </w:lvl>
   </w:abstractNum>
-  <w:abstractNum w:abstractNumId="102" w15:restartNumberingAfterBreak="0">
+  <w:abstractNum w:abstractNumId="105" w15:restartNumberingAfterBreak="0">
     <w:nsid w:val="598F0A81"/>
     <w:multiLevelType w:val="hybridMultilevel"/>
     <w:tmpl w:val="1586F73C"/>
@@ -20248,7 +21385,7 @@
       </w:pPr>
     </w:lvl>
   </w:abstractNum>
-  <w:abstractNum w:abstractNumId="103" w15:restartNumberingAfterBreak="0">
+  <w:abstractNum w:abstractNumId="106" w15:restartNumberingAfterBreak="0">
     <w:nsid w:val="5BED6708"/>
     <w:multiLevelType w:val="hybridMultilevel"/>
     <w:tmpl w:val="D41842DA"/>
@@ -20361,7 +21498,7 @@
       </w:rPr>
     </w:lvl>
   </w:abstractNum>
-  <w:abstractNum w:abstractNumId="104" w15:restartNumberingAfterBreak="0">
+  <w:abstractNum w:abstractNumId="107" w15:restartNumberingAfterBreak="0">
     <w:nsid w:val="5C17384B"/>
     <w:multiLevelType w:val="hybridMultilevel"/>
     <w:tmpl w:val="A260D46E"/>
@@ -20474,7 +21611,7 @@
       </w:rPr>
     </w:lvl>
   </w:abstractNum>
-  <w:abstractNum w:abstractNumId="105" w15:restartNumberingAfterBreak="0">
+  <w:abstractNum w:abstractNumId="108" w15:restartNumberingAfterBreak="0">
     <w:nsid w:val="5C96307E"/>
     <w:multiLevelType w:val="hybridMultilevel"/>
     <w:tmpl w:val="302445AA"/>
@@ -20563,7 +21700,7 @@
       </w:pPr>
     </w:lvl>
   </w:abstractNum>
-  <w:abstractNum w:abstractNumId="106" w15:restartNumberingAfterBreak="0">
+  <w:abstractNum w:abstractNumId="109" w15:restartNumberingAfterBreak="0">
     <w:nsid w:val="5D083B27"/>
     <w:multiLevelType w:val="hybridMultilevel"/>
     <w:tmpl w:val="EF7AB862"/>
@@ -20676,7 +21813,7 @@
       </w:rPr>
     </w:lvl>
   </w:abstractNum>
-  <w:abstractNum w:abstractNumId="107" w15:restartNumberingAfterBreak="0">
+  <w:abstractNum w:abstractNumId="110" w15:restartNumberingAfterBreak="0">
     <w:nsid w:val="5EA10517"/>
     <w:multiLevelType w:val="hybridMultilevel"/>
     <w:tmpl w:val="D708D982"/>
@@ -20789,7 +21926,7 @@
       </w:rPr>
     </w:lvl>
   </w:abstractNum>
-  <w:abstractNum w:abstractNumId="108" w15:restartNumberingAfterBreak="0">
+  <w:abstractNum w:abstractNumId="111" w15:restartNumberingAfterBreak="0">
     <w:nsid w:val="607A7161"/>
     <w:multiLevelType w:val="hybridMultilevel"/>
     <w:tmpl w:val="BC709CC2"/>
@@ -20902,7 +22039,7 @@
       </w:rPr>
     </w:lvl>
   </w:abstractNum>
-  <w:abstractNum w:abstractNumId="109" w15:restartNumberingAfterBreak="0">
+  <w:abstractNum w:abstractNumId="112" w15:restartNumberingAfterBreak="0">
     <w:nsid w:val="60880DA8"/>
     <w:multiLevelType w:val="hybridMultilevel"/>
     <w:tmpl w:val="4B8813FC"/>
@@ -21015,7 +22152,7 @@
       </w:rPr>
     </w:lvl>
   </w:abstractNum>
-  <w:abstractNum w:abstractNumId="110" w15:restartNumberingAfterBreak="0">
+  <w:abstractNum w:abstractNumId="113" w15:restartNumberingAfterBreak="0">
     <w:nsid w:val="60A26247"/>
     <w:multiLevelType w:val="hybridMultilevel"/>
     <w:tmpl w:val="49884A0A"/>
@@ -21104,7 +22241,185 @@
       </w:pPr>
     </w:lvl>
   </w:abstractNum>
-  <w:abstractNum w:abstractNumId="111" w15:restartNumberingAfterBreak="0">
+  <w:abstractNum w:abstractNumId="114" w15:restartNumberingAfterBreak="0">
+    <w:nsid w:val="638114D2"/>
+    <w:multiLevelType w:val="hybridMultilevel"/>
+    <w:tmpl w:val="11F418AE"/>
+    <w:lvl w:ilvl="0" w:tplc="04090017">
+      <w:start w:val="1"/>
+      <w:numFmt w:val="lowerLetter"/>
+      <w:lvlText w:val="%1)"/>
+      <w:lvlJc w:val="left"/>
+      <w:pPr>
+        <w:ind w:left="720" w:hanging="360"/>
+      </w:pPr>
+      <w:rPr>
+        <w:rFonts w:hint="default"/>
+      </w:rPr>
+    </w:lvl>
+    <w:lvl w:ilvl="1" w:tplc="04090019" w:tentative="1">
+      <w:start w:val="1"/>
+      <w:numFmt w:val="lowerLetter"/>
+      <w:lvlText w:val="%2."/>
+      <w:lvlJc w:val="left"/>
+      <w:pPr>
+        <w:ind w:left="1440" w:hanging="360"/>
+      </w:pPr>
+    </w:lvl>
+    <w:lvl w:ilvl="2" w:tplc="0409001B" w:tentative="1">
+      <w:start w:val="1"/>
+      <w:numFmt w:val="lowerRoman"/>
+      <w:lvlText w:val="%3."/>
+      <w:lvlJc w:val="right"/>
+      <w:pPr>
+        <w:ind w:left="2160" w:hanging="180"/>
+      </w:pPr>
+    </w:lvl>
+    <w:lvl w:ilvl="3" w:tplc="0409000F" w:tentative="1">
+      <w:start w:val="1"/>
+      <w:numFmt w:val="decimal"/>
+      <w:lvlText w:val="%4."/>
+      <w:lvlJc w:val="left"/>
+      <w:pPr>
+        <w:ind w:left="2880" w:hanging="360"/>
+      </w:pPr>
+    </w:lvl>
+    <w:lvl w:ilvl="4" w:tplc="04090019" w:tentative="1">
+      <w:start w:val="1"/>
+      <w:numFmt w:val="lowerLetter"/>
+      <w:lvlText w:val="%5."/>
+      <w:lvlJc w:val="left"/>
+      <w:pPr>
+        <w:ind w:left="3600" w:hanging="360"/>
+      </w:pPr>
+    </w:lvl>
+    <w:lvl w:ilvl="5" w:tplc="0409001B" w:tentative="1">
+      <w:start w:val="1"/>
+      <w:numFmt w:val="lowerRoman"/>
+      <w:lvlText w:val="%6."/>
+      <w:lvlJc w:val="right"/>
+      <w:pPr>
+        <w:ind w:left="4320" w:hanging="180"/>
+      </w:pPr>
+    </w:lvl>
+    <w:lvl w:ilvl="6" w:tplc="0409000F" w:tentative="1">
+      <w:start w:val="1"/>
+      <w:numFmt w:val="decimal"/>
+      <w:lvlText w:val="%7."/>
+      <w:lvlJc w:val="left"/>
+      <w:pPr>
+        <w:ind w:left="5040" w:hanging="360"/>
+      </w:pPr>
+    </w:lvl>
+    <w:lvl w:ilvl="7" w:tplc="04090019" w:tentative="1">
+      <w:start w:val="1"/>
+      <w:numFmt w:val="lowerLetter"/>
+      <w:lvlText w:val="%8."/>
+      <w:lvlJc w:val="left"/>
+      <w:pPr>
+        <w:ind w:left="5760" w:hanging="360"/>
+      </w:pPr>
+    </w:lvl>
+    <w:lvl w:ilvl="8" w:tplc="0409001B" w:tentative="1">
+      <w:start w:val="1"/>
+      <w:numFmt w:val="lowerRoman"/>
+      <w:lvlText w:val="%9."/>
+      <w:lvlJc w:val="right"/>
+      <w:pPr>
+        <w:ind w:left="6480" w:hanging="180"/>
+      </w:pPr>
+    </w:lvl>
+  </w:abstractNum>
+  <w:abstractNum w:abstractNumId="115" w15:restartNumberingAfterBreak="0">
+    <w:nsid w:val="65344217"/>
+    <w:multiLevelType w:val="hybridMultilevel"/>
+    <w:tmpl w:val="88B40608"/>
+    <w:lvl w:ilvl="0" w:tplc="04090017">
+      <w:start w:val="1"/>
+      <w:numFmt w:val="lowerLetter"/>
+      <w:lvlText w:val="%1)"/>
+      <w:lvlJc w:val="left"/>
+      <w:pPr>
+        <w:ind w:left="720" w:hanging="360"/>
+      </w:pPr>
+      <w:rPr>
+        <w:rFonts w:hint="default"/>
+      </w:rPr>
+    </w:lvl>
+    <w:lvl w:ilvl="1" w:tplc="04090019" w:tentative="1">
+      <w:start w:val="1"/>
+      <w:numFmt w:val="lowerLetter"/>
+      <w:lvlText w:val="%2."/>
+      <w:lvlJc w:val="left"/>
+      <w:pPr>
+        <w:ind w:left="1440" w:hanging="360"/>
+      </w:pPr>
+    </w:lvl>
+    <w:lvl w:ilvl="2" w:tplc="0409001B" w:tentative="1">
+      <w:start w:val="1"/>
+      <w:numFmt w:val="lowerRoman"/>
+      <w:lvlText w:val="%3."/>
+      <w:lvlJc w:val="right"/>
+      <w:pPr>
+        <w:ind w:left="2160" w:hanging="180"/>
+      </w:pPr>
+    </w:lvl>
+    <w:lvl w:ilvl="3" w:tplc="0409000F" w:tentative="1">
+      <w:start w:val="1"/>
+      <w:numFmt w:val="decimal"/>
+      <w:lvlText w:val="%4."/>
+      <w:lvlJc w:val="left"/>
+      <w:pPr>
+        <w:ind w:left="2880" w:hanging="360"/>
+      </w:pPr>
+    </w:lvl>
+    <w:lvl w:ilvl="4" w:tplc="04090019" w:tentative="1">
+      <w:start w:val="1"/>
+      <w:numFmt w:val="lowerLetter"/>
+      <w:lvlText w:val="%5."/>
+      <w:lvlJc w:val="left"/>
+      <w:pPr>
+        <w:ind w:left="3600" w:hanging="360"/>
+      </w:pPr>
+    </w:lvl>
+    <w:lvl w:ilvl="5" w:tplc="0409001B" w:tentative="1">
+      <w:start w:val="1"/>
+      <w:numFmt w:val="lowerRoman"/>
+      <w:lvlText w:val="%6."/>
+      <w:lvlJc w:val="right"/>
+      <w:pPr>
+        <w:ind w:left="4320" w:hanging="180"/>
+      </w:pPr>
+    </w:lvl>
+    <w:lvl w:ilvl="6" w:tplc="0409000F" w:tentative="1">
+      <w:start w:val="1"/>
+      <w:numFmt w:val="decimal"/>
+      <w:lvlText w:val="%7."/>
+      <w:lvlJc w:val="left"/>
+      <w:pPr>
+        <w:ind w:left="5040" w:hanging="360"/>
+      </w:pPr>
+    </w:lvl>
+    <w:lvl w:ilvl="7" w:tplc="04090019" w:tentative="1">
+      <w:start w:val="1"/>
+      <w:numFmt w:val="lowerLetter"/>
+      <w:lvlText w:val="%8."/>
+      <w:lvlJc w:val="left"/>
+      <w:pPr>
+        <w:ind w:left="5760" w:hanging="360"/>
+      </w:pPr>
+    </w:lvl>
+    <w:lvl w:ilvl="8" w:tplc="0409001B" w:tentative="1">
+      <w:start w:val="1"/>
+      <w:numFmt w:val="lowerRoman"/>
+      <w:lvlText w:val="%9."/>
+      <w:lvlJc w:val="right"/>
+      <w:pPr>
+        <w:ind w:left="6480" w:hanging="180"/>
+      </w:pPr>
+    </w:lvl>
+  </w:abstractNum>
+  <w:abstractNum w:abstractNumId="116" w15:restartNumberingAfterBreak="0">
     <w:nsid w:val="668422C3"/>
     <w:multiLevelType w:val="hybridMultilevel"/>
     <w:tmpl w:val="B5B8058E"/>
@@ -21217,7 +22532,7 @@
       </w:rPr>
     </w:lvl>
   </w:abstractNum>
-  <w:abstractNum w:abstractNumId="112" w15:restartNumberingAfterBreak="0">
+  <w:abstractNum w:abstractNumId="117" w15:restartNumberingAfterBreak="0">
     <w:nsid w:val="66DD6B18"/>
     <w:multiLevelType w:val="hybridMultilevel"/>
     <w:tmpl w:val="DC344DA2"/>
@@ -21330,10 +22645,10 @@
       </w:rPr>
     </w:lvl>
   </w:abstractNum>
-  <w:abstractNum w:abstractNumId="113" w15:restartNumberingAfterBreak="0">
+  <w:abstractNum w:abstractNumId="118" w15:restartNumberingAfterBreak="0">
     <w:nsid w:val="6A3A7A34"/>
     <w:multiLevelType w:val="hybridMultilevel"/>
-    <w:tmpl w:val="E426268E"/>
+    <w:tmpl w:val="149A9E5A"/>
     <w:lvl w:ilvl="0" w:tplc="0409000B">
       <w:start w:val="1"/>
       <w:numFmt w:val="bullet"/>
@@ -21346,7 +22661,7 @@
         <w:rFonts w:ascii="Wingdings" w:hAnsi="Wingdings" w:hint="default"/>
       </w:rPr>
     </w:lvl>
-    <w:lvl w:ilvl="1" w:tplc="04090003" w:tentative="1">
+    <w:lvl w:ilvl="1" w:tplc="04090003">
       <w:start w:val="1"/>
       <w:numFmt w:val="bullet"/>
       <w:lvlText w:val="o"/>
@@ -21443,7 +22758,96 @@
       </w:rPr>
     </w:lvl>
   </w:abstractNum>
-  <w:abstractNum w:abstractNumId="114" w15:restartNumberingAfterBreak="0">
+  <w:abstractNum w:abstractNumId="119" w15:restartNumberingAfterBreak="0">
+    <w:nsid w:val="6A3B3675"/>
+    <w:multiLevelType w:val="hybridMultilevel"/>
+    <w:tmpl w:val="32241BD0"/>
+    <w:lvl w:ilvl="0" w:tplc="04090017">
+      <w:start w:val="1"/>
+      <w:numFmt w:val="lowerLetter"/>
+      <w:lvlText w:val="%1)"/>
+      <w:lvlJc w:val="left"/>
+      <w:pPr>
+        <w:ind w:left="720" w:hanging="360"/>
+      </w:pPr>
+      <w:rPr>
+        <w:rFonts w:hint="default"/>
+      </w:rPr>
+    </w:lvl>
+    <w:lvl w:ilvl="1" w:tplc="04090019" w:tentative="1">
+      <w:start w:val="1"/>
+      <w:numFmt w:val="lowerLetter"/>
+      <w:lvlText w:val="%2."/>
+      <w:lvlJc w:val="left"/>
+      <w:pPr>
+        <w:ind w:left="1440" w:hanging="360"/>
+      </w:pPr>
+    </w:lvl>
+    <w:lvl w:ilvl="2" w:tplc="0409001B" w:tentative="1">
+      <w:start w:val="1"/>
+      <w:numFmt w:val="lowerRoman"/>
+      <w:lvlText w:val="%3."/>
+      <w:lvlJc w:val="right"/>
+      <w:pPr>
+        <w:ind w:left="2160" w:hanging="180"/>
+      </w:pPr>
+    </w:lvl>
+    <w:lvl w:ilvl="3" w:tplc="0409000F" w:tentative="1">
+      <w:start w:val="1"/>
+      <w:numFmt w:val="decimal"/>
+      <w:lvlText w:val="%4."/>
+      <w:lvlJc w:val="left"/>
+      <w:pPr>
+        <w:ind w:left="2880" w:hanging="360"/>
+      </w:pPr>
+    </w:lvl>
+    <w:lvl w:ilvl="4" w:tplc="04090019" w:tentative="1">
+      <w:start w:val="1"/>
+      <w:numFmt w:val="lowerLetter"/>
+      <w:lvlText w:val="%5."/>
+      <w:lvlJc w:val="left"/>
+      <w:pPr>
+        <w:ind w:left="3600" w:hanging="360"/>
+      </w:pPr>
+    </w:lvl>
+    <w:lvl w:ilvl="5" w:tplc="0409001B" w:tentative="1">
+      <w:start w:val="1"/>
+      <w:numFmt w:val="lowerRoman"/>
+      <w:lvlText w:val="%6."/>
+      <w:lvlJc w:val="right"/>
+      <w:pPr>
+        <w:ind w:left="4320" w:hanging="180"/>
+      </w:pPr>
+    </w:lvl>
+    <w:lvl w:ilvl="6" w:tplc="0409000F" w:tentative="1">
+      <w:start w:val="1"/>
+      <w:numFmt w:val="decimal"/>
+      <w:lvlText w:val="%7."/>
+      <w:lvlJc w:val="left"/>
+      <w:pPr>
+        <w:ind w:left="5040" w:hanging="360"/>
+      </w:pPr>
+    </w:lvl>
+    <w:lvl w:ilvl="7" w:tplc="04090019" w:tentative="1">
+      <w:start w:val="1"/>
+      <w:numFmt w:val="lowerLetter"/>
+      <w:lvlText w:val="%8."/>
+      <w:lvlJc w:val="left"/>
+      <w:pPr>
+        <w:ind w:left="5760" w:hanging="360"/>
+      </w:pPr>
+    </w:lvl>
+    <w:lvl w:ilvl="8" w:tplc="0409001B" w:tentative="1">
+      <w:start w:val="1"/>
+      <w:numFmt w:val="lowerRoman"/>
+      <w:lvlText w:val="%9."/>
+      <w:lvlJc w:val="right"/>
+      <w:pPr>
+        <w:ind w:left="6480" w:hanging="180"/>
+      </w:pPr>
+    </w:lvl>
+  </w:abstractNum>
+  <w:abstractNum w:abstractNumId="120" w15:restartNumberingAfterBreak="0">
     <w:nsid w:val="6A811AA4"/>
     <w:multiLevelType w:val="hybridMultilevel"/>
     <w:tmpl w:val="5FC8E760"/>
@@ -21556,7 +22960,96 @@
       </w:rPr>
     </w:lvl>
   </w:abstractNum>
-  <w:abstractNum w:abstractNumId="115" w15:restartNumberingAfterBreak="0">
+  <w:abstractNum w:abstractNumId="121" w15:restartNumberingAfterBreak="0">
+    <w:nsid w:val="6B421712"/>
+    <w:multiLevelType w:val="hybridMultilevel"/>
+    <w:tmpl w:val="2E10711E"/>
+    <w:lvl w:ilvl="0" w:tplc="04090017">
+      <w:start w:val="1"/>
+      <w:numFmt w:val="lowerLetter"/>
+      <w:lvlText w:val="%1)"/>
+      <w:lvlJc w:val="left"/>
+      <w:pPr>
+        <w:ind w:left="720" w:hanging="360"/>
+      </w:pPr>
+      <w:rPr>
+        <w:rFonts w:hint="default"/>
+      </w:rPr>
+    </w:lvl>
+    <w:lvl w:ilvl="1" w:tplc="04090019" w:tentative="1">
+      <w:start w:val="1"/>
+      <w:numFmt w:val="lowerLetter"/>
+      <w:lvlText w:val="%2."/>
+      <w:lvlJc w:val="left"/>
+      <w:pPr>
+        <w:ind w:left="1440" w:hanging="360"/>
+      </w:pPr>
+    </w:lvl>
+    <w:lvl w:ilvl="2" w:tplc="0409001B" w:tentative="1">
+      <w:start w:val="1"/>
+      <w:numFmt w:val="lowerRoman"/>
+      <w:lvlText w:val="%3."/>
+      <w:lvlJc w:val="right"/>
+      <w:pPr>
+        <w:ind w:left="2160" w:hanging="180"/>
+      </w:pPr>
+    </w:lvl>
+    <w:lvl w:ilvl="3" w:tplc="0409000F" w:tentative="1">
+      <w:start w:val="1"/>
+      <w:numFmt w:val="decimal"/>
+      <w:lvlText w:val="%4."/>
+      <w:lvlJc w:val="left"/>
+      <w:pPr>
+        <w:ind w:left="2880" w:hanging="360"/>
+      </w:pPr>
+    </w:lvl>
+    <w:lvl w:ilvl="4" w:tplc="04090019" w:tentative="1">
+      <w:start w:val="1"/>
+      <w:numFmt w:val="lowerLetter"/>
+      <w:lvlText w:val="%5."/>
+      <w:lvlJc w:val="left"/>
+      <w:pPr>
+        <w:ind w:left="3600" w:hanging="360"/>
+      </w:pPr>
+    </w:lvl>
+    <w:lvl w:ilvl="5" w:tplc="0409001B" w:tentative="1">
+      <w:start w:val="1"/>
+      <w:numFmt w:val="lowerRoman"/>
+      <w:lvlText w:val="%6."/>
+      <w:lvlJc w:val="right"/>
+      <w:pPr>
+        <w:ind w:left="4320" w:hanging="180"/>
+      </w:pPr>
+    </w:lvl>
+    <w:lvl w:ilvl="6" w:tplc="0409000F" w:tentative="1">
+      <w:start w:val="1"/>
+      <w:numFmt w:val="decimal"/>
+      <w:lvlText w:val="%7."/>
+      <w:lvlJc w:val="left"/>
+      <w:pPr>
+        <w:ind w:left="5040" w:hanging="360"/>
+      </w:pPr>
+    </w:lvl>
+    <w:lvl w:ilvl="7" w:tplc="04090019" w:tentative="1">
+      <w:start w:val="1"/>
+      <w:numFmt w:val="lowerLetter"/>
+      <w:lvlText w:val="%8."/>
+      <w:lvlJc w:val="left"/>
+      <w:pPr>
+        <w:ind w:left="5760" w:hanging="360"/>
+      </w:pPr>
+    </w:lvl>
+    <w:lvl w:ilvl="8" w:tplc="0409001B" w:tentative="1">
+      <w:start w:val="1"/>
+      <w:numFmt w:val="lowerRoman"/>
+      <w:lvlText w:val="%9."/>
+      <w:lvlJc w:val="right"/>
+      <w:pPr>
+        <w:ind w:left="6480" w:hanging="180"/>
+      </w:pPr>
+    </w:lvl>
+  </w:abstractNum>
+  <w:abstractNum w:abstractNumId="122" w15:restartNumberingAfterBreak="0">
     <w:nsid w:val="6BAE51B8"/>
     <w:multiLevelType w:val="hybridMultilevel"/>
     <w:tmpl w:val="97E83C06"/>
@@ -21669,7 +23162,7 @@
       </w:rPr>
     </w:lvl>
   </w:abstractNum>
-  <w:abstractNum w:abstractNumId="116" w15:restartNumberingAfterBreak="0">
+  <w:abstractNum w:abstractNumId="123" w15:restartNumberingAfterBreak="0">
     <w:nsid w:val="6BFD2874"/>
     <w:multiLevelType w:val="hybridMultilevel"/>
     <w:tmpl w:val="10CA7430"/>
@@ -21782,7 +23275,7 @@
       </w:rPr>
     </w:lvl>
   </w:abstractNum>
-  <w:abstractNum w:abstractNumId="117" w15:restartNumberingAfterBreak="0">
+  <w:abstractNum w:abstractNumId="124" w15:restartNumberingAfterBreak="0">
     <w:nsid w:val="6C251276"/>
     <w:multiLevelType w:val="hybridMultilevel"/>
     <w:tmpl w:val="C5304D50"/>
@@ -21895,7 +23388,7 @@
       </w:rPr>
     </w:lvl>
   </w:abstractNum>
-  <w:abstractNum w:abstractNumId="118" w15:restartNumberingAfterBreak="0">
+  <w:abstractNum w:abstractNumId="125" w15:restartNumberingAfterBreak="0">
     <w:nsid w:val="6DCF7AE2"/>
     <w:multiLevelType w:val="hybridMultilevel"/>
     <w:tmpl w:val="FA16AFC6"/>
@@ -22008,7 +23501,7 @@
       </w:rPr>
     </w:lvl>
   </w:abstractNum>
-  <w:abstractNum w:abstractNumId="119" w15:restartNumberingAfterBreak="0">
+  <w:abstractNum w:abstractNumId="126" w15:restartNumberingAfterBreak="0">
     <w:nsid w:val="6FAE324F"/>
     <w:multiLevelType w:val="hybridMultilevel"/>
     <w:tmpl w:val="7EA648FC"/>
@@ -22121,7 +23614,7 @@
       </w:rPr>
     </w:lvl>
   </w:abstractNum>
-  <w:abstractNum w:abstractNumId="120" w15:restartNumberingAfterBreak="0">
+  <w:abstractNum w:abstractNumId="127" w15:restartNumberingAfterBreak="0">
     <w:nsid w:val="6FC820B1"/>
     <w:multiLevelType w:val="hybridMultilevel"/>
     <w:tmpl w:val="975E60CE"/>
@@ -22210,7 +23703,7 @@
       </w:pPr>
     </w:lvl>
   </w:abstractNum>
-  <w:abstractNum w:abstractNumId="121" w15:restartNumberingAfterBreak="0">
+  <w:abstractNum w:abstractNumId="128" w15:restartNumberingAfterBreak="0">
     <w:nsid w:val="6FF00DCC"/>
     <w:multiLevelType w:val="hybridMultilevel"/>
     <w:tmpl w:val="03B45856"/>
@@ -22323,7 +23816,7 @@
       </w:rPr>
     </w:lvl>
   </w:abstractNum>
-  <w:abstractNum w:abstractNumId="122" w15:restartNumberingAfterBreak="0">
+  <w:abstractNum w:abstractNumId="129" w15:restartNumberingAfterBreak="0">
     <w:nsid w:val="70D03B09"/>
     <w:multiLevelType w:val="hybridMultilevel"/>
     <w:tmpl w:val="35BAA98A"/>
@@ -22436,7 +23929,7 @@
       </w:rPr>
     </w:lvl>
   </w:abstractNum>
-  <w:abstractNum w:abstractNumId="123" w15:restartNumberingAfterBreak="0">
+  <w:abstractNum w:abstractNumId="130" w15:restartNumberingAfterBreak="0">
     <w:nsid w:val="70E37A84"/>
     <w:multiLevelType w:val="hybridMultilevel"/>
     <w:tmpl w:val="4E465712"/>
@@ -22525,7 +24018,7 @@
       </w:pPr>
     </w:lvl>
   </w:abstractNum>
-  <w:abstractNum w:abstractNumId="124" w15:restartNumberingAfterBreak="0">
+  <w:abstractNum w:abstractNumId="131" w15:restartNumberingAfterBreak="0">
     <w:nsid w:val="733631C8"/>
     <w:multiLevelType w:val="hybridMultilevel"/>
     <w:tmpl w:val="E3F0F3FE"/>
@@ -22638,7 +24131,96 @@
       </w:rPr>
     </w:lvl>
   </w:abstractNum>
-  <w:abstractNum w:abstractNumId="125" w15:restartNumberingAfterBreak="0">
+  <w:abstractNum w:abstractNumId="132" w15:restartNumberingAfterBreak="0">
+    <w:nsid w:val="746E7BE6"/>
+    <w:multiLevelType w:val="hybridMultilevel"/>
+    <w:tmpl w:val="7A3E41CA"/>
+    <w:lvl w:ilvl="0" w:tplc="04090017">
+      <w:start w:val="1"/>
+      <w:numFmt w:val="lowerLetter"/>
+      <w:lvlText w:val="%1)"/>
+      <w:lvlJc w:val="left"/>
+      <w:pPr>
+        <w:ind w:left="720" w:hanging="360"/>
+      </w:pPr>
+      <w:rPr>
+        <w:rFonts w:hint="default"/>
+      </w:rPr>
+    </w:lvl>
+    <w:lvl w:ilvl="1" w:tplc="04090019" w:tentative="1">
+      <w:start w:val="1"/>
+      <w:numFmt w:val="lowerLetter"/>
+      <w:lvlText w:val="%2."/>
+      <w:lvlJc w:val="left"/>
+      <w:pPr>
+        <w:ind w:left="1440" w:hanging="360"/>
+      </w:pPr>
+    </w:lvl>
+    <w:lvl w:ilvl="2" w:tplc="0409001B" w:tentative="1">
+      <w:start w:val="1"/>
+      <w:numFmt w:val="lowerRoman"/>
+      <w:lvlText w:val="%3."/>
+      <w:lvlJc w:val="right"/>
+      <w:pPr>
+        <w:ind w:left="2160" w:hanging="180"/>
+      </w:pPr>
+    </w:lvl>
+    <w:lvl w:ilvl="3" w:tplc="0409000F" w:tentative="1">
+      <w:start w:val="1"/>
+      <w:numFmt w:val="decimal"/>
+      <w:lvlText w:val="%4."/>
+      <w:lvlJc w:val="left"/>
+      <w:pPr>
+        <w:ind w:left="2880" w:hanging="360"/>
+      </w:pPr>
+    </w:lvl>
+    <w:lvl w:ilvl="4" w:tplc="04090019" w:tentative="1">
+      <w:start w:val="1"/>
+      <w:numFmt w:val="lowerLetter"/>
+      <w:lvlText w:val="%5."/>
+      <w:lvlJc w:val="left"/>
+      <w:pPr>
+        <w:ind w:left="3600" w:hanging="360"/>
+      </w:pPr>
+    </w:lvl>
+    <w:lvl w:ilvl="5" w:tplc="0409001B" w:tentative="1">
+      <w:start w:val="1"/>
+      <w:numFmt w:val="lowerRoman"/>
+      <w:lvlText w:val="%6."/>
+      <w:lvlJc w:val="right"/>
+      <w:pPr>
+        <w:ind w:left="4320" w:hanging="180"/>
+      </w:pPr>
+    </w:lvl>
+    <w:lvl w:ilvl="6" w:tplc="0409000F" w:tentative="1">
+      <w:start w:val="1"/>
+      <w:numFmt w:val="decimal"/>
+      <w:lvlText w:val="%7."/>
+      <w:lvlJc w:val="left"/>
+      <w:pPr>
+        <w:ind w:left="5040" w:hanging="360"/>
+      </w:pPr>
+    </w:lvl>
+    <w:lvl w:ilvl="7" w:tplc="04090019" w:tentative="1">
+      <w:start w:val="1"/>
+      <w:numFmt w:val="lowerLetter"/>
+      <w:lvlText w:val="%8."/>
+      <w:lvlJc w:val="left"/>
+      <w:pPr>
+        <w:ind w:left="5760" w:hanging="360"/>
+      </w:pPr>
+    </w:lvl>
+    <w:lvl w:ilvl="8" w:tplc="0409001B" w:tentative="1">
+      <w:start w:val="1"/>
+      <w:numFmt w:val="lowerRoman"/>
+      <w:lvlText w:val="%9."/>
+      <w:lvlJc w:val="right"/>
+      <w:pPr>
+        <w:ind w:left="6480" w:hanging="180"/>
+      </w:pPr>
+    </w:lvl>
+  </w:abstractNum>
+  <w:abstractNum w:abstractNumId="133" w15:restartNumberingAfterBreak="0">
     <w:nsid w:val="75AB796F"/>
     <w:multiLevelType w:val="hybridMultilevel"/>
     <w:tmpl w:val="C340F700"/>
@@ -22751,7 +24333,7 @@
       </w:rPr>
     </w:lvl>
   </w:abstractNum>
-  <w:abstractNum w:abstractNumId="126" w15:restartNumberingAfterBreak="0">
+  <w:abstractNum w:abstractNumId="134" w15:restartNumberingAfterBreak="0">
     <w:nsid w:val="760E3739"/>
     <w:multiLevelType w:val="hybridMultilevel"/>
     <w:tmpl w:val="5F0232BA"/>
@@ -22840,7 +24422,7 @@
       </w:pPr>
     </w:lvl>
   </w:abstractNum>
-  <w:abstractNum w:abstractNumId="127" w15:restartNumberingAfterBreak="0">
+  <w:abstractNum w:abstractNumId="135" w15:restartNumberingAfterBreak="0">
     <w:nsid w:val="76457FC3"/>
     <w:multiLevelType w:val="hybridMultilevel"/>
     <w:tmpl w:val="417A5FC2"/>
@@ -22953,7 +24535,7 @@
       </w:rPr>
     </w:lvl>
   </w:abstractNum>
-  <w:abstractNum w:abstractNumId="128" w15:restartNumberingAfterBreak="0">
+  <w:abstractNum w:abstractNumId="136" w15:restartNumberingAfterBreak="0">
     <w:nsid w:val="76BC6B0C"/>
     <w:multiLevelType w:val="hybridMultilevel"/>
     <w:tmpl w:val="0E4619FA"/>
@@ -23042,7 +24624,7 @@
       </w:pPr>
     </w:lvl>
   </w:abstractNum>
-  <w:abstractNum w:abstractNumId="129" w15:restartNumberingAfterBreak="0">
+  <w:abstractNum w:abstractNumId="137" w15:restartNumberingAfterBreak="0">
     <w:nsid w:val="76C12DBD"/>
     <w:multiLevelType w:val="hybridMultilevel"/>
     <w:tmpl w:val="B5262340"/>
@@ -23155,7 +24737,7 @@
       </w:rPr>
     </w:lvl>
   </w:abstractNum>
-  <w:abstractNum w:abstractNumId="130" w15:restartNumberingAfterBreak="0">
+  <w:abstractNum w:abstractNumId="138" w15:restartNumberingAfterBreak="0">
     <w:nsid w:val="76FE3905"/>
     <w:multiLevelType w:val="hybridMultilevel"/>
     <w:tmpl w:val="ED4AF230"/>
@@ -23268,7 +24850,7 @@
       </w:rPr>
     </w:lvl>
   </w:abstractNum>
-  <w:abstractNum w:abstractNumId="131" w15:restartNumberingAfterBreak="0">
+  <w:abstractNum w:abstractNumId="139" w15:restartNumberingAfterBreak="0">
     <w:nsid w:val="77CE640C"/>
     <w:multiLevelType w:val="hybridMultilevel"/>
     <w:tmpl w:val="EF10B912"/>
@@ -23381,7 +24963,7 @@
       </w:rPr>
     </w:lvl>
   </w:abstractNum>
-  <w:abstractNum w:abstractNumId="132" w15:restartNumberingAfterBreak="0">
+  <w:abstractNum w:abstractNumId="140" w15:restartNumberingAfterBreak="0">
     <w:nsid w:val="77DD3A19"/>
     <w:multiLevelType w:val="hybridMultilevel"/>
     <w:tmpl w:val="52CA9120"/>
@@ -23494,7 +25076,7 @@
       </w:rPr>
     </w:lvl>
   </w:abstractNum>
-  <w:abstractNum w:abstractNumId="133" w15:restartNumberingAfterBreak="0">
+  <w:abstractNum w:abstractNumId="141" w15:restartNumberingAfterBreak="0">
     <w:nsid w:val="786A425C"/>
     <w:multiLevelType w:val="hybridMultilevel"/>
     <w:tmpl w:val="B6EAE0C8"/>
@@ -23583,7 +25165,7 @@
       </w:pPr>
     </w:lvl>
   </w:abstractNum>
-  <w:abstractNum w:abstractNumId="134" w15:restartNumberingAfterBreak="0">
+  <w:abstractNum w:abstractNumId="142" w15:restartNumberingAfterBreak="0">
     <w:nsid w:val="79226224"/>
     <w:multiLevelType w:val="hybridMultilevel"/>
     <w:tmpl w:val="0DC0E62E"/>
@@ -23672,7 +25254,7 @@
       </w:pPr>
     </w:lvl>
   </w:abstractNum>
-  <w:abstractNum w:abstractNumId="135" w15:restartNumberingAfterBreak="0">
+  <w:abstractNum w:abstractNumId="143" w15:restartNumberingAfterBreak="0">
     <w:nsid w:val="79591D7F"/>
     <w:multiLevelType w:val="hybridMultilevel"/>
     <w:tmpl w:val="D9D42ACE"/>
@@ -23761,7 +25343,7 @@
       </w:pPr>
     </w:lvl>
   </w:abstractNum>
-  <w:abstractNum w:abstractNumId="136" w15:restartNumberingAfterBreak="0">
+  <w:abstractNum w:abstractNumId="144" w15:restartNumberingAfterBreak="0">
     <w:nsid w:val="799A66C9"/>
     <w:multiLevelType w:val="hybridMultilevel"/>
     <w:tmpl w:val="DDF6E622"/>
@@ -23874,7 +25456,7 @@
       </w:rPr>
     </w:lvl>
   </w:abstractNum>
-  <w:abstractNum w:abstractNumId="137" w15:restartNumberingAfterBreak="0">
+  <w:abstractNum w:abstractNumId="145" w15:restartNumberingAfterBreak="0">
     <w:nsid w:val="7B942231"/>
     <w:multiLevelType w:val="hybridMultilevel"/>
     <w:tmpl w:val="4224AC1E"/>
@@ -23963,7 +25545,7 @@
       </w:pPr>
     </w:lvl>
   </w:abstractNum>
-  <w:abstractNum w:abstractNumId="138" w15:restartNumberingAfterBreak="0">
+  <w:abstractNum w:abstractNumId="146" w15:restartNumberingAfterBreak="0">
     <w:nsid w:val="7DEF7FF3"/>
     <w:multiLevelType w:val="hybridMultilevel"/>
     <w:tmpl w:val="B7F600B0"/>
@@ -24076,7 +25658,96 @@
       </w:rPr>
     </w:lvl>
   </w:abstractNum>
-  <w:abstractNum w:abstractNumId="139" w15:restartNumberingAfterBreak="0">
+  <w:abstractNum w:abstractNumId="147" w15:restartNumberingAfterBreak="0">
+    <w:nsid w:val="7E2E764A"/>
+    <w:multiLevelType w:val="hybridMultilevel"/>
+    <w:tmpl w:val="6C208E32"/>
+    <w:lvl w:ilvl="0" w:tplc="04090017">
+      <w:start w:val="1"/>
+      <w:numFmt w:val="lowerLetter"/>
+      <w:lvlText w:val="%1)"/>
+      <w:lvlJc w:val="left"/>
+      <w:pPr>
+        <w:ind w:left="720" w:hanging="360"/>
+      </w:pPr>
+      <w:rPr>
+        <w:rFonts w:hint="default"/>
+      </w:rPr>
+    </w:lvl>
+    <w:lvl w:ilvl="1" w:tplc="04090019" w:tentative="1">
+      <w:start w:val="1"/>
+      <w:numFmt w:val="lowerLetter"/>
+      <w:lvlText w:val="%2."/>
+      <w:lvlJc w:val="left"/>
+      <w:pPr>
+        <w:ind w:left="1440" w:hanging="360"/>
+      </w:pPr>
+    </w:lvl>
+    <w:lvl w:ilvl="2" w:tplc="0409001B" w:tentative="1">
+      <w:start w:val="1"/>
+      <w:numFmt w:val="lowerRoman"/>
+      <w:lvlText w:val="%3."/>
+      <w:lvlJc w:val="right"/>
+      <w:pPr>
+        <w:ind w:left="2160" w:hanging="180"/>
+      </w:pPr>
+    </w:lvl>
+    <w:lvl w:ilvl="3" w:tplc="0409000F" w:tentative="1">
+      <w:start w:val="1"/>
+      <w:numFmt w:val="decimal"/>
+      <w:lvlText w:val="%4."/>
+      <w:lvlJc w:val="left"/>
+      <w:pPr>
+        <w:ind w:left="2880" w:hanging="360"/>
+      </w:pPr>
+    </w:lvl>
+    <w:lvl w:ilvl="4" w:tplc="04090019" w:tentative="1">
+      <w:start w:val="1"/>
+      <w:numFmt w:val="lowerLetter"/>
+      <w:lvlText w:val="%5."/>
+      <w:lvlJc w:val="left"/>
+      <w:pPr>
+        <w:ind w:left="3600" w:hanging="360"/>
+      </w:pPr>
+    </w:lvl>
+    <w:lvl w:ilvl="5" w:tplc="0409001B" w:tentative="1">
+      <w:start w:val="1"/>
+      <w:numFmt w:val="lowerRoman"/>
+      <w:lvlText w:val="%6."/>
+      <w:lvlJc w:val="right"/>
+      <w:pPr>
+        <w:ind w:left="4320" w:hanging="180"/>
+      </w:pPr>
+    </w:lvl>
+    <w:lvl w:ilvl="6" w:tplc="0409000F" w:tentative="1">
+      <w:start w:val="1"/>
+      <w:numFmt w:val="decimal"/>
+      <w:lvlText w:val="%7."/>
+      <w:lvlJc w:val="left"/>
+      <w:pPr>
+        <w:ind w:left="5040" w:hanging="360"/>
+      </w:pPr>
+    </w:lvl>
+    <w:lvl w:ilvl="7" w:tplc="04090019" w:tentative="1">
+      <w:start w:val="1"/>
+      <w:numFmt w:val="lowerLetter"/>
+      <w:lvlText w:val="%8."/>
+      <w:lvlJc w:val="left"/>
+      <w:pPr>
+        <w:ind w:left="5760" w:hanging="360"/>
+      </w:pPr>
+    </w:lvl>
+    <w:lvl w:ilvl="8" w:tplc="0409001B" w:tentative="1">
+      <w:start w:val="1"/>
+      <w:numFmt w:val="lowerRoman"/>
+      <w:lvlText w:val="%9."/>
+      <w:lvlJc w:val="right"/>
+      <w:pPr>
+        <w:ind w:left="6480" w:hanging="180"/>
+      </w:pPr>
+    </w:lvl>
+  </w:abstractNum>
+  <w:abstractNum w:abstractNumId="148" w15:restartNumberingAfterBreak="0">
     <w:nsid w:val="7E416834"/>
     <w:multiLevelType w:val="hybridMultilevel"/>
     <w:tmpl w:val="CB7A81AA"/>
@@ -24189,7 +25860,7 @@
       </w:rPr>
     </w:lvl>
   </w:abstractNum>
-  <w:abstractNum w:abstractNumId="140" w15:restartNumberingAfterBreak="0">
+  <w:abstractNum w:abstractNumId="149" w15:restartNumberingAfterBreak="0">
     <w:nsid w:val="7E752238"/>
     <w:multiLevelType w:val="hybridMultilevel"/>
     <w:tmpl w:val="5386A7C6"/>
@@ -24278,7 +25949,7 @@
       </w:pPr>
     </w:lvl>
   </w:abstractNum>
-  <w:abstractNum w:abstractNumId="141" w15:restartNumberingAfterBreak="0">
+  <w:abstractNum w:abstractNumId="150" w15:restartNumberingAfterBreak="0">
     <w:nsid w:val="7ED91911"/>
     <w:multiLevelType w:val="hybridMultilevel"/>
     <w:tmpl w:val="A2227202"/>
@@ -24391,7 +26062,7 @@
       </w:rPr>
     </w:lvl>
   </w:abstractNum>
-  <w:abstractNum w:abstractNumId="142" w15:restartNumberingAfterBreak="0">
+  <w:abstractNum w:abstractNumId="151" w15:restartNumberingAfterBreak="0">
     <w:nsid w:val="7F1F0CDE"/>
     <w:multiLevelType w:val="hybridMultilevel"/>
     <w:tmpl w:val="A7EC9F58"/>
@@ -24505,22 +26176,22 @@
     </w:lvl>
   </w:abstractNum>
   <w:num w:numId="1">
-    <w:abstractNumId w:val="133"/>
+    <w:abstractNumId w:val="141"/>
   </w:num>
   <w:num w:numId="2">
-    <w:abstractNumId w:val="35"/>
+    <w:abstractNumId w:val="36"/>
   </w:num>
   <w:num w:numId="3">
     <w:abstractNumId w:val="6"/>
   </w:num>
   <w:num w:numId="4">
-    <w:abstractNumId w:val="120"/>
+    <w:abstractNumId w:val="127"/>
   </w:num>
   <w:num w:numId="5">
     <w:abstractNumId w:val="21"/>
   </w:num>
   <w:num w:numId="6">
-    <w:abstractNumId w:val="76"/>
+    <w:abstractNumId w:val="78"/>
   </w:num>
   <w:num w:numId="7">
     <w:abstractNumId w:val="1"/>
@@ -24529,409 +26200,436 @@
     <w:abstractNumId w:val="18"/>
   </w:num>
   <w:num w:numId="9">
-    <w:abstractNumId w:val="96"/>
+    <w:abstractNumId w:val="99"/>
   </w:num>
   <w:num w:numId="10">
-    <w:abstractNumId w:val="64"/>
+    <w:abstractNumId w:val="66"/>
   </w:num>
   <w:num w:numId="11">
-    <w:abstractNumId w:val="127"/>
+    <w:abstractNumId w:val="135"/>
   </w:num>
   <w:num w:numId="12">
-    <w:abstractNumId w:val="46"/>
+    <w:abstractNumId w:val="48"/>
   </w:num>
   <w:num w:numId="13">
-    <w:abstractNumId w:val="119"/>
+    <w:abstractNumId w:val="126"/>
   </w:num>
   <w:num w:numId="14">
-    <w:abstractNumId w:val="130"/>
+    <w:abstractNumId w:val="138"/>
   </w:num>
   <w:num w:numId="15">
-    <w:abstractNumId w:val="80"/>
+    <w:abstractNumId w:val="82"/>
   </w:num>
   <w:num w:numId="16">
     <w:abstractNumId w:val="23"/>
   </w:num>
   <w:num w:numId="17">
-    <w:abstractNumId w:val="134"/>
+    <w:abstractNumId w:val="142"/>
   </w:num>
   <w:num w:numId="18">
-    <w:abstractNumId w:val="129"/>
+    <w:abstractNumId w:val="137"/>
   </w:num>
   <w:num w:numId="19">
-    <w:abstractNumId w:val="66"/>
+    <w:abstractNumId w:val="68"/>
   </w:num>
   <w:num w:numId="20">
     <w:abstractNumId w:val="24"/>
   </w:num>
   <w:num w:numId="21">
-    <w:abstractNumId w:val="109"/>
+    <w:abstractNumId w:val="112"/>
   </w:num>
   <w:num w:numId="22">
-    <w:abstractNumId w:val="45"/>
+    <w:abstractNumId w:val="47"/>
   </w:num>
   <w:num w:numId="23">
-    <w:abstractNumId w:val="56"/>
+    <w:abstractNumId w:val="58"/>
   </w:num>
   <w:num w:numId="24">
-    <w:abstractNumId w:val="138"/>
+    <w:abstractNumId w:val="146"/>
   </w:num>
   <w:num w:numId="25">
-    <w:abstractNumId w:val="104"/>
+    <w:abstractNumId w:val="107"/>
   </w:num>
   <w:num w:numId="26">
-    <w:abstractNumId w:val="49"/>
+    <w:abstractNumId w:val="51"/>
   </w:num>
   <w:num w:numId="27">
-    <w:abstractNumId w:val="111"/>
+    <w:abstractNumId w:val="116"/>
   </w:num>
   <w:num w:numId="28">
     <w:abstractNumId w:val="5"/>
   </w:num>
   <w:num w:numId="29">
+    <w:abstractNumId w:val="32"/>
+  </w:num>
+  <w:num w:numId="30">
+    <w:abstractNumId w:val="44"/>
+  </w:num>
+  <w:num w:numId="31">
+    <w:abstractNumId w:val="59"/>
+  </w:num>
+  <w:num w:numId="32">
+    <w:abstractNumId w:val="30"/>
+  </w:num>
+  <w:num w:numId="33">
     <w:abstractNumId w:val="31"/>
   </w:num>
-  <w:num w:numId="30">
-    <w:abstractNumId w:val="43"/>
-  </w:num>
-  <w:num w:numId="31">
-    <w:abstractNumId w:val="57"/>
-  </w:num>
-  <w:num w:numId="32">
-    <w:abstractNumId w:val="29"/>
-  </w:num>
-  <w:num w:numId="33">
-    <w:abstractNumId w:val="30"/>
-  </w:num>
   <w:num w:numId="34">
-    <w:abstractNumId w:val="36"/>
+    <w:abstractNumId w:val="37"/>
   </w:num>
   <w:num w:numId="35">
-    <w:abstractNumId w:val="125"/>
+    <w:abstractNumId w:val="133"/>
   </w:num>
   <w:num w:numId="36">
-    <w:abstractNumId w:val="67"/>
+    <w:abstractNumId w:val="69"/>
   </w:num>
   <w:num w:numId="37">
     <w:abstractNumId w:val="25"/>
   </w:num>
   <w:num w:numId="38">
-    <w:abstractNumId w:val="110"/>
+    <w:abstractNumId w:val="113"/>
   </w:num>
   <w:num w:numId="39">
     <w:abstractNumId w:val="11"/>
   </w:num>
   <w:num w:numId="40">
-    <w:abstractNumId w:val="101"/>
+    <w:abstractNumId w:val="104"/>
   </w:num>
   <w:num w:numId="41">
-    <w:abstractNumId w:val="78"/>
+    <w:abstractNumId w:val="80"/>
   </w:num>
   <w:num w:numId="42">
-    <w:abstractNumId w:val="62"/>
+    <w:abstractNumId w:val="64"/>
   </w:num>
   <w:num w:numId="43">
-    <w:abstractNumId w:val="48"/>
+    <w:abstractNumId w:val="50"/>
   </w:num>
   <w:num w:numId="44">
-    <w:abstractNumId w:val="59"/>
+    <w:abstractNumId w:val="61"/>
   </w:num>
   <w:num w:numId="45">
-    <w:abstractNumId w:val="94"/>
+    <w:abstractNumId w:val="97"/>
   </w:num>
   <w:num w:numId="46">
-    <w:abstractNumId w:val="81"/>
+    <w:abstractNumId w:val="83"/>
   </w:num>
   <w:num w:numId="47">
-    <w:abstractNumId w:val="69"/>
+    <w:abstractNumId w:val="71"/>
   </w:num>
   <w:num w:numId="48">
-    <w:abstractNumId w:val="33"/>
+    <w:abstractNumId w:val="34"/>
   </w:num>
   <w:num w:numId="49">
-    <w:abstractNumId w:val="68"/>
+    <w:abstractNumId w:val="70"/>
   </w:num>
   <w:num w:numId="50">
     <w:abstractNumId w:val="7"/>
   </w:num>
   <w:num w:numId="51">
-    <w:abstractNumId w:val="132"/>
+    <w:abstractNumId w:val="140"/>
   </w:num>
   <w:num w:numId="52">
     <w:abstractNumId w:val="16"/>
   </w:num>
   <w:num w:numId="53">
-    <w:abstractNumId w:val="77"/>
+    <w:abstractNumId w:val="79"/>
   </w:num>
   <w:num w:numId="54">
-    <w:abstractNumId w:val="136"/>
+    <w:abstractNumId w:val="144"/>
   </w:num>
   <w:num w:numId="55">
     <w:abstractNumId w:val="0"/>
   </w:num>
   <w:num w:numId="56">
-    <w:abstractNumId w:val="126"/>
+    <w:abstractNumId w:val="134"/>
   </w:num>
   <w:num w:numId="57">
-    <w:abstractNumId w:val="137"/>
+    <w:abstractNumId w:val="145"/>
   </w:num>
   <w:num w:numId="58">
     <w:abstractNumId w:val="17"/>
   </w:num>
   <w:num w:numId="59">
-    <w:abstractNumId w:val="141"/>
+    <w:abstractNumId w:val="150"/>
   </w:num>
   <w:num w:numId="60">
-    <w:abstractNumId w:val="98"/>
+    <w:abstractNumId w:val="101"/>
   </w:num>
   <w:num w:numId="61">
-    <w:abstractNumId w:val="47"/>
+    <w:abstractNumId w:val="49"/>
   </w:num>
   <w:num w:numId="62">
-    <w:abstractNumId w:val="102"/>
+    <w:abstractNumId w:val="105"/>
   </w:num>
   <w:num w:numId="63">
-    <w:abstractNumId w:val="139"/>
+    <w:abstractNumId w:val="148"/>
   </w:num>
   <w:num w:numId="64">
-    <w:abstractNumId w:val="61"/>
+    <w:abstractNumId w:val="63"/>
   </w:num>
   <w:num w:numId="65">
     <w:abstractNumId w:val="4"/>
   </w:num>
   <w:num w:numId="66">
-    <w:abstractNumId w:val="40"/>
+    <w:abstractNumId w:val="41"/>
   </w:num>
   <w:num w:numId="67">
-    <w:abstractNumId w:val="82"/>
+    <w:abstractNumId w:val="84"/>
   </w:num>
   <w:num w:numId="68">
-    <w:abstractNumId w:val="79"/>
+    <w:abstractNumId w:val="81"/>
   </w:num>
   <w:num w:numId="69">
-    <w:abstractNumId w:val="87"/>
+    <w:abstractNumId w:val="90"/>
   </w:num>
   <w:num w:numId="70">
-    <w:abstractNumId w:val="60"/>
+    <w:abstractNumId w:val="62"/>
   </w:num>
   <w:num w:numId="71">
-    <w:abstractNumId w:val="131"/>
+    <w:abstractNumId w:val="139"/>
   </w:num>
   <w:num w:numId="72">
+    <w:abstractNumId w:val="111"/>
+  </w:num>
+  <w:num w:numId="73">
+    <w:abstractNumId w:val="123"/>
+  </w:num>
+  <w:num w:numId="74">
     <w:abstractNumId w:val="108"/>
   </w:num>
-  <w:num w:numId="73">
-    <w:abstractNumId w:val="116"/>
-  </w:num>
-  <w:num w:numId="74">
-    <w:abstractNumId w:val="105"/>
-  </w:num>
   <w:num w:numId="75">
-    <w:abstractNumId w:val="38"/>
+    <w:abstractNumId w:val="39"/>
   </w:num>
   <w:num w:numId="76">
-    <w:abstractNumId w:val="118"/>
+    <w:abstractNumId w:val="125"/>
   </w:num>
   <w:num w:numId="77">
-    <w:abstractNumId w:val="42"/>
+    <w:abstractNumId w:val="43"/>
   </w:num>
   <w:num w:numId="78">
     <w:abstractNumId w:val="22"/>
   </w:num>
   <w:num w:numId="79">
-    <w:abstractNumId w:val="72"/>
+    <w:abstractNumId w:val="74"/>
   </w:num>
   <w:num w:numId="80">
-    <w:abstractNumId w:val="44"/>
+    <w:abstractNumId w:val="45"/>
   </w:num>
   <w:num w:numId="81">
-    <w:abstractNumId w:val="50"/>
+    <w:abstractNumId w:val="52"/>
   </w:num>
   <w:num w:numId="82">
-    <w:abstractNumId w:val="90"/>
+    <w:abstractNumId w:val="93"/>
   </w:num>
   <w:num w:numId="83">
-    <w:abstractNumId w:val="93"/>
+    <w:abstractNumId w:val="96"/>
   </w:num>
   <w:num w:numId="84">
-    <w:abstractNumId w:val="52"/>
+    <w:abstractNumId w:val="54"/>
   </w:num>
   <w:num w:numId="85">
-    <w:abstractNumId w:val="26"/>
+    <w:abstractNumId w:val="27"/>
   </w:num>
   <w:num w:numId="86">
-    <w:abstractNumId w:val="86"/>
+    <w:abstractNumId w:val="89"/>
   </w:num>
   <w:num w:numId="87">
-    <w:abstractNumId w:val="32"/>
+    <w:abstractNumId w:val="33"/>
   </w:num>
   <w:num w:numId="88">
     <w:abstractNumId w:val="9"/>
   </w:num>
   <w:num w:numId="89">
-    <w:abstractNumId w:val="107"/>
+    <w:abstractNumId w:val="110"/>
   </w:num>
   <w:num w:numId="90">
-    <w:abstractNumId w:val="28"/>
+    <w:abstractNumId w:val="29"/>
   </w:num>
   <w:num w:numId="91">
-    <w:abstractNumId w:val="97"/>
+    <w:abstractNumId w:val="100"/>
   </w:num>
   <w:num w:numId="92">
-    <w:abstractNumId w:val="99"/>
+    <w:abstractNumId w:val="102"/>
   </w:num>
   <w:num w:numId="93">
     <w:abstractNumId w:val="3"/>
   </w:num>
   <w:num w:numId="94">
-    <w:abstractNumId w:val="65"/>
+    <w:abstractNumId w:val="67"/>
   </w:num>
   <w:num w:numId="95">
     <w:abstractNumId w:val="13"/>
   </w:num>
   <w:num w:numId="96">
-    <w:abstractNumId w:val="39"/>
+    <w:abstractNumId w:val="40"/>
   </w:num>
   <w:num w:numId="97">
-    <w:abstractNumId w:val="54"/>
+    <w:abstractNumId w:val="56"/>
   </w:num>
   <w:num w:numId="98">
-    <w:abstractNumId w:val="117"/>
+    <w:abstractNumId w:val="124"/>
   </w:num>
   <w:num w:numId="99">
-    <w:abstractNumId w:val="89"/>
+    <w:abstractNumId w:val="92"/>
   </w:num>
   <w:num w:numId="100">
-    <w:abstractNumId w:val="27"/>
+    <w:abstractNumId w:val="28"/>
   </w:num>
   <w:num w:numId="101">
-    <w:abstractNumId w:val="103"/>
+    <w:abstractNumId w:val="106"/>
   </w:num>
   <w:num w:numId="102">
-    <w:abstractNumId w:val="88"/>
+    <w:abstractNumId w:val="91"/>
   </w:num>
   <w:num w:numId="103">
-    <w:abstractNumId w:val="121"/>
+    <w:abstractNumId w:val="128"/>
   </w:num>
   <w:num w:numId="104">
-    <w:abstractNumId w:val="70"/>
+    <w:abstractNumId w:val="72"/>
   </w:num>
   <w:num w:numId="105">
-    <w:abstractNumId w:val="106"/>
+    <w:abstractNumId w:val="109"/>
   </w:num>
   <w:num w:numId="106">
-    <w:abstractNumId w:val="91"/>
+    <w:abstractNumId w:val="94"/>
   </w:num>
   <w:num w:numId="107">
     <w:abstractNumId w:val="19"/>
   </w:num>
   <w:num w:numId="108">
-    <w:abstractNumId w:val="63"/>
+    <w:abstractNumId w:val="65"/>
   </w:num>
   <w:num w:numId="109">
-    <w:abstractNumId w:val="51"/>
+    <w:abstractNumId w:val="53"/>
   </w:num>
   <w:num w:numId="110">
-    <w:abstractNumId w:val="114"/>
+    <w:abstractNumId w:val="120"/>
   </w:num>
   <w:num w:numId="111">
-    <w:abstractNumId w:val="115"/>
+    <w:abstractNumId w:val="122"/>
   </w:num>
   <w:num w:numId="112">
-    <w:abstractNumId w:val="85"/>
+    <w:abstractNumId w:val="88"/>
   </w:num>
   <w:num w:numId="113">
-    <w:abstractNumId w:val="37"/>
+    <w:abstractNumId w:val="38"/>
   </w:num>
   <w:num w:numId="114">
-    <w:abstractNumId w:val="128"/>
+    <w:abstractNumId w:val="136"/>
   </w:num>
   <w:num w:numId="115">
-    <w:abstractNumId w:val="112"/>
+    <w:abstractNumId w:val="117"/>
   </w:num>
   <w:num w:numId="116">
-    <w:abstractNumId w:val="142"/>
+    <w:abstractNumId w:val="151"/>
   </w:num>
   <w:num w:numId="117">
-    <w:abstractNumId w:val="58"/>
+    <w:abstractNumId w:val="60"/>
   </w:num>
   <w:num w:numId="118">
-    <w:abstractNumId w:val="34"/>
+    <w:abstractNumId w:val="35"/>
   </w:num>
   <w:num w:numId="119">
     <w:abstractNumId w:val="10"/>
   </w:num>
   <w:num w:numId="120">
-    <w:abstractNumId w:val="135"/>
+    <w:abstractNumId w:val="143"/>
   </w:num>
   <w:num w:numId="121">
     <w:abstractNumId w:val="15"/>
   </w:num>
   <w:num w:numId="122">
-    <w:abstractNumId w:val="55"/>
+    <w:abstractNumId w:val="57"/>
   </w:num>
   <w:num w:numId="123">
-    <w:abstractNumId w:val="92"/>
+    <w:abstractNumId w:val="95"/>
   </w:num>
   <w:num w:numId="124">
     <w:abstractNumId w:val="14"/>
   </w:num>
   <w:num w:numId="125">
-    <w:abstractNumId w:val="53"/>
+    <w:abstractNumId w:val="55"/>
   </w:num>
   <w:num w:numId="126">
     <w:abstractNumId w:val="8"/>
   </w:num>
   <w:num w:numId="127">
-    <w:abstractNumId w:val="74"/>
+    <w:abstractNumId w:val="76"/>
   </w:num>
   <w:num w:numId="128">
-    <w:abstractNumId w:val="124"/>
+    <w:abstractNumId w:val="131"/>
   </w:num>
   <w:num w:numId="129">
-    <w:abstractNumId w:val="95"/>
+    <w:abstractNumId w:val="98"/>
   </w:num>
   <w:num w:numId="130">
-    <w:abstractNumId w:val="75"/>
+    <w:abstractNumId w:val="77"/>
   </w:num>
   <w:num w:numId="131">
-    <w:abstractNumId w:val="123"/>
+    <w:abstractNumId w:val="130"/>
   </w:num>
   <w:num w:numId="132">
-    <w:abstractNumId w:val="122"/>
+    <w:abstractNumId w:val="129"/>
   </w:num>
   <w:num w:numId="133">
-    <w:abstractNumId w:val="41"/>
+    <w:abstractNumId w:val="42"/>
   </w:num>
   <w:num w:numId="134">
-    <w:abstractNumId w:val="73"/>
+    <w:abstractNumId w:val="75"/>
   </w:num>
   <w:num w:numId="135">
     <w:abstractNumId w:val="12"/>
   </w:num>
   <w:num w:numId="136">
-    <w:abstractNumId w:val="140"/>
+    <w:abstractNumId w:val="149"/>
   </w:num>
   <w:num w:numId="137">
     <w:abstractNumId w:val="2"/>
   </w:num>
   <w:num w:numId="138">
-    <w:abstractNumId w:val="83"/>
+    <w:abstractNumId w:val="86"/>
   </w:num>
   <w:num w:numId="139">
-    <w:abstractNumId w:val="71"/>
+    <w:abstractNumId w:val="73"/>
   </w:num>
   <w:num w:numId="140">
-    <w:abstractNumId w:val="100"/>
+    <w:abstractNumId w:val="103"/>
   </w:num>
   <w:num w:numId="141">
-    <w:abstractNumId w:val="84"/>
+    <w:abstractNumId w:val="87"/>
   </w:num>
   <w:num w:numId="142">
     <w:abstractNumId w:val="20"/>
   </w:num>
   <w:num w:numId="143">
-    <w:abstractNumId w:val="113"/>
+    <w:abstractNumId w:val="118"/>
+  </w:num>
+  <w:num w:numId="144">
+    <w:abstractNumId w:val="119"/>
+  </w:num>
+  <w:num w:numId="145">
+    <w:abstractNumId w:val="26"/>
+  </w:num>
+  <w:num w:numId="146">
+    <w:abstractNumId w:val="115"/>
+  </w:num>
+  <w:num w:numId="147">
+    <w:abstractNumId w:val="132"/>
+  </w:num>
+  <w:num w:numId="148">
+    <w:abstractNumId w:val="114"/>
+  </w:num>
+  <w:num w:numId="149">
+    <w:abstractNumId w:val="121"/>
+  </w:num>
+  <w:num w:numId="150">
+    <w:abstractNumId w:val="85"/>
+  </w:num>
+  <w:num w:numId="151">
+    <w:abstractNumId w:val="46"/>
+  </w:num>
+  <w:num w:numId="152">
+    <w:abstractNumId w:val="147"/>
   </w:num>
   <w:numIdMacAtCleanup w:val="143"/>
 </w:numbering>
@@ -25374,6 +27072,29 @@
       <w:contextualSpacing/>
     </w:pPr>
   </w:style>
+  <w:style w:type="character" w:styleId="Hyperlink">
+    <w:name w:val="Hyperlink"/>
+    <w:basedOn w:val="DefaultParagraphFont"/>
+    <w:uiPriority w:val="99"/>
+    <w:unhideWhenUsed/>
+    <w:rsid w:val="004D472E"/>
+    <w:rPr>
+      <w:color w:val="0563C1" w:themeColor="hyperlink"/>
+      <w:u w:val="single"/>
+    </w:rPr>
+  </w:style>
+  <w:style w:type="character" w:styleId="UnresolvedMention">
+    <w:name w:val="Unresolved Mention"/>
+    <w:basedOn w:val="DefaultParagraphFont"/>
+    <w:uiPriority w:val="99"/>
+    <w:semiHidden/>
+    <w:unhideWhenUsed/>
+    <w:rsid w:val="004D472E"/>
+    <w:rPr>
+      <w:color w:val="605E5C"/>
+      <w:shd w:val="clear" w:color="auto" w:fill="E1DFDD"/>
+    </w:rPr>
+  </w:style>
 </w:styles>
 </file>
 

</xml_diff>

<commit_message>
application sercurity services added
</commit_message>
<xml_diff>
--- a/ACCP.docx
+++ b/ACCP.docx
@@ -782,8 +782,13 @@
         </w:numPr>
         <w:jc w:val="both"/>
       </w:pPr>
-      <w:r>
-        <w:t>Eg: Web hosting</w:t>
+      <w:proofErr w:type="spellStart"/>
+      <w:r>
+        <w:t>Eg</w:t>
+      </w:r>
+      <w:proofErr w:type="spellEnd"/>
+      <w:r>
+        <w:t>: Web hosting</w:t>
       </w:r>
     </w:p>
     <w:p>
@@ -852,8 +857,13 @@
         </w:numPr>
         <w:jc w:val="both"/>
       </w:pPr>
-      <w:r>
-        <w:t>Eg: Storefront website</w:t>
+      <w:proofErr w:type="spellStart"/>
+      <w:r>
+        <w:t>Eg</w:t>
+      </w:r>
+      <w:proofErr w:type="spellEnd"/>
+      <w:r>
+        <w:t>: Storefront website</w:t>
       </w:r>
     </w:p>
     <w:p>
@@ -919,9 +929,11 @@
         </w:numPr>
         <w:jc w:val="both"/>
       </w:pPr>
+      <w:proofErr w:type="spellStart"/>
       <w:r>
         <w:t>Eg</w:t>
       </w:r>
+      <w:proofErr w:type="spellEnd"/>
       <w:r>
         <w:t>: Email Provider</w:t>
       </w:r>
@@ -1972,10 +1984,26 @@
         <w:t xml:space="preserve">For best practice, protect root user with MFA (Multi-Factor Authentication) </w:t>
       </w:r>
       <w:r>
-        <w:t xml:space="preserve">This is where a code is sent to your phone that you then have to enter in order to officially sign into your accounts. MFA is sometimes called </w:t>
-      </w:r>
-      <w:r>
-        <w:t>2-factor authentication because you have to enter two things your password and code sent to your phone.</w:t>
+        <w:t xml:space="preserve">This is where a code is sent to your phone that you then </w:t>
+      </w:r>
+      <w:proofErr w:type="gramStart"/>
+      <w:r>
+        <w:t>have to</w:t>
+      </w:r>
+      <w:proofErr w:type="gramEnd"/>
+      <w:r>
+        <w:t xml:space="preserve"> enter in order to officially sign into your accounts. MFA is sometimes called </w:t>
+      </w:r>
+      <w:r>
+        <w:t xml:space="preserve">2-factor authentication because you </w:t>
+      </w:r>
+      <w:proofErr w:type="gramStart"/>
+      <w:r>
+        <w:t>have to</w:t>
+      </w:r>
+      <w:proofErr w:type="gramEnd"/>
+      <w:r>
+        <w:t xml:space="preserve"> enter two things your password and code sent to your phone.</w:t>
       </w:r>
     </w:p>
     <w:p>
@@ -2214,7 +2242,15 @@
         <w:t xml:space="preserve">Allows </w:t>
       </w:r>
       <w:r>
-        <w:t>you to access AWS Services from popular programming languages like Java, Python, C# and many more</w:t>
+        <w:t xml:space="preserve">you to access AWS Services from popular programming languages like Java, Python, </w:t>
+      </w:r>
+      <w:proofErr w:type="gramStart"/>
+      <w:r>
+        <w:t>C#</w:t>
+      </w:r>
+      <w:proofErr w:type="gramEnd"/>
+      <w:r>
+        <w:t xml:space="preserve"> and many more</w:t>
       </w:r>
     </w:p>
     <w:p>
@@ -2473,7 +2509,15 @@
         <w:jc w:val="both"/>
       </w:pPr>
       <w:r>
-        <w:t>You are able to provision an EC2 instance at the click of a button</w:t>
+        <w:t xml:space="preserve">You </w:t>
+      </w:r>
+      <w:proofErr w:type="gramStart"/>
+      <w:r>
+        <w:t>are able to</w:t>
+      </w:r>
+      <w:proofErr w:type="gramEnd"/>
+      <w:r>
+        <w:t xml:space="preserve"> provision an EC2 instance at the click of a button</w:t>
       </w:r>
     </w:p>
     <w:p>
@@ -2709,7 +2753,15 @@
         <w:jc w:val="both"/>
       </w:pPr>
       <w:r>
-        <w:t>You are able to configure and manage instances via a web browser.</w:t>
+        <w:t xml:space="preserve">You </w:t>
+      </w:r>
+      <w:proofErr w:type="gramStart"/>
+      <w:r>
+        <w:t>are able to</w:t>
+      </w:r>
+      <w:proofErr w:type="gramEnd"/>
+      <w:r>
+        <w:t xml:space="preserve"> configure and manage instances via a web browser.</w:t>
       </w:r>
     </w:p>
     <w:p>
@@ -2755,9 +2807,32 @@
         </w:numPr>
         <w:jc w:val="both"/>
       </w:pPr>
-      <w:r>
-        <w:t>Puttygen converts .pem(privacy enhanced mail) file to ..ppk</w:t>
-      </w:r>
+      <w:proofErr w:type="spellStart"/>
+      <w:r>
+        <w:t>Puttygen</w:t>
+      </w:r>
+      <w:proofErr w:type="spellEnd"/>
+      <w:r>
+        <w:t xml:space="preserve"> </w:t>
+      </w:r>
+      <w:proofErr w:type="gramStart"/>
+      <w:r>
+        <w:t>converts .</w:t>
+      </w:r>
+      <w:proofErr w:type="spellStart"/>
+      <w:r>
+        <w:t>pem</w:t>
+      </w:r>
+      <w:proofErr w:type="spellEnd"/>
+      <w:proofErr w:type="gramEnd"/>
+      <w:r>
+        <w:t>(privacy enhanced mail) file to ..</w:t>
+      </w:r>
+      <w:proofErr w:type="spellStart"/>
+      <w:r>
+        <w:t>ppk</w:t>
+      </w:r>
+      <w:proofErr w:type="spellEnd"/>
       <w:r>
         <w:t xml:space="preserve"> </w:t>
       </w:r>
@@ -2808,7 +2883,15 @@
         <w:jc w:val="both"/>
       </w:pPr>
       <w:r>
-        <w:t>For this, you must grant IAM users permission to push public key to the instance.</w:t>
+        <w:t xml:space="preserve">For this, you must grant IAM </w:t>
+      </w:r>
+      <w:proofErr w:type="gramStart"/>
+      <w:r>
+        <w:t>users</w:t>
+      </w:r>
+      <w:proofErr w:type="gramEnd"/>
+      <w:r>
+        <w:t xml:space="preserve"> permission to push public key to the instance.</w:t>
       </w:r>
     </w:p>
     <w:p>
@@ -2875,7 +2958,15 @@
         <w:jc w:val="both"/>
       </w:pPr>
       <w:r>
-        <w:t>The must common way to connect to Linux EC2 instance is via Secure Shell (SSH)</w:t>
+        <w:t xml:space="preserve">The </w:t>
+      </w:r>
+      <w:proofErr w:type="spellStart"/>
+      <w:r>
+        <w:t>must</w:t>
+      </w:r>
+      <w:proofErr w:type="spellEnd"/>
+      <w:r>
+        <w:t xml:space="preserve"> common way to connect to Linux EC2 instance is via Secure Shell (SSH)</w:t>
       </w:r>
     </w:p>
     <w:p>
@@ -2905,8 +2996,13 @@
         </w:pBdr>
         <w:jc w:val="both"/>
       </w:pPr>
-      <w:r>
-        <w:t>A key pair, consists of a private key and a public key, which proves your identity when connecting to an EC2 instance.</w:t>
+      <w:proofErr w:type="gramStart"/>
+      <w:r>
+        <w:t>A key pair,</w:t>
+      </w:r>
+      <w:proofErr w:type="gramEnd"/>
+      <w:r>
+        <w:t xml:space="preserve"> consists of a private key and a public key, which proves your identity when connecting to an EC2 instance.</w:t>
       </w:r>
     </w:p>
     <w:p>
@@ -3309,7 +3405,15 @@
         <w:jc w:val="both"/>
       </w:pPr>
       <w:r>
-        <w:t>Your application has steady state usage and you can commit for 1 or 3 years</w:t>
+        <w:t xml:space="preserve">Your application has steady state </w:t>
+      </w:r>
+      <w:proofErr w:type="gramStart"/>
+      <w:r>
+        <w:t>usage</w:t>
+      </w:r>
+      <w:proofErr w:type="gramEnd"/>
+      <w:r>
+        <w:t xml:space="preserve"> and you can commit for 1 or 3 years</w:t>
       </w:r>
     </w:p>
     <w:p>
@@ -3411,7 +3515,15 @@
         <w:jc w:val="both"/>
       </w:pPr>
       <w:r>
-        <w:t>Allows you to pay for physical server that is dedicated to running your instances. No other AWS customers is going to have applications running on this server</w:t>
+        <w:t xml:space="preserve">Allows you to pay for physical server that is dedicated to running your instances. No other AWS customers </w:t>
+      </w:r>
+      <w:proofErr w:type="gramStart"/>
+      <w:r>
+        <w:t>is</w:t>
+      </w:r>
+      <w:proofErr w:type="gramEnd"/>
+      <w:r>
+        <w:t xml:space="preserve"> going to have applications running on this server</w:t>
       </w:r>
       <w:r>
         <w:t xml:space="preserve">. The server basically belongs to you </w:t>
@@ -3558,7 +3670,15 @@
         <w:jc w:val="both"/>
       </w:pPr>
       <w:r>
-        <w:t>You want flexibility to change compute services, instance types, OS or regions</w:t>
+        <w:t xml:space="preserve">You want flexibility to change compute services, instance types, </w:t>
+      </w:r>
+      <w:proofErr w:type="gramStart"/>
+      <w:r>
+        <w:t>OS</w:t>
+      </w:r>
+      <w:proofErr w:type="gramEnd"/>
+      <w:r>
+        <w:t xml:space="preserve"> or regions</w:t>
       </w:r>
     </w:p>
     <w:p>
@@ -4016,8 +4136,13 @@
         </w:pBdr>
         <w:jc w:val="both"/>
       </w:pPr>
-      <w:r>
-        <w:t>Eg: We can add a tag to specify “This instance is dedicated for Management purpose.”</w:t>
+      <w:proofErr w:type="spellStart"/>
+      <w:r>
+        <w:t>Eg</w:t>
+      </w:r>
+      <w:proofErr w:type="spellEnd"/>
+      <w:r>
+        <w:t>: We can add a tag to specify “This instance is dedicated for Management purpose.”</w:t>
       </w:r>
     </w:p>
     <w:p>
@@ -4358,7 +4483,15 @@
         <w:jc w:val="both"/>
       </w:pPr>
       <w:r>
-        <w:t xml:space="preserve">Billed Duration: time you are actually billed for </w:t>
+        <w:t xml:space="preserve">Billed Duration: time you are </w:t>
+      </w:r>
+      <w:proofErr w:type="gramStart"/>
+      <w:r>
+        <w:t>actually billed</w:t>
+      </w:r>
+      <w:proofErr w:type="gramEnd"/>
+      <w:r>
+        <w:t xml:space="preserve"> for </w:t>
       </w:r>
     </w:p>
     <w:p>
@@ -4805,7 +4938,15 @@
         <w:jc w:val="both"/>
       </w:pPr>
       <w:r>
-        <w:t>You can enable versioning to create multiple versions of your file in order to protect against accidental deletion or roll back to previous version or file</w:t>
+        <w:t xml:space="preserve">You can enable versioning to create multiple versions of your file </w:t>
+      </w:r>
+      <w:proofErr w:type="gramStart"/>
+      <w:r>
+        <w:t>in order to</w:t>
+      </w:r>
+      <w:proofErr w:type="gramEnd"/>
+      <w:r>
+        <w:t xml:space="preserve"> protect against accidental deletion or roll back to previous version or file</w:t>
       </w:r>
     </w:p>
     <w:p>
@@ -4844,13 +4985,29 @@
         <w:jc w:val="both"/>
       </w:pPr>
       <w:r>
-        <w:t>We can also set up Cross-Region Replication where your data is replicated across regions. But, S3 doe</w:t>
+        <w:t xml:space="preserve">We can also set up Cross-Region Replication where your data is replicated across regions. </w:t>
+      </w:r>
+      <w:proofErr w:type="gramStart"/>
+      <w:r>
+        <w:t>But,</w:t>
+      </w:r>
+      <w:proofErr w:type="gramEnd"/>
+      <w:r>
+        <w:t xml:space="preserve"> S3 doe</w:t>
       </w:r>
       <w:r>
         <w:t>s</w:t>
       </w:r>
       <w:r>
-        <w:t xml:space="preserve"> not do that out of box. You have to set that up.</w:t>
+        <w:t xml:space="preserve"> not do that out of box. You </w:t>
+      </w:r>
+      <w:proofErr w:type="gramStart"/>
+      <w:r>
+        <w:t>have to</w:t>
+      </w:r>
+      <w:proofErr w:type="gramEnd"/>
+      <w:r>
+        <w:t xml:space="preserve"> set that up.</w:t>
       </w:r>
     </w:p>
     <w:p>
@@ -5939,8 +6096,13 @@
       <w:pPr>
         <w:jc w:val="both"/>
       </w:pPr>
-      <w:r>
-        <w:t>Stores data in Amazon S3 for use with analytics services like Redshift and Athena</w:t>
+      <w:proofErr w:type="gramStart"/>
+      <w:r>
+        <w:t>Stores</w:t>
+      </w:r>
+      <w:proofErr w:type="gramEnd"/>
+      <w:r>
+        <w:t xml:space="preserve"> data in Amazon S3 for use with analytics services like Redshift and Athena</w:t>
       </w:r>
     </w:p>
     <w:p>
@@ -6782,7 +6944,15 @@
         <w:jc w:val="both"/>
       </w:pPr>
       <w:r>
-        <w:t>When the Internet is congested, AWS Global Accelerator optimizes path to your application to keep packet loss, jitter and latency consistently low</w:t>
+        <w:t xml:space="preserve">When the Internet is congested, AWS Global Accelerator optimizes path to your application to keep packet loss, </w:t>
+      </w:r>
+      <w:proofErr w:type="gramStart"/>
+      <w:r>
+        <w:t>jitter</w:t>
+      </w:r>
+      <w:proofErr w:type="gramEnd"/>
+      <w:r>
+        <w:t xml:space="preserve"> and latency consistently low</w:t>
       </w:r>
     </w:p>
     <w:p>
@@ -6921,7 +7091,15 @@
         <w:jc w:val="both"/>
       </w:pPr>
       <w:r>
-        <w:t>Fast, easy and secure transfer of files over long distance between your client and S3 bucket</w:t>
+        <w:t xml:space="preserve">Fast, </w:t>
+      </w:r>
+      <w:proofErr w:type="gramStart"/>
+      <w:r>
+        <w:t>easy</w:t>
+      </w:r>
+      <w:proofErr w:type="gramEnd"/>
+      <w:r>
+        <w:t xml:space="preserve"> and secure transfer of files over long distance between your client and S3 bucket</w:t>
       </w:r>
     </w:p>
     <w:p>
@@ -7103,7 +7281,15 @@
         <w:jc w:val="both"/>
       </w:pPr>
       <w:r>
-        <w:t>You are able to setup a private virtual network and you specify various things like IP address ranges, security groups, subnet and you configure route tables</w:t>
+        <w:t xml:space="preserve">You </w:t>
+      </w:r>
+      <w:proofErr w:type="gramStart"/>
+      <w:r>
+        <w:t>are able to</w:t>
+      </w:r>
+      <w:proofErr w:type="gramEnd"/>
+      <w:r>
+        <w:t xml:space="preserve"> setup a private virtual network and you specify various things like IP address ranges, security groups, subnet and you configure route tables</w:t>
       </w:r>
     </w:p>
     <w:p>
@@ -7116,7 +7302,15 @@
         <w:jc w:val="both"/>
       </w:pPr>
       <w:r>
-        <w:t>You are able to launch your EC2 instances within your VPC</w:t>
+        <w:t xml:space="preserve">You </w:t>
+      </w:r>
+      <w:proofErr w:type="gramStart"/>
+      <w:r>
+        <w:t>are able to</w:t>
+      </w:r>
+      <w:proofErr w:type="gramEnd"/>
+      <w:r>
+        <w:t xml:space="preserve"> launch your EC2 instances within your VPC</w:t>
       </w:r>
     </w:p>
     <w:p>
@@ -7262,8 +7456,13 @@
         <w:jc w:val="both"/>
       </w:pPr>
       <w:r>
-        <w:t>Can block traffic to particular instance</w:t>
-      </w:r>
+        <w:t xml:space="preserve">Can block traffic to </w:t>
+      </w:r>
+      <w:proofErr w:type="gramStart"/>
+      <w:r>
+        <w:t>particular instance</w:t>
+      </w:r>
+      <w:proofErr w:type="gramEnd"/>
     </w:p>
     <w:p>
       <w:pPr>
@@ -7655,8 +7854,13 @@
         </w:numPr>
         <w:jc w:val="both"/>
       </w:pPr>
-      <w:r>
-        <w:t>Similar to Direct Connect but data travels over public internet</w:t>
+      <w:proofErr w:type="gramStart"/>
+      <w:r>
+        <w:t>Similar to</w:t>
+      </w:r>
+      <w:proofErr w:type="gramEnd"/>
+      <w:r>
+        <w:t xml:space="preserve"> Direct Connect but data travels over public internet</w:t>
       </w:r>
     </w:p>
     <w:p>
@@ -7889,7 +8093,15 @@
         <w:jc w:val="both"/>
       </w:pPr>
       <w:r>
-        <w:t>Launch read replicas across regions in order to provide enhanced performance and durability</w:t>
+        <w:t xml:space="preserve">Launch read replicas across regions </w:t>
+      </w:r>
+      <w:proofErr w:type="gramStart"/>
+      <w:r>
+        <w:t>in order to</w:t>
+      </w:r>
+      <w:proofErr w:type="gramEnd"/>
+      <w:r>
+        <w:t xml:space="preserve"> provide enhanced performance and durability</w:t>
       </w:r>
     </w:p>
     <w:p>
@@ -8149,9 +8361,11 @@
       <w:pPr>
         <w:jc w:val="both"/>
       </w:pPr>
+      <w:proofErr w:type="spellStart"/>
       <w:r>
         <w:t>Usecases</w:t>
       </w:r>
+      <w:proofErr w:type="spellEnd"/>
     </w:p>
     <w:p>
       <w:pPr>
@@ -8353,7 +8567,15 @@
         <w:jc w:val="both"/>
       </w:pPr>
       <w:r>
-        <w:t>Supports homogenous (oracle-oracle) and heterogenous (oracle-sql) migrations</w:t>
+        <w:t>Supports homogenous (oracle-oracle) and heterogenous (oracle-</w:t>
+      </w:r>
+      <w:proofErr w:type="spellStart"/>
+      <w:r>
+        <w:t>sql</w:t>
+      </w:r>
+      <w:proofErr w:type="spellEnd"/>
+      <w:r>
+        <w:t>) migrations</w:t>
       </w:r>
     </w:p>
     <w:p>
@@ -8366,7 +8588,15 @@
         <w:jc w:val="both"/>
       </w:pPr>
       <w:r>
-        <w:t>Virtually no downtime i.e. your source database remains operational</w:t>
+        <w:t xml:space="preserve">Virtually no downtime </w:t>
+      </w:r>
+      <w:proofErr w:type="gramStart"/>
+      <w:r>
+        <w:t>i.e.</w:t>
+      </w:r>
+      <w:proofErr w:type="gramEnd"/>
+      <w:r>
+        <w:t xml:space="preserve"> your source database remains operational</w:t>
       </w:r>
     </w:p>
     <w:p>
@@ -8811,7 +9041,21 @@
         <w:rPr>
           <w:color w:val="000000" w:themeColor="text1"/>
         </w:rPr>
-        <w:t>Data is transported using 45-foot long shipping container</w:t>
+        <w:t xml:space="preserve">Data is transported using </w:t>
+      </w:r>
+      <w:proofErr w:type="gramStart"/>
+      <w:r>
+        <w:rPr>
+          <w:color w:val="000000" w:themeColor="text1"/>
+        </w:rPr>
+        <w:t>45-foot long</w:t>
+      </w:r>
+      <w:proofErr w:type="gramEnd"/>
+      <w:r>
+        <w:rPr>
+          <w:color w:val="000000" w:themeColor="text1"/>
+        </w:rPr>
+        <w:t xml:space="preserve"> shipping container</w:t>
       </w:r>
     </w:p>
     <w:p>
@@ -8924,7 +9168,15 @@
         <w:jc w:val="both"/>
       </w:pPr>
       <w:r>
-        <w:t>Data transfer speeds are upto 10 times faster than open source tools</w:t>
+        <w:t xml:space="preserve">Data transfer speeds are upto 10 times faster than </w:t>
+      </w:r>
+      <w:proofErr w:type="gramStart"/>
+      <w:r>
+        <w:t>open source</w:t>
+      </w:r>
+      <w:proofErr w:type="gramEnd"/>
+      <w:r>
+        <w:t xml:space="preserve"> tools</w:t>
       </w:r>
     </w:p>
     <w:p>
@@ -9339,8 +9591,13 @@
         </w:numPr>
         <w:jc w:val="both"/>
       </w:pPr>
-      <w:r>
-        <w:t>Eg: Move data from S3 to Redshift</w:t>
+      <w:proofErr w:type="spellStart"/>
+      <w:r>
+        <w:t>Eg</w:t>
+      </w:r>
+      <w:proofErr w:type="spellEnd"/>
+      <w:r>
+        <w:t>: Move data from S3 to Redshift</w:t>
       </w:r>
     </w:p>
     <w:p>
@@ -9453,9 +9710,11 @@
         </w:numPr>
         <w:jc w:val="both"/>
       </w:pPr>
+      <w:proofErr w:type="spellStart"/>
       <w:r>
         <w:t>Sagemaker</w:t>
       </w:r>
+      <w:proofErr w:type="spellEnd"/>
     </w:p>
     <w:p>
       <w:pPr>
@@ -9759,10 +10018,12 @@
       <w:pPr>
         <w:jc w:val="both"/>
       </w:pPr>
+      <w:proofErr w:type="spellStart"/>
       <w:r>
         <w:lastRenderedPageBreak/>
         <w:t>SageMaker</w:t>
       </w:r>
+      <w:proofErr w:type="spellEnd"/>
     </w:p>
     <w:p>
       <w:pPr>
@@ -9782,7 +10043,15 @@
         <w:jc w:val="both"/>
       </w:pPr>
       <w:r>
-        <w:t>Helps you build, train and deploy machine learning models quickly</w:t>
+        <w:t xml:space="preserve">Helps you build, </w:t>
+      </w:r>
+      <w:proofErr w:type="gramStart"/>
+      <w:r>
+        <w:t>train</w:t>
+      </w:r>
+      <w:proofErr w:type="gramEnd"/>
+      <w:r>
+        <w:t xml:space="preserve"> and deploy machine learning models quickly</w:t>
       </w:r>
     </w:p>
     <w:p>
@@ -10154,8 +10423,13 @@
         </w:numPr>
         <w:jc w:val="both"/>
       </w:pPr>
-      <w:r>
-        <w:t xml:space="preserve">Similar to </w:t>
+      <w:proofErr w:type="gramStart"/>
+      <w:r>
+        <w:t>Similar to</w:t>
+      </w:r>
+      <w:proofErr w:type="gramEnd"/>
+      <w:r>
+        <w:t xml:space="preserve"> </w:t>
       </w:r>
       <w:r>
         <w:t>GitHub</w:t>
@@ -10642,9 +10916,11 @@
         </w:numPr>
         <w:jc w:val="both"/>
       </w:pPr>
+      <w:proofErr w:type="spellStart"/>
       <w:r>
         <w:t>OpsWorks</w:t>
       </w:r>
+      <w:proofErr w:type="spellEnd"/>
     </w:p>
     <w:p>
       <w:pPr>
@@ -10868,9 +11144,11 @@
         </w:numPr>
         <w:jc w:val="both"/>
       </w:pPr>
+      <w:proofErr w:type="spellStart"/>
       <w:r>
         <w:t>OpsWorks</w:t>
       </w:r>
+      <w:proofErr w:type="spellEnd"/>
     </w:p>
     <w:p>
       <w:pPr>
@@ -11528,7 +11806,15 @@
         <w:jc w:val="both"/>
       </w:pPr>
       <w:r>
-        <w:t>If you want to track activities of above 90 days, you have to create custom trail</w:t>
+        <w:t xml:space="preserve">If you want to track activities of above 90 days, you </w:t>
+      </w:r>
+      <w:proofErr w:type="gramStart"/>
+      <w:r>
+        <w:t>have to</w:t>
+      </w:r>
+      <w:proofErr w:type="gramEnd"/>
+      <w:r>
+        <w:t xml:space="preserve"> create custom trail</w:t>
       </w:r>
     </w:p>
     <w:p>
@@ -12906,7 +13192,25 @@
           <w:color w:val="16191F"/>
           <w:shd w:val="clear" w:color="auto" w:fill="FFFFFF"/>
         </w:rPr>
-        <w:t xml:space="preserve">An IAM role is similar to an IAM user, in that it is an AWS identity with permission policies that determine what the identity can and cannot do in AWS. However, instead of being uniquely associated with one person, a role is intended to be assumable by anyone who needs it. </w:t>
+        <w:t xml:space="preserve">An IAM role is </w:t>
+      </w:r>
+      <w:proofErr w:type="gramStart"/>
+      <w:r>
+        <w:rPr>
+          <w:rFonts w:cstheme="minorHAnsi"/>
+          <w:color w:val="16191F"/>
+          <w:shd w:val="clear" w:color="auto" w:fill="FFFFFF"/>
+        </w:rPr>
+        <w:t>similar to</w:t>
+      </w:r>
+      <w:proofErr w:type="gramEnd"/>
+      <w:r>
+        <w:rPr>
+          <w:rFonts w:cstheme="minorHAnsi"/>
+          <w:color w:val="16191F"/>
+          <w:shd w:val="clear" w:color="auto" w:fill="FFFFFF"/>
+        </w:rPr>
+        <w:t xml:space="preserve"> an IAM user, in that it is an AWS identity with permission policies that determine what the identity can and cannot do in AWS. However, instead of being uniquely associated with one person, a role is intended to be assumable by anyone who needs it. </w:t>
       </w:r>
     </w:p>
     <w:p>
@@ -12965,7 +13269,15 @@
         <w:jc w:val="both"/>
       </w:pPr>
       <w:r>
-        <w:t xml:space="preserve">You can manage permissions for user, group and role by creating policies document in JSON format and attaching it </w:t>
+        <w:t xml:space="preserve">You can manage permissions for user, </w:t>
+      </w:r>
+      <w:proofErr w:type="gramStart"/>
+      <w:r>
+        <w:t>group</w:t>
+      </w:r>
+      <w:proofErr w:type="gramEnd"/>
+      <w:r>
+        <w:t xml:space="preserve"> and role by creating policies document in JSON format and attaching it </w:t>
       </w:r>
     </w:p>
     <w:p>
@@ -13021,6 +13333,353 @@
       <w:pPr>
         <w:jc w:val="both"/>
       </w:pPr>
+    </w:p>
+    <w:p>
+      <w:pPr>
+        <w:jc w:val="both"/>
+      </w:pPr>
+    </w:p>
+    <w:p>
+      <w:r>
+        <w:br w:type="page"/>
+      </w:r>
+    </w:p>
+    <w:p>
+      <w:pPr>
+        <w:jc w:val="both"/>
+      </w:pPr>
+      <w:r>
+        <w:lastRenderedPageBreak/>
+        <w:t>Application Security Services</w:t>
+      </w:r>
+    </w:p>
+    <w:p>
+      <w:pPr>
+        <w:pStyle w:val="ListParagraph"/>
+        <w:numPr>
+          <w:ilvl w:val="0"/>
+          <w:numId w:val="156"/>
+        </w:numPr>
+        <w:jc w:val="both"/>
+      </w:pPr>
+      <w:r>
+        <w:t>WAF (Web Application Firewall)</w:t>
+      </w:r>
+    </w:p>
+    <w:p>
+      <w:pPr>
+        <w:pStyle w:val="ListParagraph"/>
+        <w:numPr>
+          <w:ilvl w:val="0"/>
+          <w:numId w:val="156"/>
+        </w:numPr>
+        <w:jc w:val="both"/>
+      </w:pPr>
+      <w:r>
+        <w:t>Shield</w:t>
+      </w:r>
+    </w:p>
+    <w:p>
+      <w:pPr>
+        <w:pStyle w:val="ListParagraph"/>
+        <w:numPr>
+          <w:ilvl w:val="0"/>
+          <w:numId w:val="156"/>
+        </w:numPr>
+        <w:jc w:val="both"/>
+      </w:pPr>
+      <w:r>
+        <w:t>Macie</w:t>
+      </w:r>
+    </w:p>
+    <w:p>
+      <w:pPr>
+        <w:jc w:val="both"/>
+      </w:pPr>
+    </w:p>
+    <w:p>
+      <w:pPr>
+        <w:pStyle w:val="ListParagraph"/>
+        <w:numPr>
+          <w:ilvl w:val="0"/>
+          <w:numId w:val="157"/>
+        </w:numPr>
+        <w:jc w:val="both"/>
+      </w:pPr>
+      <w:r>
+        <w:t>WAF (Web Application Firewall)</w:t>
+      </w:r>
+    </w:p>
+    <w:p>
+      <w:pPr>
+        <w:jc w:val="both"/>
+      </w:pPr>
+      <w:r>
+        <w:t>Introduction</w:t>
+      </w:r>
+    </w:p>
+    <w:p>
+      <w:pPr>
+        <w:pStyle w:val="ListParagraph"/>
+        <w:numPr>
+          <w:ilvl w:val="0"/>
+          <w:numId w:val="158"/>
+        </w:numPr>
+        <w:jc w:val="both"/>
+      </w:pPr>
+      <w:r>
+        <w:t>Protects your application against common web attacks</w:t>
+      </w:r>
+    </w:p>
+    <w:p>
+      <w:pPr>
+        <w:pStyle w:val="ListParagraph"/>
+        <w:numPr>
+          <w:ilvl w:val="0"/>
+          <w:numId w:val="158"/>
+        </w:numPr>
+        <w:jc w:val="both"/>
+      </w:pPr>
+      <w:r>
+        <w:t>Protects your application against SQL Injection</w:t>
+      </w:r>
+    </w:p>
+    <w:p>
+      <w:pPr>
+        <w:pStyle w:val="ListParagraph"/>
+        <w:numPr>
+          <w:ilvl w:val="0"/>
+          <w:numId w:val="158"/>
+        </w:numPr>
+        <w:jc w:val="both"/>
+      </w:pPr>
+      <w:r>
+        <w:t>Protects your application against cross-site scripting</w:t>
+      </w:r>
+    </w:p>
+    <w:p>
+      <w:pPr>
+        <w:jc w:val="both"/>
+      </w:pPr>
+    </w:p>
+    <w:p>
+      <w:pPr>
+        <w:jc w:val="both"/>
+      </w:pPr>
+      <w:r>
+        <w:t>Cross-site scripting</w:t>
+      </w:r>
+    </w:p>
+    <w:p>
+      <w:pPr>
+        <w:jc w:val="both"/>
+      </w:pPr>
+      <w:r>
+        <w:t>It is which is when a hacker targets with malicious scripts that execute in your web browser that will trick you into sharing private information</w:t>
+      </w:r>
+    </w:p>
+    <w:p>
+      <w:pPr>
+        <w:jc w:val="both"/>
+      </w:pPr>
+    </w:p>
+    <w:p>
+      <w:pPr>
+        <w:jc w:val="both"/>
+      </w:pPr>
+      <w:r>
+        <w:t>DDoS (Distributed Denial of Service)</w:t>
+      </w:r>
+    </w:p>
+    <w:p>
+      <w:pPr>
+        <w:jc w:val="both"/>
+      </w:pPr>
+      <w:r>
+        <w:t xml:space="preserve">Traffic jam on a website or web application </w:t>
+      </w:r>
+      <w:proofErr w:type="gramStart"/>
+      <w:r>
+        <w:t>in an attempt to</w:t>
+      </w:r>
+      <w:proofErr w:type="gramEnd"/>
+      <w:r>
+        <w:t xml:space="preserve"> cause it crash</w:t>
+      </w:r>
+    </w:p>
+    <w:p>
+      <w:pPr>
+        <w:jc w:val="both"/>
+      </w:pPr>
+    </w:p>
+    <w:p>
+      <w:pPr>
+        <w:jc w:val="both"/>
+      </w:pPr>
+    </w:p>
+    <w:p>
+      <w:pPr>
+        <w:pStyle w:val="ListParagraph"/>
+        <w:numPr>
+          <w:ilvl w:val="0"/>
+          <w:numId w:val="157"/>
+        </w:numPr>
+        <w:jc w:val="both"/>
+      </w:pPr>
+      <w:r>
+        <w:t>Shield</w:t>
+      </w:r>
+    </w:p>
+    <w:p>
+      <w:pPr>
+        <w:jc w:val="both"/>
+      </w:pPr>
+      <w:r>
+        <w:t>Introduction</w:t>
+      </w:r>
+    </w:p>
+    <w:p>
+      <w:pPr>
+        <w:pStyle w:val="ListParagraph"/>
+        <w:numPr>
+          <w:ilvl w:val="0"/>
+          <w:numId w:val="159"/>
+        </w:numPr>
+        <w:jc w:val="both"/>
+      </w:pPr>
+      <w:r>
+        <w:t xml:space="preserve">DDoS protection service </w:t>
+      </w:r>
+    </w:p>
+    <w:p>
+      <w:pPr>
+        <w:pStyle w:val="ListParagraph"/>
+        <w:numPr>
+          <w:ilvl w:val="0"/>
+          <w:numId w:val="159"/>
+        </w:numPr>
+        <w:jc w:val="both"/>
+      </w:pPr>
+      <w:r>
+        <w:t>Shield Standard is free. Shield Advanced is paid.</w:t>
+      </w:r>
+    </w:p>
+    <w:p>
+      <w:pPr>
+        <w:pStyle w:val="ListParagraph"/>
+        <w:numPr>
+          <w:ilvl w:val="0"/>
+          <w:numId w:val="159"/>
+        </w:numPr>
+        <w:jc w:val="both"/>
+      </w:pPr>
+      <w:r>
+        <w:t>DDoS Protection via Shield Advanced is supported on several services like CloudFront, AWS Global Accelerator, Route 53, Elastic Load Balancing</w:t>
+      </w:r>
+    </w:p>
+    <w:p>
+      <w:pPr>
+        <w:jc w:val="both"/>
+      </w:pPr>
+    </w:p>
+    <w:p>
+      <w:pPr>
+        <w:jc w:val="both"/>
+      </w:pPr>
+    </w:p>
+    <w:p>
+      <w:pPr>
+        <w:pStyle w:val="ListParagraph"/>
+        <w:numPr>
+          <w:ilvl w:val="0"/>
+          <w:numId w:val="157"/>
+        </w:numPr>
+        <w:jc w:val="both"/>
+      </w:pPr>
+      <w:r>
+        <w:t>Macie</w:t>
+      </w:r>
+    </w:p>
+    <w:p>
+      <w:pPr>
+        <w:jc w:val="both"/>
+      </w:pPr>
+      <w:r>
+        <w:t>Introduction</w:t>
+      </w:r>
+    </w:p>
+    <w:p>
+      <w:pPr>
+        <w:pStyle w:val="ListParagraph"/>
+        <w:numPr>
+          <w:ilvl w:val="0"/>
+          <w:numId w:val="160"/>
+        </w:numPr>
+        <w:jc w:val="both"/>
+      </w:pPr>
+      <w:r>
+        <w:t>Helps you discover and protect sensitive data</w:t>
+      </w:r>
+    </w:p>
+    <w:p>
+      <w:pPr>
+        <w:pStyle w:val="ListParagraph"/>
+        <w:numPr>
+          <w:ilvl w:val="0"/>
+          <w:numId w:val="160"/>
+        </w:numPr>
+        <w:jc w:val="both"/>
+      </w:pPr>
+      <w:r>
+        <w:t xml:space="preserve">Uses machine learning behind the </w:t>
+      </w:r>
+      <w:proofErr w:type="gramStart"/>
+      <w:r>
+        <w:t>scene</w:t>
+      </w:r>
+      <w:proofErr w:type="gramEnd"/>
+      <w:r>
+        <w:t xml:space="preserve"> </w:t>
+      </w:r>
+    </w:p>
+    <w:p>
+      <w:pPr>
+        <w:pStyle w:val="ListParagraph"/>
+        <w:numPr>
+          <w:ilvl w:val="0"/>
+          <w:numId w:val="160"/>
+        </w:numPr>
+        <w:jc w:val="both"/>
+      </w:pPr>
+      <w:r>
+        <w:t>Identify Personally Identifiable Information (PII)</w:t>
+      </w:r>
+    </w:p>
+    <w:p>
+      <w:pPr>
+        <w:jc w:val="both"/>
+      </w:pPr>
+    </w:p>
+    <w:p>
+      <w:pPr>
+        <w:jc w:val="both"/>
+      </w:pPr>
+      <w:r>
+        <w:t>Use case</w:t>
+      </w:r>
+    </w:p>
+    <w:p>
+      <w:pPr>
+        <w:pStyle w:val="ListParagraph"/>
+        <w:numPr>
+          <w:ilvl w:val="0"/>
+          <w:numId w:val="161"/>
+        </w:numPr>
+        <w:jc w:val="both"/>
+      </w:pPr>
+      <w:r>
+        <w:t>Discover passport number stored on S3</w:t>
+      </w:r>
     </w:p>
     <w:p>
       <w:pPr>
@@ -15493,6 +16152,119 @@
     </w:lvl>
   </w:abstractNum>
   <w:abstractNum w:abstractNumId="24" w15:restartNumberingAfterBreak="0">
+    <w:nsid w:val="12DA6DCA"/>
+    <w:multiLevelType w:val="hybridMultilevel"/>
+    <w:tmpl w:val="660C58E6"/>
+    <w:lvl w:ilvl="0" w:tplc="0409000B">
+      <w:start w:val="1"/>
+      <w:numFmt w:val="bullet"/>
+      <w:lvlText w:val=""/>
+      <w:lvlJc w:val="left"/>
+      <w:pPr>
+        <w:ind w:left="720" w:hanging="360"/>
+      </w:pPr>
+      <w:rPr>
+        <w:rFonts w:ascii="Wingdings" w:hAnsi="Wingdings" w:hint="default"/>
+      </w:rPr>
+    </w:lvl>
+    <w:lvl w:ilvl="1" w:tplc="04090003" w:tentative="1">
+      <w:start w:val="1"/>
+      <w:numFmt w:val="bullet"/>
+      <w:lvlText w:val="o"/>
+      <w:lvlJc w:val="left"/>
+      <w:pPr>
+        <w:ind w:left="1440" w:hanging="360"/>
+      </w:pPr>
+      <w:rPr>
+        <w:rFonts w:ascii="Courier New" w:hAnsi="Courier New" w:cs="Courier New" w:hint="default"/>
+      </w:rPr>
+    </w:lvl>
+    <w:lvl w:ilvl="2" w:tplc="04090005" w:tentative="1">
+      <w:start w:val="1"/>
+      <w:numFmt w:val="bullet"/>
+      <w:lvlText w:val=""/>
+      <w:lvlJc w:val="left"/>
+      <w:pPr>
+        <w:ind w:left="2160" w:hanging="360"/>
+      </w:pPr>
+      <w:rPr>
+        <w:rFonts w:ascii="Wingdings" w:hAnsi="Wingdings" w:hint="default"/>
+      </w:rPr>
+    </w:lvl>
+    <w:lvl w:ilvl="3" w:tplc="04090001" w:tentative="1">
+      <w:start w:val="1"/>
+      <w:numFmt w:val="bullet"/>
+      <w:lvlText w:val=""/>
+      <w:lvlJc w:val="left"/>
+      <w:pPr>
+        <w:ind w:left="2880" w:hanging="360"/>
+      </w:pPr>
+      <w:rPr>
+        <w:rFonts w:ascii="Symbol" w:hAnsi="Symbol" w:hint="default"/>
+      </w:rPr>
+    </w:lvl>
+    <w:lvl w:ilvl="4" w:tplc="04090003" w:tentative="1">
+      <w:start w:val="1"/>
+      <w:numFmt w:val="bullet"/>
+      <w:lvlText w:val="o"/>
+      <w:lvlJc w:val="left"/>
+      <w:pPr>
+        <w:ind w:left="3600" w:hanging="360"/>
+      </w:pPr>
+      <w:rPr>
+        <w:rFonts w:ascii="Courier New" w:hAnsi="Courier New" w:cs="Courier New" w:hint="default"/>
+      </w:rPr>
+    </w:lvl>
+    <w:lvl w:ilvl="5" w:tplc="04090005" w:tentative="1">
+      <w:start w:val="1"/>
+      <w:numFmt w:val="bullet"/>
+      <w:lvlText w:val=""/>
+      <w:lvlJc w:val="left"/>
+      <w:pPr>
+        <w:ind w:left="4320" w:hanging="360"/>
+      </w:pPr>
+      <w:rPr>
+        <w:rFonts w:ascii="Wingdings" w:hAnsi="Wingdings" w:hint="default"/>
+      </w:rPr>
+    </w:lvl>
+    <w:lvl w:ilvl="6" w:tplc="04090001" w:tentative="1">
+      <w:start w:val="1"/>
+      <w:numFmt w:val="bullet"/>
+      <w:lvlText w:val=""/>
+      <w:lvlJc w:val="left"/>
+      <w:pPr>
+        <w:ind w:left="5040" w:hanging="360"/>
+      </w:pPr>
+      <w:rPr>
+        <w:rFonts w:ascii="Symbol" w:hAnsi="Symbol" w:hint="default"/>
+      </w:rPr>
+    </w:lvl>
+    <w:lvl w:ilvl="7" w:tplc="04090003" w:tentative="1">
+      <w:start w:val="1"/>
+      <w:numFmt w:val="bullet"/>
+      <w:lvlText w:val="o"/>
+      <w:lvlJc w:val="left"/>
+      <w:pPr>
+        <w:ind w:left="5760" w:hanging="360"/>
+      </w:pPr>
+      <w:rPr>
+        <w:rFonts w:ascii="Courier New" w:hAnsi="Courier New" w:cs="Courier New" w:hint="default"/>
+      </w:rPr>
+    </w:lvl>
+    <w:lvl w:ilvl="8" w:tplc="04090005" w:tentative="1">
+      <w:start w:val="1"/>
+      <w:numFmt w:val="bullet"/>
+      <w:lvlText w:val=""/>
+      <w:lvlJc w:val="left"/>
+      <w:pPr>
+        <w:ind w:left="6480" w:hanging="360"/>
+      </w:pPr>
+      <w:rPr>
+        <w:rFonts w:ascii="Wingdings" w:hAnsi="Wingdings" w:hint="default"/>
+      </w:rPr>
+    </w:lvl>
+  </w:abstractNum>
+  <w:abstractNum w:abstractNumId="25" w15:restartNumberingAfterBreak="0">
     <w:nsid w:val="12F61EAA"/>
     <w:multiLevelType w:val="hybridMultilevel"/>
     <w:tmpl w:val="53568034"/>
@@ -15605,7 +16377,7 @@
       </w:rPr>
     </w:lvl>
   </w:abstractNum>
-  <w:abstractNum w:abstractNumId="25" w15:restartNumberingAfterBreak="0">
+  <w:abstractNum w:abstractNumId="26" w15:restartNumberingAfterBreak="0">
     <w:nsid w:val="13573115"/>
     <w:multiLevelType w:val="hybridMultilevel"/>
     <w:tmpl w:val="0254AF00"/>
@@ -15694,7 +16466,7 @@
       </w:pPr>
     </w:lvl>
   </w:abstractNum>
-  <w:abstractNum w:abstractNumId="26" w15:restartNumberingAfterBreak="0">
+  <w:abstractNum w:abstractNumId="27" w15:restartNumberingAfterBreak="0">
     <w:nsid w:val="151C7C92"/>
     <w:multiLevelType w:val="hybridMultilevel"/>
     <w:tmpl w:val="A7365BF6"/>
@@ -15783,7 +16555,7 @@
       </w:pPr>
     </w:lvl>
   </w:abstractNum>
-  <w:abstractNum w:abstractNumId="27" w15:restartNumberingAfterBreak="0">
+  <w:abstractNum w:abstractNumId="28" w15:restartNumberingAfterBreak="0">
     <w:nsid w:val="15BF004E"/>
     <w:multiLevelType w:val="hybridMultilevel"/>
     <w:tmpl w:val="0762B278"/>
@@ -15872,7 +16644,7 @@
       </w:pPr>
     </w:lvl>
   </w:abstractNum>
-  <w:abstractNum w:abstractNumId="28" w15:restartNumberingAfterBreak="0">
+  <w:abstractNum w:abstractNumId="29" w15:restartNumberingAfterBreak="0">
     <w:nsid w:val="15D41D8F"/>
     <w:multiLevelType w:val="hybridMultilevel"/>
     <w:tmpl w:val="457CF50C"/>
@@ -15961,7 +16733,7 @@
       </w:pPr>
     </w:lvl>
   </w:abstractNum>
-  <w:abstractNum w:abstractNumId="29" w15:restartNumberingAfterBreak="0">
+  <w:abstractNum w:abstractNumId="30" w15:restartNumberingAfterBreak="0">
     <w:nsid w:val="166F4CAC"/>
     <w:multiLevelType w:val="hybridMultilevel"/>
     <w:tmpl w:val="2B1C29CA"/>
@@ -16074,7 +16846,7 @@
       </w:rPr>
     </w:lvl>
   </w:abstractNum>
-  <w:abstractNum w:abstractNumId="30" w15:restartNumberingAfterBreak="0">
+  <w:abstractNum w:abstractNumId="31" w15:restartNumberingAfterBreak="0">
     <w:nsid w:val="16D87EFA"/>
     <w:multiLevelType w:val="hybridMultilevel"/>
     <w:tmpl w:val="B69CF3A0"/>
@@ -16163,7 +16935,7 @@
       </w:pPr>
     </w:lvl>
   </w:abstractNum>
-  <w:abstractNum w:abstractNumId="31" w15:restartNumberingAfterBreak="0">
+  <w:abstractNum w:abstractNumId="32" w15:restartNumberingAfterBreak="0">
     <w:nsid w:val="19272F85"/>
     <w:multiLevelType w:val="hybridMultilevel"/>
     <w:tmpl w:val="A380EB78"/>
@@ -16252,7 +17024,7 @@
       </w:pPr>
     </w:lvl>
   </w:abstractNum>
-  <w:abstractNum w:abstractNumId="32" w15:restartNumberingAfterBreak="0">
+  <w:abstractNum w:abstractNumId="33" w15:restartNumberingAfterBreak="0">
     <w:nsid w:val="1A6D738A"/>
     <w:multiLevelType w:val="hybridMultilevel"/>
     <w:tmpl w:val="29FE5ED8"/>
@@ -16341,7 +17113,7 @@
       </w:pPr>
     </w:lvl>
   </w:abstractNum>
-  <w:abstractNum w:abstractNumId="33" w15:restartNumberingAfterBreak="0">
+  <w:abstractNum w:abstractNumId="34" w15:restartNumberingAfterBreak="0">
     <w:nsid w:val="1A8D5A5B"/>
     <w:multiLevelType w:val="hybridMultilevel"/>
     <w:tmpl w:val="C61CCC66"/>
@@ -16430,7 +17202,120 @@
       </w:pPr>
     </w:lvl>
   </w:abstractNum>
-  <w:abstractNum w:abstractNumId="34" w15:restartNumberingAfterBreak="0">
+  <w:abstractNum w:abstractNumId="35" w15:restartNumberingAfterBreak="0">
+    <w:nsid w:val="1AE8719E"/>
+    <w:multiLevelType w:val="hybridMultilevel"/>
+    <w:tmpl w:val="1CEC120A"/>
+    <w:lvl w:ilvl="0" w:tplc="0409000B">
+      <w:start w:val="1"/>
+      <w:numFmt w:val="bullet"/>
+      <w:lvlText w:val=""/>
+      <w:lvlJc w:val="left"/>
+      <w:pPr>
+        <w:ind w:left="720" w:hanging="360"/>
+      </w:pPr>
+      <w:rPr>
+        <w:rFonts w:ascii="Wingdings" w:hAnsi="Wingdings" w:hint="default"/>
+      </w:rPr>
+    </w:lvl>
+    <w:lvl w:ilvl="1" w:tplc="04090003" w:tentative="1">
+      <w:start w:val="1"/>
+      <w:numFmt w:val="bullet"/>
+      <w:lvlText w:val="o"/>
+      <w:lvlJc w:val="left"/>
+      <w:pPr>
+        <w:ind w:left="1440" w:hanging="360"/>
+      </w:pPr>
+      <w:rPr>
+        <w:rFonts w:ascii="Courier New" w:hAnsi="Courier New" w:cs="Courier New" w:hint="default"/>
+      </w:rPr>
+    </w:lvl>
+    <w:lvl w:ilvl="2" w:tplc="04090005" w:tentative="1">
+      <w:start w:val="1"/>
+      <w:numFmt w:val="bullet"/>
+      <w:lvlText w:val=""/>
+      <w:lvlJc w:val="left"/>
+      <w:pPr>
+        <w:ind w:left="2160" w:hanging="360"/>
+      </w:pPr>
+      <w:rPr>
+        <w:rFonts w:ascii="Wingdings" w:hAnsi="Wingdings" w:hint="default"/>
+      </w:rPr>
+    </w:lvl>
+    <w:lvl w:ilvl="3" w:tplc="04090001" w:tentative="1">
+      <w:start w:val="1"/>
+      <w:numFmt w:val="bullet"/>
+      <w:lvlText w:val=""/>
+      <w:lvlJc w:val="left"/>
+      <w:pPr>
+        <w:ind w:left="2880" w:hanging="360"/>
+      </w:pPr>
+      <w:rPr>
+        <w:rFonts w:ascii="Symbol" w:hAnsi="Symbol" w:hint="default"/>
+      </w:rPr>
+    </w:lvl>
+    <w:lvl w:ilvl="4" w:tplc="04090003" w:tentative="1">
+      <w:start w:val="1"/>
+      <w:numFmt w:val="bullet"/>
+      <w:lvlText w:val="o"/>
+      <w:lvlJc w:val="left"/>
+      <w:pPr>
+        <w:ind w:left="3600" w:hanging="360"/>
+      </w:pPr>
+      <w:rPr>
+        <w:rFonts w:ascii="Courier New" w:hAnsi="Courier New" w:cs="Courier New" w:hint="default"/>
+      </w:rPr>
+    </w:lvl>
+    <w:lvl w:ilvl="5" w:tplc="04090005" w:tentative="1">
+      <w:start w:val="1"/>
+      <w:numFmt w:val="bullet"/>
+      <w:lvlText w:val=""/>
+      <w:lvlJc w:val="left"/>
+      <w:pPr>
+        <w:ind w:left="4320" w:hanging="360"/>
+      </w:pPr>
+      <w:rPr>
+        <w:rFonts w:ascii="Wingdings" w:hAnsi="Wingdings" w:hint="default"/>
+      </w:rPr>
+    </w:lvl>
+    <w:lvl w:ilvl="6" w:tplc="04090001" w:tentative="1">
+      <w:start w:val="1"/>
+      <w:numFmt w:val="bullet"/>
+      <w:lvlText w:val=""/>
+      <w:lvlJc w:val="left"/>
+      <w:pPr>
+        <w:ind w:left="5040" w:hanging="360"/>
+      </w:pPr>
+      <w:rPr>
+        <w:rFonts w:ascii="Symbol" w:hAnsi="Symbol" w:hint="default"/>
+      </w:rPr>
+    </w:lvl>
+    <w:lvl w:ilvl="7" w:tplc="04090003" w:tentative="1">
+      <w:start w:val="1"/>
+      <w:numFmt w:val="bullet"/>
+      <w:lvlText w:val="o"/>
+      <w:lvlJc w:val="left"/>
+      <w:pPr>
+        <w:ind w:left="5760" w:hanging="360"/>
+      </w:pPr>
+      <w:rPr>
+        <w:rFonts w:ascii="Courier New" w:hAnsi="Courier New" w:cs="Courier New" w:hint="default"/>
+      </w:rPr>
+    </w:lvl>
+    <w:lvl w:ilvl="8" w:tplc="04090005" w:tentative="1">
+      <w:start w:val="1"/>
+      <w:numFmt w:val="bullet"/>
+      <w:lvlText w:val=""/>
+      <w:lvlJc w:val="left"/>
+      <w:pPr>
+        <w:ind w:left="6480" w:hanging="360"/>
+      </w:pPr>
+      <w:rPr>
+        <w:rFonts w:ascii="Wingdings" w:hAnsi="Wingdings" w:hint="default"/>
+      </w:rPr>
+    </w:lvl>
+  </w:abstractNum>
+  <w:abstractNum w:abstractNumId="36" w15:restartNumberingAfterBreak="0">
     <w:nsid w:val="1AFD02F4"/>
     <w:multiLevelType w:val="hybridMultilevel"/>
     <w:tmpl w:val="DBEA3AA0"/>
@@ -16543,7 +17428,7 @@
       </w:rPr>
     </w:lvl>
   </w:abstractNum>
-  <w:abstractNum w:abstractNumId="35" w15:restartNumberingAfterBreak="0">
+  <w:abstractNum w:abstractNumId="37" w15:restartNumberingAfterBreak="0">
     <w:nsid w:val="1B140B89"/>
     <w:multiLevelType w:val="hybridMultilevel"/>
     <w:tmpl w:val="6054D2DA"/>
@@ -16656,7 +17541,7 @@
       </w:rPr>
     </w:lvl>
   </w:abstractNum>
-  <w:abstractNum w:abstractNumId="36" w15:restartNumberingAfterBreak="0">
+  <w:abstractNum w:abstractNumId="38" w15:restartNumberingAfterBreak="0">
     <w:nsid w:val="1B623579"/>
     <w:multiLevelType w:val="hybridMultilevel"/>
     <w:tmpl w:val="D570B73C"/>
@@ -16745,7 +17630,7 @@
       </w:pPr>
     </w:lvl>
   </w:abstractNum>
-  <w:abstractNum w:abstractNumId="37" w15:restartNumberingAfterBreak="0">
+  <w:abstractNum w:abstractNumId="39" w15:restartNumberingAfterBreak="0">
     <w:nsid w:val="1C6B7489"/>
     <w:multiLevelType w:val="hybridMultilevel"/>
     <w:tmpl w:val="E8744FB0"/>
@@ -16858,7 +17743,7 @@
       </w:rPr>
     </w:lvl>
   </w:abstractNum>
-  <w:abstractNum w:abstractNumId="38" w15:restartNumberingAfterBreak="0">
+  <w:abstractNum w:abstractNumId="40" w15:restartNumberingAfterBreak="0">
     <w:nsid w:val="1DCB263A"/>
     <w:multiLevelType w:val="hybridMultilevel"/>
     <w:tmpl w:val="AC0487C4"/>
@@ -16947,7 +17832,7 @@
       </w:pPr>
     </w:lvl>
   </w:abstractNum>
-  <w:abstractNum w:abstractNumId="39" w15:restartNumberingAfterBreak="0">
+  <w:abstractNum w:abstractNumId="41" w15:restartNumberingAfterBreak="0">
     <w:nsid w:val="1E5C76A8"/>
     <w:multiLevelType w:val="hybridMultilevel"/>
     <w:tmpl w:val="3A485202"/>
@@ -17036,7 +17921,7 @@
       </w:pPr>
     </w:lvl>
   </w:abstractNum>
-  <w:abstractNum w:abstractNumId="40" w15:restartNumberingAfterBreak="0">
+  <w:abstractNum w:abstractNumId="42" w15:restartNumberingAfterBreak="0">
     <w:nsid w:val="1F7F76FF"/>
     <w:multiLevelType w:val="hybridMultilevel"/>
     <w:tmpl w:val="AD0E74B4"/>
@@ -17149,7 +18034,7 @@
       </w:rPr>
     </w:lvl>
   </w:abstractNum>
-  <w:abstractNum w:abstractNumId="41" w15:restartNumberingAfterBreak="0">
+  <w:abstractNum w:abstractNumId="43" w15:restartNumberingAfterBreak="0">
     <w:nsid w:val="204B17EC"/>
     <w:multiLevelType w:val="hybridMultilevel"/>
     <w:tmpl w:val="EED8723E"/>
@@ -17262,7 +18147,7 @@
       </w:rPr>
     </w:lvl>
   </w:abstractNum>
-  <w:abstractNum w:abstractNumId="42" w15:restartNumberingAfterBreak="0">
+  <w:abstractNum w:abstractNumId="44" w15:restartNumberingAfterBreak="0">
     <w:nsid w:val="20A9304F"/>
     <w:multiLevelType w:val="hybridMultilevel"/>
     <w:tmpl w:val="D2FEF3B0"/>
@@ -17375,7 +18260,7 @@
       </w:rPr>
     </w:lvl>
   </w:abstractNum>
-  <w:abstractNum w:abstractNumId="43" w15:restartNumberingAfterBreak="0">
+  <w:abstractNum w:abstractNumId="45" w15:restartNumberingAfterBreak="0">
     <w:nsid w:val="23A76B8B"/>
     <w:multiLevelType w:val="hybridMultilevel"/>
     <w:tmpl w:val="3648CD0E"/>
@@ -17464,7 +18349,7 @@
       </w:pPr>
     </w:lvl>
   </w:abstractNum>
-  <w:abstractNum w:abstractNumId="44" w15:restartNumberingAfterBreak="0">
+  <w:abstractNum w:abstractNumId="46" w15:restartNumberingAfterBreak="0">
     <w:nsid w:val="24FE703D"/>
     <w:multiLevelType w:val="hybridMultilevel"/>
     <w:tmpl w:val="702CB1DE"/>
@@ -17553,7 +18438,7 @@
       </w:pPr>
     </w:lvl>
   </w:abstractNum>
-  <w:abstractNum w:abstractNumId="45" w15:restartNumberingAfterBreak="0">
+  <w:abstractNum w:abstractNumId="47" w15:restartNumberingAfterBreak="0">
     <w:nsid w:val="257A65A5"/>
     <w:multiLevelType w:val="hybridMultilevel"/>
     <w:tmpl w:val="7DE6690C"/>
@@ -17666,7 +18551,7 @@
       </w:rPr>
     </w:lvl>
   </w:abstractNum>
-  <w:abstractNum w:abstractNumId="46" w15:restartNumberingAfterBreak="0">
+  <w:abstractNum w:abstractNumId="48" w15:restartNumberingAfterBreak="0">
     <w:nsid w:val="26012AFE"/>
     <w:multiLevelType w:val="hybridMultilevel"/>
     <w:tmpl w:val="A5D8B8B4"/>
@@ -17755,7 +18640,7 @@
       </w:pPr>
     </w:lvl>
   </w:abstractNum>
-  <w:abstractNum w:abstractNumId="47" w15:restartNumberingAfterBreak="0">
+  <w:abstractNum w:abstractNumId="49" w15:restartNumberingAfterBreak="0">
     <w:nsid w:val="268623C7"/>
     <w:multiLevelType w:val="hybridMultilevel"/>
     <w:tmpl w:val="14F8B19A"/>
@@ -17844,7 +18729,7 @@
       </w:pPr>
     </w:lvl>
   </w:abstractNum>
-  <w:abstractNum w:abstractNumId="48" w15:restartNumberingAfterBreak="0">
+  <w:abstractNum w:abstractNumId="50" w15:restartNumberingAfterBreak="0">
     <w:nsid w:val="26E72B9F"/>
     <w:multiLevelType w:val="hybridMultilevel"/>
     <w:tmpl w:val="1BD03F54"/>
@@ -17957,7 +18842,7 @@
       </w:rPr>
     </w:lvl>
   </w:abstractNum>
-  <w:abstractNum w:abstractNumId="49" w15:restartNumberingAfterBreak="0">
+  <w:abstractNum w:abstractNumId="51" w15:restartNumberingAfterBreak="0">
     <w:nsid w:val="27367E97"/>
     <w:multiLevelType w:val="hybridMultilevel"/>
     <w:tmpl w:val="E6E0A28C"/>
@@ -18046,7 +18931,7 @@
       </w:pPr>
     </w:lvl>
   </w:abstractNum>
-  <w:abstractNum w:abstractNumId="50" w15:restartNumberingAfterBreak="0">
+  <w:abstractNum w:abstractNumId="52" w15:restartNumberingAfterBreak="0">
     <w:nsid w:val="29276BCE"/>
     <w:multiLevelType w:val="hybridMultilevel"/>
     <w:tmpl w:val="F834A648"/>
@@ -18135,7 +19020,7 @@
       </w:pPr>
     </w:lvl>
   </w:abstractNum>
-  <w:abstractNum w:abstractNumId="51" w15:restartNumberingAfterBreak="0">
+  <w:abstractNum w:abstractNumId="53" w15:restartNumberingAfterBreak="0">
     <w:nsid w:val="2C94676E"/>
     <w:multiLevelType w:val="hybridMultilevel"/>
     <w:tmpl w:val="65E6AC98"/>
@@ -18248,7 +19133,7 @@
       </w:rPr>
     </w:lvl>
   </w:abstractNum>
-  <w:abstractNum w:abstractNumId="52" w15:restartNumberingAfterBreak="0">
+  <w:abstractNum w:abstractNumId="54" w15:restartNumberingAfterBreak="0">
     <w:nsid w:val="2D6C3E19"/>
     <w:multiLevelType w:val="hybridMultilevel"/>
     <w:tmpl w:val="167E4AE8"/>
@@ -18361,7 +19246,7 @@
       </w:rPr>
     </w:lvl>
   </w:abstractNum>
-  <w:abstractNum w:abstractNumId="53" w15:restartNumberingAfterBreak="0">
+  <w:abstractNum w:abstractNumId="55" w15:restartNumberingAfterBreak="0">
     <w:nsid w:val="2DA835A5"/>
     <w:multiLevelType w:val="hybridMultilevel"/>
     <w:tmpl w:val="2C3ECF2A"/>
@@ -18450,7 +19335,7 @@
       </w:pPr>
     </w:lvl>
   </w:abstractNum>
-  <w:abstractNum w:abstractNumId="54" w15:restartNumberingAfterBreak="0">
+  <w:abstractNum w:abstractNumId="56" w15:restartNumberingAfterBreak="0">
     <w:nsid w:val="2EDE2F57"/>
     <w:multiLevelType w:val="hybridMultilevel"/>
     <w:tmpl w:val="62EA34CE"/>
@@ -18563,7 +19448,7 @@
       </w:rPr>
     </w:lvl>
   </w:abstractNum>
-  <w:abstractNum w:abstractNumId="55" w15:restartNumberingAfterBreak="0">
+  <w:abstractNum w:abstractNumId="57" w15:restartNumberingAfterBreak="0">
     <w:nsid w:val="302F42C6"/>
     <w:multiLevelType w:val="hybridMultilevel"/>
     <w:tmpl w:val="AB382766"/>
@@ -18676,7 +19561,7 @@
       </w:rPr>
     </w:lvl>
   </w:abstractNum>
-  <w:abstractNum w:abstractNumId="56" w15:restartNumberingAfterBreak="0">
+  <w:abstractNum w:abstractNumId="58" w15:restartNumberingAfterBreak="0">
     <w:nsid w:val="33DB14CA"/>
     <w:multiLevelType w:val="hybridMultilevel"/>
     <w:tmpl w:val="7696F68C"/>
@@ -18789,7 +19674,7 @@
       </w:rPr>
     </w:lvl>
   </w:abstractNum>
-  <w:abstractNum w:abstractNumId="57" w15:restartNumberingAfterBreak="0">
+  <w:abstractNum w:abstractNumId="59" w15:restartNumberingAfterBreak="0">
     <w:nsid w:val="341E1307"/>
     <w:multiLevelType w:val="hybridMultilevel"/>
     <w:tmpl w:val="244CD330"/>
@@ -18878,7 +19763,7 @@
       </w:pPr>
     </w:lvl>
   </w:abstractNum>
-  <w:abstractNum w:abstractNumId="58" w15:restartNumberingAfterBreak="0">
+  <w:abstractNum w:abstractNumId="60" w15:restartNumberingAfterBreak="0">
     <w:nsid w:val="34705E2A"/>
     <w:multiLevelType w:val="hybridMultilevel"/>
     <w:tmpl w:val="7122C958"/>
@@ -18991,7 +19876,7 @@
       </w:rPr>
     </w:lvl>
   </w:abstractNum>
-  <w:abstractNum w:abstractNumId="59" w15:restartNumberingAfterBreak="0">
+  <w:abstractNum w:abstractNumId="61" w15:restartNumberingAfterBreak="0">
     <w:nsid w:val="35B771D8"/>
     <w:multiLevelType w:val="hybridMultilevel"/>
     <w:tmpl w:val="57F82EDE"/>
@@ -19080,7 +19965,7 @@
       </w:pPr>
     </w:lvl>
   </w:abstractNum>
-  <w:abstractNum w:abstractNumId="60" w15:restartNumberingAfterBreak="0">
+  <w:abstractNum w:abstractNumId="62" w15:restartNumberingAfterBreak="0">
     <w:nsid w:val="35EA0441"/>
     <w:multiLevelType w:val="hybridMultilevel"/>
     <w:tmpl w:val="6D3C1A92"/>
@@ -19193,7 +20078,7 @@
       </w:rPr>
     </w:lvl>
   </w:abstractNum>
-  <w:abstractNum w:abstractNumId="61" w15:restartNumberingAfterBreak="0">
+  <w:abstractNum w:abstractNumId="63" w15:restartNumberingAfterBreak="0">
     <w:nsid w:val="36133D9B"/>
     <w:multiLevelType w:val="hybridMultilevel"/>
     <w:tmpl w:val="944EE644"/>
@@ -19306,7 +20191,7 @@
       </w:rPr>
     </w:lvl>
   </w:abstractNum>
-  <w:abstractNum w:abstractNumId="62" w15:restartNumberingAfterBreak="0">
+  <w:abstractNum w:abstractNumId="64" w15:restartNumberingAfterBreak="0">
     <w:nsid w:val="3790472D"/>
     <w:multiLevelType w:val="hybridMultilevel"/>
     <w:tmpl w:val="70C0FBD6"/>
@@ -19395,7 +20280,7 @@
       </w:pPr>
     </w:lvl>
   </w:abstractNum>
-  <w:abstractNum w:abstractNumId="63" w15:restartNumberingAfterBreak="0">
+  <w:abstractNum w:abstractNumId="65" w15:restartNumberingAfterBreak="0">
     <w:nsid w:val="37BD153E"/>
     <w:multiLevelType w:val="hybridMultilevel"/>
     <w:tmpl w:val="5210B5F2"/>
@@ -19484,7 +20369,7 @@
       </w:pPr>
     </w:lvl>
   </w:abstractNum>
-  <w:abstractNum w:abstractNumId="64" w15:restartNumberingAfterBreak="0">
+  <w:abstractNum w:abstractNumId="66" w15:restartNumberingAfterBreak="0">
     <w:nsid w:val="384F7658"/>
     <w:multiLevelType w:val="hybridMultilevel"/>
     <w:tmpl w:val="4CD4C116"/>
@@ -19573,7 +20458,7 @@
       </w:pPr>
     </w:lvl>
   </w:abstractNum>
-  <w:abstractNum w:abstractNumId="65" w15:restartNumberingAfterBreak="0">
+  <w:abstractNum w:abstractNumId="67" w15:restartNumberingAfterBreak="0">
     <w:nsid w:val="3ACE3D55"/>
     <w:multiLevelType w:val="hybridMultilevel"/>
     <w:tmpl w:val="6E6C93DC"/>
@@ -19686,7 +20571,7 @@
       </w:rPr>
     </w:lvl>
   </w:abstractNum>
-  <w:abstractNum w:abstractNumId="66" w15:restartNumberingAfterBreak="0">
+  <w:abstractNum w:abstractNumId="68" w15:restartNumberingAfterBreak="0">
     <w:nsid w:val="3B8935FA"/>
     <w:multiLevelType w:val="hybridMultilevel"/>
     <w:tmpl w:val="12964BFC"/>
@@ -19799,7 +20684,120 @@
       </w:rPr>
     </w:lvl>
   </w:abstractNum>
-  <w:abstractNum w:abstractNumId="67" w15:restartNumberingAfterBreak="0">
+  <w:abstractNum w:abstractNumId="69" w15:restartNumberingAfterBreak="0">
+    <w:nsid w:val="3B91758D"/>
+    <w:multiLevelType w:val="hybridMultilevel"/>
+    <w:tmpl w:val="E67010C2"/>
+    <w:lvl w:ilvl="0" w:tplc="0409000B">
+      <w:start w:val="1"/>
+      <w:numFmt w:val="bullet"/>
+      <w:lvlText w:val=""/>
+      <w:lvlJc w:val="left"/>
+      <w:pPr>
+        <w:ind w:left="720" w:hanging="360"/>
+      </w:pPr>
+      <w:rPr>
+        <w:rFonts w:ascii="Wingdings" w:hAnsi="Wingdings" w:hint="default"/>
+      </w:rPr>
+    </w:lvl>
+    <w:lvl w:ilvl="1" w:tplc="04090003" w:tentative="1">
+      <w:start w:val="1"/>
+      <w:numFmt w:val="bullet"/>
+      <w:lvlText w:val="o"/>
+      <w:lvlJc w:val="left"/>
+      <w:pPr>
+        <w:ind w:left="1440" w:hanging="360"/>
+      </w:pPr>
+      <w:rPr>
+        <w:rFonts w:ascii="Courier New" w:hAnsi="Courier New" w:cs="Courier New" w:hint="default"/>
+      </w:rPr>
+    </w:lvl>
+    <w:lvl w:ilvl="2" w:tplc="04090005" w:tentative="1">
+      <w:start w:val="1"/>
+      <w:numFmt w:val="bullet"/>
+      <w:lvlText w:val=""/>
+      <w:lvlJc w:val="left"/>
+      <w:pPr>
+        <w:ind w:left="2160" w:hanging="360"/>
+      </w:pPr>
+      <w:rPr>
+        <w:rFonts w:ascii="Wingdings" w:hAnsi="Wingdings" w:hint="default"/>
+      </w:rPr>
+    </w:lvl>
+    <w:lvl w:ilvl="3" w:tplc="04090001" w:tentative="1">
+      <w:start w:val="1"/>
+      <w:numFmt w:val="bullet"/>
+      <w:lvlText w:val=""/>
+      <w:lvlJc w:val="left"/>
+      <w:pPr>
+        <w:ind w:left="2880" w:hanging="360"/>
+      </w:pPr>
+      <w:rPr>
+        <w:rFonts w:ascii="Symbol" w:hAnsi="Symbol" w:hint="default"/>
+      </w:rPr>
+    </w:lvl>
+    <w:lvl w:ilvl="4" w:tplc="04090003" w:tentative="1">
+      <w:start w:val="1"/>
+      <w:numFmt w:val="bullet"/>
+      <w:lvlText w:val="o"/>
+      <w:lvlJc w:val="left"/>
+      <w:pPr>
+        <w:ind w:left="3600" w:hanging="360"/>
+      </w:pPr>
+      <w:rPr>
+        <w:rFonts w:ascii="Courier New" w:hAnsi="Courier New" w:cs="Courier New" w:hint="default"/>
+      </w:rPr>
+    </w:lvl>
+    <w:lvl w:ilvl="5" w:tplc="04090005" w:tentative="1">
+      <w:start w:val="1"/>
+      <w:numFmt w:val="bullet"/>
+      <w:lvlText w:val=""/>
+      <w:lvlJc w:val="left"/>
+      <w:pPr>
+        <w:ind w:left="4320" w:hanging="360"/>
+      </w:pPr>
+      <w:rPr>
+        <w:rFonts w:ascii="Wingdings" w:hAnsi="Wingdings" w:hint="default"/>
+      </w:rPr>
+    </w:lvl>
+    <w:lvl w:ilvl="6" w:tplc="04090001" w:tentative="1">
+      <w:start w:val="1"/>
+      <w:numFmt w:val="bullet"/>
+      <w:lvlText w:val=""/>
+      <w:lvlJc w:val="left"/>
+      <w:pPr>
+        <w:ind w:left="5040" w:hanging="360"/>
+      </w:pPr>
+      <w:rPr>
+        <w:rFonts w:ascii="Symbol" w:hAnsi="Symbol" w:hint="default"/>
+      </w:rPr>
+    </w:lvl>
+    <w:lvl w:ilvl="7" w:tplc="04090003" w:tentative="1">
+      <w:start w:val="1"/>
+      <w:numFmt w:val="bullet"/>
+      <w:lvlText w:val="o"/>
+      <w:lvlJc w:val="left"/>
+      <w:pPr>
+        <w:ind w:left="5760" w:hanging="360"/>
+      </w:pPr>
+      <w:rPr>
+        <w:rFonts w:ascii="Courier New" w:hAnsi="Courier New" w:cs="Courier New" w:hint="default"/>
+      </w:rPr>
+    </w:lvl>
+    <w:lvl w:ilvl="8" w:tplc="04090005" w:tentative="1">
+      <w:start w:val="1"/>
+      <w:numFmt w:val="bullet"/>
+      <w:lvlText w:val=""/>
+      <w:lvlJc w:val="left"/>
+      <w:pPr>
+        <w:ind w:left="6480" w:hanging="360"/>
+      </w:pPr>
+      <w:rPr>
+        <w:rFonts w:ascii="Wingdings" w:hAnsi="Wingdings" w:hint="default"/>
+      </w:rPr>
+    </w:lvl>
+  </w:abstractNum>
+  <w:abstractNum w:abstractNumId="70" w15:restartNumberingAfterBreak="0">
     <w:nsid w:val="3C0D09D0"/>
     <w:multiLevelType w:val="hybridMultilevel"/>
     <w:tmpl w:val="08BED8D4"/>
@@ -19888,7 +20886,7 @@
       </w:pPr>
     </w:lvl>
   </w:abstractNum>
-  <w:abstractNum w:abstractNumId="68" w15:restartNumberingAfterBreak="0">
+  <w:abstractNum w:abstractNumId="71" w15:restartNumberingAfterBreak="0">
     <w:nsid w:val="3C541345"/>
     <w:multiLevelType w:val="hybridMultilevel"/>
     <w:tmpl w:val="D9B48870"/>
@@ -20001,7 +20999,96 @@
       </w:rPr>
     </w:lvl>
   </w:abstractNum>
-  <w:abstractNum w:abstractNumId="69" w15:restartNumberingAfterBreak="0">
+  <w:abstractNum w:abstractNumId="72" w15:restartNumberingAfterBreak="0">
+    <w:nsid w:val="3C73379B"/>
+    <w:multiLevelType w:val="hybridMultilevel"/>
+    <w:tmpl w:val="5A4473E4"/>
+    <w:lvl w:ilvl="0" w:tplc="04090017">
+      <w:start w:val="1"/>
+      <w:numFmt w:val="lowerLetter"/>
+      <w:lvlText w:val="%1)"/>
+      <w:lvlJc w:val="left"/>
+      <w:pPr>
+        <w:ind w:left="720" w:hanging="360"/>
+      </w:pPr>
+      <w:rPr>
+        <w:rFonts w:hint="default"/>
+      </w:rPr>
+    </w:lvl>
+    <w:lvl w:ilvl="1" w:tplc="04090019" w:tentative="1">
+      <w:start w:val="1"/>
+      <w:numFmt w:val="lowerLetter"/>
+      <w:lvlText w:val="%2."/>
+      <w:lvlJc w:val="left"/>
+      <w:pPr>
+        <w:ind w:left="1440" w:hanging="360"/>
+      </w:pPr>
+    </w:lvl>
+    <w:lvl w:ilvl="2" w:tplc="0409001B" w:tentative="1">
+      <w:start w:val="1"/>
+      <w:numFmt w:val="lowerRoman"/>
+      <w:lvlText w:val="%3."/>
+      <w:lvlJc w:val="right"/>
+      <w:pPr>
+        <w:ind w:left="2160" w:hanging="180"/>
+      </w:pPr>
+    </w:lvl>
+    <w:lvl w:ilvl="3" w:tplc="0409000F" w:tentative="1">
+      <w:start w:val="1"/>
+      <w:numFmt w:val="decimal"/>
+      <w:lvlText w:val="%4."/>
+      <w:lvlJc w:val="left"/>
+      <w:pPr>
+        <w:ind w:left="2880" w:hanging="360"/>
+      </w:pPr>
+    </w:lvl>
+    <w:lvl w:ilvl="4" w:tplc="04090019" w:tentative="1">
+      <w:start w:val="1"/>
+      <w:numFmt w:val="lowerLetter"/>
+      <w:lvlText w:val="%5."/>
+      <w:lvlJc w:val="left"/>
+      <w:pPr>
+        <w:ind w:left="3600" w:hanging="360"/>
+      </w:pPr>
+    </w:lvl>
+    <w:lvl w:ilvl="5" w:tplc="0409001B" w:tentative="1">
+      <w:start w:val="1"/>
+      <w:numFmt w:val="lowerRoman"/>
+      <w:lvlText w:val="%6."/>
+      <w:lvlJc w:val="right"/>
+      <w:pPr>
+        <w:ind w:left="4320" w:hanging="180"/>
+      </w:pPr>
+    </w:lvl>
+    <w:lvl w:ilvl="6" w:tplc="0409000F" w:tentative="1">
+      <w:start w:val="1"/>
+      <w:numFmt w:val="decimal"/>
+      <w:lvlText w:val="%7."/>
+      <w:lvlJc w:val="left"/>
+      <w:pPr>
+        <w:ind w:left="5040" w:hanging="360"/>
+      </w:pPr>
+    </w:lvl>
+    <w:lvl w:ilvl="7" w:tplc="04090019" w:tentative="1">
+      <w:start w:val="1"/>
+      <w:numFmt w:val="lowerLetter"/>
+      <w:lvlText w:val="%8."/>
+      <w:lvlJc w:val="left"/>
+      <w:pPr>
+        <w:ind w:left="5760" w:hanging="360"/>
+      </w:pPr>
+    </w:lvl>
+    <w:lvl w:ilvl="8" w:tplc="0409001B" w:tentative="1">
+      <w:start w:val="1"/>
+      <w:numFmt w:val="lowerRoman"/>
+      <w:lvlText w:val="%9."/>
+      <w:lvlJc w:val="right"/>
+      <w:pPr>
+        <w:ind w:left="6480" w:hanging="180"/>
+      </w:pPr>
+    </w:lvl>
+  </w:abstractNum>
+  <w:abstractNum w:abstractNumId="73" w15:restartNumberingAfterBreak="0">
     <w:nsid w:val="3CCA4446"/>
     <w:multiLevelType w:val="hybridMultilevel"/>
     <w:tmpl w:val="A5564B1E"/>
@@ -20090,7 +21177,7 @@
       </w:pPr>
     </w:lvl>
   </w:abstractNum>
-  <w:abstractNum w:abstractNumId="70" w15:restartNumberingAfterBreak="0">
+  <w:abstractNum w:abstractNumId="74" w15:restartNumberingAfterBreak="0">
     <w:nsid w:val="3CCA4DAF"/>
     <w:multiLevelType w:val="hybridMultilevel"/>
     <w:tmpl w:val="EB9A1328"/>
@@ -20203,7 +21290,7 @@
       </w:rPr>
     </w:lvl>
   </w:abstractNum>
-  <w:abstractNum w:abstractNumId="71" w15:restartNumberingAfterBreak="0">
+  <w:abstractNum w:abstractNumId="75" w15:restartNumberingAfterBreak="0">
     <w:nsid w:val="3D6C1E34"/>
     <w:multiLevelType w:val="hybridMultilevel"/>
     <w:tmpl w:val="31588824"/>
@@ -20316,7 +21403,7 @@
       </w:rPr>
     </w:lvl>
   </w:abstractNum>
-  <w:abstractNum w:abstractNumId="72" w15:restartNumberingAfterBreak="0">
+  <w:abstractNum w:abstractNumId="76" w15:restartNumberingAfterBreak="0">
     <w:nsid w:val="3E4816D4"/>
     <w:multiLevelType w:val="hybridMultilevel"/>
     <w:tmpl w:val="AB2430FC"/>
@@ -20405,7 +21492,7 @@
       </w:pPr>
     </w:lvl>
   </w:abstractNum>
-  <w:abstractNum w:abstractNumId="73" w15:restartNumberingAfterBreak="0">
+  <w:abstractNum w:abstractNumId="77" w15:restartNumberingAfterBreak="0">
     <w:nsid w:val="3FBD0865"/>
     <w:multiLevelType w:val="hybridMultilevel"/>
     <w:tmpl w:val="ED5A4A86"/>
@@ -20518,7 +21605,7 @@
       </w:rPr>
     </w:lvl>
   </w:abstractNum>
-  <w:abstractNum w:abstractNumId="74" w15:restartNumberingAfterBreak="0">
+  <w:abstractNum w:abstractNumId="78" w15:restartNumberingAfterBreak="0">
     <w:nsid w:val="40066C6C"/>
     <w:multiLevelType w:val="hybridMultilevel"/>
     <w:tmpl w:val="4F4C9242"/>
@@ -20631,7 +21718,7 @@
       </w:rPr>
     </w:lvl>
   </w:abstractNum>
-  <w:abstractNum w:abstractNumId="75" w15:restartNumberingAfterBreak="0">
+  <w:abstractNum w:abstractNumId="79" w15:restartNumberingAfterBreak="0">
     <w:nsid w:val="40757ED7"/>
     <w:multiLevelType w:val="hybridMultilevel"/>
     <w:tmpl w:val="B1DCE9F6"/>
@@ -20720,7 +21807,7 @@
       </w:pPr>
     </w:lvl>
   </w:abstractNum>
-  <w:abstractNum w:abstractNumId="76" w15:restartNumberingAfterBreak="0">
+  <w:abstractNum w:abstractNumId="80" w15:restartNumberingAfterBreak="0">
     <w:nsid w:val="411B663B"/>
     <w:multiLevelType w:val="hybridMultilevel"/>
     <w:tmpl w:val="A96E76A6"/>
@@ -20809,7 +21896,7 @@
       </w:pPr>
     </w:lvl>
   </w:abstractNum>
-  <w:abstractNum w:abstractNumId="77" w15:restartNumberingAfterBreak="0">
+  <w:abstractNum w:abstractNumId="81" w15:restartNumberingAfterBreak="0">
     <w:nsid w:val="415402C0"/>
     <w:multiLevelType w:val="hybridMultilevel"/>
     <w:tmpl w:val="41220A52"/>
@@ -20922,7 +22009,7 @@
       </w:rPr>
     </w:lvl>
   </w:abstractNum>
-  <w:abstractNum w:abstractNumId="78" w15:restartNumberingAfterBreak="0">
+  <w:abstractNum w:abstractNumId="82" w15:restartNumberingAfterBreak="0">
     <w:nsid w:val="41C561FA"/>
     <w:multiLevelType w:val="hybridMultilevel"/>
     <w:tmpl w:val="D81AE540"/>
@@ -21035,7 +22122,7 @@
       </w:rPr>
     </w:lvl>
   </w:abstractNum>
-  <w:abstractNum w:abstractNumId="79" w15:restartNumberingAfterBreak="0">
+  <w:abstractNum w:abstractNumId="83" w15:restartNumberingAfterBreak="0">
     <w:nsid w:val="4237059A"/>
     <w:multiLevelType w:val="hybridMultilevel"/>
     <w:tmpl w:val="28DA9C60"/>
@@ -21124,7 +22211,7 @@
       </w:pPr>
     </w:lvl>
   </w:abstractNum>
-  <w:abstractNum w:abstractNumId="80" w15:restartNumberingAfterBreak="0">
+  <w:abstractNum w:abstractNumId="84" w15:restartNumberingAfterBreak="0">
     <w:nsid w:val="428106DA"/>
     <w:multiLevelType w:val="hybridMultilevel"/>
     <w:tmpl w:val="4F2A79C0"/>
@@ -21213,7 +22300,7 @@
       </w:pPr>
     </w:lvl>
   </w:abstractNum>
-  <w:abstractNum w:abstractNumId="81" w15:restartNumberingAfterBreak="0">
+  <w:abstractNum w:abstractNumId="85" w15:restartNumberingAfterBreak="0">
     <w:nsid w:val="4307165F"/>
     <w:multiLevelType w:val="hybridMultilevel"/>
     <w:tmpl w:val="D87CB310"/>
@@ -21326,7 +22413,7 @@
       </w:rPr>
     </w:lvl>
   </w:abstractNum>
-  <w:abstractNum w:abstractNumId="82" w15:restartNumberingAfterBreak="0">
+  <w:abstractNum w:abstractNumId="86" w15:restartNumberingAfterBreak="0">
     <w:nsid w:val="44F65D42"/>
     <w:multiLevelType w:val="hybridMultilevel"/>
     <w:tmpl w:val="FC805E36"/>
@@ -21439,7 +22526,7 @@
       </w:rPr>
     </w:lvl>
   </w:abstractNum>
-  <w:abstractNum w:abstractNumId="83" w15:restartNumberingAfterBreak="0">
+  <w:abstractNum w:abstractNumId="87" w15:restartNumberingAfterBreak="0">
     <w:nsid w:val="45D004AA"/>
     <w:multiLevelType w:val="hybridMultilevel"/>
     <w:tmpl w:val="33C4514A"/>
@@ -21552,7 +22639,7 @@
       </w:rPr>
     </w:lvl>
   </w:abstractNum>
-  <w:abstractNum w:abstractNumId="84" w15:restartNumberingAfterBreak="0">
+  <w:abstractNum w:abstractNumId="88" w15:restartNumberingAfterBreak="0">
     <w:nsid w:val="46283268"/>
     <w:multiLevelType w:val="hybridMultilevel"/>
     <w:tmpl w:val="BF5E2200"/>
@@ -21666,7 +22753,7 @@
       </w:rPr>
     </w:lvl>
   </w:abstractNum>
-  <w:abstractNum w:abstractNumId="85" w15:restartNumberingAfterBreak="0">
+  <w:abstractNum w:abstractNumId="89" w15:restartNumberingAfterBreak="0">
     <w:nsid w:val="46EA3228"/>
     <w:multiLevelType w:val="hybridMultilevel"/>
     <w:tmpl w:val="DAD4AED0"/>
@@ -21779,7 +22866,7 @@
       </w:rPr>
     </w:lvl>
   </w:abstractNum>
-  <w:abstractNum w:abstractNumId="86" w15:restartNumberingAfterBreak="0">
+  <w:abstractNum w:abstractNumId="90" w15:restartNumberingAfterBreak="0">
     <w:nsid w:val="49284054"/>
     <w:multiLevelType w:val="hybridMultilevel"/>
     <w:tmpl w:val="328A5AC8"/>
@@ -21892,7 +22979,7 @@
       </w:rPr>
     </w:lvl>
   </w:abstractNum>
-  <w:abstractNum w:abstractNumId="87" w15:restartNumberingAfterBreak="0">
+  <w:abstractNum w:abstractNumId="91" w15:restartNumberingAfterBreak="0">
     <w:nsid w:val="49A62C47"/>
     <w:multiLevelType w:val="hybridMultilevel"/>
     <w:tmpl w:val="638EAD68"/>
@@ -21981,7 +23068,7 @@
       </w:pPr>
     </w:lvl>
   </w:abstractNum>
-  <w:abstractNum w:abstractNumId="88" w15:restartNumberingAfterBreak="0">
+  <w:abstractNum w:abstractNumId="92" w15:restartNumberingAfterBreak="0">
     <w:nsid w:val="49F75FB3"/>
     <w:multiLevelType w:val="hybridMultilevel"/>
     <w:tmpl w:val="A5D0BA00"/>
@@ -22094,7 +23181,7 @@
       </w:rPr>
     </w:lvl>
   </w:abstractNum>
-  <w:abstractNum w:abstractNumId="89" w15:restartNumberingAfterBreak="0">
+  <w:abstractNum w:abstractNumId="93" w15:restartNumberingAfterBreak="0">
     <w:nsid w:val="4A5A15A3"/>
     <w:multiLevelType w:val="hybridMultilevel"/>
     <w:tmpl w:val="62B8B0F8"/>
@@ -22207,7 +23294,7 @@
       </w:rPr>
     </w:lvl>
   </w:abstractNum>
-  <w:abstractNum w:abstractNumId="90" w15:restartNumberingAfterBreak="0">
+  <w:abstractNum w:abstractNumId="94" w15:restartNumberingAfterBreak="0">
     <w:nsid w:val="4AB42F31"/>
     <w:multiLevelType w:val="hybridMultilevel"/>
     <w:tmpl w:val="5E3EFCA0"/>
@@ -22320,7 +23407,7 @@
       </w:rPr>
     </w:lvl>
   </w:abstractNum>
-  <w:abstractNum w:abstractNumId="91" w15:restartNumberingAfterBreak="0">
+  <w:abstractNum w:abstractNumId="95" w15:restartNumberingAfterBreak="0">
     <w:nsid w:val="4DBF6BE3"/>
     <w:multiLevelType w:val="hybridMultilevel"/>
     <w:tmpl w:val="65A25656"/>
@@ -22433,7 +23520,7 @@
       </w:rPr>
     </w:lvl>
   </w:abstractNum>
-  <w:abstractNum w:abstractNumId="92" w15:restartNumberingAfterBreak="0">
+  <w:abstractNum w:abstractNumId="96" w15:restartNumberingAfterBreak="0">
     <w:nsid w:val="4DC556D7"/>
     <w:multiLevelType w:val="hybridMultilevel"/>
     <w:tmpl w:val="95460E3C"/>
@@ -22546,7 +23633,7 @@
       </w:rPr>
     </w:lvl>
   </w:abstractNum>
-  <w:abstractNum w:abstractNumId="93" w15:restartNumberingAfterBreak="0">
+  <w:abstractNum w:abstractNumId="97" w15:restartNumberingAfterBreak="0">
     <w:nsid w:val="4DD77871"/>
     <w:multiLevelType w:val="hybridMultilevel"/>
     <w:tmpl w:val="94B2DBF0"/>
@@ -22659,7 +23746,7 @@
       </w:rPr>
     </w:lvl>
   </w:abstractNum>
-  <w:abstractNum w:abstractNumId="94" w15:restartNumberingAfterBreak="0">
+  <w:abstractNum w:abstractNumId="98" w15:restartNumberingAfterBreak="0">
     <w:nsid w:val="4E3A5D77"/>
     <w:multiLevelType w:val="hybridMultilevel"/>
     <w:tmpl w:val="E5ACB18C"/>
@@ -22748,7 +23835,7 @@
       </w:pPr>
     </w:lvl>
   </w:abstractNum>
-  <w:abstractNum w:abstractNumId="95" w15:restartNumberingAfterBreak="0">
+  <w:abstractNum w:abstractNumId="99" w15:restartNumberingAfterBreak="0">
     <w:nsid w:val="4EF56253"/>
     <w:multiLevelType w:val="hybridMultilevel"/>
     <w:tmpl w:val="25CA0C44"/>
@@ -22837,7 +23924,7 @@
       </w:pPr>
     </w:lvl>
   </w:abstractNum>
-  <w:abstractNum w:abstractNumId="96" w15:restartNumberingAfterBreak="0">
+  <w:abstractNum w:abstractNumId="100" w15:restartNumberingAfterBreak="0">
     <w:nsid w:val="4F5C2FA6"/>
     <w:multiLevelType w:val="hybridMultilevel"/>
     <w:tmpl w:val="6DE42816"/>
@@ -22950,7 +24037,7 @@
       </w:rPr>
     </w:lvl>
   </w:abstractNum>
-  <w:abstractNum w:abstractNumId="97" w15:restartNumberingAfterBreak="0">
+  <w:abstractNum w:abstractNumId="101" w15:restartNumberingAfterBreak="0">
     <w:nsid w:val="4F617656"/>
     <w:multiLevelType w:val="hybridMultilevel"/>
     <w:tmpl w:val="5950C336"/>
@@ -23063,7 +24150,7 @@
       </w:rPr>
     </w:lvl>
   </w:abstractNum>
-  <w:abstractNum w:abstractNumId="98" w15:restartNumberingAfterBreak="0">
+  <w:abstractNum w:abstractNumId="102" w15:restartNumberingAfterBreak="0">
     <w:nsid w:val="50330AAD"/>
     <w:multiLevelType w:val="hybridMultilevel"/>
     <w:tmpl w:val="7F0A3CFE"/>
@@ -23176,7 +24263,7 @@
       </w:rPr>
     </w:lvl>
   </w:abstractNum>
-  <w:abstractNum w:abstractNumId="99" w15:restartNumberingAfterBreak="0">
+  <w:abstractNum w:abstractNumId="103" w15:restartNumberingAfterBreak="0">
     <w:nsid w:val="522636B4"/>
     <w:multiLevelType w:val="hybridMultilevel"/>
     <w:tmpl w:val="AB7A0F58"/>
@@ -23289,7 +24376,7 @@
       </w:rPr>
     </w:lvl>
   </w:abstractNum>
-  <w:abstractNum w:abstractNumId="100" w15:restartNumberingAfterBreak="0">
+  <w:abstractNum w:abstractNumId="104" w15:restartNumberingAfterBreak="0">
     <w:nsid w:val="534E2A77"/>
     <w:multiLevelType w:val="hybridMultilevel"/>
     <w:tmpl w:val="D8C81B4E"/>
@@ -23402,7 +24489,7 @@
       </w:rPr>
     </w:lvl>
   </w:abstractNum>
-  <w:abstractNum w:abstractNumId="101" w15:restartNumberingAfterBreak="0">
+  <w:abstractNum w:abstractNumId="105" w15:restartNumberingAfterBreak="0">
     <w:nsid w:val="542B4CA3"/>
     <w:multiLevelType w:val="hybridMultilevel"/>
     <w:tmpl w:val="7A14E6CE"/>
@@ -23515,7 +24602,120 @@
       </w:rPr>
     </w:lvl>
   </w:abstractNum>
-  <w:abstractNum w:abstractNumId="102" w15:restartNumberingAfterBreak="0">
+  <w:abstractNum w:abstractNumId="106" w15:restartNumberingAfterBreak="0">
+    <w:nsid w:val="54CA0C9D"/>
+    <w:multiLevelType w:val="hybridMultilevel"/>
+    <w:tmpl w:val="4C7C94AA"/>
+    <w:lvl w:ilvl="0" w:tplc="0409000B">
+      <w:start w:val="1"/>
+      <w:numFmt w:val="bullet"/>
+      <w:lvlText w:val=""/>
+      <w:lvlJc w:val="left"/>
+      <w:pPr>
+        <w:ind w:left="720" w:hanging="360"/>
+      </w:pPr>
+      <w:rPr>
+        <w:rFonts w:ascii="Wingdings" w:hAnsi="Wingdings" w:hint="default"/>
+      </w:rPr>
+    </w:lvl>
+    <w:lvl w:ilvl="1" w:tplc="04090003" w:tentative="1">
+      <w:start w:val="1"/>
+      <w:numFmt w:val="bullet"/>
+      <w:lvlText w:val="o"/>
+      <w:lvlJc w:val="left"/>
+      <w:pPr>
+        <w:ind w:left="1440" w:hanging="360"/>
+      </w:pPr>
+      <w:rPr>
+        <w:rFonts w:ascii="Courier New" w:hAnsi="Courier New" w:cs="Courier New" w:hint="default"/>
+      </w:rPr>
+    </w:lvl>
+    <w:lvl w:ilvl="2" w:tplc="04090005" w:tentative="1">
+      <w:start w:val="1"/>
+      <w:numFmt w:val="bullet"/>
+      <w:lvlText w:val=""/>
+      <w:lvlJc w:val="left"/>
+      <w:pPr>
+        <w:ind w:left="2160" w:hanging="360"/>
+      </w:pPr>
+      <w:rPr>
+        <w:rFonts w:ascii="Wingdings" w:hAnsi="Wingdings" w:hint="default"/>
+      </w:rPr>
+    </w:lvl>
+    <w:lvl w:ilvl="3" w:tplc="04090001" w:tentative="1">
+      <w:start w:val="1"/>
+      <w:numFmt w:val="bullet"/>
+      <w:lvlText w:val=""/>
+      <w:lvlJc w:val="left"/>
+      <w:pPr>
+        <w:ind w:left="2880" w:hanging="360"/>
+      </w:pPr>
+      <w:rPr>
+        <w:rFonts w:ascii="Symbol" w:hAnsi="Symbol" w:hint="default"/>
+      </w:rPr>
+    </w:lvl>
+    <w:lvl w:ilvl="4" w:tplc="04090003" w:tentative="1">
+      <w:start w:val="1"/>
+      <w:numFmt w:val="bullet"/>
+      <w:lvlText w:val="o"/>
+      <w:lvlJc w:val="left"/>
+      <w:pPr>
+        <w:ind w:left="3600" w:hanging="360"/>
+      </w:pPr>
+      <w:rPr>
+        <w:rFonts w:ascii="Courier New" w:hAnsi="Courier New" w:cs="Courier New" w:hint="default"/>
+      </w:rPr>
+    </w:lvl>
+    <w:lvl w:ilvl="5" w:tplc="04090005" w:tentative="1">
+      <w:start w:val="1"/>
+      <w:numFmt w:val="bullet"/>
+      <w:lvlText w:val=""/>
+      <w:lvlJc w:val="left"/>
+      <w:pPr>
+        <w:ind w:left="4320" w:hanging="360"/>
+      </w:pPr>
+      <w:rPr>
+        <w:rFonts w:ascii="Wingdings" w:hAnsi="Wingdings" w:hint="default"/>
+      </w:rPr>
+    </w:lvl>
+    <w:lvl w:ilvl="6" w:tplc="04090001" w:tentative="1">
+      <w:start w:val="1"/>
+      <w:numFmt w:val="bullet"/>
+      <w:lvlText w:val=""/>
+      <w:lvlJc w:val="left"/>
+      <w:pPr>
+        <w:ind w:left="5040" w:hanging="360"/>
+      </w:pPr>
+      <w:rPr>
+        <w:rFonts w:ascii="Symbol" w:hAnsi="Symbol" w:hint="default"/>
+      </w:rPr>
+    </w:lvl>
+    <w:lvl w:ilvl="7" w:tplc="04090003" w:tentative="1">
+      <w:start w:val="1"/>
+      <w:numFmt w:val="bullet"/>
+      <w:lvlText w:val="o"/>
+      <w:lvlJc w:val="left"/>
+      <w:pPr>
+        <w:ind w:left="5760" w:hanging="360"/>
+      </w:pPr>
+      <w:rPr>
+        <w:rFonts w:ascii="Courier New" w:hAnsi="Courier New" w:cs="Courier New" w:hint="default"/>
+      </w:rPr>
+    </w:lvl>
+    <w:lvl w:ilvl="8" w:tplc="04090005" w:tentative="1">
+      <w:start w:val="1"/>
+      <w:numFmt w:val="bullet"/>
+      <w:lvlText w:val=""/>
+      <w:lvlJc w:val="left"/>
+      <w:pPr>
+        <w:ind w:left="6480" w:hanging="360"/>
+      </w:pPr>
+      <w:rPr>
+        <w:rFonts w:ascii="Wingdings" w:hAnsi="Wingdings" w:hint="default"/>
+      </w:rPr>
+    </w:lvl>
+  </w:abstractNum>
+  <w:abstractNum w:abstractNumId="107" w15:restartNumberingAfterBreak="0">
     <w:nsid w:val="557E0066"/>
     <w:multiLevelType w:val="hybridMultilevel"/>
     <w:tmpl w:val="EA2E6E72"/>
@@ -23628,7 +24828,96 @@
       </w:rPr>
     </w:lvl>
   </w:abstractNum>
-  <w:abstractNum w:abstractNumId="103" w15:restartNumberingAfterBreak="0">
+  <w:abstractNum w:abstractNumId="108" w15:restartNumberingAfterBreak="0">
+    <w:nsid w:val="564B5643"/>
+    <w:multiLevelType w:val="hybridMultilevel"/>
+    <w:tmpl w:val="2C46C3A6"/>
+    <w:lvl w:ilvl="0" w:tplc="04090017">
+      <w:start w:val="1"/>
+      <w:numFmt w:val="lowerLetter"/>
+      <w:lvlText w:val="%1)"/>
+      <w:lvlJc w:val="left"/>
+      <w:pPr>
+        <w:ind w:left="720" w:hanging="360"/>
+      </w:pPr>
+      <w:rPr>
+        <w:rFonts w:hint="default"/>
+      </w:rPr>
+    </w:lvl>
+    <w:lvl w:ilvl="1" w:tplc="04090019" w:tentative="1">
+      <w:start w:val="1"/>
+      <w:numFmt w:val="lowerLetter"/>
+      <w:lvlText w:val="%2."/>
+      <w:lvlJc w:val="left"/>
+      <w:pPr>
+        <w:ind w:left="1440" w:hanging="360"/>
+      </w:pPr>
+    </w:lvl>
+    <w:lvl w:ilvl="2" w:tplc="0409001B" w:tentative="1">
+      <w:start w:val="1"/>
+      <w:numFmt w:val="lowerRoman"/>
+      <w:lvlText w:val="%3."/>
+      <w:lvlJc w:val="right"/>
+      <w:pPr>
+        <w:ind w:left="2160" w:hanging="180"/>
+      </w:pPr>
+    </w:lvl>
+    <w:lvl w:ilvl="3" w:tplc="0409000F" w:tentative="1">
+      <w:start w:val="1"/>
+      <w:numFmt w:val="decimal"/>
+      <w:lvlText w:val="%4."/>
+      <w:lvlJc w:val="left"/>
+      <w:pPr>
+        <w:ind w:left="2880" w:hanging="360"/>
+      </w:pPr>
+    </w:lvl>
+    <w:lvl w:ilvl="4" w:tplc="04090019" w:tentative="1">
+      <w:start w:val="1"/>
+      <w:numFmt w:val="lowerLetter"/>
+      <w:lvlText w:val="%5."/>
+      <w:lvlJc w:val="left"/>
+      <w:pPr>
+        <w:ind w:left="3600" w:hanging="360"/>
+      </w:pPr>
+    </w:lvl>
+    <w:lvl w:ilvl="5" w:tplc="0409001B" w:tentative="1">
+      <w:start w:val="1"/>
+      <w:numFmt w:val="lowerRoman"/>
+      <w:lvlText w:val="%6."/>
+      <w:lvlJc w:val="right"/>
+      <w:pPr>
+        <w:ind w:left="4320" w:hanging="180"/>
+      </w:pPr>
+    </w:lvl>
+    <w:lvl w:ilvl="6" w:tplc="0409000F" w:tentative="1">
+      <w:start w:val="1"/>
+      <w:numFmt w:val="decimal"/>
+      <w:lvlText w:val="%7."/>
+      <w:lvlJc w:val="left"/>
+      <w:pPr>
+        <w:ind w:left="5040" w:hanging="360"/>
+      </w:pPr>
+    </w:lvl>
+    <w:lvl w:ilvl="7" w:tplc="04090019" w:tentative="1">
+      <w:start w:val="1"/>
+      <w:numFmt w:val="lowerLetter"/>
+      <w:lvlText w:val="%8."/>
+      <w:lvlJc w:val="left"/>
+      <w:pPr>
+        <w:ind w:left="5760" w:hanging="360"/>
+      </w:pPr>
+    </w:lvl>
+    <w:lvl w:ilvl="8" w:tplc="0409001B" w:tentative="1">
+      <w:start w:val="1"/>
+      <w:numFmt w:val="lowerRoman"/>
+      <w:lvlText w:val="%9."/>
+      <w:lvlJc w:val="right"/>
+      <w:pPr>
+        <w:ind w:left="6480" w:hanging="180"/>
+      </w:pPr>
+    </w:lvl>
+  </w:abstractNum>
+  <w:abstractNum w:abstractNumId="109" w15:restartNumberingAfterBreak="0">
     <w:nsid w:val="56DC0C20"/>
     <w:multiLevelType w:val="hybridMultilevel"/>
     <w:tmpl w:val="9564AA1C"/>
@@ -23741,7 +25030,7 @@
       </w:rPr>
     </w:lvl>
   </w:abstractNum>
-  <w:abstractNum w:abstractNumId="104" w15:restartNumberingAfterBreak="0">
+  <w:abstractNum w:abstractNumId="110" w15:restartNumberingAfterBreak="0">
     <w:nsid w:val="574C5675"/>
     <w:multiLevelType w:val="hybridMultilevel"/>
     <w:tmpl w:val="2CB8DF7C"/>
@@ -23854,7 +25143,7 @@
       </w:rPr>
     </w:lvl>
   </w:abstractNum>
-  <w:abstractNum w:abstractNumId="105" w15:restartNumberingAfterBreak="0">
+  <w:abstractNum w:abstractNumId="111" w15:restartNumberingAfterBreak="0">
     <w:nsid w:val="585D3CF3"/>
     <w:multiLevelType w:val="hybridMultilevel"/>
     <w:tmpl w:val="776E2F16"/>
@@ -23943,7 +25232,7 @@
       </w:pPr>
     </w:lvl>
   </w:abstractNum>
-  <w:abstractNum w:abstractNumId="106" w15:restartNumberingAfterBreak="0">
+  <w:abstractNum w:abstractNumId="112" w15:restartNumberingAfterBreak="0">
     <w:nsid w:val="596823D4"/>
     <w:multiLevelType w:val="hybridMultilevel"/>
     <w:tmpl w:val="6A98BF5A"/>
@@ -24056,7 +25345,7 @@
       </w:rPr>
     </w:lvl>
   </w:abstractNum>
-  <w:abstractNum w:abstractNumId="107" w15:restartNumberingAfterBreak="0">
+  <w:abstractNum w:abstractNumId="113" w15:restartNumberingAfterBreak="0">
     <w:nsid w:val="598F0A81"/>
     <w:multiLevelType w:val="hybridMultilevel"/>
     <w:tmpl w:val="1586F73C"/>
@@ -24145,7 +25434,7 @@
       </w:pPr>
     </w:lvl>
   </w:abstractNum>
-  <w:abstractNum w:abstractNumId="108" w15:restartNumberingAfterBreak="0">
+  <w:abstractNum w:abstractNumId="114" w15:restartNumberingAfterBreak="0">
     <w:nsid w:val="5BED6708"/>
     <w:multiLevelType w:val="hybridMultilevel"/>
     <w:tmpl w:val="D41842DA"/>
@@ -24258,7 +25547,7 @@
       </w:rPr>
     </w:lvl>
   </w:abstractNum>
-  <w:abstractNum w:abstractNumId="109" w15:restartNumberingAfterBreak="0">
+  <w:abstractNum w:abstractNumId="115" w15:restartNumberingAfterBreak="0">
     <w:nsid w:val="5C17384B"/>
     <w:multiLevelType w:val="hybridMultilevel"/>
     <w:tmpl w:val="A260D46E"/>
@@ -24371,7 +25660,7 @@
       </w:rPr>
     </w:lvl>
   </w:abstractNum>
-  <w:abstractNum w:abstractNumId="110" w15:restartNumberingAfterBreak="0">
+  <w:abstractNum w:abstractNumId="116" w15:restartNumberingAfterBreak="0">
     <w:nsid w:val="5C8F324E"/>
     <w:multiLevelType w:val="hybridMultilevel"/>
     <w:tmpl w:val="A35464B8"/>
@@ -24460,7 +25749,7 @@
       </w:pPr>
     </w:lvl>
   </w:abstractNum>
-  <w:abstractNum w:abstractNumId="111" w15:restartNumberingAfterBreak="0">
+  <w:abstractNum w:abstractNumId="117" w15:restartNumberingAfterBreak="0">
     <w:nsid w:val="5C96307E"/>
     <w:multiLevelType w:val="hybridMultilevel"/>
     <w:tmpl w:val="302445AA"/>
@@ -24549,7 +25838,7 @@
       </w:pPr>
     </w:lvl>
   </w:abstractNum>
-  <w:abstractNum w:abstractNumId="112" w15:restartNumberingAfterBreak="0">
+  <w:abstractNum w:abstractNumId="118" w15:restartNumberingAfterBreak="0">
     <w:nsid w:val="5D083B27"/>
     <w:multiLevelType w:val="hybridMultilevel"/>
     <w:tmpl w:val="EF7AB862"/>
@@ -24662,7 +25951,7 @@
       </w:rPr>
     </w:lvl>
   </w:abstractNum>
-  <w:abstractNum w:abstractNumId="113" w15:restartNumberingAfterBreak="0">
+  <w:abstractNum w:abstractNumId="119" w15:restartNumberingAfterBreak="0">
     <w:nsid w:val="5EA10517"/>
     <w:multiLevelType w:val="hybridMultilevel"/>
     <w:tmpl w:val="D708D982"/>
@@ -24775,7 +26064,7 @@
       </w:rPr>
     </w:lvl>
   </w:abstractNum>
-  <w:abstractNum w:abstractNumId="114" w15:restartNumberingAfterBreak="0">
+  <w:abstractNum w:abstractNumId="120" w15:restartNumberingAfterBreak="0">
     <w:nsid w:val="607A7161"/>
     <w:multiLevelType w:val="hybridMultilevel"/>
     <w:tmpl w:val="BC709CC2"/>
@@ -24888,7 +26177,7 @@
       </w:rPr>
     </w:lvl>
   </w:abstractNum>
-  <w:abstractNum w:abstractNumId="115" w15:restartNumberingAfterBreak="0">
+  <w:abstractNum w:abstractNumId="121" w15:restartNumberingAfterBreak="0">
     <w:nsid w:val="60880DA8"/>
     <w:multiLevelType w:val="hybridMultilevel"/>
     <w:tmpl w:val="4B8813FC"/>
@@ -25001,7 +26290,7 @@
       </w:rPr>
     </w:lvl>
   </w:abstractNum>
-  <w:abstractNum w:abstractNumId="116" w15:restartNumberingAfterBreak="0">
+  <w:abstractNum w:abstractNumId="122" w15:restartNumberingAfterBreak="0">
     <w:nsid w:val="60A26247"/>
     <w:multiLevelType w:val="hybridMultilevel"/>
     <w:tmpl w:val="49884A0A"/>
@@ -25090,7 +26379,7 @@
       </w:pPr>
     </w:lvl>
   </w:abstractNum>
-  <w:abstractNum w:abstractNumId="117" w15:restartNumberingAfterBreak="0">
+  <w:abstractNum w:abstractNumId="123" w15:restartNumberingAfterBreak="0">
     <w:nsid w:val="638114D2"/>
     <w:multiLevelType w:val="hybridMultilevel"/>
     <w:tmpl w:val="11F418AE"/>
@@ -25179,7 +26468,7 @@
       </w:pPr>
     </w:lvl>
   </w:abstractNum>
-  <w:abstractNum w:abstractNumId="118" w15:restartNumberingAfterBreak="0">
+  <w:abstractNum w:abstractNumId="124" w15:restartNumberingAfterBreak="0">
     <w:nsid w:val="65344217"/>
     <w:multiLevelType w:val="hybridMultilevel"/>
     <w:tmpl w:val="88B40608"/>
@@ -25268,7 +26557,7 @@
       </w:pPr>
     </w:lvl>
   </w:abstractNum>
-  <w:abstractNum w:abstractNumId="119" w15:restartNumberingAfterBreak="0">
+  <w:abstractNum w:abstractNumId="125" w15:restartNumberingAfterBreak="0">
     <w:nsid w:val="668422C3"/>
     <w:multiLevelType w:val="hybridMultilevel"/>
     <w:tmpl w:val="B5B8058E"/>
@@ -25381,7 +26670,7 @@
       </w:rPr>
     </w:lvl>
   </w:abstractNum>
-  <w:abstractNum w:abstractNumId="120" w15:restartNumberingAfterBreak="0">
+  <w:abstractNum w:abstractNumId="126" w15:restartNumberingAfterBreak="0">
     <w:nsid w:val="66DD6B18"/>
     <w:multiLevelType w:val="hybridMultilevel"/>
     <w:tmpl w:val="DC344DA2"/>
@@ -25494,7 +26783,7 @@
       </w:rPr>
     </w:lvl>
   </w:abstractNum>
-  <w:abstractNum w:abstractNumId="121" w15:restartNumberingAfterBreak="0">
+  <w:abstractNum w:abstractNumId="127" w15:restartNumberingAfterBreak="0">
     <w:nsid w:val="6A3A7A34"/>
     <w:multiLevelType w:val="hybridMultilevel"/>
     <w:tmpl w:val="A8BCA928"/>
@@ -25607,7 +26896,7 @@
       </w:rPr>
     </w:lvl>
   </w:abstractNum>
-  <w:abstractNum w:abstractNumId="122" w15:restartNumberingAfterBreak="0">
+  <w:abstractNum w:abstractNumId="128" w15:restartNumberingAfterBreak="0">
     <w:nsid w:val="6A3B3675"/>
     <w:multiLevelType w:val="hybridMultilevel"/>
     <w:tmpl w:val="32241BD0"/>
@@ -25696,7 +26985,7 @@
       </w:pPr>
     </w:lvl>
   </w:abstractNum>
-  <w:abstractNum w:abstractNumId="123" w15:restartNumberingAfterBreak="0">
+  <w:abstractNum w:abstractNumId="129" w15:restartNumberingAfterBreak="0">
     <w:nsid w:val="6A811AA4"/>
     <w:multiLevelType w:val="hybridMultilevel"/>
     <w:tmpl w:val="5FC8E760"/>
@@ -25809,7 +27098,7 @@
       </w:rPr>
     </w:lvl>
   </w:abstractNum>
-  <w:abstractNum w:abstractNumId="124" w15:restartNumberingAfterBreak="0">
+  <w:abstractNum w:abstractNumId="130" w15:restartNumberingAfterBreak="0">
     <w:nsid w:val="6B421712"/>
     <w:multiLevelType w:val="hybridMultilevel"/>
     <w:tmpl w:val="2E10711E"/>
@@ -25898,7 +27187,7 @@
       </w:pPr>
     </w:lvl>
   </w:abstractNum>
-  <w:abstractNum w:abstractNumId="125" w15:restartNumberingAfterBreak="0">
+  <w:abstractNum w:abstractNumId="131" w15:restartNumberingAfterBreak="0">
     <w:nsid w:val="6BAE51B8"/>
     <w:multiLevelType w:val="hybridMultilevel"/>
     <w:tmpl w:val="97E83C06"/>
@@ -26011,7 +27300,7 @@
       </w:rPr>
     </w:lvl>
   </w:abstractNum>
-  <w:abstractNum w:abstractNumId="126" w15:restartNumberingAfterBreak="0">
+  <w:abstractNum w:abstractNumId="132" w15:restartNumberingAfterBreak="0">
     <w:nsid w:val="6BFD2874"/>
     <w:multiLevelType w:val="hybridMultilevel"/>
     <w:tmpl w:val="10CA7430"/>
@@ -26124,7 +27413,7 @@
       </w:rPr>
     </w:lvl>
   </w:abstractNum>
-  <w:abstractNum w:abstractNumId="127" w15:restartNumberingAfterBreak="0">
+  <w:abstractNum w:abstractNumId="133" w15:restartNumberingAfterBreak="0">
     <w:nsid w:val="6C251276"/>
     <w:multiLevelType w:val="hybridMultilevel"/>
     <w:tmpl w:val="C5304D50"/>
@@ -26237,7 +27526,7 @@
       </w:rPr>
     </w:lvl>
   </w:abstractNum>
-  <w:abstractNum w:abstractNumId="128" w15:restartNumberingAfterBreak="0">
+  <w:abstractNum w:abstractNumId="134" w15:restartNumberingAfterBreak="0">
     <w:nsid w:val="6DCF7AE2"/>
     <w:multiLevelType w:val="hybridMultilevel"/>
     <w:tmpl w:val="FA16AFC6"/>
@@ -26350,7 +27639,7 @@
       </w:rPr>
     </w:lvl>
   </w:abstractNum>
-  <w:abstractNum w:abstractNumId="129" w15:restartNumberingAfterBreak="0">
+  <w:abstractNum w:abstractNumId="135" w15:restartNumberingAfterBreak="0">
     <w:nsid w:val="6FAE324F"/>
     <w:multiLevelType w:val="hybridMultilevel"/>
     <w:tmpl w:val="7EA648FC"/>
@@ -26463,7 +27752,7 @@
       </w:rPr>
     </w:lvl>
   </w:abstractNum>
-  <w:abstractNum w:abstractNumId="130" w15:restartNumberingAfterBreak="0">
+  <w:abstractNum w:abstractNumId="136" w15:restartNumberingAfterBreak="0">
     <w:nsid w:val="6FC820B1"/>
     <w:multiLevelType w:val="hybridMultilevel"/>
     <w:tmpl w:val="975E60CE"/>
@@ -26552,7 +27841,7 @@
       </w:pPr>
     </w:lvl>
   </w:abstractNum>
-  <w:abstractNum w:abstractNumId="131" w15:restartNumberingAfterBreak="0">
+  <w:abstractNum w:abstractNumId="137" w15:restartNumberingAfterBreak="0">
     <w:nsid w:val="6FF00DCC"/>
     <w:multiLevelType w:val="hybridMultilevel"/>
     <w:tmpl w:val="03B45856"/>
@@ -26665,7 +27954,7 @@
       </w:rPr>
     </w:lvl>
   </w:abstractNum>
-  <w:abstractNum w:abstractNumId="132" w15:restartNumberingAfterBreak="0">
+  <w:abstractNum w:abstractNumId="138" w15:restartNumberingAfterBreak="0">
     <w:nsid w:val="70D03B09"/>
     <w:multiLevelType w:val="hybridMultilevel"/>
     <w:tmpl w:val="35BAA98A"/>
@@ -26778,7 +28067,7 @@
       </w:rPr>
     </w:lvl>
   </w:abstractNum>
-  <w:abstractNum w:abstractNumId="133" w15:restartNumberingAfterBreak="0">
+  <w:abstractNum w:abstractNumId="139" w15:restartNumberingAfterBreak="0">
     <w:nsid w:val="70E37A84"/>
     <w:multiLevelType w:val="hybridMultilevel"/>
     <w:tmpl w:val="4E465712"/>
@@ -26867,7 +28156,7 @@
       </w:pPr>
     </w:lvl>
   </w:abstractNum>
-  <w:abstractNum w:abstractNumId="134" w15:restartNumberingAfterBreak="0">
+  <w:abstractNum w:abstractNumId="140" w15:restartNumberingAfterBreak="0">
     <w:nsid w:val="733631C8"/>
     <w:multiLevelType w:val="hybridMultilevel"/>
     <w:tmpl w:val="E3F0F3FE"/>
@@ -26980,7 +28269,7 @@
       </w:rPr>
     </w:lvl>
   </w:abstractNum>
-  <w:abstractNum w:abstractNumId="135" w15:restartNumberingAfterBreak="0">
+  <w:abstractNum w:abstractNumId="141" w15:restartNumberingAfterBreak="0">
     <w:nsid w:val="746E7BE6"/>
     <w:multiLevelType w:val="hybridMultilevel"/>
     <w:tmpl w:val="7A3E41CA"/>
@@ -27069,7 +28358,7 @@
       </w:pPr>
     </w:lvl>
   </w:abstractNum>
-  <w:abstractNum w:abstractNumId="136" w15:restartNumberingAfterBreak="0">
+  <w:abstractNum w:abstractNumId="142" w15:restartNumberingAfterBreak="0">
     <w:nsid w:val="75AB796F"/>
     <w:multiLevelType w:val="hybridMultilevel"/>
     <w:tmpl w:val="C340F700"/>
@@ -27182,7 +28471,7 @@
       </w:rPr>
     </w:lvl>
   </w:abstractNum>
-  <w:abstractNum w:abstractNumId="137" w15:restartNumberingAfterBreak="0">
+  <w:abstractNum w:abstractNumId="143" w15:restartNumberingAfterBreak="0">
     <w:nsid w:val="760E3739"/>
     <w:multiLevelType w:val="hybridMultilevel"/>
     <w:tmpl w:val="5F0232BA"/>
@@ -27271,7 +28560,7 @@
       </w:pPr>
     </w:lvl>
   </w:abstractNum>
-  <w:abstractNum w:abstractNumId="138" w15:restartNumberingAfterBreak="0">
+  <w:abstractNum w:abstractNumId="144" w15:restartNumberingAfterBreak="0">
     <w:nsid w:val="76457FC3"/>
     <w:multiLevelType w:val="hybridMultilevel"/>
     <w:tmpl w:val="417A5FC2"/>
@@ -27384,7 +28673,7 @@
       </w:rPr>
     </w:lvl>
   </w:abstractNum>
-  <w:abstractNum w:abstractNumId="139" w15:restartNumberingAfterBreak="0">
+  <w:abstractNum w:abstractNumId="145" w15:restartNumberingAfterBreak="0">
     <w:nsid w:val="76BC6B0C"/>
     <w:multiLevelType w:val="hybridMultilevel"/>
     <w:tmpl w:val="0E4619FA"/>
@@ -27473,7 +28762,7 @@
       </w:pPr>
     </w:lvl>
   </w:abstractNum>
-  <w:abstractNum w:abstractNumId="140" w15:restartNumberingAfterBreak="0">
+  <w:abstractNum w:abstractNumId="146" w15:restartNumberingAfterBreak="0">
     <w:nsid w:val="76C12DBD"/>
     <w:multiLevelType w:val="hybridMultilevel"/>
     <w:tmpl w:val="B5262340"/>
@@ -27586,7 +28875,7 @@
       </w:rPr>
     </w:lvl>
   </w:abstractNum>
-  <w:abstractNum w:abstractNumId="141" w15:restartNumberingAfterBreak="0">
+  <w:abstractNum w:abstractNumId="147" w15:restartNumberingAfterBreak="0">
     <w:nsid w:val="76FE3905"/>
     <w:multiLevelType w:val="hybridMultilevel"/>
     <w:tmpl w:val="ED4AF230"/>
@@ -27699,7 +28988,7 @@
       </w:rPr>
     </w:lvl>
   </w:abstractNum>
-  <w:abstractNum w:abstractNumId="142" w15:restartNumberingAfterBreak="0">
+  <w:abstractNum w:abstractNumId="148" w15:restartNumberingAfterBreak="0">
     <w:nsid w:val="77CE640C"/>
     <w:multiLevelType w:val="hybridMultilevel"/>
     <w:tmpl w:val="EF10B912"/>
@@ -27812,7 +29101,7 @@
       </w:rPr>
     </w:lvl>
   </w:abstractNum>
-  <w:abstractNum w:abstractNumId="143" w15:restartNumberingAfterBreak="0">
+  <w:abstractNum w:abstractNumId="149" w15:restartNumberingAfterBreak="0">
     <w:nsid w:val="77DD3A19"/>
     <w:multiLevelType w:val="hybridMultilevel"/>
     <w:tmpl w:val="52CA9120"/>
@@ -27925,7 +29214,7 @@
       </w:rPr>
     </w:lvl>
   </w:abstractNum>
-  <w:abstractNum w:abstractNumId="144" w15:restartNumberingAfterBreak="0">
+  <w:abstractNum w:abstractNumId="150" w15:restartNumberingAfterBreak="0">
     <w:nsid w:val="786A425C"/>
     <w:multiLevelType w:val="hybridMultilevel"/>
     <w:tmpl w:val="B6EAE0C8"/>
@@ -28014,7 +29303,7 @@
       </w:pPr>
     </w:lvl>
   </w:abstractNum>
-  <w:abstractNum w:abstractNumId="145" w15:restartNumberingAfterBreak="0">
+  <w:abstractNum w:abstractNumId="151" w15:restartNumberingAfterBreak="0">
     <w:nsid w:val="79226224"/>
     <w:multiLevelType w:val="hybridMultilevel"/>
     <w:tmpl w:val="0DC0E62E"/>
@@ -28103,7 +29392,7 @@
       </w:pPr>
     </w:lvl>
   </w:abstractNum>
-  <w:abstractNum w:abstractNumId="146" w15:restartNumberingAfterBreak="0">
+  <w:abstractNum w:abstractNumId="152" w15:restartNumberingAfterBreak="0">
     <w:nsid w:val="79591D7F"/>
     <w:multiLevelType w:val="hybridMultilevel"/>
     <w:tmpl w:val="D9D42ACE"/>
@@ -28192,7 +29481,7 @@
       </w:pPr>
     </w:lvl>
   </w:abstractNum>
-  <w:abstractNum w:abstractNumId="147" w15:restartNumberingAfterBreak="0">
+  <w:abstractNum w:abstractNumId="153" w15:restartNumberingAfterBreak="0">
     <w:nsid w:val="799A66C9"/>
     <w:multiLevelType w:val="hybridMultilevel"/>
     <w:tmpl w:val="DDF6E622"/>
@@ -28305,7 +29594,7 @@
       </w:rPr>
     </w:lvl>
   </w:abstractNum>
-  <w:abstractNum w:abstractNumId="148" w15:restartNumberingAfterBreak="0">
+  <w:abstractNum w:abstractNumId="154" w15:restartNumberingAfterBreak="0">
     <w:nsid w:val="7B942231"/>
     <w:multiLevelType w:val="hybridMultilevel"/>
     <w:tmpl w:val="4224AC1E"/>
@@ -28394,7 +29683,7 @@
       </w:pPr>
     </w:lvl>
   </w:abstractNum>
-  <w:abstractNum w:abstractNumId="149" w15:restartNumberingAfterBreak="0">
+  <w:abstractNum w:abstractNumId="155" w15:restartNumberingAfterBreak="0">
     <w:nsid w:val="7DEF7FF3"/>
     <w:multiLevelType w:val="hybridMultilevel"/>
     <w:tmpl w:val="B7F600B0"/>
@@ -28507,7 +29796,7 @@
       </w:rPr>
     </w:lvl>
   </w:abstractNum>
-  <w:abstractNum w:abstractNumId="150" w15:restartNumberingAfterBreak="0">
+  <w:abstractNum w:abstractNumId="156" w15:restartNumberingAfterBreak="0">
     <w:nsid w:val="7E2E764A"/>
     <w:multiLevelType w:val="hybridMultilevel"/>
     <w:tmpl w:val="6C208E32"/>
@@ -28596,7 +29885,7 @@
       </w:pPr>
     </w:lvl>
   </w:abstractNum>
-  <w:abstractNum w:abstractNumId="151" w15:restartNumberingAfterBreak="0">
+  <w:abstractNum w:abstractNumId="157" w15:restartNumberingAfterBreak="0">
     <w:nsid w:val="7E416834"/>
     <w:multiLevelType w:val="hybridMultilevel"/>
     <w:tmpl w:val="CB7A81AA"/>
@@ -28709,7 +29998,7 @@
       </w:rPr>
     </w:lvl>
   </w:abstractNum>
-  <w:abstractNum w:abstractNumId="152" w15:restartNumberingAfterBreak="0">
+  <w:abstractNum w:abstractNumId="158" w15:restartNumberingAfterBreak="0">
     <w:nsid w:val="7E752238"/>
     <w:multiLevelType w:val="hybridMultilevel"/>
     <w:tmpl w:val="5386A7C6"/>
@@ -28798,7 +30087,7 @@
       </w:pPr>
     </w:lvl>
   </w:abstractNum>
-  <w:abstractNum w:abstractNumId="153" w15:restartNumberingAfterBreak="0">
+  <w:abstractNum w:abstractNumId="159" w15:restartNumberingAfterBreak="0">
     <w:nsid w:val="7ED91911"/>
     <w:multiLevelType w:val="hybridMultilevel"/>
     <w:tmpl w:val="A2227202"/>
@@ -28911,7 +30200,7 @@
       </w:rPr>
     </w:lvl>
   </w:abstractNum>
-  <w:abstractNum w:abstractNumId="154" w15:restartNumberingAfterBreak="0">
+  <w:abstractNum w:abstractNumId="160" w15:restartNumberingAfterBreak="0">
     <w:nsid w:val="7F1F0CDE"/>
     <w:multiLevelType w:val="hybridMultilevel"/>
     <w:tmpl w:val="A7EC9F58"/>
@@ -29025,22 +30314,22 @@
     </w:lvl>
   </w:abstractNum>
   <w:num w:numId="1">
-    <w:abstractNumId w:val="144"/>
+    <w:abstractNumId w:val="150"/>
   </w:num>
   <w:num w:numId="2">
-    <w:abstractNumId w:val="36"/>
+    <w:abstractNumId w:val="38"/>
   </w:num>
   <w:num w:numId="3">
     <w:abstractNumId w:val="6"/>
   </w:num>
   <w:num w:numId="4">
-    <w:abstractNumId w:val="130"/>
+    <w:abstractNumId w:val="136"/>
   </w:num>
   <w:num w:numId="5">
     <w:abstractNumId w:val="21"/>
   </w:num>
   <w:num w:numId="6">
-    <w:abstractNumId w:val="80"/>
+    <w:abstractNumId w:val="84"/>
   </w:num>
   <w:num w:numId="7">
     <w:abstractNumId w:val="1"/>
@@ -29049,445 +30338,463 @@
     <w:abstractNumId w:val="18"/>
   </w:num>
   <w:num w:numId="9">
-    <w:abstractNumId w:val="101"/>
+    <w:abstractNumId w:val="105"/>
   </w:num>
   <w:num w:numId="10">
-    <w:abstractNumId w:val="68"/>
+    <w:abstractNumId w:val="71"/>
   </w:num>
   <w:num w:numId="11">
-    <w:abstractNumId w:val="138"/>
+    <w:abstractNumId w:val="144"/>
   </w:num>
   <w:num w:numId="12">
-    <w:abstractNumId w:val="48"/>
+    <w:abstractNumId w:val="50"/>
   </w:num>
   <w:num w:numId="13">
-    <w:abstractNumId w:val="129"/>
+    <w:abstractNumId w:val="135"/>
   </w:num>
   <w:num w:numId="14">
-    <w:abstractNumId w:val="141"/>
+    <w:abstractNumId w:val="147"/>
   </w:num>
   <w:num w:numId="15">
-    <w:abstractNumId w:val="84"/>
+    <w:abstractNumId w:val="88"/>
   </w:num>
   <w:num w:numId="16">
     <w:abstractNumId w:val="23"/>
   </w:num>
   <w:num w:numId="17">
-    <w:abstractNumId w:val="145"/>
+    <w:abstractNumId w:val="151"/>
   </w:num>
   <w:num w:numId="18">
-    <w:abstractNumId w:val="140"/>
+    <w:abstractNumId w:val="146"/>
   </w:num>
   <w:num w:numId="19">
-    <w:abstractNumId w:val="70"/>
+    <w:abstractNumId w:val="74"/>
   </w:num>
   <w:num w:numId="20">
-    <w:abstractNumId w:val="24"/>
+    <w:abstractNumId w:val="25"/>
   </w:num>
   <w:num w:numId="21">
+    <w:abstractNumId w:val="121"/>
+  </w:num>
+  <w:num w:numId="22">
+    <w:abstractNumId w:val="49"/>
+  </w:num>
+  <w:num w:numId="23">
+    <w:abstractNumId w:val="61"/>
+  </w:num>
+  <w:num w:numId="24">
+    <w:abstractNumId w:val="155"/>
+  </w:num>
+  <w:num w:numId="25">
     <w:abstractNumId w:val="115"/>
   </w:num>
-  <w:num w:numId="22">
-    <w:abstractNumId w:val="47"/>
-  </w:num>
-  <w:num w:numId="23">
-    <w:abstractNumId w:val="59"/>
-  </w:num>
-  <w:num w:numId="24">
-    <w:abstractNumId w:val="149"/>
-  </w:num>
-  <w:num w:numId="25">
-    <w:abstractNumId w:val="109"/>
-  </w:num>
   <w:num w:numId="26">
-    <w:abstractNumId w:val="52"/>
+    <w:abstractNumId w:val="54"/>
   </w:num>
   <w:num w:numId="27">
-    <w:abstractNumId w:val="119"/>
+    <w:abstractNumId w:val="125"/>
   </w:num>
   <w:num w:numId="28">
     <w:abstractNumId w:val="5"/>
   </w:num>
   <w:num w:numId="29">
+    <w:abstractNumId w:val="33"/>
+  </w:num>
+  <w:num w:numId="30">
+    <w:abstractNumId w:val="46"/>
+  </w:num>
+  <w:num w:numId="31">
+    <w:abstractNumId w:val="62"/>
+  </w:num>
+  <w:num w:numId="32">
+    <w:abstractNumId w:val="31"/>
+  </w:num>
+  <w:num w:numId="33">
     <w:abstractNumId w:val="32"/>
   </w:num>
-  <w:num w:numId="30">
-    <w:abstractNumId w:val="44"/>
-  </w:num>
-  <w:num w:numId="31">
-    <w:abstractNumId w:val="60"/>
-  </w:num>
-  <w:num w:numId="32">
-    <w:abstractNumId w:val="30"/>
-  </w:num>
-  <w:num w:numId="33">
-    <w:abstractNumId w:val="31"/>
-  </w:num>
   <w:num w:numId="34">
-    <w:abstractNumId w:val="37"/>
+    <w:abstractNumId w:val="39"/>
   </w:num>
   <w:num w:numId="35">
-    <w:abstractNumId w:val="136"/>
+    <w:abstractNumId w:val="142"/>
   </w:num>
   <w:num w:numId="36">
-    <w:abstractNumId w:val="71"/>
+    <w:abstractNumId w:val="75"/>
   </w:num>
   <w:num w:numId="37">
-    <w:abstractNumId w:val="25"/>
+    <w:abstractNumId w:val="26"/>
   </w:num>
   <w:num w:numId="38">
-    <w:abstractNumId w:val="116"/>
+    <w:abstractNumId w:val="122"/>
   </w:num>
   <w:num w:numId="39">
     <w:abstractNumId w:val="11"/>
   </w:num>
   <w:num w:numId="40">
-    <w:abstractNumId w:val="106"/>
+    <w:abstractNumId w:val="112"/>
   </w:num>
   <w:num w:numId="41">
-    <w:abstractNumId w:val="82"/>
+    <w:abstractNumId w:val="86"/>
   </w:num>
   <w:num w:numId="42">
-    <w:abstractNumId w:val="66"/>
+    <w:abstractNumId w:val="68"/>
   </w:num>
   <w:num w:numId="43">
-    <w:abstractNumId w:val="50"/>
+    <w:abstractNumId w:val="52"/>
   </w:num>
   <w:num w:numId="44">
-    <w:abstractNumId w:val="63"/>
+    <w:abstractNumId w:val="65"/>
   </w:num>
   <w:num w:numId="45">
-    <w:abstractNumId w:val="99"/>
+    <w:abstractNumId w:val="103"/>
   </w:num>
   <w:num w:numId="46">
-    <w:abstractNumId w:val="85"/>
+    <w:abstractNumId w:val="89"/>
   </w:num>
   <w:num w:numId="47">
-    <w:abstractNumId w:val="73"/>
+    <w:abstractNumId w:val="77"/>
   </w:num>
   <w:num w:numId="48">
-    <w:abstractNumId w:val="34"/>
+    <w:abstractNumId w:val="36"/>
   </w:num>
   <w:num w:numId="49">
-    <w:abstractNumId w:val="72"/>
+    <w:abstractNumId w:val="76"/>
   </w:num>
   <w:num w:numId="50">
     <w:abstractNumId w:val="7"/>
   </w:num>
   <w:num w:numId="51">
-    <w:abstractNumId w:val="143"/>
+    <w:abstractNumId w:val="149"/>
   </w:num>
   <w:num w:numId="52">
     <w:abstractNumId w:val="16"/>
   </w:num>
   <w:num w:numId="53">
-    <w:abstractNumId w:val="81"/>
+    <w:abstractNumId w:val="85"/>
   </w:num>
   <w:num w:numId="54">
-    <w:abstractNumId w:val="147"/>
+    <w:abstractNumId w:val="153"/>
   </w:num>
   <w:num w:numId="55">
     <w:abstractNumId w:val="0"/>
   </w:num>
   <w:num w:numId="56">
-    <w:abstractNumId w:val="137"/>
+    <w:abstractNumId w:val="143"/>
   </w:num>
   <w:num w:numId="57">
-    <w:abstractNumId w:val="148"/>
+    <w:abstractNumId w:val="154"/>
   </w:num>
   <w:num w:numId="58">
     <w:abstractNumId w:val="17"/>
   </w:num>
   <w:num w:numId="59">
-    <w:abstractNumId w:val="153"/>
+    <w:abstractNumId w:val="159"/>
   </w:num>
   <w:num w:numId="60">
-    <w:abstractNumId w:val="103"/>
+    <w:abstractNumId w:val="109"/>
   </w:num>
   <w:num w:numId="61">
-    <w:abstractNumId w:val="49"/>
+    <w:abstractNumId w:val="51"/>
   </w:num>
   <w:num w:numId="62">
-    <w:abstractNumId w:val="107"/>
+    <w:abstractNumId w:val="113"/>
   </w:num>
   <w:num w:numId="63">
-    <w:abstractNumId w:val="151"/>
+    <w:abstractNumId w:val="157"/>
   </w:num>
   <w:num w:numId="64">
-    <w:abstractNumId w:val="65"/>
+    <w:abstractNumId w:val="67"/>
   </w:num>
   <w:num w:numId="65">
     <w:abstractNumId w:val="4"/>
   </w:num>
   <w:num w:numId="66">
+    <w:abstractNumId w:val="43"/>
+  </w:num>
+  <w:num w:numId="67">
+    <w:abstractNumId w:val="90"/>
+  </w:num>
+  <w:num w:numId="68">
+    <w:abstractNumId w:val="87"/>
+  </w:num>
+  <w:num w:numId="69">
+    <w:abstractNumId w:val="96"/>
+  </w:num>
+  <w:num w:numId="70">
+    <w:abstractNumId w:val="66"/>
+  </w:num>
+  <w:num w:numId="71">
+    <w:abstractNumId w:val="148"/>
+  </w:num>
+  <w:num w:numId="72">
+    <w:abstractNumId w:val="120"/>
+  </w:num>
+  <w:num w:numId="73">
+    <w:abstractNumId w:val="132"/>
+  </w:num>
+  <w:num w:numId="74">
+    <w:abstractNumId w:val="117"/>
+  </w:num>
+  <w:num w:numId="75">
     <w:abstractNumId w:val="41"/>
   </w:num>
-  <w:num w:numId="67">
-    <w:abstractNumId w:val="86"/>
-  </w:num>
-  <w:num w:numId="68">
-    <w:abstractNumId w:val="83"/>
-  </w:num>
-  <w:num w:numId="69">
-    <w:abstractNumId w:val="92"/>
-  </w:num>
-  <w:num w:numId="70">
-    <w:abstractNumId w:val="64"/>
-  </w:num>
-  <w:num w:numId="71">
-    <w:abstractNumId w:val="142"/>
-  </w:num>
-  <w:num w:numId="72">
-    <w:abstractNumId w:val="114"/>
-  </w:num>
-  <w:num w:numId="73">
-    <w:abstractNumId w:val="126"/>
-  </w:num>
-  <w:num w:numId="74">
-    <w:abstractNumId w:val="111"/>
-  </w:num>
-  <w:num w:numId="75">
-    <w:abstractNumId w:val="39"/>
-  </w:num>
   <w:num w:numId="76">
-    <w:abstractNumId w:val="128"/>
+    <w:abstractNumId w:val="134"/>
   </w:num>
   <w:num w:numId="77">
-    <w:abstractNumId w:val="43"/>
+    <w:abstractNumId w:val="45"/>
   </w:num>
   <w:num w:numId="78">
     <w:abstractNumId w:val="22"/>
   </w:num>
   <w:num w:numId="79">
-    <w:abstractNumId w:val="76"/>
+    <w:abstractNumId w:val="80"/>
   </w:num>
   <w:num w:numId="80">
-    <w:abstractNumId w:val="45"/>
+    <w:abstractNumId w:val="47"/>
   </w:num>
   <w:num w:numId="81">
-    <w:abstractNumId w:val="53"/>
+    <w:abstractNumId w:val="55"/>
   </w:num>
   <w:num w:numId="82">
+    <w:abstractNumId w:val="99"/>
+  </w:num>
+  <w:num w:numId="83">
+    <w:abstractNumId w:val="102"/>
+  </w:num>
+  <w:num w:numId="84">
+    <w:abstractNumId w:val="57"/>
+  </w:num>
+  <w:num w:numId="85">
+    <w:abstractNumId w:val="28"/>
+  </w:num>
+  <w:num w:numId="86">
     <w:abstractNumId w:val="95"/>
   </w:num>
-  <w:num w:numId="83">
-    <w:abstractNumId w:val="98"/>
-  </w:num>
-  <w:num w:numId="84">
-    <w:abstractNumId w:val="55"/>
-  </w:num>
-  <w:num w:numId="85">
-    <w:abstractNumId w:val="27"/>
-  </w:num>
-  <w:num w:numId="86">
-    <w:abstractNumId w:val="91"/>
-  </w:num>
   <w:num w:numId="87">
-    <w:abstractNumId w:val="33"/>
+    <w:abstractNumId w:val="34"/>
   </w:num>
   <w:num w:numId="88">
     <w:abstractNumId w:val="9"/>
   </w:num>
   <w:num w:numId="89">
-    <w:abstractNumId w:val="113"/>
+    <w:abstractNumId w:val="119"/>
   </w:num>
   <w:num w:numId="90">
-    <w:abstractNumId w:val="29"/>
+    <w:abstractNumId w:val="30"/>
   </w:num>
   <w:num w:numId="91">
-    <w:abstractNumId w:val="102"/>
+    <w:abstractNumId w:val="107"/>
   </w:num>
   <w:num w:numId="92">
-    <w:abstractNumId w:val="104"/>
+    <w:abstractNumId w:val="110"/>
   </w:num>
   <w:num w:numId="93">
     <w:abstractNumId w:val="3"/>
   </w:num>
   <w:num w:numId="94">
-    <w:abstractNumId w:val="69"/>
+    <w:abstractNumId w:val="73"/>
   </w:num>
   <w:num w:numId="95">
     <w:abstractNumId w:val="13"/>
   </w:num>
   <w:num w:numId="96">
-    <w:abstractNumId w:val="40"/>
+    <w:abstractNumId w:val="42"/>
   </w:num>
   <w:num w:numId="97">
-    <w:abstractNumId w:val="57"/>
+    <w:abstractNumId w:val="59"/>
   </w:num>
   <w:num w:numId="98">
-    <w:abstractNumId w:val="127"/>
+    <w:abstractNumId w:val="133"/>
   </w:num>
   <w:num w:numId="99">
-    <w:abstractNumId w:val="94"/>
+    <w:abstractNumId w:val="98"/>
   </w:num>
   <w:num w:numId="100">
-    <w:abstractNumId w:val="28"/>
+    <w:abstractNumId w:val="29"/>
   </w:num>
   <w:num w:numId="101">
-    <w:abstractNumId w:val="108"/>
+    <w:abstractNumId w:val="114"/>
   </w:num>
   <w:num w:numId="102">
-    <w:abstractNumId w:val="93"/>
+    <w:abstractNumId w:val="97"/>
   </w:num>
   <w:num w:numId="103">
-    <w:abstractNumId w:val="131"/>
+    <w:abstractNumId w:val="137"/>
   </w:num>
   <w:num w:numId="104">
-    <w:abstractNumId w:val="74"/>
+    <w:abstractNumId w:val="78"/>
   </w:num>
   <w:num w:numId="105">
-    <w:abstractNumId w:val="112"/>
+    <w:abstractNumId w:val="118"/>
   </w:num>
   <w:num w:numId="106">
-    <w:abstractNumId w:val="96"/>
+    <w:abstractNumId w:val="100"/>
   </w:num>
   <w:num w:numId="107">
     <w:abstractNumId w:val="19"/>
   </w:num>
   <w:num w:numId="108">
-    <w:abstractNumId w:val="67"/>
+    <w:abstractNumId w:val="70"/>
   </w:num>
   <w:num w:numId="109">
-    <w:abstractNumId w:val="54"/>
+    <w:abstractNumId w:val="56"/>
   </w:num>
   <w:num w:numId="110">
-    <w:abstractNumId w:val="123"/>
+    <w:abstractNumId w:val="129"/>
   </w:num>
   <w:num w:numId="111">
-    <w:abstractNumId w:val="125"/>
+    <w:abstractNumId w:val="131"/>
   </w:num>
   <w:num w:numId="112">
-    <w:abstractNumId w:val="90"/>
+    <w:abstractNumId w:val="94"/>
   </w:num>
   <w:num w:numId="113">
-    <w:abstractNumId w:val="38"/>
+    <w:abstractNumId w:val="40"/>
   </w:num>
   <w:num w:numId="114">
-    <w:abstractNumId w:val="139"/>
+    <w:abstractNumId w:val="145"/>
   </w:num>
   <w:num w:numId="115">
-    <w:abstractNumId w:val="120"/>
+    <w:abstractNumId w:val="126"/>
   </w:num>
   <w:num w:numId="116">
-    <w:abstractNumId w:val="154"/>
+    <w:abstractNumId w:val="160"/>
   </w:num>
   <w:num w:numId="117">
-    <w:abstractNumId w:val="61"/>
+    <w:abstractNumId w:val="63"/>
   </w:num>
   <w:num w:numId="118">
-    <w:abstractNumId w:val="35"/>
+    <w:abstractNumId w:val="37"/>
   </w:num>
   <w:num w:numId="119">
     <w:abstractNumId w:val="10"/>
   </w:num>
   <w:num w:numId="120">
-    <w:abstractNumId w:val="146"/>
+    <w:abstractNumId w:val="152"/>
   </w:num>
   <w:num w:numId="121">
     <w:abstractNumId w:val="15"/>
   </w:num>
   <w:num w:numId="122">
-    <w:abstractNumId w:val="58"/>
+    <w:abstractNumId w:val="60"/>
   </w:num>
   <w:num w:numId="123">
-    <w:abstractNumId w:val="97"/>
+    <w:abstractNumId w:val="101"/>
   </w:num>
   <w:num w:numId="124">
     <w:abstractNumId w:val="14"/>
   </w:num>
   <w:num w:numId="125">
-    <w:abstractNumId w:val="56"/>
+    <w:abstractNumId w:val="58"/>
   </w:num>
   <w:num w:numId="126">
     <w:abstractNumId w:val="8"/>
   </w:num>
   <w:num w:numId="127">
-    <w:abstractNumId w:val="78"/>
+    <w:abstractNumId w:val="82"/>
   </w:num>
   <w:num w:numId="128">
-    <w:abstractNumId w:val="134"/>
+    <w:abstractNumId w:val="140"/>
   </w:num>
   <w:num w:numId="129">
-    <w:abstractNumId w:val="100"/>
+    <w:abstractNumId w:val="104"/>
   </w:num>
   <w:num w:numId="130">
-    <w:abstractNumId w:val="79"/>
+    <w:abstractNumId w:val="83"/>
   </w:num>
   <w:num w:numId="131">
-    <w:abstractNumId w:val="133"/>
+    <w:abstractNumId w:val="139"/>
   </w:num>
   <w:num w:numId="132">
-    <w:abstractNumId w:val="132"/>
+    <w:abstractNumId w:val="138"/>
   </w:num>
   <w:num w:numId="133">
-    <w:abstractNumId w:val="42"/>
+    <w:abstractNumId w:val="44"/>
   </w:num>
   <w:num w:numId="134">
-    <w:abstractNumId w:val="77"/>
+    <w:abstractNumId w:val="81"/>
   </w:num>
   <w:num w:numId="135">
     <w:abstractNumId w:val="12"/>
   </w:num>
   <w:num w:numId="136">
-    <w:abstractNumId w:val="152"/>
+    <w:abstractNumId w:val="158"/>
   </w:num>
   <w:num w:numId="137">
     <w:abstractNumId w:val="2"/>
   </w:num>
   <w:num w:numId="138">
-    <w:abstractNumId w:val="88"/>
+    <w:abstractNumId w:val="92"/>
   </w:num>
   <w:num w:numId="139">
-    <w:abstractNumId w:val="75"/>
+    <w:abstractNumId w:val="79"/>
   </w:num>
   <w:num w:numId="140">
-    <w:abstractNumId w:val="105"/>
+    <w:abstractNumId w:val="111"/>
   </w:num>
   <w:num w:numId="141">
-    <w:abstractNumId w:val="89"/>
+    <w:abstractNumId w:val="93"/>
   </w:num>
   <w:num w:numId="142">
     <w:abstractNumId w:val="20"/>
   </w:num>
   <w:num w:numId="143">
-    <w:abstractNumId w:val="121"/>
+    <w:abstractNumId w:val="127"/>
   </w:num>
   <w:num w:numId="144">
-    <w:abstractNumId w:val="122"/>
+    <w:abstractNumId w:val="128"/>
   </w:num>
   <w:num w:numId="145">
-    <w:abstractNumId w:val="26"/>
+    <w:abstractNumId w:val="27"/>
   </w:num>
   <w:num w:numId="146">
-    <w:abstractNumId w:val="118"/>
+    <w:abstractNumId w:val="124"/>
   </w:num>
   <w:num w:numId="147">
-    <w:abstractNumId w:val="135"/>
+    <w:abstractNumId w:val="141"/>
   </w:num>
   <w:num w:numId="148">
-    <w:abstractNumId w:val="117"/>
+    <w:abstractNumId w:val="123"/>
   </w:num>
   <w:num w:numId="149">
-    <w:abstractNumId w:val="124"/>
+    <w:abstractNumId w:val="130"/>
   </w:num>
   <w:num w:numId="150">
-    <w:abstractNumId w:val="87"/>
+    <w:abstractNumId w:val="91"/>
   </w:num>
   <w:num w:numId="151">
-    <w:abstractNumId w:val="46"/>
+    <w:abstractNumId w:val="48"/>
   </w:num>
   <w:num w:numId="152">
-    <w:abstractNumId w:val="150"/>
+    <w:abstractNumId w:val="156"/>
   </w:num>
   <w:num w:numId="153">
-    <w:abstractNumId w:val="62"/>
+    <w:abstractNumId w:val="64"/>
   </w:num>
   <w:num w:numId="154">
-    <w:abstractNumId w:val="110"/>
+    <w:abstractNumId w:val="116"/>
   </w:num>
   <w:num w:numId="155">
-    <w:abstractNumId w:val="51"/>
+    <w:abstractNumId w:val="53"/>
+  </w:num>
+  <w:num w:numId="156">
+    <w:abstractNumId w:val="108"/>
+  </w:num>
+  <w:num w:numId="157">
+    <w:abstractNumId w:val="72"/>
+  </w:num>
+  <w:num w:numId="158">
+    <w:abstractNumId w:val="35"/>
+  </w:num>
+  <w:num w:numId="159">
+    <w:abstractNumId w:val="69"/>
+  </w:num>
+  <w:num w:numId="160">
+    <w:abstractNumId w:val="106"/>
+  </w:num>
+  <w:num w:numId="161">
+    <w:abstractNumId w:val="24"/>
   </w:num>
   <w:numIdMacAtCleanup w:val="155"/>
 </w:numbering>

</xml_diff>

<commit_message>
governance services information added
</commit_message>
<xml_diff>
--- a/ACCP.docx
+++ b/ACCP.docx
@@ -16372,6 +16372,650 @@
       </w:pPr>
     </w:p>
     <w:p>
+      <w:r>
+        <w:br w:type="page"/>
+      </w:r>
+    </w:p>
+    <w:p>
+      <w:pPr>
+        <w:jc w:val="both"/>
+      </w:pPr>
+      <w:r>
+        <w:lastRenderedPageBreak/>
+        <w:t>Governance Services</w:t>
+      </w:r>
+    </w:p>
+    <w:p>
+      <w:pPr>
+        <w:pStyle w:val="ListParagraph"/>
+        <w:numPr>
+          <w:ilvl w:val="0"/>
+          <w:numId w:val="189"/>
+        </w:numPr>
+        <w:jc w:val="both"/>
+      </w:pPr>
+      <w:r>
+        <w:t>Organizations</w:t>
+      </w:r>
+    </w:p>
+    <w:p>
+      <w:pPr>
+        <w:pStyle w:val="ListParagraph"/>
+        <w:numPr>
+          <w:ilvl w:val="0"/>
+          <w:numId w:val="189"/>
+        </w:numPr>
+        <w:jc w:val="both"/>
+      </w:pPr>
+      <w:r>
+        <w:t>Control Tower</w:t>
+      </w:r>
+    </w:p>
+    <w:p>
+      <w:pPr>
+        <w:pStyle w:val="ListParagraph"/>
+        <w:numPr>
+          <w:ilvl w:val="0"/>
+          <w:numId w:val="189"/>
+        </w:numPr>
+        <w:jc w:val="both"/>
+      </w:pPr>
+      <w:r>
+        <w:t>System Manager</w:t>
+      </w:r>
+    </w:p>
+    <w:p>
+      <w:pPr>
+        <w:pStyle w:val="ListParagraph"/>
+        <w:numPr>
+          <w:ilvl w:val="0"/>
+          <w:numId w:val="189"/>
+        </w:numPr>
+        <w:jc w:val="both"/>
+      </w:pPr>
+      <w:r>
+        <w:t>Trusted Advisor</w:t>
+      </w:r>
+    </w:p>
+    <w:p>
+      <w:pPr>
+        <w:jc w:val="both"/>
+      </w:pPr>
+    </w:p>
+    <w:p>
+      <w:pPr>
+        <w:pStyle w:val="ListParagraph"/>
+        <w:numPr>
+          <w:ilvl w:val="0"/>
+          <w:numId w:val="190"/>
+        </w:numPr>
+        <w:jc w:val="both"/>
+      </w:pPr>
+      <w:r>
+        <w:t>Organizations</w:t>
+      </w:r>
+    </w:p>
+    <w:p>
+      <w:pPr>
+        <w:jc w:val="both"/>
+      </w:pPr>
+      <w:r>
+        <w:t>Introduction</w:t>
+      </w:r>
+    </w:p>
+    <w:p>
+      <w:pPr>
+        <w:pStyle w:val="ListParagraph"/>
+        <w:numPr>
+          <w:ilvl w:val="0"/>
+          <w:numId w:val="188"/>
+        </w:numPr>
+        <w:jc w:val="both"/>
+      </w:pPr>
+      <w:r>
+        <w:t>Allows you to centrally manage AWS accounts under one umbrella</w:t>
+      </w:r>
+    </w:p>
+    <w:p>
+      <w:pPr>
+        <w:pStyle w:val="ListParagraph"/>
+        <w:numPr>
+          <w:ilvl w:val="0"/>
+          <w:numId w:val="188"/>
+        </w:numPr>
+        <w:jc w:val="both"/>
+      </w:pPr>
+      <w:r>
+        <w:t>Single payment can be made for all accounts</w:t>
+      </w:r>
+    </w:p>
+    <w:p>
+      <w:pPr>
+        <w:pStyle w:val="ListParagraph"/>
+        <w:numPr>
+          <w:ilvl w:val="0"/>
+          <w:numId w:val="188"/>
+        </w:numPr>
+        <w:jc w:val="both"/>
+      </w:pPr>
+      <w:r>
+        <w:t xml:space="preserve">Group multiple account </w:t>
+      </w:r>
+    </w:p>
+    <w:p>
+      <w:pPr>
+        <w:jc w:val="both"/>
+      </w:pPr>
+    </w:p>
+    <w:p>
+      <w:pPr>
+        <w:jc w:val="both"/>
+      </w:pPr>
+      <w:r>
+        <w:t>Benefits</w:t>
+      </w:r>
+    </w:p>
+    <w:p>
+      <w:pPr>
+        <w:pStyle w:val="ListParagraph"/>
+        <w:numPr>
+          <w:ilvl w:val="0"/>
+          <w:numId w:val="191"/>
+        </w:numPr>
+        <w:jc w:val="both"/>
+      </w:pPr>
+      <w:r>
+        <w:t>Consolidated Billing- one bill for multiple accounts</w:t>
+      </w:r>
+    </w:p>
+    <w:p>
+      <w:pPr>
+        <w:pStyle w:val="ListParagraph"/>
+        <w:numPr>
+          <w:ilvl w:val="0"/>
+          <w:numId w:val="191"/>
+        </w:numPr>
+        <w:jc w:val="both"/>
+      </w:pPr>
+      <w:r>
+        <w:t>Cost Savings- reduce cost by sharing resources across accounts</w:t>
+      </w:r>
+    </w:p>
+    <w:p>
+      <w:pPr>
+        <w:pStyle w:val="ListParagraph"/>
+        <w:numPr>
+          <w:ilvl w:val="0"/>
+          <w:numId w:val="191"/>
+        </w:numPr>
+        <w:jc w:val="both"/>
+      </w:pPr>
+      <w:r>
+        <w:t>Account Governance- you have a quick and automated way to create accounts and invite existing accounts to join your organization</w:t>
+      </w:r>
+    </w:p>
+    <w:p>
+      <w:pPr>
+        <w:jc w:val="both"/>
+      </w:pPr>
+    </w:p>
+    <w:p>
+      <w:pPr>
+        <w:pStyle w:val="ListParagraph"/>
+        <w:numPr>
+          <w:ilvl w:val="0"/>
+          <w:numId w:val="190"/>
+        </w:numPr>
+        <w:jc w:val="both"/>
+      </w:pPr>
+      <w:r>
+        <w:t>Control Tower</w:t>
+      </w:r>
+    </w:p>
+    <w:p>
+      <w:pPr>
+        <w:jc w:val="both"/>
+      </w:pPr>
+      <w:r>
+        <w:t>Introduction</w:t>
+      </w:r>
+    </w:p>
+    <w:p>
+      <w:pPr>
+        <w:pStyle w:val="ListParagraph"/>
+        <w:numPr>
+          <w:ilvl w:val="0"/>
+          <w:numId w:val="192"/>
+        </w:numPr>
+        <w:jc w:val="both"/>
+      </w:pPr>
+      <w:r>
+        <w:t xml:space="preserve">Sits on top of organization and ensures your accounts conform to </w:t>
+      </w:r>
+      <w:proofErr w:type="spellStart"/>
+      <w:r>
+        <w:t>company wide</w:t>
+      </w:r>
+      <w:proofErr w:type="spellEnd"/>
+      <w:r>
+        <w:t xml:space="preserve"> policies</w:t>
+      </w:r>
+    </w:p>
+    <w:p>
+      <w:pPr>
+        <w:pStyle w:val="ListParagraph"/>
+        <w:numPr>
+          <w:ilvl w:val="0"/>
+          <w:numId w:val="192"/>
+        </w:numPr>
+        <w:jc w:val="both"/>
+      </w:pPr>
+      <w:r>
+        <w:t>Provides dashboard to manage accounts</w:t>
+      </w:r>
+    </w:p>
+    <w:p>
+      <w:pPr>
+        <w:jc w:val="both"/>
+      </w:pPr>
+    </w:p>
+    <w:p>
+      <w:pPr>
+        <w:jc w:val="both"/>
+      </w:pPr>
+      <w:r>
+        <w:t>Use case</w:t>
+      </w:r>
+    </w:p>
+    <w:p>
+      <w:pPr>
+        <w:pStyle w:val="ListParagraph"/>
+        <w:numPr>
+          <w:ilvl w:val="0"/>
+          <w:numId w:val="193"/>
+        </w:numPr>
+        <w:jc w:val="both"/>
+      </w:pPr>
+      <w:r>
+        <w:t>Disallow public write access to all S3 buckets across your accounts</w:t>
+      </w:r>
+    </w:p>
+    <w:p>
+      <w:pPr>
+        <w:jc w:val="both"/>
+      </w:pPr>
+    </w:p>
+    <w:p>
+      <w:pPr>
+        <w:jc w:val="both"/>
+      </w:pPr>
+    </w:p>
+    <w:p>
+      <w:pPr>
+        <w:pStyle w:val="ListParagraph"/>
+        <w:numPr>
+          <w:ilvl w:val="0"/>
+          <w:numId w:val="190"/>
+        </w:numPr>
+        <w:jc w:val="both"/>
+      </w:pPr>
+      <w:r>
+        <w:t>System Manager</w:t>
+      </w:r>
+    </w:p>
+    <w:p>
+      <w:pPr>
+        <w:jc w:val="both"/>
+      </w:pPr>
+      <w:r>
+        <w:t>Introduction</w:t>
+      </w:r>
+    </w:p>
+    <w:p>
+      <w:pPr>
+        <w:pStyle w:val="ListParagraph"/>
+        <w:numPr>
+          <w:ilvl w:val="0"/>
+          <w:numId w:val="193"/>
+        </w:numPr>
+        <w:jc w:val="both"/>
+      </w:pPr>
+      <w:r>
+        <w:t>Get operational insights about the state of your infrastructure</w:t>
+      </w:r>
+    </w:p>
+    <w:p>
+      <w:pPr>
+        <w:pStyle w:val="ListParagraph"/>
+        <w:numPr>
+          <w:ilvl w:val="0"/>
+          <w:numId w:val="193"/>
+        </w:numPr>
+        <w:jc w:val="both"/>
+      </w:pPr>
+      <w:r>
+        <w:t>Helps you manager EC2 and on-premises systems at scale</w:t>
+      </w:r>
+    </w:p>
+    <w:p>
+      <w:pPr>
+        <w:pStyle w:val="ListParagraph"/>
+        <w:numPr>
+          <w:ilvl w:val="0"/>
+          <w:numId w:val="193"/>
+        </w:numPr>
+        <w:jc w:val="both"/>
+      </w:pPr>
+      <w:r>
+        <w:t>Free service</w:t>
+      </w:r>
+    </w:p>
+    <w:p>
+      <w:pPr>
+        <w:pStyle w:val="ListParagraph"/>
+        <w:numPr>
+          <w:ilvl w:val="0"/>
+          <w:numId w:val="193"/>
+        </w:numPr>
+        <w:jc w:val="both"/>
+      </w:pPr>
+      <w:r>
+        <w:t>Works for both Windows and Linux Operating System</w:t>
+      </w:r>
+    </w:p>
+    <w:p>
+      <w:pPr>
+        <w:pStyle w:val="ListParagraph"/>
+        <w:numPr>
+          <w:ilvl w:val="0"/>
+          <w:numId w:val="193"/>
+        </w:numPr>
+        <w:jc w:val="both"/>
+      </w:pPr>
+      <w:r>
+        <w:lastRenderedPageBreak/>
+        <w:t>Patching automation</w:t>
+      </w:r>
+    </w:p>
+    <w:p>
+      <w:pPr>
+        <w:pStyle w:val="ListParagraph"/>
+        <w:numPr>
+          <w:ilvl w:val="0"/>
+          <w:numId w:val="193"/>
+        </w:numPr>
+        <w:jc w:val="both"/>
+      </w:pPr>
+      <w:r>
+        <w:t>Integrated with AWS Config</w:t>
+      </w:r>
+    </w:p>
+    <w:p>
+      <w:pPr>
+        <w:pStyle w:val="ListParagraph"/>
+        <w:numPr>
+          <w:ilvl w:val="0"/>
+          <w:numId w:val="193"/>
+        </w:numPr>
+        <w:jc w:val="both"/>
+      </w:pPr>
+      <w:r>
+        <w:t>Integrated with CloudWatch metrics/ dashboards</w:t>
+      </w:r>
+    </w:p>
+    <w:p>
+      <w:pPr>
+        <w:jc w:val="both"/>
+      </w:pPr>
+    </w:p>
+    <w:p>
+      <w:pPr>
+        <w:jc w:val="both"/>
+      </w:pPr>
+      <w:r>
+        <w:t>Features</w:t>
+      </w:r>
+    </w:p>
+    <w:p>
+      <w:pPr>
+        <w:pStyle w:val="ListParagraph"/>
+        <w:numPr>
+          <w:ilvl w:val="0"/>
+          <w:numId w:val="194"/>
+        </w:numPr>
+        <w:jc w:val="both"/>
+      </w:pPr>
+      <w:r>
+        <w:t>Parameter Store</w:t>
+      </w:r>
+    </w:p>
+    <w:p>
+      <w:pPr>
+        <w:jc w:val="both"/>
+      </w:pPr>
+    </w:p>
+    <w:p>
+      <w:pPr>
+        <w:jc w:val="both"/>
+      </w:pPr>
+      <w:r>
+        <w:t>Actions</w:t>
+      </w:r>
+    </w:p>
+    <w:p>
+      <w:pPr>
+        <w:pStyle w:val="ListParagraph"/>
+        <w:numPr>
+          <w:ilvl w:val="0"/>
+          <w:numId w:val="194"/>
+        </w:numPr>
+        <w:jc w:val="both"/>
+      </w:pPr>
+      <w:r>
+        <w:t>Automation (Shut down EC2, create AMI)</w:t>
+      </w:r>
+    </w:p>
+    <w:p>
+      <w:pPr>
+        <w:pStyle w:val="ListParagraph"/>
+        <w:numPr>
+          <w:ilvl w:val="0"/>
+          <w:numId w:val="194"/>
+        </w:numPr>
+        <w:jc w:val="both"/>
+      </w:pPr>
+      <w:r>
+        <w:t>Run Command</w:t>
+      </w:r>
+    </w:p>
+    <w:p>
+      <w:pPr>
+        <w:pStyle w:val="ListParagraph"/>
+        <w:numPr>
+          <w:ilvl w:val="0"/>
+          <w:numId w:val="194"/>
+        </w:numPr>
+        <w:jc w:val="both"/>
+      </w:pPr>
+      <w:r>
+        <w:t>Maintenance Windows</w:t>
+      </w:r>
+    </w:p>
+    <w:p>
+      <w:pPr>
+        <w:pStyle w:val="ListParagraph"/>
+        <w:numPr>
+          <w:ilvl w:val="0"/>
+          <w:numId w:val="194"/>
+        </w:numPr>
+        <w:jc w:val="both"/>
+      </w:pPr>
+      <w:r>
+        <w:t>System Manager</w:t>
+      </w:r>
+    </w:p>
+    <w:p>
+      <w:pPr>
+        <w:pStyle w:val="ListParagraph"/>
+        <w:numPr>
+          <w:ilvl w:val="0"/>
+          <w:numId w:val="194"/>
+        </w:numPr>
+        <w:jc w:val="both"/>
+      </w:pPr>
+      <w:r>
+        <w:t>Patch Manager</w:t>
+      </w:r>
+    </w:p>
+    <w:p>
+      <w:pPr>
+        <w:pStyle w:val="ListParagraph"/>
+        <w:numPr>
+          <w:ilvl w:val="0"/>
+          <w:numId w:val="194"/>
+        </w:numPr>
+        <w:jc w:val="both"/>
+      </w:pPr>
+      <w:r>
+        <w:t>Session Manager</w:t>
+      </w:r>
+    </w:p>
+    <w:p>
+      <w:pPr>
+        <w:jc w:val="both"/>
+      </w:pPr>
+    </w:p>
+    <w:p>
+      <w:pPr>
+        <w:jc w:val="both"/>
+      </w:pPr>
+      <w:r>
+        <w:t>Use case</w:t>
+      </w:r>
+    </w:p>
+    <w:p>
+      <w:pPr>
+        <w:pStyle w:val="ListParagraph"/>
+        <w:numPr>
+          <w:ilvl w:val="0"/>
+          <w:numId w:val="195"/>
+        </w:numPr>
+        <w:jc w:val="both"/>
+      </w:pPr>
+      <w:r>
+        <w:t>Deploy OS and software patches automatically across a group of instances</w:t>
+      </w:r>
+    </w:p>
+    <w:p>
+      <w:pPr>
+        <w:jc w:val="both"/>
+      </w:pPr>
+    </w:p>
+    <w:p>
+      <w:pPr>
+        <w:jc w:val="both"/>
+      </w:pPr>
+    </w:p>
+    <w:p>
+      <w:pPr>
+        <w:pStyle w:val="ListParagraph"/>
+        <w:numPr>
+          <w:ilvl w:val="0"/>
+          <w:numId w:val="190"/>
+        </w:numPr>
+        <w:jc w:val="both"/>
+      </w:pPr>
+      <w:r>
+        <w:t>Trusted Advisor</w:t>
+      </w:r>
+    </w:p>
+    <w:p>
+      <w:pPr>
+        <w:jc w:val="both"/>
+      </w:pPr>
+      <w:r>
+        <w:t>Introduction</w:t>
+      </w:r>
+    </w:p>
+    <w:p>
+      <w:pPr>
+        <w:pStyle w:val="ListParagraph"/>
+        <w:numPr>
+          <w:ilvl w:val="0"/>
+          <w:numId w:val="195"/>
+        </w:numPr>
+        <w:jc w:val="both"/>
+      </w:pPr>
+      <w:r>
+        <w:t>Provides real-time guidance to help you provision your resources following AWS best practices</w:t>
+      </w:r>
+    </w:p>
+    <w:p>
+      <w:pPr>
+        <w:pStyle w:val="ListParagraph"/>
+        <w:numPr>
+          <w:ilvl w:val="0"/>
+          <w:numId w:val="195"/>
+        </w:numPr>
+        <w:jc w:val="both"/>
+      </w:pPr>
+      <w:r>
+        <w:t>Helps you to understand AWS best practices</w:t>
+      </w:r>
+    </w:p>
+    <w:p>
+      <w:pPr>
+        <w:pStyle w:val="ListParagraph"/>
+        <w:numPr>
+          <w:ilvl w:val="0"/>
+          <w:numId w:val="195"/>
+        </w:numPr>
+        <w:jc w:val="both"/>
+      </w:pPr>
+      <w:r>
+        <w:t>Checks your account and makes recommendations</w:t>
+      </w:r>
+    </w:p>
+    <w:p>
+      <w:pPr>
+        <w:pStyle w:val="ListParagraph"/>
+        <w:numPr>
+          <w:ilvl w:val="0"/>
+          <w:numId w:val="195"/>
+        </w:numPr>
+        <w:jc w:val="both"/>
+      </w:pPr>
+      <w:r>
+        <w:t>Helps you to see service limits</w:t>
+      </w:r>
+    </w:p>
+    <w:p>
+      <w:pPr>
+        <w:jc w:val="both"/>
+      </w:pPr>
+    </w:p>
+    <w:p>
+      <w:pPr>
+        <w:jc w:val="both"/>
+      </w:pPr>
+      <w:r>
+        <w:t>Use case</w:t>
+      </w:r>
+    </w:p>
+    <w:p>
+      <w:pPr>
+        <w:pStyle w:val="ListParagraph"/>
+        <w:numPr>
+          <w:ilvl w:val="0"/>
+          <w:numId w:val="196"/>
+        </w:numPr>
+        <w:jc w:val="both"/>
+      </w:pPr>
+      <w:r>
+        <w:t>Check read and write capacity service limits for DynamoDB</w:t>
+      </w:r>
+    </w:p>
+    <w:p>
       <w:pPr>
         <w:jc w:val="both"/>
       </w:pPr>
@@ -16685,6 +17329,119 @@
     </w:lvl>
   </w:abstractNum>
   <w:abstractNum w:abstractNumId="3" w15:restartNumberingAfterBreak="0">
+    <w:nsid w:val="01C165CA"/>
+    <w:multiLevelType w:val="hybridMultilevel"/>
+    <w:tmpl w:val="721C10E4"/>
+    <w:lvl w:ilvl="0" w:tplc="0409000B">
+      <w:start w:val="1"/>
+      <w:numFmt w:val="bullet"/>
+      <w:lvlText w:val=""/>
+      <w:lvlJc w:val="left"/>
+      <w:pPr>
+        <w:ind w:left="720" w:hanging="360"/>
+      </w:pPr>
+      <w:rPr>
+        <w:rFonts w:ascii="Wingdings" w:hAnsi="Wingdings" w:hint="default"/>
+      </w:rPr>
+    </w:lvl>
+    <w:lvl w:ilvl="1" w:tplc="04090003" w:tentative="1">
+      <w:start w:val="1"/>
+      <w:numFmt w:val="bullet"/>
+      <w:lvlText w:val="o"/>
+      <w:lvlJc w:val="left"/>
+      <w:pPr>
+        <w:ind w:left="1440" w:hanging="360"/>
+      </w:pPr>
+      <w:rPr>
+        <w:rFonts w:ascii="Courier New" w:hAnsi="Courier New" w:cs="Courier New" w:hint="default"/>
+      </w:rPr>
+    </w:lvl>
+    <w:lvl w:ilvl="2" w:tplc="04090005" w:tentative="1">
+      <w:start w:val="1"/>
+      <w:numFmt w:val="bullet"/>
+      <w:lvlText w:val=""/>
+      <w:lvlJc w:val="left"/>
+      <w:pPr>
+        <w:ind w:left="2160" w:hanging="360"/>
+      </w:pPr>
+      <w:rPr>
+        <w:rFonts w:ascii="Wingdings" w:hAnsi="Wingdings" w:hint="default"/>
+      </w:rPr>
+    </w:lvl>
+    <w:lvl w:ilvl="3" w:tplc="04090001" w:tentative="1">
+      <w:start w:val="1"/>
+      <w:numFmt w:val="bullet"/>
+      <w:lvlText w:val=""/>
+      <w:lvlJc w:val="left"/>
+      <w:pPr>
+        <w:ind w:left="2880" w:hanging="360"/>
+      </w:pPr>
+      <w:rPr>
+        <w:rFonts w:ascii="Symbol" w:hAnsi="Symbol" w:hint="default"/>
+      </w:rPr>
+    </w:lvl>
+    <w:lvl w:ilvl="4" w:tplc="04090003" w:tentative="1">
+      <w:start w:val="1"/>
+      <w:numFmt w:val="bullet"/>
+      <w:lvlText w:val="o"/>
+      <w:lvlJc w:val="left"/>
+      <w:pPr>
+        <w:ind w:left="3600" w:hanging="360"/>
+      </w:pPr>
+      <w:rPr>
+        <w:rFonts w:ascii="Courier New" w:hAnsi="Courier New" w:cs="Courier New" w:hint="default"/>
+      </w:rPr>
+    </w:lvl>
+    <w:lvl w:ilvl="5" w:tplc="04090005" w:tentative="1">
+      <w:start w:val="1"/>
+      <w:numFmt w:val="bullet"/>
+      <w:lvlText w:val=""/>
+      <w:lvlJc w:val="left"/>
+      <w:pPr>
+        <w:ind w:left="4320" w:hanging="360"/>
+      </w:pPr>
+      <w:rPr>
+        <w:rFonts w:ascii="Wingdings" w:hAnsi="Wingdings" w:hint="default"/>
+      </w:rPr>
+    </w:lvl>
+    <w:lvl w:ilvl="6" w:tplc="04090001" w:tentative="1">
+      <w:start w:val="1"/>
+      <w:numFmt w:val="bullet"/>
+      <w:lvlText w:val=""/>
+      <w:lvlJc w:val="left"/>
+      <w:pPr>
+        <w:ind w:left="5040" w:hanging="360"/>
+      </w:pPr>
+      <w:rPr>
+        <w:rFonts w:ascii="Symbol" w:hAnsi="Symbol" w:hint="default"/>
+      </w:rPr>
+    </w:lvl>
+    <w:lvl w:ilvl="7" w:tplc="04090003" w:tentative="1">
+      <w:start w:val="1"/>
+      <w:numFmt w:val="bullet"/>
+      <w:lvlText w:val="o"/>
+      <w:lvlJc w:val="left"/>
+      <w:pPr>
+        <w:ind w:left="5760" w:hanging="360"/>
+      </w:pPr>
+      <w:rPr>
+        <w:rFonts w:ascii="Courier New" w:hAnsi="Courier New" w:cs="Courier New" w:hint="default"/>
+      </w:rPr>
+    </w:lvl>
+    <w:lvl w:ilvl="8" w:tplc="04090005" w:tentative="1">
+      <w:start w:val="1"/>
+      <w:numFmt w:val="bullet"/>
+      <w:lvlText w:val=""/>
+      <w:lvlJc w:val="left"/>
+      <w:pPr>
+        <w:ind w:left="6480" w:hanging="360"/>
+      </w:pPr>
+      <w:rPr>
+        <w:rFonts w:ascii="Wingdings" w:hAnsi="Wingdings" w:hint="default"/>
+      </w:rPr>
+    </w:lvl>
+  </w:abstractNum>
+  <w:abstractNum w:abstractNumId="4" w15:restartNumberingAfterBreak="0">
     <w:nsid w:val="027B5102"/>
     <w:multiLevelType w:val="hybridMultilevel"/>
     <w:tmpl w:val="93FA8A64"/>
@@ -16797,7 +17554,7 @@
       </w:rPr>
     </w:lvl>
   </w:abstractNum>
-  <w:abstractNum w:abstractNumId="4" w15:restartNumberingAfterBreak="0">
+  <w:abstractNum w:abstractNumId="5" w15:restartNumberingAfterBreak="0">
     <w:nsid w:val="027B521E"/>
     <w:multiLevelType w:val="hybridMultilevel"/>
     <w:tmpl w:val="F94EB79E"/>
@@ -16886,7 +17643,7 @@
       </w:pPr>
     </w:lvl>
   </w:abstractNum>
-  <w:abstractNum w:abstractNumId="5" w15:restartNumberingAfterBreak="0">
+  <w:abstractNum w:abstractNumId="6" w15:restartNumberingAfterBreak="0">
     <w:nsid w:val="03557CC2"/>
     <w:multiLevelType w:val="hybridMultilevel"/>
     <w:tmpl w:val="F1666240"/>
@@ -16999,7 +17756,7 @@
       </w:rPr>
     </w:lvl>
   </w:abstractNum>
-  <w:abstractNum w:abstractNumId="6" w15:restartNumberingAfterBreak="0">
+  <w:abstractNum w:abstractNumId="7" w15:restartNumberingAfterBreak="0">
     <w:nsid w:val="037253EE"/>
     <w:multiLevelType w:val="hybridMultilevel"/>
     <w:tmpl w:val="0D96B88E"/>
@@ -17112,7 +17869,7 @@
       </w:rPr>
     </w:lvl>
   </w:abstractNum>
-  <w:abstractNum w:abstractNumId="7" w15:restartNumberingAfterBreak="0">
+  <w:abstractNum w:abstractNumId="8" w15:restartNumberingAfterBreak="0">
     <w:nsid w:val="039A6CBB"/>
     <w:multiLevelType w:val="hybridMultilevel"/>
     <w:tmpl w:val="01542FFA"/>
@@ -17225,7 +17982,7 @@
       </w:rPr>
     </w:lvl>
   </w:abstractNum>
-  <w:abstractNum w:abstractNumId="8" w15:restartNumberingAfterBreak="0">
+  <w:abstractNum w:abstractNumId="9" w15:restartNumberingAfterBreak="0">
     <w:nsid w:val="04A904E3"/>
     <w:multiLevelType w:val="hybridMultilevel"/>
     <w:tmpl w:val="FC8E5AF6"/>
@@ -17314,7 +18071,7 @@
       </w:pPr>
     </w:lvl>
   </w:abstractNum>
-  <w:abstractNum w:abstractNumId="9" w15:restartNumberingAfterBreak="0">
+  <w:abstractNum w:abstractNumId="10" w15:restartNumberingAfterBreak="0">
     <w:nsid w:val="062E38B3"/>
     <w:multiLevelType w:val="hybridMultilevel"/>
     <w:tmpl w:val="84C62E88"/>
@@ -17403,7 +18160,7 @@
       </w:pPr>
     </w:lvl>
   </w:abstractNum>
-  <w:abstractNum w:abstractNumId="10" w15:restartNumberingAfterBreak="0">
+  <w:abstractNum w:abstractNumId="11" w15:restartNumberingAfterBreak="0">
     <w:nsid w:val="062E4528"/>
     <w:multiLevelType w:val="hybridMultilevel"/>
     <w:tmpl w:val="8C7877C6"/>
@@ -17516,7 +18273,7 @@
       </w:rPr>
     </w:lvl>
   </w:abstractNum>
-  <w:abstractNum w:abstractNumId="11" w15:restartNumberingAfterBreak="0">
+  <w:abstractNum w:abstractNumId="12" w15:restartNumberingAfterBreak="0">
     <w:nsid w:val="06E51DF1"/>
     <w:multiLevelType w:val="hybridMultilevel"/>
     <w:tmpl w:val="A5B6DBFC"/>
@@ -17629,7 +18386,7 @@
       </w:rPr>
     </w:lvl>
   </w:abstractNum>
-  <w:abstractNum w:abstractNumId="12" w15:restartNumberingAfterBreak="0">
+  <w:abstractNum w:abstractNumId="13" w15:restartNumberingAfterBreak="0">
     <w:nsid w:val="084437C6"/>
     <w:multiLevelType w:val="hybridMultilevel"/>
     <w:tmpl w:val="DBC4A7DA"/>
@@ -17742,7 +18499,7 @@
       </w:rPr>
     </w:lvl>
   </w:abstractNum>
-  <w:abstractNum w:abstractNumId="13" w15:restartNumberingAfterBreak="0">
+  <w:abstractNum w:abstractNumId="14" w15:restartNumberingAfterBreak="0">
     <w:nsid w:val="089852FC"/>
     <w:multiLevelType w:val="hybridMultilevel"/>
     <w:tmpl w:val="B4FEFAB6"/>
@@ -17855,7 +18612,7 @@
       </w:rPr>
     </w:lvl>
   </w:abstractNum>
-  <w:abstractNum w:abstractNumId="14" w15:restartNumberingAfterBreak="0">
+  <w:abstractNum w:abstractNumId="15" w15:restartNumberingAfterBreak="0">
     <w:nsid w:val="09A07EA5"/>
     <w:multiLevelType w:val="hybridMultilevel"/>
     <w:tmpl w:val="DE2E4C52"/>
@@ -17944,7 +18701,7 @@
       </w:pPr>
     </w:lvl>
   </w:abstractNum>
-  <w:abstractNum w:abstractNumId="15" w15:restartNumberingAfterBreak="0">
+  <w:abstractNum w:abstractNumId="16" w15:restartNumberingAfterBreak="0">
     <w:nsid w:val="09B21CE4"/>
     <w:multiLevelType w:val="hybridMultilevel"/>
     <w:tmpl w:val="6DEA45F6"/>
@@ -18033,7 +18790,7 @@
       </w:pPr>
     </w:lvl>
   </w:abstractNum>
-  <w:abstractNum w:abstractNumId="16" w15:restartNumberingAfterBreak="0">
+  <w:abstractNum w:abstractNumId="17" w15:restartNumberingAfterBreak="0">
     <w:nsid w:val="0A4D61D6"/>
     <w:multiLevelType w:val="hybridMultilevel"/>
     <w:tmpl w:val="1CECF7EE"/>
@@ -18146,7 +18903,7 @@
       </w:rPr>
     </w:lvl>
   </w:abstractNum>
-  <w:abstractNum w:abstractNumId="17" w15:restartNumberingAfterBreak="0">
+  <w:abstractNum w:abstractNumId="18" w15:restartNumberingAfterBreak="0">
     <w:nsid w:val="0A98156F"/>
     <w:multiLevelType w:val="hybridMultilevel"/>
     <w:tmpl w:val="22A46C22"/>
@@ -18235,7 +18992,7 @@
       </w:pPr>
     </w:lvl>
   </w:abstractNum>
-  <w:abstractNum w:abstractNumId="18" w15:restartNumberingAfterBreak="0">
+  <w:abstractNum w:abstractNumId="19" w15:restartNumberingAfterBreak="0">
     <w:nsid w:val="0BAE43F9"/>
     <w:multiLevelType w:val="hybridMultilevel"/>
     <w:tmpl w:val="291C5A8E"/>
@@ -18348,7 +19105,7 @@
       </w:rPr>
     </w:lvl>
   </w:abstractNum>
-  <w:abstractNum w:abstractNumId="19" w15:restartNumberingAfterBreak="0">
+  <w:abstractNum w:abstractNumId="20" w15:restartNumberingAfterBreak="0">
     <w:nsid w:val="0CB47D66"/>
     <w:multiLevelType w:val="hybridMultilevel"/>
     <w:tmpl w:val="AD40F858"/>
@@ -18437,7 +19194,7 @@
       </w:pPr>
     </w:lvl>
   </w:abstractNum>
-  <w:abstractNum w:abstractNumId="20" w15:restartNumberingAfterBreak="0">
+  <w:abstractNum w:abstractNumId="21" w15:restartNumberingAfterBreak="0">
     <w:nsid w:val="0CC93E85"/>
     <w:multiLevelType w:val="hybridMultilevel"/>
     <w:tmpl w:val="AF4A3944"/>
@@ -18526,7 +19283,7 @@
       </w:pPr>
     </w:lvl>
   </w:abstractNum>
-  <w:abstractNum w:abstractNumId="21" w15:restartNumberingAfterBreak="0">
+  <w:abstractNum w:abstractNumId="22" w15:restartNumberingAfterBreak="0">
     <w:nsid w:val="0D2D24A0"/>
     <w:multiLevelType w:val="hybridMultilevel"/>
     <w:tmpl w:val="93F20FB8"/>
@@ -18615,7 +19372,7 @@
       </w:pPr>
     </w:lvl>
   </w:abstractNum>
-  <w:abstractNum w:abstractNumId="22" w15:restartNumberingAfterBreak="0">
+  <w:abstractNum w:abstractNumId="23" w15:restartNumberingAfterBreak="0">
     <w:nsid w:val="0E0F7CBC"/>
     <w:multiLevelType w:val="hybridMultilevel"/>
     <w:tmpl w:val="0B94780C"/>
@@ -18728,10 +19485,10 @@
       </w:rPr>
     </w:lvl>
   </w:abstractNum>
-  <w:abstractNum w:abstractNumId="23" w15:restartNumberingAfterBreak="0">
+  <w:abstractNum w:abstractNumId="24" w15:restartNumberingAfterBreak="0">
     <w:nsid w:val="0E6274F3"/>
     <w:multiLevelType w:val="hybridMultilevel"/>
-    <w:tmpl w:val="DBDE4D38"/>
+    <w:tmpl w:val="5D341B1C"/>
     <w:lvl w:ilvl="0" w:tplc="0409000B">
       <w:start w:val="1"/>
       <w:numFmt w:val="bullet"/>
@@ -18841,7 +19598,7 @@
       </w:rPr>
     </w:lvl>
   </w:abstractNum>
-  <w:abstractNum w:abstractNumId="24" w15:restartNumberingAfterBreak="0">
+  <w:abstractNum w:abstractNumId="25" w15:restartNumberingAfterBreak="0">
     <w:nsid w:val="0F1424B2"/>
     <w:multiLevelType w:val="hybridMultilevel"/>
     <w:tmpl w:val="636A3824"/>
@@ -18930,7 +19687,7 @@
       </w:pPr>
     </w:lvl>
   </w:abstractNum>
-  <w:abstractNum w:abstractNumId="25" w15:restartNumberingAfterBreak="0">
+  <w:abstractNum w:abstractNumId="26" w15:restartNumberingAfterBreak="0">
     <w:nsid w:val="12520954"/>
     <w:multiLevelType w:val="hybridMultilevel"/>
     <w:tmpl w:val="32100634"/>
@@ -19043,7 +19800,7 @@
       </w:rPr>
     </w:lvl>
   </w:abstractNum>
-  <w:abstractNum w:abstractNumId="26" w15:restartNumberingAfterBreak="0">
+  <w:abstractNum w:abstractNumId="27" w15:restartNumberingAfterBreak="0">
     <w:nsid w:val="12975785"/>
     <w:multiLevelType w:val="hybridMultilevel"/>
     <w:tmpl w:val="A46AE4D6"/>
@@ -19132,7 +19889,7 @@
       </w:pPr>
     </w:lvl>
   </w:abstractNum>
-  <w:abstractNum w:abstractNumId="27" w15:restartNumberingAfterBreak="0">
+  <w:abstractNum w:abstractNumId="28" w15:restartNumberingAfterBreak="0">
     <w:nsid w:val="12DA6DCA"/>
     <w:multiLevelType w:val="hybridMultilevel"/>
     <w:tmpl w:val="B79EAA28"/>
@@ -19245,7 +20002,7 @@
       </w:rPr>
     </w:lvl>
   </w:abstractNum>
-  <w:abstractNum w:abstractNumId="28" w15:restartNumberingAfterBreak="0">
+  <w:abstractNum w:abstractNumId="29" w15:restartNumberingAfterBreak="0">
     <w:nsid w:val="12F61EAA"/>
     <w:multiLevelType w:val="hybridMultilevel"/>
     <w:tmpl w:val="53568034"/>
@@ -19358,7 +20115,7 @@
       </w:rPr>
     </w:lvl>
   </w:abstractNum>
-  <w:abstractNum w:abstractNumId="29" w15:restartNumberingAfterBreak="0">
+  <w:abstractNum w:abstractNumId="30" w15:restartNumberingAfterBreak="0">
     <w:nsid w:val="13573115"/>
     <w:multiLevelType w:val="hybridMultilevel"/>
     <w:tmpl w:val="0254AF00"/>
@@ -19447,7 +20204,7 @@
       </w:pPr>
     </w:lvl>
   </w:abstractNum>
-  <w:abstractNum w:abstractNumId="30" w15:restartNumberingAfterBreak="0">
+  <w:abstractNum w:abstractNumId="31" w15:restartNumberingAfterBreak="0">
     <w:nsid w:val="15050C41"/>
     <w:multiLevelType w:val="hybridMultilevel"/>
     <w:tmpl w:val="48F2F4A0"/>
@@ -19536,7 +20293,7 @@
       </w:pPr>
     </w:lvl>
   </w:abstractNum>
-  <w:abstractNum w:abstractNumId="31" w15:restartNumberingAfterBreak="0">
+  <w:abstractNum w:abstractNumId="32" w15:restartNumberingAfterBreak="0">
     <w:nsid w:val="151C7C92"/>
     <w:multiLevelType w:val="hybridMultilevel"/>
     <w:tmpl w:val="A7365BF6"/>
@@ -19625,7 +20382,7 @@
       </w:pPr>
     </w:lvl>
   </w:abstractNum>
-  <w:abstractNum w:abstractNumId="32" w15:restartNumberingAfterBreak="0">
+  <w:abstractNum w:abstractNumId="33" w15:restartNumberingAfterBreak="0">
     <w:nsid w:val="15BF004E"/>
     <w:multiLevelType w:val="hybridMultilevel"/>
     <w:tmpl w:val="0762B278"/>
@@ -19714,7 +20471,7 @@
       </w:pPr>
     </w:lvl>
   </w:abstractNum>
-  <w:abstractNum w:abstractNumId="33" w15:restartNumberingAfterBreak="0">
+  <w:abstractNum w:abstractNumId="34" w15:restartNumberingAfterBreak="0">
     <w:nsid w:val="15CA2C17"/>
     <w:multiLevelType w:val="hybridMultilevel"/>
     <w:tmpl w:val="8CA4E166"/>
@@ -19803,7 +20560,7 @@
       </w:pPr>
     </w:lvl>
   </w:abstractNum>
-  <w:abstractNum w:abstractNumId="34" w15:restartNumberingAfterBreak="0">
+  <w:abstractNum w:abstractNumId="35" w15:restartNumberingAfterBreak="0">
     <w:nsid w:val="15D41D8F"/>
     <w:multiLevelType w:val="hybridMultilevel"/>
     <w:tmpl w:val="457CF50C"/>
@@ -19892,7 +20649,7 @@
       </w:pPr>
     </w:lvl>
   </w:abstractNum>
-  <w:abstractNum w:abstractNumId="35" w15:restartNumberingAfterBreak="0">
+  <w:abstractNum w:abstractNumId="36" w15:restartNumberingAfterBreak="0">
     <w:nsid w:val="166F4CAC"/>
     <w:multiLevelType w:val="hybridMultilevel"/>
     <w:tmpl w:val="2B1C29CA"/>
@@ -20005,7 +20762,7 @@
       </w:rPr>
     </w:lvl>
   </w:abstractNum>
-  <w:abstractNum w:abstractNumId="36" w15:restartNumberingAfterBreak="0">
+  <w:abstractNum w:abstractNumId="37" w15:restartNumberingAfterBreak="0">
     <w:nsid w:val="16D87EFA"/>
     <w:multiLevelType w:val="hybridMultilevel"/>
     <w:tmpl w:val="B69CF3A0"/>
@@ -20094,7 +20851,7 @@
       </w:pPr>
     </w:lvl>
   </w:abstractNum>
-  <w:abstractNum w:abstractNumId="37" w15:restartNumberingAfterBreak="0">
+  <w:abstractNum w:abstractNumId="38" w15:restartNumberingAfterBreak="0">
     <w:nsid w:val="19272F85"/>
     <w:multiLevelType w:val="hybridMultilevel"/>
     <w:tmpl w:val="A380EB78"/>
@@ -20183,7 +20940,7 @@
       </w:pPr>
     </w:lvl>
   </w:abstractNum>
-  <w:abstractNum w:abstractNumId="38" w15:restartNumberingAfterBreak="0">
+  <w:abstractNum w:abstractNumId="39" w15:restartNumberingAfterBreak="0">
     <w:nsid w:val="1A6D738A"/>
     <w:multiLevelType w:val="hybridMultilevel"/>
     <w:tmpl w:val="29FE5ED8"/>
@@ -20272,7 +21029,7 @@
       </w:pPr>
     </w:lvl>
   </w:abstractNum>
-  <w:abstractNum w:abstractNumId="39" w15:restartNumberingAfterBreak="0">
+  <w:abstractNum w:abstractNumId="40" w15:restartNumberingAfterBreak="0">
     <w:nsid w:val="1A8D5A5B"/>
     <w:multiLevelType w:val="hybridMultilevel"/>
     <w:tmpl w:val="C61CCC66"/>
@@ -20361,7 +21118,7 @@
       </w:pPr>
     </w:lvl>
   </w:abstractNum>
-  <w:abstractNum w:abstractNumId="40" w15:restartNumberingAfterBreak="0">
+  <w:abstractNum w:abstractNumId="41" w15:restartNumberingAfterBreak="0">
     <w:nsid w:val="1AE8719E"/>
     <w:multiLevelType w:val="hybridMultilevel"/>
     <w:tmpl w:val="1CEC120A"/>
@@ -20474,7 +21231,7 @@
       </w:rPr>
     </w:lvl>
   </w:abstractNum>
-  <w:abstractNum w:abstractNumId="41" w15:restartNumberingAfterBreak="0">
+  <w:abstractNum w:abstractNumId="42" w15:restartNumberingAfterBreak="0">
     <w:nsid w:val="1AFD02F4"/>
     <w:multiLevelType w:val="hybridMultilevel"/>
     <w:tmpl w:val="DBEA3AA0"/>
@@ -20587,7 +21344,7 @@
       </w:rPr>
     </w:lvl>
   </w:abstractNum>
-  <w:abstractNum w:abstractNumId="42" w15:restartNumberingAfterBreak="0">
+  <w:abstractNum w:abstractNumId="43" w15:restartNumberingAfterBreak="0">
     <w:nsid w:val="1B140B89"/>
     <w:multiLevelType w:val="hybridMultilevel"/>
     <w:tmpl w:val="6054D2DA"/>
@@ -20700,7 +21457,7 @@
       </w:rPr>
     </w:lvl>
   </w:abstractNum>
-  <w:abstractNum w:abstractNumId="43" w15:restartNumberingAfterBreak="0">
+  <w:abstractNum w:abstractNumId="44" w15:restartNumberingAfterBreak="0">
     <w:nsid w:val="1B623579"/>
     <w:multiLevelType w:val="hybridMultilevel"/>
     <w:tmpl w:val="D570B73C"/>
@@ -20789,7 +21546,7 @@
       </w:pPr>
     </w:lvl>
   </w:abstractNum>
-  <w:abstractNum w:abstractNumId="44" w15:restartNumberingAfterBreak="0">
+  <w:abstractNum w:abstractNumId="45" w15:restartNumberingAfterBreak="0">
     <w:nsid w:val="1C6B7489"/>
     <w:multiLevelType w:val="hybridMultilevel"/>
     <w:tmpl w:val="E8744FB0"/>
@@ -20902,7 +21659,7 @@
       </w:rPr>
     </w:lvl>
   </w:abstractNum>
-  <w:abstractNum w:abstractNumId="45" w15:restartNumberingAfterBreak="0">
+  <w:abstractNum w:abstractNumId="46" w15:restartNumberingAfterBreak="0">
     <w:nsid w:val="1D783D7D"/>
     <w:multiLevelType w:val="hybridMultilevel"/>
     <w:tmpl w:val="6B8A0B5C"/>
@@ -21015,7 +21772,7 @@
       </w:rPr>
     </w:lvl>
   </w:abstractNum>
-  <w:abstractNum w:abstractNumId="46" w15:restartNumberingAfterBreak="0">
+  <w:abstractNum w:abstractNumId="47" w15:restartNumberingAfterBreak="0">
     <w:nsid w:val="1DCB263A"/>
     <w:multiLevelType w:val="hybridMultilevel"/>
     <w:tmpl w:val="AC0487C4"/>
@@ -21104,7 +21861,7 @@
       </w:pPr>
     </w:lvl>
   </w:abstractNum>
-  <w:abstractNum w:abstractNumId="47" w15:restartNumberingAfterBreak="0">
+  <w:abstractNum w:abstractNumId="48" w15:restartNumberingAfterBreak="0">
     <w:nsid w:val="1E5C76A8"/>
     <w:multiLevelType w:val="hybridMultilevel"/>
     <w:tmpl w:val="3A485202"/>
@@ -21193,7 +21950,7 @@
       </w:pPr>
     </w:lvl>
   </w:abstractNum>
-  <w:abstractNum w:abstractNumId="48" w15:restartNumberingAfterBreak="0">
+  <w:abstractNum w:abstractNumId="49" w15:restartNumberingAfterBreak="0">
     <w:nsid w:val="1F7F76FF"/>
     <w:multiLevelType w:val="hybridMultilevel"/>
     <w:tmpl w:val="AD0E74B4"/>
@@ -21306,7 +22063,7 @@
       </w:rPr>
     </w:lvl>
   </w:abstractNum>
-  <w:abstractNum w:abstractNumId="49" w15:restartNumberingAfterBreak="0">
+  <w:abstractNum w:abstractNumId="50" w15:restartNumberingAfterBreak="0">
     <w:nsid w:val="204B17EC"/>
     <w:multiLevelType w:val="hybridMultilevel"/>
     <w:tmpl w:val="EED8723E"/>
@@ -21419,7 +22176,7 @@
       </w:rPr>
     </w:lvl>
   </w:abstractNum>
-  <w:abstractNum w:abstractNumId="50" w15:restartNumberingAfterBreak="0">
+  <w:abstractNum w:abstractNumId="51" w15:restartNumberingAfterBreak="0">
     <w:nsid w:val="20A9304F"/>
     <w:multiLevelType w:val="hybridMultilevel"/>
     <w:tmpl w:val="D2FEF3B0"/>
@@ -21532,7 +22289,120 @@
       </w:rPr>
     </w:lvl>
   </w:abstractNum>
-  <w:abstractNum w:abstractNumId="51" w15:restartNumberingAfterBreak="0">
+  <w:abstractNum w:abstractNumId="52" w15:restartNumberingAfterBreak="0">
+    <w:nsid w:val="22B24685"/>
+    <w:multiLevelType w:val="hybridMultilevel"/>
+    <w:tmpl w:val="85C65FB4"/>
+    <w:lvl w:ilvl="0" w:tplc="0409000B">
+      <w:start w:val="1"/>
+      <w:numFmt w:val="bullet"/>
+      <w:lvlText w:val=""/>
+      <w:lvlJc w:val="left"/>
+      <w:pPr>
+        <w:ind w:left="720" w:hanging="360"/>
+      </w:pPr>
+      <w:rPr>
+        <w:rFonts w:ascii="Wingdings" w:hAnsi="Wingdings" w:hint="default"/>
+      </w:rPr>
+    </w:lvl>
+    <w:lvl w:ilvl="1" w:tplc="04090003" w:tentative="1">
+      <w:start w:val="1"/>
+      <w:numFmt w:val="bullet"/>
+      <w:lvlText w:val="o"/>
+      <w:lvlJc w:val="left"/>
+      <w:pPr>
+        <w:ind w:left="1440" w:hanging="360"/>
+      </w:pPr>
+      <w:rPr>
+        <w:rFonts w:ascii="Courier New" w:hAnsi="Courier New" w:cs="Courier New" w:hint="default"/>
+      </w:rPr>
+    </w:lvl>
+    <w:lvl w:ilvl="2" w:tplc="04090005" w:tentative="1">
+      <w:start w:val="1"/>
+      <w:numFmt w:val="bullet"/>
+      <w:lvlText w:val=""/>
+      <w:lvlJc w:val="left"/>
+      <w:pPr>
+        <w:ind w:left="2160" w:hanging="360"/>
+      </w:pPr>
+      <w:rPr>
+        <w:rFonts w:ascii="Wingdings" w:hAnsi="Wingdings" w:hint="default"/>
+      </w:rPr>
+    </w:lvl>
+    <w:lvl w:ilvl="3" w:tplc="04090001" w:tentative="1">
+      <w:start w:val="1"/>
+      <w:numFmt w:val="bullet"/>
+      <w:lvlText w:val=""/>
+      <w:lvlJc w:val="left"/>
+      <w:pPr>
+        <w:ind w:left="2880" w:hanging="360"/>
+      </w:pPr>
+      <w:rPr>
+        <w:rFonts w:ascii="Symbol" w:hAnsi="Symbol" w:hint="default"/>
+      </w:rPr>
+    </w:lvl>
+    <w:lvl w:ilvl="4" w:tplc="04090003" w:tentative="1">
+      <w:start w:val="1"/>
+      <w:numFmt w:val="bullet"/>
+      <w:lvlText w:val="o"/>
+      <w:lvlJc w:val="left"/>
+      <w:pPr>
+        <w:ind w:left="3600" w:hanging="360"/>
+      </w:pPr>
+      <w:rPr>
+        <w:rFonts w:ascii="Courier New" w:hAnsi="Courier New" w:cs="Courier New" w:hint="default"/>
+      </w:rPr>
+    </w:lvl>
+    <w:lvl w:ilvl="5" w:tplc="04090005" w:tentative="1">
+      <w:start w:val="1"/>
+      <w:numFmt w:val="bullet"/>
+      <w:lvlText w:val=""/>
+      <w:lvlJc w:val="left"/>
+      <w:pPr>
+        <w:ind w:left="4320" w:hanging="360"/>
+      </w:pPr>
+      <w:rPr>
+        <w:rFonts w:ascii="Wingdings" w:hAnsi="Wingdings" w:hint="default"/>
+      </w:rPr>
+    </w:lvl>
+    <w:lvl w:ilvl="6" w:tplc="04090001" w:tentative="1">
+      <w:start w:val="1"/>
+      <w:numFmt w:val="bullet"/>
+      <w:lvlText w:val=""/>
+      <w:lvlJc w:val="left"/>
+      <w:pPr>
+        <w:ind w:left="5040" w:hanging="360"/>
+      </w:pPr>
+      <w:rPr>
+        <w:rFonts w:ascii="Symbol" w:hAnsi="Symbol" w:hint="default"/>
+      </w:rPr>
+    </w:lvl>
+    <w:lvl w:ilvl="7" w:tplc="04090003" w:tentative="1">
+      <w:start w:val="1"/>
+      <w:numFmt w:val="bullet"/>
+      <w:lvlText w:val="o"/>
+      <w:lvlJc w:val="left"/>
+      <w:pPr>
+        <w:ind w:left="5760" w:hanging="360"/>
+      </w:pPr>
+      <w:rPr>
+        <w:rFonts w:ascii="Courier New" w:hAnsi="Courier New" w:cs="Courier New" w:hint="default"/>
+      </w:rPr>
+    </w:lvl>
+    <w:lvl w:ilvl="8" w:tplc="04090005" w:tentative="1">
+      <w:start w:val="1"/>
+      <w:numFmt w:val="bullet"/>
+      <w:lvlText w:val=""/>
+      <w:lvlJc w:val="left"/>
+      <w:pPr>
+        <w:ind w:left="6480" w:hanging="360"/>
+      </w:pPr>
+      <w:rPr>
+        <w:rFonts w:ascii="Wingdings" w:hAnsi="Wingdings" w:hint="default"/>
+      </w:rPr>
+    </w:lvl>
+  </w:abstractNum>
+  <w:abstractNum w:abstractNumId="53" w15:restartNumberingAfterBreak="0">
     <w:nsid w:val="23A76B8B"/>
     <w:multiLevelType w:val="hybridMultilevel"/>
     <w:tmpl w:val="3648CD0E"/>
@@ -21621,7 +22491,7 @@
       </w:pPr>
     </w:lvl>
   </w:abstractNum>
-  <w:abstractNum w:abstractNumId="52" w15:restartNumberingAfterBreak="0">
+  <w:abstractNum w:abstractNumId="54" w15:restartNumberingAfterBreak="0">
     <w:nsid w:val="23BE581D"/>
     <w:multiLevelType w:val="hybridMultilevel"/>
     <w:tmpl w:val="365AA520"/>
@@ -21734,7 +22604,96 @@
       </w:rPr>
     </w:lvl>
   </w:abstractNum>
-  <w:abstractNum w:abstractNumId="53" w15:restartNumberingAfterBreak="0">
+  <w:abstractNum w:abstractNumId="55" w15:restartNumberingAfterBreak="0">
+    <w:nsid w:val="24102477"/>
+    <w:multiLevelType w:val="hybridMultilevel"/>
+    <w:tmpl w:val="9A30B71A"/>
+    <w:lvl w:ilvl="0" w:tplc="04090017">
+      <w:start w:val="1"/>
+      <w:numFmt w:val="lowerLetter"/>
+      <w:lvlText w:val="%1)"/>
+      <w:lvlJc w:val="left"/>
+      <w:pPr>
+        <w:ind w:left="720" w:hanging="360"/>
+      </w:pPr>
+      <w:rPr>
+        <w:rFonts w:hint="default"/>
+      </w:rPr>
+    </w:lvl>
+    <w:lvl w:ilvl="1" w:tplc="04090019" w:tentative="1">
+      <w:start w:val="1"/>
+      <w:numFmt w:val="lowerLetter"/>
+      <w:lvlText w:val="%2."/>
+      <w:lvlJc w:val="left"/>
+      <w:pPr>
+        <w:ind w:left="1440" w:hanging="360"/>
+      </w:pPr>
+    </w:lvl>
+    <w:lvl w:ilvl="2" w:tplc="0409001B" w:tentative="1">
+      <w:start w:val="1"/>
+      <w:numFmt w:val="lowerRoman"/>
+      <w:lvlText w:val="%3."/>
+      <w:lvlJc w:val="right"/>
+      <w:pPr>
+        <w:ind w:left="2160" w:hanging="180"/>
+      </w:pPr>
+    </w:lvl>
+    <w:lvl w:ilvl="3" w:tplc="0409000F" w:tentative="1">
+      <w:start w:val="1"/>
+      <w:numFmt w:val="decimal"/>
+      <w:lvlText w:val="%4."/>
+      <w:lvlJc w:val="left"/>
+      <w:pPr>
+        <w:ind w:left="2880" w:hanging="360"/>
+      </w:pPr>
+    </w:lvl>
+    <w:lvl w:ilvl="4" w:tplc="04090019" w:tentative="1">
+      <w:start w:val="1"/>
+      <w:numFmt w:val="lowerLetter"/>
+      <w:lvlText w:val="%5."/>
+      <w:lvlJc w:val="left"/>
+      <w:pPr>
+        <w:ind w:left="3600" w:hanging="360"/>
+      </w:pPr>
+    </w:lvl>
+    <w:lvl w:ilvl="5" w:tplc="0409001B" w:tentative="1">
+      <w:start w:val="1"/>
+      <w:numFmt w:val="lowerRoman"/>
+      <w:lvlText w:val="%6."/>
+      <w:lvlJc w:val="right"/>
+      <w:pPr>
+        <w:ind w:left="4320" w:hanging="180"/>
+      </w:pPr>
+    </w:lvl>
+    <w:lvl w:ilvl="6" w:tplc="0409000F" w:tentative="1">
+      <w:start w:val="1"/>
+      <w:numFmt w:val="decimal"/>
+      <w:lvlText w:val="%7."/>
+      <w:lvlJc w:val="left"/>
+      <w:pPr>
+        <w:ind w:left="5040" w:hanging="360"/>
+      </w:pPr>
+    </w:lvl>
+    <w:lvl w:ilvl="7" w:tplc="04090019" w:tentative="1">
+      <w:start w:val="1"/>
+      <w:numFmt w:val="lowerLetter"/>
+      <w:lvlText w:val="%8."/>
+      <w:lvlJc w:val="left"/>
+      <w:pPr>
+        <w:ind w:left="5760" w:hanging="360"/>
+      </w:pPr>
+    </w:lvl>
+    <w:lvl w:ilvl="8" w:tplc="0409001B" w:tentative="1">
+      <w:start w:val="1"/>
+      <w:numFmt w:val="lowerRoman"/>
+      <w:lvlText w:val="%9."/>
+      <w:lvlJc w:val="right"/>
+      <w:pPr>
+        <w:ind w:left="6480" w:hanging="180"/>
+      </w:pPr>
+    </w:lvl>
+  </w:abstractNum>
+  <w:abstractNum w:abstractNumId="56" w15:restartNumberingAfterBreak="0">
     <w:nsid w:val="24FE703D"/>
     <w:multiLevelType w:val="hybridMultilevel"/>
     <w:tmpl w:val="702CB1DE"/>
@@ -21823,7 +22782,7 @@
       </w:pPr>
     </w:lvl>
   </w:abstractNum>
-  <w:abstractNum w:abstractNumId="54" w15:restartNumberingAfterBreak="0">
+  <w:abstractNum w:abstractNumId="57" w15:restartNumberingAfterBreak="0">
     <w:nsid w:val="257A65A5"/>
     <w:multiLevelType w:val="hybridMultilevel"/>
     <w:tmpl w:val="7DE6690C"/>
@@ -21936,7 +22895,7 @@
       </w:rPr>
     </w:lvl>
   </w:abstractNum>
-  <w:abstractNum w:abstractNumId="55" w15:restartNumberingAfterBreak="0">
+  <w:abstractNum w:abstractNumId="58" w15:restartNumberingAfterBreak="0">
     <w:nsid w:val="26012AFE"/>
     <w:multiLevelType w:val="hybridMultilevel"/>
     <w:tmpl w:val="A5D8B8B4"/>
@@ -22025,7 +22984,7 @@
       </w:pPr>
     </w:lvl>
   </w:abstractNum>
-  <w:abstractNum w:abstractNumId="56" w15:restartNumberingAfterBreak="0">
+  <w:abstractNum w:abstractNumId="59" w15:restartNumberingAfterBreak="0">
     <w:nsid w:val="268623C7"/>
     <w:multiLevelType w:val="hybridMultilevel"/>
     <w:tmpl w:val="14F8B19A"/>
@@ -22114,7 +23073,7 @@
       </w:pPr>
     </w:lvl>
   </w:abstractNum>
-  <w:abstractNum w:abstractNumId="57" w15:restartNumberingAfterBreak="0">
+  <w:abstractNum w:abstractNumId="60" w15:restartNumberingAfterBreak="0">
     <w:nsid w:val="26E72B9F"/>
     <w:multiLevelType w:val="hybridMultilevel"/>
     <w:tmpl w:val="1BD03F54"/>
@@ -22227,7 +23186,7 @@
       </w:rPr>
     </w:lvl>
   </w:abstractNum>
-  <w:abstractNum w:abstractNumId="58" w15:restartNumberingAfterBreak="0">
+  <w:abstractNum w:abstractNumId="61" w15:restartNumberingAfterBreak="0">
     <w:nsid w:val="27367E97"/>
     <w:multiLevelType w:val="hybridMultilevel"/>
     <w:tmpl w:val="E6E0A28C"/>
@@ -22316,7 +23275,7 @@
       </w:pPr>
     </w:lvl>
   </w:abstractNum>
-  <w:abstractNum w:abstractNumId="59" w15:restartNumberingAfterBreak="0">
+  <w:abstractNum w:abstractNumId="62" w15:restartNumberingAfterBreak="0">
     <w:nsid w:val="29276BCE"/>
     <w:multiLevelType w:val="hybridMultilevel"/>
     <w:tmpl w:val="F834A648"/>
@@ -22405,7 +23364,96 @@
       </w:pPr>
     </w:lvl>
   </w:abstractNum>
-  <w:abstractNum w:abstractNumId="60" w15:restartNumberingAfterBreak="0">
+  <w:abstractNum w:abstractNumId="63" w15:restartNumberingAfterBreak="0">
+    <w:nsid w:val="2A4B31E6"/>
+    <w:multiLevelType w:val="hybridMultilevel"/>
+    <w:tmpl w:val="E1E4919C"/>
+    <w:lvl w:ilvl="0" w:tplc="04090017">
+      <w:start w:val="1"/>
+      <w:numFmt w:val="lowerLetter"/>
+      <w:lvlText w:val="%1)"/>
+      <w:lvlJc w:val="left"/>
+      <w:pPr>
+        <w:ind w:left="720" w:hanging="360"/>
+      </w:pPr>
+      <w:rPr>
+        <w:rFonts w:hint="default"/>
+      </w:rPr>
+    </w:lvl>
+    <w:lvl w:ilvl="1" w:tplc="04090019" w:tentative="1">
+      <w:start w:val="1"/>
+      <w:numFmt w:val="lowerLetter"/>
+      <w:lvlText w:val="%2."/>
+      <w:lvlJc w:val="left"/>
+      <w:pPr>
+        <w:ind w:left="1440" w:hanging="360"/>
+      </w:pPr>
+    </w:lvl>
+    <w:lvl w:ilvl="2" w:tplc="0409001B" w:tentative="1">
+      <w:start w:val="1"/>
+      <w:numFmt w:val="lowerRoman"/>
+      <w:lvlText w:val="%3."/>
+      <w:lvlJc w:val="right"/>
+      <w:pPr>
+        <w:ind w:left="2160" w:hanging="180"/>
+      </w:pPr>
+    </w:lvl>
+    <w:lvl w:ilvl="3" w:tplc="0409000F" w:tentative="1">
+      <w:start w:val="1"/>
+      <w:numFmt w:val="decimal"/>
+      <w:lvlText w:val="%4."/>
+      <w:lvlJc w:val="left"/>
+      <w:pPr>
+        <w:ind w:left="2880" w:hanging="360"/>
+      </w:pPr>
+    </w:lvl>
+    <w:lvl w:ilvl="4" w:tplc="04090019" w:tentative="1">
+      <w:start w:val="1"/>
+      <w:numFmt w:val="lowerLetter"/>
+      <w:lvlText w:val="%5."/>
+      <w:lvlJc w:val="left"/>
+      <w:pPr>
+        <w:ind w:left="3600" w:hanging="360"/>
+      </w:pPr>
+    </w:lvl>
+    <w:lvl w:ilvl="5" w:tplc="0409001B" w:tentative="1">
+      <w:start w:val="1"/>
+      <w:numFmt w:val="lowerRoman"/>
+      <w:lvlText w:val="%6."/>
+      <w:lvlJc w:val="right"/>
+      <w:pPr>
+        <w:ind w:left="4320" w:hanging="180"/>
+      </w:pPr>
+    </w:lvl>
+    <w:lvl w:ilvl="6" w:tplc="0409000F" w:tentative="1">
+      <w:start w:val="1"/>
+      <w:numFmt w:val="decimal"/>
+      <w:lvlText w:val="%7."/>
+      <w:lvlJc w:val="left"/>
+      <w:pPr>
+        <w:ind w:left="5040" w:hanging="360"/>
+      </w:pPr>
+    </w:lvl>
+    <w:lvl w:ilvl="7" w:tplc="04090019" w:tentative="1">
+      <w:start w:val="1"/>
+      <w:numFmt w:val="lowerLetter"/>
+      <w:lvlText w:val="%8."/>
+      <w:lvlJc w:val="left"/>
+      <w:pPr>
+        <w:ind w:left="5760" w:hanging="360"/>
+      </w:pPr>
+    </w:lvl>
+    <w:lvl w:ilvl="8" w:tplc="0409001B" w:tentative="1">
+      <w:start w:val="1"/>
+      <w:numFmt w:val="lowerRoman"/>
+      <w:lvlText w:val="%9."/>
+      <w:lvlJc w:val="right"/>
+      <w:pPr>
+        <w:ind w:left="6480" w:hanging="180"/>
+      </w:pPr>
+    </w:lvl>
+  </w:abstractNum>
+  <w:abstractNum w:abstractNumId="64" w15:restartNumberingAfterBreak="0">
     <w:nsid w:val="2C94676E"/>
     <w:multiLevelType w:val="hybridMultilevel"/>
     <w:tmpl w:val="65E6AC98"/>
@@ -22518,7 +23566,7 @@
       </w:rPr>
     </w:lvl>
   </w:abstractNum>
-  <w:abstractNum w:abstractNumId="61" w15:restartNumberingAfterBreak="0">
+  <w:abstractNum w:abstractNumId="65" w15:restartNumberingAfterBreak="0">
     <w:nsid w:val="2D6C3E19"/>
     <w:multiLevelType w:val="hybridMultilevel"/>
     <w:tmpl w:val="167E4AE8"/>
@@ -22631,7 +23679,7 @@
       </w:rPr>
     </w:lvl>
   </w:abstractNum>
-  <w:abstractNum w:abstractNumId="62" w15:restartNumberingAfterBreak="0">
+  <w:abstractNum w:abstractNumId="66" w15:restartNumberingAfterBreak="0">
     <w:nsid w:val="2DA835A5"/>
     <w:multiLevelType w:val="hybridMultilevel"/>
     <w:tmpl w:val="2C3ECF2A"/>
@@ -22720,7 +23768,7 @@
       </w:pPr>
     </w:lvl>
   </w:abstractNum>
-  <w:abstractNum w:abstractNumId="63" w15:restartNumberingAfterBreak="0">
+  <w:abstractNum w:abstractNumId="67" w15:restartNumberingAfterBreak="0">
     <w:nsid w:val="2EDE2F57"/>
     <w:multiLevelType w:val="hybridMultilevel"/>
     <w:tmpl w:val="62EA34CE"/>
@@ -22833,7 +23881,7 @@
       </w:rPr>
     </w:lvl>
   </w:abstractNum>
-  <w:abstractNum w:abstractNumId="64" w15:restartNumberingAfterBreak="0">
+  <w:abstractNum w:abstractNumId="68" w15:restartNumberingAfterBreak="0">
     <w:nsid w:val="2F2424FA"/>
     <w:multiLevelType w:val="hybridMultilevel"/>
     <w:tmpl w:val="3ED4A7D2"/>
@@ -22922,7 +23970,7 @@
       </w:pPr>
     </w:lvl>
   </w:abstractNum>
-  <w:abstractNum w:abstractNumId="65" w15:restartNumberingAfterBreak="0">
+  <w:abstractNum w:abstractNumId="69" w15:restartNumberingAfterBreak="0">
     <w:nsid w:val="302F42C6"/>
     <w:multiLevelType w:val="hybridMultilevel"/>
     <w:tmpl w:val="AB382766"/>
@@ -23035,7 +24083,7 @@
       </w:rPr>
     </w:lvl>
   </w:abstractNum>
-  <w:abstractNum w:abstractNumId="66" w15:restartNumberingAfterBreak="0">
+  <w:abstractNum w:abstractNumId="70" w15:restartNumberingAfterBreak="0">
     <w:nsid w:val="33DB14CA"/>
     <w:multiLevelType w:val="hybridMultilevel"/>
     <w:tmpl w:val="7696F68C"/>
@@ -23148,7 +24196,7 @@
       </w:rPr>
     </w:lvl>
   </w:abstractNum>
-  <w:abstractNum w:abstractNumId="67" w15:restartNumberingAfterBreak="0">
+  <w:abstractNum w:abstractNumId="71" w15:restartNumberingAfterBreak="0">
     <w:nsid w:val="341E1307"/>
     <w:multiLevelType w:val="hybridMultilevel"/>
     <w:tmpl w:val="244CD330"/>
@@ -23237,7 +24285,7 @@
       </w:pPr>
     </w:lvl>
   </w:abstractNum>
-  <w:abstractNum w:abstractNumId="68" w15:restartNumberingAfterBreak="0">
+  <w:abstractNum w:abstractNumId="72" w15:restartNumberingAfterBreak="0">
     <w:nsid w:val="34705E2A"/>
     <w:multiLevelType w:val="hybridMultilevel"/>
     <w:tmpl w:val="7122C958"/>
@@ -23350,7 +24398,7 @@
       </w:rPr>
     </w:lvl>
   </w:abstractNum>
-  <w:abstractNum w:abstractNumId="69" w15:restartNumberingAfterBreak="0">
+  <w:abstractNum w:abstractNumId="73" w15:restartNumberingAfterBreak="0">
     <w:nsid w:val="359B434D"/>
     <w:multiLevelType w:val="hybridMultilevel"/>
     <w:tmpl w:val="C7B4CE86"/>
@@ -23439,7 +24487,7 @@
       </w:pPr>
     </w:lvl>
   </w:abstractNum>
-  <w:abstractNum w:abstractNumId="70" w15:restartNumberingAfterBreak="0">
+  <w:abstractNum w:abstractNumId="74" w15:restartNumberingAfterBreak="0">
     <w:nsid w:val="35B771D8"/>
     <w:multiLevelType w:val="hybridMultilevel"/>
     <w:tmpl w:val="57F82EDE"/>
@@ -23528,7 +24576,7 @@
       </w:pPr>
     </w:lvl>
   </w:abstractNum>
-  <w:abstractNum w:abstractNumId="71" w15:restartNumberingAfterBreak="0">
+  <w:abstractNum w:abstractNumId="75" w15:restartNumberingAfterBreak="0">
     <w:nsid w:val="35EA0441"/>
     <w:multiLevelType w:val="hybridMultilevel"/>
     <w:tmpl w:val="6D3C1A92"/>
@@ -23641,7 +24689,7 @@
       </w:rPr>
     </w:lvl>
   </w:abstractNum>
-  <w:abstractNum w:abstractNumId="72" w15:restartNumberingAfterBreak="0">
+  <w:abstractNum w:abstractNumId="76" w15:restartNumberingAfterBreak="0">
     <w:nsid w:val="36133D9B"/>
     <w:multiLevelType w:val="hybridMultilevel"/>
     <w:tmpl w:val="944EE644"/>
@@ -23754,7 +24802,7 @@
       </w:rPr>
     </w:lvl>
   </w:abstractNum>
-  <w:abstractNum w:abstractNumId="73" w15:restartNumberingAfterBreak="0">
+  <w:abstractNum w:abstractNumId="77" w15:restartNumberingAfterBreak="0">
     <w:nsid w:val="3790472D"/>
     <w:multiLevelType w:val="hybridMultilevel"/>
     <w:tmpl w:val="70C0FBD6"/>
@@ -23843,7 +24891,7 @@
       </w:pPr>
     </w:lvl>
   </w:abstractNum>
-  <w:abstractNum w:abstractNumId="74" w15:restartNumberingAfterBreak="0">
+  <w:abstractNum w:abstractNumId="78" w15:restartNumberingAfterBreak="0">
     <w:nsid w:val="37BD153E"/>
     <w:multiLevelType w:val="hybridMultilevel"/>
     <w:tmpl w:val="5210B5F2"/>
@@ -23932,7 +24980,120 @@
       </w:pPr>
     </w:lvl>
   </w:abstractNum>
-  <w:abstractNum w:abstractNumId="75" w15:restartNumberingAfterBreak="0">
+  <w:abstractNum w:abstractNumId="79" w15:restartNumberingAfterBreak="0">
+    <w:nsid w:val="380B2B6A"/>
+    <w:multiLevelType w:val="hybridMultilevel"/>
+    <w:tmpl w:val="5F8AC136"/>
+    <w:lvl w:ilvl="0" w:tplc="0409000B">
+      <w:start w:val="1"/>
+      <w:numFmt w:val="bullet"/>
+      <w:lvlText w:val=""/>
+      <w:lvlJc w:val="left"/>
+      <w:pPr>
+        <w:ind w:left="720" w:hanging="360"/>
+      </w:pPr>
+      <w:rPr>
+        <w:rFonts w:ascii="Wingdings" w:hAnsi="Wingdings" w:hint="default"/>
+      </w:rPr>
+    </w:lvl>
+    <w:lvl w:ilvl="1" w:tplc="04090003" w:tentative="1">
+      <w:start w:val="1"/>
+      <w:numFmt w:val="bullet"/>
+      <w:lvlText w:val="o"/>
+      <w:lvlJc w:val="left"/>
+      <w:pPr>
+        <w:ind w:left="1440" w:hanging="360"/>
+      </w:pPr>
+      <w:rPr>
+        <w:rFonts w:ascii="Courier New" w:hAnsi="Courier New" w:cs="Courier New" w:hint="default"/>
+      </w:rPr>
+    </w:lvl>
+    <w:lvl w:ilvl="2" w:tplc="04090005" w:tentative="1">
+      <w:start w:val="1"/>
+      <w:numFmt w:val="bullet"/>
+      <w:lvlText w:val=""/>
+      <w:lvlJc w:val="left"/>
+      <w:pPr>
+        <w:ind w:left="2160" w:hanging="360"/>
+      </w:pPr>
+      <w:rPr>
+        <w:rFonts w:ascii="Wingdings" w:hAnsi="Wingdings" w:hint="default"/>
+      </w:rPr>
+    </w:lvl>
+    <w:lvl w:ilvl="3" w:tplc="04090001" w:tentative="1">
+      <w:start w:val="1"/>
+      <w:numFmt w:val="bullet"/>
+      <w:lvlText w:val=""/>
+      <w:lvlJc w:val="left"/>
+      <w:pPr>
+        <w:ind w:left="2880" w:hanging="360"/>
+      </w:pPr>
+      <w:rPr>
+        <w:rFonts w:ascii="Symbol" w:hAnsi="Symbol" w:hint="default"/>
+      </w:rPr>
+    </w:lvl>
+    <w:lvl w:ilvl="4" w:tplc="04090003" w:tentative="1">
+      <w:start w:val="1"/>
+      <w:numFmt w:val="bullet"/>
+      <w:lvlText w:val="o"/>
+      <w:lvlJc w:val="left"/>
+      <w:pPr>
+        <w:ind w:left="3600" w:hanging="360"/>
+      </w:pPr>
+      <w:rPr>
+        <w:rFonts w:ascii="Courier New" w:hAnsi="Courier New" w:cs="Courier New" w:hint="default"/>
+      </w:rPr>
+    </w:lvl>
+    <w:lvl w:ilvl="5" w:tplc="04090005" w:tentative="1">
+      <w:start w:val="1"/>
+      <w:numFmt w:val="bullet"/>
+      <w:lvlText w:val=""/>
+      <w:lvlJc w:val="left"/>
+      <w:pPr>
+        <w:ind w:left="4320" w:hanging="360"/>
+      </w:pPr>
+      <w:rPr>
+        <w:rFonts w:ascii="Wingdings" w:hAnsi="Wingdings" w:hint="default"/>
+      </w:rPr>
+    </w:lvl>
+    <w:lvl w:ilvl="6" w:tplc="04090001" w:tentative="1">
+      <w:start w:val="1"/>
+      <w:numFmt w:val="bullet"/>
+      <w:lvlText w:val=""/>
+      <w:lvlJc w:val="left"/>
+      <w:pPr>
+        <w:ind w:left="5040" w:hanging="360"/>
+      </w:pPr>
+      <w:rPr>
+        <w:rFonts w:ascii="Symbol" w:hAnsi="Symbol" w:hint="default"/>
+      </w:rPr>
+    </w:lvl>
+    <w:lvl w:ilvl="7" w:tplc="04090003" w:tentative="1">
+      <w:start w:val="1"/>
+      <w:numFmt w:val="bullet"/>
+      <w:lvlText w:val="o"/>
+      <w:lvlJc w:val="left"/>
+      <w:pPr>
+        <w:ind w:left="5760" w:hanging="360"/>
+      </w:pPr>
+      <w:rPr>
+        <w:rFonts w:ascii="Courier New" w:hAnsi="Courier New" w:cs="Courier New" w:hint="default"/>
+      </w:rPr>
+    </w:lvl>
+    <w:lvl w:ilvl="8" w:tplc="04090005" w:tentative="1">
+      <w:start w:val="1"/>
+      <w:numFmt w:val="bullet"/>
+      <w:lvlText w:val=""/>
+      <w:lvlJc w:val="left"/>
+      <w:pPr>
+        <w:ind w:left="6480" w:hanging="360"/>
+      </w:pPr>
+      <w:rPr>
+        <w:rFonts w:ascii="Wingdings" w:hAnsi="Wingdings" w:hint="default"/>
+      </w:rPr>
+    </w:lvl>
+  </w:abstractNum>
+  <w:abstractNum w:abstractNumId="80" w15:restartNumberingAfterBreak="0">
     <w:nsid w:val="384F7658"/>
     <w:multiLevelType w:val="hybridMultilevel"/>
     <w:tmpl w:val="4CD4C116"/>
@@ -24021,7 +25182,7 @@
       </w:pPr>
     </w:lvl>
   </w:abstractNum>
-  <w:abstractNum w:abstractNumId="76" w15:restartNumberingAfterBreak="0">
+  <w:abstractNum w:abstractNumId="81" w15:restartNumberingAfterBreak="0">
     <w:nsid w:val="3ACE3D55"/>
     <w:multiLevelType w:val="hybridMultilevel"/>
     <w:tmpl w:val="6E6C93DC"/>
@@ -24134,7 +25295,7 @@
       </w:rPr>
     </w:lvl>
   </w:abstractNum>
-  <w:abstractNum w:abstractNumId="77" w15:restartNumberingAfterBreak="0">
+  <w:abstractNum w:abstractNumId="82" w15:restartNumberingAfterBreak="0">
     <w:nsid w:val="3B8935FA"/>
     <w:multiLevelType w:val="hybridMultilevel"/>
     <w:tmpl w:val="12964BFC"/>
@@ -24247,7 +25408,7 @@
       </w:rPr>
     </w:lvl>
   </w:abstractNum>
-  <w:abstractNum w:abstractNumId="78" w15:restartNumberingAfterBreak="0">
+  <w:abstractNum w:abstractNumId="83" w15:restartNumberingAfterBreak="0">
     <w:nsid w:val="3B91758D"/>
     <w:multiLevelType w:val="hybridMultilevel"/>
     <w:tmpl w:val="E67010C2"/>
@@ -24360,7 +25521,7 @@
       </w:rPr>
     </w:lvl>
   </w:abstractNum>
-  <w:abstractNum w:abstractNumId="79" w15:restartNumberingAfterBreak="0">
+  <w:abstractNum w:abstractNumId="84" w15:restartNumberingAfterBreak="0">
     <w:nsid w:val="3C0720CE"/>
     <w:multiLevelType w:val="hybridMultilevel"/>
     <w:tmpl w:val="49F4A684"/>
@@ -24473,7 +25634,7 @@
       </w:rPr>
     </w:lvl>
   </w:abstractNum>
-  <w:abstractNum w:abstractNumId="80" w15:restartNumberingAfterBreak="0">
+  <w:abstractNum w:abstractNumId="85" w15:restartNumberingAfterBreak="0">
     <w:nsid w:val="3C0D09D0"/>
     <w:multiLevelType w:val="hybridMultilevel"/>
     <w:tmpl w:val="08BED8D4"/>
@@ -24562,7 +25723,7 @@
       </w:pPr>
     </w:lvl>
   </w:abstractNum>
-  <w:abstractNum w:abstractNumId="81" w15:restartNumberingAfterBreak="0">
+  <w:abstractNum w:abstractNumId="86" w15:restartNumberingAfterBreak="0">
     <w:nsid w:val="3C541345"/>
     <w:multiLevelType w:val="hybridMultilevel"/>
     <w:tmpl w:val="D9B48870"/>
@@ -24675,7 +25836,7 @@
       </w:rPr>
     </w:lvl>
   </w:abstractNum>
-  <w:abstractNum w:abstractNumId="82" w15:restartNumberingAfterBreak="0">
+  <w:abstractNum w:abstractNumId="87" w15:restartNumberingAfterBreak="0">
     <w:nsid w:val="3C73379B"/>
     <w:multiLevelType w:val="hybridMultilevel"/>
     <w:tmpl w:val="5A4473E4"/>
@@ -24764,7 +25925,7 @@
       </w:pPr>
     </w:lvl>
   </w:abstractNum>
-  <w:abstractNum w:abstractNumId="83" w15:restartNumberingAfterBreak="0">
+  <w:abstractNum w:abstractNumId="88" w15:restartNumberingAfterBreak="0">
     <w:nsid w:val="3CCA4446"/>
     <w:multiLevelType w:val="hybridMultilevel"/>
     <w:tmpl w:val="A5564B1E"/>
@@ -24853,7 +26014,7 @@
       </w:pPr>
     </w:lvl>
   </w:abstractNum>
-  <w:abstractNum w:abstractNumId="84" w15:restartNumberingAfterBreak="0">
+  <w:abstractNum w:abstractNumId="89" w15:restartNumberingAfterBreak="0">
     <w:nsid w:val="3CCA4DAF"/>
     <w:multiLevelType w:val="hybridMultilevel"/>
     <w:tmpl w:val="EB9A1328"/>
@@ -24966,7 +26127,7 @@
       </w:rPr>
     </w:lvl>
   </w:abstractNum>
-  <w:abstractNum w:abstractNumId="85" w15:restartNumberingAfterBreak="0">
+  <w:abstractNum w:abstractNumId="90" w15:restartNumberingAfterBreak="0">
     <w:nsid w:val="3D6C1E34"/>
     <w:multiLevelType w:val="hybridMultilevel"/>
     <w:tmpl w:val="31588824"/>
@@ -25079,7 +26240,7 @@
       </w:rPr>
     </w:lvl>
   </w:abstractNum>
-  <w:abstractNum w:abstractNumId="86" w15:restartNumberingAfterBreak="0">
+  <w:abstractNum w:abstractNumId="91" w15:restartNumberingAfterBreak="0">
     <w:nsid w:val="3E4816D4"/>
     <w:multiLevelType w:val="hybridMultilevel"/>
     <w:tmpl w:val="AB2430FC"/>
@@ -25168,7 +26329,7 @@
       </w:pPr>
     </w:lvl>
   </w:abstractNum>
-  <w:abstractNum w:abstractNumId="87" w15:restartNumberingAfterBreak="0">
+  <w:abstractNum w:abstractNumId="92" w15:restartNumberingAfterBreak="0">
     <w:nsid w:val="3F01465A"/>
     <w:multiLevelType w:val="hybridMultilevel"/>
     <w:tmpl w:val="9D80AE8C"/>
@@ -25257,7 +26418,7 @@
       </w:pPr>
     </w:lvl>
   </w:abstractNum>
-  <w:abstractNum w:abstractNumId="88" w15:restartNumberingAfterBreak="0">
+  <w:abstractNum w:abstractNumId="93" w15:restartNumberingAfterBreak="0">
     <w:nsid w:val="3FBD0865"/>
     <w:multiLevelType w:val="hybridMultilevel"/>
     <w:tmpl w:val="ED5A4A86"/>
@@ -25370,7 +26531,7 @@
       </w:rPr>
     </w:lvl>
   </w:abstractNum>
-  <w:abstractNum w:abstractNumId="89" w15:restartNumberingAfterBreak="0">
+  <w:abstractNum w:abstractNumId="94" w15:restartNumberingAfterBreak="0">
     <w:nsid w:val="3FCA7674"/>
     <w:multiLevelType w:val="hybridMultilevel"/>
     <w:tmpl w:val="95A8C46C"/>
@@ -25459,7 +26620,7 @@
       </w:pPr>
     </w:lvl>
   </w:abstractNum>
-  <w:abstractNum w:abstractNumId="90" w15:restartNumberingAfterBreak="0">
+  <w:abstractNum w:abstractNumId="95" w15:restartNumberingAfterBreak="0">
     <w:nsid w:val="40066C6C"/>
     <w:multiLevelType w:val="hybridMultilevel"/>
     <w:tmpl w:val="4F4C9242"/>
@@ -25572,7 +26733,7 @@
       </w:rPr>
     </w:lvl>
   </w:abstractNum>
-  <w:abstractNum w:abstractNumId="91" w15:restartNumberingAfterBreak="0">
+  <w:abstractNum w:abstractNumId="96" w15:restartNumberingAfterBreak="0">
     <w:nsid w:val="40757ED7"/>
     <w:multiLevelType w:val="hybridMultilevel"/>
     <w:tmpl w:val="B1DCE9F6"/>
@@ -25661,7 +26822,7 @@
       </w:pPr>
     </w:lvl>
   </w:abstractNum>
-  <w:abstractNum w:abstractNumId="92" w15:restartNumberingAfterBreak="0">
+  <w:abstractNum w:abstractNumId="97" w15:restartNumberingAfterBreak="0">
     <w:nsid w:val="411B663B"/>
     <w:multiLevelType w:val="hybridMultilevel"/>
     <w:tmpl w:val="A96E76A6"/>
@@ -25750,7 +26911,7 @@
       </w:pPr>
     </w:lvl>
   </w:abstractNum>
-  <w:abstractNum w:abstractNumId="93" w15:restartNumberingAfterBreak="0">
+  <w:abstractNum w:abstractNumId="98" w15:restartNumberingAfterBreak="0">
     <w:nsid w:val="415402C0"/>
     <w:multiLevelType w:val="hybridMultilevel"/>
     <w:tmpl w:val="41220A52"/>
@@ -25863,7 +27024,7 @@
       </w:rPr>
     </w:lvl>
   </w:abstractNum>
-  <w:abstractNum w:abstractNumId="94" w15:restartNumberingAfterBreak="0">
+  <w:abstractNum w:abstractNumId="99" w15:restartNumberingAfterBreak="0">
     <w:nsid w:val="41C561FA"/>
     <w:multiLevelType w:val="hybridMultilevel"/>
     <w:tmpl w:val="D81AE540"/>
@@ -25976,7 +27137,7 @@
       </w:rPr>
     </w:lvl>
   </w:abstractNum>
-  <w:abstractNum w:abstractNumId="95" w15:restartNumberingAfterBreak="0">
+  <w:abstractNum w:abstractNumId="100" w15:restartNumberingAfterBreak="0">
     <w:nsid w:val="4237059A"/>
     <w:multiLevelType w:val="hybridMultilevel"/>
     <w:tmpl w:val="28DA9C60"/>
@@ -26065,7 +27226,7 @@
       </w:pPr>
     </w:lvl>
   </w:abstractNum>
-  <w:abstractNum w:abstractNumId="96" w15:restartNumberingAfterBreak="0">
+  <w:abstractNum w:abstractNumId="101" w15:restartNumberingAfterBreak="0">
     <w:nsid w:val="428106DA"/>
     <w:multiLevelType w:val="hybridMultilevel"/>
     <w:tmpl w:val="4F2A79C0"/>
@@ -26154,7 +27315,7 @@
       </w:pPr>
     </w:lvl>
   </w:abstractNum>
-  <w:abstractNum w:abstractNumId="97" w15:restartNumberingAfterBreak="0">
+  <w:abstractNum w:abstractNumId="102" w15:restartNumberingAfterBreak="0">
     <w:nsid w:val="4307165F"/>
     <w:multiLevelType w:val="hybridMultilevel"/>
     <w:tmpl w:val="D87CB310"/>
@@ -26267,7 +27428,7 @@
       </w:rPr>
     </w:lvl>
   </w:abstractNum>
-  <w:abstractNum w:abstractNumId="98" w15:restartNumberingAfterBreak="0">
+  <w:abstractNum w:abstractNumId="103" w15:restartNumberingAfterBreak="0">
     <w:nsid w:val="44F65D42"/>
     <w:multiLevelType w:val="hybridMultilevel"/>
     <w:tmpl w:val="FC805E36"/>
@@ -26380,7 +27541,7 @@
       </w:rPr>
     </w:lvl>
   </w:abstractNum>
-  <w:abstractNum w:abstractNumId="99" w15:restartNumberingAfterBreak="0">
+  <w:abstractNum w:abstractNumId="104" w15:restartNumberingAfterBreak="0">
     <w:nsid w:val="45D004AA"/>
     <w:multiLevelType w:val="hybridMultilevel"/>
     <w:tmpl w:val="33C4514A"/>
@@ -26493,7 +27654,7 @@
       </w:rPr>
     </w:lvl>
   </w:abstractNum>
-  <w:abstractNum w:abstractNumId="100" w15:restartNumberingAfterBreak="0">
+  <w:abstractNum w:abstractNumId="105" w15:restartNumberingAfterBreak="0">
     <w:nsid w:val="4610242D"/>
     <w:multiLevelType w:val="hybridMultilevel"/>
     <w:tmpl w:val="E7D476B4"/>
@@ -26582,7 +27743,7 @@
       </w:pPr>
     </w:lvl>
   </w:abstractNum>
-  <w:abstractNum w:abstractNumId="101" w15:restartNumberingAfterBreak="0">
+  <w:abstractNum w:abstractNumId="106" w15:restartNumberingAfterBreak="0">
     <w:nsid w:val="46283268"/>
     <w:multiLevelType w:val="hybridMultilevel"/>
     <w:tmpl w:val="BF5E2200"/>
@@ -26696,7 +27857,7 @@
       </w:rPr>
     </w:lvl>
   </w:abstractNum>
-  <w:abstractNum w:abstractNumId="102" w15:restartNumberingAfterBreak="0">
+  <w:abstractNum w:abstractNumId="107" w15:restartNumberingAfterBreak="0">
     <w:nsid w:val="46EA3228"/>
     <w:multiLevelType w:val="hybridMultilevel"/>
     <w:tmpl w:val="DAD4AED0"/>
@@ -26809,7 +27970,7 @@
       </w:rPr>
     </w:lvl>
   </w:abstractNum>
-  <w:abstractNum w:abstractNumId="103" w15:restartNumberingAfterBreak="0">
+  <w:abstractNum w:abstractNumId="108" w15:restartNumberingAfterBreak="0">
     <w:nsid w:val="49284054"/>
     <w:multiLevelType w:val="hybridMultilevel"/>
     <w:tmpl w:val="328A5AC8"/>
@@ -26922,7 +28083,7 @@
       </w:rPr>
     </w:lvl>
   </w:abstractNum>
-  <w:abstractNum w:abstractNumId="104" w15:restartNumberingAfterBreak="0">
+  <w:abstractNum w:abstractNumId="109" w15:restartNumberingAfterBreak="0">
     <w:nsid w:val="49A62C47"/>
     <w:multiLevelType w:val="hybridMultilevel"/>
     <w:tmpl w:val="638EAD68"/>
@@ -27011,7 +28172,7 @@
       </w:pPr>
     </w:lvl>
   </w:abstractNum>
-  <w:abstractNum w:abstractNumId="105" w15:restartNumberingAfterBreak="0">
+  <w:abstractNum w:abstractNumId="110" w15:restartNumberingAfterBreak="0">
     <w:nsid w:val="49F75FB3"/>
     <w:multiLevelType w:val="hybridMultilevel"/>
     <w:tmpl w:val="A5D0BA00"/>
@@ -27124,7 +28285,7 @@
       </w:rPr>
     </w:lvl>
   </w:abstractNum>
-  <w:abstractNum w:abstractNumId="106" w15:restartNumberingAfterBreak="0">
+  <w:abstractNum w:abstractNumId="111" w15:restartNumberingAfterBreak="0">
     <w:nsid w:val="4A5A15A3"/>
     <w:multiLevelType w:val="hybridMultilevel"/>
     <w:tmpl w:val="62B8B0F8"/>
@@ -27237,7 +28398,7 @@
       </w:rPr>
     </w:lvl>
   </w:abstractNum>
-  <w:abstractNum w:abstractNumId="107" w15:restartNumberingAfterBreak="0">
+  <w:abstractNum w:abstractNumId="112" w15:restartNumberingAfterBreak="0">
     <w:nsid w:val="4AB42F31"/>
     <w:multiLevelType w:val="hybridMultilevel"/>
     <w:tmpl w:val="5E3EFCA0"/>
@@ -27350,7 +28511,7 @@
       </w:rPr>
     </w:lvl>
   </w:abstractNum>
-  <w:abstractNum w:abstractNumId="108" w15:restartNumberingAfterBreak="0">
+  <w:abstractNum w:abstractNumId="113" w15:restartNumberingAfterBreak="0">
     <w:nsid w:val="4B775683"/>
     <w:multiLevelType w:val="hybridMultilevel"/>
     <w:tmpl w:val="3B824F48"/>
@@ -27463,7 +28624,7 @@
       </w:rPr>
     </w:lvl>
   </w:abstractNum>
-  <w:abstractNum w:abstractNumId="109" w15:restartNumberingAfterBreak="0">
+  <w:abstractNum w:abstractNumId="114" w15:restartNumberingAfterBreak="0">
     <w:nsid w:val="4CA47EEA"/>
     <w:multiLevelType w:val="hybridMultilevel"/>
     <w:tmpl w:val="19148AAC"/>
@@ -27576,7 +28737,7 @@
       </w:rPr>
     </w:lvl>
   </w:abstractNum>
-  <w:abstractNum w:abstractNumId="110" w15:restartNumberingAfterBreak="0">
+  <w:abstractNum w:abstractNumId="115" w15:restartNumberingAfterBreak="0">
     <w:nsid w:val="4DBF6BE3"/>
     <w:multiLevelType w:val="hybridMultilevel"/>
     <w:tmpl w:val="65A25656"/>
@@ -27689,7 +28850,7 @@
       </w:rPr>
     </w:lvl>
   </w:abstractNum>
-  <w:abstractNum w:abstractNumId="111" w15:restartNumberingAfterBreak="0">
+  <w:abstractNum w:abstractNumId="116" w15:restartNumberingAfterBreak="0">
     <w:nsid w:val="4DC556D7"/>
     <w:multiLevelType w:val="hybridMultilevel"/>
     <w:tmpl w:val="95460E3C"/>
@@ -27802,7 +28963,7 @@
       </w:rPr>
     </w:lvl>
   </w:abstractNum>
-  <w:abstractNum w:abstractNumId="112" w15:restartNumberingAfterBreak="0">
+  <w:abstractNum w:abstractNumId="117" w15:restartNumberingAfterBreak="0">
     <w:nsid w:val="4DD77871"/>
     <w:multiLevelType w:val="hybridMultilevel"/>
     <w:tmpl w:val="94B2DBF0"/>
@@ -27915,7 +29076,7 @@
       </w:rPr>
     </w:lvl>
   </w:abstractNum>
-  <w:abstractNum w:abstractNumId="113" w15:restartNumberingAfterBreak="0">
+  <w:abstractNum w:abstractNumId="118" w15:restartNumberingAfterBreak="0">
     <w:nsid w:val="4E3A5D77"/>
     <w:multiLevelType w:val="hybridMultilevel"/>
     <w:tmpl w:val="E5ACB18C"/>
@@ -28004,7 +29165,7 @@
       </w:pPr>
     </w:lvl>
   </w:abstractNum>
-  <w:abstractNum w:abstractNumId="114" w15:restartNumberingAfterBreak="0">
+  <w:abstractNum w:abstractNumId="119" w15:restartNumberingAfterBreak="0">
     <w:nsid w:val="4EF56253"/>
     <w:multiLevelType w:val="hybridMultilevel"/>
     <w:tmpl w:val="25CA0C44"/>
@@ -28093,7 +29254,7 @@
       </w:pPr>
     </w:lvl>
   </w:abstractNum>
-  <w:abstractNum w:abstractNumId="115" w15:restartNumberingAfterBreak="0">
+  <w:abstractNum w:abstractNumId="120" w15:restartNumberingAfterBreak="0">
     <w:nsid w:val="4F5C2FA6"/>
     <w:multiLevelType w:val="hybridMultilevel"/>
     <w:tmpl w:val="6DE42816"/>
@@ -28206,7 +29367,7 @@
       </w:rPr>
     </w:lvl>
   </w:abstractNum>
-  <w:abstractNum w:abstractNumId="116" w15:restartNumberingAfterBreak="0">
+  <w:abstractNum w:abstractNumId="121" w15:restartNumberingAfterBreak="0">
     <w:nsid w:val="4F617656"/>
     <w:multiLevelType w:val="hybridMultilevel"/>
     <w:tmpl w:val="5950C336"/>
@@ -28319,7 +29480,7 @@
       </w:rPr>
     </w:lvl>
   </w:abstractNum>
-  <w:abstractNum w:abstractNumId="117" w15:restartNumberingAfterBreak="0">
+  <w:abstractNum w:abstractNumId="122" w15:restartNumberingAfterBreak="0">
     <w:nsid w:val="50330AAD"/>
     <w:multiLevelType w:val="hybridMultilevel"/>
     <w:tmpl w:val="7F0A3CFE"/>
@@ -28432,7 +29593,120 @@
       </w:rPr>
     </w:lvl>
   </w:abstractNum>
-  <w:abstractNum w:abstractNumId="118" w15:restartNumberingAfterBreak="0">
+  <w:abstractNum w:abstractNumId="123" w15:restartNumberingAfterBreak="0">
+    <w:nsid w:val="50755FD7"/>
+    <w:multiLevelType w:val="hybridMultilevel"/>
+    <w:tmpl w:val="63DC6FB2"/>
+    <w:lvl w:ilvl="0" w:tplc="0409000B">
+      <w:start w:val="1"/>
+      <w:numFmt w:val="bullet"/>
+      <w:lvlText w:val=""/>
+      <w:lvlJc w:val="left"/>
+      <w:pPr>
+        <w:ind w:left="720" w:hanging="360"/>
+      </w:pPr>
+      <w:rPr>
+        <w:rFonts w:ascii="Wingdings" w:hAnsi="Wingdings" w:hint="default"/>
+      </w:rPr>
+    </w:lvl>
+    <w:lvl w:ilvl="1" w:tplc="04090003" w:tentative="1">
+      <w:start w:val="1"/>
+      <w:numFmt w:val="bullet"/>
+      <w:lvlText w:val="o"/>
+      <w:lvlJc w:val="left"/>
+      <w:pPr>
+        <w:ind w:left="1440" w:hanging="360"/>
+      </w:pPr>
+      <w:rPr>
+        <w:rFonts w:ascii="Courier New" w:hAnsi="Courier New" w:cs="Courier New" w:hint="default"/>
+      </w:rPr>
+    </w:lvl>
+    <w:lvl w:ilvl="2" w:tplc="04090005" w:tentative="1">
+      <w:start w:val="1"/>
+      <w:numFmt w:val="bullet"/>
+      <w:lvlText w:val=""/>
+      <w:lvlJc w:val="left"/>
+      <w:pPr>
+        <w:ind w:left="2160" w:hanging="360"/>
+      </w:pPr>
+      <w:rPr>
+        <w:rFonts w:ascii="Wingdings" w:hAnsi="Wingdings" w:hint="default"/>
+      </w:rPr>
+    </w:lvl>
+    <w:lvl w:ilvl="3" w:tplc="04090001" w:tentative="1">
+      <w:start w:val="1"/>
+      <w:numFmt w:val="bullet"/>
+      <w:lvlText w:val=""/>
+      <w:lvlJc w:val="left"/>
+      <w:pPr>
+        <w:ind w:left="2880" w:hanging="360"/>
+      </w:pPr>
+      <w:rPr>
+        <w:rFonts w:ascii="Symbol" w:hAnsi="Symbol" w:hint="default"/>
+      </w:rPr>
+    </w:lvl>
+    <w:lvl w:ilvl="4" w:tplc="04090003" w:tentative="1">
+      <w:start w:val="1"/>
+      <w:numFmt w:val="bullet"/>
+      <w:lvlText w:val="o"/>
+      <w:lvlJc w:val="left"/>
+      <w:pPr>
+        <w:ind w:left="3600" w:hanging="360"/>
+      </w:pPr>
+      <w:rPr>
+        <w:rFonts w:ascii="Courier New" w:hAnsi="Courier New" w:cs="Courier New" w:hint="default"/>
+      </w:rPr>
+    </w:lvl>
+    <w:lvl w:ilvl="5" w:tplc="04090005" w:tentative="1">
+      <w:start w:val="1"/>
+      <w:numFmt w:val="bullet"/>
+      <w:lvlText w:val=""/>
+      <w:lvlJc w:val="left"/>
+      <w:pPr>
+        <w:ind w:left="4320" w:hanging="360"/>
+      </w:pPr>
+      <w:rPr>
+        <w:rFonts w:ascii="Wingdings" w:hAnsi="Wingdings" w:hint="default"/>
+      </w:rPr>
+    </w:lvl>
+    <w:lvl w:ilvl="6" w:tplc="04090001" w:tentative="1">
+      <w:start w:val="1"/>
+      <w:numFmt w:val="bullet"/>
+      <w:lvlText w:val=""/>
+      <w:lvlJc w:val="left"/>
+      <w:pPr>
+        <w:ind w:left="5040" w:hanging="360"/>
+      </w:pPr>
+      <w:rPr>
+        <w:rFonts w:ascii="Symbol" w:hAnsi="Symbol" w:hint="default"/>
+      </w:rPr>
+    </w:lvl>
+    <w:lvl w:ilvl="7" w:tplc="04090003" w:tentative="1">
+      <w:start w:val="1"/>
+      <w:numFmt w:val="bullet"/>
+      <w:lvlText w:val="o"/>
+      <w:lvlJc w:val="left"/>
+      <w:pPr>
+        <w:ind w:left="5760" w:hanging="360"/>
+      </w:pPr>
+      <w:rPr>
+        <w:rFonts w:ascii="Courier New" w:hAnsi="Courier New" w:cs="Courier New" w:hint="default"/>
+      </w:rPr>
+    </w:lvl>
+    <w:lvl w:ilvl="8" w:tplc="04090005" w:tentative="1">
+      <w:start w:val="1"/>
+      <w:numFmt w:val="bullet"/>
+      <w:lvlText w:val=""/>
+      <w:lvlJc w:val="left"/>
+      <w:pPr>
+        <w:ind w:left="6480" w:hanging="360"/>
+      </w:pPr>
+      <w:rPr>
+        <w:rFonts w:ascii="Wingdings" w:hAnsi="Wingdings" w:hint="default"/>
+      </w:rPr>
+    </w:lvl>
+  </w:abstractNum>
+  <w:abstractNum w:abstractNumId="124" w15:restartNumberingAfterBreak="0">
     <w:nsid w:val="50DF51E6"/>
     <w:multiLevelType w:val="hybridMultilevel"/>
     <w:tmpl w:val="55DE87C0"/>
@@ -28521,7 +29795,7 @@
       </w:pPr>
     </w:lvl>
   </w:abstractNum>
-  <w:abstractNum w:abstractNumId="119" w15:restartNumberingAfterBreak="0">
+  <w:abstractNum w:abstractNumId="125" w15:restartNumberingAfterBreak="0">
     <w:nsid w:val="5163790C"/>
     <w:multiLevelType w:val="hybridMultilevel"/>
     <w:tmpl w:val="CFFA3BE4"/>
@@ -28610,7 +29884,7 @@
       </w:pPr>
     </w:lvl>
   </w:abstractNum>
-  <w:abstractNum w:abstractNumId="120" w15:restartNumberingAfterBreak="0">
+  <w:abstractNum w:abstractNumId="126" w15:restartNumberingAfterBreak="0">
     <w:nsid w:val="522636B4"/>
     <w:multiLevelType w:val="hybridMultilevel"/>
     <w:tmpl w:val="AB7A0F58"/>
@@ -28723,7 +29997,7 @@
       </w:rPr>
     </w:lvl>
   </w:abstractNum>
-  <w:abstractNum w:abstractNumId="121" w15:restartNumberingAfterBreak="0">
+  <w:abstractNum w:abstractNumId="127" w15:restartNumberingAfterBreak="0">
     <w:nsid w:val="534E2A77"/>
     <w:multiLevelType w:val="hybridMultilevel"/>
     <w:tmpl w:val="D8C81B4E"/>
@@ -28836,7 +30110,7 @@
       </w:rPr>
     </w:lvl>
   </w:abstractNum>
-  <w:abstractNum w:abstractNumId="122" w15:restartNumberingAfterBreak="0">
+  <w:abstractNum w:abstractNumId="128" w15:restartNumberingAfterBreak="0">
     <w:nsid w:val="541C0215"/>
     <w:multiLevelType w:val="hybridMultilevel"/>
     <w:tmpl w:val="0F3CB7E6"/>
@@ -28925,7 +30199,7 @@
       </w:pPr>
     </w:lvl>
   </w:abstractNum>
-  <w:abstractNum w:abstractNumId="123" w15:restartNumberingAfterBreak="0">
+  <w:abstractNum w:abstractNumId="129" w15:restartNumberingAfterBreak="0">
     <w:nsid w:val="542B4CA3"/>
     <w:multiLevelType w:val="hybridMultilevel"/>
     <w:tmpl w:val="7A14E6CE"/>
@@ -29038,7 +30312,7 @@
       </w:rPr>
     </w:lvl>
   </w:abstractNum>
-  <w:abstractNum w:abstractNumId="124" w15:restartNumberingAfterBreak="0">
+  <w:abstractNum w:abstractNumId="130" w15:restartNumberingAfterBreak="0">
     <w:nsid w:val="54CA0C9D"/>
     <w:multiLevelType w:val="hybridMultilevel"/>
     <w:tmpl w:val="4C7C94AA"/>
@@ -29151,7 +30425,7 @@
       </w:rPr>
     </w:lvl>
   </w:abstractNum>
-  <w:abstractNum w:abstractNumId="125" w15:restartNumberingAfterBreak="0">
+  <w:abstractNum w:abstractNumId="131" w15:restartNumberingAfterBreak="0">
     <w:nsid w:val="557E0066"/>
     <w:multiLevelType w:val="hybridMultilevel"/>
     <w:tmpl w:val="EA2E6E72"/>
@@ -29264,7 +30538,7 @@
       </w:rPr>
     </w:lvl>
   </w:abstractNum>
-  <w:abstractNum w:abstractNumId="126" w15:restartNumberingAfterBreak="0">
+  <w:abstractNum w:abstractNumId="132" w15:restartNumberingAfterBreak="0">
     <w:nsid w:val="564B5643"/>
     <w:multiLevelType w:val="hybridMultilevel"/>
     <w:tmpl w:val="2C46C3A6"/>
@@ -29353,7 +30627,7 @@
       </w:pPr>
     </w:lvl>
   </w:abstractNum>
-  <w:abstractNum w:abstractNumId="127" w15:restartNumberingAfterBreak="0">
+  <w:abstractNum w:abstractNumId="133" w15:restartNumberingAfterBreak="0">
     <w:nsid w:val="56DC0C20"/>
     <w:multiLevelType w:val="hybridMultilevel"/>
     <w:tmpl w:val="9564AA1C"/>
@@ -29466,7 +30740,7 @@
       </w:rPr>
     </w:lvl>
   </w:abstractNum>
-  <w:abstractNum w:abstractNumId="128" w15:restartNumberingAfterBreak="0">
+  <w:abstractNum w:abstractNumId="134" w15:restartNumberingAfterBreak="0">
     <w:nsid w:val="574C5675"/>
     <w:multiLevelType w:val="hybridMultilevel"/>
     <w:tmpl w:val="2CB8DF7C"/>
@@ -29579,7 +30853,7 @@
       </w:rPr>
     </w:lvl>
   </w:abstractNum>
-  <w:abstractNum w:abstractNumId="129" w15:restartNumberingAfterBreak="0">
+  <w:abstractNum w:abstractNumId="135" w15:restartNumberingAfterBreak="0">
     <w:nsid w:val="585D3CF3"/>
     <w:multiLevelType w:val="hybridMultilevel"/>
     <w:tmpl w:val="776E2F16"/>
@@ -29668,7 +30942,7 @@
       </w:pPr>
     </w:lvl>
   </w:abstractNum>
-  <w:abstractNum w:abstractNumId="130" w15:restartNumberingAfterBreak="0">
+  <w:abstractNum w:abstractNumId="136" w15:restartNumberingAfterBreak="0">
     <w:nsid w:val="58D40663"/>
     <w:multiLevelType w:val="hybridMultilevel"/>
     <w:tmpl w:val="83B2B802"/>
@@ -29757,7 +31031,120 @@
       </w:pPr>
     </w:lvl>
   </w:abstractNum>
-  <w:abstractNum w:abstractNumId="131" w15:restartNumberingAfterBreak="0">
+  <w:abstractNum w:abstractNumId="137" w15:restartNumberingAfterBreak="0">
+    <w:nsid w:val="58FE50AE"/>
+    <w:multiLevelType w:val="hybridMultilevel"/>
+    <w:tmpl w:val="E71E045E"/>
+    <w:lvl w:ilvl="0" w:tplc="0409000B">
+      <w:start w:val="1"/>
+      <w:numFmt w:val="bullet"/>
+      <w:lvlText w:val=""/>
+      <w:lvlJc w:val="left"/>
+      <w:pPr>
+        <w:ind w:left="720" w:hanging="360"/>
+      </w:pPr>
+      <w:rPr>
+        <w:rFonts w:ascii="Wingdings" w:hAnsi="Wingdings" w:hint="default"/>
+      </w:rPr>
+    </w:lvl>
+    <w:lvl w:ilvl="1" w:tplc="04090003" w:tentative="1">
+      <w:start w:val="1"/>
+      <w:numFmt w:val="bullet"/>
+      <w:lvlText w:val="o"/>
+      <w:lvlJc w:val="left"/>
+      <w:pPr>
+        <w:ind w:left="1440" w:hanging="360"/>
+      </w:pPr>
+      <w:rPr>
+        <w:rFonts w:ascii="Courier New" w:hAnsi="Courier New" w:cs="Courier New" w:hint="default"/>
+      </w:rPr>
+    </w:lvl>
+    <w:lvl w:ilvl="2" w:tplc="04090005" w:tentative="1">
+      <w:start w:val="1"/>
+      <w:numFmt w:val="bullet"/>
+      <w:lvlText w:val=""/>
+      <w:lvlJc w:val="left"/>
+      <w:pPr>
+        <w:ind w:left="2160" w:hanging="360"/>
+      </w:pPr>
+      <w:rPr>
+        <w:rFonts w:ascii="Wingdings" w:hAnsi="Wingdings" w:hint="default"/>
+      </w:rPr>
+    </w:lvl>
+    <w:lvl w:ilvl="3" w:tplc="04090001" w:tentative="1">
+      <w:start w:val="1"/>
+      <w:numFmt w:val="bullet"/>
+      <w:lvlText w:val=""/>
+      <w:lvlJc w:val="left"/>
+      <w:pPr>
+        <w:ind w:left="2880" w:hanging="360"/>
+      </w:pPr>
+      <w:rPr>
+        <w:rFonts w:ascii="Symbol" w:hAnsi="Symbol" w:hint="default"/>
+      </w:rPr>
+    </w:lvl>
+    <w:lvl w:ilvl="4" w:tplc="04090003" w:tentative="1">
+      <w:start w:val="1"/>
+      <w:numFmt w:val="bullet"/>
+      <w:lvlText w:val="o"/>
+      <w:lvlJc w:val="left"/>
+      <w:pPr>
+        <w:ind w:left="3600" w:hanging="360"/>
+      </w:pPr>
+      <w:rPr>
+        <w:rFonts w:ascii="Courier New" w:hAnsi="Courier New" w:cs="Courier New" w:hint="default"/>
+      </w:rPr>
+    </w:lvl>
+    <w:lvl w:ilvl="5" w:tplc="04090005" w:tentative="1">
+      <w:start w:val="1"/>
+      <w:numFmt w:val="bullet"/>
+      <w:lvlText w:val=""/>
+      <w:lvlJc w:val="left"/>
+      <w:pPr>
+        <w:ind w:left="4320" w:hanging="360"/>
+      </w:pPr>
+      <w:rPr>
+        <w:rFonts w:ascii="Wingdings" w:hAnsi="Wingdings" w:hint="default"/>
+      </w:rPr>
+    </w:lvl>
+    <w:lvl w:ilvl="6" w:tplc="04090001" w:tentative="1">
+      <w:start w:val="1"/>
+      <w:numFmt w:val="bullet"/>
+      <w:lvlText w:val=""/>
+      <w:lvlJc w:val="left"/>
+      <w:pPr>
+        <w:ind w:left="5040" w:hanging="360"/>
+      </w:pPr>
+      <w:rPr>
+        <w:rFonts w:ascii="Symbol" w:hAnsi="Symbol" w:hint="default"/>
+      </w:rPr>
+    </w:lvl>
+    <w:lvl w:ilvl="7" w:tplc="04090003" w:tentative="1">
+      <w:start w:val="1"/>
+      <w:numFmt w:val="bullet"/>
+      <w:lvlText w:val="o"/>
+      <w:lvlJc w:val="left"/>
+      <w:pPr>
+        <w:ind w:left="5760" w:hanging="360"/>
+      </w:pPr>
+      <w:rPr>
+        <w:rFonts w:ascii="Courier New" w:hAnsi="Courier New" w:cs="Courier New" w:hint="default"/>
+      </w:rPr>
+    </w:lvl>
+    <w:lvl w:ilvl="8" w:tplc="04090005" w:tentative="1">
+      <w:start w:val="1"/>
+      <w:numFmt w:val="bullet"/>
+      <w:lvlText w:val=""/>
+      <w:lvlJc w:val="left"/>
+      <w:pPr>
+        <w:ind w:left="6480" w:hanging="360"/>
+      </w:pPr>
+      <w:rPr>
+        <w:rFonts w:ascii="Wingdings" w:hAnsi="Wingdings" w:hint="default"/>
+      </w:rPr>
+    </w:lvl>
+  </w:abstractNum>
+  <w:abstractNum w:abstractNumId="138" w15:restartNumberingAfterBreak="0">
     <w:nsid w:val="596823D4"/>
     <w:multiLevelType w:val="hybridMultilevel"/>
     <w:tmpl w:val="6A98BF5A"/>
@@ -29870,7 +31257,7 @@
       </w:rPr>
     </w:lvl>
   </w:abstractNum>
-  <w:abstractNum w:abstractNumId="132" w15:restartNumberingAfterBreak="0">
+  <w:abstractNum w:abstractNumId="139" w15:restartNumberingAfterBreak="0">
     <w:nsid w:val="598F0A81"/>
     <w:multiLevelType w:val="hybridMultilevel"/>
     <w:tmpl w:val="1586F73C"/>
@@ -29959,7 +31346,7 @@
       </w:pPr>
     </w:lvl>
   </w:abstractNum>
-  <w:abstractNum w:abstractNumId="133" w15:restartNumberingAfterBreak="0">
+  <w:abstractNum w:abstractNumId="140" w15:restartNumberingAfterBreak="0">
     <w:nsid w:val="5BED6708"/>
     <w:multiLevelType w:val="hybridMultilevel"/>
     <w:tmpl w:val="D41842DA"/>
@@ -30072,7 +31459,7 @@
       </w:rPr>
     </w:lvl>
   </w:abstractNum>
-  <w:abstractNum w:abstractNumId="134" w15:restartNumberingAfterBreak="0">
+  <w:abstractNum w:abstractNumId="141" w15:restartNumberingAfterBreak="0">
     <w:nsid w:val="5C17384B"/>
     <w:multiLevelType w:val="hybridMultilevel"/>
     <w:tmpl w:val="A260D46E"/>
@@ -30185,7 +31572,7 @@
       </w:rPr>
     </w:lvl>
   </w:abstractNum>
-  <w:abstractNum w:abstractNumId="135" w15:restartNumberingAfterBreak="0">
+  <w:abstractNum w:abstractNumId="142" w15:restartNumberingAfterBreak="0">
     <w:nsid w:val="5C8F324E"/>
     <w:multiLevelType w:val="hybridMultilevel"/>
     <w:tmpl w:val="A35464B8"/>
@@ -30274,7 +31661,7 @@
       </w:pPr>
     </w:lvl>
   </w:abstractNum>
-  <w:abstractNum w:abstractNumId="136" w15:restartNumberingAfterBreak="0">
+  <w:abstractNum w:abstractNumId="143" w15:restartNumberingAfterBreak="0">
     <w:nsid w:val="5C96307E"/>
     <w:multiLevelType w:val="hybridMultilevel"/>
     <w:tmpl w:val="302445AA"/>
@@ -30363,7 +31750,7 @@
       </w:pPr>
     </w:lvl>
   </w:abstractNum>
-  <w:abstractNum w:abstractNumId="137" w15:restartNumberingAfterBreak="0">
+  <w:abstractNum w:abstractNumId="144" w15:restartNumberingAfterBreak="0">
     <w:nsid w:val="5D083B27"/>
     <w:multiLevelType w:val="hybridMultilevel"/>
     <w:tmpl w:val="EF7AB862"/>
@@ -30476,7 +31863,7 @@
       </w:rPr>
     </w:lvl>
   </w:abstractNum>
-  <w:abstractNum w:abstractNumId="138" w15:restartNumberingAfterBreak="0">
+  <w:abstractNum w:abstractNumId="145" w15:restartNumberingAfterBreak="0">
     <w:nsid w:val="5EA10517"/>
     <w:multiLevelType w:val="hybridMultilevel"/>
     <w:tmpl w:val="D708D982"/>
@@ -30589,7 +31976,7 @@
       </w:rPr>
     </w:lvl>
   </w:abstractNum>
-  <w:abstractNum w:abstractNumId="139" w15:restartNumberingAfterBreak="0">
+  <w:abstractNum w:abstractNumId="146" w15:restartNumberingAfterBreak="0">
     <w:nsid w:val="607A7161"/>
     <w:multiLevelType w:val="hybridMultilevel"/>
     <w:tmpl w:val="BC709CC2"/>
@@ -30702,7 +32089,7 @@
       </w:rPr>
     </w:lvl>
   </w:abstractNum>
-  <w:abstractNum w:abstractNumId="140" w15:restartNumberingAfterBreak="0">
+  <w:abstractNum w:abstractNumId="147" w15:restartNumberingAfterBreak="0">
     <w:nsid w:val="60880DA8"/>
     <w:multiLevelType w:val="hybridMultilevel"/>
     <w:tmpl w:val="4B8813FC"/>
@@ -30815,7 +32202,7 @@
       </w:rPr>
     </w:lvl>
   </w:abstractNum>
-  <w:abstractNum w:abstractNumId="141" w15:restartNumberingAfterBreak="0">
+  <w:abstractNum w:abstractNumId="148" w15:restartNumberingAfterBreak="0">
     <w:nsid w:val="60A26247"/>
     <w:multiLevelType w:val="hybridMultilevel"/>
     <w:tmpl w:val="49884A0A"/>
@@ -30904,7 +32291,7 @@
       </w:pPr>
     </w:lvl>
   </w:abstractNum>
-  <w:abstractNum w:abstractNumId="142" w15:restartNumberingAfterBreak="0">
+  <w:abstractNum w:abstractNumId="149" w15:restartNumberingAfterBreak="0">
     <w:nsid w:val="62C431FE"/>
     <w:multiLevelType w:val="hybridMultilevel"/>
     <w:tmpl w:val="A0347FC4"/>
@@ -31017,7 +32404,7 @@
       </w:rPr>
     </w:lvl>
   </w:abstractNum>
-  <w:abstractNum w:abstractNumId="143" w15:restartNumberingAfterBreak="0">
+  <w:abstractNum w:abstractNumId="150" w15:restartNumberingAfterBreak="0">
     <w:nsid w:val="638114D2"/>
     <w:multiLevelType w:val="hybridMultilevel"/>
     <w:tmpl w:val="11F418AE"/>
@@ -31106,7 +32493,7 @@
       </w:pPr>
     </w:lvl>
   </w:abstractNum>
-  <w:abstractNum w:abstractNumId="144" w15:restartNumberingAfterBreak="0">
+  <w:abstractNum w:abstractNumId="151" w15:restartNumberingAfterBreak="0">
     <w:nsid w:val="65344217"/>
     <w:multiLevelType w:val="hybridMultilevel"/>
     <w:tmpl w:val="88B40608"/>
@@ -31195,7 +32582,7 @@
       </w:pPr>
     </w:lvl>
   </w:abstractNum>
-  <w:abstractNum w:abstractNumId="145" w15:restartNumberingAfterBreak="0">
+  <w:abstractNum w:abstractNumId="152" w15:restartNumberingAfterBreak="0">
     <w:nsid w:val="668422C3"/>
     <w:multiLevelType w:val="hybridMultilevel"/>
     <w:tmpl w:val="B5B8058E"/>
@@ -31308,7 +32695,7 @@
       </w:rPr>
     </w:lvl>
   </w:abstractNum>
-  <w:abstractNum w:abstractNumId="146" w15:restartNumberingAfterBreak="0">
+  <w:abstractNum w:abstractNumId="153" w15:restartNumberingAfterBreak="0">
     <w:nsid w:val="66DD6B18"/>
     <w:multiLevelType w:val="hybridMultilevel"/>
     <w:tmpl w:val="DC344DA2"/>
@@ -31421,7 +32808,7 @@
       </w:rPr>
     </w:lvl>
   </w:abstractNum>
-  <w:abstractNum w:abstractNumId="147" w15:restartNumberingAfterBreak="0">
+  <w:abstractNum w:abstractNumId="154" w15:restartNumberingAfterBreak="0">
     <w:nsid w:val="670A35B8"/>
     <w:multiLevelType w:val="hybridMultilevel"/>
     <w:tmpl w:val="C6A4095A"/>
@@ -31534,7 +32921,7 @@
       </w:rPr>
     </w:lvl>
   </w:abstractNum>
-  <w:abstractNum w:abstractNumId="148" w15:restartNumberingAfterBreak="0">
+  <w:abstractNum w:abstractNumId="155" w15:restartNumberingAfterBreak="0">
     <w:nsid w:val="6A3A7A34"/>
     <w:multiLevelType w:val="hybridMultilevel"/>
     <w:tmpl w:val="A8BCA928"/>
@@ -31647,7 +33034,7 @@
       </w:rPr>
     </w:lvl>
   </w:abstractNum>
-  <w:abstractNum w:abstractNumId="149" w15:restartNumberingAfterBreak="0">
+  <w:abstractNum w:abstractNumId="156" w15:restartNumberingAfterBreak="0">
     <w:nsid w:val="6A3B3675"/>
     <w:multiLevelType w:val="hybridMultilevel"/>
     <w:tmpl w:val="32241BD0"/>
@@ -31736,7 +33123,7 @@
       </w:pPr>
     </w:lvl>
   </w:abstractNum>
-  <w:abstractNum w:abstractNumId="150" w15:restartNumberingAfterBreak="0">
+  <w:abstractNum w:abstractNumId="157" w15:restartNumberingAfterBreak="0">
     <w:nsid w:val="6A811AA4"/>
     <w:multiLevelType w:val="hybridMultilevel"/>
     <w:tmpl w:val="5FC8E760"/>
@@ -31849,7 +33236,7 @@
       </w:rPr>
     </w:lvl>
   </w:abstractNum>
-  <w:abstractNum w:abstractNumId="151" w15:restartNumberingAfterBreak="0">
+  <w:abstractNum w:abstractNumId="158" w15:restartNumberingAfterBreak="0">
     <w:nsid w:val="6A8E282D"/>
     <w:multiLevelType w:val="hybridMultilevel"/>
     <w:tmpl w:val="3C2E0148"/>
@@ -31962,7 +33349,7 @@
       </w:rPr>
     </w:lvl>
   </w:abstractNum>
-  <w:abstractNum w:abstractNumId="152" w15:restartNumberingAfterBreak="0">
+  <w:abstractNum w:abstractNumId="159" w15:restartNumberingAfterBreak="0">
     <w:nsid w:val="6B421712"/>
     <w:multiLevelType w:val="hybridMultilevel"/>
     <w:tmpl w:val="2E10711E"/>
@@ -32051,7 +33438,7 @@
       </w:pPr>
     </w:lvl>
   </w:abstractNum>
-  <w:abstractNum w:abstractNumId="153" w15:restartNumberingAfterBreak="0">
+  <w:abstractNum w:abstractNumId="160" w15:restartNumberingAfterBreak="0">
     <w:nsid w:val="6BAE51B8"/>
     <w:multiLevelType w:val="hybridMultilevel"/>
     <w:tmpl w:val="97E83C06"/>
@@ -32164,7 +33551,7 @@
       </w:rPr>
     </w:lvl>
   </w:abstractNum>
-  <w:abstractNum w:abstractNumId="154" w15:restartNumberingAfterBreak="0">
+  <w:abstractNum w:abstractNumId="161" w15:restartNumberingAfterBreak="0">
     <w:nsid w:val="6BFD2874"/>
     <w:multiLevelType w:val="hybridMultilevel"/>
     <w:tmpl w:val="10CA7430"/>
@@ -32277,7 +33664,7 @@
       </w:rPr>
     </w:lvl>
   </w:abstractNum>
-  <w:abstractNum w:abstractNumId="155" w15:restartNumberingAfterBreak="0">
+  <w:abstractNum w:abstractNumId="162" w15:restartNumberingAfterBreak="0">
     <w:nsid w:val="6C251276"/>
     <w:multiLevelType w:val="hybridMultilevel"/>
     <w:tmpl w:val="C5304D50"/>
@@ -32390,7 +33777,7 @@
       </w:rPr>
     </w:lvl>
   </w:abstractNum>
-  <w:abstractNum w:abstractNumId="156" w15:restartNumberingAfterBreak="0">
+  <w:abstractNum w:abstractNumId="163" w15:restartNumberingAfterBreak="0">
     <w:nsid w:val="6DCF7AE2"/>
     <w:multiLevelType w:val="hybridMultilevel"/>
     <w:tmpl w:val="FA16AFC6"/>
@@ -32503,7 +33890,7 @@
       </w:rPr>
     </w:lvl>
   </w:abstractNum>
-  <w:abstractNum w:abstractNumId="157" w15:restartNumberingAfterBreak="0">
+  <w:abstractNum w:abstractNumId="164" w15:restartNumberingAfterBreak="0">
     <w:nsid w:val="6FAE324F"/>
     <w:multiLevelType w:val="hybridMultilevel"/>
     <w:tmpl w:val="7EA648FC"/>
@@ -32616,7 +34003,7 @@
       </w:rPr>
     </w:lvl>
   </w:abstractNum>
-  <w:abstractNum w:abstractNumId="158" w15:restartNumberingAfterBreak="0">
+  <w:abstractNum w:abstractNumId="165" w15:restartNumberingAfterBreak="0">
     <w:nsid w:val="6FC820B1"/>
     <w:multiLevelType w:val="hybridMultilevel"/>
     <w:tmpl w:val="975E60CE"/>
@@ -32705,7 +34092,7 @@
       </w:pPr>
     </w:lvl>
   </w:abstractNum>
-  <w:abstractNum w:abstractNumId="159" w15:restartNumberingAfterBreak="0">
+  <w:abstractNum w:abstractNumId="166" w15:restartNumberingAfterBreak="0">
     <w:nsid w:val="6FF00DCC"/>
     <w:multiLevelType w:val="hybridMultilevel"/>
     <w:tmpl w:val="03B45856"/>
@@ -32818,7 +34205,7 @@
       </w:rPr>
     </w:lvl>
   </w:abstractNum>
-  <w:abstractNum w:abstractNumId="160" w15:restartNumberingAfterBreak="0">
+  <w:abstractNum w:abstractNumId="167" w15:restartNumberingAfterBreak="0">
     <w:nsid w:val="70D03B09"/>
     <w:multiLevelType w:val="hybridMultilevel"/>
     <w:tmpl w:val="35BAA98A"/>
@@ -32931,7 +34318,7 @@
       </w:rPr>
     </w:lvl>
   </w:abstractNum>
-  <w:abstractNum w:abstractNumId="161" w15:restartNumberingAfterBreak="0">
+  <w:abstractNum w:abstractNumId="168" w15:restartNumberingAfterBreak="0">
     <w:nsid w:val="70E37A84"/>
     <w:multiLevelType w:val="hybridMultilevel"/>
     <w:tmpl w:val="4E465712"/>
@@ -33020,7 +34407,7 @@
       </w:pPr>
     </w:lvl>
   </w:abstractNum>
-  <w:abstractNum w:abstractNumId="162" w15:restartNumberingAfterBreak="0">
+  <w:abstractNum w:abstractNumId="169" w15:restartNumberingAfterBreak="0">
     <w:nsid w:val="733631C8"/>
     <w:multiLevelType w:val="hybridMultilevel"/>
     <w:tmpl w:val="E3F0F3FE"/>
@@ -33133,7 +34520,7 @@
       </w:rPr>
     </w:lvl>
   </w:abstractNum>
-  <w:abstractNum w:abstractNumId="163" w15:restartNumberingAfterBreak="0">
+  <w:abstractNum w:abstractNumId="170" w15:restartNumberingAfterBreak="0">
     <w:nsid w:val="746E7BE6"/>
     <w:multiLevelType w:val="hybridMultilevel"/>
     <w:tmpl w:val="7A3E41CA"/>
@@ -33222,7 +34609,7 @@
       </w:pPr>
     </w:lvl>
   </w:abstractNum>
-  <w:abstractNum w:abstractNumId="164" w15:restartNumberingAfterBreak="0">
+  <w:abstractNum w:abstractNumId="171" w15:restartNumberingAfterBreak="0">
     <w:nsid w:val="75AB796F"/>
     <w:multiLevelType w:val="hybridMultilevel"/>
     <w:tmpl w:val="C340F700"/>
@@ -33335,7 +34722,7 @@
       </w:rPr>
     </w:lvl>
   </w:abstractNum>
-  <w:abstractNum w:abstractNumId="165" w15:restartNumberingAfterBreak="0">
+  <w:abstractNum w:abstractNumId="172" w15:restartNumberingAfterBreak="0">
     <w:nsid w:val="760E3739"/>
     <w:multiLevelType w:val="hybridMultilevel"/>
     <w:tmpl w:val="5F0232BA"/>
@@ -33424,7 +34811,7 @@
       </w:pPr>
     </w:lvl>
   </w:abstractNum>
-  <w:abstractNum w:abstractNumId="166" w15:restartNumberingAfterBreak="0">
+  <w:abstractNum w:abstractNumId="173" w15:restartNumberingAfterBreak="0">
     <w:nsid w:val="76457FC3"/>
     <w:multiLevelType w:val="hybridMultilevel"/>
     <w:tmpl w:val="417A5FC2"/>
@@ -33537,7 +34924,7 @@
       </w:rPr>
     </w:lvl>
   </w:abstractNum>
-  <w:abstractNum w:abstractNumId="167" w15:restartNumberingAfterBreak="0">
+  <w:abstractNum w:abstractNumId="174" w15:restartNumberingAfterBreak="0">
     <w:nsid w:val="76BC6B0C"/>
     <w:multiLevelType w:val="hybridMultilevel"/>
     <w:tmpl w:val="0E4619FA"/>
@@ -33626,7 +35013,7 @@
       </w:pPr>
     </w:lvl>
   </w:abstractNum>
-  <w:abstractNum w:abstractNumId="168" w15:restartNumberingAfterBreak="0">
+  <w:abstractNum w:abstractNumId="175" w15:restartNumberingAfterBreak="0">
     <w:nsid w:val="76C12DBD"/>
     <w:multiLevelType w:val="hybridMultilevel"/>
     <w:tmpl w:val="B5262340"/>
@@ -33739,7 +35126,120 @@
       </w:rPr>
     </w:lvl>
   </w:abstractNum>
-  <w:abstractNum w:abstractNumId="169" w15:restartNumberingAfterBreak="0">
+  <w:abstractNum w:abstractNumId="176" w15:restartNumberingAfterBreak="0">
+    <w:nsid w:val="76E6308A"/>
+    <w:multiLevelType w:val="hybridMultilevel"/>
+    <w:tmpl w:val="BB2E7220"/>
+    <w:lvl w:ilvl="0" w:tplc="0409000B">
+      <w:start w:val="1"/>
+      <w:numFmt w:val="bullet"/>
+      <w:lvlText w:val=""/>
+      <w:lvlJc w:val="left"/>
+      <w:pPr>
+        <w:ind w:left="720" w:hanging="360"/>
+      </w:pPr>
+      <w:rPr>
+        <w:rFonts w:ascii="Wingdings" w:hAnsi="Wingdings" w:hint="default"/>
+      </w:rPr>
+    </w:lvl>
+    <w:lvl w:ilvl="1" w:tplc="04090003" w:tentative="1">
+      <w:start w:val="1"/>
+      <w:numFmt w:val="bullet"/>
+      <w:lvlText w:val="o"/>
+      <w:lvlJc w:val="left"/>
+      <w:pPr>
+        <w:ind w:left="1440" w:hanging="360"/>
+      </w:pPr>
+      <w:rPr>
+        <w:rFonts w:ascii="Courier New" w:hAnsi="Courier New" w:cs="Courier New" w:hint="default"/>
+      </w:rPr>
+    </w:lvl>
+    <w:lvl w:ilvl="2" w:tplc="04090005" w:tentative="1">
+      <w:start w:val="1"/>
+      <w:numFmt w:val="bullet"/>
+      <w:lvlText w:val=""/>
+      <w:lvlJc w:val="left"/>
+      <w:pPr>
+        <w:ind w:left="2160" w:hanging="360"/>
+      </w:pPr>
+      <w:rPr>
+        <w:rFonts w:ascii="Wingdings" w:hAnsi="Wingdings" w:hint="default"/>
+      </w:rPr>
+    </w:lvl>
+    <w:lvl w:ilvl="3" w:tplc="04090001" w:tentative="1">
+      <w:start w:val="1"/>
+      <w:numFmt w:val="bullet"/>
+      <w:lvlText w:val=""/>
+      <w:lvlJc w:val="left"/>
+      <w:pPr>
+        <w:ind w:left="2880" w:hanging="360"/>
+      </w:pPr>
+      <w:rPr>
+        <w:rFonts w:ascii="Symbol" w:hAnsi="Symbol" w:hint="default"/>
+      </w:rPr>
+    </w:lvl>
+    <w:lvl w:ilvl="4" w:tplc="04090003" w:tentative="1">
+      <w:start w:val="1"/>
+      <w:numFmt w:val="bullet"/>
+      <w:lvlText w:val="o"/>
+      <w:lvlJc w:val="left"/>
+      <w:pPr>
+        <w:ind w:left="3600" w:hanging="360"/>
+      </w:pPr>
+      <w:rPr>
+        <w:rFonts w:ascii="Courier New" w:hAnsi="Courier New" w:cs="Courier New" w:hint="default"/>
+      </w:rPr>
+    </w:lvl>
+    <w:lvl w:ilvl="5" w:tplc="04090005" w:tentative="1">
+      <w:start w:val="1"/>
+      <w:numFmt w:val="bullet"/>
+      <w:lvlText w:val=""/>
+      <w:lvlJc w:val="left"/>
+      <w:pPr>
+        <w:ind w:left="4320" w:hanging="360"/>
+      </w:pPr>
+      <w:rPr>
+        <w:rFonts w:ascii="Wingdings" w:hAnsi="Wingdings" w:hint="default"/>
+      </w:rPr>
+    </w:lvl>
+    <w:lvl w:ilvl="6" w:tplc="04090001" w:tentative="1">
+      <w:start w:val="1"/>
+      <w:numFmt w:val="bullet"/>
+      <w:lvlText w:val=""/>
+      <w:lvlJc w:val="left"/>
+      <w:pPr>
+        <w:ind w:left="5040" w:hanging="360"/>
+      </w:pPr>
+      <w:rPr>
+        <w:rFonts w:ascii="Symbol" w:hAnsi="Symbol" w:hint="default"/>
+      </w:rPr>
+    </w:lvl>
+    <w:lvl w:ilvl="7" w:tplc="04090003" w:tentative="1">
+      <w:start w:val="1"/>
+      <w:numFmt w:val="bullet"/>
+      <w:lvlText w:val="o"/>
+      <w:lvlJc w:val="left"/>
+      <w:pPr>
+        <w:ind w:left="5760" w:hanging="360"/>
+      </w:pPr>
+      <w:rPr>
+        <w:rFonts w:ascii="Courier New" w:hAnsi="Courier New" w:cs="Courier New" w:hint="default"/>
+      </w:rPr>
+    </w:lvl>
+    <w:lvl w:ilvl="8" w:tplc="04090005" w:tentative="1">
+      <w:start w:val="1"/>
+      <w:numFmt w:val="bullet"/>
+      <w:lvlText w:val=""/>
+      <w:lvlJc w:val="left"/>
+      <w:pPr>
+        <w:ind w:left="6480" w:hanging="360"/>
+      </w:pPr>
+      <w:rPr>
+        <w:rFonts w:ascii="Wingdings" w:hAnsi="Wingdings" w:hint="default"/>
+      </w:rPr>
+    </w:lvl>
+  </w:abstractNum>
+  <w:abstractNum w:abstractNumId="177" w15:restartNumberingAfterBreak="0">
     <w:nsid w:val="76FE3905"/>
     <w:multiLevelType w:val="hybridMultilevel"/>
     <w:tmpl w:val="ED4AF230"/>
@@ -33852,7 +35352,7 @@
       </w:rPr>
     </w:lvl>
   </w:abstractNum>
-  <w:abstractNum w:abstractNumId="170" w15:restartNumberingAfterBreak="0">
+  <w:abstractNum w:abstractNumId="178" w15:restartNumberingAfterBreak="0">
     <w:nsid w:val="77CE640C"/>
     <w:multiLevelType w:val="hybridMultilevel"/>
     <w:tmpl w:val="EF10B912"/>
@@ -33965,7 +35465,7 @@
       </w:rPr>
     </w:lvl>
   </w:abstractNum>
-  <w:abstractNum w:abstractNumId="171" w15:restartNumberingAfterBreak="0">
+  <w:abstractNum w:abstractNumId="179" w15:restartNumberingAfterBreak="0">
     <w:nsid w:val="77DD3A19"/>
     <w:multiLevelType w:val="hybridMultilevel"/>
     <w:tmpl w:val="52CA9120"/>
@@ -34078,7 +35578,7 @@
       </w:rPr>
     </w:lvl>
   </w:abstractNum>
-  <w:abstractNum w:abstractNumId="172" w15:restartNumberingAfterBreak="0">
+  <w:abstractNum w:abstractNumId="180" w15:restartNumberingAfterBreak="0">
     <w:nsid w:val="786A425C"/>
     <w:multiLevelType w:val="hybridMultilevel"/>
     <w:tmpl w:val="B6EAE0C8"/>
@@ -34167,7 +35667,7 @@
       </w:pPr>
     </w:lvl>
   </w:abstractNum>
-  <w:abstractNum w:abstractNumId="173" w15:restartNumberingAfterBreak="0">
+  <w:abstractNum w:abstractNumId="181" w15:restartNumberingAfterBreak="0">
     <w:nsid w:val="787273B3"/>
     <w:multiLevelType w:val="hybridMultilevel"/>
     <w:tmpl w:val="FAD08A0C"/>
@@ -34280,7 +35780,7 @@
       </w:rPr>
     </w:lvl>
   </w:abstractNum>
-  <w:abstractNum w:abstractNumId="174" w15:restartNumberingAfterBreak="0">
+  <w:abstractNum w:abstractNumId="182" w15:restartNumberingAfterBreak="0">
     <w:nsid w:val="79226224"/>
     <w:multiLevelType w:val="hybridMultilevel"/>
     <w:tmpl w:val="0DC0E62E"/>
@@ -34369,7 +35869,7 @@
       </w:pPr>
     </w:lvl>
   </w:abstractNum>
-  <w:abstractNum w:abstractNumId="175" w15:restartNumberingAfterBreak="0">
+  <w:abstractNum w:abstractNumId="183" w15:restartNumberingAfterBreak="0">
     <w:nsid w:val="79591D7F"/>
     <w:multiLevelType w:val="hybridMultilevel"/>
     <w:tmpl w:val="D9D42ACE"/>
@@ -34458,7 +35958,7 @@
       </w:pPr>
     </w:lvl>
   </w:abstractNum>
-  <w:abstractNum w:abstractNumId="176" w15:restartNumberingAfterBreak="0">
+  <w:abstractNum w:abstractNumId="184" w15:restartNumberingAfterBreak="0">
     <w:nsid w:val="799A66C9"/>
     <w:multiLevelType w:val="hybridMultilevel"/>
     <w:tmpl w:val="DDF6E622"/>
@@ -34571,7 +36071,7 @@
       </w:rPr>
     </w:lvl>
   </w:abstractNum>
-  <w:abstractNum w:abstractNumId="177" w15:restartNumberingAfterBreak="0">
+  <w:abstractNum w:abstractNumId="185" w15:restartNumberingAfterBreak="0">
     <w:nsid w:val="7B4D1DD1"/>
     <w:multiLevelType w:val="hybridMultilevel"/>
     <w:tmpl w:val="E9F87E80"/>
@@ -34660,7 +36160,7 @@
       </w:pPr>
     </w:lvl>
   </w:abstractNum>
-  <w:abstractNum w:abstractNumId="178" w15:restartNumberingAfterBreak="0">
+  <w:abstractNum w:abstractNumId="186" w15:restartNumberingAfterBreak="0">
     <w:nsid w:val="7B722A6F"/>
     <w:multiLevelType w:val="hybridMultilevel"/>
     <w:tmpl w:val="59EC40C6"/>
@@ -34749,7 +36249,7 @@
       </w:pPr>
     </w:lvl>
   </w:abstractNum>
-  <w:abstractNum w:abstractNumId="179" w15:restartNumberingAfterBreak="0">
+  <w:abstractNum w:abstractNumId="187" w15:restartNumberingAfterBreak="0">
     <w:nsid w:val="7B942231"/>
     <w:multiLevelType w:val="hybridMultilevel"/>
     <w:tmpl w:val="4224AC1E"/>
@@ -34838,7 +36338,7 @@
       </w:pPr>
     </w:lvl>
   </w:abstractNum>
-  <w:abstractNum w:abstractNumId="180" w15:restartNumberingAfterBreak="0">
+  <w:abstractNum w:abstractNumId="188" w15:restartNumberingAfterBreak="0">
     <w:nsid w:val="7CEC495E"/>
     <w:multiLevelType w:val="hybridMultilevel"/>
     <w:tmpl w:val="BB42516A"/>
@@ -34927,7 +36427,7 @@
       </w:pPr>
     </w:lvl>
   </w:abstractNum>
-  <w:abstractNum w:abstractNumId="181" w15:restartNumberingAfterBreak="0">
+  <w:abstractNum w:abstractNumId="189" w15:restartNumberingAfterBreak="0">
     <w:nsid w:val="7DEF7FF3"/>
     <w:multiLevelType w:val="hybridMultilevel"/>
     <w:tmpl w:val="B7F600B0"/>
@@ -35040,7 +36540,7 @@
       </w:rPr>
     </w:lvl>
   </w:abstractNum>
-  <w:abstractNum w:abstractNumId="182" w15:restartNumberingAfterBreak="0">
+  <w:abstractNum w:abstractNumId="190" w15:restartNumberingAfterBreak="0">
     <w:nsid w:val="7E2E764A"/>
     <w:multiLevelType w:val="hybridMultilevel"/>
     <w:tmpl w:val="6C208E32"/>
@@ -35129,7 +36629,7 @@
       </w:pPr>
     </w:lvl>
   </w:abstractNum>
-  <w:abstractNum w:abstractNumId="183" w15:restartNumberingAfterBreak="0">
+  <w:abstractNum w:abstractNumId="191" w15:restartNumberingAfterBreak="0">
     <w:nsid w:val="7E345BBE"/>
     <w:multiLevelType w:val="hybridMultilevel"/>
     <w:tmpl w:val="CD9451D2"/>
@@ -35242,7 +36742,7 @@
       </w:rPr>
     </w:lvl>
   </w:abstractNum>
-  <w:abstractNum w:abstractNumId="184" w15:restartNumberingAfterBreak="0">
+  <w:abstractNum w:abstractNumId="192" w15:restartNumberingAfterBreak="0">
     <w:nsid w:val="7E416834"/>
     <w:multiLevelType w:val="hybridMultilevel"/>
     <w:tmpl w:val="CB7A81AA"/>
@@ -35355,7 +36855,7 @@
       </w:rPr>
     </w:lvl>
   </w:abstractNum>
-  <w:abstractNum w:abstractNumId="185" w15:restartNumberingAfterBreak="0">
+  <w:abstractNum w:abstractNumId="193" w15:restartNumberingAfterBreak="0">
     <w:nsid w:val="7E752238"/>
     <w:multiLevelType w:val="hybridMultilevel"/>
     <w:tmpl w:val="5386A7C6"/>
@@ -35444,7 +36944,7 @@
       </w:pPr>
     </w:lvl>
   </w:abstractNum>
-  <w:abstractNum w:abstractNumId="186" w15:restartNumberingAfterBreak="0">
+  <w:abstractNum w:abstractNumId="194" w15:restartNumberingAfterBreak="0">
     <w:nsid w:val="7ED91911"/>
     <w:multiLevelType w:val="hybridMultilevel"/>
     <w:tmpl w:val="A2227202"/>
@@ -35557,7 +37057,7 @@
       </w:rPr>
     </w:lvl>
   </w:abstractNum>
-  <w:abstractNum w:abstractNumId="187" w15:restartNumberingAfterBreak="0">
+  <w:abstractNum w:abstractNumId="195" w15:restartNumberingAfterBreak="0">
     <w:nsid w:val="7F1F0CDE"/>
     <w:multiLevelType w:val="hybridMultilevel"/>
     <w:tmpl w:val="A7EC9F58"/>
@@ -35671,570 +37171,594 @@
     </w:lvl>
   </w:abstractNum>
   <w:num w:numId="1">
-    <w:abstractNumId w:val="172"/>
+    <w:abstractNumId w:val="180"/>
   </w:num>
   <w:num w:numId="2">
-    <w:abstractNumId w:val="43"/>
+    <w:abstractNumId w:val="44"/>
   </w:num>
   <w:num w:numId="3">
-    <w:abstractNumId w:val="8"/>
+    <w:abstractNumId w:val="9"/>
   </w:num>
   <w:num w:numId="4">
-    <w:abstractNumId w:val="158"/>
+    <w:abstractNumId w:val="165"/>
   </w:num>
   <w:num w:numId="5">
-    <w:abstractNumId w:val="24"/>
+    <w:abstractNumId w:val="25"/>
   </w:num>
   <w:num w:numId="6">
-    <w:abstractNumId w:val="96"/>
+    <w:abstractNumId w:val="101"/>
   </w:num>
   <w:num w:numId="7">
     <w:abstractNumId w:val="2"/>
   </w:num>
   <w:num w:numId="8">
-    <w:abstractNumId w:val="20"/>
+    <w:abstractNumId w:val="21"/>
   </w:num>
   <w:num w:numId="9">
-    <w:abstractNumId w:val="123"/>
+    <w:abstractNumId w:val="129"/>
   </w:num>
   <w:num w:numId="10">
-    <w:abstractNumId w:val="81"/>
+    <w:abstractNumId w:val="86"/>
   </w:num>
   <w:num w:numId="11">
-    <w:abstractNumId w:val="166"/>
+    <w:abstractNumId w:val="173"/>
   </w:num>
   <w:num w:numId="12">
-    <w:abstractNumId w:val="57"/>
+    <w:abstractNumId w:val="60"/>
   </w:num>
   <w:num w:numId="13">
-    <w:abstractNumId w:val="157"/>
+    <w:abstractNumId w:val="164"/>
   </w:num>
   <w:num w:numId="14">
-    <w:abstractNumId w:val="169"/>
+    <w:abstractNumId w:val="177"/>
   </w:num>
   <w:num w:numId="15">
-    <w:abstractNumId w:val="101"/>
+    <w:abstractNumId w:val="106"/>
   </w:num>
   <w:num w:numId="16">
-    <w:abstractNumId w:val="26"/>
+    <w:abstractNumId w:val="27"/>
   </w:num>
   <w:num w:numId="17">
-    <w:abstractNumId w:val="174"/>
+    <w:abstractNumId w:val="182"/>
   </w:num>
   <w:num w:numId="18">
-    <w:abstractNumId w:val="168"/>
+    <w:abstractNumId w:val="175"/>
   </w:num>
   <w:num w:numId="19">
-    <w:abstractNumId w:val="84"/>
+    <w:abstractNumId w:val="89"/>
   </w:num>
   <w:num w:numId="20">
-    <w:abstractNumId w:val="28"/>
+    <w:abstractNumId w:val="29"/>
   </w:num>
   <w:num w:numId="21">
-    <w:abstractNumId w:val="140"/>
+    <w:abstractNumId w:val="147"/>
   </w:num>
   <w:num w:numId="22">
+    <w:abstractNumId w:val="59"/>
+  </w:num>
+  <w:num w:numId="23">
+    <w:abstractNumId w:val="74"/>
+  </w:num>
+  <w:num w:numId="24">
+    <w:abstractNumId w:val="189"/>
+  </w:num>
+  <w:num w:numId="25">
+    <w:abstractNumId w:val="141"/>
+  </w:num>
+  <w:num w:numId="26">
+    <w:abstractNumId w:val="65"/>
+  </w:num>
+  <w:num w:numId="27">
+    <w:abstractNumId w:val="152"/>
+  </w:num>
+  <w:num w:numId="28">
+    <w:abstractNumId w:val="8"/>
+  </w:num>
+  <w:num w:numId="29">
+    <w:abstractNumId w:val="39"/>
+  </w:num>
+  <w:num w:numId="30">
     <w:abstractNumId w:val="56"/>
   </w:num>
-  <w:num w:numId="23">
-    <w:abstractNumId w:val="70"/>
+  <w:num w:numId="31">
+    <w:abstractNumId w:val="75"/>
   </w:num>
-  <w:num w:numId="24">
-    <w:abstractNumId w:val="181"/>
+  <w:num w:numId="32">
+    <w:abstractNumId w:val="37"/>
   </w:num>
-  <w:num w:numId="25">
-    <w:abstractNumId w:val="134"/>
-  </w:num>
-  <w:num w:numId="26">
-    <w:abstractNumId w:val="61"/>
-  </w:num>
-  <w:num w:numId="27">
-    <w:abstractNumId w:val="145"/>
-  </w:num>
-  <w:num w:numId="28">
-    <w:abstractNumId w:val="7"/>
-  </w:num>
-  <w:num w:numId="29">
+  <w:num w:numId="33">
     <w:abstractNumId w:val="38"/>
   </w:num>
-  <w:num w:numId="30">
-    <w:abstractNumId w:val="53"/>
-  </w:num>
-  <w:num w:numId="31">
-    <w:abstractNumId w:val="71"/>
-  </w:num>
-  <w:num w:numId="32">
-    <w:abstractNumId w:val="36"/>
-  </w:num>
-  <w:num w:numId="33">
-    <w:abstractNumId w:val="37"/>
-  </w:num>
   <w:num w:numId="34">
-    <w:abstractNumId w:val="44"/>
+    <w:abstractNumId w:val="45"/>
   </w:num>
   <w:num w:numId="35">
-    <w:abstractNumId w:val="164"/>
+    <w:abstractNumId w:val="171"/>
   </w:num>
   <w:num w:numId="36">
-    <w:abstractNumId w:val="85"/>
+    <w:abstractNumId w:val="90"/>
   </w:num>
   <w:num w:numId="37">
-    <w:abstractNumId w:val="29"/>
+    <w:abstractNumId w:val="30"/>
   </w:num>
   <w:num w:numId="38">
-    <w:abstractNumId w:val="141"/>
+    <w:abstractNumId w:val="148"/>
   </w:num>
   <w:num w:numId="39">
-    <w:abstractNumId w:val="13"/>
+    <w:abstractNumId w:val="14"/>
   </w:num>
   <w:num w:numId="40">
-    <w:abstractNumId w:val="131"/>
+    <w:abstractNumId w:val="138"/>
   </w:num>
   <w:num w:numId="41">
-    <w:abstractNumId w:val="98"/>
+    <w:abstractNumId w:val="103"/>
   </w:num>
   <w:num w:numId="42">
-    <w:abstractNumId w:val="77"/>
+    <w:abstractNumId w:val="82"/>
   </w:num>
   <w:num w:numId="43">
-    <w:abstractNumId w:val="59"/>
+    <w:abstractNumId w:val="62"/>
   </w:num>
   <w:num w:numId="44">
-    <w:abstractNumId w:val="74"/>
+    <w:abstractNumId w:val="78"/>
   </w:num>
   <w:num w:numId="45">
-    <w:abstractNumId w:val="120"/>
+    <w:abstractNumId w:val="126"/>
   </w:num>
   <w:num w:numId="46">
+    <w:abstractNumId w:val="107"/>
+  </w:num>
+  <w:num w:numId="47">
+    <w:abstractNumId w:val="93"/>
+  </w:num>
+  <w:num w:numId="48">
+    <w:abstractNumId w:val="42"/>
+  </w:num>
+  <w:num w:numId="49">
+    <w:abstractNumId w:val="91"/>
+  </w:num>
+  <w:num w:numId="50">
+    <w:abstractNumId w:val="10"/>
+  </w:num>
+  <w:num w:numId="51">
+    <w:abstractNumId w:val="179"/>
+  </w:num>
+  <w:num w:numId="52">
+    <w:abstractNumId w:val="19"/>
+  </w:num>
+  <w:num w:numId="53">
     <w:abstractNumId w:val="102"/>
   </w:num>
-  <w:num w:numId="47">
-    <w:abstractNumId w:val="88"/>
-  </w:num>
-  <w:num w:numId="48">
-    <w:abstractNumId w:val="41"/>
-  </w:num>
-  <w:num w:numId="49">
-    <w:abstractNumId w:val="86"/>
-  </w:num>
-  <w:num w:numId="50">
-    <w:abstractNumId w:val="9"/>
-  </w:num>
-  <w:num w:numId="51">
-    <w:abstractNumId w:val="171"/>
-  </w:num>
-  <w:num w:numId="52">
-    <w:abstractNumId w:val="18"/>
-  </w:num>
-  <w:num w:numId="53">
-    <w:abstractNumId w:val="97"/>
-  </w:num>
   <w:num w:numId="54">
-    <w:abstractNumId w:val="176"/>
+    <w:abstractNumId w:val="184"/>
   </w:num>
   <w:num w:numId="55">
     <w:abstractNumId w:val="1"/>
   </w:num>
   <w:num w:numId="56">
-    <w:abstractNumId w:val="165"/>
+    <w:abstractNumId w:val="172"/>
   </w:num>
   <w:num w:numId="57">
-    <w:abstractNumId w:val="179"/>
+    <w:abstractNumId w:val="187"/>
   </w:num>
   <w:num w:numId="58">
-    <w:abstractNumId w:val="19"/>
+    <w:abstractNumId w:val="20"/>
   </w:num>
   <w:num w:numId="59">
-    <w:abstractNumId w:val="186"/>
+    <w:abstractNumId w:val="194"/>
   </w:num>
   <w:num w:numId="60">
+    <w:abstractNumId w:val="133"/>
+  </w:num>
+  <w:num w:numId="61">
+    <w:abstractNumId w:val="61"/>
+  </w:num>
+  <w:num w:numId="62">
+    <w:abstractNumId w:val="139"/>
+  </w:num>
+  <w:num w:numId="63">
+    <w:abstractNumId w:val="192"/>
+  </w:num>
+  <w:num w:numId="64">
+    <w:abstractNumId w:val="81"/>
+  </w:num>
+  <w:num w:numId="65">
+    <w:abstractNumId w:val="7"/>
+  </w:num>
+  <w:num w:numId="66">
+    <w:abstractNumId w:val="50"/>
+  </w:num>
+  <w:num w:numId="67">
+    <w:abstractNumId w:val="108"/>
+  </w:num>
+  <w:num w:numId="68">
+    <w:abstractNumId w:val="104"/>
+  </w:num>
+  <w:num w:numId="69">
+    <w:abstractNumId w:val="116"/>
+  </w:num>
+  <w:num w:numId="70">
+    <w:abstractNumId w:val="80"/>
+  </w:num>
+  <w:num w:numId="71">
+    <w:abstractNumId w:val="178"/>
+  </w:num>
+  <w:num w:numId="72">
+    <w:abstractNumId w:val="146"/>
+  </w:num>
+  <w:num w:numId="73">
+    <w:abstractNumId w:val="161"/>
+  </w:num>
+  <w:num w:numId="74">
+    <w:abstractNumId w:val="143"/>
+  </w:num>
+  <w:num w:numId="75">
+    <w:abstractNumId w:val="48"/>
+  </w:num>
+  <w:num w:numId="76">
+    <w:abstractNumId w:val="163"/>
+  </w:num>
+  <w:num w:numId="77">
+    <w:abstractNumId w:val="53"/>
+  </w:num>
+  <w:num w:numId="78">
+    <w:abstractNumId w:val="26"/>
+  </w:num>
+  <w:num w:numId="79">
+    <w:abstractNumId w:val="97"/>
+  </w:num>
+  <w:num w:numId="80">
+    <w:abstractNumId w:val="57"/>
+  </w:num>
+  <w:num w:numId="81">
+    <w:abstractNumId w:val="66"/>
+  </w:num>
+  <w:num w:numId="82">
+    <w:abstractNumId w:val="119"/>
+  </w:num>
+  <w:num w:numId="83">
+    <w:abstractNumId w:val="122"/>
+  </w:num>
+  <w:num w:numId="84">
+    <w:abstractNumId w:val="69"/>
+  </w:num>
+  <w:num w:numId="85">
+    <w:abstractNumId w:val="33"/>
+  </w:num>
+  <w:num w:numId="86">
+    <w:abstractNumId w:val="115"/>
+  </w:num>
+  <w:num w:numId="87">
+    <w:abstractNumId w:val="40"/>
+  </w:num>
+  <w:num w:numId="88">
+    <w:abstractNumId w:val="12"/>
+  </w:num>
+  <w:num w:numId="89">
+    <w:abstractNumId w:val="145"/>
+  </w:num>
+  <w:num w:numId="90">
+    <w:abstractNumId w:val="36"/>
+  </w:num>
+  <w:num w:numId="91">
+    <w:abstractNumId w:val="131"/>
+  </w:num>
+  <w:num w:numId="92">
+    <w:abstractNumId w:val="134"/>
+  </w:num>
+  <w:num w:numId="93">
+    <w:abstractNumId w:val="6"/>
+  </w:num>
+  <w:num w:numId="94">
+    <w:abstractNumId w:val="88"/>
+  </w:num>
+  <w:num w:numId="95">
+    <w:abstractNumId w:val="16"/>
+  </w:num>
+  <w:num w:numId="96">
+    <w:abstractNumId w:val="49"/>
+  </w:num>
+  <w:num w:numId="97">
+    <w:abstractNumId w:val="71"/>
+  </w:num>
+  <w:num w:numId="98">
+    <w:abstractNumId w:val="162"/>
+  </w:num>
+  <w:num w:numId="99">
+    <w:abstractNumId w:val="118"/>
+  </w:num>
+  <w:num w:numId="100">
+    <w:abstractNumId w:val="35"/>
+  </w:num>
+  <w:num w:numId="101">
+    <w:abstractNumId w:val="140"/>
+  </w:num>
+  <w:num w:numId="102">
+    <w:abstractNumId w:val="117"/>
+  </w:num>
+  <w:num w:numId="103">
+    <w:abstractNumId w:val="166"/>
+  </w:num>
+  <w:num w:numId="104">
+    <w:abstractNumId w:val="95"/>
+  </w:num>
+  <w:num w:numId="105">
+    <w:abstractNumId w:val="144"/>
+  </w:num>
+  <w:num w:numId="106">
+    <w:abstractNumId w:val="120"/>
+  </w:num>
+  <w:num w:numId="107">
+    <w:abstractNumId w:val="22"/>
+  </w:num>
+  <w:num w:numId="108">
+    <w:abstractNumId w:val="85"/>
+  </w:num>
+  <w:num w:numId="109">
+    <w:abstractNumId w:val="67"/>
+  </w:num>
+  <w:num w:numId="110">
+    <w:abstractNumId w:val="157"/>
+  </w:num>
+  <w:num w:numId="111">
+    <w:abstractNumId w:val="160"/>
+  </w:num>
+  <w:num w:numId="112">
+    <w:abstractNumId w:val="112"/>
+  </w:num>
+  <w:num w:numId="113">
+    <w:abstractNumId w:val="47"/>
+  </w:num>
+  <w:num w:numId="114">
+    <w:abstractNumId w:val="174"/>
+  </w:num>
+  <w:num w:numId="115">
+    <w:abstractNumId w:val="153"/>
+  </w:num>
+  <w:num w:numId="116">
+    <w:abstractNumId w:val="195"/>
+  </w:num>
+  <w:num w:numId="117">
+    <w:abstractNumId w:val="76"/>
+  </w:num>
+  <w:num w:numId="118">
+    <w:abstractNumId w:val="43"/>
+  </w:num>
+  <w:num w:numId="119">
+    <w:abstractNumId w:val="13"/>
+  </w:num>
+  <w:num w:numId="120">
+    <w:abstractNumId w:val="183"/>
+  </w:num>
+  <w:num w:numId="121">
+    <w:abstractNumId w:val="18"/>
+  </w:num>
+  <w:num w:numId="122">
+    <w:abstractNumId w:val="72"/>
+  </w:num>
+  <w:num w:numId="123">
+    <w:abstractNumId w:val="121"/>
+  </w:num>
+  <w:num w:numId="124">
+    <w:abstractNumId w:val="17"/>
+  </w:num>
+  <w:num w:numId="125">
+    <w:abstractNumId w:val="70"/>
+  </w:num>
+  <w:num w:numId="126">
+    <w:abstractNumId w:val="11"/>
+  </w:num>
+  <w:num w:numId="127">
+    <w:abstractNumId w:val="99"/>
+  </w:num>
+  <w:num w:numId="128">
+    <w:abstractNumId w:val="169"/>
+  </w:num>
+  <w:num w:numId="129">
     <w:abstractNumId w:val="127"/>
   </w:num>
-  <w:num w:numId="61">
+  <w:num w:numId="130">
+    <w:abstractNumId w:val="100"/>
+  </w:num>
+  <w:num w:numId="131">
+    <w:abstractNumId w:val="168"/>
+  </w:num>
+  <w:num w:numId="132">
+    <w:abstractNumId w:val="167"/>
+  </w:num>
+  <w:num w:numId="133">
+    <w:abstractNumId w:val="51"/>
+  </w:num>
+  <w:num w:numId="134">
+    <w:abstractNumId w:val="98"/>
+  </w:num>
+  <w:num w:numId="135">
+    <w:abstractNumId w:val="15"/>
+  </w:num>
+  <w:num w:numId="136">
+    <w:abstractNumId w:val="193"/>
+  </w:num>
+  <w:num w:numId="137">
+    <w:abstractNumId w:val="4"/>
+  </w:num>
+  <w:num w:numId="138">
+    <w:abstractNumId w:val="110"/>
+  </w:num>
+  <w:num w:numId="139">
+    <w:abstractNumId w:val="96"/>
+  </w:num>
+  <w:num w:numId="140">
+    <w:abstractNumId w:val="135"/>
+  </w:num>
+  <w:num w:numId="141">
+    <w:abstractNumId w:val="111"/>
+  </w:num>
+  <w:num w:numId="142">
+    <w:abstractNumId w:val="23"/>
+  </w:num>
+  <w:num w:numId="143">
+    <w:abstractNumId w:val="155"/>
+  </w:num>
+  <w:num w:numId="144">
+    <w:abstractNumId w:val="156"/>
+  </w:num>
+  <w:num w:numId="145">
+    <w:abstractNumId w:val="32"/>
+  </w:num>
+  <w:num w:numId="146">
+    <w:abstractNumId w:val="151"/>
+  </w:num>
+  <w:num w:numId="147">
+    <w:abstractNumId w:val="170"/>
+  </w:num>
+  <w:num w:numId="148">
+    <w:abstractNumId w:val="150"/>
+  </w:num>
+  <w:num w:numId="149">
+    <w:abstractNumId w:val="159"/>
+  </w:num>
+  <w:num w:numId="150">
+    <w:abstractNumId w:val="109"/>
+  </w:num>
+  <w:num w:numId="151">
     <w:abstractNumId w:val="58"/>
   </w:num>
-  <w:num w:numId="62">
+  <w:num w:numId="152">
+    <w:abstractNumId w:val="190"/>
+  </w:num>
+  <w:num w:numId="153">
+    <w:abstractNumId w:val="77"/>
+  </w:num>
+  <w:num w:numId="154">
+    <w:abstractNumId w:val="142"/>
+  </w:num>
+  <w:num w:numId="155">
+    <w:abstractNumId w:val="64"/>
+  </w:num>
+  <w:num w:numId="156">
     <w:abstractNumId w:val="132"/>
   </w:num>
-  <w:num w:numId="63">
-    <w:abstractNumId w:val="184"/>
+  <w:num w:numId="157">
+    <w:abstractNumId w:val="87"/>
   </w:num>
-  <w:num w:numId="64">
-    <w:abstractNumId w:val="76"/>
+  <w:num w:numId="158">
+    <w:abstractNumId w:val="41"/>
   </w:num>
-  <w:num w:numId="65">
-    <w:abstractNumId w:val="6"/>
+  <w:num w:numId="159">
+    <w:abstractNumId w:val="83"/>
   </w:num>
-  <w:num w:numId="66">
-    <w:abstractNumId w:val="49"/>
+  <w:num w:numId="160">
+    <w:abstractNumId w:val="130"/>
   </w:num>
-  <w:num w:numId="67">
-    <w:abstractNumId w:val="103"/>
+  <w:num w:numId="161">
+    <w:abstractNumId w:val="28"/>
   </w:num>
-  <w:num w:numId="68">
-    <w:abstractNumId w:val="99"/>
+  <w:num w:numId="162">
+    <w:abstractNumId w:val="124"/>
   </w:num>
-  <w:num w:numId="69">
-    <w:abstractNumId w:val="111"/>
+  <w:num w:numId="163">
+    <w:abstractNumId w:val="92"/>
   </w:num>
-  <w:num w:numId="70">
-    <w:abstractNumId w:val="75"/>
+  <w:num w:numId="164">
+    <w:abstractNumId w:val="149"/>
   </w:num>
-  <w:num w:numId="71">
-    <w:abstractNumId w:val="170"/>
+  <w:num w:numId="165">
+    <w:abstractNumId w:val="158"/>
   </w:num>
-  <w:num w:numId="72">
-    <w:abstractNumId w:val="139"/>
+  <w:num w:numId="166">
+    <w:abstractNumId w:val="84"/>
   </w:num>
-  <w:num w:numId="73">
+  <w:num w:numId="167">
+    <w:abstractNumId w:val="94"/>
+  </w:num>
+  <w:num w:numId="168">
+    <w:abstractNumId w:val="188"/>
+  </w:num>
+  <w:num w:numId="169">
+    <w:abstractNumId w:val="114"/>
+  </w:num>
+  <w:num w:numId="170">
     <w:abstractNumId w:val="154"/>
   </w:num>
-  <w:num w:numId="74">
+  <w:num w:numId="171">
+    <w:abstractNumId w:val="191"/>
+  </w:num>
+  <w:num w:numId="172">
+    <w:abstractNumId w:val="31"/>
+  </w:num>
+  <w:num w:numId="173">
+    <w:abstractNumId w:val="5"/>
+  </w:num>
+  <w:num w:numId="174">
+    <w:abstractNumId w:val="128"/>
+  </w:num>
+  <w:num w:numId="175">
+    <w:abstractNumId w:val="73"/>
+  </w:num>
+  <w:num w:numId="176">
     <w:abstractNumId w:val="136"/>
   </w:num>
-  <w:num w:numId="75">
-    <w:abstractNumId w:val="47"/>
+  <w:num w:numId="177">
+    <w:abstractNumId w:val="68"/>
   </w:num>
-  <w:num w:numId="76">
-    <w:abstractNumId w:val="156"/>
+  <w:num w:numId="178">
+    <w:abstractNumId w:val="185"/>
   </w:num>
-  <w:num w:numId="77">
-    <w:abstractNumId w:val="51"/>
+  <w:num w:numId="179">
+    <w:abstractNumId w:val="125"/>
   </w:num>
-  <w:num w:numId="78">
-    <w:abstractNumId w:val="25"/>
+  <w:num w:numId="180">
+    <w:abstractNumId w:val="34"/>
   </w:num>
-  <w:num w:numId="79">
-    <w:abstractNumId w:val="92"/>
+  <w:num w:numId="181">
+    <w:abstractNumId w:val="46"/>
   </w:num>
-  <w:num w:numId="80">
+  <w:num w:numId="182">
     <w:abstractNumId w:val="54"/>
   </w:num>
-  <w:num w:numId="81">
-    <w:abstractNumId w:val="62"/>
-  </w:num>
-  <w:num w:numId="82">
-    <w:abstractNumId w:val="114"/>
-  </w:num>
-  <w:num w:numId="83">
-    <w:abstractNumId w:val="117"/>
-  </w:num>
-  <w:num w:numId="84">
-    <w:abstractNumId w:val="65"/>
-  </w:num>
-  <w:num w:numId="85">
-    <w:abstractNumId w:val="32"/>
-  </w:num>
-  <w:num w:numId="86">
-    <w:abstractNumId w:val="110"/>
-  </w:num>
-  <w:num w:numId="87">
-    <w:abstractNumId w:val="39"/>
-  </w:num>
-  <w:num w:numId="88">
-    <w:abstractNumId w:val="11"/>
-  </w:num>
-  <w:num w:numId="89">
-    <w:abstractNumId w:val="138"/>
-  </w:num>
-  <w:num w:numId="90">
-    <w:abstractNumId w:val="35"/>
-  </w:num>
-  <w:num w:numId="91">
-    <w:abstractNumId w:val="125"/>
-  </w:num>
-  <w:num w:numId="92">
-    <w:abstractNumId w:val="128"/>
-  </w:num>
-  <w:num w:numId="93">
-    <w:abstractNumId w:val="5"/>
-  </w:num>
-  <w:num w:numId="94">
-    <w:abstractNumId w:val="83"/>
-  </w:num>
-  <w:num w:numId="95">
-    <w:abstractNumId w:val="15"/>
-  </w:num>
-  <w:num w:numId="96">
-    <w:abstractNumId w:val="48"/>
-  </w:num>
-  <w:num w:numId="97">
-    <w:abstractNumId w:val="67"/>
-  </w:num>
-  <w:num w:numId="98">
-    <w:abstractNumId w:val="155"/>
-  </w:num>
-  <w:num w:numId="99">
-    <w:abstractNumId w:val="113"/>
-  </w:num>
-  <w:num w:numId="100">
-    <w:abstractNumId w:val="34"/>
-  </w:num>
-  <w:num w:numId="101">
-    <w:abstractNumId w:val="133"/>
-  </w:num>
-  <w:num w:numId="102">
-    <w:abstractNumId w:val="112"/>
-  </w:num>
-  <w:num w:numId="103">
-    <w:abstractNumId w:val="159"/>
-  </w:num>
-  <w:num w:numId="104">
-    <w:abstractNumId w:val="90"/>
-  </w:num>
-  <w:num w:numId="105">
-    <w:abstractNumId w:val="137"/>
-  </w:num>
-  <w:num w:numId="106">
-    <w:abstractNumId w:val="115"/>
-  </w:num>
-  <w:num w:numId="107">
-    <w:abstractNumId w:val="21"/>
-  </w:num>
-  <w:num w:numId="108">
-    <w:abstractNumId w:val="80"/>
-  </w:num>
-  <w:num w:numId="109">
-    <w:abstractNumId w:val="63"/>
-  </w:num>
-  <w:num w:numId="110">
-    <w:abstractNumId w:val="150"/>
-  </w:num>
-  <w:num w:numId="111">
-    <w:abstractNumId w:val="153"/>
-  </w:num>
-  <w:num w:numId="112">
-    <w:abstractNumId w:val="107"/>
-  </w:num>
-  <w:num w:numId="113">
-    <w:abstractNumId w:val="46"/>
-  </w:num>
-  <w:num w:numId="114">
-    <w:abstractNumId w:val="167"/>
-  </w:num>
-  <w:num w:numId="115">
-    <w:abstractNumId w:val="146"/>
-  </w:num>
-  <w:num w:numId="116">
-    <w:abstractNumId w:val="187"/>
-  </w:num>
-  <w:num w:numId="117">
-    <w:abstractNumId w:val="72"/>
-  </w:num>
-  <w:num w:numId="118">
-    <w:abstractNumId w:val="42"/>
-  </w:num>
-  <w:num w:numId="119">
-    <w:abstractNumId w:val="12"/>
-  </w:num>
-  <w:num w:numId="120">
-    <w:abstractNumId w:val="175"/>
-  </w:num>
-  <w:num w:numId="121">
-    <w:abstractNumId w:val="17"/>
-  </w:num>
-  <w:num w:numId="122">
-    <w:abstractNumId w:val="68"/>
-  </w:num>
-  <w:num w:numId="123">
-    <w:abstractNumId w:val="116"/>
-  </w:num>
-  <w:num w:numId="124">
-    <w:abstractNumId w:val="16"/>
-  </w:num>
-  <w:num w:numId="125">
-    <w:abstractNumId w:val="66"/>
-  </w:num>
-  <w:num w:numId="126">
-    <w:abstractNumId w:val="10"/>
-  </w:num>
-  <w:num w:numId="127">
-    <w:abstractNumId w:val="94"/>
-  </w:num>
-  <w:num w:numId="128">
-    <w:abstractNumId w:val="162"/>
-  </w:num>
-  <w:num w:numId="129">
-    <w:abstractNumId w:val="121"/>
-  </w:num>
-  <w:num w:numId="130">
-    <w:abstractNumId w:val="95"/>
-  </w:num>
-  <w:num w:numId="131">
-    <w:abstractNumId w:val="161"/>
-  </w:num>
-  <w:num w:numId="132">
-    <w:abstractNumId w:val="160"/>
-  </w:num>
-  <w:num w:numId="133">
-    <w:abstractNumId w:val="50"/>
-  </w:num>
-  <w:num w:numId="134">
-    <w:abstractNumId w:val="93"/>
-  </w:num>
-  <w:num w:numId="135">
-    <w:abstractNumId w:val="14"/>
-  </w:num>
-  <w:num w:numId="136">
-    <w:abstractNumId w:val="185"/>
-  </w:num>
-  <w:num w:numId="137">
-    <w:abstractNumId w:val="3"/>
-  </w:num>
-  <w:num w:numId="138">
-    <w:abstractNumId w:val="105"/>
-  </w:num>
-  <w:num w:numId="139">
-    <w:abstractNumId w:val="91"/>
-  </w:num>
-  <w:num w:numId="140">
-    <w:abstractNumId w:val="129"/>
-  </w:num>
-  <w:num w:numId="141">
-    <w:abstractNumId w:val="106"/>
-  </w:num>
-  <w:num w:numId="142">
-    <w:abstractNumId w:val="22"/>
-  </w:num>
-  <w:num w:numId="143">
-    <w:abstractNumId w:val="148"/>
-  </w:num>
-  <w:num w:numId="144">
-    <w:abstractNumId w:val="149"/>
-  </w:num>
-  <w:num w:numId="145">
-    <w:abstractNumId w:val="31"/>
-  </w:num>
-  <w:num w:numId="146">
-    <w:abstractNumId w:val="144"/>
-  </w:num>
-  <w:num w:numId="147">
-    <w:abstractNumId w:val="163"/>
-  </w:num>
-  <w:num w:numId="148">
-    <w:abstractNumId w:val="143"/>
-  </w:num>
-  <w:num w:numId="149">
-    <w:abstractNumId w:val="152"/>
-  </w:num>
-  <w:num w:numId="150">
-    <w:abstractNumId w:val="104"/>
-  </w:num>
-  <w:num w:numId="151">
-    <w:abstractNumId w:val="55"/>
-  </w:num>
-  <w:num w:numId="152">
-    <w:abstractNumId w:val="182"/>
-  </w:num>
-  <w:num w:numId="153">
-    <w:abstractNumId w:val="73"/>
-  </w:num>
-  <w:num w:numId="154">
-    <w:abstractNumId w:val="135"/>
-  </w:num>
-  <w:num w:numId="155">
-    <w:abstractNumId w:val="60"/>
-  </w:num>
-  <w:num w:numId="156">
-    <w:abstractNumId w:val="126"/>
-  </w:num>
-  <w:num w:numId="157">
-    <w:abstractNumId w:val="82"/>
-  </w:num>
-  <w:num w:numId="158">
-    <w:abstractNumId w:val="40"/>
-  </w:num>
-  <w:num w:numId="159">
-    <w:abstractNumId w:val="78"/>
-  </w:num>
-  <w:num w:numId="160">
-    <w:abstractNumId w:val="124"/>
-  </w:num>
-  <w:num w:numId="161">
-    <w:abstractNumId w:val="27"/>
-  </w:num>
-  <w:num w:numId="162">
-    <w:abstractNumId w:val="118"/>
-  </w:num>
-  <w:num w:numId="163">
-    <w:abstractNumId w:val="87"/>
-  </w:num>
-  <w:num w:numId="164">
-    <w:abstractNumId w:val="142"/>
-  </w:num>
-  <w:num w:numId="165">
-    <w:abstractNumId w:val="151"/>
-  </w:num>
-  <w:num w:numId="166">
-    <w:abstractNumId w:val="79"/>
-  </w:num>
-  <w:num w:numId="167">
-    <w:abstractNumId w:val="89"/>
-  </w:num>
-  <w:num w:numId="168">
-    <w:abstractNumId w:val="180"/>
-  </w:num>
-  <w:num w:numId="169">
-    <w:abstractNumId w:val="109"/>
-  </w:num>
-  <w:num w:numId="170">
-    <w:abstractNumId w:val="147"/>
-  </w:num>
-  <w:num w:numId="171">
-    <w:abstractNumId w:val="183"/>
-  </w:num>
-  <w:num w:numId="172">
-    <w:abstractNumId w:val="30"/>
-  </w:num>
-  <w:num w:numId="173">
-    <w:abstractNumId w:val="4"/>
-  </w:num>
-  <w:num w:numId="174">
-    <w:abstractNumId w:val="122"/>
-  </w:num>
-  <w:num w:numId="175">
-    <w:abstractNumId w:val="69"/>
-  </w:num>
-  <w:num w:numId="176">
-    <w:abstractNumId w:val="130"/>
-  </w:num>
-  <w:num w:numId="177">
-    <w:abstractNumId w:val="64"/>
-  </w:num>
-  <w:num w:numId="178">
-    <w:abstractNumId w:val="177"/>
-  </w:num>
-  <w:num w:numId="179">
-    <w:abstractNumId w:val="119"/>
-  </w:num>
-  <w:num w:numId="180">
-    <w:abstractNumId w:val="33"/>
-  </w:num>
-  <w:num w:numId="181">
-    <w:abstractNumId w:val="45"/>
-  </w:num>
-  <w:num w:numId="182">
-    <w:abstractNumId w:val="52"/>
-  </w:num>
   <w:num w:numId="183">
-    <w:abstractNumId w:val="178"/>
+    <w:abstractNumId w:val="186"/>
   </w:num>
   <w:num w:numId="184">
     <w:abstractNumId w:val="0"/>
   </w:num>
   <w:num w:numId="185">
-    <w:abstractNumId w:val="173"/>
+    <w:abstractNumId w:val="181"/>
   </w:num>
   <w:num w:numId="186">
-    <w:abstractNumId w:val="100"/>
+    <w:abstractNumId w:val="105"/>
   </w:num>
   <w:num w:numId="187">
-    <w:abstractNumId w:val="108"/>
+    <w:abstractNumId w:val="113"/>
   </w:num>
   <w:num w:numId="188">
-    <w:abstractNumId w:val="23"/>
+    <w:abstractNumId w:val="24"/>
   </w:num>
-  <w:numIdMacAtCleanup w:val="178"/>
+  <w:num w:numId="189">
+    <w:abstractNumId w:val="63"/>
+  </w:num>
+  <w:num w:numId="190">
+    <w:abstractNumId w:val="55"/>
+  </w:num>
+  <w:num w:numId="191">
+    <w:abstractNumId w:val="137"/>
+  </w:num>
+  <w:num w:numId="192">
+    <w:abstractNumId w:val="176"/>
+  </w:num>
+  <w:num w:numId="193">
+    <w:abstractNumId w:val="79"/>
+  </w:num>
+  <w:num w:numId="194">
+    <w:abstractNumId w:val="52"/>
+  </w:num>
+  <w:num w:numId="195">
+    <w:abstractNumId w:val="123"/>
+  </w:num>
+  <w:num w:numId="196">
+    <w:abstractNumId w:val="3"/>
+  </w:num>
+  <w:numIdMacAtCleanup w:val="196"/>
 </w:numbering>
 </file>
 

</xml_diff>

<commit_message>
support plan information added
</commit_message>
<xml_diff>
--- a/ACCP.docx
+++ b/ACCP.docx
@@ -17021,7 +17021,1020 @@
       </w:pPr>
     </w:p>
     <w:p>
-      <w:pPr>
+      <w:r>
+        <w:br w:type="page"/>
+      </w:r>
+    </w:p>
+    <w:p>
+      <w:pPr>
+        <w:jc w:val="both"/>
+      </w:pPr>
+      <w:r>
+        <w:lastRenderedPageBreak/>
+        <w:t>Support Plans</w:t>
+      </w:r>
+    </w:p>
+    <w:p>
+      <w:pPr>
+        <w:jc w:val="both"/>
+      </w:pPr>
+      <w:r>
+        <w:t>Four Support Plans</w:t>
+      </w:r>
+    </w:p>
+    <w:p>
+      <w:pPr>
+        <w:pStyle w:val="ListParagraph"/>
+        <w:numPr>
+          <w:ilvl w:val="0"/>
+          <w:numId w:val="197"/>
+        </w:numPr>
+        <w:jc w:val="both"/>
+      </w:pPr>
+      <w:r>
+        <w:t>Basic</w:t>
+      </w:r>
+    </w:p>
+    <w:p>
+      <w:pPr>
+        <w:pStyle w:val="ListParagraph"/>
+        <w:numPr>
+          <w:ilvl w:val="0"/>
+          <w:numId w:val="197"/>
+        </w:numPr>
+        <w:jc w:val="both"/>
+      </w:pPr>
+      <w:r>
+        <w:t>Developer</w:t>
+      </w:r>
+    </w:p>
+    <w:p>
+      <w:pPr>
+        <w:pStyle w:val="ListParagraph"/>
+        <w:numPr>
+          <w:ilvl w:val="0"/>
+          <w:numId w:val="197"/>
+        </w:numPr>
+        <w:jc w:val="both"/>
+      </w:pPr>
+      <w:r>
+        <w:t>Business</w:t>
+      </w:r>
+    </w:p>
+    <w:p>
+      <w:pPr>
+        <w:pStyle w:val="ListParagraph"/>
+        <w:numPr>
+          <w:ilvl w:val="0"/>
+          <w:numId w:val="197"/>
+        </w:numPr>
+        <w:jc w:val="both"/>
+      </w:pPr>
+      <w:r>
+        <w:t>Enterprise</w:t>
+      </w:r>
+    </w:p>
+    <w:p>
+      <w:pPr>
+        <w:jc w:val="both"/>
+      </w:pPr>
+    </w:p>
+    <w:p>
+      <w:pPr>
+        <w:pStyle w:val="ListParagraph"/>
+        <w:numPr>
+          <w:ilvl w:val="0"/>
+          <w:numId w:val="198"/>
+        </w:numPr>
+        <w:jc w:val="both"/>
+      </w:pPr>
+      <w:r>
+        <w:t>Basic</w:t>
+      </w:r>
+    </w:p>
+    <w:p>
+      <w:pPr>
+        <w:pStyle w:val="ListParagraph"/>
+        <w:numPr>
+          <w:ilvl w:val="1"/>
+          <w:numId w:val="198"/>
+        </w:numPr>
+        <w:jc w:val="both"/>
+      </w:pPr>
+      <w:r>
+        <w:t>Free for all AWS accounts</w:t>
+      </w:r>
+    </w:p>
+    <w:p>
+      <w:pPr>
+        <w:pStyle w:val="ListParagraph"/>
+        <w:numPr>
+          <w:ilvl w:val="1"/>
+          <w:numId w:val="198"/>
+        </w:numPr>
+        <w:jc w:val="both"/>
+      </w:pPr>
+      <w:r>
+        <w:t>Gives you access to account and billing support case</w:t>
+      </w:r>
+    </w:p>
+    <w:p>
+      <w:pPr>
+        <w:pStyle w:val="ListParagraph"/>
+        <w:numPr>
+          <w:ilvl w:val="1"/>
+          <w:numId w:val="198"/>
+        </w:numPr>
+        <w:jc w:val="both"/>
+      </w:pPr>
+      <w:r>
+        <w:t>Gives you access to service limit increase support case</w:t>
+      </w:r>
+    </w:p>
+    <w:p>
+      <w:pPr>
+        <w:pStyle w:val="ListParagraph"/>
+        <w:numPr>
+          <w:ilvl w:val="1"/>
+          <w:numId w:val="198"/>
+        </w:numPr>
+        <w:jc w:val="both"/>
+      </w:pPr>
+      <w:r>
+        <w:t>Does not give you access to technical support case</w:t>
+      </w:r>
+    </w:p>
+    <w:p>
+      <w:pPr>
+        <w:pStyle w:val="ListParagraph"/>
+        <w:numPr>
+          <w:ilvl w:val="1"/>
+          <w:numId w:val="198"/>
+        </w:numPr>
+        <w:jc w:val="both"/>
+      </w:pPr>
+      <w:r>
+        <w:t>You have access to customer support 24X7 via email only</w:t>
+      </w:r>
+    </w:p>
+    <w:p>
+      <w:pPr>
+        <w:pStyle w:val="ListParagraph"/>
+        <w:numPr>
+          <w:ilvl w:val="1"/>
+          <w:numId w:val="198"/>
+        </w:numPr>
+        <w:jc w:val="both"/>
+      </w:pPr>
+      <w:r>
+        <w:t>You have access to Discussion Forum</w:t>
+      </w:r>
+    </w:p>
+    <w:p>
+      <w:pPr>
+        <w:jc w:val="both"/>
+      </w:pPr>
+    </w:p>
+    <w:p>
+      <w:pPr>
+        <w:pStyle w:val="ListParagraph"/>
+        <w:numPr>
+          <w:ilvl w:val="0"/>
+          <w:numId w:val="198"/>
+        </w:numPr>
+        <w:jc w:val="both"/>
+      </w:pPr>
+      <w:r>
+        <w:t>Developer</w:t>
+      </w:r>
+    </w:p>
+    <w:p>
+      <w:pPr>
+        <w:pStyle w:val="ListParagraph"/>
+        <w:numPr>
+          <w:ilvl w:val="1"/>
+          <w:numId w:val="198"/>
+        </w:numPr>
+        <w:jc w:val="both"/>
+      </w:pPr>
+      <w:r>
+        <w:t>Starts at $29 per month</w:t>
+      </w:r>
+    </w:p>
+    <w:p>
+      <w:pPr>
+        <w:pStyle w:val="ListParagraph"/>
+        <w:numPr>
+          <w:ilvl w:val="1"/>
+          <w:numId w:val="198"/>
+        </w:numPr>
+        <w:jc w:val="both"/>
+      </w:pPr>
+      <w:r>
+        <w:t>Recommended for development and testing purpose</w:t>
+      </w:r>
+    </w:p>
+    <w:p>
+      <w:pPr>
+        <w:pStyle w:val="ListParagraph"/>
+        <w:numPr>
+          <w:ilvl w:val="1"/>
+          <w:numId w:val="198"/>
+        </w:numPr>
+        <w:jc w:val="both"/>
+      </w:pPr>
+      <w:r>
+        <w:t>Gives you access to account and billing support case</w:t>
+      </w:r>
+    </w:p>
+    <w:p>
+      <w:pPr>
+        <w:pStyle w:val="ListParagraph"/>
+        <w:numPr>
+          <w:ilvl w:val="1"/>
+          <w:numId w:val="198"/>
+        </w:numPr>
+        <w:jc w:val="both"/>
+      </w:pPr>
+      <w:r>
+        <w:t>Gives you access to service limit increase support case</w:t>
+      </w:r>
+    </w:p>
+    <w:p>
+      <w:pPr>
+        <w:pStyle w:val="ListParagraph"/>
+        <w:numPr>
+          <w:ilvl w:val="1"/>
+          <w:numId w:val="198"/>
+        </w:numPr>
+        <w:jc w:val="both"/>
+      </w:pPr>
+      <w:r>
+        <w:t>Gives you access to technical support case</w:t>
+      </w:r>
+    </w:p>
+    <w:p>
+      <w:pPr>
+        <w:pStyle w:val="ListParagraph"/>
+        <w:numPr>
+          <w:ilvl w:val="1"/>
+          <w:numId w:val="198"/>
+        </w:numPr>
+        <w:jc w:val="both"/>
+      </w:pPr>
+      <w:r>
+        <w:t xml:space="preserve">You have access to </w:t>
+      </w:r>
+      <w:r>
+        <w:rPr>
+          <w:color w:val="FF0000"/>
+        </w:rPr>
+        <w:t xml:space="preserve">one primary contact </w:t>
+      </w:r>
+    </w:p>
+    <w:p>
+      <w:pPr>
+        <w:pStyle w:val="ListParagraph"/>
+        <w:numPr>
+          <w:ilvl w:val="1"/>
+          <w:numId w:val="198"/>
+        </w:numPr>
+        <w:jc w:val="both"/>
+      </w:pPr>
+      <w:r>
+        <w:t xml:space="preserve">You can open </w:t>
+      </w:r>
+      <w:r>
+        <w:rPr>
+          <w:color w:val="FF0000"/>
+        </w:rPr>
+        <w:t>unlimited support cases</w:t>
+      </w:r>
+    </w:p>
+    <w:p>
+      <w:pPr>
+        <w:pStyle w:val="ListParagraph"/>
+        <w:numPr>
+          <w:ilvl w:val="1"/>
+          <w:numId w:val="198"/>
+        </w:numPr>
+        <w:jc w:val="both"/>
+      </w:pPr>
+      <w:r>
+        <w:t>You have access to</w:t>
+      </w:r>
+      <w:r>
+        <w:rPr>
+          <w:color w:val="FF0000"/>
+        </w:rPr>
+        <w:t xml:space="preserve"> </w:t>
+      </w:r>
+      <w:r>
+        <w:rPr>
+          <w:color w:val="FF0000"/>
+        </w:rPr>
+        <w:t>C</w:t>
+      </w:r>
+      <w:r>
+        <w:rPr>
+          <w:color w:val="FF0000"/>
+        </w:rPr>
+        <w:t xml:space="preserve">loud </w:t>
+      </w:r>
+      <w:r>
+        <w:rPr>
+          <w:color w:val="FF0000"/>
+        </w:rPr>
+        <w:t>S</w:t>
+      </w:r>
+      <w:r>
+        <w:rPr>
+          <w:color w:val="FF0000"/>
+        </w:rPr>
+        <w:t xml:space="preserve">upport </w:t>
+      </w:r>
+      <w:r>
+        <w:rPr>
+          <w:color w:val="FF0000"/>
+        </w:rPr>
+        <w:t>A</w:t>
+      </w:r>
+      <w:r>
+        <w:rPr>
+          <w:color w:val="FF0000"/>
+        </w:rPr>
+        <w:t xml:space="preserve">ssociate </w:t>
+      </w:r>
+      <w:r>
+        <w:t>during business hours vi</w:t>
+      </w:r>
+      <w:r>
+        <w:t>a</w:t>
+      </w:r>
+      <w:r>
+        <w:t xml:space="preserve"> emails only and in this </w:t>
+      </w:r>
+      <w:proofErr w:type="gramStart"/>
+      <w:r>
+        <w:t>time</w:t>
+      </w:r>
+      <w:proofErr w:type="gramEnd"/>
+      <w:r>
+        <w:t xml:space="preserve"> they guarantee response time </w:t>
+      </w:r>
+    </w:p>
+    <w:p>
+      <w:pPr>
+        <w:pStyle w:val="ListParagraph"/>
+        <w:numPr>
+          <w:ilvl w:val="2"/>
+          <w:numId w:val="198"/>
+        </w:numPr>
+        <w:jc w:val="both"/>
+      </w:pPr>
+      <w:r>
+        <w:t>&lt;24 hours for general guidance</w:t>
+      </w:r>
+    </w:p>
+    <w:p>
+      <w:pPr>
+        <w:pStyle w:val="ListParagraph"/>
+        <w:numPr>
+          <w:ilvl w:val="2"/>
+          <w:numId w:val="198"/>
+        </w:numPr>
+        <w:jc w:val="both"/>
+      </w:pPr>
+      <w:r>
+        <w:t>&lt;12 hours if your system is impaired</w:t>
+      </w:r>
+    </w:p>
+    <w:p>
+      <w:pPr>
+        <w:jc w:val="both"/>
+      </w:pPr>
+    </w:p>
+    <w:p>
+      <w:pPr>
+        <w:pStyle w:val="ListParagraph"/>
+        <w:numPr>
+          <w:ilvl w:val="0"/>
+          <w:numId w:val="198"/>
+        </w:numPr>
+        <w:jc w:val="both"/>
+      </w:pPr>
+      <w:r>
+        <w:t>Business</w:t>
+      </w:r>
+    </w:p>
+    <w:p>
+      <w:pPr>
+        <w:pStyle w:val="ListParagraph"/>
+        <w:numPr>
+          <w:ilvl w:val="1"/>
+          <w:numId w:val="198"/>
+        </w:numPr>
+        <w:jc w:val="both"/>
+      </w:pPr>
+      <w:r>
+        <w:t>Starts at $100 per month</w:t>
+      </w:r>
+    </w:p>
+    <w:p>
+      <w:pPr>
+        <w:pStyle w:val="ListParagraph"/>
+        <w:numPr>
+          <w:ilvl w:val="1"/>
+          <w:numId w:val="198"/>
+        </w:numPr>
+        <w:jc w:val="both"/>
+      </w:pPr>
+      <w:r>
+        <w:t>Recommended for production workloads</w:t>
+      </w:r>
+    </w:p>
+    <w:p>
+      <w:pPr>
+        <w:pStyle w:val="ListParagraph"/>
+        <w:numPr>
+          <w:ilvl w:val="1"/>
+          <w:numId w:val="198"/>
+        </w:numPr>
+        <w:jc w:val="both"/>
+      </w:pPr>
+      <w:r>
+        <w:t>Gives you access to account and billing support case</w:t>
+      </w:r>
+    </w:p>
+    <w:p>
+      <w:pPr>
+        <w:pStyle w:val="ListParagraph"/>
+        <w:numPr>
+          <w:ilvl w:val="1"/>
+          <w:numId w:val="198"/>
+        </w:numPr>
+        <w:jc w:val="both"/>
+      </w:pPr>
+      <w:r>
+        <w:t>Gives you access to service limit increase support case</w:t>
+      </w:r>
+    </w:p>
+    <w:p>
+      <w:pPr>
+        <w:pStyle w:val="ListParagraph"/>
+        <w:numPr>
+          <w:ilvl w:val="1"/>
+          <w:numId w:val="198"/>
+        </w:numPr>
+        <w:jc w:val="both"/>
+      </w:pPr>
+      <w:r>
+        <w:t>Gives you access to technical support case</w:t>
+      </w:r>
+    </w:p>
+    <w:p>
+      <w:pPr>
+        <w:pStyle w:val="ListParagraph"/>
+        <w:numPr>
+          <w:ilvl w:val="1"/>
+          <w:numId w:val="198"/>
+        </w:numPr>
+        <w:jc w:val="both"/>
+      </w:pPr>
+      <w:r>
+        <w:t xml:space="preserve">You have access to </w:t>
+      </w:r>
+      <w:r>
+        <w:rPr>
+          <w:color w:val="FF0000"/>
+        </w:rPr>
+        <w:t>unlimited primary contact</w:t>
+      </w:r>
+    </w:p>
+    <w:p>
+      <w:pPr>
+        <w:pStyle w:val="ListParagraph"/>
+        <w:numPr>
+          <w:ilvl w:val="1"/>
+          <w:numId w:val="198"/>
+        </w:numPr>
+        <w:jc w:val="both"/>
+      </w:pPr>
+      <w:r>
+        <w:t xml:space="preserve">You can open </w:t>
+      </w:r>
+      <w:r>
+        <w:rPr>
+          <w:color w:val="FF0000"/>
+        </w:rPr>
+        <w:t>unlimited support cases</w:t>
+      </w:r>
+    </w:p>
+    <w:p>
+      <w:pPr>
+        <w:pStyle w:val="ListParagraph"/>
+        <w:numPr>
+          <w:ilvl w:val="1"/>
+          <w:numId w:val="198"/>
+        </w:numPr>
+        <w:jc w:val="both"/>
+      </w:pPr>
+      <w:r>
+        <w:t xml:space="preserve">You have access to </w:t>
+      </w:r>
+      <w:r>
+        <w:rPr>
+          <w:color w:val="FF0000"/>
+        </w:rPr>
+        <w:t>C</w:t>
+      </w:r>
+      <w:r>
+        <w:rPr>
+          <w:color w:val="FF0000"/>
+        </w:rPr>
+        <w:t xml:space="preserve">loud </w:t>
+      </w:r>
+      <w:r>
+        <w:rPr>
+          <w:color w:val="FF0000"/>
+        </w:rPr>
+        <w:t>S</w:t>
+      </w:r>
+      <w:r>
+        <w:rPr>
+          <w:color w:val="FF0000"/>
+        </w:rPr>
+        <w:t xml:space="preserve">upport </w:t>
+      </w:r>
+      <w:r>
+        <w:rPr>
+          <w:color w:val="FF0000"/>
+        </w:rPr>
+        <w:t>E</w:t>
+      </w:r>
+      <w:r>
+        <w:rPr>
+          <w:color w:val="FF0000"/>
+        </w:rPr>
+        <w:t xml:space="preserve">ngineer </w:t>
+      </w:r>
+      <w:r>
+        <w:t xml:space="preserve">24X7 via email, phone or chat and in this </w:t>
+      </w:r>
+      <w:proofErr w:type="gramStart"/>
+      <w:r>
+        <w:t>time</w:t>
+      </w:r>
+      <w:proofErr w:type="gramEnd"/>
+      <w:r>
+        <w:t xml:space="preserve"> they guarantee response time</w:t>
+      </w:r>
+    </w:p>
+    <w:p>
+      <w:pPr>
+        <w:pStyle w:val="ListParagraph"/>
+        <w:numPr>
+          <w:ilvl w:val="2"/>
+          <w:numId w:val="198"/>
+        </w:numPr>
+        <w:jc w:val="both"/>
+      </w:pPr>
+      <w:r>
+        <w:t>&lt;24 hours for general guidance</w:t>
+      </w:r>
+    </w:p>
+    <w:p>
+      <w:pPr>
+        <w:pStyle w:val="ListParagraph"/>
+        <w:numPr>
+          <w:ilvl w:val="2"/>
+          <w:numId w:val="198"/>
+        </w:numPr>
+        <w:jc w:val="both"/>
+      </w:pPr>
+      <w:r>
+        <w:t>&lt;12 hours if your system is impaired</w:t>
+      </w:r>
+    </w:p>
+    <w:p>
+      <w:pPr>
+        <w:pStyle w:val="ListParagraph"/>
+        <w:numPr>
+          <w:ilvl w:val="2"/>
+          <w:numId w:val="198"/>
+        </w:numPr>
+        <w:jc w:val="both"/>
+      </w:pPr>
+      <w:r>
+        <w:lastRenderedPageBreak/>
+        <w:t>&lt;4 hours if production system is impaired</w:t>
+      </w:r>
+    </w:p>
+    <w:p>
+      <w:pPr>
+        <w:pStyle w:val="ListParagraph"/>
+        <w:numPr>
+          <w:ilvl w:val="2"/>
+          <w:numId w:val="198"/>
+        </w:numPr>
+        <w:jc w:val="both"/>
+      </w:pPr>
+      <w:r>
+        <w:t>&lt;1 hour if production system is down</w:t>
+      </w:r>
+    </w:p>
+    <w:p>
+      <w:pPr>
+        <w:pStyle w:val="ListParagraph"/>
+        <w:numPr>
+          <w:ilvl w:val="1"/>
+          <w:numId w:val="198"/>
+        </w:numPr>
+        <w:jc w:val="both"/>
+      </w:pPr>
+      <w:r>
+        <w:t>You have access to full set of Trusted Advisor Checks</w:t>
+      </w:r>
+    </w:p>
+    <w:p>
+      <w:pPr>
+        <w:jc w:val="both"/>
+      </w:pPr>
+    </w:p>
+    <w:p>
+      <w:pPr>
+        <w:pStyle w:val="ListParagraph"/>
+        <w:numPr>
+          <w:ilvl w:val="0"/>
+          <w:numId w:val="198"/>
+        </w:numPr>
+        <w:jc w:val="both"/>
+      </w:pPr>
+      <w:r>
+        <w:t>Enterprise</w:t>
+      </w:r>
+    </w:p>
+    <w:p>
+      <w:pPr>
+        <w:pStyle w:val="ListParagraph"/>
+        <w:numPr>
+          <w:ilvl w:val="1"/>
+          <w:numId w:val="198"/>
+        </w:numPr>
+        <w:jc w:val="both"/>
+      </w:pPr>
+      <w:r>
+        <w:t>Starts at $15,000 per month</w:t>
+      </w:r>
+    </w:p>
+    <w:p>
+      <w:pPr>
+        <w:pStyle w:val="ListParagraph"/>
+        <w:numPr>
+          <w:ilvl w:val="1"/>
+          <w:numId w:val="198"/>
+        </w:numPr>
+        <w:jc w:val="both"/>
+      </w:pPr>
+      <w:r>
+        <w:t>Recommended for business and mission-critical production workloads</w:t>
+      </w:r>
+    </w:p>
+    <w:p>
+      <w:pPr>
+        <w:pStyle w:val="ListParagraph"/>
+        <w:numPr>
+          <w:ilvl w:val="1"/>
+          <w:numId w:val="198"/>
+        </w:numPr>
+        <w:jc w:val="both"/>
+      </w:pPr>
+      <w:r>
+        <w:t>Gives you access to account and billing support case</w:t>
+      </w:r>
+    </w:p>
+    <w:p>
+      <w:pPr>
+        <w:pStyle w:val="ListParagraph"/>
+        <w:numPr>
+          <w:ilvl w:val="1"/>
+          <w:numId w:val="198"/>
+        </w:numPr>
+        <w:jc w:val="both"/>
+      </w:pPr>
+      <w:r>
+        <w:t>Gives you access to service limit increase support case</w:t>
+      </w:r>
+    </w:p>
+    <w:p>
+      <w:pPr>
+        <w:pStyle w:val="ListParagraph"/>
+        <w:numPr>
+          <w:ilvl w:val="1"/>
+          <w:numId w:val="198"/>
+        </w:numPr>
+        <w:jc w:val="both"/>
+      </w:pPr>
+      <w:r>
+        <w:t>Gives you access to technical support case</w:t>
+      </w:r>
+    </w:p>
+    <w:p>
+      <w:pPr>
+        <w:pStyle w:val="ListParagraph"/>
+        <w:numPr>
+          <w:ilvl w:val="1"/>
+          <w:numId w:val="198"/>
+        </w:numPr>
+        <w:jc w:val="both"/>
+      </w:pPr>
+      <w:r>
+        <w:t xml:space="preserve">You have access to </w:t>
+      </w:r>
+      <w:r>
+        <w:rPr>
+          <w:color w:val="FF0000"/>
+        </w:rPr>
+        <w:t>unlimited primary contact</w:t>
+      </w:r>
+    </w:p>
+    <w:p>
+      <w:pPr>
+        <w:pStyle w:val="ListParagraph"/>
+        <w:numPr>
+          <w:ilvl w:val="1"/>
+          <w:numId w:val="198"/>
+        </w:numPr>
+        <w:jc w:val="both"/>
+      </w:pPr>
+      <w:r>
+        <w:t xml:space="preserve">You can open </w:t>
+      </w:r>
+      <w:r>
+        <w:rPr>
+          <w:color w:val="FF0000"/>
+        </w:rPr>
+        <w:t>unlimited support cases</w:t>
+      </w:r>
+    </w:p>
+    <w:p>
+      <w:pPr>
+        <w:pStyle w:val="ListParagraph"/>
+        <w:numPr>
+          <w:ilvl w:val="1"/>
+          <w:numId w:val="198"/>
+        </w:numPr>
+        <w:jc w:val="both"/>
+      </w:pPr>
+      <w:r>
+        <w:t xml:space="preserve">You have access to </w:t>
+      </w:r>
+      <w:r>
+        <w:rPr>
+          <w:color w:val="FF0000"/>
+        </w:rPr>
+        <w:t xml:space="preserve">Cloud Support Engineer </w:t>
+      </w:r>
+      <w:r>
+        <w:t xml:space="preserve">24X7 via email, phone or chat and in this </w:t>
+      </w:r>
+      <w:proofErr w:type="gramStart"/>
+      <w:r>
+        <w:t>time</w:t>
+      </w:r>
+      <w:proofErr w:type="gramEnd"/>
+      <w:r>
+        <w:t xml:space="preserve"> they guarantee response time</w:t>
+      </w:r>
+    </w:p>
+    <w:p>
+      <w:pPr>
+        <w:pStyle w:val="ListParagraph"/>
+        <w:numPr>
+          <w:ilvl w:val="2"/>
+          <w:numId w:val="198"/>
+        </w:numPr>
+        <w:jc w:val="both"/>
+      </w:pPr>
+      <w:r>
+        <w:t>&lt;24 hours for general guidance</w:t>
+      </w:r>
+    </w:p>
+    <w:p>
+      <w:pPr>
+        <w:pStyle w:val="ListParagraph"/>
+        <w:numPr>
+          <w:ilvl w:val="2"/>
+          <w:numId w:val="198"/>
+        </w:numPr>
+        <w:jc w:val="both"/>
+      </w:pPr>
+      <w:r>
+        <w:t>&lt;12 hours if your system is impaired</w:t>
+      </w:r>
+    </w:p>
+    <w:p>
+      <w:pPr>
+        <w:pStyle w:val="ListParagraph"/>
+        <w:numPr>
+          <w:ilvl w:val="2"/>
+          <w:numId w:val="198"/>
+        </w:numPr>
+        <w:jc w:val="both"/>
+      </w:pPr>
+      <w:r>
+        <w:t>&lt;4 hours if production system is impaired</w:t>
+      </w:r>
+    </w:p>
+    <w:p>
+      <w:pPr>
+        <w:pStyle w:val="ListParagraph"/>
+        <w:numPr>
+          <w:ilvl w:val="2"/>
+          <w:numId w:val="198"/>
+        </w:numPr>
+        <w:jc w:val="both"/>
+      </w:pPr>
+      <w:r>
+        <w:t>&lt;1 hour if production system is down</w:t>
+      </w:r>
+    </w:p>
+    <w:p>
+      <w:pPr>
+        <w:pStyle w:val="ListParagraph"/>
+        <w:numPr>
+          <w:ilvl w:val="2"/>
+          <w:numId w:val="198"/>
+        </w:numPr>
+        <w:jc w:val="both"/>
+      </w:pPr>
+      <w:r>
+        <w:t>&lt;15 minutes if business critical system is down</w:t>
+      </w:r>
+    </w:p>
+    <w:p>
+      <w:pPr>
+        <w:pStyle w:val="ListParagraph"/>
+        <w:numPr>
+          <w:ilvl w:val="1"/>
+          <w:numId w:val="198"/>
+        </w:numPr>
+        <w:jc w:val="both"/>
+      </w:pPr>
+      <w:r>
+        <w:t>You have access to full set of Trusted Advisor Checks</w:t>
+      </w:r>
+    </w:p>
+    <w:p>
+      <w:pPr>
+        <w:pStyle w:val="ListParagraph"/>
+        <w:numPr>
+          <w:ilvl w:val="1"/>
+          <w:numId w:val="198"/>
+        </w:numPr>
+        <w:jc w:val="both"/>
+      </w:pPr>
+      <w:r>
+        <w:t>You have access to Technical Account Manager (TAM)</w:t>
+      </w:r>
+    </w:p>
+    <w:p>
+      <w:pPr>
+        <w:pStyle w:val="ListParagraph"/>
+        <w:numPr>
+          <w:ilvl w:val="1"/>
+          <w:numId w:val="198"/>
+        </w:numPr>
+        <w:jc w:val="both"/>
+      </w:pPr>
+      <w:r>
+        <w:t xml:space="preserve">You have access to Concierge Support Team </w:t>
+      </w:r>
+    </w:p>
+    <w:p>
+      <w:pPr>
+        <w:pStyle w:val="ListParagraph"/>
+        <w:numPr>
+          <w:ilvl w:val="1"/>
+          <w:numId w:val="198"/>
+        </w:numPr>
+        <w:jc w:val="both"/>
+      </w:pPr>
+      <w:r>
+        <w:t>You have access to Infrastructure Event Management</w:t>
+      </w:r>
+    </w:p>
+    <w:p>
+      <w:pPr>
+        <w:jc w:val="both"/>
+      </w:pPr>
+    </w:p>
+    <w:p>
+      <w:pPr>
+        <w:jc w:val="both"/>
+      </w:pPr>
+    </w:p>
+    <w:p>
+      <w:pPr>
+        <w:jc w:val="both"/>
+      </w:pPr>
+    </w:p>
+    <w:p>
+      <w:pPr>
+        <w:jc w:val="both"/>
+      </w:pPr>
+      <w:r>
+        <w:t>Support Case Type</w:t>
+      </w:r>
+    </w:p>
+    <w:p>
+      <w:pPr>
+        <w:jc w:val="both"/>
+      </w:pPr>
+      <w:r>
+        <w:t>There are three types of support cases you can open with AWS account</w:t>
+      </w:r>
+    </w:p>
+    <w:p>
+      <w:pPr>
+        <w:pStyle w:val="ListParagraph"/>
+        <w:numPr>
+          <w:ilvl w:val="0"/>
+          <w:numId w:val="199"/>
+        </w:numPr>
+        <w:jc w:val="both"/>
+      </w:pPr>
+      <w:r>
+        <w:t>Account and Billing- Can be opened by all customers</w:t>
+      </w:r>
+    </w:p>
+    <w:p>
+      <w:pPr>
+        <w:pStyle w:val="ListParagraph"/>
+        <w:numPr>
+          <w:ilvl w:val="0"/>
+          <w:numId w:val="199"/>
+        </w:numPr>
+        <w:jc w:val="both"/>
+      </w:pPr>
+      <w:r>
+        <w:t>Service Limit Increase- Can be opened by all customers</w:t>
+      </w:r>
+    </w:p>
+    <w:p>
+      <w:pPr>
+        <w:pStyle w:val="ListParagraph"/>
+        <w:numPr>
+          <w:ilvl w:val="0"/>
+          <w:numId w:val="199"/>
+        </w:numPr>
+        <w:jc w:val="both"/>
+      </w:pPr>
+      <w:r>
+        <w:t>Technical Support- Can only be opened by customers on Developer, Business and Enterprise Plan</w:t>
+      </w:r>
+    </w:p>
+    <w:p>
+      <w:pPr>
+        <w:jc w:val="both"/>
+      </w:pPr>
+    </w:p>
+    <w:p>
+      <w:pPr>
+        <w:pBdr>
+          <w:top w:val="single" w:sz="4" w:space="1" w:color="auto"/>
+          <w:left w:val="single" w:sz="4" w:space="4" w:color="auto"/>
+          <w:bottom w:val="single" w:sz="4" w:space="1" w:color="auto"/>
+          <w:right w:val="single" w:sz="4" w:space="4" w:color="auto"/>
+        </w:pBdr>
+        <w:jc w:val="both"/>
+      </w:pPr>
+      <w:r>
+        <w:t>Note</w:t>
+      </w:r>
+    </w:p>
+    <w:p>
+      <w:pPr>
+        <w:pBdr>
+          <w:top w:val="single" w:sz="4" w:space="1" w:color="auto"/>
+          <w:left w:val="single" w:sz="4" w:space="4" w:color="auto"/>
+          <w:bottom w:val="single" w:sz="4" w:space="1" w:color="auto"/>
+          <w:right w:val="single" w:sz="4" w:space="4" w:color="auto"/>
+        </w:pBdr>
+        <w:jc w:val="both"/>
+      </w:pPr>
+      <w:r>
+        <w:t>AWS Support does not allow cases for code development, debugging software or performing system administrative tasks.</w:t>
+      </w:r>
+    </w:p>
+    <w:p>
+      <w:pPr>
+        <w:pBdr>
+          <w:top w:val="single" w:sz="4" w:space="1" w:color="auto"/>
+          <w:left w:val="single" w:sz="4" w:space="4" w:color="auto"/>
+          <w:bottom w:val="single" w:sz="4" w:space="1" w:color="auto"/>
+          <w:right w:val="single" w:sz="4" w:space="4" w:color="auto"/>
+        </w:pBdr>
         <w:jc w:val="both"/>
       </w:pPr>
     </w:p>
@@ -17331,7 +18344,7 @@
   <w:abstractNum w:abstractNumId="3" w15:restartNumberingAfterBreak="0">
     <w:nsid w:val="01C165CA"/>
     <w:multiLevelType w:val="hybridMultilevel"/>
-    <w:tmpl w:val="721C10E4"/>
+    <w:tmpl w:val="446A24A0"/>
     <w:lvl w:ilvl="0" w:tplc="0409000B">
       <w:start w:val="1"/>
       <w:numFmt w:val="bullet"/>
@@ -18993,6 +20006,98 @@
     </w:lvl>
   </w:abstractNum>
   <w:abstractNum w:abstractNumId="19" w15:restartNumberingAfterBreak="0">
+    <w:nsid w:val="0B4C1EF0"/>
+    <w:multiLevelType w:val="hybridMultilevel"/>
+    <w:tmpl w:val="0A244804"/>
+    <w:lvl w:ilvl="0" w:tplc="04090017">
+      <w:start w:val="1"/>
+      <w:numFmt w:val="lowerLetter"/>
+      <w:lvlText w:val="%1)"/>
+      <w:lvlJc w:val="left"/>
+      <w:pPr>
+        <w:ind w:left="720" w:hanging="360"/>
+      </w:pPr>
+      <w:rPr>
+        <w:rFonts w:hint="default"/>
+      </w:rPr>
+    </w:lvl>
+    <w:lvl w:ilvl="1" w:tplc="0409000B">
+      <w:start w:val="1"/>
+      <w:numFmt w:val="bullet"/>
+      <w:lvlText w:val=""/>
+      <w:lvlJc w:val="left"/>
+      <w:pPr>
+        <w:ind w:left="1440" w:hanging="360"/>
+      </w:pPr>
+      <w:rPr>
+        <w:rFonts w:ascii="Wingdings" w:hAnsi="Wingdings" w:hint="default"/>
+      </w:rPr>
+    </w:lvl>
+    <w:lvl w:ilvl="2" w:tplc="0409001B">
+      <w:start w:val="1"/>
+      <w:numFmt w:val="lowerRoman"/>
+      <w:lvlText w:val="%3."/>
+      <w:lvlJc w:val="right"/>
+      <w:pPr>
+        <w:ind w:left="2160" w:hanging="180"/>
+      </w:pPr>
+    </w:lvl>
+    <w:lvl w:ilvl="3" w:tplc="0409000F" w:tentative="1">
+      <w:start w:val="1"/>
+      <w:numFmt w:val="decimal"/>
+      <w:lvlText w:val="%4."/>
+      <w:lvlJc w:val="left"/>
+      <w:pPr>
+        <w:ind w:left="2880" w:hanging="360"/>
+      </w:pPr>
+    </w:lvl>
+    <w:lvl w:ilvl="4" w:tplc="04090019" w:tentative="1">
+      <w:start w:val="1"/>
+      <w:numFmt w:val="lowerLetter"/>
+      <w:lvlText w:val="%5."/>
+      <w:lvlJc w:val="left"/>
+      <w:pPr>
+        <w:ind w:left="3600" w:hanging="360"/>
+      </w:pPr>
+    </w:lvl>
+    <w:lvl w:ilvl="5" w:tplc="0409001B" w:tentative="1">
+      <w:start w:val="1"/>
+      <w:numFmt w:val="lowerRoman"/>
+      <w:lvlText w:val="%6."/>
+      <w:lvlJc w:val="right"/>
+      <w:pPr>
+        <w:ind w:left="4320" w:hanging="180"/>
+      </w:pPr>
+    </w:lvl>
+    <w:lvl w:ilvl="6" w:tplc="0409000F" w:tentative="1">
+      <w:start w:val="1"/>
+      <w:numFmt w:val="decimal"/>
+      <w:lvlText w:val="%7."/>
+      <w:lvlJc w:val="left"/>
+      <w:pPr>
+        <w:ind w:left="5040" w:hanging="360"/>
+      </w:pPr>
+    </w:lvl>
+    <w:lvl w:ilvl="7" w:tplc="04090019" w:tentative="1">
+      <w:start w:val="1"/>
+      <w:numFmt w:val="lowerLetter"/>
+      <w:lvlText w:val="%8."/>
+      <w:lvlJc w:val="left"/>
+      <w:pPr>
+        <w:ind w:left="5760" w:hanging="360"/>
+      </w:pPr>
+    </w:lvl>
+    <w:lvl w:ilvl="8" w:tplc="0409001B" w:tentative="1">
+      <w:start w:val="1"/>
+      <w:numFmt w:val="lowerRoman"/>
+      <w:lvlText w:val="%9."/>
+      <w:lvlJc w:val="right"/>
+      <w:pPr>
+        <w:ind w:left="6480" w:hanging="180"/>
+      </w:pPr>
+    </w:lvl>
+  </w:abstractNum>
+  <w:abstractNum w:abstractNumId="20" w15:restartNumberingAfterBreak="0">
     <w:nsid w:val="0BAE43F9"/>
     <w:multiLevelType w:val="hybridMultilevel"/>
     <w:tmpl w:val="291C5A8E"/>
@@ -19105,7 +20210,7 @@
       </w:rPr>
     </w:lvl>
   </w:abstractNum>
-  <w:abstractNum w:abstractNumId="20" w15:restartNumberingAfterBreak="0">
+  <w:abstractNum w:abstractNumId="21" w15:restartNumberingAfterBreak="0">
     <w:nsid w:val="0CB47D66"/>
     <w:multiLevelType w:val="hybridMultilevel"/>
     <w:tmpl w:val="AD40F858"/>
@@ -19194,7 +20299,7 @@
       </w:pPr>
     </w:lvl>
   </w:abstractNum>
-  <w:abstractNum w:abstractNumId="21" w15:restartNumberingAfterBreak="0">
+  <w:abstractNum w:abstractNumId="22" w15:restartNumberingAfterBreak="0">
     <w:nsid w:val="0CC93E85"/>
     <w:multiLevelType w:val="hybridMultilevel"/>
     <w:tmpl w:val="AF4A3944"/>
@@ -19283,7 +20388,7 @@
       </w:pPr>
     </w:lvl>
   </w:abstractNum>
-  <w:abstractNum w:abstractNumId="22" w15:restartNumberingAfterBreak="0">
+  <w:abstractNum w:abstractNumId="23" w15:restartNumberingAfterBreak="0">
     <w:nsid w:val="0D2D24A0"/>
     <w:multiLevelType w:val="hybridMultilevel"/>
     <w:tmpl w:val="93F20FB8"/>
@@ -19372,7 +20477,7 @@
       </w:pPr>
     </w:lvl>
   </w:abstractNum>
-  <w:abstractNum w:abstractNumId="23" w15:restartNumberingAfterBreak="0">
+  <w:abstractNum w:abstractNumId="24" w15:restartNumberingAfterBreak="0">
     <w:nsid w:val="0E0F7CBC"/>
     <w:multiLevelType w:val="hybridMultilevel"/>
     <w:tmpl w:val="0B94780C"/>
@@ -19485,7 +20590,7 @@
       </w:rPr>
     </w:lvl>
   </w:abstractNum>
-  <w:abstractNum w:abstractNumId="24" w15:restartNumberingAfterBreak="0">
+  <w:abstractNum w:abstractNumId="25" w15:restartNumberingAfterBreak="0">
     <w:nsid w:val="0E6274F3"/>
     <w:multiLevelType w:val="hybridMultilevel"/>
     <w:tmpl w:val="5D341B1C"/>
@@ -19598,7 +20703,7 @@
       </w:rPr>
     </w:lvl>
   </w:abstractNum>
-  <w:abstractNum w:abstractNumId="25" w15:restartNumberingAfterBreak="0">
+  <w:abstractNum w:abstractNumId="26" w15:restartNumberingAfterBreak="0">
     <w:nsid w:val="0F1424B2"/>
     <w:multiLevelType w:val="hybridMultilevel"/>
     <w:tmpl w:val="636A3824"/>
@@ -19687,7 +20792,7 @@
       </w:pPr>
     </w:lvl>
   </w:abstractNum>
-  <w:abstractNum w:abstractNumId="26" w15:restartNumberingAfterBreak="0">
+  <w:abstractNum w:abstractNumId="27" w15:restartNumberingAfterBreak="0">
     <w:nsid w:val="12520954"/>
     <w:multiLevelType w:val="hybridMultilevel"/>
     <w:tmpl w:val="32100634"/>
@@ -19800,7 +20905,7 @@
       </w:rPr>
     </w:lvl>
   </w:abstractNum>
-  <w:abstractNum w:abstractNumId="27" w15:restartNumberingAfterBreak="0">
+  <w:abstractNum w:abstractNumId="28" w15:restartNumberingAfterBreak="0">
     <w:nsid w:val="12975785"/>
     <w:multiLevelType w:val="hybridMultilevel"/>
     <w:tmpl w:val="A46AE4D6"/>
@@ -19889,7 +20994,7 @@
       </w:pPr>
     </w:lvl>
   </w:abstractNum>
-  <w:abstractNum w:abstractNumId="28" w15:restartNumberingAfterBreak="0">
+  <w:abstractNum w:abstractNumId="29" w15:restartNumberingAfterBreak="0">
     <w:nsid w:val="12DA6DCA"/>
     <w:multiLevelType w:val="hybridMultilevel"/>
     <w:tmpl w:val="B79EAA28"/>
@@ -20002,7 +21107,7 @@
       </w:rPr>
     </w:lvl>
   </w:abstractNum>
-  <w:abstractNum w:abstractNumId="29" w15:restartNumberingAfterBreak="0">
+  <w:abstractNum w:abstractNumId="30" w15:restartNumberingAfterBreak="0">
     <w:nsid w:val="12F61EAA"/>
     <w:multiLevelType w:val="hybridMultilevel"/>
     <w:tmpl w:val="53568034"/>
@@ -20115,7 +21220,7 @@
       </w:rPr>
     </w:lvl>
   </w:abstractNum>
-  <w:abstractNum w:abstractNumId="30" w15:restartNumberingAfterBreak="0">
+  <w:abstractNum w:abstractNumId="31" w15:restartNumberingAfterBreak="0">
     <w:nsid w:val="13573115"/>
     <w:multiLevelType w:val="hybridMultilevel"/>
     <w:tmpl w:val="0254AF00"/>
@@ -20204,7 +21309,7 @@
       </w:pPr>
     </w:lvl>
   </w:abstractNum>
-  <w:abstractNum w:abstractNumId="31" w15:restartNumberingAfterBreak="0">
+  <w:abstractNum w:abstractNumId="32" w15:restartNumberingAfterBreak="0">
     <w:nsid w:val="15050C41"/>
     <w:multiLevelType w:val="hybridMultilevel"/>
     <w:tmpl w:val="48F2F4A0"/>
@@ -20293,7 +21398,7 @@
       </w:pPr>
     </w:lvl>
   </w:abstractNum>
-  <w:abstractNum w:abstractNumId="32" w15:restartNumberingAfterBreak="0">
+  <w:abstractNum w:abstractNumId="33" w15:restartNumberingAfterBreak="0">
     <w:nsid w:val="151C7C92"/>
     <w:multiLevelType w:val="hybridMultilevel"/>
     <w:tmpl w:val="A7365BF6"/>
@@ -20382,7 +21487,7 @@
       </w:pPr>
     </w:lvl>
   </w:abstractNum>
-  <w:abstractNum w:abstractNumId="33" w15:restartNumberingAfterBreak="0">
+  <w:abstractNum w:abstractNumId="34" w15:restartNumberingAfterBreak="0">
     <w:nsid w:val="15BF004E"/>
     <w:multiLevelType w:val="hybridMultilevel"/>
     <w:tmpl w:val="0762B278"/>
@@ -20471,7 +21576,7 @@
       </w:pPr>
     </w:lvl>
   </w:abstractNum>
-  <w:abstractNum w:abstractNumId="34" w15:restartNumberingAfterBreak="0">
+  <w:abstractNum w:abstractNumId="35" w15:restartNumberingAfterBreak="0">
     <w:nsid w:val="15CA2C17"/>
     <w:multiLevelType w:val="hybridMultilevel"/>
     <w:tmpl w:val="8CA4E166"/>
@@ -20560,7 +21665,7 @@
       </w:pPr>
     </w:lvl>
   </w:abstractNum>
-  <w:abstractNum w:abstractNumId="35" w15:restartNumberingAfterBreak="0">
+  <w:abstractNum w:abstractNumId="36" w15:restartNumberingAfterBreak="0">
     <w:nsid w:val="15D41D8F"/>
     <w:multiLevelType w:val="hybridMultilevel"/>
     <w:tmpl w:val="457CF50C"/>
@@ -20649,7 +21754,7 @@
       </w:pPr>
     </w:lvl>
   </w:abstractNum>
-  <w:abstractNum w:abstractNumId="36" w15:restartNumberingAfterBreak="0">
+  <w:abstractNum w:abstractNumId="37" w15:restartNumberingAfterBreak="0">
     <w:nsid w:val="166F4CAC"/>
     <w:multiLevelType w:val="hybridMultilevel"/>
     <w:tmpl w:val="2B1C29CA"/>
@@ -20762,7 +21867,7 @@
       </w:rPr>
     </w:lvl>
   </w:abstractNum>
-  <w:abstractNum w:abstractNumId="37" w15:restartNumberingAfterBreak="0">
+  <w:abstractNum w:abstractNumId="38" w15:restartNumberingAfterBreak="0">
     <w:nsid w:val="16D87EFA"/>
     <w:multiLevelType w:val="hybridMultilevel"/>
     <w:tmpl w:val="B69CF3A0"/>
@@ -20851,7 +21956,7 @@
       </w:pPr>
     </w:lvl>
   </w:abstractNum>
-  <w:abstractNum w:abstractNumId="38" w15:restartNumberingAfterBreak="0">
+  <w:abstractNum w:abstractNumId="39" w15:restartNumberingAfterBreak="0">
     <w:nsid w:val="19272F85"/>
     <w:multiLevelType w:val="hybridMultilevel"/>
     <w:tmpl w:val="A380EB78"/>
@@ -20940,7 +22045,7 @@
       </w:pPr>
     </w:lvl>
   </w:abstractNum>
-  <w:abstractNum w:abstractNumId="39" w15:restartNumberingAfterBreak="0">
+  <w:abstractNum w:abstractNumId="40" w15:restartNumberingAfterBreak="0">
     <w:nsid w:val="1A6D738A"/>
     <w:multiLevelType w:val="hybridMultilevel"/>
     <w:tmpl w:val="29FE5ED8"/>
@@ -21029,7 +22134,7 @@
       </w:pPr>
     </w:lvl>
   </w:abstractNum>
-  <w:abstractNum w:abstractNumId="40" w15:restartNumberingAfterBreak="0">
+  <w:abstractNum w:abstractNumId="41" w15:restartNumberingAfterBreak="0">
     <w:nsid w:val="1A8D5A5B"/>
     <w:multiLevelType w:val="hybridMultilevel"/>
     <w:tmpl w:val="C61CCC66"/>
@@ -21118,7 +22223,7 @@
       </w:pPr>
     </w:lvl>
   </w:abstractNum>
-  <w:abstractNum w:abstractNumId="41" w15:restartNumberingAfterBreak="0">
+  <w:abstractNum w:abstractNumId="42" w15:restartNumberingAfterBreak="0">
     <w:nsid w:val="1AE8719E"/>
     <w:multiLevelType w:val="hybridMultilevel"/>
     <w:tmpl w:val="1CEC120A"/>
@@ -21231,7 +22336,7 @@
       </w:rPr>
     </w:lvl>
   </w:abstractNum>
-  <w:abstractNum w:abstractNumId="42" w15:restartNumberingAfterBreak="0">
+  <w:abstractNum w:abstractNumId="43" w15:restartNumberingAfterBreak="0">
     <w:nsid w:val="1AFD02F4"/>
     <w:multiLevelType w:val="hybridMultilevel"/>
     <w:tmpl w:val="DBEA3AA0"/>
@@ -21344,7 +22449,7 @@
       </w:rPr>
     </w:lvl>
   </w:abstractNum>
-  <w:abstractNum w:abstractNumId="43" w15:restartNumberingAfterBreak="0">
+  <w:abstractNum w:abstractNumId="44" w15:restartNumberingAfterBreak="0">
     <w:nsid w:val="1B140B89"/>
     <w:multiLevelType w:val="hybridMultilevel"/>
     <w:tmpl w:val="6054D2DA"/>
@@ -21457,7 +22562,7 @@
       </w:rPr>
     </w:lvl>
   </w:abstractNum>
-  <w:abstractNum w:abstractNumId="44" w15:restartNumberingAfterBreak="0">
+  <w:abstractNum w:abstractNumId="45" w15:restartNumberingAfterBreak="0">
     <w:nsid w:val="1B623579"/>
     <w:multiLevelType w:val="hybridMultilevel"/>
     <w:tmpl w:val="D570B73C"/>
@@ -21546,7 +22651,7 @@
       </w:pPr>
     </w:lvl>
   </w:abstractNum>
-  <w:abstractNum w:abstractNumId="45" w15:restartNumberingAfterBreak="0">
+  <w:abstractNum w:abstractNumId="46" w15:restartNumberingAfterBreak="0">
     <w:nsid w:val="1C6B7489"/>
     <w:multiLevelType w:val="hybridMultilevel"/>
     <w:tmpl w:val="E8744FB0"/>
@@ -21659,7 +22764,7 @@
       </w:rPr>
     </w:lvl>
   </w:abstractNum>
-  <w:abstractNum w:abstractNumId="46" w15:restartNumberingAfterBreak="0">
+  <w:abstractNum w:abstractNumId="47" w15:restartNumberingAfterBreak="0">
     <w:nsid w:val="1D783D7D"/>
     <w:multiLevelType w:val="hybridMultilevel"/>
     <w:tmpl w:val="6B8A0B5C"/>
@@ -21772,7 +22877,7 @@
       </w:rPr>
     </w:lvl>
   </w:abstractNum>
-  <w:abstractNum w:abstractNumId="47" w15:restartNumberingAfterBreak="0">
+  <w:abstractNum w:abstractNumId="48" w15:restartNumberingAfterBreak="0">
     <w:nsid w:val="1DCB263A"/>
     <w:multiLevelType w:val="hybridMultilevel"/>
     <w:tmpl w:val="AC0487C4"/>
@@ -21861,7 +22966,7 @@
       </w:pPr>
     </w:lvl>
   </w:abstractNum>
-  <w:abstractNum w:abstractNumId="48" w15:restartNumberingAfterBreak="0">
+  <w:abstractNum w:abstractNumId="49" w15:restartNumberingAfterBreak="0">
     <w:nsid w:val="1E5C76A8"/>
     <w:multiLevelType w:val="hybridMultilevel"/>
     <w:tmpl w:val="3A485202"/>
@@ -21950,7 +23055,7 @@
       </w:pPr>
     </w:lvl>
   </w:abstractNum>
-  <w:abstractNum w:abstractNumId="49" w15:restartNumberingAfterBreak="0">
+  <w:abstractNum w:abstractNumId="50" w15:restartNumberingAfterBreak="0">
     <w:nsid w:val="1F7F76FF"/>
     <w:multiLevelType w:val="hybridMultilevel"/>
     <w:tmpl w:val="AD0E74B4"/>
@@ -22063,7 +23168,7 @@
       </w:rPr>
     </w:lvl>
   </w:abstractNum>
-  <w:abstractNum w:abstractNumId="50" w15:restartNumberingAfterBreak="0">
+  <w:abstractNum w:abstractNumId="51" w15:restartNumberingAfterBreak="0">
     <w:nsid w:val="204B17EC"/>
     <w:multiLevelType w:val="hybridMultilevel"/>
     <w:tmpl w:val="EED8723E"/>
@@ -22176,7 +23281,7 @@
       </w:rPr>
     </w:lvl>
   </w:abstractNum>
-  <w:abstractNum w:abstractNumId="51" w15:restartNumberingAfterBreak="0">
+  <w:abstractNum w:abstractNumId="52" w15:restartNumberingAfterBreak="0">
     <w:nsid w:val="20A9304F"/>
     <w:multiLevelType w:val="hybridMultilevel"/>
     <w:tmpl w:val="D2FEF3B0"/>
@@ -22289,7 +23394,7 @@
       </w:rPr>
     </w:lvl>
   </w:abstractNum>
-  <w:abstractNum w:abstractNumId="52" w15:restartNumberingAfterBreak="0">
+  <w:abstractNum w:abstractNumId="53" w15:restartNumberingAfterBreak="0">
     <w:nsid w:val="22B24685"/>
     <w:multiLevelType w:val="hybridMultilevel"/>
     <w:tmpl w:val="85C65FB4"/>
@@ -22402,7 +23507,7 @@
       </w:rPr>
     </w:lvl>
   </w:abstractNum>
-  <w:abstractNum w:abstractNumId="53" w15:restartNumberingAfterBreak="0">
+  <w:abstractNum w:abstractNumId="54" w15:restartNumberingAfterBreak="0">
     <w:nsid w:val="23A76B8B"/>
     <w:multiLevelType w:val="hybridMultilevel"/>
     <w:tmpl w:val="3648CD0E"/>
@@ -22491,7 +23596,7 @@
       </w:pPr>
     </w:lvl>
   </w:abstractNum>
-  <w:abstractNum w:abstractNumId="54" w15:restartNumberingAfterBreak="0">
+  <w:abstractNum w:abstractNumId="55" w15:restartNumberingAfterBreak="0">
     <w:nsid w:val="23BE581D"/>
     <w:multiLevelType w:val="hybridMultilevel"/>
     <w:tmpl w:val="365AA520"/>
@@ -22604,7 +23709,7 @@
       </w:rPr>
     </w:lvl>
   </w:abstractNum>
-  <w:abstractNum w:abstractNumId="55" w15:restartNumberingAfterBreak="0">
+  <w:abstractNum w:abstractNumId="56" w15:restartNumberingAfterBreak="0">
     <w:nsid w:val="24102477"/>
     <w:multiLevelType w:val="hybridMultilevel"/>
     <w:tmpl w:val="9A30B71A"/>
@@ -22693,7 +23798,7 @@
       </w:pPr>
     </w:lvl>
   </w:abstractNum>
-  <w:abstractNum w:abstractNumId="56" w15:restartNumberingAfterBreak="0">
+  <w:abstractNum w:abstractNumId="57" w15:restartNumberingAfterBreak="0">
     <w:nsid w:val="24FE703D"/>
     <w:multiLevelType w:val="hybridMultilevel"/>
     <w:tmpl w:val="702CB1DE"/>
@@ -22782,7 +23887,7 @@
       </w:pPr>
     </w:lvl>
   </w:abstractNum>
-  <w:abstractNum w:abstractNumId="57" w15:restartNumberingAfterBreak="0">
+  <w:abstractNum w:abstractNumId="58" w15:restartNumberingAfterBreak="0">
     <w:nsid w:val="257A65A5"/>
     <w:multiLevelType w:val="hybridMultilevel"/>
     <w:tmpl w:val="7DE6690C"/>
@@ -22895,7 +24000,7 @@
       </w:rPr>
     </w:lvl>
   </w:abstractNum>
-  <w:abstractNum w:abstractNumId="58" w15:restartNumberingAfterBreak="0">
+  <w:abstractNum w:abstractNumId="59" w15:restartNumberingAfterBreak="0">
     <w:nsid w:val="26012AFE"/>
     <w:multiLevelType w:val="hybridMultilevel"/>
     <w:tmpl w:val="A5D8B8B4"/>
@@ -22984,7 +24089,7 @@
       </w:pPr>
     </w:lvl>
   </w:abstractNum>
-  <w:abstractNum w:abstractNumId="59" w15:restartNumberingAfterBreak="0">
+  <w:abstractNum w:abstractNumId="60" w15:restartNumberingAfterBreak="0">
     <w:nsid w:val="268623C7"/>
     <w:multiLevelType w:val="hybridMultilevel"/>
     <w:tmpl w:val="14F8B19A"/>
@@ -23073,7 +24178,7 @@
       </w:pPr>
     </w:lvl>
   </w:abstractNum>
-  <w:abstractNum w:abstractNumId="60" w15:restartNumberingAfterBreak="0">
+  <w:abstractNum w:abstractNumId="61" w15:restartNumberingAfterBreak="0">
     <w:nsid w:val="26E72B9F"/>
     <w:multiLevelType w:val="hybridMultilevel"/>
     <w:tmpl w:val="1BD03F54"/>
@@ -23186,7 +24291,7 @@
       </w:rPr>
     </w:lvl>
   </w:abstractNum>
-  <w:abstractNum w:abstractNumId="61" w15:restartNumberingAfterBreak="0">
+  <w:abstractNum w:abstractNumId="62" w15:restartNumberingAfterBreak="0">
     <w:nsid w:val="27367E97"/>
     <w:multiLevelType w:val="hybridMultilevel"/>
     <w:tmpl w:val="E6E0A28C"/>
@@ -23275,7 +24380,7 @@
       </w:pPr>
     </w:lvl>
   </w:abstractNum>
-  <w:abstractNum w:abstractNumId="62" w15:restartNumberingAfterBreak="0">
+  <w:abstractNum w:abstractNumId="63" w15:restartNumberingAfterBreak="0">
     <w:nsid w:val="29276BCE"/>
     <w:multiLevelType w:val="hybridMultilevel"/>
     <w:tmpl w:val="F834A648"/>
@@ -23364,7 +24469,7 @@
       </w:pPr>
     </w:lvl>
   </w:abstractNum>
-  <w:abstractNum w:abstractNumId="63" w15:restartNumberingAfterBreak="0">
+  <w:abstractNum w:abstractNumId="64" w15:restartNumberingAfterBreak="0">
     <w:nsid w:val="2A4B31E6"/>
     <w:multiLevelType w:val="hybridMultilevel"/>
     <w:tmpl w:val="E1E4919C"/>
@@ -23453,7 +24558,7 @@
       </w:pPr>
     </w:lvl>
   </w:abstractNum>
-  <w:abstractNum w:abstractNumId="64" w15:restartNumberingAfterBreak="0">
+  <w:abstractNum w:abstractNumId="65" w15:restartNumberingAfterBreak="0">
     <w:nsid w:val="2C94676E"/>
     <w:multiLevelType w:val="hybridMultilevel"/>
     <w:tmpl w:val="65E6AC98"/>
@@ -23566,7 +24671,7 @@
       </w:rPr>
     </w:lvl>
   </w:abstractNum>
-  <w:abstractNum w:abstractNumId="65" w15:restartNumberingAfterBreak="0">
+  <w:abstractNum w:abstractNumId="66" w15:restartNumberingAfterBreak="0">
     <w:nsid w:val="2D6C3E19"/>
     <w:multiLevelType w:val="hybridMultilevel"/>
     <w:tmpl w:val="167E4AE8"/>
@@ -23679,7 +24784,7 @@
       </w:rPr>
     </w:lvl>
   </w:abstractNum>
-  <w:abstractNum w:abstractNumId="66" w15:restartNumberingAfterBreak="0">
+  <w:abstractNum w:abstractNumId="67" w15:restartNumberingAfterBreak="0">
     <w:nsid w:val="2DA835A5"/>
     <w:multiLevelType w:val="hybridMultilevel"/>
     <w:tmpl w:val="2C3ECF2A"/>
@@ -23768,7 +24873,7 @@
       </w:pPr>
     </w:lvl>
   </w:abstractNum>
-  <w:abstractNum w:abstractNumId="67" w15:restartNumberingAfterBreak="0">
+  <w:abstractNum w:abstractNumId="68" w15:restartNumberingAfterBreak="0">
     <w:nsid w:val="2EDE2F57"/>
     <w:multiLevelType w:val="hybridMultilevel"/>
     <w:tmpl w:val="62EA34CE"/>
@@ -23881,7 +24986,7 @@
       </w:rPr>
     </w:lvl>
   </w:abstractNum>
-  <w:abstractNum w:abstractNumId="68" w15:restartNumberingAfterBreak="0">
+  <w:abstractNum w:abstractNumId="69" w15:restartNumberingAfterBreak="0">
     <w:nsid w:val="2F2424FA"/>
     <w:multiLevelType w:val="hybridMultilevel"/>
     <w:tmpl w:val="3ED4A7D2"/>
@@ -23970,7 +25075,7 @@
       </w:pPr>
     </w:lvl>
   </w:abstractNum>
-  <w:abstractNum w:abstractNumId="69" w15:restartNumberingAfterBreak="0">
+  <w:abstractNum w:abstractNumId="70" w15:restartNumberingAfterBreak="0">
     <w:nsid w:val="302F42C6"/>
     <w:multiLevelType w:val="hybridMultilevel"/>
     <w:tmpl w:val="AB382766"/>
@@ -24083,7 +25188,7 @@
       </w:rPr>
     </w:lvl>
   </w:abstractNum>
-  <w:abstractNum w:abstractNumId="70" w15:restartNumberingAfterBreak="0">
+  <w:abstractNum w:abstractNumId="71" w15:restartNumberingAfterBreak="0">
     <w:nsid w:val="33DB14CA"/>
     <w:multiLevelType w:val="hybridMultilevel"/>
     <w:tmpl w:val="7696F68C"/>
@@ -24196,7 +25301,7 @@
       </w:rPr>
     </w:lvl>
   </w:abstractNum>
-  <w:abstractNum w:abstractNumId="71" w15:restartNumberingAfterBreak="0">
+  <w:abstractNum w:abstractNumId="72" w15:restartNumberingAfterBreak="0">
     <w:nsid w:val="341E1307"/>
     <w:multiLevelType w:val="hybridMultilevel"/>
     <w:tmpl w:val="244CD330"/>
@@ -24285,7 +25390,7 @@
       </w:pPr>
     </w:lvl>
   </w:abstractNum>
-  <w:abstractNum w:abstractNumId="72" w15:restartNumberingAfterBreak="0">
+  <w:abstractNum w:abstractNumId="73" w15:restartNumberingAfterBreak="0">
     <w:nsid w:val="34705E2A"/>
     <w:multiLevelType w:val="hybridMultilevel"/>
     <w:tmpl w:val="7122C958"/>
@@ -24398,7 +25503,7 @@
       </w:rPr>
     </w:lvl>
   </w:abstractNum>
-  <w:abstractNum w:abstractNumId="73" w15:restartNumberingAfterBreak="0">
+  <w:abstractNum w:abstractNumId="74" w15:restartNumberingAfterBreak="0">
     <w:nsid w:val="359B434D"/>
     <w:multiLevelType w:val="hybridMultilevel"/>
     <w:tmpl w:val="C7B4CE86"/>
@@ -24487,7 +25592,7 @@
       </w:pPr>
     </w:lvl>
   </w:abstractNum>
-  <w:abstractNum w:abstractNumId="74" w15:restartNumberingAfterBreak="0">
+  <w:abstractNum w:abstractNumId="75" w15:restartNumberingAfterBreak="0">
     <w:nsid w:val="35B771D8"/>
     <w:multiLevelType w:val="hybridMultilevel"/>
     <w:tmpl w:val="57F82EDE"/>
@@ -24576,7 +25681,7 @@
       </w:pPr>
     </w:lvl>
   </w:abstractNum>
-  <w:abstractNum w:abstractNumId="75" w15:restartNumberingAfterBreak="0">
+  <w:abstractNum w:abstractNumId="76" w15:restartNumberingAfterBreak="0">
     <w:nsid w:val="35EA0441"/>
     <w:multiLevelType w:val="hybridMultilevel"/>
     <w:tmpl w:val="6D3C1A92"/>
@@ -24689,7 +25794,7 @@
       </w:rPr>
     </w:lvl>
   </w:abstractNum>
-  <w:abstractNum w:abstractNumId="76" w15:restartNumberingAfterBreak="0">
+  <w:abstractNum w:abstractNumId="77" w15:restartNumberingAfterBreak="0">
     <w:nsid w:val="36133D9B"/>
     <w:multiLevelType w:val="hybridMultilevel"/>
     <w:tmpl w:val="944EE644"/>
@@ -24802,7 +25907,7 @@
       </w:rPr>
     </w:lvl>
   </w:abstractNum>
-  <w:abstractNum w:abstractNumId="77" w15:restartNumberingAfterBreak="0">
+  <w:abstractNum w:abstractNumId="78" w15:restartNumberingAfterBreak="0">
     <w:nsid w:val="3790472D"/>
     <w:multiLevelType w:val="hybridMultilevel"/>
     <w:tmpl w:val="70C0FBD6"/>
@@ -24891,7 +25996,7 @@
       </w:pPr>
     </w:lvl>
   </w:abstractNum>
-  <w:abstractNum w:abstractNumId="78" w15:restartNumberingAfterBreak="0">
+  <w:abstractNum w:abstractNumId="79" w15:restartNumberingAfterBreak="0">
     <w:nsid w:val="37BD153E"/>
     <w:multiLevelType w:val="hybridMultilevel"/>
     <w:tmpl w:val="5210B5F2"/>
@@ -24980,7 +26085,7 @@
       </w:pPr>
     </w:lvl>
   </w:abstractNum>
-  <w:abstractNum w:abstractNumId="79" w15:restartNumberingAfterBreak="0">
+  <w:abstractNum w:abstractNumId="80" w15:restartNumberingAfterBreak="0">
     <w:nsid w:val="380B2B6A"/>
     <w:multiLevelType w:val="hybridMultilevel"/>
     <w:tmpl w:val="5F8AC136"/>
@@ -25093,7 +26198,7 @@
       </w:rPr>
     </w:lvl>
   </w:abstractNum>
-  <w:abstractNum w:abstractNumId="80" w15:restartNumberingAfterBreak="0">
+  <w:abstractNum w:abstractNumId="81" w15:restartNumberingAfterBreak="0">
     <w:nsid w:val="384F7658"/>
     <w:multiLevelType w:val="hybridMultilevel"/>
     <w:tmpl w:val="4CD4C116"/>
@@ -25182,7 +26287,7 @@
       </w:pPr>
     </w:lvl>
   </w:abstractNum>
-  <w:abstractNum w:abstractNumId="81" w15:restartNumberingAfterBreak="0">
+  <w:abstractNum w:abstractNumId="82" w15:restartNumberingAfterBreak="0">
     <w:nsid w:val="3ACE3D55"/>
     <w:multiLevelType w:val="hybridMultilevel"/>
     <w:tmpl w:val="6E6C93DC"/>
@@ -25295,7 +26400,7 @@
       </w:rPr>
     </w:lvl>
   </w:abstractNum>
-  <w:abstractNum w:abstractNumId="82" w15:restartNumberingAfterBreak="0">
+  <w:abstractNum w:abstractNumId="83" w15:restartNumberingAfterBreak="0">
     <w:nsid w:val="3B8935FA"/>
     <w:multiLevelType w:val="hybridMultilevel"/>
     <w:tmpl w:val="12964BFC"/>
@@ -25408,7 +26513,7 @@
       </w:rPr>
     </w:lvl>
   </w:abstractNum>
-  <w:abstractNum w:abstractNumId="83" w15:restartNumberingAfterBreak="0">
+  <w:abstractNum w:abstractNumId="84" w15:restartNumberingAfterBreak="0">
     <w:nsid w:val="3B91758D"/>
     <w:multiLevelType w:val="hybridMultilevel"/>
     <w:tmpl w:val="E67010C2"/>
@@ -25521,7 +26626,7 @@
       </w:rPr>
     </w:lvl>
   </w:abstractNum>
-  <w:abstractNum w:abstractNumId="84" w15:restartNumberingAfterBreak="0">
+  <w:abstractNum w:abstractNumId="85" w15:restartNumberingAfterBreak="0">
     <w:nsid w:val="3C0720CE"/>
     <w:multiLevelType w:val="hybridMultilevel"/>
     <w:tmpl w:val="49F4A684"/>
@@ -25634,7 +26739,7 @@
       </w:rPr>
     </w:lvl>
   </w:abstractNum>
-  <w:abstractNum w:abstractNumId="85" w15:restartNumberingAfterBreak="0">
+  <w:abstractNum w:abstractNumId="86" w15:restartNumberingAfterBreak="0">
     <w:nsid w:val="3C0D09D0"/>
     <w:multiLevelType w:val="hybridMultilevel"/>
     <w:tmpl w:val="08BED8D4"/>
@@ -25723,7 +26828,7 @@
       </w:pPr>
     </w:lvl>
   </w:abstractNum>
-  <w:abstractNum w:abstractNumId="86" w15:restartNumberingAfterBreak="0">
+  <w:abstractNum w:abstractNumId="87" w15:restartNumberingAfterBreak="0">
     <w:nsid w:val="3C541345"/>
     <w:multiLevelType w:val="hybridMultilevel"/>
     <w:tmpl w:val="D9B48870"/>
@@ -25836,7 +26941,7 @@
       </w:rPr>
     </w:lvl>
   </w:abstractNum>
-  <w:abstractNum w:abstractNumId="87" w15:restartNumberingAfterBreak="0">
+  <w:abstractNum w:abstractNumId="88" w15:restartNumberingAfterBreak="0">
     <w:nsid w:val="3C73379B"/>
     <w:multiLevelType w:val="hybridMultilevel"/>
     <w:tmpl w:val="5A4473E4"/>
@@ -25925,7 +27030,7 @@
       </w:pPr>
     </w:lvl>
   </w:abstractNum>
-  <w:abstractNum w:abstractNumId="88" w15:restartNumberingAfterBreak="0">
+  <w:abstractNum w:abstractNumId="89" w15:restartNumberingAfterBreak="0">
     <w:nsid w:val="3CCA4446"/>
     <w:multiLevelType w:val="hybridMultilevel"/>
     <w:tmpl w:val="A5564B1E"/>
@@ -26014,7 +27119,7 @@
       </w:pPr>
     </w:lvl>
   </w:abstractNum>
-  <w:abstractNum w:abstractNumId="89" w15:restartNumberingAfterBreak="0">
+  <w:abstractNum w:abstractNumId="90" w15:restartNumberingAfterBreak="0">
     <w:nsid w:val="3CCA4DAF"/>
     <w:multiLevelType w:val="hybridMultilevel"/>
     <w:tmpl w:val="EB9A1328"/>
@@ -26127,7 +27232,7 @@
       </w:rPr>
     </w:lvl>
   </w:abstractNum>
-  <w:abstractNum w:abstractNumId="90" w15:restartNumberingAfterBreak="0">
+  <w:abstractNum w:abstractNumId="91" w15:restartNumberingAfterBreak="0">
     <w:nsid w:val="3D6C1E34"/>
     <w:multiLevelType w:val="hybridMultilevel"/>
     <w:tmpl w:val="31588824"/>
@@ -26240,7 +27345,7 @@
       </w:rPr>
     </w:lvl>
   </w:abstractNum>
-  <w:abstractNum w:abstractNumId="91" w15:restartNumberingAfterBreak="0">
+  <w:abstractNum w:abstractNumId="92" w15:restartNumberingAfterBreak="0">
     <w:nsid w:val="3E4816D4"/>
     <w:multiLevelType w:val="hybridMultilevel"/>
     <w:tmpl w:val="AB2430FC"/>
@@ -26329,7 +27434,7 @@
       </w:pPr>
     </w:lvl>
   </w:abstractNum>
-  <w:abstractNum w:abstractNumId="92" w15:restartNumberingAfterBreak="0">
+  <w:abstractNum w:abstractNumId="93" w15:restartNumberingAfterBreak="0">
     <w:nsid w:val="3F01465A"/>
     <w:multiLevelType w:val="hybridMultilevel"/>
     <w:tmpl w:val="9D80AE8C"/>
@@ -26418,7 +27523,7 @@
       </w:pPr>
     </w:lvl>
   </w:abstractNum>
-  <w:abstractNum w:abstractNumId="93" w15:restartNumberingAfterBreak="0">
+  <w:abstractNum w:abstractNumId="94" w15:restartNumberingAfterBreak="0">
     <w:nsid w:val="3FBD0865"/>
     <w:multiLevelType w:val="hybridMultilevel"/>
     <w:tmpl w:val="ED5A4A86"/>
@@ -26531,7 +27636,7 @@
       </w:rPr>
     </w:lvl>
   </w:abstractNum>
-  <w:abstractNum w:abstractNumId="94" w15:restartNumberingAfterBreak="0">
+  <w:abstractNum w:abstractNumId="95" w15:restartNumberingAfterBreak="0">
     <w:nsid w:val="3FCA7674"/>
     <w:multiLevelType w:val="hybridMultilevel"/>
     <w:tmpl w:val="95A8C46C"/>
@@ -26620,7 +27725,7 @@
       </w:pPr>
     </w:lvl>
   </w:abstractNum>
-  <w:abstractNum w:abstractNumId="95" w15:restartNumberingAfterBreak="0">
+  <w:abstractNum w:abstractNumId="96" w15:restartNumberingAfterBreak="0">
     <w:nsid w:val="40066C6C"/>
     <w:multiLevelType w:val="hybridMultilevel"/>
     <w:tmpl w:val="4F4C9242"/>
@@ -26733,7 +27838,7 @@
       </w:rPr>
     </w:lvl>
   </w:abstractNum>
-  <w:abstractNum w:abstractNumId="96" w15:restartNumberingAfterBreak="0">
+  <w:abstractNum w:abstractNumId="97" w15:restartNumberingAfterBreak="0">
     <w:nsid w:val="40757ED7"/>
     <w:multiLevelType w:val="hybridMultilevel"/>
     <w:tmpl w:val="B1DCE9F6"/>
@@ -26822,7 +27927,7 @@
       </w:pPr>
     </w:lvl>
   </w:abstractNum>
-  <w:abstractNum w:abstractNumId="97" w15:restartNumberingAfterBreak="0">
+  <w:abstractNum w:abstractNumId="98" w15:restartNumberingAfterBreak="0">
     <w:nsid w:val="411B663B"/>
     <w:multiLevelType w:val="hybridMultilevel"/>
     <w:tmpl w:val="A96E76A6"/>
@@ -26911,7 +28016,7 @@
       </w:pPr>
     </w:lvl>
   </w:abstractNum>
-  <w:abstractNum w:abstractNumId="98" w15:restartNumberingAfterBreak="0">
+  <w:abstractNum w:abstractNumId="99" w15:restartNumberingAfterBreak="0">
     <w:nsid w:val="415402C0"/>
     <w:multiLevelType w:val="hybridMultilevel"/>
     <w:tmpl w:val="41220A52"/>
@@ -27024,7 +28129,7 @@
       </w:rPr>
     </w:lvl>
   </w:abstractNum>
-  <w:abstractNum w:abstractNumId="99" w15:restartNumberingAfterBreak="0">
+  <w:abstractNum w:abstractNumId="100" w15:restartNumberingAfterBreak="0">
     <w:nsid w:val="41C561FA"/>
     <w:multiLevelType w:val="hybridMultilevel"/>
     <w:tmpl w:val="D81AE540"/>
@@ -27137,7 +28242,7 @@
       </w:rPr>
     </w:lvl>
   </w:abstractNum>
-  <w:abstractNum w:abstractNumId="100" w15:restartNumberingAfterBreak="0">
+  <w:abstractNum w:abstractNumId="101" w15:restartNumberingAfterBreak="0">
     <w:nsid w:val="4237059A"/>
     <w:multiLevelType w:val="hybridMultilevel"/>
     <w:tmpl w:val="28DA9C60"/>
@@ -27226,7 +28331,7 @@
       </w:pPr>
     </w:lvl>
   </w:abstractNum>
-  <w:abstractNum w:abstractNumId="101" w15:restartNumberingAfterBreak="0">
+  <w:abstractNum w:abstractNumId="102" w15:restartNumberingAfterBreak="0">
     <w:nsid w:val="428106DA"/>
     <w:multiLevelType w:val="hybridMultilevel"/>
     <w:tmpl w:val="4F2A79C0"/>
@@ -27315,7 +28420,7 @@
       </w:pPr>
     </w:lvl>
   </w:abstractNum>
-  <w:abstractNum w:abstractNumId="102" w15:restartNumberingAfterBreak="0">
+  <w:abstractNum w:abstractNumId="103" w15:restartNumberingAfterBreak="0">
     <w:nsid w:val="4307165F"/>
     <w:multiLevelType w:val="hybridMultilevel"/>
     <w:tmpl w:val="D87CB310"/>
@@ -27428,7 +28533,7 @@
       </w:rPr>
     </w:lvl>
   </w:abstractNum>
-  <w:abstractNum w:abstractNumId="103" w15:restartNumberingAfterBreak="0">
+  <w:abstractNum w:abstractNumId="104" w15:restartNumberingAfterBreak="0">
     <w:nsid w:val="44F65D42"/>
     <w:multiLevelType w:val="hybridMultilevel"/>
     <w:tmpl w:val="FC805E36"/>
@@ -27541,7 +28646,7 @@
       </w:rPr>
     </w:lvl>
   </w:abstractNum>
-  <w:abstractNum w:abstractNumId="104" w15:restartNumberingAfterBreak="0">
+  <w:abstractNum w:abstractNumId="105" w15:restartNumberingAfterBreak="0">
     <w:nsid w:val="45D004AA"/>
     <w:multiLevelType w:val="hybridMultilevel"/>
     <w:tmpl w:val="33C4514A"/>
@@ -27654,7 +28759,7 @@
       </w:rPr>
     </w:lvl>
   </w:abstractNum>
-  <w:abstractNum w:abstractNumId="105" w15:restartNumberingAfterBreak="0">
+  <w:abstractNum w:abstractNumId="106" w15:restartNumberingAfterBreak="0">
     <w:nsid w:val="4610242D"/>
     <w:multiLevelType w:val="hybridMultilevel"/>
     <w:tmpl w:val="E7D476B4"/>
@@ -27743,7 +28848,7 @@
       </w:pPr>
     </w:lvl>
   </w:abstractNum>
-  <w:abstractNum w:abstractNumId="106" w15:restartNumberingAfterBreak="0">
+  <w:abstractNum w:abstractNumId="107" w15:restartNumberingAfterBreak="0">
     <w:nsid w:val="46283268"/>
     <w:multiLevelType w:val="hybridMultilevel"/>
     <w:tmpl w:val="BF5E2200"/>
@@ -27857,7 +28962,7 @@
       </w:rPr>
     </w:lvl>
   </w:abstractNum>
-  <w:abstractNum w:abstractNumId="107" w15:restartNumberingAfterBreak="0">
+  <w:abstractNum w:abstractNumId="108" w15:restartNumberingAfterBreak="0">
     <w:nsid w:val="46EA3228"/>
     <w:multiLevelType w:val="hybridMultilevel"/>
     <w:tmpl w:val="DAD4AED0"/>
@@ -27970,7 +29075,7 @@
       </w:rPr>
     </w:lvl>
   </w:abstractNum>
-  <w:abstractNum w:abstractNumId="108" w15:restartNumberingAfterBreak="0">
+  <w:abstractNum w:abstractNumId="109" w15:restartNumberingAfterBreak="0">
     <w:nsid w:val="49284054"/>
     <w:multiLevelType w:val="hybridMultilevel"/>
     <w:tmpl w:val="328A5AC8"/>
@@ -28083,7 +29188,7 @@
       </w:rPr>
     </w:lvl>
   </w:abstractNum>
-  <w:abstractNum w:abstractNumId="109" w15:restartNumberingAfterBreak="0">
+  <w:abstractNum w:abstractNumId="110" w15:restartNumberingAfterBreak="0">
     <w:nsid w:val="49A62C47"/>
     <w:multiLevelType w:val="hybridMultilevel"/>
     <w:tmpl w:val="638EAD68"/>
@@ -28172,7 +29277,7 @@
       </w:pPr>
     </w:lvl>
   </w:abstractNum>
-  <w:abstractNum w:abstractNumId="110" w15:restartNumberingAfterBreak="0">
+  <w:abstractNum w:abstractNumId="111" w15:restartNumberingAfterBreak="0">
     <w:nsid w:val="49F75FB3"/>
     <w:multiLevelType w:val="hybridMultilevel"/>
     <w:tmpl w:val="A5D0BA00"/>
@@ -28285,7 +29390,7 @@
       </w:rPr>
     </w:lvl>
   </w:abstractNum>
-  <w:abstractNum w:abstractNumId="111" w15:restartNumberingAfterBreak="0">
+  <w:abstractNum w:abstractNumId="112" w15:restartNumberingAfterBreak="0">
     <w:nsid w:val="4A5A15A3"/>
     <w:multiLevelType w:val="hybridMultilevel"/>
     <w:tmpl w:val="62B8B0F8"/>
@@ -28398,7 +29503,7 @@
       </w:rPr>
     </w:lvl>
   </w:abstractNum>
-  <w:abstractNum w:abstractNumId="112" w15:restartNumberingAfterBreak="0">
+  <w:abstractNum w:abstractNumId="113" w15:restartNumberingAfterBreak="0">
     <w:nsid w:val="4AB42F31"/>
     <w:multiLevelType w:val="hybridMultilevel"/>
     <w:tmpl w:val="5E3EFCA0"/>
@@ -28511,7 +29616,7 @@
       </w:rPr>
     </w:lvl>
   </w:abstractNum>
-  <w:abstractNum w:abstractNumId="113" w15:restartNumberingAfterBreak="0">
+  <w:abstractNum w:abstractNumId="114" w15:restartNumberingAfterBreak="0">
     <w:nsid w:val="4B775683"/>
     <w:multiLevelType w:val="hybridMultilevel"/>
     <w:tmpl w:val="3B824F48"/>
@@ -28624,7 +29729,7 @@
       </w:rPr>
     </w:lvl>
   </w:abstractNum>
-  <w:abstractNum w:abstractNumId="114" w15:restartNumberingAfterBreak="0">
+  <w:abstractNum w:abstractNumId="115" w15:restartNumberingAfterBreak="0">
     <w:nsid w:val="4CA47EEA"/>
     <w:multiLevelType w:val="hybridMultilevel"/>
     <w:tmpl w:val="19148AAC"/>
@@ -28737,7 +29842,96 @@
       </w:rPr>
     </w:lvl>
   </w:abstractNum>
-  <w:abstractNum w:abstractNumId="115" w15:restartNumberingAfterBreak="0">
+  <w:abstractNum w:abstractNumId="116" w15:restartNumberingAfterBreak="0">
+    <w:nsid w:val="4D533AAE"/>
+    <w:multiLevelType w:val="hybridMultilevel"/>
+    <w:tmpl w:val="3CCCEB1C"/>
+    <w:lvl w:ilvl="0" w:tplc="04090017">
+      <w:start w:val="1"/>
+      <w:numFmt w:val="lowerLetter"/>
+      <w:lvlText w:val="%1)"/>
+      <w:lvlJc w:val="left"/>
+      <w:pPr>
+        <w:ind w:left="720" w:hanging="360"/>
+      </w:pPr>
+      <w:rPr>
+        <w:rFonts w:hint="default"/>
+      </w:rPr>
+    </w:lvl>
+    <w:lvl w:ilvl="1" w:tplc="04090019" w:tentative="1">
+      <w:start w:val="1"/>
+      <w:numFmt w:val="lowerLetter"/>
+      <w:lvlText w:val="%2."/>
+      <w:lvlJc w:val="left"/>
+      <w:pPr>
+        <w:ind w:left="1440" w:hanging="360"/>
+      </w:pPr>
+    </w:lvl>
+    <w:lvl w:ilvl="2" w:tplc="0409001B" w:tentative="1">
+      <w:start w:val="1"/>
+      <w:numFmt w:val="lowerRoman"/>
+      <w:lvlText w:val="%3."/>
+      <w:lvlJc w:val="right"/>
+      <w:pPr>
+        <w:ind w:left="2160" w:hanging="180"/>
+      </w:pPr>
+    </w:lvl>
+    <w:lvl w:ilvl="3" w:tplc="0409000F" w:tentative="1">
+      <w:start w:val="1"/>
+      <w:numFmt w:val="decimal"/>
+      <w:lvlText w:val="%4."/>
+      <w:lvlJc w:val="left"/>
+      <w:pPr>
+        <w:ind w:left="2880" w:hanging="360"/>
+      </w:pPr>
+    </w:lvl>
+    <w:lvl w:ilvl="4" w:tplc="04090019" w:tentative="1">
+      <w:start w:val="1"/>
+      <w:numFmt w:val="lowerLetter"/>
+      <w:lvlText w:val="%5."/>
+      <w:lvlJc w:val="left"/>
+      <w:pPr>
+        <w:ind w:left="3600" w:hanging="360"/>
+      </w:pPr>
+    </w:lvl>
+    <w:lvl w:ilvl="5" w:tplc="0409001B" w:tentative="1">
+      <w:start w:val="1"/>
+      <w:numFmt w:val="lowerRoman"/>
+      <w:lvlText w:val="%6."/>
+      <w:lvlJc w:val="right"/>
+      <w:pPr>
+        <w:ind w:left="4320" w:hanging="180"/>
+      </w:pPr>
+    </w:lvl>
+    <w:lvl w:ilvl="6" w:tplc="0409000F" w:tentative="1">
+      <w:start w:val="1"/>
+      <w:numFmt w:val="decimal"/>
+      <w:lvlText w:val="%7."/>
+      <w:lvlJc w:val="left"/>
+      <w:pPr>
+        <w:ind w:left="5040" w:hanging="360"/>
+      </w:pPr>
+    </w:lvl>
+    <w:lvl w:ilvl="7" w:tplc="04090019" w:tentative="1">
+      <w:start w:val="1"/>
+      <w:numFmt w:val="lowerLetter"/>
+      <w:lvlText w:val="%8."/>
+      <w:lvlJc w:val="left"/>
+      <w:pPr>
+        <w:ind w:left="5760" w:hanging="360"/>
+      </w:pPr>
+    </w:lvl>
+    <w:lvl w:ilvl="8" w:tplc="0409001B" w:tentative="1">
+      <w:start w:val="1"/>
+      <w:numFmt w:val="lowerRoman"/>
+      <w:lvlText w:val="%9."/>
+      <w:lvlJc w:val="right"/>
+      <w:pPr>
+        <w:ind w:left="6480" w:hanging="180"/>
+      </w:pPr>
+    </w:lvl>
+  </w:abstractNum>
+  <w:abstractNum w:abstractNumId="117" w15:restartNumberingAfterBreak="0">
     <w:nsid w:val="4DBF6BE3"/>
     <w:multiLevelType w:val="hybridMultilevel"/>
     <w:tmpl w:val="65A25656"/>
@@ -28850,7 +30044,7 @@
       </w:rPr>
     </w:lvl>
   </w:abstractNum>
-  <w:abstractNum w:abstractNumId="116" w15:restartNumberingAfterBreak="0">
+  <w:abstractNum w:abstractNumId="118" w15:restartNumberingAfterBreak="0">
     <w:nsid w:val="4DC556D7"/>
     <w:multiLevelType w:val="hybridMultilevel"/>
     <w:tmpl w:val="95460E3C"/>
@@ -28963,7 +30157,7 @@
       </w:rPr>
     </w:lvl>
   </w:abstractNum>
-  <w:abstractNum w:abstractNumId="117" w15:restartNumberingAfterBreak="0">
+  <w:abstractNum w:abstractNumId="119" w15:restartNumberingAfterBreak="0">
     <w:nsid w:val="4DD77871"/>
     <w:multiLevelType w:val="hybridMultilevel"/>
     <w:tmpl w:val="94B2DBF0"/>
@@ -29076,7 +30270,7 @@
       </w:rPr>
     </w:lvl>
   </w:abstractNum>
-  <w:abstractNum w:abstractNumId="118" w15:restartNumberingAfterBreak="0">
+  <w:abstractNum w:abstractNumId="120" w15:restartNumberingAfterBreak="0">
     <w:nsid w:val="4E3A5D77"/>
     <w:multiLevelType w:val="hybridMultilevel"/>
     <w:tmpl w:val="E5ACB18C"/>
@@ -29165,7 +30359,7 @@
       </w:pPr>
     </w:lvl>
   </w:abstractNum>
-  <w:abstractNum w:abstractNumId="119" w15:restartNumberingAfterBreak="0">
+  <w:abstractNum w:abstractNumId="121" w15:restartNumberingAfterBreak="0">
     <w:nsid w:val="4EF56253"/>
     <w:multiLevelType w:val="hybridMultilevel"/>
     <w:tmpl w:val="25CA0C44"/>
@@ -29254,7 +30448,7 @@
       </w:pPr>
     </w:lvl>
   </w:abstractNum>
-  <w:abstractNum w:abstractNumId="120" w15:restartNumberingAfterBreak="0">
+  <w:abstractNum w:abstractNumId="122" w15:restartNumberingAfterBreak="0">
     <w:nsid w:val="4F5C2FA6"/>
     <w:multiLevelType w:val="hybridMultilevel"/>
     <w:tmpl w:val="6DE42816"/>
@@ -29367,7 +30561,7 @@
       </w:rPr>
     </w:lvl>
   </w:abstractNum>
-  <w:abstractNum w:abstractNumId="121" w15:restartNumberingAfterBreak="0">
+  <w:abstractNum w:abstractNumId="123" w15:restartNumberingAfterBreak="0">
     <w:nsid w:val="4F617656"/>
     <w:multiLevelType w:val="hybridMultilevel"/>
     <w:tmpl w:val="5950C336"/>
@@ -29480,7 +30674,7 @@
       </w:rPr>
     </w:lvl>
   </w:abstractNum>
-  <w:abstractNum w:abstractNumId="122" w15:restartNumberingAfterBreak="0">
+  <w:abstractNum w:abstractNumId="124" w15:restartNumberingAfterBreak="0">
     <w:nsid w:val="50330AAD"/>
     <w:multiLevelType w:val="hybridMultilevel"/>
     <w:tmpl w:val="7F0A3CFE"/>
@@ -29593,7 +30787,7 @@
       </w:rPr>
     </w:lvl>
   </w:abstractNum>
-  <w:abstractNum w:abstractNumId="123" w15:restartNumberingAfterBreak="0">
+  <w:abstractNum w:abstractNumId="125" w15:restartNumberingAfterBreak="0">
     <w:nsid w:val="50755FD7"/>
     <w:multiLevelType w:val="hybridMultilevel"/>
     <w:tmpl w:val="63DC6FB2"/>
@@ -29706,7 +30900,7 @@
       </w:rPr>
     </w:lvl>
   </w:abstractNum>
-  <w:abstractNum w:abstractNumId="124" w15:restartNumberingAfterBreak="0">
+  <w:abstractNum w:abstractNumId="126" w15:restartNumberingAfterBreak="0">
     <w:nsid w:val="50DF51E6"/>
     <w:multiLevelType w:val="hybridMultilevel"/>
     <w:tmpl w:val="55DE87C0"/>
@@ -29795,7 +30989,7 @@
       </w:pPr>
     </w:lvl>
   </w:abstractNum>
-  <w:abstractNum w:abstractNumId="125" w15:restartNumberingAfterBreak="0">
+  <w:abstractNum w:abstractNumId="127" w15:restartNumberingAfterBreak="0">
     <w:nsid w:val="5163790C"/>
     <w:multiLevelType w:val="hybridMultilevel"/>
     <w:tmpl w:val="CFFA3BE4"/>
@@ -29884,7 +31078,7 @@
       </w:pPr>
     </w:lvl>
   </w:abstractNum>
-  <w:abstractNum w:abstractNumId="126" w15:restartNumberingAfterBreak="0">
+  <w:abstractNum w:abstractNumId="128" w15:restartNumberingAfterBreak="0">
     <w:nsid w:val="522636B4"/>
     <w:multiLevelType w:val="hybridMultilevel"/>
     <w:tmpl w:val="AB7A0F58"/>
@@ -29997,7 +31191,7 @@
       </w:rPr>
     </w:lvl>
   </w:abstractNum>
-  <w:abstractNum w:abstractNumId="127" w15:restartNumberingAfterBreak="0">
+  <w:abstractNum w:abstractNumId="129" w15:restartNumberingAfterBreak="0">
     <w:nsid w:val="534E2A77"/>
     <w:multiLevelType w:val="hybridMultilevel"/>
     <w:tmpl w:val="D8C81B4E"/>
@@ -30110,7 +31304,7 @@
       </w:rPr>
     </w:lvl>
   </w:abstractNum>
-  <w:abstractNum w:abstractNumId="128" w15:restartNumberingAfterBreak="0">
+  <w:abstractNum w:abstractNumId="130" w15:restartNumberingAfterBreak="0">
     <w:nsid w:val="541C0215"/>
     <w:multiLevelType w:val="hybridMultilevel"/>
     <w:tmpl w:val="0F3CB7E6"/>
@@ -30199,7 +31393,7 @@
       </w:pPr>
     </w:lvl>
   </w:abstractNum>
-  <w:abstractNum w:abstractNumId="129" w15:restartNumberingAfterBreak="0">
+  <w:abstractNum w:abstractNumId="131" w15:restartNumberingAfterBreak="0">
     <w:nsid w:val="542B4CA3"/>
     <w:multiLevelType w:val="hybridMultilevel"/>
     <w:tmpl w:val="7A14E6CE"/>
@@ -30312,7 +31506,7 @@
       </w:rPr>
     </w:lvl>
   </w:abstractNum>
-  <w:abstractNum w:abstractNumId="130" w15:restartNumberingAfterBreak="0">
+  <w:abstractNum w:abstractNumId="132" w15:restartNumberingAfterBreak="0">
     <w:nsid w:val="54CA0C9D"/>
     <w:multiLevelType w:val="hybridMultilevel"/>
     <w:tmpl w:val="4C7C94AA"/>
@@ -30425,7 +31619,7 @@
       </w:rPr>
     </w:lvl>
   </w:abstractNum>
-  <w:abstractNum w:abstractNumId="131" w15:restartNumberingAfterBreak="0">
+  <w:abstractNum w:abstractNumId="133" w15:restartNumberingAfterBreak="0">
     <w:nsid w:val="557E0066"/>
     <w:multiLevelType w:val="hybridMultilevel"/>
     <w:tmpl w:val="EA2E6E72"/>
@@ -30538,7 +31732,7 @@
       </w:rPr>
     </w:lvl>
   </w:abstractNum>
-  <w:abstractNum w:abstractNumId="132" w15:restartNumberingAfterBreak="0">
+  <w:abstractNum w:abstractNumId="134" w15:restartNumberingAfterBreak="0">
     <w:nsid w:val="564B5643"/>
     <w:multiLevelType w:val="hybridMultilevel"/>
     <w:tmpl w:val="2C46C3A6"/>
@@ -30627,7 +31821,7 @@
       </w:pPr>
     </w:lvl>
   </w:abstractNum>
-  <w:abstractNum w:abstractNumId="133" w15:restartNumberingAfterBreak="0">
+  <w:abstractNum w:abstractNumId="135" w15:restartNumberingAfterBreak="0">
     <w:nsid w:val="56DC0C20"/>
     <w:multiLevelType w:val="hybridMultilevel"/>
     <w:tmpl w:val="9564AA1C"/>
@@ -30740,7 +31934,7 @@
       </w:rPr>
     </w:lvl>
   </w:abstractNum>
-  <w:abstractNum w:abstractNumId="134" w15:restartNumberingAfterBreak="0">
+  <w:abstractNum w:abstractNumId="136" w15:restartNumberingAfterBreak="0">
     <w:nsid w:val="574C5675"/>
     <w:multiLevelType w:val="hybridMultilevel"/>
     <w:tmpl w:val="2CB8DF7C"/>
@@ -30853,7 +32047,7 @@
       </w:rPr>
     </w:lvl>
   </w:abstractNum>
-  <w:abstractNum w:abstractNumId="135" w15:restartNumberingAfterBreak="0">
+  <w:abstractNum w:abstractNumId="137" w15:restartNumberingAfterBreak="0">
     <w:nsid w:val="585D3CF3"/>
     <w:multiLevelType w:val="hybridMultilevel"/>
     <w:tmpl w:val="776E2F16"/>
@@ -30942,7 +32136,7 @@
       </w:pPr>
     </w:lvl>
   </w:abstractNum>
-  <w:abstractNum w:abstractNumId="136" w15:restartNumberingAfterBreak="0">
+  <w:abstractNum w:abstractNumId="138" w15:restartNumberingAfterBreak="0">
     <w:nsid w:val="58D40663"/>
     <w:multiLevelType w:val="hybridMultilevel"/>
     <w:tmpl w:val="83B2B802"/>
@@ -31031,7 +32225,7 @@
       </w:pPr>
     </w:lvl>
   </w:abstractNum>
-  <w:abstractNum w:abstractNumId="137" w15:restartNumberingAfterBreak="0">
+  <w:abstractNum w:abstractNumId="139" w15:restartNumberingAfterBreak="0">
     <w:nsid w:val="58FE50AE"/>
     <w:multiLevelType w:val="hybridMultilevel"/>
     <w:tmpl w:val="E71E045E"/>
@@ -31144,7 +32338,7 @@
       </w:rPr>
     </w:lvl>
   </w:abstractNum>
-  <w:abstractNum w:abstractNumId="138" w15:restartNumberingAfterBreak="0">
+  <w:abstractNum w:abstractNumId="140" w15:restartNumberingAfterBreak="0">
     <w:nsid w:val="596823D4"/>
     <w:multiLevelType w:val="hybridMultilevel"/>
     <w:tmpl w:val="6A98BF5A"/>
@@ -31257,7 +32451,7 @@
       </w:rPr>
     </w:lvl>
   </w:abstractNum>
-  <w:abstractNum w:abstractNumId="139" w15:restartNumberingAfterBreak="0">
+  <w:abstractNum w:abstractNumId="141" w15:restartNumberingAfterBreak="0">
     <w:nsid w:val="598F0A81"/>
     <w:multiLevelType w:val="hybridMultilevel"/>
     <w:tmpl w:val="1586F73C"/>
@@ -31346,7 +32540,7 @@
       </w:pPr>
     </w:lvl>
   </w:abstractNum>
-  <w:abstractNum w:abstractNumId="140" w15:restartNumberingAfterBreak="0">
+  <w:abstractNum w:abstractNumId="142" w15:restartNumberingAfterBreak="0">
     <w:nsid w:val="5BED6708"/>
     <w:multiLevelType w:val="hybridMultilevel"/>
     <w:tmpl w:val="D41842DA"/>
@@ -31459,7 +32653,7 @@
       </w:rPr>
     </w:lvl>
   </w:abstractNum>
-  <w:abstractNum w:abstractNumId="141" w15:restartNumberingAfterBreak="0">
+  <w:abstractNum w:abstractNumId="143" w15:restartNumberingAfterBreak="0">
     <w:nsid w:val="5C17384B"/>
     <w:multiLevelType w:val="hybridMultilevel"/>
     <w:tmpl w:val="A260D46E"/>
@@ -31572,7 +32766,7 @@
       </w:rPr>
     </w:lvl>
   </w:abstractNum>
-  <w:abstractNum w:abstractNumId="142" w15:restartNumberingAfterBreak="0">
+  <w:abstractNum w:abstractNumId="144" w15:restartNumberingAfterBreak="0">
     <w:nsid w:val="5C8F324E"/>
     <w:multiLevelType w:val="hybridMultilevel"/>
     <w:tmpl w:val="A35464B8"/>
@@ -31661,7 +32855,7 @@
       </w:pPr>
     </w:lvl>
   </w:abstractNum>
-  <w:abstractNum w:abstractNumId="143" w15:restartNumberingAfterBreak="0">
+  <w:abstractNum w:abstractNumId="145" w15:restartNumberingAfterBreak="0">
     <w:nsid w:val="5C96307E"/>
     <w:multiLevelType w:val="hybridMultilevel"/>
     <w:tmpl w:val="302445AA"/>
@@ -31750,7 +32944,7 @@
       </w:pPr>
     </w:lvl>
   </w:abstractNum>
-  <w:abstractNum w:abstractNumId="144" w15:restartNumberingAfterBreak="0">
+  <w:abstractNum w:abstractNumId="146" w15:restartNumberingAfterBreak="0">
     <w:nsid w:val="5D083B27"/>
     <w:multiLevelType w:val="hybridMultilevel"/>
     <w:tmpl w:val="EF7AB862"/>
@@ -31863,7 +33057,7 @@
       </w:rPr>
     </w:lvl>
   </w:abstractNum>
-  <w:abstractNum w:abstractNumId="145" w15:restartNumberingAfterBreak="0">
+  <w:abstractNum w:abstractNumId="147" w15:restartNumberingAfterBreak="0">
     <w:nsid w:val="5EA10517"/>
     <w:multiLevelType w:val="hybridMultilevel"/>
     <w:tmpl w:val="D708D982"/>
@@ -31976,7 +33170,7 @@
       </w:rPr>
     </w:lvl>
   </w:abstractNum>
-  <w:abstractNum w:abstractNumId="146" w15:restartNumberingAfterBreak="0">
+  <w:abstractNum w:abstractNumId="148" w15:restartNumberingAfterBreak="0">
     <w:nsid w:val="607A7161"/>
     <w:multiLevelType w:val="hybridMultilevel"/>
     <w:tmpl w:val="BC709CC2"/>
@@ -32089,7 +33283,7 @@
       </w:rPr>
     </w:lvl>
   </w:abstractNum>
-  <w:abstractNum w:abstractNumId="147" w15:restartNumberingAfterBreak="0">
+  <w:abstractNum w:abstractNumId="149" w15:restartNumberingAfterBreak="0">
     <w:nsid w:val="60880DA8"/>
     <w:multiLevelType w:val="hybridMultilevel"/>
     <w:tmpl w:val="4B8813FC"/>
@@ -32202,7 +33396,7 @@
       </w:rPr>
     </w:lvl>
   </w:abstractNum>
-  <w:abstractNum w:abstractNumId="148" w15:restartNumberingAfterBreak="0">
+  <w:abstractNum w:abstractNumId="150" w15:restartNumberingAfterBreak="0">
     <w:nsid w:val="60A26247"/>
     <w:multiLevelType w:val="hybridMultilevel"/>
     <w:tmpl w:val="49884A0A"/>
@@ -32291,7 +33485,7 @@
       </w:pPr>
     </w:lvl>
   </w:abstractNum>
-  <w:abstractNum w:abstractNumId="149" w15:restartNumberingAfterBreak="0">
+  <w:abstractNum w:abstractNumId="151" w15:restartNumberingAfterBreak="0">
     <w:nsid w:val="62C431FE"/>
     <w:multiLevelType w:val="hybridMultilevel"/>
     <w:tmpl w:val="A0347FC4"/>
@@ -32404,7 +33598,7 @@
       </w:rPr>
     </w:lvl>
   </w:abstractNum>
-  <w:abstractNum w:abstractNumId="150" w15:restartNumberingAfterBreak="0">
+  <w:abstractNum w:abstractNumId="152" w15:restartNumberingAfterBreak="0">
     <w:nsid w:val="638114D2"/>
     <w:multiLevelType w:val="hybridMultilevel"/>
     <w:tmpl w:val="11F418AE"/>
@@ -32493,7 +33687,7 @@
       </w:pPr>
     </w:lvl>
   </w:abstractNum>
-  <w:abstractNum w:abstractNumId="151" w15:restartNumberingAfterBreak="0">
+  <w:abstractNum w:abstractNumId="153" w15:restartNumberingAfterBreak="0">
     <w:nsid w:val="65344217"/>
     <w:multiLevelType w:val="hybridMultilevel"/>
     <w:tmpl w:val="88B40608"/>
@@ -32582,7 +33776,7 @@
       </w:pPr>
     </w:lvl>
   </w:abstractNum>
-  <w:abstractNum w:abstractNumId="152" w15:restartNumberingAfterBreak="0">
+  <w:abstractNum w:abstractNumId="154" w15:restartNumberingAfterBreak="0">
     <w:nsid w:val="668422C3"/>
     <w:multiLevelType w:val="hybridMultilevel"/>
     <w:tmpl w:val="B5B8058E"/>
@@ -32695,7 +33889,7 @@
       </w:rPr>
     </w:lvl>
   </w:abstractNum>
-  <w:abstractNum w:abstractNumId="153" w15:restartNumberingAfterBreak="0">
+  <w:abstractNum w:abstractNumId="155" w15:restartNumberingAfterBreak="0">
     <w:nsid w:val="66DD6B18"/>
     <w:multiLevelType w:val="hybridMultilevel"/>
     <w:tmpl w:val="DC344DA2"/>
@@ -32808,7 +34002,7 @@
       </w:rPr>
     </w:lvl>
   </w:abstractNum>
-  <w:abstractNum w:abstractNumId="154" w15:restartNumberingAfterBreak="0">
+  <w:abstractNum w:abstractNumId="156" w15:restartNumberingAfterBreak="0">
     <w:nsid w:val="670A35B8"/>
     <w:multiLevelType w:val="hybridMultilevel"/>
     <w:tmpl w:val="C6A4095A"/>
@@ -32921,7 +34115,7 @@
       </w:rPr>
     </w:lvl>
   </w:abstractNum>
-  <w:abstractNum w:abstractNumId="155" w15:restartNumberingAfterBreak="0">
+  <w:abstractNum w:abstractNumId="157" w15:restartNumberingAfterBreak="0">
     <w:nsid w:val="6A3A7A34"/>
     <w:multiLevelType w:val="hybridMultilevel"/>
     <w:tmpl w:val="A8BCA928"/>
@@ -33034,7 +34228,7 @@
       </w:rPr>
     </w:lvl>
   </w:abstractNum>
-  <w:abstractNum w:abstractNumId="156" w15:restartNumberingAfterBreak="0">
+  <w:abstractNum w:abstractNumId="158" w15:restartNumberingAfterBreak="0">
     <w:nsid w:val="6A3B3675"/>
     <w:multiLevelType w:val="hybridMultilevel"/>
     <w:tmpl w:val="32241BD0"/>
@@ -33123,7 +34317,7 @@
       </w:pPr>
     </w:lvl>
   </w:abstractNum>
-  <w:abstractNum w:abstractNumId="157" w15:restartNumberingAfterBreak="0">
+  <w:abstractNum w:abstractNumId="159" w15:restartNumberingAfterBreak="0">
     <w:nsid w:val="6A811AA4"/>
     <w:multiLevelType w:val="hybridMultilevel"/>
     <w:tmpl w:val="5FC8E760"/>
@@ -33236,7 +34430,7 @@
       </w:rPr>
     </w:lvl>
   </w:abstractNum>
-  <w:abstractNum w:abstractNumId="158" w15:restartNumberingAfterBreak="0">
+  <w:abstractNum w:abstractNumId="160" w15:restartNumberingAfterBreak="0">
     <w:nsid w:val="6A8E282D"/>
     <w:multiLevelType w:val="hybridMultilevel"/>
     <w:tmpl w:val="3C2E0148"/>
@@ -33349,7 +34543,7 @@
       </w:rPr>
     </w:lvl>
   </w:abstractNum>
-  <w:abstractNum w:abstractNumId="159" w15:restartNumberingAfterBreak="0">
+  <w:abstractNum w:abstractNumId="161" w15:restartNumberingAfterBreak="0">
     <w:nsid w:val="6B421712"/>
     <w:multiLevelType w:val="hybridMultilevel"/>
     <w:tmpl w:val="2E10711E"/>
@@ -33438,7 +34632,7 @@
       </w:pPr>
     </w:lvl>
   </w:abstractNum>
-  <w:abstractNum w:abstractNumId="160" w15:restartNumberingAfterBreak="0">
+  <w:abstractNum w:abstractNumId="162" w15:restartNumberingAfterBreak="0">
     <w:nsid w:val="6BAE51B8"/>
     <w:multiLevelType w:val="hybridMultilevel"/>
     <w:tmpl w:val="97E83C06"/>
@@ -33551,7 +34745,7 @@
       </w:rPr>
     </w:lvl>
   </w:abstractNum>
-  <w:abstractNum w:abstractNumId="161" w15:restartNumberingAfterBreak="0">
+  <w:abstractNum w:abstractNumId="163" w15:restartNumberingAfterBreak="0">
     <w:nsid w:val="6BFD2874"/>
     <w:multiLevelType w:val="hybridMultilevel"/>
     <w:tmpl w:val="10CA7430"/>
@@ -33664,7 +34858,7 @@
       </w:rPr>
     </w:lvl>
   </w:abstractNum>
-  <w:abstractNum w:abstractNumId="162" w15:restartNumberingAfterBreak="0">
+  <w:abstractNum w:abstractNumId="164" w15:restartNumberingAfterBreak="0">
     <w:nsid w:val="6C251276"/>
     <w:multiLevelType w:val="hybridMultilevel"/>
     <w:tmpl w:val="C5304D50"/>
@@ -33777,7 +34971,7 @@
       </w:rPr>
     </w:lvl>
   </w:abstractNum>
-  <w:abstractNum w:abstractNumId="163" w15:restartNumberingAfterBreak="0">
+  <w:abstractNum w:abstractNumId="165" w15:restartNumberingAfterBreak="0">
     <w:nsid w:val="6DCF7AE2"/>
     <w:multiLevelType w:val="hybridMultilevel"/>
     <w:tmpl w:val="FA16AFC6"/>
@@ -33890,7 +35084,7 @@
       </w:rPr>
     </w:lvl>
   </w:abstractNum>
-  <w:abstractNum w:abstractNumId="164" w15:restartNumberingAfterBreak="0">
+  <w:abstractNum w:abstractNumId="166" w15:restartNumberingAfterBreak="0">
     <w:nsid w:val="6FAE324F"/>
     <w:multiLevelType w:val="hybridMultilevel"/>
     <w:tmpl w:val="7EA648FC"/>
@@ -34003,7 +35197,7 @@
       </w:rPr>
     </w:lvl>
   </w:abstractNum>
-  <w:abstractNum w:abstractNumId="165" w15:restartNumberingAfterBreak="0">
+  <w:abstractNum w:abstractNumId="167" w15:restartNumberingAfterBreak="0">
     <w:nsid w:val="6FC820B1"/>
     <w:multiLevelType w:val="hybridMultilevel"/>
     <w:tmpl w:val="975E60CE"/>
@@ -34092,7 +35286,7 @@
       </w:pPr>
     </w:lvl>
   </w:abstractNum>
-  <w:abstractNum w:abstractNumId="166" w15:restartNumberingAfterBreak="0">
+  <w:abstractNum w:abstractNumId="168" w15:restartNumberingAfterBreak="0">
     <w:nsid w:val="6FF00DCC"/>
     <w:multiLevelType w:val="hybridMultilevel"/>
     <w:tmpl w:val="03B45856"/>
@@ -34205,7 +35399,7 @@
       </w:rPr>
     </w:lvl>
   </w:abstractNum>
-  <w:abstractNum w:abstractNumId="167" w15:restartNumberingAfterBreak="0">
+  <w:abstractNum w:abstractNumId="169" w15:restartNumberingAfterBreak="0">
     <w:nsid w:val="70D03B09"/>
     <w:multiLevelType w:val="hybridMultilevel"/>
     <w:tmpl w:val="35BAA98A"/>
@@ -34318,7 +35512,7 @@
       </w:rPr>
     </w:lvl>
   </w:abstractNum>
-  <w:abstractNum w:abstractNumId="168" w15:restartNumberingAfterBreak="0">
+  <w:abstractNum w:abstractNumId="170" w15:restartNumberingAfterBreak="0">
     <w:nsid w:val="70E37A84"/>
     <w:multiLevelType w:val="hybridMultilevel"/>
     <w:tmpl w:val="4E465712"/>
@@ -34407,7 +35601,7 @@
       </w:pPr>
     </w:lvl>
   </w:abstractNum>
-  <w:abstractNum w:abstractNumId="169" w15:restartNumberingAfterBreak="0">
+  <w:abstractNum w:abstractNumId="171" w15:restartNumberingAfterBreak="0">
     <w:nsid w:val="733631C8"/>
     <w:multiLevelType w:val="hybridMultilevel"/>
     <w:tmpl w:val="E3F0F3FE"/>
@@ -34520,7 +35714,96 @@
       </w:rPr>
     </w:lvl>
   </w:abstractNum>
-  <w:abstractNum w:abstractNumId="170" w15:restartNumberingAfterBreak="0">
+  <w:abstractNum w:abstractNumId="172" w15:restartNumberingAfterBreak="0">
+    <w:nsid w:val="74577C48"/>
+    <w:multiLevelType w:val="hybridMultilevel"/>
+    <w:tmpl w:val="D6344602"/>
+    <w:lvl w:ilvl="0" w:tplc="04090017">
+      <w:start w:val="1"/>
+      <w:numFmt w:val="lowerLetter"/>
+      <w:lvlText w:val="%1)"/>
+      <w:lvlJc w:val="left"/>
+      <w:pPr>
+        <w:ind w:left="720" w:hanging="360"/>
+      </w:pPr>
+      <w:rPr>
+        <w:rFonts w:hint="default"/>
+      </w:rPr>
+    </w:lvl>
+    <w:lvl w:ilvl="1" w:tplc="04090019" w:tentative="1">
+      <w:start w:val="1"/>
+      <w:numFmt w:val="lowerLetter"/>
+      <w:lvlText w:val="%2."/>
+      <w:lvlJc w:val="left"/>
+      <w:pPr>
+        <w:ind w:left="1440" w:hanging="360"/>
+      </w:pPr>
+    </w:lvl>
+    <w:lvl w:ilvl="2" w:tplc="0409001B" w:tentative="1">
+      <w:start w:val="1"/>
+      <w:numFmt w:val="lowerRoman"/>
+      <w:lvlText w:val="%3."/>
+      <w:lvlJc w:val="right"/>
+      <w:pPr>
+        <w:ind w:left="2160" w:hanging="180"/>
+      </w:pPr>
+    </w:lvl>
+    <w:lvl w:ilvl="3" w:tplc="0409000F" w:tentative="1">
+      <w:start w:val="1"/>
+      <w:numFmt w:val="decimal"/>
+      <w:lvlText w:val="%4."/>
+      <w:lvlJc w:val="left"/>
+      <w:pPr>
+        <w:ind w:left="2880" w:hanging="360"/>
+      </w:pPr>
+    </w:lvl>
+    <w:lvl w:ilvl="4" w:tplc="04090019" w:tentative="1">
+      <w:start w:val="1"/>
+      <w:numFmt w:val="lowerLetter"/>
+      <w:lvlText w:val="%5."/>
+      <w:lvlJc w:val="left"/>
+      <w:pPr>
+        <w:ind w:left="3600" w:hanging="360"/>
+      </w:pPr>
+    </w:lvl>
+    <w:lvl w:ilvl="5" w:tplc="0409001B" w:tentative="1">
+      <w:start w:val="1"/>
+      <w:numFmt w:val="lowerRoman"/>
+      <w:lvlText w:val="%6."/>
+      <w:lvlJc w:val="right"/>
+      <w:pPr>
+        <w:ind w:left="4320" w:hanging="180"/>
+      </w:pPr>
+    </w:lvl>
+    <w:lvl w:ilvl="6" w:tplc="0409000F" w:tentative="1">
+      <w:start w:val="1"/>
+      <w:numFmt w:val="decimal"/>
+      <w:lvlText w:val="%7."/>
+      <w:lvlJc w:val="left"/>
+      <w:pPr>
+        <w:ind w:left="5040" w:hanging="360"/>
+      </w:pPr>
+    </w:lvl>
+    <w:lvl w:ilvl="7" w:tplc="04090019" w:tentative="1">
+      <w:start w:val="1"/>
+      <w:numFmt w:val="lowerLetter"/>
+      <w:lvlText w:val="%8."/>
+      <w:lvlJc w:val="left"/>
+      <w:pPr>
+        <w:ind w:left="5760" w:hanging="360"/>
+      </w:pPr>
+    </w:lvl>
+    <w:lvl w:ilvl="8" w:tplc="0409001B" w:tentative="1">
+      <w:start w:val="1"/>
+      <w:numFmt w:val="lowerRoman"/>
+      <w:lvlText w:val="%9."/>
+      <w:lvlJc w:val="right"/>
+      <w:pPr>
+        <w:ind w:left="6480" w:hanging="180"/>
+      </w:pPr>
+    </w:lvl>
+  </w:abstractNum>
+  <w:abstractNum w:abstractNumId="173" w15:restartNumberingAfterBreak="0">
     <w:nsid w:val="746E7BE6"/>
     <w:multiLevelType w:val="hybridMultilevel"/>
     <w:tmpl w:val="7A3E41CA"/>
@@ -34609,7 +35892,7 @@
       </w:pPr>
     </w:lvl>
   </w:abstractNum>
-  <w:abstractNum w:abstractNumId="171" w15:restartNumberingAfterBreak="0">
+  <w:abstractNum w:abstractNumId="174" w15:restartNumberingAfterBreak="0">
     <w:nsid w:val="75AB796F"/>
     <w:multiLevelType w:val="hybridMultilevel"/>
     <w:tmpl w:val="C340F700"/>
@@ -34722,7 +36005,7 @@
       </w:rPr>
     </w:lvl>
   </w:abstractNum>
-  <w:abstractNum w:abstractNumId="172" w15:restartNumberingAfterBreak="0">
+  <w:abstractNum w:abstractNumId="175" w15:restartNumberingAfterBreak="0">
     <w:nsid w:val="760E3739"/>
     <w:multiLevelType w:val="hybridMultilevel"/>
     <w:tmpl w:val="5F0232BA"/>
@@ -34811,7 +36094,7 @@
       </w:pPr>
     </w:lvl>
   </w:abstractNum>
-  <w:abstractNum w:abstractNumId="173" w15:restartNumberingAfterBreak="0">
+  <w:abstractNum w:abstractNumId="176" w15:restartNumberingAfterBreak="0">
     <w:nsid w:val="76457FC3"/>
     <w:multiLevelType w:val="hybridMultilevel"/>
     <w:tmpl w:val="417A5FC2"/>
@@ -34924,7 +36207,7 @@
       </w:rPr>
     </w:lvl>
   </w:abstractNum>
-  <w:abstractNum w:abstractNumId="174" w15:restartNumberingAfterBreak="0">
+  <w:abstractNum w:abstractNumId="177" w15:restartNumberingAfterBreak="0">
     <w:nsid w:val="76BC6B0C"/>
     <w:multiLevelType w:val="hybridMultilevel"/>
     <w:tmpl w:val="0E4619FA"/>
@@ -35013,7 +36296,7 @@
       </w:pPr>
     </w:lvl>
   </w:abstractNum>
-  <w:abstractNum w:abstractNumId="175" w15:restartNumberingAfterBreak="0">
+  <w:abstractNum w:abstractNumId="178" w15:restartNumberingAfterBreak="0">
     <w:nsid w:val="76C12DBD"/>
     <w:multiLevelType w:val="hybridMultilevel"/>
     <w:tmpl w:val="B5262340"/>
@@ -35126,7 +36409,7 @@
       </w:rPr>
     </w:lvl>
   </w:abstractNum>
-  <w:abstractNum w:abstractNumId="176" w15:restartNumberingAfterBreak="0">
+  <w:abstractNum w:abstractNumId="179" w15:restartNumberingAfterBreak="0">
     <w:nsid w:val="76E6308A"/>
     <w:multiLevelType w:val="hybridMultilevel"/>
     <w:tmpl w:val="BB2E7220"/>
@@ -35239,7 +36522,7 @@
       </w:rPr>
     </w:lvl>
   </w:abstractNum>
-  <w:abstractNum w:abstractNumId="177" w15:restartNumberingAfterBreak="0">
+  <w:abstractNum w:abstractNumId="180" w15:restartNumberingAfterBreak="0">
     <w:nsid w:val="76FE3905"/>
     <w:multiLevelType w:val="hybridMultilevel"/>
     <w:tmpl w:val="ED4AF230"/>
@@ -35352,7 +36635,7 @@
       </w:rPr>
     </w:lvl>
   </w:abstractNum>
-  <w:abstractNum w:abstractNumId="178" w15:restartNumberingAfterBreak="0">
+  <w:abstractNum w:abstractNumId="181" w15:restartNumberingAfterBreak="0">
     <w:nsid w:val="77CE640C"/>
     <w:multiLevelType w:val="hybridMultilevel"/>
     <w:tmpl w:val="EF10B912"/>
@@ -35465,7 +36748,7 @@
       </w:rPr>
     </w:lvl>
   </w:abstractNum>
-  <w:abstractNum w:abstractNumId="179" w15:restartNumberingAfterBreak="0">
+  <w:abstractNum w:abstractNumId="182" w15:restartNumberingAfterBreak="0">
     <w:nsid w:val="77DD3A19"/>
     <w:multiLevelType w:val="hybridMultilevel"/>
     <w:tmpl w:val="52CA9120"/>
@@ -35578,7 +36861,7 @@
       </w:rPr>
     </w:lvl>
   </w:abstractNum>
-  <w:abstractNum w:abstractNumId="180" w15:restartNumberingAfterBreak="0">
+  <w:abstractNum w:abstractNumId="183" w15:restartNumberingAfterBreak="0">
     <w:nsid w:val="786A425C"/>
     <w:multiLevelType w:val="hybridMultilevel"/>
     <w:tmpl w:val="B6EAE0C8"/>
@@ -35667,7 +36950,7 @@
       </w:pPr>
     </w:lvl>
   </w:abstractNum>
-  <w:abstractNum w:abstractNumId="181" w15:restartNumberingAfterBreak="0">
+  <w:abstractNum w:abstractNumId="184" w15:restartNumberingAfterBreak="0">
     <w:nsid w:val="787273B3"/>
     <w:multiLevelType w:val="hybridMultilevel"/>
     <w:tmpl w:val="FAD08A0C"/>
@@ -35780,7 +37063,7 @@
       </w:rPr>
     </w:lvl>
   </w:abstractNum>
-  <w:abstractNum w:abstractNumId="182" w15:restartNumberingAfterBreak="0">
+  <w:abstractNum w:abstractNumId="185" w15:restartNumberingAfterBreak="0">
     <w:nsid w:val="79226224"/>
     <w:multiLevelType w:val="hybridMultilevel"/>
     <w:tmpl w:val="0DC0E62E"/>
@@ -35869,7 +37152,7 @@
       </w:pPr>
     </w:lvl>
   </w:abstractNum>
-  <w:abstractNum w:abstractNumId="183" w15:restartNumberingAfterBreak="0">
+  <w:abstractNum w:abstractNumId="186" w15:restartNumberingAfterBreak="0">
     <w:nsid w:val="79591D7F"/>
     <w:multiLevelType w:val="hybridMultilevel"/>
     <w:tmpl w:val="D9D42ACE"/>
@@ -35958,7 +37241,7 @@
       </w:pPr>
     </w:lvl>
   </w:abstractNum>
-  <w:abstractNum w:abstractNumId="184" w15:restartNumberingAfterBreak="0">
+  <w:abstractNum w:abstractNumId="187" w15:restartNumberingAfterBreak="0">
     <w:nsid w:val="799A66C9"/>
     <w:multiLevelType w:val="hybridMultilevel"/>
     <w:tmpl w:val="DDF6E622"/>
@@ -36071,7 +37354,7 @@
       </w:rPr>
     </w:lvl>
   </w:abstractNum>
-  <w:abstractNum w:abstractNumId="185" w15:restartNumberingAfterBreak="0">
+  <w:abstractNum w:abstractNumId="188" w15:restartNumberingAfterBreak="0">
     <w:nsid w:val="7B4D1DD1"/>
     <w:multiLevelType w:val="hybridMultilevel"/>
     <w:tmpl w:val="E9F87E80"/>
@@ -36160,7 +37443,7 @@
       </w:pPr>
     </w:lvl>
   </w:abstractNum>
-  <w:abstractNum w:abstractNumId="186" w15:restartNumberingAfterBreak="0">
+  <w:abstractNum w:abstractNumId="189" w15:restartNumberingAfterBreak="0">
     <w:nsid w:val="7B722A6F"/>
     <w:multiLevelType w:val="hybridMultilevel"/>
     <w:tmpl w:val="59EC40C6"/>
@@ -36249,7 +37532,7 @@
       </w:pPr>
     </w:lvl>
   </w:abstractNum>
-  <w:abstractNum w:abstractNumId="187" w15:restartNumberingAfterBreak="0">
+  <w:abstractNum w:abstractNumId="190" w15:restartNumberingAfterBreak="0">
     <w:nsid w:val="7B942231"/>
     <w:multiLevelType w:val="hybridMultilevel"/>
     <w:tmpl w:val="4224AC1E"/>
@@ -36338,7 +37621,7 @@
       </w:pPr>
     </w:lvl>
   </w:abstractNum>
-  <w:abstractNum w:abstractNumId="188" w15:restartNumberingAfterBreak="0">
+  <w:abstractNum w:abstractNumId="191" w15:restartNumberingAfterBreak="0">
     <w:nsid w:val="7CEC495E"/>
     <w:multiLevelType w:val="hybridMultilevel"/>
     <w:tmpl w:val="BB42516A"/>
@@ -36427,7 +37710,7 @@
       </w:pPr>
     </w:lvl>
   </w:abstractNum>
-  <w:abstractNum w:abstractNumId="189" w15:restartNumberingAfterBreak="0">
+  <w:abstractNum w:abstractNumId="192" w15:restartNumberingAfterBreak="0">
     <w:nsid w:val="7DEF7FF3"/>
     <w:multiLevelType w:val="hybridMultilevel"/>
     <w:tmpl w:val="B7F600B0"/>
@@ -36540,7 +37823,7 @@
       </w:rPr>
     </w:lvl>
   </w:abstractNum>
-  <w:abstractNum w:abstractNumId="190" w15:restartNumberingAfterBreak="0">
+  <w:abstractNum w:abstractNumId="193" w15:restartNumberingAfterBreak="0">
     <w:nsid w:val="7E2E764A"/>
     <w:multiLevelType w:val="hybridMultilevel"/>
     <w:tmpl w:val="6C208E32"/>
@@ -36629,7 +37912,7 @@
       </w:pPr>
     </w:lvl>
   </w:abstractNum>
-  <w:abstractNum w:abstractNumId="191" w15:restartNumberingAfterBreak="0">
+  <w:abstractNum w:abstractNumId="194" w15:restartNumberingAfterBreak="0">
     <w:nsid w:val="7E345BBE"/>
     <w:multiLevelType w:val="hybridMultilevel"/>
     <w:tmpl w:val="CD9451D2"/>
@@ -36742,7 +38025,7 @@
       </w:rPr>
     </w:lvl>
   </w:abstractNum>
-  <w:abstractNum w:abstractNumId="192" w15:restartNumberingAfterBreak="0">
+  <w:abstractNum w:abstractNumId="195" w15:restartNumberingAfterBreak="0">
     <w:nsid w:val="7E416834"/>
     <w:multiLevelType w:val="hybridMultilevel"/>
     <w:tmpl w:val="CB7A81AA"/>
@@ -36855,7 +38138,7 @@
       </w:rPr>
     </w:lvl>
   </w:abstractNum>
-  <w:abstractNum w:abstractNumId="193" w15:restartNumberingAfterBreak="0">
+  <w:abstractNum w:abstractNumId="196" w15:restartNumberingAfterBreak="0">
     <w:nsid w:val="7E752238"/>
     <w:multiLevelType w:val="hybridMultilevel"/>
     <w:tmpl w:val="5386A7C6"/>
@@ -36944,7 +38227,7 @@
       </w:pPr>
     </w:lvl>
   </w:abstractNum>
-  <w:abstractNum w:abstractNumId="194" w15:restartNumberingAfterBreak="0">
+  <w:abstractNum w:abstractNumId="197" w15:restartNumberingAfterBreak="0">
     <w:nsid w:val="7ED91911"/>
     <w:multiLevelType w:val="hybridMultilevel"/>
     <w:tmpl w:val="A2227202"/>
@@ -37057,7 +38340,7 @@
       </w:rPr>
     </w:lvl>
   </w:abstractNum>
-  <w:abstractNum w:abstractNumId="195" w15:restartNumberingAfterBreak="0">
+  <w:abstractNum w:abstractNumId="198" w15:restartNumberingAfterBreak="0">
     <w:nsid w:val="7F1F0CDE"/>
     <w:multiLevelType w:val="hybridMultilevel"/>
     <w:tmpl w:val="A7EC9F58"/>
@@ -37171,592 +38454,601 @@
     </w:lvl>
   </w:abstractNum>
   <w:num w:numId="1">
-    <w:abstractNumId w:val="180"/>
+    <w:abstractNumId w:val="183"/>
   </w:num>
   <w:num w:numId="2">
-    <w:abstractNumId w:val="44"/>
+    <w:abstractNumId w:val="45"/>
   </w:num>
   <w:num w:numId="3">
     <w:abstractNumId w:val="9"/>
   </w:num>
   <w:num w:numId="4">
-    <w:abstractNumId w:val="165"/>
+    <w:abstractNumId w:val="167"/>
   </w:num>
   <w:num w:numId="5">
-    <w:abstractNumId w:val="25"/>
+    <w:abstractNumId w:val="26"/>
   </w:num>
   <w:num w:numId="6">
-    <w:abstractNumId w:val="101"/>
+    <w:abstractNumId w:val="102"/>
   </w:num>
   <w:num w:numId="7">
     <w:abstractNumId w:val="2"/>
   </w:num>
   <w:num w:numId="8">
-    <w:abstractNumId w:val="21"/>
+    <w:abstractNumId w:val="22"/>
   </w:num>
   <w:num w:numId="9">
-    <w:abstractNumId w:val="129"/>
+    <w:abstractNumId w:val="131"/>
   </w:num>
   <w:num w:numId="10">
-    <w:abstractNumId w:val="86"/>
+    <w:abstractNumId w:val="87"/>
   </w:num>
   <w:num w:numId="11">
-    <w:abstractNumId w:val="173"/>
+    <w:abstractNumId w:val="176"/>
   </w:num>
   <w:num w:numId="12">
+    <w:abstractNumId w:val="61"/>
+  </w:num>
+  <w:num w:numId="13">
+    <w:abstractNumId w:val="166"/>
+  </w:num>
+  <w:num w:numId="14">
+    <w:abstractNumId w:val="180"/>
+  </w:num>
+  <w:num w:numId="15">
+    <w:abstractNumId w:val="107"/>
+  </w:num>
+  <w:num w:numId="16">
+    <w:abstractNumId w:val="28"/>
+  </w:num>
+  <w:num w:numId="17">
+    <w:abstractNumId w:val="185"/>
+  </w:num>
+  <w:num w:numId="18">
+    <w:abstractNumId w:val="178"/>
+  </w:num>
+  <w:num w:numId="19">
+    <w:abstractNumId w:val="90"/>
+  </w:num>
+  <w:num w:numId="20">
+    <w:abstractNumId w:val="30"/>
+  </w:num>
+  <w:num w:numId="21">
+    <w:abstractNumId w:val="149"/>
+  </w:num>
+  <w:num w:numId="22">
     <w:abstractNumId w:val="60"/>
   </w:num>
-  <w:num w:numId="13">
-    <w:abstractNumId w:val="164"/>
-  </w:num>
-  <w:num w:numId="14">
-    <w:abstractNumId w:val="177"/>
-  </w:num>
-  <w:num w:numId="15">
-    <w:abstractNumId w:val="106"/>
-  </w:num>
-  <w:num w:numId="16">
-    <w:abstractNumId w:val="27"/>
-  </w:num>
-  <w:num w:numId="17">
-    <w:abstractNumId w:val="182"/>
-  </w:num>
-  <w:num w:numId="18">
-    <w:abstractNumId w:val="175"/>
-  </w:num>
-  <w:num w:numId="19">
-    <w:abstractNumId w:val="89"/>
-  </w:num>
-  <w:num w:numId="20">
-    <w:abstractNumId w:val="29"/>
-  </w:num>
-  <w:num w:numId="21">
-    <w:abstractNumId w:val="147"/>
-  </w:num>
-  <w:num w:numId="22">
-    <w:abstractNumId w:val="59"/>
-  </w:num>
   <w:num w:numId="23">
-    <w:abstractNumId w:val="74"/>
+    <w:abstractNumId w:val="75"/>
   </w:num>
   <w:num w:numId="24">
-    <w:abstractNumId w:val="189"/>
+    <w:abstractNumId w:val="192"/>
   </w:num>
   <w:num w:numId="25">
-    <w:abstractNumId w:val="141"/>
+    <w:abstractNumId w:val="143"/>
   </w:num>
   <w:num w:numId="26">
-    <w:abstractNumId w:val="65"/>
+    <w:abstractNumId w:val="66"/>
   </w:num>
   <w:num w:numId="27">
-    <w:abstractNumId w:val="152"/>
+    <w:abstractNumId w:val="154"/>
   </w:num>
   <w:num w:numId="28">
     <w:abstractNumId w:val="8"/>
   </w:num>
   <w:num w:numId="29">
+    <w:abstractNumId w:val="40"/>
+  </w:num>
+  <w:num w:numId="30">
+    <w:abstractNumId w:val="57"/>
+  </w:num>
+  <w:num w:numId="31">
+    <w:abstractNumId w:val="76"/>
+  </w:num>
+  <w:num w:numId="32">
+    <w:abstractNumId w:val="38"/>
+  </w:num>
+  <w:num w:numId="33">
     <w:abstractNumId w:val="39"/>
   </w:num>
-  <w:num w:numId="30">
-    <w:abstractNumId w:val="56"/>
-  </w:num>
-  <w:num w:numId="31">
-    <w:abstractNumId w:val="75"/>
-  </w:num>
-  <w:num w:numId="32">
-    <w:abstractNumId w:val="37"/>
-  </w:num>
-  <w:num w:numId="33">
-    <w:abstractNumId w:val="38"/>
-  </w:num>
   <w:num w:numId="34">
-    <w:abstractNumId w:val="45"/>
+    <w:abstractNumId w:val="46"/>
   </w:num>
   <w:num w:numId="35">
-    <w:abstractNumId w:val="171"/>
+    <w:abstractNumId w:val="174"/>
   </w:num>
   <w:num w:numId="36">
-    <w:abstractNumId w:val="90"/>
+    <w:abstractNumId w:val="91"/>
   </w:num>
   <w:num w:numId="37">
-    <w:abstractNumId w:val="30"/>
+    <w:abstractNumId w:val="31"/>
   </w:num>
   <w:num w:numId="38">
-    <w:abstractNumId w:val="148"/>
+    <w:abstractNumId w:val="150"/>
   </w:num>
   <w:num w:numId="39">
     <w:abstractNumId w:val="14"/>
   </w:num>
   <w:num w:numId="40">
-    <w:abstractNumId w:val="138"/>
+    <w:abstractNumId w:val="140"/>
   </w:num>
   <w:num w:numId="41">
-    <w:abstractNumId w:val="103"/>
+    <w:abstractNumId w:val="104"/>
   </w:num>
   <w:num w:numId="42">
-    <w:abstractNumId w:val="82"/>
+    <w:abstractNumId w:val="83"/>
   </w:num>
   <w:num w:numId="43">
-    <w:abstractNumId w:val="62"/>
+    <w:abstractNumId w:val="63"/>
   </w:num>
   <w:num w:numId="44">
-    <w:abstractNumId w:val="78"/>
+    <w:abstractNumId w:val="79"/>
   </w:num>
   <w:num w:numId="45">
-    <w:abstractNumId w:val="126"/>
+    <w:abstractNumId w:val="128"/>
   </w:num>
   <w:num w:numId="46">
-    <w:abstractNumId w:val="107"/>
+    <w:abstractNumId w:val="108"/>
   </w:num>
   <w:num w:numId="47">
-    <w:abstractNumId w:val="93"/>
+    <w:abstractNumId w:val="94"/>
   </w:num>
   <w:num w:numId="48">
-    <w:abstractNumId w:val="42"/>
+    <w:abstractNumId w:val="43"/>
   </w:num>
   <w:num w:numId="49">
-    <w:abstractNumId w:val="91"/>
+    <w:abstractNumId w:val="92"/>
   </w:num>
   <w:num w:numId="50">
     <w:abstractNumId w:val="10"/>
   </w:num>
   <w:num w:numId="51">
-    <w:abstractNumId w:val="179"/>
+    <w:abstractNumId w:val="182"/>
   </w:num>
   <w:num w:numId="52">
-    <w:abstractNumId w:val="19"/>
+    <w:abstractNumId w:val="20"/>
   </w:num>
   <w:num w:numId="53">
-    <w:abstractNumId w:val="102"/>
+    <w:abstractNumId w:val="103"/>
   </w:num>
   <w:num w:numId="54">
-    <w:abstractNumId w:val="184"/>
+    <w:abstractNumId w:val="187"/>
   </w:num>
   <w:num w:numId="55">
     <w:abstractNumId w:val="1"/>
   </w:num>
   <w:num w:numId="56">
-    <w:abstractNumId w:val="172"/>
+    <w:abstractNumId w:val="175"/>
   </w:num>
   <w:num w:numId="57">
-    <w:abstractNumId w:val="187"/>
+    <w:abstractNumId w:val="190"/>
   </w:num>
   <w:num w:numId="58">
-    <w:abstractNumId w:val="20"/>
+    <w:abstractNumId w:val="21"/>
   </w:num>
   <w:num w:numId="59">
-    <w:abstractNumId w:val="194"/>
+    <w:abstractNumId w:val="197"/>
   </w:num>
   <w:num w:numId="60">
-    <w:abstractNumId w:val="133"/>
+    <w:abstractNumId w:val="135"/>
   </w:num>
   <w:num w:numId="61">
-    <w:abstractNumId w:val="61"/>
+    <w:abstractNumId w:val="62"/>
   </w:num>
   <w:num w:numId="62">
-    <w:abstractNumId w:val="139"/>
+    <w:abstractNumId w:val="141"/>
   </w:num>
   <w:num w:numId="63">
-    <w:abstractNumId w:val="192"/>
+    <w:abstractNumId w:val="195"/>
   </w:num>
   <w:num w:numId="64">
-    <w:abstractNumId w:val="81"/>
+    <w:abstractNumId w:val="82"/>
   </w:num>
   <w:num w:numId="65">
     <w:abstractNumId w:val="7"/>
   </w:num>
   <w:num w:numId="66">
-    <w:abstractNumId w:val="50"/>
+    <w:abstractNumId w:val="51"/>
   </w:num>
   <w:num w:numId="67">
-    <w:abstractNumId w:val="108"/>
+    <w:abstractNumId w:val="109"/>
   </w:num>
   <w:num w:numId="68">
-    <w:abstractNumId w:val="104"/>
+    <w:abstractNumId w:val="105"/>
   </w:num>
   <w:num w:numId="69">
-    <w:abstractNumId w:val="116"/>
+    <w:abstractNumId w:val="118"/>
   </w:num>
   <w:num w:numId="70">
-    <w:abstractNumId w:val="80"/>
+    <w:abstractNumId w:val="81"/>
   </w:num>
   <w:num w:numId="71">
-    <w:abstractNumId w:val="178"/>
+    <w:abstractNumId w:val="181"/>
   </w:num>
   <w:num w:numId="72">
-    <w:abstractNumId w:val="146"/>
+    <w:abstractNumId w:val="148"/>
   </w:num>
   <w:num w:numId="73">
-    <w:abstractNumId w:val="161"/>
+    <w:abstractNumId w:val="163"/>
   </w:num>
   <w:num w:numId="74">
-    <w:abstractNumId w:val="143"/>
+    <w:abstractNumId w:val="145"/>
   </w:num>
   <w:num w:numId="75">
-    <w:abstractNumId w:val="48"/>
+    <w:abstractNumId w:val="49"/>
   </w:num>
   <w:num w:numId="76">
-    <w:abstractNumId w:val="163"/>
+    <w:abstractNumId w:val="165"/>
   </w:num>
   <w:num w:numId="77">
-    <w:abstractNumId w:val="53"/>
+    <w:abstractNumId w:val="54"/>
   </w:num>
   <w:num w:numId="78">
-    <w:abstractNumId w:val="26"/>
+    <w:abstractNumId w:val="27"/>
   </w:num>
   <w:num w:numId="79">
-    <w:abstractNumId w:val="97"/>
+    <w:abstractNumId w:val="98"/>
   </w:num>
   <w:num w:numId="80">
-    <w:abstractNumId w:val="57"/>
+    <w:abstractNumId w:val="58"/>
   </w:num>
   <w:num w:numId="81">
-    <w:abstractNumId w:val="66"/>
+    <w:abstractNumId w:val="67"/>
   </w:num>
   <w:num w:numId="82">
-    <w:abstractNumId w:val="119"/>
+    <w:abstractNumId w:val="121"/>
   </w:num>
   <w:num w:numId="83">
-    <w:abstractNumId w:val="122"/>
+    <w:abstractNumId w:val="124"/>
   </w:num>
   <w:num w:numId="84">
-    <w:abstractNumId w:val="69"/>
+    <w:abstractNumId w:val="70"/>
   </w:num>
   <w:num w:numId="85">
-    <w:abstractNumId w:val="33"/>
+    <w:abstractNumId w:val="34"/>
   </w:num>
   <w:num w:numId="86">
-    <w:abstractNumId w:val="115"/>
+    <w:abstractNumId w:val="117"/>
   </w:num>
   <w:num w:numId="87">
-    <w:abstractNumId w:val="40"/>
+    <w:abstractNumId w:val="41"/>
   </w:num>
   <w:num w:numId="88">
     <w:abstractNumId w:val="12"/>
   </w:num>
   <w:num w:numId="89">
-    <w:abstractNumId w:val="145"/>
+    <w:abstractNumId w:val="147"/>
   </w:num>
   <w:num w:numId="90">
-    <w:abstractNumId w:val="36"/>
+    <w:abstractNumId w:val="37"/>
   </w:num>
   <w:num w:numId="91">
-    <w:abstractNumId w:val="131"/>
+    <w:abstractNumId w:val="133"/>
   </w:num>
   <w:num w:numId="92">
-    <w:abstractNumId w:val="134"/>
+    <w:abstractNumId w:val="136"/>
   </w:num>
   <w:num w:numId="93">
     <w:abstractNumId w:val="6"/>
   </w:num>
   <w:num w:numId="94">
-    <w:abstractNumId w:val="88"/>
+    <w:abstractNumId w:val="89"/>
   </w:num>
   <w:num w:numId="95">
     <w:abstractNumId w:val="16"/>
   </w:num>
   <w:num w:numId="96">
-    <w:abstractNumId w:val="49"/>
+    <w:abstractNumId w:val="50"/>
   </w:num>
   <w:num w:numId="97">
-    <w:abstractNumId w:val="71"/>
+    <w:abstractNumId w:val="72"/>
   </w:num>
   <w:num w:numId="98">
+    <w:abstractNumId w:val="164"/>
+  </w:num>
+  <w:num w:numId="99">
+    <w:abstractNumId w:val="120"/>
+  </w:num>
+  <w:num w:numId="100">
+    <w:abstractNumId w:val="36"/>
+  </w:num>
+  <w:num w:numId="101">
+    <w:abstractNumId w:val="142"/>
+  </w:num>
+  <w:num w:numId="102">
+    <w:abstractNumId w:val="119"/>
+  </w:num>
+  <w:num w:numId="103">
+    <w:abstractNumId w:val="168"/>
+  </w:num>
+  <w:num w:numId="104">
+    <w:abstractNumId w:val="96"/>
+  </w:num>
+  <w:num w:numId="105">
+    <w:abstractNumId w:val="146"/>
+  </w:num>
+  <w:num w:numId="106">
+    <w:abstractNumId w:val="122"/>
+  </w:num>
+  <w:num w:numId="107">
+    <w:abstractNumId w:val="23"/>
+  </w:num>
+  <w:num w:numId="108">
+    <w:abstractNumId w:val="86"/>
+  </w:num>
+  <w:num w:numId="109">
+    <w:abstractNumId w:val="68"/>
+  </w:num>
+  <w:num w:numId="110">
+    <w:abstractNumId w:val="159"/>
+  </w:num>
+  <w:num w:numId="111">
     <w:abstractNumId w:val="162"/>
   </w:num>
-  <w:num w:numId="99">
-    <w:abstractNumId w:val="118"/>
-  </w:num>
-  <w:num w:numId="100">
-    <w:abstractNumId w:val="35"/>
-  </w:num>
-  <w:num w:numId="101">
-    <w:abstractNumId w:val="140"/>
-  </w:num>
-  <w:num w:numId="102">
-    <w:abstractNumId w:val="117"/>
-  </w:num>
-  <w:num w:numId="103">
-    <w:abstractNumId w:val="166"/>
-  </w:num>
-  <w:num w:numId="104">
-    <w:abstractNumId w:val="95"/>
-  </w:num>
-  <w:num w:numId="105">
-    <w:abstractNumId w:val="144"/>
-  </w:num>
-  <w:num w:numId="106">
-    <w:abstractNumId w:val="120"/>
-  </w:num>
-  <w:num w:numId="107">
-    <w:abstractNumId w:val="22"/>
-  </w:num>
-  <w:num w:numId="108">
-    <w:abstractNumId w:val="85"/>
-  </w:num>
-  <w:num w:numId="109">
-    <w:abstractNumId w:val="67"/>
-  </w:num>
-  <w:num w:numId="110">
-    <w:abstractNumId w:val="157"/>
-  </w:num>
-  <w:num w:numId="111">
-    <w:abstractNumId w:val="160"/>
-  </w:num>
   <w:num w:numId="112">
-    <w:abstractNumId w:val="112"/>
+    <w:abstractNumId w:val="113"/>
   </w:num>
   <w:num w:numId="113">
-    <w:abstractNumId w:val="47"/>
+    <w:abstractNumId w:val="48"/>
   </w:num>
   <w:num w:numId="114">
-    <w:abstractNumId w:val="174"/>
+    <w:abstractNumId w:val="177"/>
   </w:num>
   <w:num w:numId="115">
-    <w:abstractNumId w:val="153"/>
+    <w:abstractNumId w:val="155"/>
   </w:num>
   <w:num w:numId="116">
-    <w:abstractNumId w:val="195"/>
+    <w:abstractNumId w:val="198"/>
   </w:num>
   <w:num w:numId="117">
-    <w:abstractNumId w:val="76"/>
+    <w:abstractNumId w:val="77"/>
   </w:num>
   <w:num w:numId="118">
-    <w:abstractNumId w:val="43"/>
+    <w:abstractNumId w:val="44"/>
   </w:num>
   <w:num w:numId="119">
     <w:abstractNumId w:val="13"/>
   </w:num>
   <w:num w:numId="120">
-    <w:abstractNumId w:val="183"/>
+    <w:abstractNumId w:val="186"/>
   </w:num>
   <w:num w:numId="121">
     <w:abstractNumId w:val="18"/>
   </w:num>
   <w:num w:numId="122">
-    <w:abstractNumId w:val="72"/>
+    <w:abstractNumId w:val="73"/>
   </w:num>
   <w:num w:numId="123">
-    <w:abstractNumId w:val="121"/>
+    <w:abstractNumId w:val="123"/>
   </w:num>
   <w:num w:numId="124">
     <w:abstractNumId w:val="17"/>
   </w:num>
   <w:num w:numId="125">
-    <w:abstractNumId w:val="70"/>
+    <w:abstractNumId w:val="71"/>
   </w:num>
   <w:num w:numId="126">
     <w:abstractNumId w:val="11"/>
   </w:num>
   <w:num w:numId="127">
-    <w:abstractNumId w:val="99"/>
+    <w:abstractNumId w:val="100"/>
   </w:num>
   <w:num w:numId="128">
+    <w:abstractNumId w:val="171"/>
+  </w:num>
+  <w:num w:numId="129">
+    <w:abstractNumId w:val="129"/>
+  </w:num>
+  <w:num w:numId="130">
+    <w:abstractNumId w:val="101"/>
+  </w:num>
+  <w:num w:numId="131">
+    <w:abstractNumId w:val="170"/>
+  </w:num>
+  <w:num w:numId="132">
     <w:abstractNumId w:val="169"/>
   </w:num>
-  <w:num w:numId="129">
-    <w:abstractNumId w:val="127"/>
-  </w:num>
-  <w:num w:numId="130">
-    <w:abstractNumId w:val="100"/>
-  </w:num>
-  <w:num w:numId="131">
-    <w:abstractNumId w:val="168"/>
-  </w:num>
-  <w:num w:numId="132">
-    <w:abstractNumId w:val="167"/>
-  </w:num>
   <w:num w:numId="133">
-    <w:abstractNumId w:val="51"/>
+    <w:abstractNumId w:val="52"/>
   </w:num>
   <w:num w:numId="134">
-    <w:abstractNumId w:val="98"/>
+    <w:abstractNumId w:val="99"/>
   </w:num>
   <w:num w:numId="135">
     <w:abstractNumId w:val="15"/>
   </w:num>
   <w:num w:numId="136">
-    <w:abstractNumId w:val="193"/>
+    <w:abstractNumId w:val="196"/>
   </w:num>
   <w:num w:numId="137">
     <w:abstractNumId w:val="4"/>
   </w:num>
   <w:num w:numId="138">
+    <w:abstractNumId w:val="111"/>
+  </w:num>
+  <w:num w:numId="139">
+    <w:abstractNumId w:val="97"/>
+  </w:num>
+  <w:num w:numId="140">
+    <w:abstractNumId w:val="137"/>
+  </w:num>
+  <w:num w:numId="141">
+    <w:abstractNumId w:val="112"/>
+  </w:num>
+  <w:num w:numId="142">
+    <w:abstractNumId w:val="24"/>
+  </w:num>
+  <w:num w:numId="143">
+    <w:abstractNumId w:val="157"/>
+  </w:num>
+  <w:num w:numId="144">
+    <w:abstractNumId w:val="158"/>
+  </w:num>
+  <w:num w:numId="145">
+    <w:abstractNumId w:val="33"/>
+  </w:num>
+  <w:num w:numId="146">
+    <w:abstractNumId w:val="153"/>
+  </w:num>
+  <w:num w:numId="147">
+    <w:abstractNumId w:val="173"/>
+  </w:num>
+  <w:num w:numId="148">
+    <w:abstractNumId w:val="152"/>
+  </w:num>
+  <w:num w:numId="149">
+    <w:abstractNumId w:val="161"/>
+  </w:num>
+  <w:num w:numId="150">
     <w:abstractNumId w:val="110"/>
   </w:num>
-  <w:num w:numId="139">
-    <w:abstractNumId w:val="96"/>
+  <w:num w:numId="151">
+    <w:abstractNumId w:val="59"/>
   </w:num>
-  <w:num w:numId="140">
-    <w:abstractNumId w:val="135"/>
+  <w:num w:numId="152">
+    <w:abstractNumId w:val="193"/>
   </w:num>
-  <w:num w:numId="141">
-    <w:abstractNumId w:val="111"/>
+  <w:num w:numId="153">
+    <w:abstractNumId w:val="78"/>
   </w:num>
-  <w:num w:numId="142">
-    <w:abstractNumId w:val="23"/>
+  <w:num w:numId="154">
+    <w:abstractNumId w:val="144"/>
   </w:num>
-  <w:num w:numId="143">
-    <w:abstractNumId w:val="155"/>
+  <w:num w:numId="155">
+    <w:abstractNumId w:val="65"/>
   </w:num>
-  <w:num w:numId="144">
+  <w:num w:numId="156">
+    <w:abstractNumId w:val="134"/>
+  </w:num>
+  <w:num w:numId="157">
+    <w:abstractNumId w:val="88"/>
+  </w:num>
+  <w:num w:numId="158">
+    <w:abstractNumId w:val="42"/>
+  </w:num>
+  <w:num w:numId="159">
+    <w:abstractNumId w:val="84"/>
+  </w:num>
+  <w:num w:numId="160">
+    <w:abstractNumId w:val="132"/>
+  </w:num>
+  <w:num w:numId="161">
+    <w:abstractNumId w:val="29"/>
+  </w:num>
+  <w:num w:numId="162">
+    <w:abstractNumId w:val="126"/>
+  </w:num>
+  <w:num w:numId="163">
+    <w:abstractNumId w:val="93"/>
+  </w:num>
+  <w:num w:numId="164">
+    <w:abstractNumId w:val="151"/>
+  </w:num>
+  <w:num w:numId="165">
+    <w:abstractNumId w:val="160"/>
+  </w:num>
+  <w:num w:numId="166">
+    <w:abstractNumId w:val="85"/>
+  </w:num>
+  <w:num w:numId="167">
+    <w:abstractNumId w:val="95"/>
+  </w:num>
+  <w:num w:numId="168">
+    <w:abstractNumId w:val="191"/>
+  </w:num>
+  <w:num w:numId="169">
+    <w:abstractNumId w:val="115"/>
+  </w:num>
+  <w:num w:numId="170">
     <w:abstractNumId w:val="156"/>
   </w:num>
-  <w:num w:numId="145">
-    <w:abstractNumId w:val="32"/>
-  </w:num>
-  <w:num w:numId="146">
-    <w:abstractNumId w:val="151"/>
-  </w:num>
-  <w:num w:numId="147">
-    <w:abstractNumId w:val="170"/>
-  </w:num>
-  <w:num w:numId="148">
-    <w:abstractNumId w:val="150"/>
-  </w:num>
-  <w:num w:numId="149">
-    <w:abstractNumId w:val="159"/>
-  </w:num>
-  <w:num w:numId="150">
-    <w:abstractNumId w:val="109"/>
-  </w:num>
-  <w:num w:numId="151">
-    <w:abstractNumId w:val="58"/>
-  </w:num>
-  <w:num w:numId="152">
-    <w:abstractNumId w:val="190"/>
-  </w:num>
-  <w:num w:numId="153">
-    <w:abstractNumId w:val="77"/>
-  </w:num>
-  <w:num w:numId="154">
-    <w:abstractNumId w:val="142"/>
-  </w:num>
-  <w:num w:numId="155">
-    <w:abstractNumId w:val="64"/>
-  </w:num>
-  <w:num w:numId="156">
-    <w:abstractNumId w:val="132"/>
-  </w:num>
-  <w:num w:numId="157">
-    <w:abstractNumId w:val="87"/>
-  </w:num>
-  <w:num w:numId="158">
-    <w:abstractNumId w:val="41"/>
-  </w:num>
-  <w:num w:numId="159">
-    <w:abstractNumId w:val="83"/>
-  </w:num>
-  <w:num w:numId="160">
-    <w:abstractNumId w:val="130"/>
-  </w:num>
-  <w:num w:numId="161">
-    <w:abstractNumId w:val="28"/>
-  </w:num>
-  <w:num w:numId="162">
-    <w:abstractNumId w:val="124"/>
-  </w:num>
-  <w:num w:numId="163">
-    <w:abstractNumId w:val="92"/>
-  </w:num>
-  <w:num w:numId="164">
-    <w:abstractNumId w:val="149"/>
-  </w:num>
-  <w:num w:numId="165">
-    <w:abstractNumId w:val="158"/>
-  </w:num>
-  <w:num w:numId="166">
-    <w:abstractNumId w:val="84"/>
-  </w:num>
-  <w:num w:numId="167">
-    <w:abstractNumId w:val="94"/>
-  </w:num>
-  <w:num w:numId="168">
-    <w:abstractNumId w:val="188"/>
-  </w:num>
-  <w:num w:numId="169">
-    <w:abstractNumId w:val="114"/>
-  </w:num>
-  <w:num w:numId="170">
-    <w:abstractNumId w:val="154"/>
-  </w:num>
   <w:num w:numId="171">
-    <w:abstractNumId w:val="191"/>
+    <w:abstractNumId w:val="194"/>
   </w:num>
   <w:num w:numId="172">
-    <w:abstractNumId w:val="31"/>
+    <w:abstractNumId w:val="32"/>
   </w:num>
   <w:num w:numId="173">
     <w:abstractNumId w:val="5"/>
   </w:num>
   <w:num w:numId="174">
-    <w:abstractNumId w:val="128"/>
+    <w:abstractNumId w:val="130"/>
   </w:num>
   <w:num w:numId="175">
-    <w:abstractNumId w:val="73"/>
+    <w:abstractNumId w:val="74"/>
   </w:num>
   <w:num w:numId="176">
-    <w:abstractNumId w:val="136"/>
+    <w:abstractNumId w:val="138"/>
   </w:num>
   <w:num w:numId="177">
-    <w:abstractNumId w:val="68"/>
+    <w:abstractNumId w:val="69"/>
   </w:num>
   <w:num w:numId="178">
-    <w:abstractNumId w:val="185"/>
+    <w:abstractNumId w:val="188"/>
   </w:num>
   <w:num w:numId="179">
-    <w:abstractNumId w:val="125"/>
+    <w:abstractNumId w:val="127"/>
   </w:num>
   <w:num w:numId="180">
-    <w:abstractNumId w:val="34"/>
+    <w:abstractNumId w:val="35"/>
   </w:num>
   <w:num w:numId="181">
-    <w:abstractNumId w:val="46"/>
+    <w:abstractNumId w:val="47"/>
   </w:num>
   <w:num w:numId="182">
-    <w:abstractNumId w:val="54"/>
+    <w:abstractNumId w:val="55"/>
   </w:num>
   <w:num w:numId="183">
-    <w:abstractNumId w:val="186"/>
+    <w:abstractNumId w:val="189"/>
   </w:num>
   <w:num w:numId="184">
     <w:abstractNumId w:val="0"/>
   </w:num>
   <w:num w:numId="185">
-    <w:abstractNumId w:val="181"/>
+    <w:abstractNumId w:val="184"/>
   </w:num>
   <w:num w:numId="186">
-    <w:abstractNumId w:val="105"/>
+    <w:abstractNumId w:val="106"/>
   </w:num>
   <w:num w:numId="187">
-    <w:abstractNumId w:val="113"/>
+    <w:abstractNumId w:val="114"/>
   </w:num>
   <w:num w:numId="188">
-    <w:abstractNumId w:val="24"/>
+    <w:abstractNumId w:val="25"/>
   </w:num>
   <w:num w:numId="189">
-    <w:abstractNumId w:val="63"/>
+    <w:abstractNumId w:val="64"/>
   </w:num>
   <w:num w:numId="190">
-    <w:abstractNumId w:val="55"/>
+    <w:abstractNumId w:val="56"/>
   </w:num>
   <w:num w:numId="191">
-    <w:abstractNumId w:val="137"/>
+    <w:abstractNumId w:val="139"/>
   </w:num>
   <w:num w:numId="192">
-    <w:abstractNumId w:val="176"/>
+    <w:abstractNumId w:val="179"/>
   </w:num>
   <w:num w:numId="193">
-    <w:abstractNumId w:val="79"/>
+    <w:abstractNumId w:val="80"/>
   </w:num>
   <w:num w:numId="194">
-    <w:abstractNumId w:val="52"/>
+    <w:abstractNumId w:val="53"/>
   </w:num>
   <w:num w:numId="195">
-    <w:abstractNumId w:val="123"/>
+    <w:abstractNumId w:val="125"/>
   </w:num>
   <w:num w:numId="196">
     <w:abstractNumId w:val="3"/>
+  </w:num>
+  <w:num w:numId="197">
+    <w:abstractNumId w:val="116"/>
+  </w:num>
+  <w:num w:numId="198">
+    <w:abstractNumId w:val="19"/>
+  </w:num>
+  <w:num w:numId="199">
+    <w:abstractNumId w:val="172"/>
   </w:num>
   <w:numIdMacAtCleanup w:val="196"/>
 </w:numbering>

</xml_diff>